<commit_message>
Fix: documentos de diagrama de casos de uso y requerimientos modificados para agregar un nuevo caso de uso para consultar usuarios
</commit_message>
<xml_diff>
--- a/Detallado de casos de uso.docx
+++ b/Detallado de casos de uso.docx
@@ -239,7 +239,21 @@
               <w:rPr>
                 <w:rFonts w:ascii="Times New Roman" w:hAnsi="Times New Roman" w:cs="Times New Roman"/>
               </w:rPr>
-              <w:t>consulta la tabla de projects, y la tabla de generics para obtener la información del proyecto.</w:t>
+              <w:t xml:space="preserve">consulta la tabla de </w:t>
+            </w:r>
+            <w:proofErr w:type="spellStart"/>
+            <w:r>
+              <w:rPr>
+                <w:rFonts w:ascii="Times New Roman" w:hAnsi="Times New Roman" w:cs="Times New Roman"/>
+              </w:rPr>
+              <w:t>projects</w:t>
+            </w:r>
+            <w:proofErr w:type="spellEnd"/>
+            <w:r>
+              <w:rPr>
+                <w:rFonts w:ascii="Times New Roman" w:hAnsi="Times New Roman" w:cs="Times New Roman"/>
+              </w:rPr>
+              <w:t>, y la tabla de generics para obtener la información del proyecto.</w:t>
             </w:r>
           </w:p>
           <w:p>
@@ -1286,7 +1300,21 @@
               <w:rPr>
                 <w:rFonts w:ascii="Times New Roman" w:hAnsi="Times New Roman" w:cs="Times New Roman"/>
               </w:rPr>
-              <w:t>El sistema consulta la tabla de experiences, generics y type_of para obtener la foto, nombre de la institución, descripción, tipo de experiencia, fecha de inicio y fecha de fin.</w:t>
+              <w:t xml:space="preserve">El sistema consulta la tabla de experiences, generics y </w:t>
+            </w:r>
+            <w:proofErr w:type="spellStart"/>
+            <w:r>
+              <w:rPr>
+                <w:rFonts w:ascii="Times New Roman" w:hAnsi="Times New Roman" w:cs="Times New Roman"/>
+              </w:rPr>
+              <w:t>type_of</w:t>
+            </w:r>
+            <w:proofErr w:type="spellEnd"/>
+            <w:r>
+              <w:rPr>
+                <w:rFonts w:ascii="Times New Roman" w:hAnsi="Times New Roman" w:cs="Times New Roman"/>
+              </w:rPr>
+              <w:t xml:space="preserve"> para obtener la foto, nombre de la institución, descripción, tipo de experiencia, fecha de inicio y fecha de fin.</w:t>
             </w:r>
           </w:p>
         </w:tc>
@@ -1985,7 +2013,21 @@
               <w:rPr>
                 <w:rFonts w:ascii="Times New Roman" w:hAnsi="Times New Roman" w:cs="Times New Roman"/>
               </w:rPr>
-              <w:t>[Si es válido] El sistema recopila los datos y busca el ID del usuario usando su correo y la tabla de users.</w:t>
+              <w:t xml:space="preserve">[Si es válido] El sistema recopila los datos y busca el ID del usuario usando su correo y la tabla de </w:t>
+            </w:r>
+            <w:proofErr w:type="spellStart"/>
+            <w:r>
+              <w:rPr>
+                <w:rFonts w:ascii="Times New Roman" w:hAnsi="Times New Roman" w:cs="Times New Roman"/>
+              </w:rPr>
+              <w:t>users</w:t>
+            </w:r>
+            <w:proofErr w:type="spellEnd"/>
+            <w:r>
+              <w:rPr>
+                <w:rFonts w:ascii="Times New Roman" w:hAnsi="Times New Roman" w:cs="Times New Roman"/>
+              </w:rPr>
+              <w:t>.</w:t>
             </w:r>
           </w:p>
         </w:tc>
@@ -2592,7 +2634,21 @@
               <w:rPr>
                 <w:rFonts w:ascii="Times New Roman" w:hAnsi="Times New Roman" w:cs="Times New Roman"/>
               </w:rPr>
-              <w:t>[Si es válido] El sistema recopila la contraseña de la tabla users donde el correo sea igual al que ingresó el usuario.</w:t>
+              <w:t xml:space="preserve">[Si es válido] El sistema recopila la contraseña de la tabla </w:t>
+            </w:r>
+            <w:proofErr w:type="spellStart"/>
+            <w:r>
+              <w:rPr>
+                <w:rFonts w:ascii="Times New Roman" w:hAnsi="Times New Roman" w:cs="Times New Roman"/>
+              </w:rPr>
+              <w:t>users</w:t>
+            </w:r>
+            <w:proofErr w:type="spellEnd"/>
+            <w:r>
+              <w:rPr>
+                <w:rFonts w:ascii="Times New Roman" w:hAnsi="Times New Roman" w:cs="Times New Roman"/>
+              </w:rPr>
+              <w:t xml:space="preserve"> donde el correo sea igual al que ingresó el usuario.</w:t>
             </w:r>
           </w:p>
         </w:tc>
@@ -2810,7 +2866,21 @@
         <w:rPr>
           <w:rFonts w:ascii="Times New Roman" w:hAnsi="Times New Roman" w:cs="Times New Roman"/>
         </w:rPr>
-        <w:t xml:space="preserve"> El usuario tiene un registro en la tabla de users.</w:t>
+        <w:t xml:space="preserve"> El usuario tiene un registro en la tabla de </w:t>
+      </w:r>
+      <w:proofErr w:type="spellStart"/>
+      <w:r>
+        <w:rPr>
+          <w:rFonts w:ascii="Times New Roman" w:hAnsi="Times New Roman" w:cs="Times New Roman"/>
+        </w:rPr>
+        <w:t>users</w:t>
+      </w:r>
+      <w:proofErr w:type="spellEnd"/>
+      <w:r>
+        <w:rPr>
+          <w:rFonts w:ascii="Times New Roman" w:hAnsi="Times New Roman" w:cs="Times New Roman"/>
+        </w:rPr>
+        <w:t>.</w:t>
       </w:r>
     </w:p>
     <w:p>
@@ -3251,7 +3321,21 @@
               <w:rPr>
                 <w:rFonts w:ascii="Times New Roman" w:hAnsi="Times New Roman" w:cs="Times New Roman"/>
               </w:rPr>
-              <w:t>[Si tienen contenido] El sistema crea un registro en la tabla de users con el nombre, apellido, correo, contraseña y fecha de creación.</w:t>
+              <w:t xml:space="preserve">[Si tienen contenido] El sistema crea un registro en la tabla de </w:t>
+            </w:r>
+            <w:proofErr w:type="spellStart"/>
+            <w:r>
+              <w:rPr>
+                <w:rFonts w:ascii="Times New Roman" w:hAnsi="Times New Roman" w:cs="Times New Roman"/>
+              </w:rPr>
+              <w:t>users</w:t>
+            </w:r>
+            <w:proofErr w:type="spellEnd"/>
+            <w:r>
+              <w:rPr>
+                <w:rFonts w:ascii="Times New Roman" w:hAnsi="Times New Roman" w:cs="Times New Roman"/>
+              </w:rPr>
+              <w:t xml:space="preserve"> con el nombre, apellido, correo, contraseña y fecha de creación.</w:t>
             </w:r>
           </w:p>
         </w:tc>
@@ -3375,7 +3459,13 @@
         <w:rPr>
           <w:rFonts w:ascii="Times New Roman" w:hAnsi="Times New Roman" w:cs="Times New Roman"/>
         </w:rPr>
-        <w:t xml:space="preserve"> NA</w:t>
+        <w:t xml:space="preserve"> </w:t>
+      </w:r>
+      <w:r>
+        <w:rPr>
+          <w:rFonts w:ascii="Times New Roman" w:hAnsi="Times New Roman" w:cs="Times New Roman"/>
+        </w:rPr>
+        <w:t>El caso de uso se accede desde el formulario de iniciar sesión, como un hipervínculo diciendo que si no tiene una cuenta creada, que la cree dando click ahí.</w:t>
       </w:r>
     </w:p>
     <w:p>
@@ -3463,6 +3553,7 @@
           <w:b/>
           <w:bCs/>
         </w:rPr>
+        <w:lastRenderedPageBreak/>
         <w:t>CU0</w:t>
       </w:r>
       <w:r>
@@ -3501,7 +3592,6 @@
         <w:rPr>
           <w:rFonts w:ascii="Times New Roman" w:hAnsi="Times New Roman" w:cs="Times New Roman"/>
         </w:rPr>
-        <w:lastRenderedPageBreak/>
         <w:t xml:space="preserve">Actor(es): </w:t>
       </w:r>
       <w:r>
@@ -3876,41 +3966,83 @@
               <w:rPr>
                 <w:rFonts w:ascii="Times New Roman" w:hAnsi="Times New Roman" w:cs="Times New Roman"/>
               </w:rPr>
-              <w:t>El sistema crea un registro en la tabla projects usando el ID_generic del registro previamente hecho y guarda también ambas fechas.</w:t>
-            </w:r>
-          </w:p>
-        </w:tc>
-        <w:tc>
-          <w:tcPr>
-            <w:tcW w:w="4414" w:type="dxa"/>
-          </w:tcPr>
-          <w:p>
-            <w:pPr>
-              <w:jc w:val="both"/>
-              <w:rPr>
-                <w:rFonts w:ascii="Times New Roman" w:hAnsi="Times New Roman" w:cs="Times New Roman"/>
-              </w:rPr>
-            </w:pPr>
-          </w:p>
-        </w:tc>
-      </w:tr>
-      <w:tr>
-        <w:tc>
-          <w:tcPr>
-            <w:tcW w:w="4414" w:type="dxa"/>
-          </w:tcPr>
-          <w:p>
-            <w:pPr>
-              <w:jc w:val="both"/>
-              <w:rPr>
-                <w:rFonts w:ascii="Times New Roman" w:hAnsi="Times New Roman" w:cs="Times New Roman"/>
-              </w:rPr>
-            </w:pPr>
-            <w:r>
-              <w:rPr>
-                <w:rFonts w:ascii="Times New Roman" w:hAnsi="Times New Roman" w:cs="Times New Roman"/>
-              </w:rPr>
-              <w:t>El sistema crea uno o varios registros en la tabla de technologies con el ID_project previamente creado y con el ID_skill de la tecnología que seleccionó el administrador.</w:t>
+              <w:t xml:space="preserve">El sistema crea un registro en la tabla </w:t>
+            </w:r>
+            <w:proofErr w:type="spellStart"/>
+            <w:r>
+              <w:rPr>
+                <w:rFonts w:ascii="Times New Roman" w:hAnsi="Times New Roman" w:cs="Times New Roman"/>
+              </w:rPr>
+              <w:t>projects</w:t>
+            </w:r>
+            <w:proofErr w:type="spellEnd"/>
+            <w:r>
+              <w:rPr>
+                <w:rFonts w:ascii="Times New Roman" w:hAnsi="Times New Roman" w:cs="Times New Roman"/>
+              </w:rPr>
+              <w:t xml:space="preserve"> usando el ID_generic del registro previamente hecho y guarda también ambas fechas.</w:t>
+            </w:r>
+          </w:p>
+        </w:tc>
+        <w:tc>
+          <w:tcPr>
+            <w:tcW w:w="4414" w:type="dxa"/>
+          </w:tcPr>
+          <w:p>
+            <w:pPr>
+              <w:jc w:val="both"/>
+              <w:rPr>
+                <w:rFonts w:ascii="Times New Roman" w:hAnsi="Times New Roman" w:cs="Times New Roman"/>
+              </w:rPr>
+            </w:pPr>
+          </w:p>
+        </w:tc>
+      </w:tr>
+      <w:tr>
+        <w:tc>
+          <w:tcPr>
+            <w:tcW w:w="4414" w:type="dxa"/>
+          </w:tcPr>
+          <w:p>
+            <w:pPr>
+              <w:jc w:val="both"/>
+              <w:rPr>
+                <w:rFonts w:ascii="Times New Roman" w:hAnsi="Times New Roman" w:cs="Times New Roman"/>
+              </w:rPr>
+            </w:pPr>
+            <w:r>
+              <w:rPr>
+                <w:rFonts w:ascii="Times New Roman" w:hAnsi="Times New Roman" w:cs="Times New Roman"/>
+              </w:rPr>
+              <w:t xml:space="preserve">El sistema crea uno o varios registros en la tabla de technologies con el </w:t>
+            </w:r>
+            <w:proofErr w:type="spellStart"/>
+            <w:r>
+              <w:rPr>
+                <w:rFonts w:ascii="Times New Roman" w:hAnsi="Times New Roman" w:cs="Times New Roman"/>
+              </w:rPr>
+              <w:t>ID_project</w:t>
+            </w:r>
+            <w:proofErr w:type="spellEnd"/>
+            <w:r>
+              <w:rPr>
+                <w:rFonts w:ascii="Times New Roman" w:hAnsi="Times New Roman" w:cs="Times New Roman"/>
+              </w:rPr>
+              <w:t xml:space="preserve"> previamente creado y con el </w:t>
+            </w:r>
+            <w:proofErr w:type="spellStart"/>
+            <w:r>
+              <w:rPr>
+                <w:rFonts w:ascii="Times New Roman" w:hAnsi="Times New Roman" w:cs="Times New Roman"/>
+              </w:rPr>
+              <w:t>ID_skill</w:t>
+            </w:r>
+            <w:proofErr w:type="spellEnd"/>
+            <w:r>
+              <w:rPr>
+                <w:rFonts w:ascii="Times New Roman" w:hAnsi="Times New Roman" w:cs="Times New Roman"/>
+              </w:rPr>
+              <w:t xml:space="preserve"> de la tecnología que seleccionó el administrador.</w:t>
             </w:r>
           </w:p>
         </w:tc>
@@ -4086,6 +4218,7 @@
           <w:b/>
           <w:bCs/>
         </w:rPr>
+        <w:lastRenderedPageBreak/>
         <w:t>Fig. 2.2.</w:t>
       </w:r>
       <w:r>
@@ -4110,7 +4243,6 @@
           <w:b/>
           <w:bCs/>
         </w:rPr>
-        <w:lastRenderedPageBreak/>
         <w:t>CU0</w:t>
       </w:r>
       <w:r>
@@ -4467,13 +4599,21 @@
               <w:rPr>
                 <w:rFonts w:ascii="Times New Roman" w:hAnsi="Times New Roman" w:cs="Times New Roman"/>
               </w:rPr>
-              <w:t xml:space="preserve">[Si están llenos] </w:t>
-            </w:r>
-            <w:r>
-              <w:rPr>
-                <w:rFonts w:ascii="Times New Roman" w:hAnsi="Times New Roman" w:cs="Times New Roman"/>
-              </w:rPr>
-              <w:t>El sistema recupera los datos de enlace de una imagen, nombre del proyecto, descripción, ID_generic, fecha de inicio, fecha de fin, ID del proyecto y el ID’s de las tecnologías asociadas con el proyecto.</w:t>
+              <w:t xml:space="preserve">[Si están llenos] El sistema recupera los datos de enlace de una imagen, nombre del proyecto, descripción, ID_generic, fecha de inicio, fecha de fin, ID del proyecto y el </w:t>
+            </w:r>
+            <w:proofErr w:type="spellStart"/>
+            <w:r>
+              <w:rPr>
+                <w:rFonts w:ascii="Times New Roman" w:hAnsi="Times New Roman" w:cs="Times New Roman"/>
+              </w:rPr>
+              <w:t>ID’s</w:t>
+            </w:r>
+            <w:proofErr w:type="spellEnd"/>
+            <w:r>
+              <w:rPr>
+                <w:rFonts w:ascii="Times New Roman" w:hAnsi="Times New Roman" w:cs="Times New Roman"/>
+              </w:rPr>
+              <w:t xml:space="preserve"> de las tecnologías asociadas con el proyecto.</w:t>
             </w:r>
           </w:p>
         </w:tc>
@@ -4513,41 +4653,69 @@
               <w:rPr>
                 <w:rFonts w:ascii="Times New Roman" w:hAnsi="Times New Roman" w:cs="Times New Roman"/>
               </w:rPr>
-              <w:t>El sistema guarda el enlace con la foto, nombre del proyecto y descripción actualizados en el registro de la tabla generic, que coincida con el ID_generic.</w:t>
-            </w:r>
-          </w:p>
-        </w:tc>
-        <w:tc>
-          <w:tcPr>
-            <w:tcW w:w="4414" w:type="dxa"/>
-          </w:tcPr>
-          <w:p>
-            <w:pPr>
-              <w:jc w:val="both"/>
-              <w:rPr>
-                <w:rFonts w:ascii="Times New Roman" w:hAnsi="Times New Roman" w:cs="Times New Roman"/>
-              </w:rPr>
-            </w:pPr>
-          </w:p>
-        </w:tc>
-      </w:tr>
-      <w:tr>
-        <w:tc>
-          <w:tcPr>
-            <w:tcW w:w="4414" w:type="dxa"/>
-          </w:tcPr>
-          <w:p>
-            <w:pPr>
-              <w:jc w:val="both"/>
-              <w:rPr>
-                <w:rFonts w:ascii="Times New Roman" w:hAnsi="Times New Roman" w:cs="Times New Roman"/>
-              </w:rPr>
-            </w:pPr>
-            <w:r>
-              <w:rPr>
-                <w:rFonts w:ascii="Times New Roman" w:hAnsi="Times New Roman" w:cs="Times New Roman"/>
-              </w:rPr>
-              <w:t xml:space="preserve">El sistema guarda la fecha de inicio y fecha de fin actualizados en el registro de la tabla projects que coincida con el ID_generic </w:t>
+              <w:t xml:space="preserve">El sistema guarda el enlace con la foto, nombre del proyecto y descripción actualizados en el registro de la tabla </w:t>
+            </w:r>
+            <w:proofErr w:type="spellStart"/>
+            <w:r>
+              <w:rPr>
+                <w:rFonts w:ascii="Times New Roman" w:hAnsi="Times New Roman" w:cs="Times New Roman"/>
+              </w:rPr>
+              <w:t>generic</w:t>
+            </w:r>
+            <w:proofErr w:type="spellEnd"/>
+            <w:r>
+              <w:rPr>
+                <w:rFonts w:ascii="Times New Roman" w:hAnsi="Times New Roman" w:cs="Times New Roman"/>
+              </w:rPr>
+              <w:t>, que coincida con el ID_generic.</w:t>
+            </w:r>
+          </w:p>
+        </w:tc>
+        <w:tc>
+          <w:tcPr>
+            <w:tcW w:w="4414" w:type="dxa"/>
+          </w:tcPr>
+          <w:p>
+            <w:pPr>
+              <w:jc w:val="both"/>
+              <w:rPr>
+                <w:rFonts w:ascii="Times New Roman" w:hAnsi="Times New Roman" w:cs="Times New Roman"/>
+              </w:rPr>
+            </w:pPr>
+          </w:p>
+        </w:tc>
+      </w:tr>
+      <w:tr>
+        <w:tc>
+          <w:tcPr>
+            <w:tcW w:w="4414" w:type="dxa"/>
+          </w:tcPr>
+          <w:p>
+            <w:pPr>
+              <w:jc w:val="both"/>
+              <w:rPr>
+                <w:rFonts w:ascii="Times New Roman" w:hAnsi="Times New Roman" w:cs="Times New Roman"/>
+              </w:rPr>
+            </w:pPr>
+            <w:r>
+              <w:rPr>
+                <w:rFonts w:ascii="Times New Roman" w:hAnsi="Times New Roman" w:cs="Times New Roman"/>
+              </w:rPr>
+              <w:t xml:space="preserve">El sistema guarda la fecha de inicio y fecha de fin actualizados en el registro de la tabla </w:t>
+            </w:r>
+            <w:proofErr w:type="spellStart"/>
+            <w:r>
+              <w:rPr>
+                <w:rFonts w:ascii="Times New Roman" w:hAnsi="Times New Roman" w:cs="Times New Roman"/>
+              </w:rPr>
+              <w:t>projects</w:t>
+            </w:r>
+            <w:proofErr w:type="spellEnd"/>
+            <w:r>
+              <w:rPr>
+                <w:rFonts w:ascii="Times New Roman" w:hAnsi="Times New Roman" w:cs="Times New Roman"/>
+              </w:rPr>
+              <w:t xml:space="preserve"> que coincida con el ID_generic </w:t>
             </w:r>
             <w:r>
               <w:rPr>
@@ -4593,41 +4761,83 @@
               <w:rPr>
                 <w:rFonts w:ascii="Times New Roman" w:hAnsi="Times New Roman" w:cs="Times New Roman"/>
               </w:rPr>
-              <w:t>El sistema elimina los registros de la tabla technologies que coincidan con el ID_project.</w:t>
-            </w:r>
-          </w:p>
-        </w:tc>
-        <w:tc>
-          <w:tcPr>
-            <w:tcW w:w="4414" w:type="dxa"/>
-          </w:tcPr>
-          <w:p>
-            <w:pPr>
-              <w:jc w:val="both"/>
-              <w:rPr>
-                <w:rFonts w:ascii="Times New Roman" w:hAnsi="Times New Roman" w:cs="Times New Roman"/>
-              </w:rPr>
-            </w:pPr>
-          </w:p>
-        </w:tc>
-      </w:tr>
-      <w:tr>
-        <w:tc>
-          <w:tcPr>
-            <w:tcW w:w="4414" w:type="dxa"/>
-          </w:tcPr>
-          <w:p>
-            <w:pPr>
-              <w:jc w:val="both"/>
-              <w:rPr>
-                <w:rFonts w:ascii="Times New Roman" w:hAnsi="Times New Roman" w:cs="Times New Roman"/>
-              </w:rPr>
-            </w:pPr>
-            <w:r>
-              <w:rPr>
-                <w:rFonts w:ascii="Times New Roman" w:hAnsi="Times New Roman" w:cs="Times New Roman"/>
-              </w:rPr>
-              <w:t>El sistema guarda los registros que se hicieron de las tecnologías usadas, haciendo un registro con el ID_project y el ID_skill correspondiente.</w:t>
+              <w:t xml:space="preserve">El sistema elimina los registros de la tabla technologies que coincidan con el </w:t>
+            </w:r>
+            <w:proofErr w:type="spellStart"/>
+            <w:r>
+              <w:rPr>
+                <w:rFonts w:ascii="Times New Roman" w:hAnsi="Times New Roman" w:cs="Times New Roman"/>
+              </w:rPr>
+              <w:t>ID_project</w:t>
+            </w:r>
+            <w:proofErr w:type="spellEnd"/>
+            <w:r>
+              <w:rPr>
+                <w:rFonts w:ascii="Times New Roman" w:hAnsi="Times New Roman" w:cs="Times New Roman"/>
+              </w:rPr>
+              <w:t>.</w:t>
+            </w:r>
+          </w:p>
+        </w:tc>
+        <w:tc>
+          <w:tcPr>
+            <w:tcW w:w="4414" w:type="dxa"/>
+          </w:tcPr>
+          <w:p>
+            <w:pPr>
+              <w:jc w:val="both"/>
+              <w:rPr>
+                <w:rFonts w:ascii="Times New Roman" w:hAnsi="Times New Roman" w:cs="Times New Roman"/>
+              </w:rPr>
+            </w:pPr>
+          </w:p>
+        </w:tc>
+      </w:tr>
+      <w:tr>
+        <w:tc>
+          <w:tcPr>
+            <w:tcW w:w="4414" w:type="dxa"/>
+          </w:tcPr>
+          <w:p>
+            <w:pPr>
+              <w:jc w:val="both"/>
+              <w:rPr>
+                <w:rFonts w:ascii="Times New Roman" w:hAnsi="Times New Roman" w:cs="Times New Roman"/>
+              </w:rPr>
+            </w:pPr>
+            <w:r>
+              <w:rPr>
+                <w:rFonts w:ascii="Times New Roman" w:hAnsi="Times New Roman" w:cs="Times New Roman"/>
+              </w:rPr>
+              <w:t xml:space="preserve">El sistema guarda los registros que se hicieron de las tecnologías usadas, haciendo un registro con el </w:t>
+            </w:r>
+            <w:proofErr w:type="spellStart"/>
+            <w:r>
+              <w:rPr>
+                <w:rFonts w:ascii="Times New Roman" w:hAnsi="Times New Roman" w:cs="Times New Roman"/>
+              </w:rPr>
+              <w:t>ID_project</w:t>
+            </w:r>
+            <w:proofErr w:type="spellEnd"/>
+            <w:r>
+              <w:rPr>
+                <w:rFonts w:ascii="Times New Roman" w:hAnsi="Times New Roman" w:cs="Times New Roman"/>
+              </w:rPr>
+              <w:t xml:space="preserve"> y el </w:t>
+            </w:r>
+            <w:proofErr w:type="spellStart"/>
+            <w:r>
+              <w:rPr>
+                <w:rFonts w:ascii="Times New Roman" w:hAnsi="Times New Roman" w:cs="Times New Roman"/>
+              </w:rPr>
+              <w:t>ID_skill</w:t>
+            </w:r>
+            <w:proofErr w:type="spellEnd"/>
+            <w:r>
+              <w:rPr>
+                <w:rFonts w:ascii="Times New Roman" w:hAnsi="Times New Roman" w:cs="Times New Roman"/>
+              </w:rPr>
+              <w:t xml:space="preserve"> correspondiente.</w:t>
             </w:r>
           </w:p>
         </w:tc>
@@ -4739,19 +4949,20 @@
         <w:rPr>
           <w:rFonts w:ascii="Times New Roman" w:hAnsi="Times New Roman" w:cs="Times New Roman"/>
         </w:rPr>
+        <w:lastRenderedPageBreak/>
         <w:t>Requerimientos especiales:</w:t>
       </w:r>
       <w:r>
         <w:rPr>
           <w:rFonts w:ascii="Times New Roman" w:hAnsi="Times New Roman" w:cs="Times New Roman"/>
         </w:rPr>
-        <w:t xml:space="preserve"> NA</w:t>
-      </w:r>
-      <w:r>
-        <w:rPr>
-          <w:rFonts w:ascii="Times New Roman" w:hAnsi="Times New Roman" w:cs="Times New Roman"/>
-        </w:rPr>
-        <w:t>.</w:t>
+        <w:t xml:space="preserve"> </w:t>
+      </w:r>
+      <w:r>
+        <w:rPr>
+          <w:rFonts w:ascii="Times New Roman" w:hAnsi="Times New Roman" w:cs="Times New Roman"/>
+        </w:rPr>
+        <w:t>Para simplificar casos en los cuales se agreguen más o menos tecnologías a un proyecto al momento de modificar, se opta por eliminar los registros existentes y remplazarlos por nuevos en la tabla de technologies.</w:t>
       </w:r>
     </w:p>
     <w:p>
@@ -4785,7 +4996,6 @@
         <w:rPr>
           <w:rFonts w:ascii="Times New Roman" w:hAnsi="Times New Roman" w:cs="Times New Roman"/>
         </w:rPr>
-        <w:lastRenderedPageBreak/>
         <w:t xml:space="preserve">Postcondiciones: </w:t>
       </w:r>
       <w:r>
@@ -4904,7 +5114,19 @@
         <w:rPr>
           <w:rFonts w:ascii="Times New Roman" w:hAnsi="Times New Roman" w:cs="Times New Roman"/>
         </w:rPr>
-        <w:t xml:space="preserve"> El administrador selecciona un proyecto en especifico el cual quiera borrar y dejará de aparecer en la página.</w:t>
+        <w:t xml:space="preserve"> El administrador selecciona un proyecto en </w:t>
+      </w:r>
+      <w:r>
+        <w:rPr>
+          <w:rFonts w:ascii="Times New Roman" w:hAnsi="Times New Roman" w:cs="Times New Roman"/>
+        </w:rPr>
+        <w:t>específico</w:t>
+      </w:r>
+      <w:r>
+        <w:rPr>
+          <w:rFonts w:ascii="Times New Roman" w:hAnsi="Times New Roman" w:cs="Times New Roman"/>
+        </w:rPr>
+        <w:t xml:space="preserve"> el cual quiera borrar y dejará de aparecer en la página.</w:t>
       </w:r>
     </w:p>
     <w:tbl>
@@ -5082,7 +5304,21 @@
               <w:rPr>
                 <w:rFonts w:ascii="Times New Roman" w:hAnsi="Times New Roman" w:cs="Times New Roman"/>
               </w:rPr>
-              <w:t>El sistema recupera el ID_generic y el ID_project que están asociados con el proyecto.</w:t>
+              <w:t xml:space="preserve">El sistema recupera el ID_generic y el </w:t>
+            </w:r>
+            <w:proofErr w:type="spellStart"/>
+            <w:r>
+              <w:rPr>
+                <w:rFonts w:ascii="Times New Roman" w:hAnsi="Times New Roman" w:cs="Times New Roman"/>
+              </w:rPr>
+              <w:t>ID_project</w:t>
+            </w:r>
+            <w:proofErr w:type="spellEnd"/>
+            <w:r>
+              <w:rPr>
+                <w:rFonts w:ascii="Times New Roman" w:hAnsi="Times New Roman" w:cs="Times New Roman"/>
+              </w:rPr>
+              <w:t xml:space="preserve"> que están asociados con el proyecto.</w:t>
             </w:r>
           </w:p>
         </w:tc>
@@ -5150,7 +5386,35 @@
               <w:rPr>
                 <w:rFonts w:ascii="Times New Roman" w:hAnsi="Times New Roman" w:cs="Times New Roman"/>
               </w:rPr>
-              <w:t>El sistema elimina el registro de la tabla projects que coincida con el ID_project.</w:t>
+              <w:t xml:space="preserve">El sistema elimina el registro de la tabla </w:t>
+            </w:r>
+            <w:proofErr w:type="spellStart"/>
+            <w:r>
+              <w:rPr>
+                <w:rFonts w:ascii="Times New Roman" w:hAnsi="Times New Roman" w:cs="Times New Roman"/>
+              </w:rPr>
+              <w:t>projects</w:t>
+            </w:r>
+            <w:proofErr w:type="spellEnd"/>
+            <w:r>
+              <w:rPr>
+                <w:rFonts w:ascii="Times New Roman" w:hAnsi="Times New Roman" w:cs="Times New Roman"/>
+              </w:rPr>
+              <w:t xml:space="preserve"> que coincida con el </w:t>
+            </w:r>
+            <w:proofErr w:type="spellStart"/>
+            <w:r>
+              <w:rPr>
+                <w:rFonts w:ascii="Times New Roman" w:hAnsi="Times New Roman" w:cs="Times New Roman"/>
+              </w:rPr>
+              <w:t>ID_project</w:t>
+            </w:r>
+            <w:proofErr w:type="spellEnd"/>
+            <w:r>
+              <w:rPr>
+                <w:rFonts w:ascii="Times New Roman" w:hAnsi="Times New Roman" w:cs="Times New Roman"/>
+              </w:rPr>
+              <w:t>.</w:t>
             </w:r>
           </w:p>
         </w:tc>
@@ -5186,11 +5450,53 @@
               </w:rPr>
               <w:t xml:space="preserve">El sistema elimina el o los registros de la tabla technologies que coincidan con el </w:t>
             </w:r>
-            <w:r>
-              <w:rPr>
-                <w:rFonts w:ascii="Times New Roman" w:hAnsi="Times New Roman" w:cs="Times New Roman"/>
-              </w:rPr>
-              <w:t>ID_project.</w:t>
+            <w:proofErr w:type="spellStart"/>
+            <w:r>
+              <w:rPr>
+                <w:rFonts w:ascii="Times New Roman" w:hAnsi="Times New Roman" w:cs="Times New Roman"/>
+              </w:rPr>
+              <w:t>ID_project</w:t>
+            </w:r>
+            <w:proofErr w:type="spellEnd"/>
+            <w:r>
+              <w:rPr>
+                <w:rFonts w:ascii="Times New Roman" w:hAnsi="Times New Roman" w:cs="Times New Roman"/>
+              </w:rPr>
+              <w:t>.</w:t>
+            </w:r>
+          </w:p>
+        </w:tc>
+        <w:tc>
+          <w:tcPr>
+            <w:tcW w:w="4414" w:type="dxa"/>
+          </w:tcPr>
+          <w:p>
+            <w:pPr>
+              <w:jc w:val="both"/>
+              <w:rPr>
+                <w:rFonts w:ascii="Times New Roman" w:hAnsi="Times New Roman" w:cs="Times New Roman"/>
+              </w:rPr>
+            </w:pPr>
+          </w:p>
+        </w:tc>
+      </w:tr>
+      <w:tr>
+        <w:tc>
+          <w:tcPr>
+            <w:tcW w:w="4414" w:type="dxa"/>
+          </w:tcPr>
+          <w:p>
+            <w:pPr>
+              <w:jc w:val="both"/>
+              <w:rPr>
+                <w:rFonts w:ascii="Times New Roman" w:hAnsi="Times New Roman" w:cs="Times New Roman"/>
+              </w:rPr>
+            </w:pPr>
+            <w:r>
+              <w:rPr>
+                <w:rFonts w:ascii="Times New Roman" w:hAnsi="Times New Roman" w:cs="Times New Roman"/>
+              </w:rPr>
+              <w:t>El sistema muestra mensaje de que el proyecto fue eliminado con éxito.</w:t>
             </w:r>
           </w:p>
         </w:tc>
@@ -5332,6 +5638,7 @@
           <w:b/>
           <w:bCs/>
         </w:rPr>
+        <w:lastRenderedPageBreak/>
         <w:t>Fig. 2.6.</w:t>
       </w:r>
       <w:r>
@@ -5420,7 +5727,21 @@
         <w:rPr>
           <w:rFonts w:ascii="Times New Roman" w:hAnsi="Times New Roman" w:cs="Times New Roman"/>
         </w:rPr>
-        <w:t xml:space="preserve"> El administrador registra una nueva experiencia laboral, académica o de cualquier tipo que este registrada en la tabla Type_of.</w:t>
+        <w:t xml:space="preserve"> El administrador registra una nueva experiencia laboral, académica o de cualquier tipo que este registrada en la tabla </w:t>
+      </w:r>
+      <w:proofErr w:type="spellStart"/>
+      <w:r>
+        <w:rPr>
+          <w:rFonts w:ascii="Times New Roman" w:hAnsi="Times New Roman" w:cs="Times New Roman"/>
+        </w:rPr>
+        <w:t>Type_of</w:t>
+      </w:r>
+      <w:proofErr w:type="spellEnd"/>
+      <w:r>
+        <w:rPr>
+          <w:rFonts w:ascii="Times New Roman" w:hAnsi="Times New Roman" w:cs="Times New Roman"/>
+        </w:rPr>
+        <w:t>.</w:t>
       </w:r>
     </w:p>
     <w:tbl>
@@ -5455,7 +5776,6 @@
                 <w:b/>
                 <w:bCs/>
               </w:rPr>
-              <w:lastRenderedPageBreak/>
               <w:t>Flujo de eventos</w:t>
             </w:r>
           </w:p>
@@ -5623,34 +5943,162 @@
                 <w:rFonts w:ascii="Times New Roman" w:hAnsi="Times New Roman" w:cs="Times New Roman"/>
               </w:rPr>
             </w:pPr>
-          </w:p>
-        </w:tc>
-        <w:tc>
-          <w:tcPr>
-            <w:tcW w:w="4414" w:type="dxa"/>
-          </w:tcPr>
-          <w:p>
-            <w:pPr>
-              <w:jc w:val="both"/>
-              <w:rPr>
-                <w:rFonts w:ascii="Times New Roman" w:hAnsi="Times New Roman" w:cs="Times New Roman"/>
-              </w:rPr>
-            </w:pPr>
-          </w:p>
-        </w:tc>
-      </w:tr>
-      <w:tr>
-        <w:tc>
-          <w:tcPr>
-            <w:tcW w:w="4414" w:type="dxa"/>
-          </w:tcPr>
-          <w:p>
-            <w:pPr>
-              <w:jc w:val="both"/>
-              <w:rPr>
-                <w:rFonts w:ascii="Times New Roman" w:hAnsi="Times New Roman" w:cs="Times New Roman"/>
-              </w:rPr>
-            </w:pPr>
+            <w:r>
+              <w:rPr>
+                <w:rFonts w:ascii="Times New Roman" w:hAnsi="Times New Roman" w:cs="Times New Roman"/>
+              </w:rPr>
+              <w:t>El administrador registra la información de enlace de foto, nombre de la experiencia, descripción, fecha de inicio, fecha de fin y tipo de experiencia.</w:t>
+            </w:r>
+          </w:p>
+        </w:tc>
+        <w:tc>
+          <w:tcPr>
+            <w:tcW w:w="4414" w:type="dxa"/>
+          </w:tcPr>
+          <w:p>
+            <w:pPr>
+              <w:jc w:val="both"/>
+              <w:rPr>
+                <w:rFonts w:ascii="Times New Roman" w:hAnsi="Times New Roman" w:cs="Times New Roman"/>
+              </w:rPr>
+            </w:pPr>
+          </w:p>
+        </w:tc>
+      </w:tr>
+      <w:tr>
+        <w:tc>
+          <w:tcPr>
+            <w:tcW w:w="4414" w:type="dxa"/>
+          </w:tcPr>
+          <w:p>
+            <w:pPr>
+              <w:jc w:val="both"/>
+              <w:rPr>
+                <w:rFonts w:ascii="Times New Roman" w:hAnsi="Times New Roman" w:cs="Times New Roman"/>
+              </w:rPr>
+            </w:pPr>
+            <w:r>
+              <w:rPr>
+                <w:rFonts w:ascii="Times New Roman" w:hAnsi="Times New Roman" w:cs="Times New Roman"/>
+              </w:rPr>
+              <w:t>El administrador selecciona la opción de registrar experiencia.</w:t>
+            </w:r>
+          </w:p>
+        </w:tc>
+        <w:tc>
+          <w:tcPr>
+            <w:tcW w:w="4414" w:type="dxa"/>
+          </w:tcPr>
+          <w:p>
+            <w:pPr>
+              <w:jc w:val="both"/>
+              <w:rPr>
+                <w:rFonts w:ascii="Times New Roman" w:hAnsi="Times New Roman" w:cs="Times New Roman"/>
+              </w:rPr>
+            </w:pPr>
+          </w:p>
+        </w:tc>
+      </w:tr>
+      <w:tr>
+        <w:tc>
+          <w:tcPr>
+            <w:tcW w:w="4414" w:type="dxa"/>
+          </w:tcPr>
+          <w:p>
+            <w:pPr>
+              <w:jc w:val="both"/>
+              <w:rPr>
+                <w:rFonts w:ascii="Times New Roman" w:hAnsi="Times New Roman" w:cs="Times New Roman"/>
+              </w:rPr>
+            </w:pPr>
+            <w:r>
+              <w:rPr>
+                <w:rFonts w:ascii="Times New Roman" w:hAnsi="Times New Roman" w:cs="Times New Roman"/>
+              </w:rPr>
+              <w:t>El sistema guarda en un registro de la tabla generics, el enlace, nombre de la experiencia y descripción.</w:t>
+            </w:r>
+          </w:p>
+        </w:tc>
+        <w:tc>
+          <w:tcPr>
+            <w:tcW w:w="4414" w:type="dxa"/>
+          </w:tcPr>
+          <w:p>
+            <w:pPr>
+              <w:jc w:val="both"/>
+              <w:rPr>
+                <w:rFonts w:ascii="Times New Roman" w:hAnsi="Times New Roman" w:cs="Times New Roman"/>
+              </w:rPr>
+            </w:pPr>
+          </w:p>
+        </w:tc>
+      </w:tr>
+      <w:tr>
+        <w:tc>
+          <w:tcPr>
+            <w:tcW w:w="4414" w:type="dxa"/>
+          </w:tcPr>
+          <w:p>
+            <w:pPr>
+              <w:jc w:val="both"/>
+              <w:rPr>
+                <w:rFonts w:ascii="Times New Roman" w:hAnsi="Times New Roman" w:cs="Times New Roman"/>
+              </w:rPr>
+            </w:pPr>
+            <w:r>
+              <w:rPr>
+                <w:rFonts w:ascii="Times New Roman" w:hAnsi="Times New Roman" w:cs="Times New Roman"/>
+              </w:rPr>
+              <w:t xml:space="preserve">El sistema guarda en un registro de la tabla experiences la fecha de inicio, fecha de fin, el ID_generic creado previamente y el </w:t>
+            </w:r>
+            <w:proofErr w:type="spellStart"/>
+            <w:r>
+              <w:rPr>
+                <w:rFonts w:ascii="Times New Roman" w:hAnsi="Times New Roman" w:cs="Times New Roman"/>
+              </w:rPr>
+              <w:t>ID_type</w:t>
+            </w:r>
+            <w:proofErr w:type="spellEnd"/>
+            <w:r>
+              <w:rPr>
+                <w:rFonts w:ascii="Times New Roman" w:hAnsi="Times New Roman" w:cs="Times New Roman"/>
+              </w:rPr>
+              <w:t xml:space="preserve"> perteneciente al tipo de experiencia que registro el administrador.</w:t>
+            </w:r>
+          </w:p>
+        </w:tc>
+        <w:tc>
+          <w:tcPr>
+            <w:tcW w:w="4414" w:type="dxa"/>
+          </w:tcPr>
+          <w:p>
+            <w:pPr>
+              <w:jc w:val="both"/>
+              <w:rPr>
+                <w:rFonts w:ascii="Times New Roman" w:hAnsi="Times New Roman" w:cs="Times New Roman"/>
+              </w:rPr>
+            </w:pPr>
+          </w:p>
+        </w:tc>
+      </w:tr>
+      <w:tr>
+        <w:tc>
+          <w:tcPr>
+            <w:tcW w:w="4414" w:type="dxa"/>
+          </w:tcPr>
+          <w:p>
+            <w:pPr>
+              <w:jc w:val="both"/>
+              <w:rPr>
+                <w:rFonts w:ascii="Times New Roman" w:hAnsi="Times New Roman" w:cs="Times New Roman"/>
+              </w:rPr>
+            </w:pPr>
+            <w:r>
+              <w:rPr>
+                <w:rFonts w:ascii="Times New Roman" w:hAnsi="Times New Roman" w:cs="Times New Roman"/>
+              </w:rPr>
+              <w:t>El sistema muestra mensaje de que la experiencia fue registrada.</w:t>
+            </w:r>
           </w:p>
         </w:tc>
         <w:tc>
@@ -5703,6 +6151,12 @@
         </w:rPr>
         <w:t>Puntos de extensión:</w:t>
       </w:r>
+      <w:r>
+        <w:rPr>
+          <w:rFonts w:ascii="Times New Roman" w:hAnsi="Times New Roman" w:cs="Times New Roman"/>
+        </w:rPr>
+        <w:t xml:space="preserve"> NA</w:t>
+      </w:r>
     </w:p>
     <w:p>
       <w:pPr>
@@ -5717,6 +6171,12 @@
         </w:rPr>
         <w:t>Requerimientos especiales:</w:t>
       </w:r>
+      <w:r>
+        <w:rPr>
+          <w:rFonts w:ascii="Times New Roman" w:hAnsi="Times New Roman" w:cs="Times New Roman"/>
+        </w:rPr>
+        <w:t xml:space="preserve"> NA</w:t>
+      </w:r>
     </w:p>
     <w:p>
       <w:pPr>
@@ -5731,19 +6191,31 @@
         </w:rPr>
         <w:t>Precondiciones:</w:t>
       </w:r>
-    </w:p>
-    <w:p>
-      <w:pPr>
-        <w:jc w:val="both"/>
-        <w:rPr>
-          <w:rFonts w:ascii="Times New Roman" w:hAnsi="Times New Roman" w:cs="Times New Roman"/>
-        </w:rPr>
-      </w:pPr>
-      <w:r>
-        <w:rPr>
-          <w:rFonts w:ascii="Times New Roman" w:hAnsi="Times New Roman" w:cs="Times New Roman"/>
-        </w:rPr>
-        <w:t xml:space="preserve">Postcondiciones:  </w:t>
+      <w:r>
+        <w:rPr>
+          <w:rFonts w:ascii="Times New Roman" w:hAnsi="Times New Roman" w:cs="Times New Roman"/>
+        </w:rPr>
+        <w:t xml:space="preserve"> El usuario esta activo y con rol de administrador.</w:t>
+      </w:r>
+    </w:p>
+    <w:p>
+      <w:pPr>
+        <w:jc w:val="both"/>
+        <w:rPr>
+          <w:rFonts w:ascii="Times New Roman" w:hAnsi="Times New Roman" w:cs="Times New Roman"/>
+        </w:rPr>
+      </w:pPr>
+      <w:r>
+        <w:rPr>
+          <w:rFonts w:ascii="Times New Roman" w:hAnsi="Times New Roman" w:cs="Times New Roman"/>
+        </w:rPr>
+        <w:t xml:space="preserve">Postcondiciones: </w:t>
+      </w:r>
+      <w:r>
+        <w:rPr>
+          <w:rFonts w:ascii="Times New Roman" w:hAnsi="Times New Roman" w:cs="Times New Roman"/>
+        </w:rPr>
+        <w:t>El administrador registra una nueva experiencia que aparecerá en la página.</w:t>
       </w:r>
     </w:p>
     <w:p>
@@ -5849,7 +6321,14 @@
         <w:rPr>
           <w:rFonts w:ascii="Times New Roman" w:hAnsi="Times New Roman" w:cs="Times New Roman"/>
         </w:rPr>
+        <w:lastRenderedPageBreak/>
         <w:t>Descripción:</w:t>
+      </w:r>
+      <w:r>
+        <w:rPr>
+          <w:rFonts w:ascii="Times New Roman" w:hAnsi="Times New Roman" w:cs="Times New Roman"/>
+        </w:rPr>
+        <w:t xml:space="preserve"> El administrador selecciona una experiencia en específico y modifica sus datos para cambiar lo que aparece en la aplicación.</w:t>
       </w:r>
     </w:p>
     <w:tbl>
@@ -5949,118 +6428,364 @@
                 <w:rFonts w:ascii="Times New Roman" w:hAnsi="Times New Roman" w:cs="Times New Roman"/>
               </w:rPr>
             </w:pPr>
-          </w:p>
-        </w:tc>
-        <w:tc>
-          <w:tcPr>
-            <w:tcW w:w="4414" w:type="dxa"/>
-          </w:tcPr>
-          <w:p>
-            <w:pPr>
-              <w:jc w:val="both"/>
-              <w:rPr>
-                <w:rFonts w:ascii="Times New Roman" w:hAnsi="Times New Roman" w:cs="Times New Roman"/>
-              </w:rPr>
-            </w:pPr>
-          </w:p>
-        </w:tc>
-      </w:tr>
-      <w:tr>
-        <w:tc>
-          <w:tcPr>
-            <w:tcW w:w="4414" w:type="dxa"/>
-          </w:tcPr>
-          <w:p>
-            <w:pPr>
-              <w:jc w:val="both"/>
-              <w:rPr>
-                <w:rFonts w:ascii="Times New Roman" w:hAnsi="Times New Roman" w:cs="Times New Roman"/>
-              </w:rPr>
-            </w:pPr>
-          </w:p>
-        </w:tc>
-        <w:tc>
-          <w:tcPr>
-            <w:tcW w:w="4414" w:type="dxa"/>
-          </w:tcPr>
-          <w:p>
-            <w:pPr>
-              <w:jc w:val="both"/>
-              <w:rPr>
-                <w:rFonts w:ascii="Times New Roman" w:hAnsi="Times New Roman" w:cs="Times New Roman"/>
-              </w:rPr>
-            </w:pPr>
-          </w:p>
-        </w:tc>
-      </w:tr>
-      <w:tr>
-        <w:tc>
-          <w:tcPr>
-            <w:tcW w:w="4414" w:type="dxa"/>
-          </w:tcPr>
-          <w:p>
-            <w:pPr>
-              <w:jc w:val="both"/>
-              <w:rPr>
-                <w:rFonts w:ascii="Times New Roman" w:hAnsi="Times New Roman" w:cs="Times New Roman"/>
-              </w:rPr>
-            </w:pPr>
-          </w:p>
-        </w:tc>
-        <w:tc>
-          <w:tcPr>
-            <w:tcW w:w="4414" w:type="dxa"/>
-          </w:tcPr>
-          <w:p>
-            <w:pPr>
-              <w:jc w:val="both"/>
-              <w:rPr>
-                <w:rFonts w:ascii="Times New Roman" w:hAnsi="Times New Roman" w:cs="Times New Roman"/>
-              </w:rPr>
-            </w:pPr>
-          </w:p>
-        </w:tc>
-      </w:tr>
-      <w:tr>
-        <w:tc>
-          <w:tcPr>
-            <w:tcW w:w="4414" w:type="dxa"/>
-          </w:tcPr>
-          <w:p>
-            <w:pPr>
-              <w:jc w:val="both"/>
-              <w:rPr>
-                <w:rFonts w:ascii="Times New Roman" w:hAnsi="Times New Roman" w:cs="Times New Roman"/>
-              </w:rPr>
-            </w:pPr>
-          </w:p>
-        </w:tc>
-        <w:tc>
-          <w:tcPr>
-            <w:tcW w:w="4414" w:type="dxa"/>
-          </w:tcPr>
-          <w:p>
-            <w:pPr>
-              <w:jc w:val="both"/>
-              <w:rPr>
-                <w:rFonts w:ascii="Times New Roman" w:hAnsi="Times New Roman" w:cs="Times New Roman"/>
-              </w:rPr>
-            </w:pPr>
-          </w:p>
-        </w:tc>
-      </w:tr>
-      <w:tr>
-        <w:tc>
-          <w:tcPr>
-            <w:tcW w:w="4414" w:type="dxa"/>
-          </w:tcPr>
-          <w:p>
-            <w:pPr>
-              <w:jc w:val="both"/>
-              <w:rPr>
-                <w:rFonts w:ascii="Times New Roman" w:hAnsi="Times New Roman" w:cs="Times New Roman"/>
-              </w:rPr>
-            </w:pPr>
+            <w:r>
+              <w:rPr>
+                <w:rFonts w:ascii="Times New Roman" w:hAnsi="Times New Roman" w:cs="Times New Roman"/>
+              </w:rPr>
+              <w:t>Inicia el caso de uso.</w:t>
+            </w:r>
+          </w:p>
+        </w:tc>
+        <w:tc>
+          <w:tcPr>
+            <w:tcW w:w="4414" w:type="dxa"/>
+          </w:tcPr>
+          <w:p>
+            <w:pPr>
+              <w:jc w:val="both"/>
+              <w:rPr>
+                <w:rFonts w:ascii="Times New Roman" w:hAnsi="Times New Roman" w:cs="Times New Roman"/>
+              </w:rPr>
+            </w:pPr>
+          </w:p>
+        </w:tc>
+      </w:tr>
+      <w:tr>
+        <w:tc>
+          <w:tcPr>
+            <w:tcW w:w="4414" w:type="dxa"/>
+          </w:tcPr>
+          <w:p>
+            <w:pPr>
+              <w:jc w:val="both"/>
+              <w:rPr>
+                <w:rFonts w:ascii="Times New Roman" w:hAnsi="Times New Roman" w:cs="Times New Roman"/>
+              </w:rPr>
+            </w:pPr>
+            <w:r>
+              <w:rPr>
+                <w:rFonts w:ascii="Times New Roman" w:hAnsi="Times New Roman" w:cs="Times New Roman"/>
+              </w:rPr>
+              <w:t>El administrador selecciona la opción de modificar experiencia y educación de una experiencia en específico.</w:t>
+            </w:r>
+          </w:p>
+        </w:tc>
+        <w:tc>
+          <w:tcPr>
+            <w:tcW w:w="4414" w:type="dxa"/>
+          </w:tcPr>
+          <w:p>
+            <w:pPr>
+              <w:jc w:val="both"/>
+              <w:rPr>
+                <w:rFonts w:ascii="Times New Roman" w:hAnsi="Times New Roman" w:cs="Times New Roman"/>
+              </w:rPr>
+            </w:pPr>
+          </w:p>
+        </w:tc>
+      </w:tr>
+      <w:tr>
+        <w:tc>
+          <w:tcPr>
+            <w:tcW w:w="4414" w:type="dxa"/>
+          </w:tcPr>
+          <w:p>
+            <w:pPr>
+              <w:jc w:val="both"/>
+              <w:rPr>
+                <w:rFonts w:ascii="Times New Roman" w:hAnsi="Times New Roman" w:cs="Times New Roman"/>
+              </w:rPr>
+            </w:pPr>
+            <w:r>
+              <w:rPr>
+                <w:rFonts w:ascii="Times New Roman" w:hAnsi="Times New Roman" w:cs="Times New Roman"/>
+              </w:rPr>
+              <w:t>El sistema muestra los datos actuales de la experiencia permitiendo editar al administrador.</w:t>
+            </w:r>
+          </w:p>
+        </w:tc>
+        <w:tc>
+          <w:tcPr>
+            <w:tcW w:w="4414" w:type="dxa"/>
+          </w:tcPr>
+          <w:p>
+            <w:pPr>
+              <w:jc w:val="both"/>
+              <w:rPr>
+                <w:rFonts w:ascii="Times New Roman" w:hAnsi="Times New Roman" w:cs="Times New Roman"/>
+              </w:rPr>
+            </w:pPr>
+          </w:p>
+        </w:tc>
+      </w:tr>
+      <w:tr>
+        <w:tc>
+          <w:tcPr>
+            <w:tcW w:w="4414" w:type="dxa"/>
+          </w:tcPr>
+          <w:p>
+            <w:pPr>
+              <w:jc w:val="both"/>
+              <w:rPr>
+                <w:rFonts w:ascii="Times New Roman" w:hAnsi="Times New Roman" w:cs="Times New Roman"/>
+              </w:rPr>
+            </w:pPr>
+            <w:r>
+              <w:rPr>
+                <w:rFonts w:ascii="Times New Roman" w:hAnsi="Times New Roman" w:cs="Times New Roman"/>
+              </w:rPr>
+              <w:t>El administrador registra valores diferentes a los actuales.</w:t>
+            </w:r>
+          </w:p>
+        </w:tc>
+        <w:tc>
+          <w:tcPr>
+            <w:tcW w:w="4414" w:type="dxa"/>
+          </w:tcPr>
+          <w:p>
+            <w:pPr>
+              <w:jc w:val="both"/>
+              <w:rPr>
+                <w:rFonts w:ascii="Times New Roman" w:hAnsi="Times New Roman" w:cs="Times New Roman"/>
+              </w:rPr>
+            </w:pPr>
+          </w:p>
+        </w:tc>
+      </w:tr>
+      <w:tr>
+        <w:tc>
+          <w:tcPr>
+            <w:tcW w:w="4414" w:type="dxa"/>
+          </w:tcPr>
+          <w:p>
+            <w:pPr>
+              <w:jc w:val="both"/>
+              <w:rPr>
+                <w:rFonts w:ascii="Times New Roman" w:hAnsi="Times New Roman" w:cs="Times New Roman"/>
+              </w:rPr>
+            </w:pPr>
+            <w:r>
+              <w:rPr>
+                <w:rFonts w:ascii="Times New Roman" w:hAnsi="Times New Roman" w:cs="Times New Roman"/>
+              </w:rPr>
+              <w:t>El administrador selecciona la opción de modificar experiencia.</w:t>
+            </w:r>
+          </w:p>
+        </w:tc>
+        <w:tc>
+          <w:tcPr>
+            <w:tcW w:w="4414" w:type="dxa"/>
+          </w:tcPr>
+          <w:p>
+            <w:pPr>
+              <w:jc w:val="both"/>
+              <w:rPr>
+                <w:rFonts w:ascii="Times New Roman" w:hAnsi="Times New Roman" w:cs="Times New Roman"/>
+              </w:rPr>
+            </w:pPr>
+          </w:p>
+        </w:tc>
+      </w:tr>
+      <w:tr>
+        <w:tc>
+          <w:tcPr>
+            <w:tcW w:w="4414" w:type="dxa"/>
+          </w:tcPr>
+          <w:p>
+            <w:pPr>
+              <w:jc w:val="both"/>
+              <w:rPr>
+                <w:rFonts w:ascii="Times New Roman" w:hAnsi="Times New Roman" w:cs="Times New Roman"/>
+              </w:rPr>
+            </w:pPr>
+            <w:r>
+              <w:rPr>
+                <w:rFonts w:ascii="Times New Roman" w:hAnsi="Times New Roman" w:cs="Times New Roman"/>
+              </w:rPr>
+              <w:t>El sistema verifica que los campos no estén vacíos, a excepción de la fecha de fin.</w:t>
+            </w:r>
+          </w:p>
+        </w:tc>
+        <w:tc>
+          <w:tcPr>
+            <w:tcW w:w="4414" w:type="dxa"/>
+          </w:tcPr>
+          <w:p>
+            <w:pPr>
+              <w:jc w:val="both"/>
+              <w:rPr>
+                <w:rFonts w:ascii="Times New Roman" w:hAnsi="Times New Roman" w:cs="Times New Roman"/>
+              </w:rPr>
+            </w:pPr>
+          </w:p>
+        </w:tc>
+      </w:tr>
+      <w:tr>
+        <w:tc>
+          <w:tcPr>
+            <w:tcW w:w="4414" w:type="dxa"/>
+          </w:tcPr>
+          <w:p>
+            <w:pPr>
+              <w:jc w:val="both"/>
+              <w:rPr>
+                <w:rFonts w:ascii="Times New Roman" w:hAnsi="Times New Roman" w:cs="Times New Roman"/>
+              </w:rPr>
+            </w:pPr>
+            <w:r>
+              <w:rPr>
+                <w:rFonts w:ascii="Times New Roman" w:hAnsi="Times New Roman" w:cs="Times New Roman"/>
+              </w:rPr>
+              <w:t xml:space="preserve">[Si están llenos] </w:t>
+            </w:r>
+            <w:r>
+              <w:rPr>
+                <w:rFonts w:ascii="Times New Roman" w:hAnsi="Times New Roman" w:cs="Times New Roman"/>
+              </w:rPr>
+              <w:t xml:space="preserve">El sistema recupera los datos de enlace, nombre de la experiencia, descripción, fecha de inicio, fecha de fin, ID_generic y el </w:t>
+            </w:r>
+            <w:proofErr w:type="spellStart"/>
+            <w:r>
+              <w:rPr>
+                <w:rFonts w:ascii="Times New Roman" w:hAnsi="Times New Roman" w:cs="Times New Roman"/>
+              </w:rPr>
+              <w:t>ID_type</w:t>
+            </w:r>
+            <w:proofErr w:type="spellEnd"/>
+          </w:p>
+        </w:tc>
+        <w:tc>
+          <w:tcPr>
+            <w:tcW w:w="4414" w:type="dxa"/>
+          </w:tcPr>
+          <w:p>
+            <w:pPr>
+              <w:jc w:val="both"/>
+              <w:rPr>
+                <w:rFonts w:ascii="Times New Roman" w:hAnsi="Times New Roman" w:cs="Times New Roman"/>
+              </w:rPr>
+            </w:pPr>
+            <w:r>
+              <w:rPr>
+                <w:rFonts w:ascii="Times New Roman" w:hAnsi="Times New Roman" w:cs="Times New Roman"/>
+              </w:rPr>
+              <w:t>[No están llenos] El sistema muestra mensaje de que hay un campo vacío.</w:t>
+            </w:r>
+          </w:p>
+        </w:tc>
+      </w:tr>
+      <w:tr>
+        <w:tc>
+          <w:tcPr>
+            <w:tcW w:w="4414" w:type="dxa"/>
+          </w:tcPr>
+          <w:p>
+            <w:pPr>
+              <w:jc w:val="both"/>
+              <w:rPr>
+                <w:rFonts w:ascii="Times New Roman" w:hAnsi="Times New Roman" w:cs="Times New Roman"/>
+              </w:rPr>
+            </w:pPr>
+            <w:r>
+              <w:rPr>
+                <w:rFonts w:ascii="Times New Roman" w:hAnsi="Times New Roman" w:cs="Times New Roman"/>
+              </w:rPr>
+              <w:t xml:space="preserve">El sistema guarda en </w:t>
+            </w:r>
+            <w:r>
+              <w:rPr>
+                <w:rFonts w:ascii="Times New Roman" w:hAnsi="Times New Roman" w:cs="Times New Roman"/>
+              </w:rPr>
+              <w:t>la tabla generics</w:t>
+            </w:r>
+            <w:r>
+              <w:rPr>
+                <w:rFonts w:ascii="Times New Roman" w:hAnsi="Times New Roman" w:cs="Times New Roman"/>
+              </w:rPr>
+              <w:t xml:space="preserve"> los datos de enlace, nombre de la experiencia y descripción en el registro que coincida con el ID_generic.</w:t>
+            </w:r>
+          </w:p>
+        </w:tc>
+        <w:tc>
+          <w:tcPr>
+            <w:tcW w:w="4414" w:type="dxa"/>
+          </w:tcPr>
+          <w:p>
+            <w:pPr>
+              <w:jc w:val="both"/>
+              <w:rPr>
+                <w:rFonts w:ascii="Times New Roman" w:hAnsi="Times New Roman" w:cs="Times New Roman"/>
+              </w:rPr>
+            </w:pPr>
+          </w:p>
+        </w:tc>
+      </w:tr>
+      <w:tr>
+        <w:tc>
+          <w:tcPr>
+            <w:tcW w:w="4414" w:type="dxa"/>
+          </w:tcPr>
+          <w:p>
+            <w:pPr>
+              <w:jc w:val="both"/>
+              <w:rPr>
+                <w:rFonts w:ascii="Times New Roman" w:hAnsi="Times New Roman" w:cs="Times New Roman"/>
+              </w:rPr>
+            </w:pPr>
+            <w:r>
+              <w:rPr>
+                <w:rFonts w:ascii="Times New Roman" w:hAnsi="Times New Roman" w:cs="Times New Roman"/>
+              </w:rPr>
+              <w:t xml:space="preserve">El sistema guarda en la tabla experiences los datos de fecha de inicio, fecha de fin y </w:t>
+            </w:r>
+            <w:proofErr w:type="spellStart"/>
+            <w:r>
+              <w:rPr>
+                <w:rFonts w:ascii="Times New Roman" w:hAnsi="Times New Roman" w:cs="Times New Roman"/>
+              </w:rPr>
+              <w:t>ID_type</w:t>
+            </w:r>
+            <w:proofErr w:type="spellEnd"/>
+            <w:r>
+              <w:rPr>
+                <w:rFonts w:ascii="Times New Roman" w:hAnsi="Times New Roman" w:cs="Times New Roman"/>
+              </w:rPr>
+              <w:t xml:space="preserve"> de la experiencia.</w:t>
+            </w:r>
+          </w:p>
+        </w:tc>
+        <w:tc>
+          <w:tcPr>
+            <w:tcW w:w="4414" w:type="dxa"/>
+          </w:tcPr>
+          <w:p>
+            <w:pPr>
+              <w:jc w:val="both"/>
+              <w:rPr>
+                <w:rFonts w:ascii="Times New Roman" w:hAnsi="Times New Roman" w:cs="Times New Roman"/>
+              </w:rPr>
+            </w:pPr>
+          </w:p>
+        </w:tc>
+      </w:tr>
+      <w:tr>
+        <w:tc>
+          <w:tcPr>
+            <w:tcW w:w="4414" w:type="dxa"/>
+          </w:tcPr>
+          <w:p>
+            <w:pPr>
+              <w:jc w:val="both"/>
+              <w:rPr>
+                <w:rFonts w:ascii="Times New Roman" w:hAnsi="Times New Roman" w:cs="Times New Roman"/>
+              </w:rPr>
+            </w:pPr>
+            <w:r>
+              <w:rPr>
+                <w:rFonts w:ascii="Times New Roman" w:hAnsi="Times New Roman" w:cs="Times New Roman"/>
+              </w:rPr>
+              <w:t>El sistema muestra mensaje de que la experiencia fue modificada con éxito.</w:t>
+            </w:r>
           </w:p>
         </w:tc>
         <w:tc>
@@ -6113,6 +6838,12 @@
         </w:rPr>
         <w:t>Puntos de extensión:</w:t>
       </w:r>
+      <w:r>
+        <w:rPr>
+          <w:rFonts w:ascii="Times New Roman" w:hAnsi="Times New Roman" w:cs="Times New Roman"/>
+        </w:rPr>
+        <w:t xml:space="preserve"> NA</w:t>
+      </w:r>
     </w:p>
     <w:p>
       <w:pPr>
@@ -6127,6 +6858,12 @@
         </w:rPr>
         <w:t>Requerimientos especiales:</w:t>
       </w:r>
+      <w:r>
+        <w:rPr>
+          <w:rFonts w:ascii="Times New Roman" w:hAnsi="Times New Roman" w:cs="Times New Roman"/>
+        </w:rPr>
+        <w:t xml:space="preserve"> NA</w:t>
+      </w:r>
     </w:p>
     <w:p>
       <w:pPr>
@@ -6141,19 +6878,31 @@
         </w:rPr>
         <w:t>Precondiciones:</w:t>
       </w:r>
-    </w:p>
-    <w:p>
-      <w:pPr>
-        <w:jc w:val="both"/>
-        <w:rPr>
-          <w:rFonts w:ascii="Times New Roman" w:hAnsi="Times New Roman" w:cs="Times New Roman"/>
-        </w:rPr>
-      </w:pPr>
-      <w:r>
-        <w:rPr>
-          <w:rFonts w:ascii="Times New Roman" w:hAnsi="Times New Roman" w:cs="Times New Roman"/>
-        </w:rPr>
-        <w:t xml:space="preserve">Postcondiciones:  </w:t>
+      <w:r>
+        <w:rPr>
+          <w:rFonts w:ascii="Times New Roman" w:hAnsi="Times New Roman" w:cs="Times New Roman"/>
+        </w:rPr>
+        <w:t xml:space="preserve"> El usuario está activo y con rol de administrador.</w:t>
+      </w:r>
+    </w:p>
+    <w:p>
+      <w:pPr>
+        <w:jc w:val="both"/>
+        <w:rPr>
+          <w:rFonts w:ascii="Times New Roman" w:hAnsi="Times New Roman" w:cs="Times New Roman"/>
+        </w:rPr>
+      </w:pPr>
+      <w:r>
+        <w:rPr>
+          <w:rFonts w:ascii="Times New Roman" w:hAnsi="Times New Roman" w:cs="Times New Roman"/>
+        </w:rPr>
+        <w:t xml:space="preserve">Postcondiciones: </w:t>
+      </w:r>
+      <w:r>
+        <w:rPr>
+          <w:rFonts w:ascii="Times New Roman" w:hAnsi="Times New Roman" w:cs="Times New Roman"/>
+        </w:rPr>
+        <w:t>El administrador modifica una experiencia y esta queda guardada en la base de datos y aparece en la aplicación.</w:t>
       </w:r>
     </w:p>
     <w:p>
@@ -6201,45 +6950,45 @@
           <w:b/>
           <w:bCs/>
         </w:rPr>
+        <w:t>CU</w:t>
+      </w:r>
+      <w:r>
+        <w:rPr>
+          <w:rFonts w:ascii="Times New Roman" w:hAnsi="Times New Roman" w:cs="Times New Roman"/>
+          <w:b/>
+          <w:bCs/>
+        </w:rPr>
+        <w:t>12</w:t>
+      </w:r>
+      <w:r>
+        <w:rPr>
+          <w:rFonts w:ascii="Times New Roman" w:hAnsi="Times New Roman" w:cs="Times New Roman"/>
+          <w:b/>
+          <w:bCs/>
+        </w:rPr>
+        <w:t xml:space="preserve"> – </w:t>
+      </w:r>
+      <w:r>
+        <w:rPr>
+          <w:rFonts w:ascii="Times New Roman" w:hAnsi="Times New Roman" w:cs="Times New Roman"/>
+          <w:b/>
+          <w:bCs/>
+        </w:rPr>
+        <w:t>Eliminar experiencia y educación.</w:t>
+      </w:r>
+    </w:p>
+    <w:p>
+      <w:pPr>
+        <w:jc w:val="both"/>
+        <w:rPr>
+          <w:rFonts w:ascii="Times New Roman" w:hAnsi="Times New Roman" w:cs="Times New Roman"/>
+        </w:rPr>
+      </w:pPr>
+      <w:r>
+        <w:rPr>
+          <w:rFonts w:ascii="Times New Roman" w:hAnsi="Times New Roman" w:cs="Times New Roman"/>
+        </w:rPr>
         <w:lastRenderedPageBreak/>
-        <w:t>CU</w:t>
-      </w:r>
-      <w:r>
-        <w:rPr>
-          <w:rFonts w:ascii="Times New Roman" w:hAnsi="Times New Roman" w:cs="Times New Roman"/>
-          <w:b/>
-          <w:bCs/>
-        </w:rPr>
-        <w:t>12</w:t>
-      </w:r>
-      <w:r>
-        <w:rPr>
-          <w:rFonts w:ascii="Times New Roman" w:hAnsi="Times New Roman" w:cs="Times New Roman"/>
-          <w:b/>
-          <w:bCs/>
-        </w:rPr>
-        <w:t xml:space="preserve"> – </w:t>
-      </w:r>
-      <w:r>
-        <w:rPr>
-          <w:rFonts w:ascii="Times New Roman" w:hAnsi="Times New Roman" w:cs="Times New Roman"/>
-          <w:b/>
-          <w:bCs/>
-        </w:rPr>
-        <w:t>Eliminar experiencia y educación.</w:t>
-      </w:r>
-    </w:p>
-    <w:p>
-      <w:pPr>
-        <w:jc w:val="both"/>
-        <w:rPr>
-          <w:rFonts w:ascii="Times New Roman" w:hAnsi="Times New Roman" w:cs="Times New Roman"/>
-        </w:rPr>
-      </w:pPr>
-      <w:r>
-        <w:rPr>
-          <w:rFonts w:ascii="Times New Roman" w:hAnsi="Times New Roman" w:cs="Times New Roman"/>
-        </w:rPr>
         <w:t xml:space="preserve">Actor(es): </w:t>
       </w:r>
       <w:r>
@@ -6261,6 +7010,12 @@
           <w:rFonts w:ascii="Times New Roman" w:hAnsi="Times New Roman" w:cs="Times New Roman"/>
         </w:rPr>
         <w:t>Descripción:</w:t>
+      </w:r>
+      <w:r>
+        <w:rPr>
+          <w:rFonts w:ascii="Times New Roman" w:hAnsi="Times New Roman" w:cs="Times New Roman"/>
+        </w:rPr>
+        <w:t xml:space="preserve"> El administrador podrá eliminar una experiencia en especifico de la base de datos y aplicación.</w:t>
       </w:r>
     </w:p>
     <w:tbl>
@@ -6360,118 +7115,216 @@
                 <w:rFonts w:ascii="Times New Roman" w:hAnsi="Times New Roman" w:cs="Times New Roman"/>
               </w:rPr>
             </w:pPr>
-          </w:p>
-        </w:tc>
-        <w:tc>
-          <w:tcPr>
-            <w:tcW w:w="4414" w:type="dxa"/>
-          </w:tcPr>
-          <w:p>
-            <w:pPr>
-              <w:jc w:val="both"/>
-              <w:rPr>
-                <w:rFonts w:ascii="Times New Roman" w:hAnsi="Times New Roman" w:cs="Times New Roman"/>
-              </w:rPr>
-            </w:pPr>
-          </w:p>
-        </w:tc>
-      </w:tr>
-      <w:tr>
-        <w:tc>
-          <w:tcPr>
-            <w:tcW w:w="4414" w:type="dxa"/>
-          </w:tcPr>
-          <w:p>
-            <w:pPr>
-              <w:jc w:val="both"/>
-              <w:rPr>
-                <w:rFonts w:ascii="Times New Roman" w:hAnsi="Times New Roman" w:cs="Times New Roman"/>
-              </w:rPr>
-            </w:pPr>
-          </w:p>
-        </w:tc>
-        <w:tc>
-          <w:tcPr>
-            <w:tcW w:w="4414" w:type="dxa"/>
-          </w:tcPr>
-          <w:p>
-            <w:pPr>
-              <w:jc w:val="both"/>
-              <w:rPr>
-                <w:rFonts w:ascii="Times New Roman" w:hAnsi="Times New Roman" w:cs="Times New Roman"/>
-              </w:rPr>
-            </w:pPr>
-          </w:p>
-        </w:tc>
-      </w:tr>
-      <w:tr>
-        <w:tc>
-          <w:tcPr>
-            <w:tcW w:w="4414" w:type="dxa"/>
-          </w:tcPr>
-          <w:p>
-            <w:pPr>
-              <w:jc w:val="both"/>
-              <w:rPr>
-                <w:rFonts w:ascii="Times New Roman" w:hAnsi="Times New Roman" w:cs="Times New Roman"/>
-              </w:rPr>
-            </w:pPr>
-          </w:p>
-        </w:tc>
-        <w:tc>
-          <w:tcPr>
-            <w:tcW w:w="4414" w:type="dxa"/>
-          </w:tcPr>
-          <w:p>
-            <w:pPr>
-              <w:jc w:val="both"/>
-              <w:rPr>
-                <w:rFonts w:ascii="Times New Roman" w:hAnsi="Times New Roman" w:cs="Times New Roman"/>
-              </w:rPr>
-            </w:pPr>
-          </w:p>
-        </w:tc>
-      </w:tr>
-      <w:tr>
-        <w:tc>
-          <w:tcPr>
-            <w:tcW w:w="4414" w:type="dxa"/>
-          </w:tcPr>
-          <w:p>
-            <w:pPr>
-              <w:jc w:val="both"/>
-              <w:rPr>
-                <w:rFonts w:ascii="Times New Roman" w:hAnsi="Times New Roman" w:cs="Times New Roman"/>
-              </w:rPr>
-            </w:pPr>
-          </w:p>
-        </w:tc>
-        <w:tc>
-          <w:tcPr>
-            <w:tcW w:w="4414" w:type="dxa"/>
-          </w:tcPr>
-          <w:p>
-            <w:pPr>
-              <w:jc w:val="both"/>
-              <w:rPr>
-                <w:rFonts w:ascii="Times New Roman" w:hAnsi="Times New Roman" w:cs="Times New Roman"/>
-              </w:rPr>
-            </w:pPr>
-          </w:p>
-        </w:tc>
-      </w:tr>
-      <w:tr>
-        <w:tc>
-          <w:tcPr>
-            <w:tcW w:w="4414" w:type="dxa"/>
-          </w:tcPr>
-          <w:p>
-            <w:pPr>
-              <w:jc w:val="both"/>
-              <w:rPr>
-                <w:rFonts w:ascii="Times New Roman" w:hAnsi="Times New Roman" w:cs="Times New Roman"/>
-              </w:rPr>
-            </w:pPr>
+            <w:r>
+              <w:rPr>
+                <w:rFonts w:ascii="Times New Roman" w:hAnsi="Times New Roman" w:cs="Times New Roman"/>
+              </w:rPr>
+              <w:t>Inicia el caso de uso.</w:t>
+            </w:r>
+          </w:p>
+        </w:tc>
+        <w:tc>
+          <w:tcPr>
+            <w:tcW w:w="4414" w:type="dxa"/>
+          </w:tcPr>
+          <w:p>
+            <w:pPr>
+              <w:jc w:val="both"/>
+              <w:rPr>
+                <w:rFonts w:ascii="Times New Roman" w:hAnsi="Times New Roman" w:cs="Times New Roman"/>
+              </w:rPr>
+            </w:pPr>
+          </w:p>
+        </w:tc>
+      </w:tr>
+      <w:tr>
+        <w:tc>
+          <w:tcPr>
+            <w:tcW w:w="4414" w:type="dxa"/>
+          </w:tcPr>
+          <w:p>
+            <w:pPr>
+              <w:jc w:val="both"/>
+              <w:rPr>
+                <w:rFonts w:ascii="Times New Roman" w:hAnsi="Times New Roman" w:cs="Times New Roman"/>
+              </w:rPr>
+            </w:pPr>
+            <w:r>
+              <w:rPr>
+                <w:rFonts w:ascii="Times New Roman" w:hAnsi="Times New Roman" w:cs="Times New Roman"/>
+              </w:rPr>
+              <w:t>El administrador selecciona una experiencia en específico.</w:t>
+            </w:r>
+          </w:p>
+        </w:tc>
+        <w:tc>
+          <w:tcPr>
+            <w:tcW w:w="4414" w:type="dxa"/>
+          </w:tcPr>
+          <w:p>
+            <w:pPr>
+              <w:jc w:val="both"/>
+              <w:rPr>
+                <w:rFonts w:ascii="Times New Roman" w:hAnsi="Times New Roman" w:cs="Times New Roman"/>
+              </w:rPr>
+            </w:pPr>
+          </w:p>
+        </w:tc>
+      </w:tr>
+      <w:tr>
+        <w:tc>
+          <w:tcPr>
+            <w:tcW w:w="4414" w:type="dxa"/>
+          </w:tcPr>
+          <w:p>
+            <w:pPr>
+              <w:jc w:val="both"/>
+              <w:rPr>
+                <w:rFonts w:ascii="Times New Roman" w:hAnsi="Times New Roman" w:cs="Times New Roman"/>
+              </w:rPr>
+            </w:pPr>
+            <w:r>
+              <w:rPr>
+                <w:rFonts w:ascii="Times New Roman" w:hAnsi="Times New Roman" w:cs="Times New Roman"/>
+              </w:rPr>
+              <w:t>El administrador selecciona la opción de borrar experiencia.</w:t>
+            </w:r>
+          </w:p>
+        </w:tc>
+        <w:tc>
+          <w:tcPr>
+            <w:tcW w:w="4414" w:type="dxa"/>
+          </w:tcPr>
+          <w:p>
+            <w:pPr>
+              <w:jc w:val="both"/>
+              <w:rPr>
+                <w:rFonts w:ascii="Times New Roman" w:hAnsi="Times New Roman" w:cs="Times New Roman"/>
+              </w:rPr>
+            </w:pPr>
+          </w:p>
+        </w:tc>
+      </w:tr>
+      <w:tr>
+        <w:tc>
+          <w:tcPr>
+            <w:tcW w:w="4414" w:type="dxa"/>
+          </w:tcPr>
+          <w:p>
+            <w:pPr>
+              <w:jc w:val="both"/>
+              <w:rPr>
+                <w:rFonts w:ascii="Times New Roman" w:hAnsi="Times New Roman" w:cs="Times New Roman"/>
+              </w:rPr>
+            </w:pPr>
+            <w:r>
+              <w:rPr>
+                <w:rFonts w:ascii="Times New Roman" w:hAnsi="Times New Roman" w:cs="Times New Roman"/>
+              </w:rPr>
+              <w:t>El sistema recupera el ID_generic y el ID de la experiencia seleccionada.</w:t>
+            </w:r>
+          </w:p>
+        </w:tc>
+        <w:tc>
+          <w:tcPr>
+            <w:tcW w:w="4414" w:type="dxa"/>
+          </w:tcPr>
+          <w:p>
+            <w:pPr>
+              <w:jc w:val="both"/>
+              <w:rPr>
+                <w:rFonts w:ascii="Times New Roman" w:hAnsi="Times New Roman" w:cs="Times New Roman"/>
+              </w:rPr>
+            </w:pPr>
+          </w:p>
+        </w:tc>
+      </w:tr>
+      <w:tr>
+        <w:tc>
+          <w:tcPr>
+            <w:tcW w:w="4414" w:type="dxa"/>
+          </w:tcPr>
+          <w:p>
+            <w:pPr>
+              <w:jc w:val="both"/>
+              <w:rPr>
+                <w:rFonts w:ascii="Times New Roman" w:hAnsi="Times New Roman" w:cs="Times New Roman"/>
+              </w:rPr>
+            </w:pPr>
+            <w:r>
+              <w:rPr>
+                <w:rFonts w:ascii="Times New Roman" w:hAnsi="Times New Roman" w:cs="Times New Roman"/>
+              </w:rPr>
+              <w:t>El sistema elimina el registro de la tabla generics que coincida con el ID_generic previamente obtenido.</w:t>
+            </w:r>
+          </w:p>
+        </w:tc>
+        <w:tc>
+          <w:tcPr>
+            <w:tcW w:w="4414" w:type="dxa"/>
+          </w:tcPr>
+          <w:p>
+            <w:pPr>
+              <w:jc w:val="both"/>
+              <w:rPr>
+                <w:rFonts w:ascii="Times New Roman" w:hAnsi="Times New Roman" w:cs="Times New Roman"/>
+              </w:rPr>
+            </w:pPr>
+          </w:p>
+        </w:tc>
+      </w:tr>
+      <w:tr>
+        <w:tc>
+          <w:tcPr>
+            <w:tcW w:w="4414" w:type="dxa"/>
+          </w:tcPr>
+          <w:p>
+            <w:pPr>
+              <w:jc w:val="both"/>
+              <w:rPr>
+                <w:rFonts w:ascii="Times New Roman" w:hAnsi="Times New Roman" w:cs="Times New Roman"/>
+              </w:rPr>
+            </w:pPr>
+            <w:r>
+              <w:rPr>
+                <w:rFonts w:ascii="Times New Roman" w:hAnsi="Times New Roman" w:cs="Times New Roman"/>
+              </w:rPr>
+              <w:t>El sistema elimina el registro de la tabla experiences que coincida con el ID de la experiencia seleccionada.</w:t>
+            </w:r>
+          </w:p>
+        </w:tc>
+        <w:tc>
+          <w:tcPr>
+            <w:tcW w:w="4414" w:type="dxa"/>
+          </w:tcPr>
+          <w:p>
+            <w:pPr>
+              <w:jc w:val="both"/>
+              <w:rPr>
+                <w:rFonts w:ascii="Times New Roman" w:hAnsi="Times New Roman" w:cs="Times New Roman"/>
+              </w:rPr>
+            </w:pPr>
+          </w:p>
+        </w:tc>
+      </w:tr>
+      <w:tr>
+        <w:tc>
+          <w:tcPr>
+            <w:tcW w:w="4414" w:type="dxa"/>
+          </w:tcPr>
+          <w:p>
+            <w:pPr>
+              <w:jc w:val="both"/>
+              <w:rPr>
+                <w:rFonts w:ascii="Times New Roman" w:hAnsi="Times New Roman" w:cs="Times New Roman"/>
+              </w:rPr>
+            </w:pPr>
+            <w:r>
+              <w:rPr>
+                <w:rFonts w:ascii="Times New Roman" w:hAnsi="Times New Roman" w:cs="Times New Roman"/>
+              </w:rPr>
+              <w:t>El sistema muestra mensaje de que la experiencia fue eliminada con éxito.</w:t>
+            </w:r>
           </w:p>
         </w:tc>
         <w:tc>
@@ -6524,6 +7377,12 @@
         </w:rPr>
         <w:t>Puntos de extensión:</w:t>
       </w:r>
+      <w:r>
+        <w:rPr>
+          <w:rFonts w:ascii="Times New Roman" w:hAnsi="Times New Roman" w:cs="Times New Roman"/>
+        </w:rPr>
+        <w:t xml:space="preserve"> NA</w:t>
+      </w:r>
     </w:p>
     <w:p>
       <w:pPr>
@@ -6538,6 +7397,12 @@
         </w:rPr>
         <w:t>Requerimientos especiales:</w:t>
       </w:r>
+      <w:r>
+        <w:rPr>
+          <w:rFonts w:ascii="Times New Roman" w:hAnsi="Times New Roman" w:cs="Times New Roman"/>
+        </w:rPr>
+        <w:t xml:space="preserve"> NA</w:t>
+      </w:r>
     </w:p>
     <w:p>
       <w:pPr>
@@ -6552,19 +7417,31 @@
         </w:rPr>
         <w:t>Precondiciones:</w:t>
       </w:r>
-    </w:p>
-    <w:p>
-      <w:pPr>
-        <w:jc w:val="both"/>
-        <w:rPr>
-          <w:rFonts w:ascii="Times New Roman" w:hAnsi="Times New Roman" w:cs="Times New Roman"/>
-        </w:rPr>
-      </w:pPr>
-      <w:r>
-        <w:rPr>
-          <w:rFonts w:ascii="Times New Roman" w:hAnsi="Times New Roman" w:cs="Times New Roman"/>
-        </w:rPr>
-        <w:t xml:space="preserve">Postcondiciones:  </w:t>
+      <w:r>
+        <w:rPr>
+          <w:rFonts w:ascii="Times New Roman" w:hAnsi="Times New Roman" w:cs="Times New Roman"/>
+        </w:rPr>
+        <w:t xml:space="preserve"> El usuario está activo y con rol de administrador.</w:t>
+      </w:r>
+    </w:p>
+    <w:p>
+      <w:pPr>
+        <w:jc w:val="both"/>
+        <w:rPr>
+          <w:rFonts w:ascii="Times New Roman" w:hAnsi="Times New Roman" w:cs="Times New Roman"/>
+        </w:rPr>
+      </w:pPr>
+      <w:r>
+        <w:rPr>
+          <w:rFonts w:ascii="Times New Roman" w:hAnsi="Times New Roman" w:cs="Times New Roman"/>
+        </w:rPr>
+        <w:t>Postcondiciones:</w:t>
+      </w:r>
+      <w:r>
+        <w:rPr>
+          <w:rFonts w:ascii="Times New Roman" w:hAnsi="Times New Roman" w:cs="Times New Roman"/>
+        </w:rPr>
+        <w:t xml:space="preserve"> El administrador elimina la experiencia de la aplicación y la base de datos.</w:t>
       </w:r>
     </w:p>
     <w:p>
@@ -6671,6 +7548,12 @@
           <w:rFonts w:ascii="Times New Roman" w:hAnsi="Times New Roman" w:cs="Times New Roman"/>
         </w:rPr>
         <w:t>Descripción:</w:t>
+      </w:r>
+      <w:r>
+        <w:rPr>
+          <w:rFonts w:ascii="Times New Roman" w:hAnsi="Times New Roman" w:cs="Times New Roman"/>
+        </w:rPr>
+        <w:t xml:space="preserve"> El administrador agrega una habilidad nueva que podrá seleccionar en sus proyectos.</w:t>
       </w:r>
     </w:p>
     <w:tbl>
@@ -6770,118 +7653,303 @@
                 <w:rFonts w:ascii="Times New Roman" w:hAnsi="Times New Roman" w:cs="Times New Roman"/>
               </w:rPr>
             </w:pPr>
-          </w:p>
-        </w:tc>
-        <w:tc>
-          <w:tcPr>
-            <w:tcW w:w="4414" w:type="dxa"/>
-          </w:tcPr>
-          <w:p>
-            <w:pPr>
-              <w:jc w:val="both"/>
-              <w:rPr>
-                <w:rFonts w:ascii="Times New Roman" w:hAnsi="Times New Roman" w:cs="Times New Roman"/>
-              </w:rPr>
-            </w:pPr>
-          </w:p>
-        </w:tc>
-      </w:tr>
-      <w:tr>
-        <w:tc>
-          <w:tcPr>
-            <w:tcW w:w="4414" w:type="dxa"/>
-          </w:tcPr>
-          <w:p>
-            <w:pPr>
-              <w:jc w:val="both"/>
-              <w:rPr>
-                <w:rFonts w:ascii="Times New Roman" w:hAnsi="Times New Roman" w:cs="Times New Roman"/>
-              </w:rPr>
-            </w:pPr>
-          </w:p>
-        </w:tc>
-        <w:tc>
-          <w:tcPr>
-            <w:tcW w:w="4414" w:type="dxa"/>
-          </w:tcPr>
-          <w:p>
-            <w:pPr>
-              <w:jc w:val="both"/>
-              <w:rPr>
-                <w:rFonts w:ascii="Times New Roman" w:hAnsi="Times New Roman" w:cs="Times New Roman"/>
-              </w:rPr>
-            </w:pPr>
-          </w:p>
-        </w:tc>
-      </w:tr>
-      <w:tr>
-        <w:tc>
-          <w:tcPr>
-            <w:tcW w:w="4414" w:type="dxa"/>
-          </w:tcPr>
-          <w:p>
-            <w:pPr>
-              <w:jc w:val="both"/>
-              <w:rPr>
-                <w:rFonts w:ascii="Times New Roman" w:hAnsi="Times New Roman" w:cs="Times New Roman"/>
-              </w:rPr>
-            </w:pPr>
-          </w:p>
-        </w:tc>
-        <w:tc>
-          <w:tcPr>
-            <w:tcW w:w="4414" w:type="dxa"/>
-          </w:tcPr>
-          <w:p>
-            <w:pPr>
-              <w:jc w:val="both"/>
-              <w:rPr>
-                <w:rFonts w:ascii="Times New Roman" w:hAnsi="Times New Roman" w:cs="Times New Roman"/>
-              </w:rPr>
-            </w:pPr>
-          </w:p>
-        </w:tc>
-      </w:tr>
-      <w:tr>
-        <w:tc>
-          <w:tcPr>
-            <w:tcW w:w="4414" w:type="dxa"/>
-          </w:tcPr>
-          <w:p>
-            <w:pPr>
-              <w:jc w:val="both"/>
-              <w:rPr>
-                <w:rFonts w:ascii="Times New Roman" w:hAnsi="Times New Roman" w:cs="Times New Roman"/>
-              </w:rPr>
-            </w:pPr>
-          </w:p>
-        </w:tc>
-        <w:tc>
-          <w:tcPr>
-            <w:tcW w:w="4414" w:type="dxa"/>
-          </w:tcPr>
-          <w:p>
-            <w:pPr>
-              <w:jc w:val="both"/>
-              <w:rPr>
-                <w:rFonts w:ascii="Times New Roman" w:hAnsi="Times New Roman" w:cs="Times New Roman"/>
-              </w:rPr>
-            </w:pPr>
-          </w:p>
-        </w:tc>
-      </w:tr>
-      <w:tr>
-        <w:tc>
-          <w:tcPr>
-            <w:tcW w:w="4414" w:type="dxa"/>
-          </w:tcPr>
-          <w:p>
-            <w:pPr>
-              <w:jc w:val="both"/>
-              <w:rPr>
-                <w:rFonts w:ascii="Times New Roman" w:hAnsi="Times New Roman" w:cs="Times New Roman"/>
-              </w:rPr>
-            </w:pPr>
+            <w:r>
+              <w:rPr>
+                <w:rFonts w:ascii="Times New Roman" w:hAnsi="Times New Roman" w:cs="Times New Roman"/>
+              </w:rPr>
+              <w:t>Inicia el caso de uso.</w:t>
+            </w:r>
+          </w:p>
+        </w:tc>
+        <w:tc>
+          <w:tcPr>
+            <w:tcW w:w="4414" w:type="dxa"/>
+          </w:tcPr>
+          <w:p>
+            <w:pPr>
+              <w:jc w:val="both"/>
+              <w:rPr>
+                <w:rFonts w:ascii="Times New Roman" w:hAnsi="Times New Roman" w:cs="Times New Roman"/>
+              </w:rPr>
+            </w:pPr>
+          </w:p>
+        </w:tc>
+      </w:tr>
+      <w:tr>
+        <w:tc>
+          <w:tcPr>
+            <w:tcW w:w="4414" w:type="dxa"/>
+          </w:tcPr>
+          <w:p>
+            <w:pPr>
+              <w:jc w:val="both"/>
+              <w:rPr>
+                <w:rFonts w:ascii="Times New Roman" w:hAnsi="Times New Roman" w:cs="Times New Roman"/>
+              </w:rPr>
+            </w:pPr>
+            <w:r>
+              <w:rPr>
+                <w:rFonts w:ascii="Times New Roman" w:hAnsi="Times New Roman" w:cs="Times New Roman"/>
+              </w:rPr>
+              <w:t>El administrador selecciona la opción de registrar habilidad.</w:t>
+            </w:r>
+          </w:p>
+        </w:tc>
+        <w:tc>
+          <w:tcPr>
+            <w:tcW w:w="4414" w:type="dxa"/>
+          </w:tcPr>
+          <w:p>
+            <w:pPr>
+              <w:jc w:val="both"/>
+              <w:rPr>
+                <w:rFonts w:ascii="Times New Roman" w:hAnsi="Times New Roman" w:cs="Times New Roman"/>
+              </w:rPr>
+            </w:pPr>
+          </w:p>
+        </w:tc>
+      </w:tr>
+      <w:tr>
+        <w:tc>
+          <w:tcPr>
+            <w:tcW w:w="4414" w:type="dxa"/>
+          </w:tcPr>
+          <w:p>
+            <w:pPr>
+              <w:jc w:val="both"/>
+              <w:rPr>
+                <w:rFonts w:ascii="Times New Roman" w:hAnsi="Times New Roman" w:cs="Times New Roman"/>
+              </w:rPr>
+            </w:pPr>
+            <w:r>
+              <w:rPr>
+                <w:rFonts w:ascii="Times New Roman" w:hAnsi="Times New Roman" w:cs="Times New Roman"/>
+              </w:rPr>
+              <w:lastRenderedPageBreak/>
+              <w:t>El sistema renderiza el formulario de registrar habilidad.</w:t>
+            </w:r>
+          </w:p>
+        </w:tc>
+        <w:tc>
+          <w:tcPr>
+            <w:tcW w:w="4414" w:type="dxa"/>
+          </w:tcPr>
+          <w:p>
+            <w:pPr>
+              <w:jc w:val="both"/>
+              <w:rPr>
+                <w:rFonts w:ascii="Times New Roman" w:hAnsi="Times New Roman" w:cs="Times New Roman"/>
+              </w:rPr>
+            </w:pPr>
+          </w:p>
+        </w:tc>
+      </w:tr>
+      <w:tr>
+        <w:tc>
+          <w:tcPr>
+            <w:tcW w:w="4414" w:type="dxa"/>
+          </w:tcPr>
+          <w:p>
+            <w:pPr>
+              <w:jc w:val="both"/>
+              <w:rPr>
+                <w:rFonts w:ascii="Times New Roman" w:hAnsi="Times New Roman" w:cs="Times New Roman"/>
+              </w:rPr>
+            </w:pPr>
+            <w:r>
+              <w:rPr>
+                <w:rFonts w:ascii="Times New Roman" w:hAnsi="Times New Roman" w:cs="Times New Roman"/>
+              </w:rPr>
+              <w:t xml:space="preserve">El administrador rellena los campos de enlace de foto, nombre de la habilidad, descripción, tiempo de dominio </w:t>
+            </w:r>
+            <w:r>
+              <w:rPr>
+                <w:rFonts w:ascii="Times New Roman" w:hAnsi="Times New Roman" w:cs="Times New Roman"/>
+              </w:rPr>
+              <w:t xml:space="preserve">o </w:t>
+            </w:r>
+            <w:r>
+              <w:rPr>
+                <w:rFonts w:ascii="Times New Roman" w:hAnsi="Times New Roman" w:cs="Times New Roman"/>
+              </w:rPr>
+              <w:t>experiencia de la habilidad.</w:t>
+            </w:r>
+          </w:p>
+        </w:tc>
+        <w:tc>
+          <w:tcPr>
+            <w:tcW w:w="4414" w:type="dxa"/>
+          </w:tcPr>
+          <w:p>
+            <w:pPr>
+              <w:jc w:val="both"/>
+              <w:rPr>
+                <w:rFonts w:ascii="Times New Roman" w:hAnsi="Times New Roman" w:cs="Times New Roman"/>
+              </w:rPr>
+            </w:pPr>
+          </w:p>
+        </w:tc>
+      </w:tr>
+      <w:tr>
+        <w:tc>
+          <w:tcPr>
+            <w:tcW w:w="4414" w:type="dxa"/>
+          </w:tcPr>
+          <w:p>
+            <w:pPr>
+              <w:jc w:val="both"/>
+              <w:rPr>
+                <w:rFonts w:ascii="Times New Roman" w:hAnsi="Times New Roman" w:cs="Times New Roman"/>
+              </w:rPr>
+            </w:pPr>
+            <w:r>
+              <w:rPr>
+                <w:rFonts w:ascii="Times New Roman" w:hAnsi="Times New Roman" w:cs="Times New Roman"/>
+              </w:rPr>
+              <w:t>El sistema verifica que los campos no estén vacíos.</w:t>
+            </w:r>
+          </w:p>
+        </w:tc>
+        <w:tc>
+          <w:tcPr>
+            <w:tcW w:w="4414" w:type="dxa"/>
+          </w:tcPr>
+          <w:p>
+            <w:pPr>
+              <w:jc w:val="both"/>
+              <w:rPr>
+                <w:rFonts w:ascii="Times New Roman" w:hAnsi="Times New Roman" w:cs="Times New Roman"/>
+              </w:rPr>
+            </w:pPr>
+          </w:p>
+        </w:tc>
+      </w:tr>
+      <w:tr>
+        <w:tc>
+          <w:tcPr>
+            <w:tcW w:w="4414" w:type="dxa"/>
+          </w:tcPr>
+          <w:p>
+            <w:pPr>
+              <w:jc w:val="both"/>
+              <w:rPr>
+                <w:rFonts w:ascii="Times New Roman" w:hAnsi="Times New Roman" w:cs="Times New Roman"/>
+              </w:rPr>
+            </w:pPr>
+            <w:r>
+              <w:rPr>
+                <w:rFonts w:ascii="Times New Roman" w:hAnsi="Times New Roman" w:cs="Times New Roman"/>
+              </w:rPr>
+              <w:t>[Si están llenos] El sistema recupera la información introducida por el usuario, enlace de foto, nombre de la habilidad, descripción y experiencia.</w:t>
+            </w:r>
+          </w:p>
+        </w:tc>
+        <w:tc>
+          <w:tcPr>
+            <w:tcW w:w="4414" w:type="dxa"/>
+          </w:tcPr>
+          <w:p>
+            <w:pPr>
+              <w:jc w:val="both"/>
+              <w:rPr>
+                <w:rFonts w:ascii="Times New Roman" w:hAnsi="Times New Roman" w:cs="Times New Roman"/>
+              </w:rPr>
+            </w:pPr>
+            <w:r>
+              <w:rPr>
+                <w:rFonts w:ascii="Times New Roman" w:hAnsi="Times New Roman" w:cs="Times New Roman"/>
+              </w:rPr>
+              <w:t>[No están llenos] El sistema muestra mensaje de que los campos están vacíos.</w:t>
+            </w:r>
+          </w:p>
+        </w:tc>
+      </w:tr>
+      <w:tr>
+        <w:tc>
+          <w:tcPr>
+            <w:tcW w:w="4414" w:type="dxa"/>
+          </w:tcPr>
+          <w:p>
+            <w:pPr>
+              <w:jc w:val="both"/>
+              <w:rPr>
+                <w:rFonts w:ascii="Times New Roman" w:hAnsi="Times New Roman" w:cs="Times New Roman"/>
+              </w:rPr>
+            </w:pPr>
+            <w:r>
+              <w:rPr>
+                <w:rFonts w:ascii="Times New Roman" w:hAnsi="Times New Roman" w:cs="Times New Roman"/>
+              </w:rPr>
+              <w:t>El sistema crea un registro en la tabla generics, con los datos de enlace de la foto, nombre de la habilidad y descripción.</w:t>
+            </w:r>
+          </w:p>
+        </w:tc>
+        <w:tc>
+          <w:tcPr>
+            <w:tcW w:w="4414" w:type="dxa"/>
+          </w:tcPr>
+          <w:p>
+            <w:pPr>
+              <w:jc w:val="both"/>
+              <w:rPr>
+                <w:rFonts w:ascii="Times New Roman" w:hAnsi="Times New Roman" w:cs="Times New Roman"/>
+              </w:rPr>
+            </w:pPr>
+          </w:p>
+        </w:tc>
+      </w:tr>
+      <w:tr>
+        <w:tc>
+          <w:tcPr>
+            <w:tcW w:w="4414" w:type="dxa"/>
+          </w:tcPr>
+          <w:p>
+            <w:pPr>
+              <w:jc w:val="both"/>
+              <w:rPr>
+                <w:rFonts w:ascii="Times New Roman" w:hAnsi="Times New Roman" w:cs="Times New Roman"/>
+              </w:rPr>
+            </w:pPr>
+            <w:r>
+              <w:rPr>
+                <w:rFonts w:ascii="Times New Roman" w:hAnsi="Times New Roman" w:cs="Times New Roman"/>
+              </w:rPr>
+              <w:t xml:space="preserve">El sistema crea un registro en la tabla de skills con la experiencia y el ID_generic previamente creado. </w:t>
+            </w:r>
+          </w:p>
+        </w:tc>
+        <w:tc>
+          <w:tcPr>
+            <w:tcW w:w="4414" w:type="dxa"/>
+          </w:tcPr>
+          <w:p>
+            <w:pPr>
+              <w:jc w:val="both"/>
+              <w:rPr>
+                <w:rFonts w:ascii="Times New Roman" w:hAnsi="Times New Roman" w:cs="Times New Roman"/>
+              </w:rPr>
+            </w:pPr>
+          </w:p>
+        </w:tc>
+      </w:tr>
+      <w:tr>
+        <w:tc>
+          <w:tcPr>
+            <w:tcW w:w="4414" w:type="dxa"/>
+          </w:tcPr>
+          <w:p>
+            <w:pPr>
+              <w:jc w:val="both"/>
+              <w:rPr>
+                <w:rFonts w:ascii="Times New Roman" w:hAnsi="Times New Roman" w:cs="Times New Roman"/>
+              </w:rPr>
+            </w:pPr>
+            <w:r>
+              <w:rPr>
+                <w:rFonts w:ascii="Times New Roman" w:hAnsi="Times New Roman" w:cs="Times New Roman"/>
+              </w:rPr>
+              <w:t>El sistema muestra mensaje de que la habilidad fue registrada con éxito.</w:t>
+            </w:r>
           </w:p>
         </w:tc>
         <w:tc>
@@ -6934,6 +8002,12 @@
         </w:rPr>
         <w:t>Puntos de extensión:</w:t>
       </w:r>
+      <w:r>
+        <w:rPr>
+          <w:rFonts w:ascii="Times New Roman" w:hAnsi="Times New Roman" w:cs="Times New Roman"/>
+        </w:rPr>
+        <w:t xml:space="preserve"> NA</w:t>
+      </w:r>
     </w:p>
     <w:p>
       <w:pPr>
@@ -6948,6 +8022,12 @@
         </w:rPr>
         <w:t>Requerimientos especiales:</w:t>
       </w:r>
+      <w:r>
+        <w:rPr>
+          <w:rFonts w:ascii="Times New Roman" w:hAnsi="Times New Roman" w:cs="Times New Roman"/>
+        </w:rPr>
+        <w:t xml:space="preserve"> NA</w:t>
+      </w:r>
     </w:p>
     <w:p>
       <w:pPr>
@@ -6962,19 +8042,31 @@
         </w:rPr>
         <w:t>Precondiciones:</w:t>
       </w:r>
-    </w:p>
-    <w:p>
-      <w:pPr>
-        <w:jc w:val="both"/>
-        <w:rPr>
-          <w:rFonts w:ascii="Times New Roman" w:hAnsi="Times New Roman" w:cs="Times New Roman"/>
-        </w:rPr>
-      </w:pPr>
-      <w:r>
-        <w:rPr>
-          <w:rFonts w:ascii="Times New Roman" w:hAnsi="Times New Roman" w:cs="Times New Roman"/>
-        </w:rPr>
-        <w:t xml:space="preserve">Postcondiciones:  </w:t>
+      <w:r>
+        <w:rPr>
+          <w:rFonts w:ascii="Times New Roman" w:hAnsi="Times New Roman" w:cs="Times New Roman"/>
+        </w:rPr>
+        <w:t xml:space="preserve"> El usuario está activo y con rol de administrador.</w:t>
+      </w:r>
+    </w:p>
+    <w:p>
+      <w:pPr>
+        <w:jc w:val="both"/>
+        <w:rPr>
+          <w:rFonts w:ascii="Times New Roman" w:hAnsi="Times New Roman" w:cs="Times New Roman"/>
+        </w:rPr>
+      </w:pPr>
+      <w:r>
+        <w:rPr>
+          <w:rFonts w:ascii="Times New Roman" w:hAnsi="Times New Roman" w:cs="Times New Roman"/>
+        </w:rPr>
+        <w:t xml:space="preserve">Postcondiciones: </w:t>
+      </w:r>
+      <w:r>
+        <w:rPr>
+          <w:rFonts w:ascii="Times New Roman" w:hAnsi="Times New Roman" w:cs="Times New Roman"/>
+        </w:rPr>
+        <w:t>El administrador registra una nueva habilidad que aparecerá en la aplicación y que podrá ser seleccionada como tecnología en los proyectos.</w:t>
       </w:r>
     </w:p>
     <w:p>
@@ -6998,7 +8090,6 @@
           <w:b/>
           <w:bCs/>
         </w:rPr>
-        <w:lastRenderedPageBreak/>
         <w:t>Fig. 2.14.</w:t>
       </w:r>
       <w:r>
@@ -7082,6 +8173,12 @@
           <w:rFonts w:ascii="Times New Roman" w:hAnsi="Times New Roman" w:cs="Times New Roman"/>
         </w:rPr>
         <w:t>Descripción:</w:t>
+      </w:r>
+      <w:r>
+        <w:rPr>
+          <w:rFonts w:ascii="Times New Roman" w:hAnsi="Times New Roman" w:cs="Times New Roman"/>
+        </w:rPr>
+        <w:t xml:space="preserve"> El administrador puede modificar datos de una habilidad.</w:t>
       </w:r>
     </w:p>
     <w:tbl>
@@ -7181,118 +8278,389 @@
                 <w:rFonts w:ascii="Times New Roman" w:hAnsi="Times New Roman" w:cs="Times New Roman"/>
               </w:rPr>
             </w:pPr>
-          </w:p>
-        </w:tc>
-        <w:tc>
-          <w:tcPr>
-            <w:tcW w:w="4414" w:type="dxa"/>
-          </w:tcPr>
-          <w:p>
-            <w:pPr>
-              <w:jc w:val="both"/>
-              <w:rPr>
-                <w:rFonts w:ascii="Times New Roman" w:hAnsi="Times New Roman" w:cs="Times New Roman"/>
-              </w:rPr>
-            </w:pPr>
-          </w:p>
-        </w:tc>
-      </w:tr>
-      <w:tr>
-        <w:tc>
-          <w:tcPr>
-            <w:tcW w:w="4414" w:type="dxa"/>
-          </w:tcPr>
-          <w:p>
-            <w:pPr>
-              <w:jc w:val="both"/>
-              <w:rPr>
-                <w:rFonts w:ascii="Times New Roman" w:hAnsi="Times New Roman" w:cs="Times New Roman"/>
-              </w:rPr>
-            </w:pPr>
-          </w:p>
-        </w:tc>
-        <w:tc>
-          <w:tcPr>
-            <w:tcW w:w="4414" w:type="dxa"/>
-          </w:tcPr>
-          <w:p>
-            <w:pPr>
-              <w:jc w:val="both"/>
-              <w:rPr>
-                <w:rFonts w:ascii="Times New Roman" w:hAnsi="Times New Roman" w:cs="Times New Roman"/>
-              </w:rPr>
-            </w:pPr>
-          </w:p>
-        </w:tc>
-      </w:tr>
-      <w:tr>
-        <w:tc>
-          <w:tcPr>
-            <w:tcW w:w="4414" w:type="dxa"/>
-          </w:tcPr>
-          <w:p>
-            <w:pPr>
-              <w:jc w:val="both"/>
-              <w:rPr>
-                <w:rFonts w:ascii="Times New Roman" w:hAnsi="Times New Roman" w:cs="Times New Roman"/>
-              </w:rPr>
-            </w:pPr>
-          </w:p>
-        </w:tc>
-        <w:tc>
-          <w:tcPr>
-            <w:tcW w:w="4414" w:type="dxa"/>
-          </w:tcPr>
-          <w:p>
-            <w:pPr>
-              <w:jc w:val="both"/>
-              <w:rPr>
-                <w:rFonts w:ascii="Times New Roman" w:hAnsi="Times New Roman" w:cs="Times New Roman"/>
-              </w:rPr>
-            </w:pPr>
-          </w:p>
-        </w:tc>
-      </w:tr>
-      <w:tr>
-        <w:tc>
-          <w:tcPr>
-            <w:tcW w:w="4414" w:type="dxa"/>
-          </w:tcPr>
-          <w:p>
-            <w:pPr>
-              <w:jc w:val="both"/>
-              <w:rPr>
-                <w:rFonts w:ascii="Times New Roman" w:hAnsi="Times New Roman" w:cs="Times New Roman"/>
-              </w:rPr>
-            </w:pPr>
-          </w:p>
-        </w:tc>
-        <w:tc>
-          <w:tcPr>
-            <w:tcW w:w="4414" w:type="dxa"/>
-          </w:tcPr>
-          <w:p>
-            <w:pPr>
-              <w:jc w:val="both"/>
-              <w:rPr>
-                <w:rFonts w:ascii="Times New Roman" w:hAnsi="Times New Roman" w:cs="Times New Roman"/>
-              </w:rPr>
-            </w:pPr>
-          </w:p>
-        </w:tc>
-      </w:tr>
-      <w:tr>
-        <w:tc>
-          <w:tcPr>
-            <w:tcW w:w="4414" w:type="dxa"/>
-          </w:tcPr>
-          <w:p>
-            <w:pPr>
-              <w:jc w:val="both"/>
-              <w:rPr>
-                <w:rFonts w:ascii="Times New Roman" w:hAnsi="Times New Roman" w:cs="Times New Roman"/>
-              </w:rPr>
-            </w:pPr>
+            <w:r>
+              <w:rPr>
+                <w:rFonts w:ascii="Times New Roman" w:hAnsi="Times New Roman" w:cs="Times New Roman"/>
+              </w:rPr>
+              <w:t>Inicia el caso de uso.</w:t>
+            </w:r>
+          </w:p>
+        </w:tc>
+        <w:tc>
+          <w:tcPr>
+            <w:tcW w:w="4414" w:type="dxa"/>
+          </w:tcPr>
+          <w:p>
+            <w:pPr>
+              <w:jc w:val="both"/>
+              <w:rPr>
+                <w:rFonts w:ascii="Times New Roman" w:hAnsi="Times New Roman" w:cs="Times New Roman"/>
+              </w:rPr>
+            </w:pPr>
+          </w:p>
+        </w:tc>
+      </w:tr>
+      <w:tr>
+        <w:tc>
+          <w:tcPr>
+            <w:tcW w:w="4414" w:type="dxa"/>
+          </w:tcPr>
+          <w:p>
+            <w:pPr>
+              <w:jc w:val="both"/>
+              <w:rPr>
+                <w:rFonts w:ascii="Times New Roman" w:hAnsi="Times New Roman" w:cs="Times New Roman"/>
+              </w:rPr>
+            </w:pPr>
+            <w:r>
+              <w:rPr>
+                <w:rFonts w:ascii="Times New Roman" w:hAnsi="Times New Roman" w:cs="Times New Roman"/>
+              </w:rPr>
+              <w:t>El administrador selecciona una habilidad en específico.</w:t>
+            </w:r>
+          </w:p>
+        </w:tc>
+        <w:tc>
+          <w:tcPr>
+            <w:tcW w:w="4414" w:type="dxa"/>
+          </w:tcPr>
+          <w:p>
+            <w:pPr>
+              <w:jc w:val="both"/>
+              <w:rPr>
+                <w:rFonts w:ascii="Times New Roman" w:hAnsi="Times New Roman" w:cs="Times New Roman"/>
+              </w:rPr>
+            </w:pPr>
+          </w:p>
+        </w:tc>
+      </w:tr>
+      <w:tr>
+        <w:tc>
+          <w:tcPr>
+            <w:tcW w:w="4414" w:type="dxa"/>
+          </w:tcPr>
+          <w:p>
+            <w:pPr>
+              <w:jc w:val="both"/>
+              <w:rPr>
+                <w:rFonts w:ascii="Times New Roman" w:hAnsi="Times New Roman" w:cs="Times New Roman"/>
+              </w:rPr>
+            </w:pPr>
+            <w:r>
+              <w:rPr>
+                <w:rFonts w:ascii="Times New Roman" w:hAnsi="Times New Roman" w:cs="Times New Roman"/>
+              </w:rPr>
+              <w:t>El administrador selecciona la opción de modificar habilidad.</w:t>
+            </w:r>
+          </w:p>
+        </w:tc>
+        <w:tc>
+          <w:tcPr>
+            <w:tcW w:w="4414" w:type="dxa"/>
+          </w:tcPr>
+          <w:p>
+            <w:pPr>
+              <w:jc w:val="both"/>
+              <w:rPr>
+                <w:rFonts w:ascii="Times New Roman" w:hAnsi="Times New Roman" w:cs="Times New Roman"/>
+              </w:rPr>
+            </w:pPr>
+          </w:p>
+        </w:tc>
+      </w:tr>
+      <w:tr>
+        <w:tc>
+          <w:tcPr>
+            <w:tcW w:w="4414" w:type="dxa"/>
+          </w:tcPr>
+          <w:p>
+            <w:pPr>
+              <w:jc w:val="both"/>
+              <w:rPr>
+                <w:rFonts w:ascii="Times New Roman" w:hAnsi="Times New Roman" w:cs="Times New Roman"/>
+              </w:rPr>
+            </w:pPr>
+            <w:r>
+              <w:rPr>
+                <w:rFonts w:ascii="Times New Roman" w:hAnsi="Times New Roman" w:cs="Times New Roman"/>
+              </w:rPr>
+              <w:lastRenderedPageBreak/>
+              <w:t>El sistema muestra los datos de la habilidad y permite modificarla.</w:t>
+            </w:r>
+          </w:p>
+        </w:tc>
+        <w:tc>
+          <w:tcPr>
+            <w:tcW w:w="4414" w:type="dxa"/>
+          </w:tcPr>
+          <w:p>
+            <w:pPr>
+              <w:jc w:val="both"/>
+              <w:rPr>
+                <w:rFonts w:ascii="Times New Roman" w:hAnsi="Times New Roman" w:cs="Times New Roman"/>
+              </w:rPr>
+            </w:pPr>
+          </w:p>
+        </w:tc>
+      </w:tr>
+      <w:tr>
+        <w:tc>
+          <w:tcPr>
+            <w:tcW w:w="4414" w:type="dxa"/>
+          </w:tcPr>
+          <w:p>
+            <w:pPr>
+              <w:jc w:val="both"/>
+              <w:rPr>
+                <w:rFonts w:ascii="Times New Roman" w:hAnsi="Times New Roman" w:cs="Times New Roman"/>
+              </w:rPr>
+            </w:pPr>
+            <w:r>
+              <w:rPr>
+                <w:rFonts w:ascii="Times New Roman" w:hAnsi="Times New Roman" w:cs="Times New Roman"/>
+              </w:rPr>
+              <w:t>El administrador registra nuevos datos para la habilidad.</w:t>
+            </w:r>
+          </w:p>
+        </w:tc>
+        <w:tc>
+          <w:tcPr>
+            <w:tcW w:w="4414" w:type="dxa"/>
+          </w:tcPr>
+          <w:p>
+            <w:pPr>
+              <w:jc w:val="both"/>
+              <w:rPr>
+                <w:rFonts w:ascii="Times New Roman" w:hAnsi="Times New Roman" w:cs="Times New Roman"/>
+              </w:rPr>
+            </w:pPr>
+          </w:p>
+        </w:tc>
+      </w:tr>
+      <w:tr>
+        <w:tc>
+          <w:tcPr>
+            <w:tcW w:w="4414" w:type="dxa"/>
+          </w:tcPr>
+          <w:p>
+            <w:pPr>
+              <w:jc w:val="both"/>
+              <w:rPr>
+                <w:rFonts w:ascii="Times New Roman" w:hAnsi="Times New Roman" w:cs="Times New Roman"/>
+              </w:rPr>
+            </w:pPr>
+            <w:r>
+              <w:rPr>
+                <w:rFonts w:ascii="Times New Roman" w:hAnsi="Times New Roman" w:cs="Times New Roman"/>
+              </w:rPr>
+              <w:t>El administrador selecciona la opción de modificar habilidad.</w:t>
+            </w:r>
+          </w:p>
+        </w:tc>
+        <w:tc>
+          <w:tcPr>
+            <w:tcW w:w="4414" w:type="dxa"/>
+          </w:tcPr>
+          <w:p>
+            <w:pPr>
+              <w:jc w:val="both"/>
+              <w:rPr>
+                <w:rFonts w:ascii="Times New Roman" w:hAnsi="Times New Roman" w:cs="Times New Roman"/>
+              </w:rPr>
+            </w:pPr>
+          </w:p>
+        </w:tc>
+      </w:tr>
+      <w:tr>
+        <w:tc>
+          <w:tcPr>
+            <w:tcW w:w="4414" w:type="dxa"/>
+          </w:tcPr>
+          <w:p>
+            <w:pPr>
+              <w:jc w:val="both"/>
+              <w:rPr>
+                <w:rFonts w:ascii="Times New Roman" w:hAnsi="Times New Roman" w:cs="Times New Roman"/>
+              </w:rPr>
+            </w:pPr>
+            <w:r>
+              <w:rPr>
+                <w:rFonts w:ascii="Times New Roman" w:hAnsi="Times New Roman" w:cs="Times New Roman"/>
+              </w:rPr>
+              <w:t>El sistema verifica que los datos no estén vacíos.</w:t>
+            </w:r>
+          </w:p>
+        </w:tc>
+        <w:tc>
+          <w:tcPr>
+            <w:tcW w:w="4414" w:type="dxa"/>
+          </w:tcPr>
+          <w:p>
+            <w:pPr>
+              <w:jc w:val="both"/>
+              <w:rPr>
+                <w:rFonts w:ascii="Times New Roman" w:hAnsi="Times New Roman" w:cs="Times New Roman"/>
+              </w:rPr>
+            </w:pPr>
+          </w:p>
+        </w:tc>
+      </w:tr>
+      <w:tr>
+        <w:tc>
+          <w:tcPr>
+            <w:tcW w:w="4414" w:type="dxa"/>
+          </w:tcPr>
+          <w:p>
+            <w:pPr>
+              <w:jc w:val="both"/>
+              <w:rPr>
+                <w:rFonts w:ascii="Times New Roman" w:hAnsi="Times New Roman" w:cs="Times New Roman"/>
+              </w:rPr>
+            </w:pPr>
+            <w:r>
+              <w:rPr>
+                <w:rFonts w:ascii="Times New Roman" w:hAnsi="Times New Roman" w:cs="Times New Roman"/>
+              </w:rPr>
+              <w:t>[Si están llenos] El sistema recupera los datos de enlace de foto, nombre de la habilidad, descripción</w:t>
+            </w:r>
+            <w:r>
+              <w:rPr>
+                <w:rFonts w:ascii="Times New Roman" w:hAnsi="Times New Roman" w:cs="Times New Roman"/>
+              </w:rPr>
+              <w:t xml:space="preserve">, </w:t>
+            </w:r>
+            <w:r>
+              <w:rPr>
+                <w:rFonts w:ascii="Times New Roman" w:hAnsi="Times New Roman" w:cs="Times New Roman"/>
+              </w:rPr>
+              <w:t>experiencia</w:t>
+            </w:r>
+            <w:r>
+              <w:rPr>
+                <w:rFonts w:ascii="Times New Roman" w:hAnsi="Times New Roman" w:cs="Times New Roman"/>
+              </w:rPr>
+              <w:t>, ID_generic y el ID de la tabla skills</w:t>
+            </w:r>
+            <w:r>
+              <w:rPr>
+                <w:rFonts w:ascii="Times New Roman" w:hAnsi="Times New Roman" w:cs="Times New Roman"/>
+              </w:rPr>
+              <w:t xml:space="preserve">. </w:t>
+            </w:r>
+          </w:p>
+        </w:tc>
+        <w:tc>
+          <w:tcPr>
+            <w:tcW w:w="4414" w:type="dxa"/>
+          </w:tcPr>
+          <w:p>
+            <w:pPr>
+              <w:jc w:val="both"/>
+              <w:rPr>
+                <w:rFonts w:ascii="Times New Roman" w:hAnsi="Times New Roman" w:cs="Times New Roman"/>
+              </w:rPr>
+            </w:pPr>
+            <w:r>
+              <w:rPr>
+                <w:rFonts w:ascii="Times New Roman" w:hAnsi="Times New Roman" w:cs="Times New Roman"/>
+              </w:rPr>
+              <w:t>[No están llenos] El sistema muestra mensaje de que uno o varios campos están vacíos.</w:t>
+            </w:r>
+          </w:p>
+        </w:tc>
+      </w:tr>
+      <w:tr>
+        <w:tc>
+          <w:tcPr>
+            <w:tcW w:w="4414" w:type="dxa"/>
+          </w:tcPr>
+          <w:p>
+            <w:pPr>
+              <w:jc w:val="both"/>
+              <w:rPr>
+                <w:rFonts w:ascii="Times New Roman" w:hAnsi="Times New Roman" w:cs="Times New Roman"/>
+              </w:rPr>
+            </w:pPr>
+            <w:r>
+              <w:rPr>
+                <w:rFonts w:ascii="Times New Roman" w:hAnsi="Times New Roman" w:cs="Times New Roman"/>
+              </w:rPr>
+              <w:t xml:space="preserve">El sistema </w:t>
+            </w:r>
+            <w:r>
+              <w:rPr>
+                <w:rFonts w:ascii="Times New Roman" w:hAnsi="Times New Roman" w:cs="Times New Roman"/>
+              </w:rPr>
+              <w:t>guarda en la tabla generics los datos de enlace de foto, nombre de la experiencia y descripción en el registro que coincida con el ID_generic.</w:t>
+            </w:r>
+          </w:p>
+        </w:tc>
+        <w:tc>
+          <w:tcPr>
+            <w:tcW w:w="4414" w:type="dxa"/>
+          </w:tcPr>
+          <w:p>
+            <w:pPr>
+              <w:jc w:val="both"/>
+              <w:rPr>
+                <w:rFonts w:ascii="Times New Roman" w:hAnsi="Times New Roman" w:cs="Times New Roman"/>
+              </w:rPr>
+            </w:pPr>
+          </w:p>
+        </w:tc>
+      </w:tr>
+      <w:tr>
+        <w:tc>
+          <w:tcPr>
+            <w:tcW w:w="4414" w:type="dxa"/>
+          </w:tcPr>
+          <w:p>
+            <w:pPr>
+              <w:jc w:val="both"/>
+              <w:rPr>
+                <w:rFonts w:ascii="Times New Roman" w:hAnsi="Times New Roman" w:cs="Times New Roman"/>
+              </w:rPr>
+            </w:pPr>
+            <w:r>
+              <w:rPr>
+                <w:rFonts w:ascii="Times New Roman" w:hAnsi="Times New Roman" w:cs="Times New Roman"/>
+              </w:rPr>
+              <w:t>El sistema guarda en la tabla skills los datos de experiencia en el registro que coincida con el ID de la habilidad seleccionada.</w:t>
+            </w:r>
+          </w:p>
+        </w:tc>
+        <w:tc>
+          <w:tcPr>
+            <w:tcW w:w="4414" w:type="dxa"/>
+          </w:tcPr>
+          <w:p>
+            <w:pPr>
+              <w:jc w:val="both"/>
+              <w:rPr>
+                <w:rFonts w:ascii="Times New Roman" w:hAnsi="Times New Roman" w:cs="Times New Roman"/>
+              </w:rPr>
+            </w:pPr>
+          </w:p>
+        </w:tc>
+      </w:tr>
+      <w:tr>
+        <w:tc>
+          <w:tcPr>
+            <w:tcW w:w="4414" w:type="dxa"/>
+          </w:tcPr>
+          <w:p>
+            <w:pPr>
+              <w:jc w:val="both"/>
+              <w:rPr>
+                <w:rFonts w:ascii="Times New Roman" w:hAnsi="Times New Roman" w:cs="Times New Roman"/>
+              </w:rPr>
+            </w:pPr>
+            <w:r>
+              <w:rPr>
+                <w:rFonts w:ascii="Times New Roman" w:hAnsi="Times New Roman" w:cs="Times New Roman"/>
+              </w:rPr>
+              <w:t>El sistema muestra mensaje de que la habilidad ha sido modificada con éxito.</w:t>
+            </w:r>
           </w:p>
         </w:tc>
         <w:tc>
@@ -7345,6 +8713,12 @@
         </w:rPr>
         <w:t>Puntos de extensión:</w:t>
       </w:r>
+      <w:r>
+        <w:rPr>
+          <w:rFonts w:ascii="Times New Roman" w:hAnsi="Times New Roman" w:cs="Times New Roman"/>
+        </w:rPr>
+        <w:t xml:space="preserve"> NA</w:t>
+      </w:r>
     </w:p>
     <w:p>
       <w:pPr>
@@ -7359,6 +8733,12 @@
         </w:rPr>
         <w:t>Requerimientos especiales:</w:t>
       </w:r>
+      <w:r>
+        <w:rPr>
+          <w:rFonts w:ascii="Times New Roman" w:hAnsi="Times New Roman" w:cs="Times New Roman"/>
+        </w:rPr>
+        <w:t xml:space="preserve"> NA</w:t>
+      </w:r>
     </w:p>
     <w:p>
       <w:pPr>
@@ -7373,19 +8753,31 @@
         </w:rPr>
         <w:t>Precondiciones:</w:t>
       </w:r>
-    </w:p>
-    <w:p>
-      <w:pPr>
-        <w:jc w:val="both"/>
-        <w:rPr>
-          <w:rFonts w:ascii="Times New Roman" w:hAnsi="Times New Roman" w:cs="Times New Roman"/>
-        </w:rPr>
-      </w:pPr>
-      <w:r>
-        <w:rPr>
-          <w:rFonts w:ascii="Times New Roman" w:hAnsi="Times New Roman" w:cs="Times New Roman"/>
-        </w:rPr>
-        <w:t xml:space="preserve">Postcondiciones:  </w:t>
+      <w:r>
+        <w:rPr>
+          <w:rFonts w:ascii="Times New Roman" w:hAnsi="Times New Roman" w:cs="Times New Roman"/>
+        </w:rPr>
+        <w:t xml:space="preserve"> El usuario está activo y con rol de administrador.</w:t>
+      </w:r>
+    </w:p>
+    <w:p>
+      <w:pPr>
+        <w:jc w:val="both"/>
+        <w:rPr>
+          <w:rFonts w:ascii="Times New Roman" w:hAnsi="Times New Roman" w:cs="Times New Roman"/>
+        </w:rPr>
+      </w:pPr>
+      <w:r>
+        <w:rPr>
+          <w:rFonts w:ascii="Times New Roman" w:hAnsi="Times New Roman" w:cs="Times New Roman"/>
+        </w:rPr>
+        <w:t xml:space="preserve">Postcondiciones: </w:t>
+      </w:r>
+      <w:r>
+        <w:rPr>
+          <w:rFonts w:ascii="Times New Roman" w:hAnsi="Times New Roman" w:cs="Times New Roman"/>
+        </w:rPr>
+        <w:t>El administrador modifica una habilidad en especifico y se muestra con datos nuevos en la aplicación y base de datos.</w:t>
       </w:r>
     </w:p>
     <w:p>
@@ -7492,6 +8884,12 @@
           <w:rFonts w:ascii="Times New Roman" w:hAnsi="Times New Roman" w:cs="Times New Roman"/>
         </w:rPr>
         <w:t>Descripción:</w:t>
+      </w:r>
+      <w:r>
+        <w:rPr>
+          <w:rFonts w:ascii="Times New Roman" w:hAnsi="Times New Roman" w:cs="Times New Roman"/>
+        </w:rPr>
+        <w:t xml:space="preserve"> El administrador selecciona una habilidad en especifico para borrarla de la aplicación y base de datos.</w:t>
       </w:r>
     </w:p>
     <w:tbl>
@@ -7591,118 +8989,245 @@
                 <w:rFonts w:ascii="Times New Roman" w:hAnsi="Times New Roman" w:cs="Times New Roman"/>
               </w:rPr>
             </w:pPr>
-          </w:p>
-        </w:tc>
-        <w:tc>
-          <w:tcPr>
-            <w:tcW w:w="4414" w:type="dxa"/>
-          </w:tcPr>
-          <w:p>
-            <w:pPr>
-              <w:jc w:val="both"/>
-              <w:rPr>
-                <w:rFonts w:ascii="Times New Roman" w:hAnsi="Times New Roman" w:cs="Times New Roman"/>
-              </w:rPr>
-            </w:pPr>
-          </w:p>
-        </w:tc>
-      </w:tr>
-      <w:tr>
-        <w:tc>
-          <w:tcPr>
-            <w:tcW w:w="4414" w:type="dxa"/>
-          </w:tcPr>
-          <w:p>
-            <w:pPr>
-              <w:jc w:val="both"/>
-              <w:rPr>
-                <w:rFonts w:ascii="Times New Roman" w:hAnsi="Times New Roman" w:cs="Times New Roman"/>
-              </w:rPr>
-            </w:pPr>
-          </w:p>
-        </w:tc>
-        <w:tc>
-          <w:tcPr>
-            <w:tcW w:w="4414" w:type="dxa"/>
-          </w:tcPr>
-          <w:p>
-            <w:pPr>
-              <w:jc w:val="both"/>
-              <w:rPr>
-                <w:rFonts w:ascii="Times New Roman" w:hAnsi="Times New Roman" w:cs="Times New Roman"/>
-              </w:rPr>
-            </w:pPr>
-          </w:p>
-        </w:tc>
-      </w:tr>
-      <w:tr>
-        <w:tc>
-          <w:tcPr>
-            <w:tcW w:w="4414" w:type="dxa"/>
-          </w:tcPr>
-          <w:p>
-            <w:pPr>
-              <w:jc w:val="both"/>
-              <w:rPr>
-                <w:rFonts w:ascii="Times New Roman" w:hAnsi="Times New Roman" w:cs="Times New Roman"/>
-              </w:rPr>
-            </w:pPr>
-          </w:p>
-        </w:tc>
-        <w:tc>
-          <w:tcPr>
-            <w:tcW w:w="4414" w:type="dxa"/>
-          </w:tcPr>
-          <w:p>
-            <w:pPr>
-              <w:jc w:val="both"/>
-              <w:rPr>
-                <w:rFonts w:ascii="Times New Roman" w:hAnsi="Times New Roman" w:cs="Times New Roman"/>
-              </w:rPr>
-            </w:pPr>
-          </w:p>
-        </w:tc>
-      </w:tr>
-      <w:tr>
-        <w:tc>
-          <w:tcPr>
-            <w:tcW w:w="4414" w:type="dxa"/>
-          </w:tcPr>
-          <w:p>
-            <w:pPr>
-              <w:jc w:val="both"/>
-              <w:rPr>
-                <w:rFonts w:ascii="Times New Roman" w:hAnsi="Times New Roman" w:cs="Times New Roman"/>
-              </w:rPr>
-            </w:pPr>
-          </w:p>
-        </w:tc>
-        <w:tc>
-          <w:tcPr>
-            <w:tcW w:w="4414" w:type="dxa"/>
-          </w:tcPr>
-          <w:p>
-            <w:pPr>
-              <w:jc w:val="both"/>
-              <w:rPr>
-                <w:rFonts w:ascii="Times New Roman" w:hAnsi="Times New Roman" w:cs="Times New Roman"/>
-              </w:rPr>
-            </w:pPr>
-          </w:p>
-        </w:tc>
-      </w:tr>
-      <w:tr>
-        <w:tc>
-          <w:tcPr>
-            <w:tcW w:w="4414" w:type="dxa"/>
-          </w:tcPr>
-          <w:p>
-            <w:pPr>
-              <w:jc w:val="both"/>
-              <w:rPr>
-                <w:rFonts w:ascii="Times New Roman" w:hAnsi="Times New Roman" w:cs="Times New Roman"/>
-              </w:rPr>
-            </w:pPr>
+            <w:r>
+              <w:rPr>
+                <w:rFonts w:ascii="Times New Roman" w:hAnsi="Times New Roman" w:cs="Times New Roman"/>
+              </w:rPr>
+              <w:t>Inicia el caso de uso.</w:t>
+            </w:r>
+          </w:p>
+        </w:tc>
+        <w:tc>
+          <w:tcPr>
+            <w:tcW w:w="4414" w:type="dxa"/>
+          </w:tcPr>
+          <w:p>
+            <w:pPr>
+              <w:jc w:val="both"/>
+              <w:rPr>
+                <w:rFonts w:ascii="Times New Roman" w:hAnsi="Times New Roman" w:cs="Times New Roman"/>
+              </w:rPr>
+            </w:pPr>
+          </w:p>
+        </w:tc>
+      </w:tr>
+      <w:tr>
+        <w:tc>
+          <w:tcPr>
+            <w:tcW w:w="4414" w:type="dxa"/>
+          </w:tcPr>
+          <w:p>
+            <w:pPr>
+              <w:jc w:val="both"/>
+              <w:rPr>
+                <w:rFonts w:ascii="Times New Roman" w:hAnsi="Times New Roman" w:cs="Times New Roman"/>
+              </w:rPr>
+            </w:pPr>
+            <w:r>
+              <w:rPr>
+                <w:rFonts w:ascii="Times New Roman" w:hAnsi="Times New Roman" w:cs="Times New Roman"/>
+              </w:rPr>
+              <w:t xml:space="preserve">El administrador selecciona una habilidad en </w:t>
+            </w:r>
+            <w:proofErr w:type="spellStart"/>
+            <w:r>
+              <w:rPr>
+                <w:rFonts w:ascii="Times New Roman" w:hAnsi="Times New Roman" w:cs="Times New Roman"/>
+              </w:rPr>
+              <w:t>especifico</w:t>
+            </w:r>
+            <w:proofErr w:type="spellEnd"/>
+            <w:r>
+              <w:rPr>
+                <w:rFonts w:ascii="Times New Roman" w:hAnsi="Times New Roman" w:cs="Times New Roman"/>
+              </w:rPr>
+              <w:t>.</w:t>
+            </w:r>
+          </w:p>
+        </w:tc>
+        <w:tc>
+          <w:tcPr>
+            <w:tcW w:w="4414" w:type="dxa"/>
+          </w:tcPr>
+          <w:p>
+            <w:pPr>
+              <w:jc w:val="both"/>
+              <w:rPr>
+                <w:rFonts w:ascii="Times New Roman" w:hAnsi="Times New Roman" w:cs="Times New Roman"/>
+              </w:rPr>
+            </w:pPr>
+          </w:p>
+        </w:tc>
+      </w:tr>
+      <w:tr>
+        <w:tc>
+          <w:tcPr>
+            <w:tcW w:w="4414" w:type="dxa"/>
+          </w:tcPr>
+          <w:p>
+            <w:pPr>
+              <w:jc w:val="both"/>
+              <w:rPr>
+                <w:rFonts w:ascii="Times New Roman" w:hAnsi="Times New Roman" w:cs="Times New Roman"/>
+              </w:rPr>
+            </w:pPr>
+            <w:r>
+              <w:rPr>
+                <w:rFonts w:ascii="Times New Roman" w:hAnsi="Times New Roman" w:cs="Times New Roman"/>
+              </w:rPr>
+              <w:lastRenderedPageBreak/>
+              <w:t>El administrador selecciona la opción de eliminar habilidad.</w:t>
+            </w:r>
+          </w:p>
+        </w:tc>
+        <w:tc>
+          <w:tcPr>
+            <w:tcW w:w="4414" w:type="dxa"/>
+          </w:tcPr>
+          <w:p>
+            <w:pPr>
+              <w:jc w:val="both"/>
+              <w:rPr>
+                <w:rFonts w:ascii="Times New Roman" w:hAnsi="Times New Roman" w:cs="Times New Roman"/>
+              </w:rPr>
+            </w:pPr>
+          </w:p>
+        </w:tc>
+      </w:tr>
+      <w:tr>
+        <w:tc>
+          <w:tcPr>
+            <w:tcW w:w="4414" w:type="dxa"/>
+          </w:tcPr>
+          <w:p>
+            <w:pPr>
+              <w:jc w:val="both"/>
+              <w:rPr>
+                <w:rFonts w:ascii="Times New Roman" w:hAnsi="Times New Roman" w:cs="Times New Roman"/>
+              </w:rPr>
+            </w:pPr>
+            <w:r>
+              <w:rPr>
+                <w:rFonts w:ascii="Times New Roman" w:hAnsi="Times New Roman" w:cs="Times New Roman"/>
+              </w:rPr>
+              <w:t xml:space="preserve">El sistema recupera el ID_generic y el ID de la habilidad en </w:t>
+            </w:r>
+            <w:proofErr w:type="spellStart"/>
+            <w:r>
+              <w:rPr>
+                <w:rFonts w:ascii="Times New Roman" w:hAnsi="Times New Roman" w:cs="Times New Roman"/>
+              </w:rPr>
+              <w:t>especifico</w:t>
+            </w:r>
+            <w:proofErr w:type="spellEnd"/>
+            <w:r>
+              <w:rPr>
+                <w:rFonts w:ascii="Times New Roman" w:hAnsi="Times New Roman" w:cs="Times New Roman"/>
+              </w:rPr>
+              <w:t>.</w:t>
+            </w:r>
+          </w:p>
+        </w:tc>
+        <w:tc>
+          <w:tcPr>
+            <w:tcW w:w="4414" w:type="dxa"/>
+          </w:tcPr>
+          <w:p>
+            <w:pPr>
+              <w:jc w:val="both"/>
+              <w:rPr>
+                <w:rFonts w:ascii="Times New Roman" w:hAnsi="Times New Roman" w:cs="Times New Roman"/>
+              </w:rPr>
+            </w:pPr>
+          </w:p>
+        </w:tc>
+      </w:tr>
+      <w:tr>
+        <w:tc>
+          <w:tcPr>
+            <w:tcW w:w="4414" w:type="dxa"/>
+          </w:tcPr>
+          <w:p>
+            <w:pPr>
+              <w:jc w:val="both"/>
+              <w:rPr>
+                <w:rFonts w:ascii="Times New Roman" w:hAnsi="Times New Roman" w:cs="Times New Roman"/>
+              </w:rPr>
+            </w:pPr>
+            <w:r>
+              <w:rPr>
+                <w:rFonts w:ascii="Times New Roman" w:hAnsi="Times New Roman" w:cs="Times New Roman"/>
+              </w:rPr>
+              <w:t>El sistema elimina el registro que coincida con el ID_generic de la tabla generics.</w:t>
+            </w:r>
+          </w:p>
+        </w:tc>
+        <w:tc>
+          <w:tcPr>
+            <w:tcW w:w="4414" w:type="dxa"/>
+          </w:tcPr>
+          <w:p>
+            <w:pPr>
+              <w:jc w:val="both"/>
+              <w:rPr>
+                <w:rFonts w:ascii="Times New Roman" w:hAnsi="Times New Roman" w:cs="Times New Roman"/>
+              </w:rPr>
+            </w:pPr>
+          </w:p>
+        </w:tc>
+      </w:tr>
+      <w:tr>
+        <w:tc>
+          <w:tcPr>
+            <w:tcW w:w="4414" w:type="dxa"/>
+          </w:tcPr>
+          <w:p>
+            <w:pPr>
+              <w:jc w:val="both"/>
+              <w:rPr>
+                <w:rFonts w:ascii="Times New Roman" w:hAnsi="Times New Roman" w:cs="Times New Roman"/>
+              </w:rPr>
+            </w:pPr>
+            <w:r>
+              <w:rPr>
+                <w:rFonts w:ascii="Times New Roman" w:hAnsi="Times New Roman" w:cs="Times New Roman"/>
+              </w:rPr>
+              <w:t>El sistema elimina el registro que coincida con el ID de la tabla skills.</w:t>
+            </w:r>
+          </w:p>
+        </w:tc>
+        <w:tc>
+          <w:tcPr>
+            <w:tcW w:w="4414" w:type="dxa"/>
+          </w:tcPr>
+          <w:p>
+            <w:pPr>
+              <w:jc w:val="both"/>
+              <w:rPr>
+                <w:rFonts w:ascii="Times New Roman" w:hAnsi="Times New Roman" w:cs="Times New Roman"/>
+              </w:rPr>
+            </w:pPr>
+          </w:p>
+        </w:tc>
+      </w:tr>
+      <w:tr>
+        <w:tc>
+          <w:tcPr>
+            <w:tcW w:w="4414" w:type="dxa"/>
+          </w:tcPr>
+          <w:p>
+            <w:pPr>
+              <w:jc w:val="both"/>
+              <w:rPr>
+                <w:rFonts w:ascii="Times New Roman" w:hAnsi="Times New Roman" w:cs="Times New Roman"/>
+              </w:rPr>
+            </w:pPr>
+            <w:r>
+              <w:rPr>
+                <w:rFonts w:ascii="Times New Roman" w:hAnsi="Times New Roman" w:cs="Times New Roman"/>
+              </w:rPr>
+              <w:t>El sistema muestra mensaje de que la habilidad fue eliminada con éxito.</w:t>
+            </w:r>
           </w:p>
         </w:tc>
         <w:tc>
@@ -7755,6 +9280,12 @@
         </w:rPr>
         <w:t>Puntos de extensión:</w:t>
       </w:r>
+      <w:r>
+        <w:rPr>
+          <w:rFonts w:ascii="Times New Roman" w:hAnsi="Times New Roman" w:cs="Times New Roman"/>
+        </w:rPr>
+        <w:t xml:space="preserve"> NA</w:t>
+      </w:r>
     </w:p>
     <w:p>
       <w:pPr>
@@ -7769,6 +9300,12 @@
         </w:rPr>
         <w:t>Requerimientos especiales:</w:t>
       </w:r>
+      <w:r>
+        <w:rPr>
+          <w:rFonts w:ascii="Times New Roman" w:hAnsi="Times New Roman" w:cs="Times New Roman"/>
+        </w:rPr>
+        <w:t xml:space="preserve"> NA</w:t>
+      </w:r>
     </w:p>
     <w:p>
       <w:pPr>
@@ -7783,19 +9320,31 @@
         </w:rPr>
         <w:t>Precondiciones:</w:t>
       </w:r>
-    </w:p>
-    <w:p>
-      <w:pPr>
-        <w:jc w:val="both"/>
-        <w:rPr>
-          <w:rFonts w:ascii="Times New Roman" w:hAnsi="Times New Roman" w:cs="Times New Roman"/>
-        </w:rPr>
-      </w:pPr>
-      <w:r>
-        <w:rPr>
-          <w:rFonts w:ascii="Times New Roman" w:hAnsi="Times New Roman" w:cs="Times New Roman"/>
-        </w:rPr>
-        <w:t xml:space="preserve">Postcondiciones:  </w:t>
+      <w:r>
+        <w:rPr>
+          <w:rFonts w:ascii="Times New Roman" w:hAnsi="Times New Roman" w:cs="Times New Roman"/>
+        </w:rPr>
+        <w:t xml:space="preserve"> El usuario está activo y con rol de administrador.</w:t>
+      </w:r>
+    </w:p>
+    <w:p>
+      <w:pPr>
+        <w:jc w:val="both"/>
+        <w:rPr>
+          <w:rFonts w:ascii="Times New Roman" w:hAnsi="Times New Roman" w:cs="Times New Roman"/>
+        </w:rPr>
+      </w:pPr>
+      <w:r>
+        <w:rPr>
+          <w:rFonts w:ascii="Times New Roman" w:hAnsi="Times New Roman" w:cs="Times New Roman"/>
+        </w:rPr>
+        <w:t xml:space="preserve">Postcondiciones: </w:t>
+      </w:r>
+      <w:r>
+        <w:rPr>
+          <w:rFonts w:ascii="Times New Roman" w:hAnsi="Times New Roman" w:cs="Times New Roman"/>
+        </w:rPr>
+        <w:t>El administrador elimina una habilidad de la aplicación y de la base de datos.</w:t>
       </w:r>
     </w:p>
     <w:p>
@@ -7851,7 +9400,15 @@
           <w:b/>
           <w:bCs/>
         </w:rPr>
-        <w:t>16</w:t>
+        <w:t>1</w:t>
+      </w:r>
+      <w:r>
+        <w:rPr>
+          <w:rFonts w:ascii="Times New Roman" w:hAnsi="Times New Roman" w:cs="Times New Roman"/>
+          <w:b/>
+          <w:bCs/>
+        </w:rPr>
+        <w:t>6</w:t>
       </w:r>
       <w:r>
         <w:rPr>
@@ -7867,7 +9424,31 @@
           <w:b/>
           <w:bCs/>
         </w:rPr>
-        <w:t>Modificar usuario.</w:t>
+        <w:t>Consultar</w:t>
+      </w:r>
+      <w:r>
+        <w:rPr>
+          <w:rFonts w:ascii="Times New Roman" w:hAnsi="Times New Roman" w:cs="Times New Roman"/>
+          <w:b/>
+          <w:bCs/>
+        </w:rPr>
+        <w:t xml:space="preserve"> usuario</w:t>
+      </w:r>
+      <w:r>
+        <w:rPr>
+          <w:rFonts w:ascii="Times New Roman" w:hAnsi="Times New Roman" w:cs="Times New Roman"/>
+          <w:b/>
+          <w:bCs/>
+        </w:rPr>
+        <w:t>s</w:t>
+      </w:r>
+      <w:r>
+        <w:rPr>
+          <w:rFonts w:ascii="Times New Roman" w:hAnsi="Times New Roman" w:cs="Times New Roman"/>
+          <w:b/>
+          <w:bCs/>
+        </w:rPr>
+        <w:t>.</w:t>
       </w:r>
     </w:p>
     <w:p>
@@ -7901,7 +9482,13 @@
         <w:rPr>
           <w:rFonts w:ascii="Times New Roman" w:hAnsi="Times New Roman" w:cs="Times New Roman"/>
         </w:rPr>
-        <w:t>Descripción:</w:t>
+        <w:t xml:space="preserve">Descripción: El administrador </w:t>
+      </w:r>
+      <w:r>
+        <w:rPr>
+          <w:rFonts w:ascii="Times New Roman" w:hAnsi="Times New Roman" w:cs="Times New Roman"/>
+        </w:rPr>
+        <w:t>puede consultar todos los usuarios registrados en la página, sean administrador o visitantes.</w:t>
       </w:r>
     </w:p>
     <w:tbl>
@@ -8001,62 +9588,80 @@
                 <w:rFonts w:ascii="Times New Roman" w:hAnsi="Times New Roman" w:cs="Times New Roman"/>
               </w:rPr>
             </w:pPr>
-          </w:p>
-        </w:tc>
-        <w:tc>
-          <w:tcPr>
-            <w:tcW w:w="4414" w:type="dxa"/>
-          </w:tcPr>
-          <w:p>
-            <w:pPr>
-              <w:jc w:val="both"/>
-              <w:rPr>
-                <w:rFonts w:ascii="Times New Roman" w:hAnsi="Times New Roman" w:cs="Times New Roman"/>
-              </w:rPr>
-            </w:pPr>
-          </w:p>
-        </w:tc>
-      </w:tr>
-      <w:tr>
-        <w:tc>
-          <w:tcPr>
-            <w:tcW w:w="4414" w:type="dxa"/>
-          </w:tcPr>
-          <w:p>
-            <w:pPr>
-              <w:jc w:val="both"/>
-              <w:rPr>
-                <w:rFonts w:ascii="Times New Roman" w:hAnsi="Times New Roman" w:cs="Times New Roman"/>
-              </w:rPr>
-            </w:pPr>
-          </w:p>
-        </w:tc>
-        <w:tc>
-          <w:tcPr>
-            <w:tcW w:w="4414" w:type="dxa"/>
-          </w:tcPr>
-          <w:p>
-            <w:pPr>
-              <w:jc w:val="both"/>
-              <w:rPr>
-                <w:rFonts w:ascii="Times New Roman" w:hAnsi="Times New Roman" w:cs="Times New Roman"/>
-              </w:rPr>
-            </w:pPr>
-          </w:p>
-        </w:tc>
-      </w:tr>
-      <w:tr>
-        <w:tc>
-          <w:tcPr>
-            <w:tcW w:w="4414" w:type="dxa"/>
-          </w:tcPr>
-          <w:p>
-            <w:pPr>
-              <w:jc w:val="both"/>
-              <w:rPr>
-                <w:rFonts w:ascii="Times New Roman" w:hAnsi="Times New Roman" w:cs="Times New Roman"/>
-              </w:rPr>
-            </w:pPr>
+            <w:r>
+              <w:rPr>
+                <w:rFonts w:ascii="Times New Roman" w:hAnsi="Times New Roman" w:cs="Times New Roman"/>
+              </w:rPr>
+              <w:t>Inicia el caso de uso.</w:t>
+            </w:r>
+          </w:p>
+        </w:tc>
+        <w:tc>
+          <w:tcPr>
+            <w:tcW w:w="4414" w:type="dxa"/>
+          </w:tcPr>
+          <w:p>
+            <w:pPr>
+              <w:jc w:val="both"/>
+              <w:rPr>
+                <w:rFonts w:ascii="Times New Roman" w:hAnsi="Times New Roman" w:cs="Times New Roman"/>
+              </w:rPr>
+            </w:pPr>
+          </w:p>
+        </w:tc>
+      </w:tr>
+      <w:tr>
+        <w:tc>
+          <w:tcPr>
+            <w:tcW w:w="4414" w:type="dxa"/>
+          </w:tcPr>
+          <w:p>
+            <w:pPr>
+              <w:jc w:val="both"/>
+              <w:rPr>
+                <w:rFonts w:ascii="Times New Roman" w:hAnsi="Times New Roman" w:cs="Times New Roman"/>
+              </w:rPr>
+            </w:pPr>
+            <w:r>
+              <w:rPr>
+                <w:rFonts w:ascii="Times New Roman" w:hAnsi="Times New Roman" w:cs="Times New Roman"/>
+              </w:rPr>
+              <w:t>El administrador selecciona la opción de usuarios.</w:t>
+            </w:r>
+          </w:p>
+        </w:tc>
+        <w:tc>
+          <w:tcPr>
+            <w:tcW w:w="4414" w:type="dxa"/>
+          </w:tcPr>
+          <w:p>
+            <w:pPr>
+              <w:jc w:val="both"/>
+              <w:rPr>
+                <w:rFonts w:ascii="Times New Roman" w:hAnsi="Times New Roman" w:cs="Times New Roman"/>
+              </w:rPr>
+            </w:pPr>
+          </w:p>
+        </w:tc>
+      </w:tr>
+      <w:tr>
+        <w:tc>
+          <w:tcPr>
+            <w:tcW w:w="4414" w:type="dxa"/>
+          </w:tcPr>
+          <w:p>
+            <w:pPr>
+              <w:jc w:val="both"/>
+              <w:rPr>
+                <w:rFonts w:ascii="Times New Roman" w:hAnsi="Times New Roman" w:cs="Times New Roman"/>
+              </w:rPr>
+            </w:pPr>
+            <w:r>
+              <w:rPr>
+                <w:rFonts w:ascii="Times New Roman" w:hAnsi="Times New Roman" w:cs="Times New Roman"/>
+              </w:rPr>
+              <w:t xml:space="preserve">El sistema consulta la tabla de </w:t>
+            </w:r>
           </w:p>
         </w:tc>
         <w:tc>
@@ -8235,20 +9840,18 @@
         <w:rPr>
           <w:rFonts w:ascii="Times New Roman" w:hAnsi="Times New Roman" w:cs="Times New Roman"/>
         </w:rPr>
-        <w:t xml:space="preserve"> Diagrama de actividades para el CU1</w:t>
-      </w:r>
-      <w:r>
-        <w:rPr>
-          <w:rFonts w:ascii="Times New Roman" w:hAnsi="Times New Roman" w:cs="Times New Roman"/>
-        </w:rPr>
-        <w:t>6</w:t>
-      </w:r>
-      <w:r>
-        <w:rPr>
-          <w:rFonts w:ascii="Times New Roman" w:hAnsi="Times New Roman" w:cs="Times New Roman"/>
-        </w:rPr>
-        <w:t>.</w:t>
-      </w:r>
+        <w:t xml:space="preserve"> Diagrama de actividades para el CU16.</w:t>
+      </w:r>
+    </w:p>
+    <w:p>
+      <w:pPr>
+        <w:jc w:val="both"/>
+        <w:rPr>
+          <w:rFonts w:ascii="Times New Roman" w:hAnsi="Times New Roman" w:cs="Times New Roman"/>
+          <w:b/>
+          <w:bCs/>
+        </w:rPr>
+      </w:pPr>
     </w:p>
     <w:p>
       <w:pPr>
@@ -8273,7 +9876,15 @@
           <w:b/>
           <w:bCs/>
         </w:rPr>
-        <w:t>17</w:t>
+        <w:t>1</w:t>
+      </w:r>
+      <w:r>
+        <w:rPr>
+          <w:rFonts w:ascii="Times New Roman" w:hAnsi="Times New Roman" w:cs="Times New Roman"/>
+          <w:b/>
+          <w:bCs/>
+        </w:rPr>
+        <w:t>7</w:t>
       </w:r>
       <w:r>
         <w:rPr>
@@ -8289,7 +9900,7 @@
           <w:b/>
           <w:bCs/>
         </w:rPr>
-        <w:t>Eliminar usuario.</w:t>
+        <w:t>Modificar usuario.</w:t>
       </w:r>
     </w:p>
     <w:p>
@@ -8324,6 +9935,12 @@
           <w:rFonts w:ascii="Times New Roman" w:hAnsi="Times New Roman" w:cs="Times New Roman"/>
         </w:rPr>
         <w:t>Descripción:</w:t>
+      </w:r>
+      <w:r>
+        <w:rPr>
+          <w:rFonts w:ascii="Times New Roman" w:hAnsi="Times New Roman" w:cs="Times New Roman"/>
+        </w:rPr>
+        <w:t xml:space="preserve"> El administrador </w:t>
       </w:r>
     </w:p>
     <w:tbl>
@@ -8565,13 +10182,41 @@
           <w:b/>
           <w:bCs/>
         </w:rPr>
-        <w:t>Fig. 2.21.</w:t>
-      </w:r>
-      <w:r>
-        <w:rPr>
-          <w:rFonts w:ascii="Times New Roman" w:hAnsi="Times New Roman" w:cs="Times New Roman"/>
-        </w:rPr>
-        <w:t xml:space="preserve"> Flujo de eventos para el CU17.</w:t>
+        <w:t>Fig. 2.</w:t>
+      </w:r>
+      <w:r>
+        <w:rPr>
+          <w:rFonts w:ascii="Times New Roman" w:hAnsi="Times New Roman" w:cs="Times New Roman"/>
+          <w:b/>
+          <w:bCs/>
+        </w:rPr>
+        <w:t>21</w:t>
+      </w:r>
+      <w:r>
+        <w:rPr>
+          <w:rFonts w:ascii="Times New Roman" w:hAnsi="Times New Roman" w:cs="Times New Roman"/>
+          <w:b/>
+          <w:bCs/>
+        </w:rPr>
+        <w:t>.</w:t>
+      </w:r>
+      <w:r>
+        <w:rPr>
+          <w:rFonts w:ascii="Times New Roman" w:hAnsi="Times New Roman" w:cs="Times New Roman"/>
+        </w:rPr>
+        <w:t xml:space="preserve"> Flujo de eventos para el CU1</w:t>
+      </w:r>
+      <w:r>
+        <w:rPr>
+          <w:rFonts w:ascii="Times New Roman" w:hAnsi="Times New Roman" w:cs="Times New Roman"/>
+        </w:rPr>
+        <w:t>7</w:t>
+      </w:r>
+      <w:r>
+        <w:rPr>
+          <w:rFonts w:ascii="Times New Roman" w:hAnsi="Times New Roman" w:cs="Times New Roman"/>
+        </w:rPr>
+        <w:t>.</w:t>
       </w:r>
     </w:p>
     <w:p>
@@ -8627,7 +10272,481 @@
         <w:rPr>
           <w:rFonts w:ascii="Times New Roman" w:hAnsi="Times New Roman" w:cs="Times New Roman"/>
         </w:rPr>
+        <w:t xml:space="preserve">Postcondiciones:  </w:t>
+      </w:r>
+    </w:p>
+    <w:p>
+      <w:pPr>
+        <w:jc w:val="center"/>
+        <w:rPr>
+          <w:rFonts w:ascii="Times New Roman" w:hAnsi="Times New Roman" w:cs="Times New Roman"/>
+        </w:rPr>
+      </w:pPr>
+    </w:p>
+    <w:p>
+      <w:pPr>
+        <w:jc w:val="center"/>
+        <w:rPr>
+          <w:rFonts w:ascii="Times New Roman" w:hAnsi="Times New Roman" w:cs="Times New Roman"/>
+        </w:rPr>
+      </w:pPr>
+      <w:r>
+        <w:rPr>
+          <w:rFonts w:ascii="Times New Roman" w:hAnsi="Times New Roman" w:cs="Times New Roman"/>
+          <w:b/>
+          <w:bCs/>
+        </w:rPr>
+        <w:t>Fig. 2.2</w:t>
+      </w:r>
+      <w:r>
+        <w:rPr>
+          <w:rFonts w:ascii="Times New Roman" w:hAnsi="Times New Roman" w:cs="Times New Roman"/>
+          <w:b/>
+          <w:bCs/>
+        </w:rPr>
+        <w:t>2</w:t>
+      </w:r>
+      <w:r>
+        <w:rPr>
+          <w:rFonts w:ascii="Times New Roman" w:hAnsi="Times New Roman" w:cs="Times New Roman"/>
+          <w:b/>
+          <w:bCs/>
+        </w:rPr>
+        <w:t>.</w:t>
+      </w:r>
+      <w:r>
+        <w:rPr>
+          <w:rFonts w:ascii="Times New Roman" w:hAnsi="Times New Roman" w:cs="Times New Roman"/>
+        </w:rPr>
+        <w:t xml:space="preserve"> Diagrama de actividades para el CU1</w:t>
+      </w:r>
+      <w:r>
+        <w:rPr>
+          <w:rFonts w:ascii="Times New Roman" w:hAnsi="Times New Roman" w:cs="Times New Roman"/>
+        </w:rPr>
+        <w:t>7</w:t>
+      </w:r>
+      <w:r>
+        <w:rPr>
+          <w:rFonts w:ascii="Times New Roman" w:hAnsi="Times New Roman" w:cs="Times New Roman"/>
+        </w:rPr>
+        <w:t>.</w:t>
+      </w:r>
+    </w:p>
+    <w:p>
+      <w:pPr>
+        <w:jc w:val="both"/>
+        <w:rPr>
+          <w:rFonts w:ascii="Times New Roman" w:hAnsi="Times New Roman" w:cs="Times New Roman"/>
+          <w:b/>
+          <w:bCs/>
+        </w:rPr>
+      </w:pPr>
+      <w:r>
+        <w:rPr>
+          <w:rFonts w:ascii="Times New Roman" w:hAnsi="Times New Roman" w:cs="Times New Roman"/>
+          <w:b/>
+          <w:bCs/>
+        </w:rPr>
+        <w:t>CU</w:t>
+      </w:r>
+      <w:r>
+        <w:rPr>
+          <w:rFonts w:ascii="Times New Roman" w:hAnsi="Times New Roman" w:cs="Times New Roman"/>
+          <w:b/>
+          <w:bCs/>
+        </w:rPr>
+        <w:t>1</w:t>
+      </w:r>
+      <w:r>
+        <w:rPr>
+          <w:rFonts w:ascii="Times New Roman" w:hAnsi="Times New Roman" w:cs="Times New Roman"/>
+          <w:b/>
+          <w:bCs/>
+        </w:rPr>
+        <w:t>8</w:t>
+      </w:r>
+      <w:r>
+        <w:rPr>
+          <w:rFonts w:ascii="Times New Roman" w:hAnsi="Times New Roman" w:cs="Times New Roman"/>
+          <w:b/>
+          <w:bCs/>
+        </w:rPr>
+        <w:t xml:space="preserve"> – </w:t>
+      </w:r>
+      <w:r>
+        <w:rPr>
+          <w:rFonts w:ascii="Times New Roman" w:hAnsi="Times New Roman" w:cs="Times New Roman"/>
+          <w:b/>
+          <w:bCs/>
+        </w:rPr>
+        <w:t>Eliminar usuario.</w:t>
+      </w:r>
+    </w:p>
+    <w:p>
+      <w:pPr>
+        <w:jc w:val="both"/>
+        <w:rPr>
+          <w:rFonts w:ascii="Times New Roman" w:hAnsi="Times New Roman" w:cs="Times New Roman"/>
+        </w:rPr>
+      </w:pPr>
+      <w:r>
+        <w:rPr>
+          <w:rFonts w:ascii="Times New Roman" w:hAnsi="Times New Roman" w:cs="Times New Roman"/>
+        </w:rPr>
+        <w:t xml:space="preserve">Actor(es): </w:t>
+      </w:r>
+      <w:r>
+        <w:rPr>
+          <w:rFonts w:ascii="Times New Roman" w:hAnsi="Times New Roman" w:cs="Times New Roman"/>
+        </w:rPr>
+        <w:t>Administrador.</w:t>
+      </w:r>
+    </w:p>
+    <w:p>
+      <w:pPr>
+        <w:jc w:val="both"/>
+        <w:rPr>
+          <w:rFonts w:ascii="Times New Roman" w:hAnsi="Times New Roman" w:cs="Times New Roman"/>
+        </w:rPr>
+      </w:pPr>
+      <w:r>
+        <w:rPr>
+          <w:rFonts w:ascii="Times New Roman" w:hAnsi="Times New Roman" w:cs="Times New Roman"/>
+        </w:rPr>
+        <w:t>Descripción:</w:t>
+      </w:r>
+    </w:p>
+    <w:tbl>
+      <w:tblPr>
+        <w:tblStyle w:val="Tablaconcuadrcula"/>
+        <w:tblW w:w="0" w:type="auto"/>
+        <w:tblLook w:val="04A0" w:firstRow="1" w:lastRow="0" w:firstColumn="1" w:lastColumn="0" w:noHBand="0" w:noVBand="1"/>
+      </w:tblPr>
+      <w:tblGrid>
+        <w:gridCol w:w="4414"/>
+        <w:gridCol w:w="4414"/>
+      </w:tblGrid>
+      <w:tr>
+        <w:tc>
+          <w:tcPr>
+            <w:tcW w:w="8828" w:type="dxa"/>
+            <w:gridSpan w:val="2"/>
+            <w:shd w:val="clear" w:color="auto" w:fill="A5C9EB" w:themeFill="text2" w:themeFillTint="40"/>
+          </w:tcPr>
+          <w:p>
+            <w:pPr>
+              <w:jc w:val="center"/>
+              <w:rPr>
+                <w:rFonts w:ascii="Times New Roman" w:hAnsi="Times New Roman" w:cs="Times New Roman"/>
+                <w:b/>
+                <w:bCs/>
+              </w:rPr>
+            </w:pPr>
+            <w:r>
+              <w:rPr>
+                <w:rFonts w:ascii="Times New Roman" w:hAnsi="Times New Roman" w:cs="Times New Roman"/>
+                <w:b/>
+                <w:bCs/>
+              </w:rPr>
+              <w:t>Flujo de eventos</w:t>
+            </w:r>
+          </w:p>
+        </w:tc>
+      </w:tr>
+      <w:tr>
+        <w:tc>
+          <w:tcPr>
+            <w:tcW w:w="4414" w:type="dxa"/>
+          </w:tcPr>
+          <w:p>
+            <w:pPr>
+              <w:jc w:val="center"/>
+              <w:rPr>
+                <w:rFonts w:ascii="Times New Roman" w:hAnsi="Times New Roman" w:cs="Times New Roman"/>
+                <w:b/>
+                <w:bCs/>
+              </w:rPr>
+            </w:pPr>
+            <w:r>
+              <w:rPr>
+                <w:rFonts w:ascii="Times New Roman" w:hAnsi="Times New Roman" w:cs="Times New Roman"/>
+                <w:b/>
+                <w:bCs/>
+              </w:rPr>
+              <w:t>Curso normal.</w:t>
+            </w:r>
+          </w:p>
+        </w:tc>
+        <w:tc>
+          <w:tcPr>
+            <w:tcW w:w="4414" w:type="dxa"/>
+          </w:tcPr>
+          <w:p>
+            <w:pPr>
+              <w:jc w:val="center"/>
+              <w:rPr>
+                <w:rFonts w:ascii="Times New Roman" w:hAnsi="Times New Roman" w:cs="Times New Roman"/>
+                <w:b/>
+                <w:bCs/>
+              </w:rPr>
+            </w:pPr>
+            <w:r>
+              <w:rPr>
+                <w:rFonts w:ascii="Times New Roman" w:hAnsi="Times New Roman" w:cs="Times New Roman"/>
+                <w:b/>
+                <w:bCs/>
+              </w:rPr>
+              <w:t>Curso alternativo.</w:t>
+            </w:r>
+          </w:p>
+        </w:tc>
+      </w:tr>
+      <w:tr>
+        <w:tc>
+          <w:tcPr>
+            <w:tcW w:w="4414" w:type="dxa"/>
+          </w:tcPr>
+          <w:p>
+            <w:pPr>
+              <w:jc w:val="both"/>
+              <w:rPr>
+                <w:rFonts w:ascii="Times New Roman" w:hAnsi="Times New Roman" w:cs="Times New Roman"/>
+              </w:rPr>
+            </w:pPr>
+          </w:p>
+        </w:tc>
+        <w:tc>
+          <w:tcPr>
+            <w:tcW w:w="4414" w:type="dxa"/>
+          </w:tcPr>
+          <w:p>
+            <w:pPr>
+              <w:jc w:val="both"/>
+              <w:rPr>
+                <w:rFonts w:ascii="Times New Roman" w:hAnsi="Times New Roman" w:cs="Times New Roman"/>
+              </w:rPr>
+            </w:pPr>
+          </w:p>
+        </w:tc>
+      </w:tr>
+      <w:tr>
+        <w:tc>
+          <w:tcPr>
+            <w:tcW w:w="4414" w:type="dxa"/>
+          </w:tcPr>
+          <w:p>
+            <w:pPr>
+              <w:jc w:val="both"/>
+              <w:rPr>
+                <w:rFonts w:ascii="Times New Roman" w:hAnsi="Times New Roman" w:cs="Times New Roman"/>
+              </w:rPr>
+            </w:pPr>
+          </w:p>
+        </w:tc>
+        <w:tc>
+          <w:tcPr>
+            <w:tcW w:w="4414" w:type="dxa"/>
+          </w:tcPr>
+          <w:p>
+            <w:pPr>
+              <w:jc w:val="both"/>
+              <w:rPr>
+                <w:rFonts w:ascii="Times New Roman" w:hAnsi="Times New Roman" w:cs="Times New Roman"/>
+              </w:rPr>
+            </w:pPr>
+          </w:p>
+        </w:tc>
+      </w:tr>
+      <w:tr>
+        <w:tc>
+          <w:tcPr>
+            <w:tcW w:w="4414" w:type="dxa"/>
+          </w:tcPr>
+          <w:p>
+            <w:pPr>
+              <w:jc w:val="both"/>
+              <w:rPr>
+                <w:rFonts w:ascii="Times New Roman" w:hAnsi="Times New Roman" w:cs="Times New Roman"/>
+              </w:rPr>
+            </w:pPr>
+          </w:p>
+        </w:tc>
+        <w:tc>
+          <w:tcPr>
+            <w:tcW w:w="4414" w:type="dxa"/>
+          </w:tcPr>
+          <w:p>
+            <w:pPr>
+              <w:jc w:val="both"/>
+              <w:rPr>
+                <w:rFonts w:ascii="Times New Roman" w:hAnsi="Times New Roman" w:cs="Times New Roman"/>
+              </w:rPr>
+            </w:pPr>
+          </w:p>
+        </w:tc>
+      </w:tr>
+      <w:tr>
+        <w:tc>
+          <w:tcPr>
+            <w:tcW w:w="4414" w:type="dxa"/>
+          </w:tcPr>
+          <w:p>
+            <w:pPr>
+              <w:jc w:val="both"/>
+              <w:rPr>
+                <w:rFonts w:ascii="Times New Roman" w:hAnsi="Times New Roman" w:cs="Times New Roman"/>
+              </w:rPr>
+            </w:pPr>
+          </w:p>
+        </w:tc>
+        <w:tc>
+          <w:tcPr>
+            <w:tcW w:w="4414" w:type="dxa"/>
+          </w:tcPr>
+          <w:p>
+            <w:pPr>
+              <w:jc w:val="both"/>
+              <w:rPr>
+                <w:rFonts w:ascii="Times New Roman" w:hAnsi="Times New Roman" w:cs="Times New Roman"/>
+              </w:rPr>
+            </w:pPr>
+          </w:p>
+        </w:tc>
+      </w:tr>
+      <w:tr>
+        <w:tc>
+          <w:tcPr>
+            <w:tcW w:w="4414" w:type="dxa"/>
+          </w:tcPr>
+          <w:p>
+            <w:pPr>
+              <w:jc w:val="both"/>
+              <w:rPr>
+                <w:rFonts w:ascii="Times New Roman" w:hAnsi="Times New Roman" w:cs="Times New Roman"/>
+              </w:rPr>
+            </w:pPr>
+          </w:p>
+        </w:tc>
+        <w:tc>
+          <w:tcPr>
+            <w:tcW w:w="4414" w:type="dxa"/>
+          </w:tcPr>
+          <w:p>
+            <w:pPr>
+              <w:jc w:val="both"/>
+              <w:rPr>
+                <w:rFonts w:ascii="Times New Roman" w:hAnsi="Times New Roman" w:cs="Times New Roman"/>
+              </w:rPr>
+            </w:pPr>
+          </w:p>
+        </w:tc>
+      </w:tr>
+    </w:tbl>
+    <w:p>
+      <w:pPr>
+        <w:jc w:val="center"/>
+        <w:rPr>
+          <w:rFonts w:ascii="Times New Roman" w:hAnsi="Times New Roman" w:cs="Times New Roman"/>
+        </w:rPr>
+      </w:pPr>
+      <w:r>
+        <w:rPr>
+          <w:rFonts w:ascii="Times New Roman" w:hAnsi="Times New Roman" w:cs="Times New Roman"/>
+          <w:b/>
+          <w:bCs/>
+        </w:rPr>
+        <w:t>Fig. 2.2</w:t>
+      </w:r>
+      <w:r>
+        <w:rPr>
+          <w:rFonts w:ascii="Times New Roman" w:hAnsi="Times New Roman" w:cs="Times New Roman"/>
+          <w:b/>
+          <w:bCs/>
+        </w:rPr>
+        <w:t>3</w:t>
+      </w:r>
+      <w:r>
+        <w:rPr>
+          <w:rFonts w:ascii="Times New Roman" w:hAnsi="Times New Roman" w:cs="Times New Roman"/>
+          <w:b/>
+          <w:bCs/>
+        </w:rPr>
+        <w:t>.</w:t>
+      </w:r>
+      <w:r>
+        <w:rPr>
+          <w:rFonts w:ascii="Times New Roman" w:hAnsi="Times New Roman" w:cs="Times New Roman"/>
+        </w:rPr>
+        <w:t xml:space="preserve"> Flujo de eventos para el CU1</w:t>
+      </w:r>
+      <w:r>
+        <w:rPr>
+          <w:rFonts w:ascii="Times New Roman" w:hAnsi="Times New Roman" w:cs="Times New Roman"/>
+        </w:rPr>
+        <w:t>8</w:t>
+      </w:r>
+      <w:r>
+        <w:rPr>
+          <w:rFonts w:ascii="Times New Roman" w:hAnsi="Times New Roman" w:cs="Times New Roman"/>
+        </w:rPr>
+        <w:t>.</w:t>
+      </w:r>
+    </w:p>
+    <w:p>
+      <w:pPr>
+        <w:jc w:val="both"/>
+        <w:rPr>
+          <w:rFonts w:ascii="Times New Roman" w:hAnsi="Times New Roman" w:cs="Times New Roman"/>
+        </w:rPr>
+      </w:pPr>
+      <w:r>
+        <w:rPr>
+          <w:rFonts w:ascii="Times New Roman" w:hAnsi="Times New Roman" w:cs="Times New Roman"/>
+        </w:rPr>
+        <w:t>Puntos de extensión:</w:t>
+      </w:r>
+    </w:p>
+    <w:p>
+      <w:pPr>
+        <w:jc w:val="both"/>
+        <w:rPr>
+          <w:rFonts w:ascii="Times New Roman" w:hAnsi="Times New Roman" w:cs="Times New Roman"/>
+        </w:rPr>
+      </w:pPr>
+      <w:r>
+        <w:rPr>
+          <w:rFonts w:ascii="Times New Roman" w:hAnsi="Times New Roman" w:cs="Times New Roman"/>
+        </w:rPr>
+        <w:t>Requerimientos especiales:</w:t>
+      </w:r>
+    </w:p>
+    <w:p>
+      <w:pPr>
+        <w:jc w:val="both"/>
+        <w:rPr>
+          <w:rFonts w:ascii="Times New Roman" w:hAnsi="Times New Roman" w:cs="Times New Roman"/>
+        </w:rPr>
+      </w:pPr>
+      <w:r>
+        <w:rPr>
+          <w:rFonts w:ascii="Times New Roman" w:hAnsi="Times New Roman" w:cs="Times New Roman"/>
+        </w:rPr>
         <w:lastRenderedPageBreak/>
+        <w:t>Precondiciones:</w:t>
+      </w:r>
+    </w:p>
+    <w:p>
+      <w:pPr>
+        <w:jc w:val="both"/>
+        <w:rPr>
+          <w:rFonts w:ascii="Times New Roman" w:hAnsi="Times New Roman" w:cs="Times New Roman"/>
+        </w:rPr>
+      </w:pPr>
+      <w:r>
+        <w:rPr>
+          <w:rFonts w:ascii="Times New Roman" w:hAnsi="Times New Roman" w:cs="Times New Roman"/>
+        </w:rPr>
         <w:t xml:space="preserve">Postcondiciones:  </w:t>
       </w:r>
     </w:p>
@@ -8652,13 +10771,41 @@
           <w:b/>
           <w:bCs/>
         </w:rPr>
-        <w:t>Fig. 2.22.</w:t>
-      </w:r>
-      <w:r>
-        <w:rPr>
-          <w:rFonts w:ascii="Times New Roman" w:hAnsi="Times New Roman" w:cs="Times New Roman"/>
-        </w:rPr>
-        <w:t xml:space="preserve"> Diagrama de actividades para el CU17.</w:t>
+        <w:t>Fig. 2.2</w:t>
+      </w:r>
+      <w:r>
+        <w:rPr>
+          <w:rFonts w:ascii="Times New Roman" w:hAnsi="Times New Roman" w:cs="Times New Roman"/>
+          <w:b/>
+          <w:bCs/>
+        </w:rPr>
+        <w:t>4</w:t>
+      </w:r>
+      <w:r>
+        <w:rPr>
+          <w:rFonts w:ascii="Times New Roman" w:hAnsi="Times New Roman" w:cs="Times New Roman"/>
+          <w:b/>
+          <w:bCs/>
+        </w:rPr>
+        <w:t>.</w:t>
+      </w:r>
+      <w:r>
+        <w:rPr>
+          <w:rFonts w:ascii="Times New Roman" w:hAnsi="Times New Roman" w:cs="Times New Roman"/>
+        </w:rPr>
+        <w:t xml:space="preserve"> Diagrama de actividades para el CU1</w:t>
+      </w:r>
+      <w:r>
+        <w:rPr>
+          <w:rFonts w:ascii="Times New Roman" w:hAnsi="Times New Roman" w:cs="Times New Roman"/>
+        </w:rPr>
+        <w:t>8</w:t>
+      </w:r>
+      <w:r>
+        <w:rPr>
+          <w:rFonts w:ascii="Times New Roman" w:hAnsi="Times New Roman" w:cs="Times New Roman"/>
+        </w:rPr>
+        <w:t>.</w:t>
       </w:r>
     </w:p>
     <w:p>

</xml_diff>

<commit_message>
Update: cambio de nombre de *documentacion pagina* a *analisis de requerimientos* para mayor claridad
</commit_message>
<xml_diff>
--- a/Detallado de casos de uso.docx
+++ b/Detallado de casos de uso.docx
@@ -1300,7 +1300,35 @@
               <w:rPr>
                 <w:rFonts w:ascii="Times New Roman" w:hAnsi="Times New Roman" w:cs="Times New Roman"/>
               </w:rPr>
-              <w:t xml:space="preserve">El sistema consulta la tabla de experiences, generics y </w:t>
+              <w:t xml:space="preserve">El sistema consulta la tabla de </w:t>
+            </w:r>
+            <w:proofErr w:type="spellStart"/>
+            <w:r>
+              <w:rPr>
+                <w:rFonts w:ascii="Times New Roman" w:hAnsi="Times New Roman" w:cs="Times New Roman"/>
+              </w:rPr>
+              <w:t>experiences</w:t>
+            </w:r>
+            <w:proofErr w:type="spellEnd"/>
+            <w:r>
+              <w:rPr>
+                <w:rFonts w:ascii="Times New Roman" w:hAnsi="Times New Roman" w:cs="Times New Roman"/>
+              </w:rPr>
+              <w:t xml:space="preserve">, </w:t>
+            </w:r>
+            <w:proofErr w:type="spellStart"/>
+            <w:r>
+              <w:rPr>
+                <w:rFonts w:ascii="Times New Roman" w:hAnsi="Times New Roman" w:cs="Times New Roman"/>
+              </w:rPr>
+              <w:t>generics</w:t>
+            </w:r>
+            <w:proofErr w:type="spellEnd"/>
+            <w:r>
+              <w:rPr>
+                <w:rFonts w:ascii="Times New Roman" w:hAnsi="Times New Roman" w:cs="Times New Roman"/>
+              </w:rPr>
+              <w:t xml:space="preserve"> y </w:t>
             </w:r>
             <w:proofErr w:type="spellStart"/>
             <w:r>
@@ -3980,41 +4008,69 @@
               <w:rPr>
                 <w:rFonts w:ascii="Times New Roman" w:hAnsi="Times New Roman" w:cs="Times New Roman"/>
               </w:rPr>
-              <w:t xml:space="preserve"> usando el ID_generic del registro previamente hecho y guarda también ambas fechas.</w:t>
-            </w:r>
-          </w:p>
-        </w:tc>
-        <w:tc>
-          <w:tcPr>
-            <w:tcW w:w="4414" w:type="dxa"/>
-          </w:tcPr>
-          <w:p>
-            <w:pPr>
-              <w:jc w:val="both"/>
-              <w:rPr>
-                <w:rFonts w:ascii="Times New Roman" w:hAnsi="Times New Roman" w:cs="Times New Roman"/>
-              </w:rPr>
-            </w:pPr>
-          </w:p>
-        </w:tc>
-      </w:tr>
-      <w:tr>
-        <w:tc>
-          <w:tcPr>
-            <w:tcW w:w="4414" w:type="dxa"/>
-          </w:tcPr>
-          <w:p>
-            <w:pPr>
-              <w:jc w:val="both"/>
-              <w:rPr>
-                <w:rFonts w:ascii="Times New Roman" w:hAnsi="Times New Roman" w:cs="Times New Roman"/>
-              </w:rPr>
-            </w:pPr>
-            <w:r>
-              <w:rPr>
-                <w:rFonts w:ascii="Times New Roman" w:hAnsi="Times New Roman" w:cs="Times New Roman"/>
-              </w:rPr>
-              <w:t xml:space="preserve">El sistema crea uno o varios registros en la tabla de technologies con el </w:t>
+              <w:t xml:space="preserve"> usando el </w:t>
+            </w:r>
+            <w:proofErr w:type="spellStart"/>
+            <w:r>
+              <w:rPr>
+                <w:rFonts w:ascii="Times New Roman" w:hAnsi="Times New Roman" w:cs="Times New Roman"/>
+              </w:rPr>
+              <w:t>ID_generic</w:t>
+            </w:r>
+            <w:proofErr w:type="spellEnd"/>
+            <w:r>
+              <w:rPr>
+                <w:rFonts w:ascii="Times New Roman" w:hAnsi="Times New Roman" w:cs="Times New Roman"/>
+              </w:rPr>
+              <w:t xml:space="preserve"> del registro previamente hecho y guarda también ambas fechas.</w:t>
+            </w:r>
+          </w:p>
+        </w:tc>
+        <w:tc>
+          <w:tcPr>
+            <w:tcW w:w="4414" w:type="dxa"/>
+          </w:tcPr>
+          <w:p>
+            <w:pPr>
+              <w:jc w:val="both"/>
+              <w:rPr>
+                <w:rFonts w:ascii="Times New Roman" w:hAnsi="Times New Roman" w:cs="Times New Roman"/>
+              </w:rPr>
+            </w:pPr>
+          </w:p>
+        </w:tc>
+      </w:tr>
+      <w:tr>
+        <w:tc>
+          <w:tcPr>
+            <w:tcW w:w="4414" w:type="dxa"/>
+          </w:tcPr>
+          <w:p>
+            <w:pPr>
+              <w:jc w:val="both"/>
+              <w:rPr>
+                <w:rFonts w:ascii="Times New Roman" w:hAnsi="Times New Roman" w:cs="Times New Roman"/>
+              </w:rPr>
+            </w:pPr>
+            <w:r>
+              <w:rPr>
+                <w:rFonts w:ascii="Times New Roman" w:hAnsi="Times New Roman" w:cs="Times New Roman"/>
+              </w:rPr>
+              <w:t xml:space="preserve">El sistema crea uno o varios registros en la tabla de </w:t>
+            </w:r>
+            <w:proofErr w:type="spellStart"/>
+            <w:r>
+              <w:rPr>
+                <w:rFonts w:ascii="Times New Roman" w:hAnsi="Times New Roman" w:cs="Times New Roman"/>
+              </w:rPr>
+              <w:t>technologies</w:t>
+            </w:r>
+            <w:proofErr w:type="spellEnd"/>
+            <w:r>
+              <w:rPr>
+                <w:rFonts w:ascii="Times New Roman" w:hAnsi="Times New Roman" w:cs="Times New Roman"/>
+              </w:rPr>
+              <w:t xml:space="preserve"> con el </w:t>
             </w:r>
             <w:proofErr w:type="spellStart"/>
             <w:r>
@@ -5304,7 +5360,21 @@
               <w:rPr>
                 <w:rFonts w:ascii="Times New Roman" w:hAnsi="Times New Roman" w:cs="Times New Roman"/>
               </w:rPr>
-              <w:t xml:space="preserve">El sistema recupera el ID_generic y el </w:t>
+              <w:t xml:space="preserve">El sistema recupera el </w:t>
+            </w:r>
+            <w:proofErr w:type="spellStart"/>
+            <w:r>
+              <w:rPr>
+                <w:rFonts w:ascii="Times New Roman" w:hAnsi="Times New Roman" w:cs="Times New Roman"/>
+              </w:rPr>
+              <w:t>ID_generic</w:t>
+            </w:r>
+            <w:proofErr w:type="spellEnd"/>
+            <w:r>
+              <w:rPr>
+                <w:rFonts w:ascii="Times New Roman" w:hAnsi="Times New Roman" w:cs="Times New Roman"/>
+              </w:rPr>
+              <w:t xml:space="preserve"> y el </w:t>
             </w:r>
             <w:proofErr w:type="spellStart"/>
             <w:r>
@@ -6636,19 +6706,27 @@
               <w:rPr>
                 <w:rFonts w:ascii="Times New Roman" w:hAnsi="Times New Roman" w:cs="Times New Roman"/>
               </w:rPr>
-              <w:t xml:space="preserve">[Si están llenos] </w:t>
-            </w:r>
-            <w:r>
-              <w:rPr>
-                <w:rFonts w:ascii="Times New Roman" w:hAnsi="Times New Roman" w:cs="Times New Roman"/>
-              </w:rPr>
-              <w:t xml:space="preserve">El sistema recupera los datos de enlace, nombre de la experiencia, descripción, fecha de inicio, fecha de fin, ID_generic y el </w:t>
+              <w:t xml:space="preserve">[Si están llenos] El sistema recupera los datos de enlace, nombre de la experiencia, descripción, fecha de inicio, fecha de fin, </w:t>
             </w:r>
             <w:proofErr w:type="spellStart"/>
             <w:r>
               <w:rPr>
                 <w:rFonts w:ascii="Times New Roman" w:hAnsi="Times New Roman" w:cs="Times New Roman"/>
               </w:rPr>
+              <w:t>ID_generic</w:t>
+            </w:r>
+            <w:proofErr w:type="spellEnd"/>
+            <w:r>
+              <w:rPr>
+                <w:rFonts w:ascii="Times New Roman" w:hAnsi="Times New Roman" w:cs="Times New Roman"/>
+              </w:rPr>
+              <w:t xml:space="preserve"> y el </w:t>
+            </w:r>
+            <w:proofErr w:type="spellStart"/>
+            <w:r>
+              <w:rPr>
+                <w:rFonts w:ascii="Times New Roman" w:hAnsi="Times New Roman" w:cs="Times New Roman"/>
+              </w:rPr>
               <w:t>ID_type</w:t>
             </w:r>
             <w:proofErr w:type="spellEnd"/>
@@ -6690,19 +6768,7 @@
               <w:rPr>
                 <w:rFonts w:ascii="Times New Roman" w:hAnsi="Times New Roman" w:cs="Times New Roman"/>
               </w:rPr>
-              <w:t xml:space="preserve">El sistema guarda en </w:t>
-            </w:r>
-            <w:r>
-              <w:rPr>
-                <w:rFonts w:ascii="Times New Roman" w:hAnsi="Times New Roman" w:cs="Times New Roman"/>
-              </w:rPr>
-              <w:t>la tabla generics</w:t>
-            </w:r>
-            <w:r>
-              <w:rPr>
-                <w:rFonts w:ascii="Times New Roman" w:hAnsi="Times New Roman" w:cs="Times New Roman"/>
-              </w:rPr>
-              <w:t xml:space="preserve"> los datos de enlace, nombre de la experiencia y descripción en el registro que coincida con el ID_generic.</w:t>
+              <w:t>El sistema guarda en la tabla generics los datos de enlace, nombre de la experiencia y descripción en el registro que coincida con el ID_generic.</w:t>
             </w:r>
           </w:p>
         </w:tc>
@@ -7760,19 +7826,7 @@
               <w:rPr>
                 <w:rFonts w:ascii="Times New Roman" w:hAnsi="Times New Roman" w:cs="Times New Roman"/>
               </w:rPr>
-              <w:t xml:space="preserve">El administrador rellena los campos de enlace de foto, nombre de la habilidad, descripción, tiempo de dominio </w:t>
-            </w:r>
-            <w:r>
-              <w:rPr>
-                <w:rFonts w:ascii="Times New Roman" w:hAnsi="Times New Roman" w:cs="Times New Roman"/>
-              </w:rPr>
-              <w:t xml:space="preserve">o </w:t>
-            </w:r>
-            <w:r>
-              <w:rPr>
-                <w:rFonts w:ascii="Times New Roman" w:hAnsi="Times New Roman" w:cs="Times New Roman"/>
-              </w:rPr>
-              <w:t>experiencia de la habilidad.</w:t>
+              <w:t>El administrador rellena los campos de enlace de foto, nombre de la habilidad, descripción, tiempo de dominio o experiencia de la habilidad.</w:t>
             </w:r>
           </w:p>
         </w:tc>
@@ -9112,14 +9166,12 @@
               </w:rPr>
               <w:t xml:space="preserve">El sistema recupera el ID_generic y el ID de la habilidad en </w:t>
             </w:r>
-            <w:proofErr w:type="spellStart"/>
-            <w:r>
-              <w:rPr>
-                <w:rFonts w:ascii="Times New Roman" w:hAnsi="Times New Roman" w:cs="Times New Roman"/>
-              </w:rPr>
-              <w:t>especifico</w:t>
-            </w:r>
-            <w:proofErr w:type="spellEnd"/>
+            <w:r>
+              <w:rPr>
+                <w:rFonts w:ascii="Times New Roman" w:hAnsi="Times New Roman" w:cs="Times New Roman"/>
+              </w:rPr>
+              <w:t>específico</w:t>
+            </w:r>
             <w:r>
               <w:rPr>
                 <w:rFonts w:ascii="Times New Roman" w:hAnsi="Times New Roman" w:cs="Times New Roman"/>
@@ -9400,15 +9452,7 @@
           <w:b/>
           <w:bCs/>
         </w:rPr>
-        <w:t>1</w:t>
-      </w:r>
-      <w:r>
-        <w:rPr>
-          <w:rFonts w:ascii="Times New Roman" w:hAnsi="Times New Roman" w:cs="Times New Roman"/>
-          <w:b/>
-          <w:bCs/>
-        </w:rPr>
-        <w:t>6</w:t>
+        <w:t>16</w:t>
       </w:r>
       <w:r>
         <w:rPr>
@@ -9662,75 +9706,274 @@
               </w:rPr>
               <w:t xml:space="preserve">El sistema consulta la tabla de </w:t>
             </w:r>
-          </w:p>
-        </w:tc>
-        <w:tc>
-          <w:tcPr>
-            <w:tcW w:w="4414" w:type="dxa"/>
-          </w:tcPr>
-          <w:p>
-            <w:pPr>
-              <w:jc w:val="both"/>
-              <w:rPr>
-                <w:rFonts w:ascii="Times New Roman" w:hAnsi="Times New Roman" w:cs="Times New Roman"/>
-              </w:rPr>
-            </w:pPr>
-          </w:p>
-        </w:tc>
-      </w:tr>
-      <w:tr>
-        <w:tc>
-          <w:tcPr>
-            <w:tcW w:w="4414" w:type="dxa"/>
-          </w:tcPr>
-          <w:p>
-            <w:pPr>
-              <w:jc w:val="both"/>
-              <w:rPr>
-                <w:rFonts w:ascii="Times New Roman" w:hAnsi="Times New Roman" w:cs="Times New Roman"/>
-              </w:rPr>
-            </w:pPr>
-          </w:p>
-        </w:tc>
-        <w:tc>
-          <w:tcPr>
-            <w:tcW w:w="4414" w:type="dxa"/>
-          </w:tcPr>
-          <w:p>
-            <w:pPr>
-              <w:jc w:val="both"/>
-              <w:rPr>
-                <w:rFonts w:ascii="Times New Roman" w:hAnsi="Times New Roman" w:cs="Times New Roman"/>
-              </w:rPr>
-            </w:pPr>
-          </w:p>
-        </w:tc>
-      </w:tr>
-      <w:tr>
-        <w:tc>
-          <w:tcPr>
-            <w:tcW w:w="4414" w:type="dxa"/>
-          </w:tcPr>
-          <w:p>
-            <w:pPr>
-              <w:jc w:val="both"/>
-              <w:rPr>
-                <w:rFonts w:ascii="Times New Roman" w:hAnsi="Times New Roman" w:cs="Times New Roman"/>
-              </w:rPr>
-            </w:pPr>
-          </w:p>
-        </w:tc>
-        <w:tc>
-          <w:tcPr>
-            <w:tcW w:w="4414" w:type="dxa"/>
-          </w:tcPr>
-          <w:p>
-            <w:pPr>
-              <w:jc w:val="both"/>
-              <w:rPr>
-                <w:rFonts w:ascii="Times New Roman" w:hAnsi="Times New Roman" w:cs="Times New Roman"/>
-              </w:rPr>
-            </w:pPr>
+            <w:proofErr w:type="spellStart"/>
+            <w:r>
+              <w:rPr>
+                <w:rFonts w:ascii="Times New Roman" w:hAnsi="Times New Roman" w:cs="Times New Roman"/>
+              </w:rPr>
+              <w:t>users</w:t>
+            </w:r>
+            <w:proofErr w:type="spellEnd"/>
+            <w:r>
+              <w:rPr>
+                <w:rFonts w:ascii="Times New Roman" w:hAnsi="Times New Roman" w:cs="Times New Roman"/>
+              </w:rPr>
+              <w:t xml:space="preserve"> para obtener el ID, nombre, apellido, correo, fecha de creación de los usuarios.</w:t>
+            </w:r>
+          </w:p>
+        </w:tc>
+        <w:tc>
+          <w:tcPr>
+            <w:tcW w:w="4414" w:type="dxa"/>
+          </w:tcPr>
+          <w:p>
+            <w:pPr>
+              <w:jc w:val="both"/>
+              <w:rPr>
+                <w:rFonts w:ascii="Times New Roman" w:hAnsi="Times New Roman" w:cs="Times New Roman"/>
+              </w:rPr>
+            </w:pPr>
+          </w:p>
+        </w:tc>
+      </w:tr>
+      <w:tr>
+        <w:tc>
+          <w:tcPr>
+            <w:tcW w:w="4414" w:type="dxa"/>
+          </w:tcPr>
+          <w:p>
+            <w:pPr>
+              <w:jc w:val="both"/>
+              <w:rPr>
+                <w:rFonts w:ascii="Times New Roman" w:hAnsi="Times New Roman" w:cs="Times New Roman"/>
+              </w:rPr>
+            </w:pPr>
+            <w:r>
+              <w:rPr>
+                <w:rFonts w:ascii="Times New Roman" w:hAnsi="Times New Roman" w:cs="Times New Roman"/>
+              </w:rPr>
+              <w:t xml:space="preserve">El sistema consulta la tabla de </w:t>
+            </w:r>
+            <w:proofErr w:type="spellStart"/>
+            <w:r>
+              <w:rPr>
+                <w:rFonts w:ascii="Times New Roman" w:hAnsi="Times New Roman" w:cs="Times New Roman"/>
+              </w:rPr>
+              <w:t>user_rol</w:t>
+            </w:r>
+            <w:proofErr w:type="spellEnd"/>
+            <w:r>
+              <w:rPr>
+                <w:rFonts w:ascii="Times New Roman" w:hAnsi="Times New Roman" w:cs="Times New Roman"/>
+              </w:rPr>
+              <w:t xml:space="preserve"> para obtener el </w:t>
+            </w:r>
+            <w:proofErr w:type="spellStart"/>
+            <w:r>
+              <w:rPr>
+                <w:rFonts w:ascii="Times New Roman" w:hAnsi="Times New Roman" w:cs="Times New Roman"/>
+              </w:rPr>
+              <w:t>ID_rol</w:t>
+            </w:r>
+            <w:proofErr w:type="spellEnd"/>
+            <w:r>
+              <w:rPr>
+                <w:rFonts w:ascii="Times New Roman" w:hAnsi="Times New Roman" w:cs="Times New Roman"/>
+              </w:rPr>
+              <w:t xml:space="preserve"> de los usuarios con ayuda del ID recuperado previamente de la tabla </w:t>
+            </w:r>
+            <w:proofErr w:type="spellStart"/>
+            <w:r>
+              <w:rPr>
+                <w:rFonts w:ascii="Times New Roman" w:hAnsi="Times New Roman" w:cs="Times New Roman"/>
+              </w:rPr>
+              <w:t>users</w:t>
+            </w:r>
+            <w:proofErr w:type="spellEnd"/>
+            <w:r>
+              <w:rPr>
+                <w:rFonts w:ascii="Times New Roman" w:hAnsi="Times New Roman" w:cs="Times New Roman"/>
+              </w:rPr>
+              <w:t>.</w:t>
+            </w:r>
+          </w:p>
+        </w:tc>
+        <w:tc>
+          <w:tcPr>
+            <w:tcW w:w="4414" w:type="dxa"/>
+          </w:tcPr>
+          <w:p>
+            <w:pPr>
+              <w:jc w:val="both"/>
+              <w:rPr>
+                <w:rFonts w:ascii="Times New Roman" w:hAnsi="Times New Roman" w:cs="Times New Roman"/>
+              </w:rPr>
+            </w:pPr>
+          </w:p>
+        </w:tc>
+      </w:tr>
+      <w:tr>
+        <w:tc>
+          <w:tcPr>
+            <w:tcW w:w="4414" w:type="dxa"/>
+          </w:tcPr>
+          <w:p>
+            <w:pPr>
+              <w:jc w:val="both"/>
+              <w:rPr>
+                <w:rFonts w:ascii="Times New Roman" w:hAnsi="Times New Roman" w:cs="Times New Roman"/>
+              </w:rPr>
+            </w:pPr>
+            <w:r>
+              <w:rPr>
+                <w:rFonts w:ascii="Times New Roman" w:hAnsi="Times New Roman" w:cs="Times New Roman"/>
+              </w:rPr>
+              <w:t xml:space="preserve">El sistema consulta la tabla de </w:t>
+            </w:r>
+            <w:proofErr w:type="spellStart"/>
+            <w:r>
+              <w:rPr>
+                <w:rFonts w:ascii="Times New Roman" w:hAnsi="Times New Roman" w:cs="Times New Roman"/>
+              </w:rPr>
+              <w:t>rols</w:t>
+            </w:r>
+            <w:proofErr w:type="spellEnd"/>
+            <w:r>
+              <w:rPr>
+                <w:rFonts w:ascii="Times New Roman" w:hAnsi="Times New Roman" w:cs="Times New Roman"/>
+              </w:rPr>
+              <w:t xml:space="preserve"> para obtener el titulo del rol con ayuda del </w:t>
+            </w:r>
+            <w:proofErr w:type="spellStart"/>
+            <w:r>
+              <w:rPr>
+                <w:rFonts w:ascii="Times New Roman" w:hAnsi="Times New Roman" w:cs="Times New Roman"/>
+              </w:rPr>
+              <w:t>ID_rol</w:t>
+            </w:r>
+            <w:proofErr w:type="spellEnd"/>
+            <w:r>
+              <w:rPr>
+                <w:rFonts w:ascii="Times New Roman" w:hAnsi="Times New Roman" w:cs="Times New Roman"/>
+              </w:rPr>
+              <w:t xml:space="preserve"> previamente recuperado de la tabla </w:t>
+            </w:r>
+            <w:proofErr w:type="spellStart"/>
+            <w:r>
+              <w:rPr>
+                <w:rFonts w:ascii="Times New Roman" w:hAnsi="Times New Roman" w:cs="Times New Roman"/>
+              </w:rPr>
+              <w:t>user_rol</w:t>
+            </w:r>
+            <w:proofErr w:type="spellEnd"/>
+            <w:r>
+              <w:rPr>
+                <w:rFonts w:ascii="Times New Roman" w:hAnsi="Times New Roman" w:cs="Times New Roman"/>
+              </w:rPr>
+              <w:t>.</w:t>
+            </w:r>
+          </w:p>
+        </w:tc>
+        <w:tc>
+          <w:tcPr>
+            <w:tcW w:w="4414" w:type="dxa"/>
+          </w:tcPr>
+          <w:p>
+            <w:pPr>
+              <w:jc w:val="both"/>
+              <w:rPr>
+                <w:rFonts w:ascii="Times New Roman" w:hAnsi="Times New Roman" w:cs="Times New Roman"/>
+              </w:rPr>
+            </w:pPr>
+          </w:p>
+        </w:tc>
+      </w:tr>
+      <w:tr>
+        <w:tc>
+          <w:tcPr>
+            <w:tcW w:w="4414" w:type="dxa"/>
+          </w:tcPr>
+          <w:p>
+            <w:pPr>
+              <w:jc w:val="both"/>
+              <w:rPr>
+                <w:rFonts w:ascii="Times New Roman" w:hAnsi="Times New Roman" w:cs="Times New Roman"/>
+              </w:rPr>
+            </w:pPr>
+            <w:r>
+              <w:rPr>
+                <w:rFonts w:ascii="Times New Roman" w:hAnsi="Times New Roman" w:cs="Times New Roman"/>
+              </w:rPr>
+              <w:lastRenderedPageBreak/>
+              <w:t>El sistema consulta si hay usuarios registrados.</w:t>
+            </w:r>
+          </w:p>
+        </w:tc>
+        <w:tc>
+          <w:tcPr>
+            <w:tcW w:w="4414" w:type="dxa"/>
+          </w:tcPr>
+          <w:p>
+            <w:pPr>
+              <w:jc w:val="both"/>
+              <w:rPr>
+                <w:rFonts w:ascii="Times New Roman" w:hAnsi="Times New Roman" w:cs="Times New Roman"/>
+              </w:rPr>
+            </w:pPr>
+          </w:p>
+        </w:tc>
+      </w:tr>
+      <w:tr>
+        <w:tc>
+          <w:tcPr>
+            <w:tcW w:w="4414" w:type="dxa"/>
+          </w:tcPr>
+          <w:p>
+            <w:pPr>
+              <w:jc w:val="both"/>
+              <w:rPr>
+                <w:rFonts w:ascii="Times New Roman" w:hAnsi="Times New Roman" w:cs="Times New Roman"/>
+              </w:rPr>
+            </w:pPr>
+            <w:r>
+              <w:rPr>
+                <w:rFonts w:ascii="Times New Roman" w:hAnsi="Times New Roman" w:cs="Times New Roman"/>
+              </w:rPr>
+              <w:t xml:space="preserve">[Si hay usuarios] El sistema renderiza la página con la información de los usuarios, ID, </w:t>
+            </w:r>
+            <w:proofErr w:type="spellStart"/>
+            <w:r>
+              <w:rPr>
+                <w:rFonts w:ascii="Times New Roman" w:hAnsi="Times New Roman" w:cs="Times New Roman"/>
+              </w:rPr>
+              <w:t>ID_rol</w:t>
+            </w:r>
+            <w:proofErr w:type="spellEnd"/>
+            <w:r>
+              <w:rPr>
+                <w:rFonts w:ascii="Times New Roman" w:hAnsi="Times New Roman" w:cs="Times New Roman"/>
+              </w:rPr>
+              <w:t xml:space="preserve"> nombre, apellido, correo, fecha de creación y rol.</w:t>
+            </w:r>
+          </w:p>
+        </w:tc>
+        <w:tc>
+          <w:tcPr>
+            <w:tcW w:w="4414" w:type="dxa"/>
+          </w:tcPr>
+          <w:p>
+            <w:pPr>
+              <w:jc w:val="both"/>
+              <w:rPr>
+                <w:rFonts w:ascii="Times New Roman" w:hAnsi="Times New Roman" w:cs="Times New Roman"/>
+              </w:rPr>
+            </w:pPr>
+            <w:r>
+              <w:rPr>
+                <w:rFonts w:ascii="Times New Roman" w:hAnsi="Times New Roman" w:cs="Times New Roman"/>
+              </w:rPr>
+              <w:t>[No hay usuarios] El sistema renderiza la página de usuarios con mensaje de que no hay usuarios registrados.</w:t>
+            </w:r>
           </w:p>
         </w:tc>
       </w:tr>
@@ -9770,6 +10013,12 @@
         </w:rPr>
         <w:t>Puntos de extensión:</w:t>
       </w:r>
+      <w:r>
+        <w:rPr>
+          <w:rFonts w:ascii="Times New Roman" w:hAnsi="Times New Roman" w:cs="Times New Roman"/>
+        </w:rPr>
+        <w:t xml:space="preserve"> NA</w:t>
+      </w:r>
     </w:p>
     <w:p>
       <w:pPr>
@@ -9784,6 +10033,12 @@
         </w:rPr>
         <w:t>Requerimientos especiales:</w:t>
       </w:r>
+      <w:r>
+        <w:rPr>
+          <w:rFonts w:ascii="Times New Roman" w:hAnsi="Times New Roman" w:cs="Times New Roman"/>
+        </w:rPr>
+        <w:t xml:space="preserve"> NA</w:t>
+      </w:r>
     </w:p>
     <w:p>
       <w:pPr>
@@ -9798,6 +10053,12 @@
         </w:rPr>
         <w:t>Precondiciones:</w:t>
       </w:r>
+      <w:r>
+        <w:rPr>
+          <w:rFonts w:ascii="Times New Roman" w:hAnsi="Times New Roman" w:cs="Times New Roman"/>
+        </w:rPr>
+        <w:t xml:space="preserve"> El usuario está activo y con rol de administrador.</w:t>
+      </w:r>
     </w:p>
     <w:p>
       <w:pPr>
@@ -9810,7 +10071,13 @@
         <w:rPr>
           <w:rFonts w:ascii="Times New Roman" w:hAnsi="Times New Roman" w:cs="Times New Roman"/>
         </w:rPr>
-        <w:t xml:space="preserve">Postcondiciones:  </w:t>
+        <w:t xml:space="preserve">Postcondiciones: </w:t>
+      </w:r>
+      <w:r>
+        <w:rPr>
+          <w:rFonts w:ascii="Times New Roman" w:hAnsi="Times New Roman" w:cs="Times New Roman"/>
+        </w:rPr>
+        <w:t>El administrador puede consultar la información de los usuarios registrados en la aplicación.</w:t>
       </w:r>
     </w:p>
     <w:p>
@@ -9941,6 +10208,12 @@
           <w:rFonts w:ascii="Times New Roman" w:hAnsi="Times New Roman" w:cs="Times New Roman"/>
         </w:rPr>
         <w:t xml:space="preserve"> El administrador </w:t>
+      </w:r>
+      <w:r>
+        <w:rPr>
+          <w:rFonts w:ascii="Times New Roman" w:hAnsi="Times New Roman" w:cs="Times New Roman"/>
+        </w:rPr>
+        <w:t>puede modificar los datos de los usuarios</w:t>
       </w:r>
     </w:p>
     <w:tbl>
@@ -10040,118 +10313,387 @@
                 <w:rFonts w:ascii="Times New Roman" w:hAnsi="Times New Roman" w:cs="Times New Roman"/>
               </w:rPr>
             </w:pPr>
-          </w:p>
-        </w:tc>
-        <w:tc>
-          <w:tcPr>
-            <w:tcW w:w="4414" w:type="dxa"/>
-          </w:tcPr>
-          <w:p>
-            <w:pPr>
-              <w:jc w:val="both"/>
-              <w:rPr>
-                <w:rFonts w:ascii="Times New Roman" w:hAnsi="Times New Roman" w:cs="Times New Roman"/>
-              </w:rPr>
-            </w:pPr>
-          </w:p>
-        </w:tc>
-      </w:tr>
-      <w:tr>
-        <w:tc>
-          <w:tcPr>
-            <w:tcW w:w="4414" w:type="dxa"/>
-          </w:tcPr>
-          <w:p>
-            <w:pPr>
-              <w:jc w:val="both"/>
-              <w:rPr>
-                <w:rFonts w:ascii="Times New Roman" w:hAnsi="Times New Roman" w:cs="Times New Roman"/>
-              </w:rPr>
-            </w:pPr>
-          </w:p>
-        </w:tc>
-        <w:tc>
-          <w:tcPr>
-            <w:tcW w:w="4414" w:type="dxa"/>
-          </w:tcPr>
-          <w:p>
-            <w:pPr>
-              <w:jc w:val="both"/>
-              <w:rPr>
-                <w:rFonts w:ascii="Times New Roman" w:hAnsi="Times New Roman" w:cs="Times New Roman"/>
-              </w:rPr>
-            </w:pPr>
-          </w:p>
-        </w:tc>
-      </w:tr>
-      <w:tr>
-        <w:tc>
-          <w:tcPr>
-            <w:tcW w:w="4414" w:type="dxa"/>
-          </w:tcPr>
-          <w:p>
-            <w:pPr>
-              <w:jc w:val="both"/>
-              <w:rPr>
-                <w:rFonts w:ascii="Times New Roman" w:hAnsi="Times New Roman" w:cs="Times New Roman"/>
-              </w:rPr>
-            </w:pPr>
-          </w:p>
-        </w:tc>
-        <w:tc>
-          <w:tcPr>
-            <w:tcW w:w="4414" w:type="dxa"/>
-          </w:tcPr>
-          <w:p>
-            <w:pPr>
-              <w:jc w:val="both"/>
-              <w:rPr>
-                <w:rFonts w:ascii="Times New Roman" w:hAnsi="Times New Roman" w:cs="Times New Roman"/>
-              </w:rPr>
-            </w:pPr>
-          </w:p>
-        </w:tc>
-      </w:tr>
-      <w:tr>
-        <w:tc>
-          <w:tcPr>
-            <w:tcW w:w="4414" w:type="dxa"/>
-          </w:tcPr>
-          <w:p>
-            <w:pPr>
-              <w:jc w:val="both"/>
-              <w:rPr>
-                <w:rFonts w:ascii="Times New Roman" w:hAnsi="Times New Roman" w:cs="Times New Roman"/>
-              </w:rPr>
-            </w:pPr>
-          </w:p>
-        </w:tc>
-        <w:tc>
-          <w:tcPr>
-            <w:tcW w:w="4414" w:type="dxa"/>
-          </w:tcPr>
-          <w:p>
-            <w:pPr>
-              <w:jc w:val="both"/>
-              <w:rPr>
-                <w:rFonts w:ascii="Times New Roman" w:hAnsi="Times New Roman" w:cs="Times New Roman"/>
-              </w:rPr>
-            </w:pPr>
-          </w:p>
-        </w:tc>
-      </w:tr>
-      <w:tr>
-        <w:tc>
-          <w:tcPr>
-            <w:tcW w:w="4414" w:type="dxa"/>
-          </w:tcPr>
-          <w:p>
-            <w:pPr>
-              <w:jc w:val="both"/>
-              <w:rPr>
-                <w:rFonts w:ascii="Times New Roman" w:hAnsi="Times New Roman" w:cs="Times New Roman"/>
-              </w:rPr>
-            </w:pPr>
+            <w:r>
+              <w:rPr>
+                <w:rFonts w:ascii="Times New Roman" w:hAnsi="Times New Roman" w:cs="Times New Roman"/>
+              </w:rPr>
+              <w:t>Inicia el caso de uso.</w:t>
+            </w:r>
+          </w:p>
+        </w:tc>
+        <w:tc>
+          <w:tcPr>
+            <w:tcW w:w="4414" w:type="dxa"/>
+          </w:tcPr>
+          <w:p>
+            <w:pPr>
+              <w:jc w:val="both"/>
+              <w:rPr>
+                <w:rFonts w:ascii="Times New Roman" w:hAnsi="Times New Roman" w:cs="Times New Roman"/>
+              </w:rPr>
+            </w:pPr>
+          </w:p>
+        </w:tc>
+      </w:tr>
+      <w:tr>
+        <w:tc>
+          <w:tcPr>
+            <w:tcW w:w="4414" w:type="dxa"/>
+          </w:tcPr>
+          <w:p>
+            <w:pPr>
+              <w:jc w:val="both"/>
+              <w:rPr>
+                <w:rFonts w:ascii="Times New Roman" w:hAnsi="Times New Roman" w:cs="Times New Roman"/>
+              </w:rPr>
+            </w:pPr>
+            <w:r>
+              <w:rPr>
+                <w:rFonts w:ascii="Times New Roman" w:hAnsi="Times New Roman" w:cs="Times New Roman"/>
+              </w:rPr>
+              <w:t>El administrador selecciona un usuario en específico.</w:t>
+            </w:r>
+          </w:p>
+        </w:tc>
+        <w:tc>
+          <w:tcPr>
+            <w:tcW w:w="4414" w:type="dxa"/>
+          </w:tcPr>
+          <w:p>
+            <w:pPr>
+              <w:jc w:val="both"/>
+              <w:rPr>
+                <w:rFonts w:ascii="Times New Roman" w:hAnsi="Times New Roman" w:cs="Times New Roman"/>
+              </w:rPr>
+            </w:pPr>
+          </w:p>
+        </w:tc>
+      </w:tr>
+      <w:tr>
+        <w:tc>
+          <w:tcPr>
+            <w:tcW w:w="4414" w:type="dxa"/>
+          </w:tcPr>
+          <w:p>
+            <w:pPr>
+              <w:jc w:val="both"/>
+              <w:rPr>
+                <w:rFonts w:ascii="Times New Roman" w:hAnsi="Times New Roman" w:cs="Times New Roman"/>
+              </w:rPr>
+            </w:pPr>
+            <w:r>
+              <w:rPr>
+                <w:rFonts w:ascii="Times New Roman" w:hAnsi="Times New Roman" w:cs="Times New Roman"/>
+              </w:rPr>
+              <w:t>El administrador selecciona la opción de modificar usuario.</w:t>
+            </w:r>
+          </w:p>
+        </w:tc>
+        <w:tc>
+          <w:tcPr>
+            <w:tcW w:w="4414" w:type="dxa"/>
+          </w:tcPr>
+          <w:p>
+            <w:pPr>
+              <w:jc w:val="both"/>
+              <w:rPr>
+                <w:rFonts w:ascii="Times New Roman" w:hAnsi="Times New Roman" w:cs="Times New Roman"/>
+              </w:rPr>
+            </w:pPr>
+          </w:p>
+        </w:tc>
+      </w:tr>
+      <w:tr>
+        <w:tc>
+          <w:tcPr>
+            <w:tcW w:w="4414" w:type="dxa"/>
+          </w:tcPr>
+          <w:p>
+            <w:pPr>
+              <w:jc w:val="both"/>
+              <w:rPr>
+                <w:rFonts w:ascii="Times New Roman" w:hAnsi="Times New Roman" w:cs="Times New Roman"/>
+              </w:rPr>
+            </w:pPr>
+            <w:r>
+              <w:rPr>
+                <w:rFonts w:ascii="Times New Roman" w:hAnsi="Times New Roman" w:cs="Times New Roman"/>
+              </w:rPr>
+              <w:t>El sistema muestra los datos del usuario y permite modificar.</w:t>
+            </w:r>
+          </w:p>
+        </w:tc>
+        <w:tc>
+          <w:tcPr>
+            <w:tcW w:w="4414" w:type="dxa"/>
+          </w:tcPr>
+          <w:p>
+            <w:pPr>
+              <w:jc w:val="both"/>
+              <w:rPr>
+                <w:rFonts w:ascii="Times New Roman" w:hAnsi="Times New Roman" w:cs="Times New Roman"/>
+              </w:rPr>
+            </w:pPr>
+          </w:p>
+        </w:tc>
+      </w:tr>
+      <w:tr>
+        <w:tc>
+          <w:tcPr>
+            <w:tcW w:w="4414" w:type="dxa"/>
+          </w:tcPr>
+          <w:p>
+            <w:pPr>
+              <w:jc w:val="both"/>
+              <w:rPr>
+                <w:rFonts w:ascii="Times New Roman" w:hAnsi="Times New Roman" w:cs="Times New Roman"/>
+              </w:rPr>
+            </w:pPr>
+            <w:r>
+              <w:rPr>
+                <w:rFonts w:ascii="Times New Roman" w:hAnsi="Times New Roman" w:cs="Times New Roman"/>
+              </w:rPr>
+              <w:t>El administrador rellena con nuevos datos la información del usuario.</w:t>
+            </w:r>
+          </w:p>
+        </w:tc>
+        <w:tc>
+          <w:tcPr>
+            <w:tcW w:w="4414" w:type="dxa"/>
+          </w:tcPr>
+          <w:p>
+            <w:pPr>
+              <w:jc w:val="both"/>
+              <w:rPr>
+                <w:rFonts w:ascii="Times New Roman" w:hAnsi="Times New Roman" w:cs="Times New Roman"/>
+              </w:rPr>
+            </w:pPr>
+          </w:p>
+        </w:tc>
+      </w:tr>
+      <w:tr>
+        <w:tc>
+          <w:tcPr>
+            <w:tcW w:w="4414" w:type="dxa"/>
+          </w:tcPr>
+          <w:p>
+            <w:pPr>
+              <w:jc w:val="both"/>
+              <w:rPr>
+                <w:rFonts w:ascii="Times New Roman" w:hAnsi="Times New Roman" w:cs="Times New Roman"/>
+              </w:rPr>
+            </w:pPr>
+            <w:r>
+              <w:rPr>
+                <w:rFonts w:ascii="Times New Roman" w:hAnsi="Times New Roman" w:cs="Times New Roman"/>
+              </w:rPr>
+              <w:t>El sistema verifica que no estén vacíos los campos.</w:t>
+            </w:r>
+          </w:p>
+        </w:tc>
+        <w:tc>
+          <w:tcPr>
+            <w:tcW w:w="4414" w:type="dxa"/>
+          </w:tcPr>
+          <w:p>
+            <w:pPr>
+              <w:jc w:val="both"/>
+              <w:rPr>
+                <w:rFonts w:ascii="Times New Roman" w:hAnsi="Times New Roman" w:cs="Times New Roman"/>
+              </w:rPr>
+            </w:pPr>
+          </w:p>
+        </w:tc>
+      </w:tr>
+      <w:tr>
+        <w:tc>
+          <w:tcPr>
+            <w:tcW w:w="4414" w:type="dxa"/>
+          </w:tcPr>
+          <w:p>
+            <w:pPr>
+              <w:jc w:val="both"/>
+              <w:rPr>
+                <w:rFonts w:ascii="Times New Roman" w:hAnsi="Times New Roman" w:cs="Times New Roman"/>
+              </w:rPr>
+            </w:pPr>
+            <w:r>
+              <w:rPr>
+                <w:rFonts w:ascii="Times New Roman" w:hAnsi="Times New Roman" w:cs="Times New Roman"/>
+              </w:rPr>
+              <w:t xml:space="preserve">[Si están llenos] El sistema recupera los nuevos datos de nombre, apellido, correo fecha de creación y </w:t>
+            </w:r>
+            <w:proofErr w:type="spellStart"/>
+            <w:r>
+              <w:rPr>
+                <w:rFonts w:ascii="Times New Roman" w:hAnsi="Times New Roman" w:cs="Times New Roman"/>
+              </w:rPr>
+              <w:t>ID_rol</w:t>
+            </w:r>
+            <w:proofErr w:type="spellEnd"/>
+            <w:r>
+              <w:rPr>
+                <w:rFonts w:ascii="Times New Roman" w:hAnsi="Times New Roman" w:cs="Times New Roman"/>
+              </w:rPr>
+              <w:t>, así como recuperar el ID del usuario.</w:t>
+            </w:r>
+          </w:p>
+        </w:tc>
+        <w:tc>
+          <w:tcPr>
+            <w:tcW w:w="4414" w:type="dxa"/>
+          </w:tcPr>
+          <w:p>
+            <w:pPr>
+              <w:jc w:val="both"/>
+              <w:rPr>
+                <w:rFonts w:ascii="Times New Roman" w:hAnsi="Times New Roman" w:cs="Times New Roman"/>
+              </w:rPr>
+            </w:pPr>
+            <w:r>
+              <w:rPr>
+                <w:rFonts w:ascii="Times New Roman" w:hAnsi="Times New Roman" w:cs="Times New Roman"/>
+              </w:rPr>
+              <w:t>[No están llenos] El sistema muestra mensaje de que uno o más campos están vacíos.</w:t>
+            </w:r>
+          </w:p>
+        </w:tc>
+      </w:tr>
+      <w:tr>
+        <w:tc>
+          <w:tcPr>
+            <w:tcW w:w="4414" w:type="dxa"/>
+          </w:tcPr>
+          <w:p>
+            <w:pPr>
+              <w:jc w:val="both"/>
+              <w:rPr>
+                <w:rFonts w:ascii="Times New Roman" w:hAnsi="Times New Roman" w:cs="Times New Roman"/>
+              </w:rPr>
+            </w:pPr>
+            <w:r>
+              <w:rPr>
+                <w:rFonts w:ascii="Times New Roman" w:hAnsi="Times New Roman" w:cs="Times New Roman"/>
+              </w:rPr>
+              <w:t xml:space="preserve">El sistema guarda en la tabla de </w:t>
+            </w:r>
+            <w:proofErr w:type="spellStart"/>
+            <w:r>
+              <w:rPr>
+                <w:rFonts w:ascii="Times New Roman" w:hAnsi="Times New Roman" w:cs="Times New Roman"/>
+              </w:rPr>
+              <w:t>users</w:t>
+            </w:r>
+            <w:proofErr w:type="spellEnd"/>
+            <w:r>
+              <w:rPr>
+                <w:rFonts w:ascii="Times New Roman" w:hAnsi="Times New Roman" w:cs="Times New Roman"/>
+              </w:rPr>
+              <w:t xml:space="preserve"> los datos de nombre, apellido, correo y fecha de </w:t>
+            </w:r>
+            <w:r>
+              <w:rPr>
+                <w:rFonts w:ascii="Times New Roman" w:hAnsi="Times New Roman" w:cs="Times New Roman"/>
+              </w:rPr>
+              <w:lastRenderedPageBreak/>
+              <w:t>creación del usuario que coincida con el ID previamente recuperado.</w:t>
+            </w:r>
+          </w:p>
+        </w:tc>
+        <w:tc>
+          <w:tcPr>
+            <w:tcW w:w="4414" w:type="dxa"/>
+          </w:tcPr>
+          <w:p>
+            <w:pPr>
+              <w:jc w:val="both"/>
+              <w:rPr>
+                <w:rFonts w:ascii="Times New Roman" w:hAnsi="Times New Roman" w:cs="Times New Roman"/>
+              </w:rPr>
+            </w:pPr>
+          </w:p>
+        </w:tc>
+      </w:tr>
+      <w:tr>
+        <w:tc>
+          <w:tcPr>
+            <w:tcW w:w="4414" w:type="dxa"/>
+          </w:tcPr>
+          <w:p>
+            <w:pPr>
+              <w:jc w:val="both"/>
+              <w:rPr>
+                <w:rFonts w:ascii="Times New Roman" w:hAnsi="Times New Roman" w:cs="Times New Roman"/>
+              </w:rPr>
+            </w:pPr>
+            <w:r>
+              <w:rPr>
+                <w:rFonts w:ascii="Times New Roman" w:hAnsi="Times New Roman" w:cs="Times New Roman"/>
+              </w:rPr>
+              <w:t xml:space="preserve">El sistema guarda en la tabla de </w:t>
+            </w:r>
+            <w:proofErr w:type="spellStart"/>
+            <w:r>
+              <w:rPr>
+                <w:rFonts w:ascii="Times New Roman" w:hAnsi="Times New Roman" w:cs="Times New Roman"/>
+              </w:rPr>
+              <w:t>user_rol</w:t>
+            </w:r>
+            <w:proofErr w:type="spellEnd"/>
+            <w:r>
+              <w:rPr>
+                <w:rFonts w:ascii="Times New Roman" w:hAnsi="Times New Roman" w:cs="Times New Roman"/>
+              </w:rPr>
+              <w:t xml:space="preserve"> el nuevo </w:t>
+            </w:r>
+            <w:proofErr w:type="spellStart"/>
+            <w:r>
+              <w:rPr>
+                <w:rFonts w:ascii="Times New Roman" w:hAnsi="Times New Roman" w:cs="Times New Roman"/>
+              </w:rPr>
+              <w:t>ID_rol</w:t>
+            </w:r>
+            <w:proofErr w:type="spellEnd"/>
+            <w:r>
+              <w:rPr>
+                <w:rFonts w:ascii="Times New Roman" w:hAnsi="Times New Roman" w:cs="Times New Roman"/>
+              </w:rPr>
+              <w:t xml:space="preserve"> que coincida con el ID del usuario previamente recuperado.</w:t>
+            </w:r>
+          </w:p>
+        </w:tc>
+        <w:tc>
+          <w:tcPr>
+            <w:tcW w:w="4414" w:type="dxa"/>
+          </w:tcPr>
+          <w:p>
+            <w:pPr>
+              <w:jc w:val="both"/>
+              <w:rPr>
+                <w:rFonts w:ascii="Times New Roman" w:hAnsi="Times New Roman" w:cs="Times New Roman"/>
+              </w:rPr>
+            </w:pPr>
+          </w:p>
+        </w:tc>
+      </w:tr>
+      <w:tr>
+        <w:tc>
+          <w:tcPr>
+            <w:tcW w:w="4414" w:type="dxa"/>
+          </w:tcPr>
+          <w:p>
+            <w:pPr>
+              <w:jc w:val="both"/>
+              <w:rPr>
+                <w:rFonts w:ascii="Times New Roman" w:hAnsi="Times New Roman" w:cs="Times New Roman"/>
+              </w:rPr>
+            </w:pPr>
+            <w:r>
+              <w:rPr>
+                <w:rFonts w:ascii="Times New Roman" w:hAnsi="Times New Roman" w:cs="Times New Roman"/>
+              </w:rPr>
+              <w:t>El sistema muestra mensaje de que el usuario fue modificado con éxito.</w:t>
+            </w:r>
           </w:p>
         </w:tc>
         <w:tc>
@@ -10232,6 +10774,12 @@
         </w:rPr>
         <w:t>Puntos de extensión:</w:t>
       </w:r>
+      <w:r>
+        <w:rPr>
+          <w:rFonts w:ascii="Times New Roman" w:hAnsi="Times New Roman" w:cs="Times New Roman"/>
+        </w:rPr>
+        <w:t xml:space="preserve"> Consultar usuarios.</w:t>
+      </w:r>
     </w:p>
     <w:p>
       <w:pPr>
@@ -10246,6 +10794,18 @@
         </w:rPr>
         <w:t>Requerimientos especiales:</w:t>
       </w:r>
+      <w:r>
+        <w:rPr>
+          <w:rFonts w:ascii="Times New Roman" w:hAnsi="Times New Roman" w:cs="Times New Roman"/>
+        </w:rPr>
+        <w:t xml:space="preserve"> </w:t>
+      </w:r>
+      <w:r>
+        <w:rPr>
+          <w:rFonts w:ascii="Times New Roman" w:hAnsi="Times New Roman" w:cs="Times New Roman"/>
+        </w:rPr>
+        <w:t>NA</w:t>
+      </w:r>
     </w:p>
     <w:p>
       <w:pPr>
@@ -10260,6 +10820,18 @@
         </w:rPr>
         <w:t>Precondiciones:</w:t>
       </w:r>
+      <w:r>
+        <w:rPr>
+          <w:rFonts w:ascii="Times New Roman" w:hAnsi="Times New Roman" w:cs="Times New Roman"/>
+        </w:rPr>
+        <w:t xml:space="preserve"> El usuario </w:t>
+      </w:r>
+      <w:r>
+        <w:rPr>
+          <w:rFonts w:ascii="Times New Roman" w:hAnsi="Times New Roman" w:cs="Times New Roman"/>
+        </w:rPr>
+        <w:t>está activo y con rol de administrador.</w:t>
+      </w:r>
     </w:p>
     <w:p>
       <w:pPr>
@@ -10272,7 +10844,13 @@
         <w:rPr>
           <w:rFonts w:ascii="Times New Roman" w:hAnsi="Times New Roman" w:cs="Times New Roman"/>
         </w:rPr>
-        <w:t xml:space="preserve">Postcondiciones:  </w:t>
+        <w:t xml:space="preserve">Postcondiciones: </w:t>
+      </w:r>
+      <w:r>
+        <w:rPr>
+          <w:rFonts w:ascii="Times New Roman" w:hAnsi="Times New Roman" w:cs="Times New Roman"/>
+        </w:rPr>
+        <w:t>El administrador modifica la información o el rol de un usuario y este cambio se registra en la base de datos.</w:t>
       </w:r>
     </w:p>
     <w:p>
@@ -10415,6 +10993,12 @@
           <w:rFonts w:ascii="Times New Roman" w:hAnsi="Times New Roman" w:cs="Times New Roman"/>
         </w:rPr>
         <w:t>Descripción:</w:t>
+      </w:r>
+      <w:r>
+        <w:rPr>
+          <w:rFonts w:ascii="Times New Roman" w:hAnsi="Times New Roman" w:cs="Times New Roman"/>
+        </w:rPr>
+        <w:t xml:space="preserve"> El administrador puede eliminar a un usuario independientemente de su rol.</w:t>
       </w:r>
     </w:p>
     <w:tbl>
@@ -10514,118 +11098,244 @@
                 <w:rFonts w:ascii="Times New Roman" w:hAnsi="Times New Roman" w:cs="Times New Roman"/>
               </w:rPr>
             </w:pPr>
-          </w:p>
-        </w:tc>
-        <w:tc>
-          <w:tcPr>
-            <w:tcW w:w="4414" w:type="dxa"/>
-          </w:tcPr>
-          <w:p>
-            <w:pPr>
-              <w:jc w:val="both"/>
-              <w:rPr>
-                <w:rFonts w:ascii="Times New Roman" w:hAnsi="Times New Roman" w:cs="Times New Roman"/>
-              </w:rPr>
-            </w:pPr>
-          </w:p>
-        </w:tc>
-      </w:tr>
-      <w:tr>
-        <w:tc>
-          <w:tcPr>
-            <w:tcW w:w="4414" w:type="dxa"/>
-          </w:tcPr>
-          <w:p>
-            <w:pPr>
-              <w:jc w:val="both"/>
-              <w:rPr>
-                <w:rFonts w:ascii="Times New Roman" w:hAnsi="Times New Roman" w:cs="Times New Roman"/>
-              </w:rPr>
-            </w:pPr>
-          </w:p>
-        </w:tc>
-        <w:tc>
-          <w:tcPr>
-            <w:tcW w:w="4414" w:type="dxa"/>
-          </w:tcPr>
-          <w:p>
-            <w:pPr>
-              <w:jc w:val="both"/>
-              <w:rPr>
-                <w:rFonts w:ascii="Times New Roman" w:hAnsi="Times New Roman" w:cs="Times New Roman"/>
-              </w:rPr>
-            </w:pPr>
-          </w:p>
-        </w:tc>
-      </w:tr>
-      <w:tr>
-        <w:tc>
-          <w:tcPr>
-            <w:tcW w:w="4414" w:type="dxa"/>
-          </w:tcPr>
-          <w:p>
-            <w:pPr>
-              <w:jc w:val="both"/>
-              <w:rPr>
-                <w:rFonts w:ascii="Times New Roman" w:hAnsi="Times New Roman" w:cs="Times New Roman"/>
-              </w:rPr>
-            </w:pPr>
-          </w:p>
-        </w:tc>
-        <w:tc>
-          <w:tcPr>
-            <w:tcW w:w="4414" w:type="dxa"/>
-          </w:tcPr>
-          <w:p>
-            <w:pPr>
-              <w:jc w:val="both"/>
-              <w:rPr>
-                <w:rFonts w:ascii="Times New Roman" w:hAnsi="Times New Roman" w:cs="Times New Roman"/>
-              </w:rPr>
-            </w:pPr>
-          </w:p>
-        </w:tc>
-      </w:tr>
-      <w:tr>
-        <w:tc>
-          <w:tcPr>
-            <w:tcW w:w="4414" w:type="dxa"/>
-          </w:tcPr>
-          <w:p>
-            <w:pPr>
-              <w:jc w:val="both"/>
-              <w:rPr>
-                <w:rFonts w:ascii="Times New Roman" w:hAnsi="Times New Roman" w:cs="Times New Roman"/>
-              </w:rPr>
-            </w:pPr>
-          </w:p>
-        </w:tc>
-        <w:tc>
-          <w:tcPr>
-            <w:tcW w:w="4414" w:type="dxa"/>
-          </w:tcPr>
-          <w:p>
-            <w:pPr>
-              <w:jc w:val="both"/>
-              <w:rPr>
-                <w:rFonts w:ascii="Times New Roman" w:hAnsi="Times New Roman" w:cs="Times New Roman"/>
-              </w:rPr>
-            </w:pPr>
-          </w:p>
-        </w:tc>
-      </w:tr>
-      <w:tr>
-        <w:tc>
-          <w:tcPr>
-            <w:tcW w:w="4414" w:type="dxa"/>
-          </w:tcPr>
-          <w:p>
-            <w:pPr>
-              <w:jc w:val="both"/>
-              <w:rPr>
-                <w:rFonts w:ascii="Times New Roman" w:hAnsi="Times New Roman" w:cs="Times New Roman"/>
-              </w:rPr>
-            </w:pPr>
+            <w:r>
+              <w:rPr>
+                <w:rFonts w:ascii="Times New Roman" w:hAnsi="Times New Roman" w:cs="Times New Roman"/>
+              </w:rPr>
+              <w:t>Inicia el caso de uso.</w:t>
+            </w:r>
+          </w:p>
+        </w:tc>
+        <w:tc>
+          <w:tcPr>
+            <w:tcW w:w="4414" w:type="dxa"/>
+          </w:tcPr>
+          <w:p>
+            <w:pPr>
+              <w:jc w:val="both"/>
+              <w:rPr>
+                <w:rFonts w:ascii="Times New Roman" w:hAnsi="Times New Roman" w:cs="Times New Roman"/>
+              </w:rPr>
+            </w:pPr>
+          </w:p>
+        </w:tc>
+      </w:tr>
+      <w:tr>
+        <w:tc>
+          <w:tcPr>
+            <w:tcW w:w="4414" w:type="dxa"/>
+          </w:tcPr>
+          <w:p>
+            <w:pPr>
+              <w:jc w:val="both"/>
+              <w:rPr>
+                <w:rFonts w:ascii="Times New Roman" w:hAnsi="Times New Roman" w:cs="Times New Roman"/>
+              </w:rPr>
+            </w:pPr>
+            <w:r>
+              <w:rPr>
+                <w:rFonts w:ascii="Times New Roman" w:hAnsi="Times New Roman" w:cs="Times New Roman"/>
+              </w:rPr>
+              <w:t>El administrador selecciona un usuario en específico.</w:t>
+            </w:r>
+          </w:p>
+        </w:tc>
+        <w:tc>
+          <w:tcPr>
+            <w:tcW w:w="4414" w:type="dxa"/>
+          </w:tcPr>
+          <w:p>
+            <w:pPr>
+              <w:jc w:val="both"/>
+              <w:rPr>
+                <w:rFonts w:ascii="Times New Roman" w:hAnsi="Times New Roman" w:cs="Times New Roman"/>
+              </w:rPr>
+            </w:pPr>
+          </w:p>
+        </w:tc>
+      </w:tr>
+      <w:tr>
+        <w:tc>
+          <w:tcPr>
+            <w:tcW w:w="4414" w:type="dxa"/>
+          </w:tcPr>
+          <w:p>
+            <w:pPr>
+              <w:jc w:val="both"/>
+              <w:rPr>
+                <w:rFonts w:ascii="Times New Roman" w:hAnsi="Times New Roman" w:cs="Times New Roman"/>
+              </w:rPr>
+            </w:pPr>
+            <w:r>
+              <w:rPr>
+                <w:rFonts w:ascii="Times New Roman" w:hAnsi="Times New Roman" w:cs="Times New Roman"/>
+              </w:rPr>
+              <w:t>El administrador selecciona la opción de eliminar usuario.</w:t>
+            </w:r>
+          </w:p>
+        </w:tc>
+        <w:tc>
+          <w:tcPr>
+            <w:tcW w:w="4414" w:type="dxa"/>
+          </w:tcPr>
+          <w:p>
+            <w:pPr>
+              <w:jc w:val="both"/>
+              <w:rPr>
+                <w:rFonts w:ascii="Times New Roman" w:hAnsi="Times New Roman" w:cs="Times New Roman"/>
+              </w:rPr>
+            </w:pPr>
+          </w:p>
+        </w:tc>
+      </w:tr>
+      <w:tr>
+        <w:tc>
+          <w:tcPr>
+            <w:tcW w:w="4414" w:type="dxa"/>
+          </w:tcPr>
+          <w:p>
+            <w:pPr>
+              <w:jc w:val="both"/>
+              <w:rPr>
+                <w:rFonts w:ascii="Times New Roman" w:hAnsi="Times New Roman" w:cs="Times New Roman"/>
+              </w:rPr>
+            </w:pPr>
+            <w:r>
+              <w:rPr>
+                <w:rFonts w:ascii="Times New Roman" w:hAnsi="Times New Roman" w:cs="Times New Roman"/>
+              </w:rPr>
+              <w:t>El sistema recupera el ID del usuario.</w:t>
+            </w:r>
+          </w:p>
+        </w:tc>
+        <w:tc>
+          <w:tcPr>
+            <w:tcW w:w="4414" w:type="dxa"/>
+          </w:tcPr>
+          <w:p>
+            <w:pPr>
+              <w:jc w:val="both"/>
+              <w:rPr>
+                <w:rFonts w:ascii="Times New Roman" w:hAnsi="Times New Roman" w:cs="Times New Roman"/>
+              </w:rPr>
+            </w:pPr>
+          </w:p>
+        </w:tc>
+      </w:tr>
+      <w:tr>
+        <w:tc>
+          <w:tcPr>
+            <w:tcW w:w="4414" w:type="dxa"/>
+          </w:tcPr>
+          <w:p>
+            <w:pPr>
+              <w:jc w:val="both"/>
+              <w:rPr>
+                <w:rFonts w:ascii="Times New Roman" w:hAnsi="Times New Roman" w:cs="Times New Roman"/>
+              </w:rPr>
+            </w:pPr>
+            <w:r>
+              <w:rPr>
+                <w:rFonts w:ascii="Times New Roman" w:hAnsi="Times New Roman" w:cs="Times New Roman"/>
+              </w:rPr>
+              <w:t xml:space="preserve">El sistema elimina de la tabla </w:t>
+            </w:r>
+            <w:proofErr w:type="spellStart"/>
+            <w:r>
+              <w:rPr>
+                <w:rFonts w:ascii="Times New Roman" w:hAnsi="Times New Roman" w:cs="Times New Roman"/>
+              </w:rPr>
+              <w:t>users</w:t>
+            </w:r>
+            <w:proofErr w:type="spellEnd"/>
+            <w:r>
+              <w:rPr>
+                <w:rFonts w:ascii="Times New Roman" w:hAnsi="Times New Roman" w:cs="Times New Roman"/>
+              </w:rPr>
+              <w:t xml:space="preserve"> el registro que coincida con el ID del usuario.</w:t>
+            </w:r>
+          </w:p>
+        </w:tc>
+        <w:tc>
+          <w:tcPr>
+            <w:tcW w:w="4414" w:type="dxa"/>
+          </w:tcPr>
+          <w:p>
+            <w:pPr>
+              <w:jc w:val="both"/>
+              <w:rPr>
+                <w:rFonts w:ascii="Times New Roman" w:hAnsi="Times New Roman" w:cs="Times New Roman"/>
+              </w:rPr>
+            </w:pPr>
+          </w:p>
+        </w:tc>
+      </w:tr>
+      <w:tr>
+        <w:tc>
+          <w:tcPr>
+            <w:tcW w:w="4414" w:type="dxa"/>
+          </w:tcPr>
+          <w:p>
+            <w:pPr>
+              <w:jc w:val="both"/>
+              <w:rPr>
+                <w:rFonts w:ascii="Times New Roman" w:hAnsi="Times New Roman" w:cs="Times New Roman"/>
+              </w:rPr>
+            </w:pPr>
+            <w:r>
+              <w:rPr>
+                <w:rFonts w:ascii="Times New Roman" w:hAnsi="Times New Roman" w:cs="Times New Roman"/>
+              </w:rPr>
+              <w:t xml:space="preserve">El sistema elimina de la tabla </w:t>
+            </w:r>
+            <w:proofErr w:type="spellStart"/>
+            <w:r>
+              <w:rPr>
+                <w:rFonts w:ascii="Times New Roman" w:hAnsi="Times New Roman" w:cs="Times New Roman"/>
+              </w:rPr>
+              <w:t>user_rol</w:t>
+            </w:r>
+            <w:proofErr w:type="spellEnd"/>
+            <w:r>
+              <w:rPr>
+                <w:rFonts w:ascii="Times New Roman" w:hAnsi="Times New Roman" w:cs="Times New Roman"/>
+              </w:rPr>
+              <w:t xml:space="preserve"> el registro que coincida con el ID del usuario.</w:t>
+            </w:r>
+          </w:p>
+        </w:tc>
+        <w:tc>
+          <w:tcPr>
+            <w:tcW w:w="4414" w:type="dxa"/>
+          </w:tcPr>
+          <w:p>
+            <w:pPr>
+              <w:jc w:val="both"/>
+              <w:rPr>
+                <w:rFonts w:ascii="Times New Roman" w:hAnsi="Times New Roman" w:cs="Times New Roman"/>
+              </w:rPr>
+            </w:pPr>
+          </w:p>
+        </w:tc>
+      </w:tr>
+      <w:tr>
+        <w:tc>
+          <w:tcPr>
+            <w:tcW w:w="4414" w:type="dxa"/>
+          </w:tcPr>
+          <w:p>
+            <w:pPr>
+              <w:jc w:val="both"/>
+              <w:rPr>
+                <w:rFonts w:ascii="Times New Roman" w:hAnsi="Times New Roman" w:cs="Times New Roman"/>
+              </w:rPr>
+            </w:pPr>
+            <w:r>
+              <w:rPr>
+                <w:rFonts w:ascii="Times New Roman" w:hAnsi="Times New Roman" w:cs="Times New Roman"/>
+              </w:rPr>
+              <w:t>El sistema muestra mensaje de que se elimino al usuario con éxito.</w:t>
+            </w:r>
           </w:p>
         </w:tc>
         <w:tc>
@@ -10706,6 +11416,12 @@
         </w:rPr>
         <w:t>Puntos de extensión:</w:t>
       </w:r>
+      <w:r>
+        <w:rPr>
+          <w:rFonts w:ascii="Times New Roman" w:hAnsi="Times New Roman" w:cs="Times New Roman"/>
+        </w:rPr>
+        <w:t xml:space="preserve"> Consultar usuarios.</w:t>
+      </w:r>
     </w:p>
     <w:p>
       <w:pPr>
@@ -10720,6 +11436,12 @@
         </w:rPr>
         <w:t>Requerimientos especiales:</w:t>
       </w:r>
+      <w:r>
+        <w:rPr>
+          <w:rFonts w:ascii="Times New Roman" w:hAnsi="Times New Roman" w:cs="Times New Roman"/>
+        </w:rPr>
+        <w:t xml:space="preserve"> NA</w:t>
+      </w:r>
     </w:p>
     <w:p>
       <w:pPr>
@@ -10732,22 +11454,34 @@
         <w:rPr>
           <w:rFonts w:ascii="Times New Roman" w:hAnsi="Times New Roman" w:cs="Times New Roman"/>
         </w:rPr>
+        <w:t>Precondiciones:</w:t>
+      </w:r>
+      <w:r>
+        <w:rPr>
+          <w:rFonts w:ascii="Times New Roman" w:hAnsi="Times New Roman" w:cs="Times New Roman"/>
+        </w:rPr>
+        <w:t xml:space="preserve"> El usuario está activo y con rol de administrador.</w:t>
+      </w:r>
+    </w:p>
+    <w:p>
+      <w:pPr>
+        <w:jc w:val="both"/>
+        <w:rPr>
+          <w:rFonts w:ascii="Times New Roman" w:hAnsi="Times New Roman" w:cs="Times New Roman"/>
+        </w:rPr>
+      </w:pPr>
+      <w:r>
+        <w:rPr>
+          <w:rFonts w:ascii="Times New Roman" w:hAnsi="Times New Roman" w:cs="Times New Roman"/>
+        </w:rPr>
         <w:lastRenderedPageBreak/>
-        <w:t>Precondiciones:</w:t>
-      </w:r>
-    </w:p>
-    <w:p>
-      <w:pPr>
-        <w:jc w:val="both"/>
-        <w:rPr>
-          <w:rFonts w:ascii="Times New Roman" w:hAnsi="Times New Roman" w:cs="Times New Roman"/>
-        </w:rPr>
-      </w:pPr>
-      <w:r>
-        <w:rPr>
-          <w:rFonts w:ascii="Times New Roman" w:hAnsi="Times New Roman" w:cs="Times New Roman"/>
-        </w:rPr>
         <w:t xml:space="preserve">Postcondiciones:  </w:t>
+      </w:r>
+      <w:r>
+        <w:rPr>
+          <w:rFonts w:ascii="Times New Roman" w:hAnsi="Times New Roman" w:cs="Times New Roman"/>
+        </w:rPr>
+        <w:t>El administrador elimina a un usuario de la aplicación y de la base de datos.</w:t>
       </w:r>
     </w:p>
     <w:p>

</xml_diff>

<commit_message>
Feature: diagrama de casos de uso 1 realizado
</commit_message>
<xml_diff>
--- a/Detallado de casos de uso.docx
+++ b/Detallado de casos de uso.docx
@@ -2,31 +2,1313 @@
 <file path=word/document.xml><?xml version="1.0" encoding="utf-8"?>
 <w:document xmlns:wpc="http://schemas.microsoft.com/office/word/2010/wordprocessingCanvas" xmlns:cx="http://schemas.microsoft.com/office/drawing/2014/chartex" xmlns:cx1="http://schemas.microsoft.com/office/drawing/2015/9/8/chartex" xmlns:cx2="http://schemas.microsoft.com/office/drawing/2015/10/21/chartex" xmlns:cx3="http://schemas.microsoft.com/office/drawing/2016/5/9/chartex" xmlns:cx4="http://schemas.microsoft.com/office/drawing/2016/5/10/chartex" xmlns:cx5="http://schemas.microsoft.com/office/drawing/2016/5/11/chartex" xmlns:cx6="http://schemas.microsoft.com/office/drawing/2016/5/12/chartex" xmlns:cx7="http://schemas.microsoft.com/office/drawing/2016/5/13/chartex" xmlns:cx8="http://schemas.microsoft.com/office/drawing/2016/5/14/chartex" xmlns:mc="http://schemas.openxmlformats.org/markup-compatibility/2006" xmlns:aink="http://schemas.microsoft.com/office/drawing/2016/ink" xmlns:am3d="http://schemas.microsoft.com/office/drawing/2017/model3d" xmlns:o="urn:schemas-microsoft-com:office:office" xmlns:oel="http://schemas.microsoft.com/office/2019/extlst" xmlns:r="http://schemas.openxmlformats.org/officeDocument/2006/relationships" xmlns:m="http://schemas.openxmlformats.org/officeDocument/2006/math" xmlns:v="urn:schemas-microsoft-com:vml" xmlns:wp14="http://schemas.microsoft.com/office/word/2010/wordprocessingDrawing" xmlns:wp="http://schemas.openxmlformats.org/drawingml/2006/wordprocessingDrawing" xmlns:w10="urn:schemas-microsoft-com:office:word" xmlns:w="http://schemas.openxmlformats.org/wordprocessingml/2006/main" xmlns:w14="http://schemas.microsoft.com/office/word/2010/wordml" xmlns:w15="http://schemas.microsoft.com/office/word/2012/wordml" xmlns:w16cex="http://schemas.microsoft.com/office/word/2018/wordml/cex" xmlns:w16cid="http://schemas.microsoft.com/office/word/2016/wordml/cid" xmlns:w16="http://schemas.microsoft.com/office/word/2018/wordml" xmlns:w16du="http://schemas.microsoft.com/office/word/2023/wordml/word16du" xmlns:w16sdtdh="http://schemas.microsoft.com/office/word/2020/wordml/sdtdatahash" xmlns:w16sdtfl="http://schemas.microsoft.com/office/word/2024/wordml/sdtformatlock" xmlns:w16se="http://schemas.microsoft.com/office/word/2015/wordml/symex" xmlns:wpg="http://schemas.microsoft.com/office/word/2010/wordprocessingGroup" xmlns:wpi="http://schemas.microsoft.com/office/word/2010/wordprocessingInk" xmlns:wne="http://schemas.microsoft.com/office/word/2006/wordml" xmlns:wps="http://schemas.microsoft.com/office/word/2010/wordprocessingShape" mc:Ignorable="w14 w15 w16se w16cid w16 w16cex w16sdtdh w16sdtfl w16du wp14">
   <w:body>
-    <w:p>
-      <w:pPr>
-        <w:jc w:val="both"/>
-        <w:rPr>
-          <w:rFonts w:ascii="Times New Roman" w:hAnsi="Times New Roman" w:cs="Times New Roman"/>
+    <w:sdt>
+      <w:sdtPr>
+        <w:rPr>
+          <w:lang w:val="es-ES"/>
+        </w:rPr>
+        <w:id w:val="1128128591"/>
+        <w:docPartObj>
+          <w:docPartGallery w:val="Table of Contents"/>
+          <w:docPartUnique/>
+        </w:docPartObj>
+      </w:sdtPr>
+      <w:sdtEndPr>
+        <w:rPr>
+          <w:rFonts w:asciiTheme="minorHAnsi" w:eastAsiaTheme="minorHAnsi" w:hAnsiTheme="minorHAnsi" w:cstheme="minorBidi"/>
           <w:b/>
           <w:bCs/>
-        </w:rPr>
-      </w:pPr>
-      <w:r>
-        <w:rPr>
-          <w:rFonts w:ascii="Times New Roman" w:hAnsi="Times New Roman" w:cs="Times New Roman"/>
-          <w:b/>
-          <w:bCs/>
-        </w:rPr>
+          <w:color w:val="auto"/>
+          <w:kern w:val="2"/>
+          <w:sz w:val="24"/>
+          <w:szCs w:val="24"/>
+          <w:lang w:eastAsia="en-US"/>
+          <w14:ligatures w14:val="standardContextual"/>
+        </w:rPr>
+      </w:sdtEndPr>
+      <w:sdtContent>
+        <w:p>
+          <w:pPr>
+            <w:pStyle w:val="TtuloTDC"/>
+          </w:pPr>
+          <w:r>
+            <w:rPr>
+              <w:lang w:val="es-ES"/>
+            </w:rPr>
+            <w:t>Contenido</w:t>
+          </w:r>
+        </w:p>
+        <w:p>
+          <w:pPr>
+            <w:pStyle w:val="TDC2"/>
+            <w:tabs>
+              <w:tab w:val="right" w:leader="dot" w:pos="8828"/>
+            </w:tabs>
+            <w:rPr>
+              <w:noProof/>
+            </w:rPr>
+          </w:pPr>
+          <w:r>
+            <w:fldChar w:fldCharType="begin"/>
+          </w:r>
+          <w:r>
+            <w:instrText xml:space="preserve"> TOC \o "1-3" \h \z \u </w:instrText>
+          </w:r>
+          <w:r>
+            <w:fldChar w:fldCharType="separate"/>
+          </w:r>
+          <w:hyperlink w:anchor="_Toc201652155" w:history="1">
+            <w:r>
+              <w:rPr>
+                <w:rStyle w:val="Hipervnculo"/>
+                <w:noProof/>
+              </w:rPr>
+              <w:t>CU01 – Consultar proyectos.</w:t>
+            </w:r>
+            <w:r>
+              <w:rPr>
+                <w:noProof/>
+                <w:webHidden/>
+              </w:rPr>
+              <w:tab/>
+            </w:r>
+            <w:r>
+              <w:rPr>
+                <w:noProof/>
+                <w:webHidden/>
+              </w:rPr>
+              <w:fldChar w:fldCharType="begin"/>
+            </w:r>
+            <w:r>
+              <w:rPr>
+                <w:noProof/>
+                <w:webHidden/>
+              </w:rPr>
+              <w:instrText xml:space="preserve"> PAGEREF _Toc201652155 \h </w:instrText>
+            </w:r>
+            <w:r>
+              <w:rPr>
+                <w:noProof/>
+                <w:webHidden/>
+              </w:rPr>
+            </w:r>
+            <w:r>
+              <w:rPr>
+                <w:noProof/>
+                <w:webHidden/>
+              </w:rPr>
+              <w:fldChar w:fldCharType="separate"/>
+            </w:r>
+            <w:r>
+              <w:rPr>
+                <w:noProof/>
+                <w:webHidden/>
+              </w:rPr>
+              <w:t>2</w:t>
+            </w:r>
+            <w:r>
+              <w:rPr>
+                <w:noProof/>
+                <w:webHidden/>
+              </w:rPr>
+              <w:fldChar w:fldCharType="end"/>
+            </w:r>
+          </w:hyperlink>
+        </w:p>
+        <w:p>
+          <w:pPr>
+            <w:pStyle w:val="TDC2"/>
+            <w:tabs>
+              <w:tab w:val="right" w:leader="dot" w:pos="8828"/>
+            </w:tabs>
+            <w:rPr>
+              <w:noProof/>
+            </w:rPr>
+          </w:pPr>
+          <w:hyperlink w:anchor="_Toc201652156" w:history="1">
+            <w:r>
+              <w:rPr>
+                <w:rStyle w:val="Hipervnculo"/>
+                <w:noProof/>
+              </w:rPr>
+              <w:t>CU02 – Consultar habilidades.</w:t>
+            </w:r>
+            <w:r>
+              <w:rPr>
+                <w:noProof/>
+                <w:webHidden/>
+              </w:rPr>
+              <w:tab/>
+            </w:r>
+            <w:r>
+              <w:rPr>
+                <w:noProof/>
+                <w:webHidden/>
+              </w:rPr>
+              <w:fldChar w:fldCharType="begin"/>
+            </w:r>
+            <w:r>
+              <w:rPr>
+                <w:noProof/>
+                <w:webHidden/>
+              </w:rPr>
+              <w:instrText xml:space="preserve"> PAGEREF _Toc201652156 \h </w:instrText>
+            </w:r>
+            <w:r>
+              <w:rPr>
+                <w:noProof/>
+                <w:webHidden/>
+              </w:rPr>
+            </w:r>
+            <w:r>
+              <w:rPr>
+                <w:noProof/>
+                <w:webHidden/>
+              </w:rPr>
+              <w:fldChar w:fldCharType="separate"/>
+            </w:r>
+            <w:r>
+              <w:rPr>
+                <w:noProof/>
+                <w:webHidden/>
+              </w:rPr>
+              <w:t>4</w:t>
+            </w:r>
+            <w:r>
+              <w:rPr>
+                <w:noProof/>
+                <w:webHidden/>
+              </w:rPr>
+              <w:fldChar w:fldCharType="end"/>
+            </w:r>
+          </w:hyperlink>
+        </w:p>
+        <w:p>
+          <w:pPr>
+            <w:pStyle w:val="TDC2"/>
+            <w:tabs>
+              <w:tab w:val="right" w:leader="dot" w:pos="8828"/>
+            </w:tabs>
+            <w:rPr>
+              <w:noProof/>
+            </w:rPr>
+          </w:pPr>
+          <w:hyperlink w:anchor="_Toc201652157" w:history="1">
+            <w:r>
+              <w:rPr>
+                <w:rStyle w:val="Hipervnculo"/>
+                <w:noProof/>
+              </w:rPr>
+              <w:t>CU03 – Consultar experiencia y educación.</w:t>
+            </w:r>
+            <w:r>
+              <w:rPr>
+                <w:noProof/>
+                <w:webHidden/>
+              </w:rPr>
+              <w:tab/>
+            </w:r>
+            <w:r>
+              <w:rPr>
+                <w:noProof/>
+                <w:webHidden/>
+              </w:rPr>
+              <w:fldChar w:fldCharType="begin"/>
+            </w:r>
+            <w:r>
+              <w:rPr>
+                <w:noProof/>
+                <w:webHidden/>
+              </w:rPr>
+              <w:instrText xml:space="preserve"> PAGEREF _Toc201652157 \h </w:instrText>
+            </w:r>
+            <w:r>
+              <w:rPr>
+                <w:noProof/>
+                <w:webHidden/>
+              </w:rPr>
+            </w:r>
+            <w:r>
+              <w:rPr>
+                <w:noProof/>
+                <w:webHidden/>
+              </w:rPr>
+              <w:fldChar w:fldCharType="separate"/>
+            </w:r>
+            <w:r>
+              <w:rPr>
+                <w:noProof/>
+                <w:webHidden/>
+              </w:rPr>
+              <w:t>4</w:t>
+            </w:r>
+            <w:r>
+              <w:rPr>
+                <w:noProof/>
+                <w:webHidden/>
+              </w:rPr>
+              <w:fldChar w:fldCharType="end"/>
+            </w:r>
+          </w:hyperlink>
+        </w:p>
+        <w:p>
+          <w:pPr>
+            <w:pStyle w:val="TDC2"/>
+            <w:tabs>
+              <w:tab w:val="right" w:leader="dot" w:pos="8828"/>
+            </w:tabs>
+            <w:rPr>
+              <w:noProof/>
+            </w:rPr>
+          </w:pPr>
+          <w:hyperlink w:anchor="_Toc201652158" w:history="1">
+            <w:r>
+              <w:rPr>
+                <w:rStyle w:val="Hipervnculo"/>
+                <w:noProof/>
+              </w:rPr>
+              <w:t>CU04 – Registrar mensaje por correo.</w:t>
+            </w:r>
+            <w:r>
+              <w:rPr>
+                <w:noProof/>
+                <w:webHidden/>
+              </w:rPr>
+              <w:tab/>
+            </w:r>
+            <w:r>
+              <w:rPr>
+                <w:noProof/>
+                <w:webHidden/>
+              </w:rPr>
+              <w:fldChar w:fldCharType="begin"/>
+            </w:r>
+            <w:r>
+              <w:rPr>
+                <w:noProof/>
+                <w:webHidden/>
+              </w:rPr>
+              <w:instrText xml:space="preserve"> PAGEREF _Toc201652158 \h </w:instrText>
+            </w:r>
+            <w:r>
+              <w:rPr>
+                <w:noProof/>
+                <w:webHidden/>
+              </w:rPr>
+            </w:r>
+            <w:r>
+              <w:rPr>
+                <w:noProof/>
+                <w:webHidden/>
+              </w:rPr>
+              <w:fldChar w:fldCharType="separate"/>
+            </w:r>
+            <w:r>
+              <w:rPr>
+                <w:noProof/>
+                <w:webHidden/>
+              </w:rPr>
+              <w:t>5</w:t>
+            </w:r>
+            <w:r>
+              <w:rPr>
+                <w:noProof/>
+                <w:webHidden/>
+              </w:rPr>
+              <w:fldChar w:fldCharType="end"/>
+            </w:r>
+          </w:hyperlink>
+        </w:p>
+        <w:p>
+          <w:pPr>
+            <w:pStyle w:val="TDC2"/>
+            <w:tabs>
+              <w:tab w:val="right" w:leader="dot" w:pos="8828"/>
+            </w:tabs>
+            <w:rPr>
+              <w:noProof/>
+            </w:rPr>
+          </w:pPr>
+          <w:hyperlink w:anchor="_Toc201652159" w:history="1">
+            <w:r>
+              <w:rPr>
+                <w:rStyle w:val="Hipervnculo"/>
+                <w:noProof/>
+              </w:rPr>
+              <w:t>CU05 – Iniciar sesión.</w:t>
+            </w:r>
+            <w:r>
+              <w:rPr>
+                <w:noProof/>
+                <w:webHidden/>
+              </w:rPr>
+              <w:tab/>
+            </w:r>
+            <w:r>
+              <w:rPr>
+                <w:noProof/>
+                <w:webHidden/>
+              </w:rPr>
+              <w:fldChar w:fldCharType="begin"/>
+            </w:r>
+            <w:r>
+              <w:rPr>
+                <w:noProof/>
+                <w:webHidden/>
+              </w:rPr>
+              <w:instrText xml:space="preserve"> PAGEREF _Toc201652159 \h </w:instrText>
+            </w:r>
+            <w:r>
+              <w:rPr>
+                <w:noProof/>
+                <w:webHidden/>
+              </w:rPr>
+            </w:r>
+            <w:r>
+              <w:rPr>
+                <w:noProof/>
+                <w:webHidden/>
+              </w:rPr>
+              <w:fldChar w:fldCharType="separate"/>
+            </w:r>
+            <w:r>
+              <w:rPr>
+                <w:noProof/>
+                <w:webHidden/>
+              </w:rPr>
+              <w:t>6</w:t>
+            </w:r>
+            <w:r>
+              <w:rPr>
+                <w:noProof/>
+                <w:webHidden/>
+              </w:rPr>
+              <w:fldChar w:fldCharType="end"/>
+            </w:r>
+          </w:hyperlink>
+        </w:p>
+        <w:p>
+          <w:pPr>
+            <w:pStyle w:val="TDC2"/>
+            <w:tabs>
+              <w:tab w:val="right" w:leader="dot" w:pos="8828"/>
+            </w:tabs>
+            <w:rPr>
+              <w:noProof/>
+            </w:rPr>
+          </w:pPr>
+          <w:hyperlink w:anchor="_Toc201652160" w:history="1">
+            <w:r>
+              <w:rPr>
+                <w:rStyle w:val="Hipervnculo"/>
+                <w:noProof/>
+              </w:rPr>
+              <w:t>CU06 – Registrar usuario.</w:t>
+            </w:r>
+            <w:r>
+              <w:rPr>
+                <w:noProof/>
+                <w:webHidden/>
+              </w:rPr>
+              <w:tab/>
+            </w:r>
+            <w:r>
+              <w:rPr>
+                <w:noProof/>
+                <w:webHidden/>
+              </w:rPr>
+              <w:fldChar w:fldCharType="begin"/>
+            </w:r>
+            <w:r>
+              <w:rPr>
+                <w:noProof/>
+                <w:webHidden/>
+              </w:rPr>
+              <w:instrText xml:space="preserve"> PAGEREF _Toc201652160 \h </w:instrText>
+            </w:r>
+            <w:r>
+              <w:rPr>
+                <w:noProof/>
+                <w:webHidden/>
+              </w:rPr>
+            </w:r>
+            <w:r>
+              <w:rPr>
+                <w:noProof/>
+                <w:webHidden/>
+              </w:rPr>
+              <w:fldChar w:fldCharType="separate"/>
+            </w:r>
+            <w:r>
+              <w:rPr>
+                <w:noProof/>
+                <w:webHidden/>
+              </w:rPr>
+              <w:t>7</w:t>
+            </w:r>
+            <w:r>
+              <w:rPr>
+                <w:noProof/>
+                <w:webHidden/>
+              </w:rPr>
+              <w:fldChar w:fldCharType="end"/>
+            </w:r>
+          </w:hyperlink>
+        </w:p>
+        <w:p>
+          <w:pPr>
+            <w:pStyle w:val="TDC2"/>
+            <w:tabs>
+              <w:tab w:val="right" w:leader="dot" w:pos="8828"/>
+            </w:tabs>
+            <w:rPr>
+              <w:noProof/>
+            </w:rPr>
+          </w:pPr>
+          <w:hyperlink w:anchor="_Toc201652161" w:history="1">
+            <w:r>
+              <w:rPr>
+                <w:rStyle w:val="Hipervnculo"/>
+                <w:noProof/>
+              </w:rPr>
+              <w:t>CU07 – Registrar proyecto.</w:t>
+            </w:r>
+            <w:r>
+              <w:rPr>
+                <w:noProof/>
+                <w:webHidden/>
+              </w:rPr>
+              <w:tab/>
+            </w:r>
+            <w:r>
+              <w:rPr>
+                <w:noProof/>
+                <w:webHidden/>
+              </w:rPr>
+              <w:fldChar w:fldCharType="begin"/>
+            </w:r>
+            <w:r>
+              <w:rPr>
+                <w:noProof/>
+                <w:webHidden/>
+              </w:rPr>
+              <w:instrText xml:space="preserve"> PAGEREF _Toc201652161 \h </w:instrText>
+            </w:r>
+            <w:r>
+              <w:rPr>
+                <w:noProof/>
+                <w:webHidden/>
+              </w:rPr>
+            </w:r>
+            <w:r>
+              <w:rPr>
+                <w:noProof/>
+                <w:webHidden/>
+              </w:rPr>
+              <w:fldChar w:fldCharType="separate"/>
+            </w:r>
+            <w:r>
+              <w:rPr>
+                <w:noProof/>
+                <w:webHidden/>
+              </w:rPr>
+              <w:t>8</w:t>
+            </w:r>
+            <w:r>
+              <w:rPr>
+                <w:noProof/>
+                <w:webHidden/>
+              </w:rPr>
+              <w:fldChar w:fldCharType="end"/>
+            </w:r>
+          </w:hyperlink>
+        </w:p>
+        <w:p>
+          <w:pPr>
+            <w:pStyle w:val="TDC2"/>
+            <w:tabs>
+              <w:tab w:val="right" w:leader="dot" w:pos="8828"/>
+            </w:tabs>
+            <w:rPr>
+              <w:noProof/>
+            </w:rPr>
+          </w:pPr>
+          <w:hyperlink w:anchor="_Toc201652162" w:history="1">
+            <w:r>
+              <w:rPr>
+                <w:rStyle w:val="Hipervnculo"/>
+                <w:noProof/>
+              </w:rPr>
+              <w:t>CU08 – Modificar proyecto.</w:t>
+            </w:r>
+            <w:r>
+              <w:rPr>
+                <w:noProof/>
+                <w:webHidden/>
+              </w:rPr>
+              <w:tab/>
+            </w:r>
+            <w:r>
+              <w:rPr>
+                <w:noProof/>
+                <w:webHidden/>
+              </w:rPr>
+              <w:fldChar w:fldCharType="begin"/>
+            </w:r>
+            <w:r>
+              <w:rPr>
+                <w:noProof/>
+                <w:webHidden/>
+              </w:rPr>
+              <w:instrText xml:space="preserve"> PAGEREF _Toc201652162 \h </w:instrText>
+            </w:r>
+            <w:r>
+              <w:rPr>
+                <w:noProof/>
+                <w:webHidden/>
+              </w:rPr>
+            </w:r>
+            <w:r>
+              <w:rPr>
+                <w:noProof/>
+                <w:webHidden/>
+              </w:rPr>
+              <w:fldChar w:fldCharType="separate"/>
+            </w:r>
+            <w:r>
+              <w:rPr>
+                <w:noProof/>
+                <w:webHidden/>
+              </w:rPr>
+              <w:t>9</w:t>
+            </w:r>
+            <w:r>
+              <w:rPr>
+                <w:noProof/>
+                <w:webHidden/>
+              </w:rPr>
+              <w:fldChar w:fldCharType="end"/>
+            </w:r>
+          </w:hyperlink>
+        </w:p>
+        <w:p>
+          <w:pPr>
+            <w:pStyle w:val="TDC2"/>
+            <w:tabs>
+              <w:tab w:val="right" w:leader="dot" w:pos="8828"/>
+            </w:tabs>
+            <w:rPr>
+              <w:noProof/>
+            </w:rPr>
+          </w:pPr>
+          <w:hyperlink w:anchor="_Toc201652163" w:history="1">
+            <w:r>
+              <w:rPr>
+                <w:rStyle w:val="Hipervnculo"/>
+                <w:noProof/>
+              </w:rPr>
+              <w:t>CU09 – Eliminar proyecto.</w:t>
+            </w:r>
+            <w:r>
+              <w:rPr>
+                <w:noProof/>
+                <w:webHidden/>
+              </w:rPr>
+              <w:tab/>
+            </w:r>
+            <w:r>
+              <w:rPr>
+                <w:noProof/>
+                <w:webHidden/>
+              </w:rPr>
+              <w:fldChar w:fldCharType="begin"/>
+            </w:r>
+            <w:r>
+              <w:rPr>
+                <w:noProof/>
+                <w:webHidden/>
+              </w:rPr>
+              <w:instrText xml:space="preserve"> PAGEREF _Toc201652163 \h </w:instrText>
+            </w:r>
+            <w:r>
+              <w:rPr>
+                <w:noProof/>
+                <w:webHidden/>
+              </w:rPr>
+            </w:r>
+            <w:r>
+              <w:rPr>
+                <w:noProof/>
+                <w:webHidden/>
+              </w:rPr>
+              <w:fldChar w:fldCharType="separate"/>
+            </w:r>
+            <w:r>
+              <w:rPr>
+                <w:noProof/>
+                <w:webHidden/>
+              </w:rPr>
+              <w:t>10</w:t>
+            </w:r>
+            <w:r>
+              <w:rPr>
+                <w:noProof/>
+                <w:webHidden/>
+              </w:rPr>
+              <w:fldChar w:fldCharType="end"/>
+            </w:r>
+          </w:hyperlink>
+        </w:p>
+        <w:p>
+          <w:pPr>
+            <w:pStyle w:val="TDC2"/>
+            <w:tabs>
+              <w:tab w:val="right" w:leader="dot" w:pos="8828"/>
+            </w:tabs>
+            <w:rPr>
+              <w:noProof/>
+            </w:rPr>
+          </w:pPr>
+          <w:hyperlink w:anchor="_Toc201652164" w:history="1">
+            <w:r>
+              <w:rPr>
+                <w:rStyle w:val="Hipervnculo"/>
+                <w:noProof/>
+              </w:rPr>
+              <w:t>CU10 – Registrar experiencia y educación.</w:t>
+            </w:r>
+            <w:r>
+              <w:rPr>
+                <w:noProof/>
+                <w:webHidden/>
+              </w:rPr>
+              <w:tab/>
+            </w:r>
+            <w:r>
+              <w:rPr>
+                <w:noProof/>
+                <w:webHidden/>
+              </w:rPr>
+              <w:fldChar w:fldCharType="begin"/>
+            </w:r>
+            <w:r>
+              <w:rPr>
+                <w:noProof/>
+                <w:webHidden/>
+              </w:rPr>
+              <w:instrText xml:space="preserve"> PAGEREF _Toc201652164 \h </w:instrText>
+            </w:r>
+            <w:r>
+              <w:rPr>
+                <w:noProof/>
+                <w:webHidden/>
+              </w:rPr>
+            </w:r>
+            <w:r>
+              <w:rPr>
+                <w:noProof/>
+                <w:webHidden/>
+              </w:rPr>
+              <w:fldChar w:fldCharType="separate"/>
+            </w:r>
+            <w:r>
+              <w:rPr>
+                <w:noProof/>
+                <w:webHidden/>
+              </w:rPr>
+              <w:t>11</w:t>
+            </w:r>
+            <w:r>
+              <w:rPr>
+                <w:noProof/>
+                <w:webHidden/>
+              </w:rPr>
+              <w:fldChar w:fldCharType="end"/>
+            </w:r>
+          </w:hyperlink>
+        </w:p>
+        <w:p>
+          <w:pPr>
+            <w:pStyle w:val="TDC2"/>
+            <w:tabs>
+              <w:tab w:val="right" w:leader="dot" w:pos="8828"/>
+            </w:tabs>
+            <w:rPr>
+              <w:noProof/>
+            </w:rPr>
+          </w:pPr>
+          <w:hyperlink w:anchor="_Toc201652165" w:history="1">
+            <w:r>
+              <w:rPr>
+                <w:rStyle w:val="Hipervnculo"/>
+                <w:noProof/>
+              </w:rPr>
+              <w:t>CU11 – Modificar experiencia y educación.</w:t>
+            </w:r>
+            <w:r>
+              <w:rPr>
+                <w:noProof/>
+                <w:webHidden/>
+              </w:rPr>
+              <w:tab/>
+            </w:r>
+            <w:r>
+              <w:rPr>
+                <w:noProof/>
+                <w:webHidden/>
+              </w:rPr>
+              <w:fldChar w:fldCharType="begin"/>
+            </w:r>
+            <w:r>
+              <w:rPr>
+                <w:noProof/>
+                <w:webHidden/>
+              </w:rPr>
+              <w:instrText xml:space="preserve"> PAGEREF _Toc201652165 \h </w:instrText>
+            </w:r>
+            <w:r>
+              <w:rPr>
+                <w:noProof/>
+                <w:webHidden/>
+              </w:rPr>
+            </w:r>
+            <w:r>
+              <w:rPr>
+                <w:noProof/>
+                <w:webHidden/>
+              </w:rPr>
+              <w:fldChar w:fldCharType="separate"/>
+            </w:r>
+            <w:r>
+              <w:rPr>
+                <w:noProof/>
+                <w:webHidden/>
+              </w:rPr>
+              <w:t>12</w:t>
+            </w:r>
+            <w:r>
+              <w:rPr>
+                <w:noProof/>
+                <w:webHidden/>
+              </w:rPr>
+              <w:fldChar w:fldCharType="end"/>
+            </w:r>
+          </w:hyperlink>
+        </w:p>
+        <w:p>
+          <w:pPr>
+            <w:pStyle w:val="TDC2"/>
+            <w:tabs>
+              <w:tab w:val="right" w:leader="dot" w:pos="8828"/>
+            </w:tabs>
+            <w:rPr>
+              <w:noProof/>
+            </w:rPr>
+          </w:pPr>
+          <w:hyperlink w:anchor="_Toc201652166" w:history="1">
+            <w:r>
+              <w:rPr>
+                <w:rStyle w:val="Hipervnculo"/>
+                <w:noProof/>
+              </w:rPr>
+              <w:t>CU12 – Eliminar experiencia y educación.</w:t>
+            </w:r>
+            <w:r>
+              <w:rPr>
+                <w:noProof/>
+                <w:webHidden/>
+              </w:rPr>
+              <w:tab/>
+            </w:r>
+            <w:r>
+              <w:rPr>
+                <w:noProof/>
+                <w:webHidden/>
+              </w:rPr>
+              <w:fldChar w:fldCharType="begin"/>
+            </w:r>
+            <w:r>
+              <w:rPr>
+                <w:noProof/>
+                <w:webHidden/>
+              </w:rPr>
+              <w:instrText xml:space="preserve"> PAGEREF _Toc201652166 \h </w:instrText>
+            </w:r>
+            <w:r>
+              <w:rPr>
+                <w:noProof/>
+                <w:webHidden/>
+              </w:rPr>
+            </w:r>
+            <w:r>
+              <w:rPr>
+                <w:noProof/>
+                <w:webHidden/>
+              </w:rPr>
+              <w:fldChar w:fldCharType="separate"/>
+            </w:r>
+            <w:r>
+              <w:rPr>
+                <w:noProof/>
+                <w:webHidden/>
+              </w:rPr>
+              <w:t>13</w:t>
+            </w:r>
+            <w:r>
+              <w:rPr>
+                <w:noProof/>
+                <w:webHidden/>
+              </w:rPr>
+              <w:fldChar w:fldCharType="end"/>
+            </w:r>
+          </w:hyperlink>
+        </w:p>
+        <w:p>
+          <w:pPr>
+            <w:pStyle w:val="TDC2"/>
+            <w:tabs>
+              <w:tab w:val="right" w:leader="dot" w:pos="8828"/>
+            </w:tabs>
+            <w:rPr>
+              <w:noProof/>
+            </w:rPr>
+          </w:pPr>
+          <w:hyperlink w:anchor="_Toc201652167" w:history="1">
+            <w:r>
+              <w:rPr>
+                <w:rStyle w:val="Hipervnculo"/>
+                <w:noProof/>
+              </w:rPr>
+              <w:t>CU13 – Registrar habilidad.</w:t>
+            </w:r>
+            <w:r>
+              <w:rPr>
+                <w:noProof/>
+                <w:webHidden/>
+              </w:rPr>
+              <w:tab/>
+            </w:r>
+            <w:r>
+              <w:rPr>
+                <w:noProof/>
+                <w:webHidden/>
+              </w:rPr>
+              <w:fldChar w:fldCharType="begin"/>
+            </w:r>
+            <w:r>
+              <w:rPr>
+                <w:noProof/>
+                <w:webHidden/>
+              </w:rPr>
+              <w:instrText xml:space="preserve"> PAGEREF _Toc201652167 \h </w:instrText>
+            </w:r>
+            <w:r>
+              <w:rPr>
+                <w:noProof/>
+                <w:webHidden/>
+              </w:rPr>
+            </w:r>
+            <w:r>
+              <w:rPr>
+                <w:noProof/>
+                <w:webHidden/>
+              </w:rPr>
+              <w:fldChar w:fldCharType="separate"/>
+            </w:r>
+            <w:r>
+              <w:rPr>
+                <w:noProof/>
+                <w:webHidden/>
+              </w:rPr>
+              <w:t>14</w:t>
+            </w:r>
+            <w:r>
+              <w:rPr>
+                <w:noProof/>
+                <w:webHidden/>
+              </w:rPr>
+              <w:fldChar w:fldCharType="end"/>
+            </w:r>
+          </w:hyperlink>
+        </w:p>
+        <w:p>
+          <w:pPr>
+            <w:pStyle w:val="TDC2"/>
+            <w:tabs>
+              <w:tab w:val="right" w:leader="dot" w:pos="8828"/>
+            </w:tabs>
+            <w:rPr>
+              <w:noProof/>
+            </w:rPr>
+          </w:pPr>
+          <w:hyperlink w:anchor="_Toc201652168" w:history="1">
+            <w:r>
+              <w:rPr>
+                <w:rStyle w:val="Hipervnculo"/>
+                <w:noProof/>
+              </w:rPr>
+              <w:t>CU14 – Modificar habilidad.</w:t>
+            </w:r>
+            <w:r>
+              <w:rPr>
+                <w:noProof/>
+                <w:webHidden/>
+              </w:rPr>
+              <w:tab/>
+            </w:r>
+            <w:r>
+              <w:rPr>
+                <w:noProof/>
+                <w:webHidden/>
+              </w:rPr>
+              <w:fldChar w:fldCharType="begin"/>
+            </w:r>
+            <w:r>
+              <w:rPr>
+                <w:noProof/>
+                <w:webHidden/>
+              </w:rPr>
+              <w:instrText xml:space="preserve"> PAGEREF _Toc201652168 \h </w:instrText>
+            </w:r>
+            <w:r>
+              <w:rPr>
+                <w:noProof/>
+                <w:webHidden/>
+              </w:rPr>
+            </w:r>
+            <w:r>
+              <w:rPr>
+                <w:noProof/>
+                <w:webHidden/>
+              </w:rPr>
+              <w:fldChar w:fldCharType="separate"/>
+            </w:r>
+            <w:r>
+              <w:rPr>
+                <w:noProof/>
+                <w:webHidden/>
+              </w:rPr>
+              <w:t>15</w:t>
+            </w:r>
+            <w:r>
+              <w:rPr>
+                <w:noProof/>
+                <w:webHidden/>
+              </w:rPr>
+              <w:fldChar w:fldCharType="end"/>
+            </w:r>
+          </w:hyperlink>
+        </w:p>
+        <w:p>
+          <w:pPr>
+            <w:pStyle w:val="TDC2"/>
+            <w:tabs>
+              <w:tab w:val="right" w:leader="dot" w:pos="8828"/>
+            </w:tabs>
+            <w:rPr>
+              <w:noProof/>
+            </w:rPr>
+          </w:pPr>
+          <w:hyperlink w:anchor="_Toc201652169" w:history="1">
+            <w:r>
+              <w:rPr>
+                <w:rStyle w:val="Hipervnculo"/>
+                <w:noProof/>
+              </w:rPr>
+              <w:t>CU15 – Eliminar habilidad.</w:t>
+            </w:r>
+            <w:r>
+              <w:rPr>
+                <w:noProof/>
+                <w:webHidden/>
+              </w:rPr>
+              <w:tab/>
+            </w:r>
+            <w:r>
+              <w:rPr>
+                <w:noProof/>
+                <w:webHidden/>
+              </w:rPr>
+              <w:fldChar w:fldCharType="begin"/>
+            </w:r>
+            <w:r>
+              <w:rPr>
+                <w:noProof/>
+                <w:webHidden/>
+              </w:rPr>
+              <w:instrText xml:space="preserve"> PAGEREF _Toc201652169 \h </w:instrText>
+            </w:r>
+            <w:r>
+              <w:rPr>
+                <w:noProof/>
+                <w:webHidden/>
+              </w:rPr>
+            </w:r>
+            <w:r>
+              <w:rPr>
+                <w:noProof/>
+                <w:webHidden/>
+              </w:rPr>
+              <w:fldChar w:fldCharType="separate"/>
+            </w:r>
+            <w:r>
+              <w:rPr>
+                <w:noProof/>
+                <w:webHidden/>
+              </w:rPr>
+              <w:t>16</w:t>
+            </w:r>
+            <w:r>
+              <w:rPr>
+                <w:noProof/>
+                <w:webHidden/>
+              </w:rPr>
+              <w:fldChar w:fldCharType="end"/>
+            </w:r>
+          </w:hyperlink>
+        </w:p>
+        <w:p>
+          <w:pPr>
+            <w:pStyle w:val="TDC2"/>
+            <w:tabs>
+              <w:tab w:val="right" w:leader="dot" w:pos="8828"/>
+            </w:tabs>
+            <w:rPr>
+              <w:noProof/>
+            </w:rPr>
+          </w:pPr>
+          <w:hyperlink w:anchor="_Toc201652170" w:history="1">
+            <w:r>
+              <w:rPr>
+                <w:rStyle w:val="Hipervnculo"/>
+                <w:noProof/>
+              </w:rPr>
+              <w:t>CU16 – Consultar usuarios.</w:t>
+            </w:r>
+            <w:r>
+              <w:rPr>
+                <w:noProof/>
+                <w:webHidden/>
+              </w:rPr>
+              <w:tab/>
+            </w:r>
+            <w:r>
+              <w:rPr>
+                <w:noProof/>
+                <w:webHidden/>
+              </w:rPr>
+              <w:fldChar w:fldCharType="begin"/>
+            </w:r>
+            <w:r>
+              <w:rPr>
+                <w:noProof/>
+                <w:webHidden/>
+              </w:rPr>
+              <w:instrText xml:space="preserve"> PAGEREF _Toc201652170 \h </w:instrText>
+            </w:r>
+            <w:r>
+              <w:rPr>
+                <w:noProof/>
+                <w:webHidden/>
+              </w:rPr>
+            </w:r>
+            <w:r>
+              <w:rPr>
+                <w:noProof/>
+                <w:webHidden/>
+              </w:rPr>
+              <w:fldChar w:fldCharType="separate"/>
+            </w:r>
+            <w:r>
+              <w:rPr>
+                <w:noProof/>
+                <w:webHidden/>
+              </w:rPr>
+              <w:t>16</w:t>
+            </w:r>
+            <w:r>
+              <w:rPr>
+                <w:noProof/>
+                <w:webHidden/>
+              </w:rPr>
+              <w:fldChar w:fldCharType="end"/>
+            </w:r>
+          </w:hyperlink>
+        </w:p>
+        <w:p>
+          <w:pPr>
+            <w:pStyle w:val="TDC2"/>
+            <w:tabs>
+              <w:tab w:val="right" w:leader="dot" w:pos="8828"/>
+            </w:tabs>
+            <w:rPr>
+              <w:noProof/>
+            </w:rPr>
+          </w:pPr>
+          <w:hyperlink w:anchor="_Toc201652171" w:history="1">
+            <w:r>
+              <w:rPr>
+                <w:rStyle w:val="Hipervnculo"/>
+                <w:noProof/>
+              </w:rPr>
+              <w:t>CU17 – Modificar usuario.</w:t>
+            </w:r>
+            <w:r>
+              <w:rPr>
+                <w:noProof/>
+                <w:webHidden/>
+              </w:rPr>
+              <w:tab/>
+            </w:r>
+            <w:r>
+              <w:rPr>
+                <w:noProof/>
+                <w:webHidden/>
+              </w:rPr>
+              <w:fldChar w:fldCharType="begin"/>
+            </w:r>
+            <w:r>
+              <w:rPr>
+                <w:noProof/>
+                <w:webHidden/>
+              </w:rPr>
+              <w:instrText xml:space="preserve"> PAGEREF _Toc201652171 \h </w:instrText>
+            </w:r>
+            <w:r>
+              <w:rPr>
+                <w:noProof/>
+                <w:webHidden/>
+              </w:rPr>
+            </w:r>
+            <w:r>
+              <w:rPr>
+                <w:noProof/>
+                <w:webHidden/>
+              </w:rPr>
+              <w:fldChar w:fldCharType="separate"/>
+            </w:r>
+            <w:r>
+              <w:rPr>
+                <w:noProof/>
+                <w:webHidden/>
+              </w:rPr>
+              <w:t>17</w:t>
+            </w:r>
+            <w:r>
+              <w:rPr>
+                <w:noProof/>
+                <w:webHidden/>
+              </w:rPr>
+              <w:fldChar w:fldCharType="end"/>
+            </w:r>
+          </w:hyperlink>
+        </w:p>
+        <w:p>
+          <w:pPr>
+            <w:pStyle w:val="TDC2"/>
+            <w:tabs>
+              <w:tab w:val="right" w:leader="dot" w:pos="8828"/>
+            </w:tabs>
+            <w:rPr>
+              <w:noProof/>
+            </w:rPr>
+          </w:pPr>
+          <w:hyperlink w:anchor="_Toc201652172" w:history="1">
+            <w:r>
+              <w:rPr>
+                <w:rStyle w:val="Hipervnculo"/>
+                <w:noProof/>
+              </w:rPr>
+              <w:t>CU18 – Eliminar usuario.</w:t>
+            </w:r>
+            <w:r>
+              <w:rPr>
+                <w:noProof/>
+                <w:webHidden/>
+              </w:rPr>
+              <w:tab/>
+            </w:r>
+            <w:r>
+              <w:rPr>
+                <w:noProof/>
+                <w:webHidden/>
+              </w:rPr>
+              <w:fldChar w:fldCharType="begin"/>
+            </w:r>
+            <w:r>
+              <w:rPr>
+                <w:noProof/>
+                <w:webHidden/>
+              </w:rPr>
+              <w:instrText xml:space="preserve"> PAGEREF _Toc201652172 \h </w:instrText>
+            </w:r>
+            <w:r>
+              <w:rPr>
+                <w:noProof/>
+                <w:webHidden/>
+              </w:rPr>
+            </w:r>
+            <w:r>
+              <w:rPr>
+                <w:noProof/>
+                <w:webHidden/>
+              </w:rPr>
+              <w:fldChar w:fldCharType="separate"/>
+            </w:r>
+            <w:r>
+              <w:rPr>
+                <w:noProof/>
+                <w:webHidden/>
+              </w:rPr>
+              <w:t>18</w:t>
+            </w:r>
+            <w:r>
+              <w:rPr>
+                <w:noProof/>
+                <w:webHidden/>
+              </w:rPr>
+              <w:fldChar w:fldCharType="end"/>
+            </w:r>
+          </w:hyperlink>
+        </w:p>
+        <w:p>
+          <w:r>
+            <w:rPr>
+              <w:b/>
+              <w:bCs/>
+              <w:lang w:val="es-ES"/>
+            </w:rPr>
+            <w:fldChar w:fldCharType="end"/>
+          </w:r>
+        </w:p>
+      </w:sdtContent>
+    </w:sdt>
+    <w:p>
+      <w:pPr>
+        <w:rPr>
+          <w:rFonts w:asciiTheme="majorHAnsi" w:eastAsiaTheme="majorEastAsia" w:hAnsiTheme="majorHAnsi" w:cstheme="majorBidi"/>
+          <w:color w:val="0F4761" w:themeColor="accent1" w:themeShade="BF"/>
+          <w:sz w:val="32"/>
+          <w:szCs w:val="32"/>
+        </w:rPr>
+      </w:pPr>
+      <w:r>
+        <w:br w:type="page"/>
+      </w:r>
+    </w:p>
+    <w:p>
+      <w:pPr>
+        <w:pStyle w:val="Ttulo2"/>
+      </w:pPr>
+      <w:bookmarkStart w:id="0" w:name="_Toc201652155"/>
+      <w:r>
+        <w:lastRenderedPageBreak/>
         <w:t xml:space="preserve">CU01 – </w:t>
       </w:r>
       <w:r>
-        <w:rPr>
-          <w:rFonts w:ascii="Times New Roman" w:hAnsi="Times New Roman" w:cs="Times New Roman"/>
-          <w:b/>
-          <w:bCs/>
-        </w:rPr>
         <w:t>Consultar proyectos.</w:t>
       </w:r>
+      <w:bookmarkEnd w:id="0"/>
     </w:p>
     <w:p>
       <w:pPr>
@@ -256,18 +1538,86 @@
               <w:t>, y la tabla de generics para obtener la información del proyecto.</w:t>
             </w:r>
           </w:p>
-          <w:p>
-            <w:pPr>
-              <w:jc w:val="both"/>
-              <w:rPr>
-                <w:rFonts w:ascii="Times New Roman" w:hAnsi="Times New Roman" w:cs="Times New Roman"/>
-              </w:rPr>
-            </w:pPr>
-            <w:r>
-              <w:rPr>
-                <w:rFonts w:ascii="Times New Roman" w:hAnsi="Times New Roman" w:cs="Times New Roman"/>
-              </w:rPr>
-              <w:t>Posteriormente consulta la tabla technologies, skills y generics para obtener el nombre de las tecnologías usadas en el proyecto.</w:t>
+        </w:tc>
+        <w:tc>
+          <w:tcPr>
+            <w:tcW w:w="4414" w:type="dxa"/>
+          </w:tcPr>
+          <w:p>
+            <w:pPr>
+              <w:jc w:val="both"/>
+              <w:rPr>
+                <w:rFonts w:ascii="Times New Roman" w:hAnsi="Times New Roman" w:cs="Times New Roman"/>
+              </w:rPr>
+            </w:pPr>
+          </w:p>
+        </w:tc>
+      </w:tr>
+      <w:tr>
+        <w:tc>
+          <w:tcPr>
+            <w:tcW w:w="4414" w:type="dxa"/>
+          </w:tcPr>
+          <w:p>
+            <w:pPr>
+              <w:jc w:val="both"/>
+              <w:rPr>
+                <w:rFonts w:ascii="Times New Roman" w:hAnsi="Times New Roman" w:cs="Times New Roman"/>
+              </w:rPr>
+            </w:pPr>
+            <w:r>
+              <w:rPr>
+                <w:rFonts w:ascii="Times New Roman" w:hAnsi="Times New Roman" w:cs="Times New Roman"/>
+              </w:rPr>
+              <w:t>El sistema</w:t>
+            </w:r>
+            <w:r>
+              <w:rPr>
+                <w:rFonts w:ascii="Times New Roman" w:hAnsi="Times New Roman" w:cs="Times New Roman"/>
+              </w:rPr>
+              <w:t xml:space="preserve"> consulta la tabla </w:t>
+            </w:r>
+            <w:proofErr w:type="spellStart"/>
+            <w:r>
+              <w:rPr>
+                <w:rFonts w:ascii="Times New Roman" w:hAnsi="Times New Roman" w:cs="Times New Roman"/>
+              </w:rPr>
+              <w:t>technologies</w:t>
+            </w:r>
+            <w:proofErr w:type="spellEnd"/>
+            <w:r>
+              <w:rPr>
+                <w:rFonts w:ascii="Times New Roman" w:hAnsi="Times New Roman" w:cs="Times New Roman"/>
+              </w:rPr>
+              <w:t xml:space="preserve">, </w:t>
+            </w:r>
+            <w:proofErr w:type="spellStart"/>
+            <w:r>
+              <w:rPr>
+                <w:rFonts w:ascii="Times New Roman" w:hAnsi="Times New Roman" w:cs="Times New Roman"/>
+              </w:rPr>
+              <w:t>skills</w:t>
+            </w:r>
+            <w:proofErr w:type="spellEnd"/>
+            <w:r>
+              <w:rPr>
+                <w:rFonts w:ascii="Times New Roman" w:hAnsi="Times New Roman" w:cs="Times New Roman"/>
+              </w:rPr>
+              <w:t xml:space="preserve"> y </w:t>
+            </w:r>
+            <w:proofErr w:type="spellStart"/>
+            <w:r>
+              <w:rPr>
+                <w:rFonts w:ascii="Times New Roman" w:hAnsi="Times New Roman" w:cs="Times New Roman"/>
+              </w:rPr>
+              <w:t>generics</w:t>
+            </w:r>
+            <w:proofErr w:type="spellEnd"/>
+            <w:r>
+              <w:rPr>
+                <w:rFonts w:ascii="Times New Roman" w:hAnsi="Times New Roman" w:cs="Times New Roman"/>
+              </w:rPr>
+              <w:t xml:space="preserve"> para obtener el nombre de las tecnologías usadas en el proyecto.</w:t>
             </w:r>
           </w:p>
         </w:tc>
@@ -543,6 +1893,60 @@
           <w:rFonts w:ascii="Times New Roman" w:hAnsi="Times New Roman" w:cs="Times New Roman"/>
         </w:rPr>
       </w:pPr>
+      <w:r>
+        <w:rPr>
+          <w:noProof/>
+        </w:rPr>
+        <w:lastRenderedPageBreak/>
+        <w:drawing>
+          <wp:inline distT="0" distB="0" distL="0" distR="0" wp14:anchorId="5CBE0617" wp14:editId="52F6A2EB">
+            <wp:extent cx="5601522" cy="6734755"/>
+            <wp:effectExtent l="0" t="0" r="0" b="9525"/>
+            <wp:docPr id="1991162713" name="Imagen 1" descr="Diagrama&#10;&#10;El contenido generado por IA puede ser incorrecto."/>
+            <wp:cNvGraphicFramePr>
+              <a:graphicFrameLocks xmlns:a="http://schemas.openxmlformats.org/drawingml/2006/main" noChangeAspect="1"/>
+            </wp:cNvGraphicFramePr>
+            <a:graphic xmlns:a="http://schemas.openxmlformats.org/drawingml/2006/main">
+              <a:graphicData uri="http://schemas.openxmlformats.org/drawingml/2006/picture">
+                <pic:pic xmlns:pic="http://schemas.openxmlformats.org/drawingml/2006/picture">
+                  <pic:nvPicPr>
+                    <pic:cNvPr id="1991162713" name="Imagen 1" descr="Diagrama&#10;&#10;El contenido generado por IA puede ser incorrecto."/>
+                    <pic:cNvPicPr>
+                      <a:picLocks noChangeAspect="1" noChangeArrowheads="1"/>
+                    </pic:cNvPicPr>
+                  </pic:nvPicPr>
+                  <pic:blipFill>
+                    <a:blip r:embed="rId5">
+                      <a:extLst>
+                        <a:ext uri="{28A0092B-C50C-407E-A947-70E740481C1C}">
+                          <a14:useLocalDpi xmlns:a14="http://schemas.microsoft.com/office/drawing/2010/main" val="0"/>
+                        </a:ext>
+                      </a:extLst>
+                    </a:blip>
+                    <a:srcRect/>
+                    <a:stretch>
+                      <a:fillRect/>
+                    </a:stretch>
+                  </pic:blipFill>
+                  <pic:spPr bwMode="auto">
+                    <a:xfrm>
+                      <a:off x="0" y="0"/>
+                      <a:ext cx="5635699" cy="6775847"/>
+                    </a:xfrm>
+                    <a:prstGeom prst="rect">
+                      <a:avLst/>
+                    </a:prstGeom>
+                    <a:noFill/>
+                    <a:ln>
+                      <a:noFill/>
+                    </a:ln>
+                  </pic:spPr>
+                </pic:pic>
+              </a:graphicData>
+            </a:graphic>
+          </wp:inline>
+        </w:drawing>
+      </w:r>
     </w:p>
     <w:p>
       <w:pPr>
@@ -568,45 +1972,36 @@
     </w:p>
     <w:p>
       <w:pPr>
-        <w:jc w:val="both"/>
-        <w:rPr>
-          <w:rFonts w:ascii="Times New Roman" w:hAnsi="Times New Roman" w:cs="Times New Roman"/>
-          <w:b/>
-          <w:bCs/>
-        </w:rPr>
-      </w:pPr>
-      <w:r>
-        <w:rPr>
-          <w:rFonts w:ascii="Times New Roman" w:hAnsi="Times New Roman" w:cs="Times New Roman"/>
-          <w:b/>
-          <w:bCs/>
-        </w:rPr>
+        <w:rPr>
+          <w:rFonts w:ascii="Times New Roman" w:hAnsi="Times New Roman" w:cs="Times New Roman"/>
+        </w:rPr>
+      </w:pPr>
+      <w:r>
+        <w:rPr>
+          <w:rFonts w:ascii="Times New Roman" w:hAnsi="Times New Roman" w:cs="Times New Roman"/>
+        </w:rPr>
+        <w:br w:type="page"/>
+      </w:r>
+    </w:p>
+    <w:p>
+      <w:pPr>
+        <w:pStyle w:val="Ttulo2"/>
+      </w:pPr>
+      <w:bookmarkStart w:id="1" w:name="_Toc201652156"/>
+      <w:r>
+        <w:lastRenderedPageBreak/>
         <w:t>CU0</w:t>
       </w:r>
       <w:r>
-        <w:rPr>
-          <w:rFonts w:ascii="Times New Roman" w:hAnsi="Times New Roman" w:cs="Times New Roman"/>
-          <w:b/>
-          <w:bCs/>
-        </w:rPr>
         <w:t>2</w:t>
       </w:r>
       <w:r>
-        <w:rPr>
-          <w:rFonts w:ascii="Times New Roman" w:hAnsi="Times New Roman" w:cs="Times New Roman"/>
-          <w:b/>
-          <w:bCs/>
-        </w:rPr>
         <w:t xml:space="preserve"> – </w:t>
       </w:r>
       <w:r>
-        <w:rPr>
-          <w:rFonts w:ascii="Times New Roman" w:hAnsi="Times New Roman" w:cs="Times New Roman"/>
-          <w:b/>
-          <w:bCs/>
-        </w:rPr>
         <w:t>Consultar habilidades.</w:t>
       </w:r>
+      <w:bookmarkEnd w:id="1"/>
     </w:p>
     <w:p>
       <w:pPr>
@@ -783,7 +2178,6 @@
               <w:rPr>
                 <w:rFonts w:ascii="Times New Roman" w:hAnsi="Times New Roman" w:cs="Times New Roman"/>
               </w:rPr>
-              <w:lastRenderedPageBreak/>
               <w:t>El sistema consulta la tabla de skills y generics para obtener la información de las habilidades</w:t>
             </w:r>
           </w:p>
@@ -1085,44 +2479,41 @@
     </w:p>
     <w:p>
       <w:pPr>
+        <w:pStyle w:val="Ttulo2"/>
+      </w:pPr>
+      <w:bookmarkStart w:id="2" w:name="_Toc201652157"/>
+      <w:r>
+        <w:t>CU0</w:t>
+      </w:r>
+      <w:r>
+        <w:t>3</w:t>
+      </w:r>
+      <w:r>
+        <w:t xml:space="preserve"> – </w:t>
+      </w:r>
+      <w:r>
+        <w:t>Consultar experiencia y educación.</w:t>
+      </w:r>
+      <w:bookmarkEnd w:id="2"/>
+    </w:p>
+    <w:p>
+      <w:pPr>
         <w:jc w:val="both"/>
         <w:rPr>
           <w:rFonts w:ascii="Times New Roman" w:hAnsi="Times New Roman" w:cs="Times New Roman"/>
-          <w:b/>
-          <w:bCs/>
-        </w:rPr>
-      </w:pPr>
-      <w:r>
-        <w:rPr>
-          <w:rFonts w:ascii="Times New Roman" w:hAnsi="Times New Roman" w:cs="Times New Roman"/>
-          <w:b/>
-          <w:bCs/>
-        </w:rPr>
-        <w:t>CU0</w:t>
-      </w:r>
-      <w:r>
-        <w:rPr>
-          <w:rFonts w:ascii="Times New Roman" w:hAnsi="Times New Roman" w:cs="Times New Roman"/>
-          <w:b/>
-          <w:bCs/>
-        </w:rPr>
-        <w:t>3</w:t>
-      </w:r>
-      <w:r>
-        <w:rPr>
-          <w:rFonts w:ascii="Times New Roman" w:hAnsi="Times New Roman" w:cs="Times New Roman"/>
-          <w:b/>
-          <w:bCs/>
-        </w:rPr>
-        <w:t xml:space="preserve"> – </w:t>
-      </w:r>
-      <w:r>
-        <w:rPr>
-          <w:rFonts w:ascii="Times New Roman" w:hAnsi="Times New Roman" w:cs="Times New Roman"/>
-          <w:b/>
-          <w:bCs/>
-        </w:rPr>
-        <w:t>Consultar experiencia y educación.</w:t>
+        </w:rPr>
+      </w:pPr>
+      <w:r>
+        <w:rPr>
+          <w:rFonts w:ascii="Times New Roman" w:hAnsi="Times New Roman" w:cs="Times New Roman"/>
+        </w:rPr>
+        <w:t xml:space="preserve">Actor(es): </w:t>
+      </w:r>
+      <w:r>
+        <w:rPr>
+          <w:rFonts w:ascii="Times New Roman" w:hAnsi="Times New Roman" w:cs="Times New Roman"/>
+        </w:rPr>
+        <w:t xml:space="preserve">Visitante, no autenticado, Administrador. </w:t>
       </w:r>
     </w:p>
     <w:p>
@@ -1136,33 +2527,27 @@
         <w:rPr>
           <w:rFonts w:ascii="Times New Roman" w:hAnsi="Times New Roman" w:cs="Times New Roman"/>
         </w:rPr>
-        <w:t xml:space="preserve">Actor(es): </w:t>
-      </w:r>
-      <w:r>
-        <w:rPr>
-          <w:rFonts w:ascii="Times New Roman" w:hAnsi="Times New Roman" w:cs="Times New Roman"/>
-        </w:rPr>
-        <w:t xml:space="preserve">Visitante, no autenticado, Administrador. </w:t>
-      </w:r>
-    </w:p>
-    <w:p>
-      <w:pPr>
-        <w:jc w:val="both"/>
-        <w:rPr>
-          <w:rFonts w:ascii="Times New Roman" w:hAnsi="Times New Roman" w:cs="Times New Roman"/>
-        </w:rPr>
-      </w:pPr>
-      <w:r>
-        <w:rPr>
-          <w:rFonts w:ascii="Times New Roman" w:hAnsi="Times New Roman" w:cs="Times New Roman"/>
-        </w:rPr>
         <w:t>Descripción:</w:t>
       </w:r>
       <w:r>
         <w:rPr>
           <w:rFonts w:ascii="Times New Roman" w:hAnsi="Times New Roman" w:cs="Times New Roman"/>
         </w:rPr>
-        <w:t xml:space="preserve"> El usuario es capaz de ver la experiencia y educación, primeramente, como una barra con foto, nombre de la institución y fecha de inicio y/o fin. Posteriormente si da click a un botón se agrandará la barra y se le agregará la descripción de la experiencia.</w:t>
+        <w:t xml:space="preserve"> El usuario es capaz de ver la experiencia y educación, primeramente, como una barra con foto, nombre de la institución y fecha de inicio y/o fin. Posteriormente si da </w:t>
+      </w:r>
+      <w:proofErr w:type="gramStart"/>
+      <w:r>
+        <w:rPr>
+          <w:rFonts w:ascii="Times New Roman" w:hAnsi="Times New Roman" w:cs="Times New Roman"/>
+        </w:rPr>
+        <w:t>click</w:t>
+      </w:r>
+      <w:proofErr w:type="gramEnd"/>
+      <w:r>
+        <w:rPr>
+          <w:rFonts w:ascii="Times New Roman" w:hAnsi="Times New Roman" w:cs="Times New Roman"/>
+        </w:rPr>
+        <w:t xml:space="preserve"> a un botón se agrandará la barra y se le agregará la descripción de la experiencia.</w:t>
       </w:r>
     </w:p>
     <w:tbl>
@@ -1342,7 +2727,14 @@
               <w:rPr>
                 <w:rFonts w:ascii="Times New Roman" w:hAnsi="Times New Roman" w:cs="Times New Roman"/>
               </w:rPr>
-              <w:t xml:space="preserve"> para obtener la foto, nombre de la institución, descripción, tipo de experiencia, fecha de inicio y fecha de fin.</w:t>
+              <w:t xml:space="preserve"> para obtener la foto, nombre de la institución, descripción, tipo </w:t>
+            </w:r>
+            <w:r>
+              <w:rPr>
+                <w:rFonts w:ascii="Times New Roman" w:hAnsi="Times New Roman" w:cs="Times New Roman"/>
+              </w:rPr>
+              <w:lastRenderedPageBreak/>
+              <w:t>de experiencia, fecha de inicio y fecha de fin.</w:t>
             </w:r>
           </w:p>
         </w:tc>
@@ -1496,7 +2888,6 @@
               <w:rPr>
                 <w:rFonts w:ascii="Times New Roman" w:hAnsi="Times New Roman" w:cs="Times New Roman"/>
               </w:rPr>
-              <w:lastRenderedPageBreak/>
               <w:t>El usuario consulta la experiencia y educación.</w:t>
             </w:r>
           </w:p>
@@ -1650,45 +3041,22 @@
     </w:p>
     <w:p>
       <w:pPr>
-        <w:jc w:val="both"/>
-        <w:rPr>
-          <w:rFonts w:ascii="Times New Roman" w:hAnsi="Times New Roman" w:cs="Times New Roman"/>
-          <w:b/>
-          <w:bCs/>
-        </w:rPr>
-      </w:pPr>
-      <w:r>
-        <w:rPr>
-          <w:rFonts w:ascii="Times New Roman" w:hAnsi="Times New Roman" w:cs="Times New Roman"/>
-          <w:b/>
-          <w:bCs/>
-        </w:rPr>
+        <w:pStyle w:val="Ttulo2"/>
+      </w:pPr>
+      <w:bookmarkStart w:id="3" w:name="_Toc201652158"/>
+      <w:r>
         <w:t>CU0</w:t>
       </w:r>
       <w:r>
-        <w:rPr>
-          <w:rFonts w:ascii="Times New Roman" w:hAnsi="Times New Roman" w:cs="Times New Roman"/>
-          <w:b/>
-          <w:bCs/>
-        </w:rPr>
         <w:t>4</w:t>
       </w:r>
       <w:r>
-        <w:rPr>
-          <w:rFonts w:ascii="Times New Roman" w:hAnsi="Times New Roman" w:cs="Times New Roman"/>
-          <w:b/>
-          <w:bCs/>
-        </w:rPr>
         <w:t xml:space="preserve"> – </w:t>
       </w:r>
       <w:r>
-        <w:rPr>
-          <w:rFonts w:ascii="Times New Roman" w:hAnsi="Times New Roman" w:cs="Times New Roman"/>
-          <w:b/>
-          <w:bCs/>
-        </w:rPr>
         <w:t>Registrar mensaje por correo.</w:t>
       </w:r>
+      <w:bookmarkEnd w:id="3"/>
     </w:p>
     <w:p>
       <w:pPr>
@@ -2041,6 +3409,7 @@
               <w:rPr>
                 <w:rFonts w:ascii="Times New Roman" w:hAnsi="Times New Roman" w:cs="Times New Roman"/>
               </w:rPr>
+              <w:lastRenderedPageBreak/>
               <w:t xml:space="preserve">[Si es válido] El sistema recopila los datos y busca el ID del usuario usando su correo y la tabla de </w:t>
             </w:r>
             <w:proofErr w:type="spellStart"/>
@@ -2181,7 +3550,6 @@
         <w:rPr>
           <w:rFonts w:ascii="Times New Roman" w:hAnsi="Times New Roman" w:cs="Times New Roman"/>
         </w:rPr>
-        <w:lastRenderedPageBreak/>
         <w:t>Puntos de extensión:</w:t>
       </w:r>
       <w:r>
@@ -2283,45 +3651,22 @@
     </w:p>
     <w:p>
       <w:pPr>
-        <w:jc w:val="both"/>
-        <w:rPr>
-          <w:rFonts w:ascii="Times New Roman" w:hAnsi="Times New Roman" w:cs="Times New Roman"/>
-          <w:b/>
-          <w:bCs/>
-        </w:rPr>
-      </w:pPr>
-      <w:r>
-        <w:rPr>
-          <w:rFonts w:ascii="Times New Roman" w:hAnsi="Times New Roman" w:cs="Times New Roman"/>
-          <w:b/>
-          <w:bCs/>
-        </w:rPr>
+        <w:pStyle w:val="Ttulo2"/>
+      </w:pPr>
+      <w:bookmarkStart w:id="4" w:name="_Toc201652159"/>
+      <w:r>
         <w:t>CU0</w:t>
       </w:r>
       <w:r>
-        <w:rPr>
-          <w:rFonts w:ascii="Times New Roman" w:hAnsi="Times New Roman" w:cs="Times New Roman"/>
-          <w:b/>
-          <w:bCs/>
-        </w:rPr>
         <w:t>5</w:t>
       </w:r>
       <w:r>
-        <w:rPr>
-          <w:rFonts w:ascii="Times New Roman" w:hAnsi="Times New Roman" w:cs="Times New Roman"/>
-          <w:b/>
-          <w:bCs/>
-        </w:rPr>
         <w:t xml:space="preserve"> – </w:t>
       </w:r>
       <w:r>
-        <w:rPr>
-          <w:rFonts w:ascii="Times New Roman" w:hAnsi="Times New Roman" w:cs="Times New Roman"/>
-          <w:b/>
-          <w:bCs/>
-        </w:rPr>
         <w:t>Iniciar sesión.</w:t>
       </w:r>
+      <w:bookmarkEnd w:id="4"/>
     </w:p>
     <w:p>
       <w:pPr>
@@ -2750,6 +4095,7 @@
               <w:rPr>
                 <w:rFonts w:ascii="Times New Roman" w:hAnsi="Times New Roman" w:cs="Times New Roman"/>
               </w:rPr>
+              <w:lastRenderedPageBreak/>
               <w:t>[Si coincide] El sistema verifica el rol del usuario para determinar si es administrador.</w:t>
             </w:r>
           </w:p>
@@ -2922,7 +4268,6 @@
         <w:rPr>
           <w:rFonts w:ascii="Times New Roman" w:hAnsi="Times New Roman" w:cs="Times New Roman"/>
         </w:rPr>
-        <w:lastRenderedPageBreak/>
         <w:t xml:space="preserve">Postcondiciones: </w:t>
       </w:r>
       <w:r>
@@ -2964,45 +4309,22 @@
     </w:p>
     <w:p>
       <w:pPr>
-        <w:jc w:val="both"/>
-        <w:rPr>
-          <w:rFonts w:ascii="Times New Roman" w:hAnsi="Times New Roman" w:cs="Times New Roman"/>
-          <w:b/>
-          <w:bCs/>
-        </w:rPr>
-      </w:pPr>
-      <w:r>
-        <w:rPr>
-          <w:rFonts w:ascii="Times New Roman" w:hAnsi="Times New Roman" w:cs="Times New Roman"/>
-          <w:b/>
-          <w:bCs/>
-        </w:rPr>
+        <w:pStyle w:val="Ttulo2"/>
+      </w:pPr>
+      <w:bookmarkStart w:id="5" w:name="_Toc201652160"/>
+      <w:r>
         <w:t>CU0</w:t>
       </w:r>
       <w:r>
-        <w:rPr>
-          <w:rFonts w:ascii="Times New Roman" w:hAnsi="Times New Roman" w:cs="Times New Roman"/>
-          <w:b/>
-          <w:bCs/>
-        </w:rPr>
         <w:t>6</w:t>
       </w:r>
       <w:r>
-        <w:rPr>
-          <w:rFonts w:ascii="Times New Roman" w:hAnsi="Times New Roman" w:cs="Times New Roman"/>
-          <w:b/>
-          <w:bCs/>
-        </w:rPr>
         <w:t xml:space="preserve"> – </w:t>
       </w:r>
       <w:r>
-        <w:rPr>
-          <w:rFonts w:ascii="Times New Roman" w:hAnsi="Times New Roman" w:cs="Times New Roman"/>
-          <w:b/>
-          <w:bCs/>
-        </w:rPr>
         <w:t>Registrar usuario.</w:t>
       </w:r>
+      <w:bookmarkEnd w:id="5"/>
     </w:p>
     <w:p>
       <w:pPr>
@@ -3481,6 +4803,7 @@
         <w:rPr>
           <w:rFonts w:ascii="Times New Roman" w:hAnsi="Times New Roman" w:cs="Times New Roman"/>
         </w:rPr>
+        <w:lastRenderedPageBreak/>
         <w:t>Requerimientos especiales:</w:t>
       </w:r>
       <w:r>
@@ -3493,7 +4816,21 @@
         <w:rPr>
           <w:rFonts w:ascii="Times New Roman" w:hAnsi="Times New Roman" w:cs="Times New Roman"/>
         </w:rPr>
-        <w:t>El caso de uso se accede desde el formulario de iniciar sesión, como un hipervínculo diciendo que si no tiene una cuenta creada, que la cree dando click ahí.</w:t>
+        <w:t xml:space="preserve">El caso de uso se accede desde el formulario de iniciar sesión, como un hipervínculo diciendo que si no tiene una cuenta creada, que la cree dando </w:t>
+      </w:r>
+      <w:proofErr w:type="gramStart"/>
+      <w:r>
+        <w:rPr>
+          <w:rFonts w:ascii="Times New Roman" w:hAnsi="Times New Roman" w:cs="Times New Roman"/>
+        </w:rPr>
+        <w:t>click</w:t>
+      </w:r>
+      <w:proofErr w:type="gramEnd"/>
+      <w:r>
+        <w:rPr>
+          <w:rFonts w:ascii="Times New Roman" w:hAnsi="Times New Roman" w:cs="Times New Roman"/>
+        </w:rPr>
+        <w:t xml:space="preserve"> ahí.</w:t>
       </w:r>
     </w:p>
     <w:p>
@@ -3568,46 +4905,22 @@
     </w:p>
     <w:p>
       <w:pPr>
-        <w:jc w:val="both"/>
-        <w:rPr>
-          <w:rFonts w:ascii="Times New Roman" w:hAnsi="Times New Roman" w:cs="Times New Roman"/>
-          <w:b/>
-          <w:bCs/>
-        </w:rPr>
-      </w:pPr>
-      <w:r>
-        <w:rPr>
-          <w:rFonts w:ascii="Times New Roman" w:hAnsi="Times New Roman" w:cs="Times New Roman"/>
-          <w:b/>
-          <w:bCs/>
-        </w:rPr>
-        <w:lastRenderedPageBreak/>
+        <w:pStyle w:val="Ttulo2"/>
+      </w:pPr>
+      <w:bookmarkStart w:id="6" w:name="_Toc201652161"/>
+      <w:r>
         <w:t>CU0</w:t>
       </w:r>
       <w:r>
-        <w:rPr>
-          <w:rFonts w:ascii="Times New Roman" w:hAnsi="Times New Roman" w:cs="Times New Roman"/>
-          <w:b/>
-          <w:bCs/>
-        </w:rPr>
         <w:t>7</w:t>
       </w:r>
       <w:r>
-        <w:rPr>
-          <w:rFonts w:ascii="Times New Roman" w:hAnsi="Times New Roman" w:cs="Times New Roman"/>
-          <w:b/>
-          <w:bCs/>
-        </w:rPr>
         <w:t xml:space="preserve"> – </w:t>
       </w:r>
       <w:r>
-        <w:rPr>
-          <w:rFonts w:ascii="Times New Roman" w:hAnsi="Times New Roman" w:cs="Times New Roman"/>
-          <w:b/>
-          <w:bCs/>
-        </w:rPr>
         <w:t>Registrar proyecto.</w:t>
       </w:r>
+      <w:bookmarkEnd w:id="6"/>
     </w:p>
     <w:p>
       <w:pPr>
@@ -4091,9 +5404,17 @@
               <w:rPr>
                 <w:rFonts w:ascii="Times New Roman" w:hAnsi="Times New Roman" w:cs="Times New Roman"/>
               </w:rPr>
-              <w:t>ID_skill</w:t>
+              <w:t>ID_</w:t>
+            </w:r>
+            <w:proofErr w:type="gramStart"/>
+            <w:r>
+              <w:rPr>
+                <w:rFonts w:ascii="Times New Roman" w:hAnsi="Times New Roman" w:cs="Times New Roman"/>
+              </w:rPr>
+              <w:t>skill</w:t>
             </w:r>
             <w:proofErr w:type="spellEnd"/>
+            <w:proofErr w:type="gramEnd"/>
             <w:r>
               <w:rPr>
                 <w:rFonts w:ascii="Times New Roman" w:hAnsi="Times New Roman" w:cs="Times New Roman"/>
@@ -4132,6 +5453,7 @@
               <w:rPr>
                 <w:rFonts w:ascii="Times New Roman" w:hAnsi="Times New Roman" w:cs="Times New Roman"/>
               </w:rPr>
+              <w:lastRenderedPageBreak/>
               <w:t>El sistema muestra mensaje de que el registro fue creado exitosamente y redirige a la pestaña de proyectos.</w:t>
             </w:r>
           </w:p>
@@ -4274,7 +5596,6 @@
           <w:b/>
           <w:bCs/>
         </w:rPr>
-        <w:lastRenderedPageBreak/>
         <w:t>Fig. 2.2.</w:t>
       </w:r>
       <w:r>
@@ -4286,45 +5607,22 @@
     </w:p>
     <w:p>
       <w:pPr>
-        <w:jc w:val="both"/>
-        <w:rPr>
-          <w:rFonts w:ascii="Times New Roman" w:hAnsi="Times New Roman" w:cs="Times New Roman"/>
-          <w:b/>
-          <w:bCs/>
-        </w:rPr>
-      </w:pPr>
-      <w:r>
-        <w:rPr>
-          <w:rFonts w:ascii="Times New Roman" w:hAnsi="Times New Roman" w:cs="Times New Roman"/>
-          <w:b/>
-          <w:bCs/>
-        </w:rPr>
+        <w:pStyle w:val="Ttulo2"/>
+      </w:pPr>
+      <w:bookmarkStart w:id="7" w:name="_Toc201652162"/>
+      <w:r>
         <w:t>CU0</w:t>
       </w:r>
       <w:r>
-        <w:rPr>
-          <w:rFonts w:ascii="Times New Roman" w:hAnsi="Times New Roman" w:cs="Times New Roman"/>
-          <w:b/>
-          <w:bCs/>
-        </w:rPr>
         <w:t>8</w:t>
       </w:r>
       <w:r>
-        <w:rPr>
-          <w:rFonts w:ascii="Times New Roman" w:hAnsi="Times New Roman" w:cs="Times New Roman"/>
-          <w:b/>
-          <w:bCs/>
-        </w:rPr>
         <w:t xml:space="preserve"> – </w:t>
       </w:r>
       <w:r>
-        <w:rPr>
-          <w:rFonts w:ascii="Times New Roman" w:hAnsi="Times New Roman" w:cs="Times New Roman"/>
-          <w:b/>
-          <w:bCs/>
-        </w:rPr>
         <w:t>Modificar proyecto.</w:t>
       </w:r>
+      <w:bookmarkEnd w:id="7"/>
     </w:p>
     <w:p>
       <w:pPr>
@@ -4817,6 +6115,7 @@
               <w:rPr>
                 <w:rFonts w:ascii="Times New Roman" w:hAnsi="Times New Roman" w:cs="Times New Roman"/>
               </w:rPr>
+              <w:lastRenderedPageBreak/>
               <w:t xml:space="preserve">El sistema elimina los registros de la tabla technologies que coincidan con el </w:t>
             </w:r>
             <w:proofErr w:type="spellStart"/>
@@ -4886,9 +6185,17 @@
               <w:rPr>
                 <w:rFonts w:ascii="Times New Roman" w:hAnsi="Times New Roman" w:cs="Times New Roman"/>
               </w:rPr>
-              <w:t>ID_skill</w:t>
+              <w:t>ID_</w:t>
+            </w:r>
+            <w:proofErr w:type="gramStart"/>
+            <w:r>
+              <w:rPr>
+                <w:rFonts w:ascii="Times New Roman" w:hAnsi="Times New Roman" w:cs="Times New Roman"/>
+              </w:rPr>
+              <w:t>skill</w:t>
             </w:r>
             <w:proofErr w:type="spellEnd"/>
+            <w:proofErr w:type="gramEnd"/>
             <w:r>
               <w:rPr>
                 <w:rFonts w:ascii="Times New Roman" w:hAnsi="Times New Roman" w:cs="Times New Roman"/>
@@ -5005,7 +6312,6 @@
         <w:rPr>
           <w:rFonts w:ascii="Times New Roman" w:hAnsi="Times New Roman" w:cs="Times New Roman"/>
         </w:rPr>
-        <w:lastRenderedPageBreak/>
         <w:t>Requerimientos especiales:</w:t>
       </w:r>
       <w:r>
@@ -5093,45 +6399,22 @@
     </w:p>
     <w:p>
       <w:pPr>
-        <w:jc w:val="both"/>
-        <w:rPr>
-          <w:rFonts w:ascii="Times New Roman" w:hAnsi="Times New Roman" w:cs="Times New Roman"/>
-          <w:b/>
-          <w:bCs/>
-        </w:rPr>
-      </w:pPr>
-      <w:r>
-        <w:rPr>
-          <w:rFonts w:ascii="Times New Roman" w:hAnsi="Times New Roman" w:cs="Times New Roman"/>
-          <w:b/>
-          <w:bCs/>
-        </w:rPr>
+        <w:pStyle w:val="Ttulo2"/>
+      </w:pPr>
+      <w:bookmarkStart w:id="8" w:name="_Toc201652163"/>
+      <w:r>
         <w:t>CU0</w:t>
       </w:r>
       <w:r>
-        <w:rPr>
-          <w:rFonts w:ascii="Times New Roman" w:hAnsi="Times New Roman" w:cs="Times New Roman"/>
-          <w:b/>
-          <w:bCs/>
-        </w:rPr>
         <w:t>9</w:t>
       </w:r>
       <w:r>
-        <w:rPr>
-          <w:rFonts w:ascii="Times New Roman" w:hAnsi="Times New Roman" w:cs="Times New Roman"/>
-          <w:b/>
-          <w:bCs/>
-        </w:rPr>
         <w:t xml:space="preserve"> – </w:t>
       </w:r>
       <w:r>
-        <w:rPr>
-          <w:rFonts w:ascii="Times New Roman" w:hAnsi="Times New Roman" w:cs="Times New Roman"/>
-          <w:b/>
-          <w:bCs/>
-        </w:rPr>
         <w:t>Eliminar proyecto.</w:t>
       </w:r>
+      <w:bookmarkEnd w:id="8"/>
     </w:p>
     <w:p>
       <w:pPr>
@@ -5518,6 +6801,7 @@
               <w:rPr>
                 <w:rFonts w:ascii="Times New Roman" w:hAnsi="Times New Roman" w:cs="Times New Roman"/>
               </w:rPr>
+              <w:lastRenderedPageBreak/>
               <w:t xml:space="preserve">El sistema elimina el o los registros de la tabla technologies que coincidan con el </w:t>
             </w:r>
             <w:proofErr w:type="spellStart"/>
@@ -5708,7 +6992,6 @@
           <w:b/>
           <w:bCs/>
         </w:rPr>
-        <w:lastRenderedPageBreak/>
         <w:t>Fig. 2.6.</w:t>
       </w:r>
       <w:r>
@@ -5720,45 +7003,22 @@
     </w:p>
     <w:p>
       <w:pPr>
-        <w:jc w:val="both"/>
-        <w:rPr>
-          <w:rFonts w:ascii="Times New Roman" w:hAnsi="Times New Roman" w:cs="Times New Roman"/>
-          <w:b/>
-          <w:bCs/>
-        </w:rPr>
-      </w:pPr>
-      <w:r>
-        <w:rPr>
-          <w:rFonts w:ascii="Times New Roman" w:hAnsi="Times New Roman" w:cs="Times New Roman"/>
-          <w:b/>
-          <w:bCs/>
-        </w:rPr>
+        <w:pStyle w:val="Ttulo2"/>
+      </w:pPr>
+      <w:bookmarkStart w:id="9" w:name="_Toc201652164"/>
+      <w:r>
         <w:t>CU</w:t>
       </w:r>
       <w:r>
-        <w:rPr>
-          <w:rFonts w:ascii="Times New Roman" w:hAnsi="Times New Roman" w:cs="Times New Roman"/>
-          <w:b/>
-          <w:bCs/>
-        </w:rPr>
         <w:t>10</w:t>
       </w:r>
       <w:r>
-        <w:rPr>
-          <w:rFonts w:ascii="Times New Roman" w:hAnsi="Times New Roman" w:cs="Times New Roman"/>
-          <w:b/>
-          <w:bCs/>
-        </w:rPr>
         <w:t xml:space="preserve"> – </w:t>
       </w:r>
       <w:r>
-        <w:rPr>
-          <w:rFonts w:ascii="Times New Roman" w:hAnsi="Times New Roman" w:cs="Times New Roman"/>
-          <w:b/>
-          <w:bCs/>
-        </w:rPr>
         <w:t>Registrar experiencia y educación.</w:t>
       </w:r>
+      <w:bookmarkEnd w:id="9"/>
     </w:p>
     <w:p>
       <w:pPr>
@@ -6167,6 +7427,7 @@
               <w:rPr>
                 <w:rFonts w:ascii="Times New Roman" w:hAnsi="Times New Roman" w:cs="Times New Roman"/>
               </w:rPr>
+              <w:lastRenderedPageBreak/>
               <w:t>El sistema muestra mensaje de que la experiencia fue registrada.</w:t>
             </w:r>
           </w:p>
@@ -6320,44 +7581,41 @@
     </w:p>
     <w:p>
       <w:pPr>
+        <w:pStyle w:val="Ttulo2"/>
+      </w:pPr>
+      <w:bookmarkStart w:id="10" w:name="_Toc201652165"/>
+      <w:r>
+        <w:t>CU</w:t>
+      </w:r>
+      <w:r>
+        <w:t>11</w:t>
+      </w:r>
+      <w:r>
+        <w:t xml:space="preserve"> – </w:t>
+      </w:r>
+      <w:r>
+        <w:t>Modificar experiencia y educación.</w:t>
+      </w:r>
+      <w:bookmarkEnd w:id="10"/>
+    </w:p>
+    <w:p>
+      <w:pPr>
         <w:jc w:val="both"/>
         <w:rPr>
           <w:rFonts w:ascii="Times New Roman" w:hAnsi="Times New Roman" w:cs="Times New Roman"/>
-          <w:b/>
-          <w:bCs/>
-        </w:rPr>
-      </w:pPr>
-      <w:r>
-        <w:rPr>
-          <w:rFonts w:ascii="Times New Roman" w:hAnsi="Times New Roman" w:cs="Times New Roman"/>
-          <w:b/>
-          <w:bCs/>
-        </w:rPr>
-        <w:t>CU</w:t>
-      </w:r>
-      <w:r>
-        <w:rPr>
-          <w:rFonts w:ascii="Times New Roman" w:hAnsi="Times New Roman" w:cs="Times New Roman"/>
-          <w:b/>
-          <w:bCs/>
-        </w:rPr>
-        <w:t>11</w:t>
-      </w:r>
-      <w:r>
-        <w:rPr>
-          <w:rFonts w:ascii="Times New Roman" w:hAnsi="Times New Roman" w:cs="Times New Roman"/>
-          <w:b/>
-          <w:bCs/>
-        </w:rPr>
-        <w:t xml:space="preserve"> – </w:t>
-      </w:r>
-      <w:r>
-        <w:rPr>
-          <w:rFonts w:ascii="Times New Roman" w:hAnsi="Times New Roman" w:cs="Times New Roman"/>
-          <w:b/>
-          <w:bCs/>
-        </w:rPr>
-        <w:t>Modificar experiencia y educación.</w:t>
+        </w:rPr>
+      </w:pPr>
+      <w:r>
+        <w:rPr>
+          <w:rFonts w:ascii="Times New Roman" w:hAnsi="Times New Roman" w:cs="Times New Roman"/>
+        </w:rPr>
+        <w:t xml:space="preserve">Actor(es): </w:t>
+      </w:r>
+      <w:r>
+        <w:rPr>
+          <w:rFonts w:ascii="Times New Roman" w:hAnsi="Times New Roman" w:cs="Times New Roman"/>
+        </w:rPr>
+        <w:t>Administrador.</w:t>
       </w:r>
     </w:p>
     <w:p>
@@ -6371,27 +7629,6 @@
         <w:rPr>
           <w:rFonts w:ascii="Times New Roman" w:hAnsi="Times New Roman" w:cs="Times New Roman"/>
         </w:rPr>
-        <w:t xml:space="preserve">Actor(es): </w:t>
-      </w:r>
-      <w:r>
-        <w:rPr>
-          <w:rFonts w:ascii="Times New Roman" w:hAnsi="Times New Roman" w:cs="Times New Roman"/>
-        </w:rPr>
-        <w:t>Administrador.</w:t>
-      </w:r>
-    </w:p>
-    <w:p>
-      <w:pPr>
-        <w:jc w:val="both"/>
-        <w:rPr>
-          <w:rFonts w:ascii="Times New Roman" w:hAnsi="Times New Roman" w:cs="Times New Roman"/>
-        </w:rPr>
-      </w:pPr>
-      <w:r>
-        <w:rPr>
-          <w:rFonts w:ascii="Times New Roman" w:hAnsi="Times New Roman" w:cs="Times New Roman"/>
-        </w:rPr>
-        <w:lastRenderedPageBreak/>
         <w:t>Descripción:</w:t>
       </w:r>
       <w:r>
@@ -6802,6 +8039,7 @@
               <w:rPr>
                 <w:rFonts w:ascii="Times New Roman" w:hAnsi="Times New Roman" w:cs="Times New Roman"/>
               </w:rPr>
+              <w:lastRenderedPageBreak/>
               <w:t xml:space="preserve">El sistema guarda en la tabla experiences los datos de fecha de inicio, fecha de fin y </w:t>
             </w:r>
             <w:proofErr w:type="spellStart"/>
@@ -7003,58 +8241,34 @@
     </w:p>
     <w:p>
       <w:pPr>
+        <w:pStyle w:val="Ttulo2"/>
+      </w:pPr>
+      <w:bookmarkStart w:id="11" w:name="_Toc201652166"/>
+      <w:r>
+        <w:t>CU</w:t>
+      </w:r>
+      <w:r>
+        <w:t>12</w:t>
+      </w:r>
+      <w:r>
+        <w:t xml:space="preserve"> – </w:t>
+      </w:r>
+      <w:r>
+        <w:t>Eliminar experiencia y educación.</w:t>
+      </w:r>
+      <w:bookmarkEnd w:id="11"/>
+    </w:p>
+    <w:p>
+      <w:pPr>
         <w:jc w:val="both"/>
         <w:rPr>
           <w:rFonts w:ascii="Times New Roman" w:hAnsi="Times New Roman" w:cs="Times New Roman"/>
-          <w:b/>
-          <w:bCs/>
-        </w:rPr>
-      </w:pPr>
-      <w:r>
-        <w:rPr>
-          <w:rFonts w:ascii="Times New Roman" w:hAnsi="Times New Roman" w:cs="Times New Roman"/>
-          <w:b/>
-          <w:bCs/>
-        </w:rPr>
-        <w:t>CU</w:t>
-      </w:r>
-      <w:r>
-        <w:rPr>
-          <w:rFonts w:ascii="Times New Roman" w:hAnsi="Times New Roman" w:cs="Times New Roman"/>
-          <w:b/>
-          <w:bCs/>
-        </w:rPr>
-        <w:t>12</w:t>
-      </w:r>
-      <w:r>
-        <w:rPr>
-          <w:rFonts w:ascii="Times New Roman" w:hAnsi="Times New Roman" w:cs="Times New Roman"/>
-          <w:b/>
-          <w:bCs/>
-        </w:rPr>
-        <w:t xml:space="preserve"> – </w:t>
-      </w:r>
-      <w:r>
-        <w:rPr>
-          <w:rFonts w:ascii="Times New Roman" w:hAnsi="Times New Roman" w:cs="Times New Roman"/>
-          <w:b/>
-          <w:bCs/>
-        </w:rPr>
-        <w:t>Eliminar experiencia y educación.</w:t>
-      </w:r>
-    </w:p>
-    <w:p>
-      <w:pPr>
-        <w:jc w:val="both"/>
-        <w:rPr>
-          <w:rFonts w:ascii="Times New Roman" w:hAnsi="Times New Roman" w:cs="Times New Roman"/>
-        </w:rPr>
-      </w:pPr>
-      <w:r>
-        <w:rPr>
-          <w:rFonts w:ascii="Times New Roman" w:hAnsi="Times New Roman" w:cs="Times New Roman"/>
-        </w:rPr>
-        <w:lastRenderedPageBreak/>
+        </w:rPr>
+      </w:pPr>
+      <w:r>
+        <w:rPr>
+          <w:rFonts w:ascii="Times New Roman" w:hAnsi="Times New Roman" w:cs="Times New Roman"/>
+        </w:rPr>
         <w:t xml:space="preserve">Actor(es): </w:t>
       </w:r>
       <w:r>
@@ -7481,6 +8695,7 @@
         <w:rPr>
           <w:rFonts w:ascii="Times New Roman" w:hAnsi="Times New Roman" w:cs="Times New Roman"/>
         </w:rPr>
+        <w:lastRenderedPageBreak/>
         <w:t>Precondiciones:</w:t>
       </w:r>
       <w:r>
@@ -7542,45 +8757,22 @@
     </w:p>
     <w:p>
       <w:pPr>
-        <w:jc w:val="both"/>
-        <w:rPr>
-          <w:rFonts w:ascii="Times New Roman" w:hAnsi="Times New Roman" w:cs="Times New Roman"/>
-          <w:b/>
-          <w:bCs/>
-        </w:rPr>
-      </w:pPr>
-      <w:r>
-        <w:rPr>
-          <w:rFonts w:ascii="Times New Roman" w:hAnsi="Times New Roman" w:cs="Times New Roman"/>
-          <w:b/>
-          <w:bCs/>
-        </w:rPr>
+        <w:pStyle w:val="Ttulo2"/>
+      </w:pPr>
+      <w:bookmarkStart w:id="12" w:name="_Toc201652167"/>
+      <w:r>
         <w:t>CU</w:t>
       </w:r>
       <w:r>
-        <w:rPr>
-          <w:rFonts w:ascii="Times New Roman" w:hAnsi="Times New Roman" w:cs="Times New Roman"/>
-          <w:b/>
-          <w:bCs/>
-        </w:rPr>
         <w:t>13</w:t>
       </w:r>
       <w:r>
-        <w:rPr>
-          <w:rFonts w:ascii="Times New Roman" w:hAnsi="Times New Roman" w:cs="Times New Roman"/>
-          <w:b/>
-          <w:bCs/>
-        </w:rPr>
         <w:t xml:space="preserve"> – </w:t>
       </w:r>
       <w:r>
-        <w:rPr>
-          <w:rFonts w:ascii="Times New Roman" w:hAnsi="Times New Roman" w:cs="Times New Roman"/>
-          <w:b/>
-          <w:bCs/>
-        </w:rPr>
         <w:t>Registrar habilidad.</w:t>
       </w:r>
+      <w:bookmarkEnd w:id="12"/>
     </w:p>
     <w:p>
       <w:pPr>
@@ -7791,7 +8983,6 @@
               <w:rPr>
                 <w:rFonts w:ascii="Times New Roman" w:hAnsi="Times New Roman" w:cs="Times New Roman"/>
               </w:rPr>
-              <w:lastRenderedPageBreak/>
               <w:t>El sistema renderiza el formulario de registrar habilidad.</w:t>
             </w:r>
           </w:p>
@@ -8114,6 +9305,7 @@
         <w:rPr>
           <w:rFonts w:ascii="Times New Roman" w:hAnsi="Times New Roman" w:cs="Times New Roman"/>
         </w:rPr>
+        <w:lastRenderedPageBreak/>
         <w:t xml:space="preserve">Postcondiciones: </w:t>
       </w:r>
       <w:r>
@@ -8155,45 +9347,22 @@
     </w:p>
     <w:p>
       <w:pPr>
-        <w:jc w:val="both"/>
-        <w:rPr>
-          <w:rFonts w:ascii="Times New Roman" w:hAnsi="Times New Roman" w:cs="Times New Roman"/>
-          <w:b/>
-          <w:bCs/>
-        </w:rPr>
-      </w:pPr>
-      <w:r>
-        <w:rPr>
-          <w:rFonts w:ascii="Times New Roman" w:hAnsi="Times New Roman" w:cs="Times New Roman"/>
-          <w:b/>
-          <w:bCs/>
-        </w:rPr>
+        <w:pStyle w:val="Ttulo2"/>
+      </w:pPr>
+      <w:bookmarkStart w:id="13" w:name="_Toc201652168"/>
+      <w:r>
         <w:t>CU</w:t>
       </w:r>
       <w:r>
-        <w:rPr>
-          <w:rFonts w:ascii="Times New Roman" w:hAnsi="Times New Roman" w:cs="Times New Roman"/>
-          <w:b/>
-          <w:bCs/>
-        </w:rPr>
         <w:t>14</w:t>
       </w:r>
       <w:r>
-        <w:rPr>
-          <w:rFonts w:ascii="Times New Roman" w:hAnsi="Times New Roman" w:cs="Times New Roman"/>
-          <w:b/>
-          <w:bCs/>
-        </w:rPr>
         <w:t xml:space="preserve"> – </w:t>
       </w:r>
       <w:r>
-        <w:rPr>
-          <w:rFonts w:ascii="Times New Roman" w:hAnsi="Times New Roman" w:cs="Times New Roman"/>
-          <w:b/>
-          <w:bCs/>
-        </w:rPr>
         <w:t>Modificar habilidad.</w:t>
       </w:r>
+      <w:bookmarkEnd w:id="13"/>
     </w:p>
     <w:p>
       <w:pPr>
@@ -8438,7 +9607,6 @@
               <w:rPr>
                 <w:rFonts w:ascii="Times New Roman" w:hAnsi="Times New Roman" w:cs="Times New Roman"/>
               </w:rPr>
-              <w:lastRenderedPageBreak/>
               <w:t>El sistema muestra los datos de la habilidad y permite modificarla.</w:t>
             </w:r>
           </w:p>
@@ -8825,6 +9993,7 @@
         <w:rPr>
           <w:rFonts w:ascii="Times New Roman" w:hAnsi="Times New Roman" w:cs="Times New Roman"/>
         </w:rPr>
+        <w:lastRenderedPageBreak/>
         <w:t xml:space="preserve">Postcondiciones: </w:t>
       </w:r>
       <w:r>
@@ -8866,45 +10035,22 @@
     </w:p>
     <w:p>
       <w:pPr>
-        <w:jc w:val="both"/>
-        <w:rPr>
-          <w:rFonts w:ascii="Times New Roman" w:hAnsi="Times New Roman" w:cs="Times New Roman"/>
-          <w:b/>
-          <w:bCs/>
-        </w:rPr>
-      </w:pPr>
-      <w:r>
-        <w:rPr>
-          <w:rFonts w:ascii="Times New Roman" w:hAnsi="Times New Roman" w:cs="Times New Roman"/>
-          <w:b/>
-          <w:bCs/>
-        </w:rPr>
+        <w:pStyle w:val="Ttulo2"/>
+      </w:pPr>
+      <w:bookmarkStart w:id="14" w:name="_Toc201652169"/>
+      <w:r>
         <w:t>CU</w:t>
       </w:r>
       <w:r>
-        <w:rPr>
-          <w:rFonts w:ascii="Times New Roman" w:hAnsi="Times New Roman" w:cs="Times New Roman"/>
-          <w:b/>
-          <w:bCs/>
-        </w:rPr>
         <w:t>15</w:t>
       </w:r>
       <w:r>
-        <w:rPr>
-          <w:rFonts w:ascii="Times New Roman" w:hAnsi="Times New Roman" w:cs="Times New Roman"/>
-          <w:b/>
-          <w:bCs/>
-        </w:rPr>
         <w:t xml:space="preserve"> – </w:t>
       </w:r>
       <w:r>
-        <w:rPr>
-          <w:rFonts w:ascii="Times New Roman" w:hAnsi="Times New Roman" w:cs="Times New Roman"/>
-          <w:b/>
-          <w:bCs/>
-        </w:rPr>
         <w:t>Eliminar habilidad.</w:t>
       </w:r>
+      <w:bookmarkEnd w:id="14"/>
     </w:p>
     <w:p>
       <w:pPr>
@@ -9129,7 +10275,6 @@
               <w:rPr>
                 <w:rFonts w:ascii="Times New Roman" w:hAnsi="Times New Roman" w:cs="Times New Roman"/>
               </w:rPr>
-              <w:lastRenderedPageBreak/>
               <w:t>El administrador selecciona la opción de eliminar habilidad.</w:t>
             </w:r>
           </w:p>
@@ -9431,68 +10576,50 @@
     </w:p>
     <w:p>
       <w:pPr>
+        <w:pStyle w:val="Ttulo2"/>
+      </w:pPr>
+      <w:bookmarkStart w:id="15" w:name="_Toc201652170"/>
+      <w:r>
+        <w:t>CU</w:t>
+      </w:r>
+      <w:r>
+        <w:t>16</w:t>
+      </w:r>
+      <w:r>
+        <w:t xml:space="preserve"> – </w:t>
+      </w:r>
+      <w:r>
+        <w:t>Consultar</w:t>
+      </w:r>
+      <w:r>
+        <w:t xml:space="preserve"> usuario</w:t>
+      </w:r>
+      <w:r>
+        <w:t>s</w:t>
+      </w:r>
+      <w:r>
+        <w:t>.</w:t>
+      </w:r>
+      <w:bookmarkEnd w:id="15"/>
+    </w:p>
+    <w:p>
+      <w:pPr>
         <w:jc w:val="both"/>
         <w:rPr>
           <w:rFonts w:ascii="Times New Roman" w:hAnsi="Times New Roman" w:cs="Times New Roman"/>
-          <w:b/>
-          <w:bCs/>
-        </w:rPr>
-      </w:pPr>
-      <w:r>
-        <w:rPr>
-          <w:rFonts w:ascii="Times New Roman" w:hAnsi="Times New Roman" w:cs="Times New Roman"/>
-          <w:b/>
-          <w:bCs/>
-        </w:rPr>
-        <w:t>CU</w:t>
-      </w:r>
-      <w:r>
-        <w:rPr>
-          <w:rFonts w:ascii="Times New Roman" w:hAnsi="Times New Roman" w:cs="Times New Roman"/>
-          <w:b/>
-          <w:bCs/>
-        </w:rPr>
-        <w:t>16</w:t>
-      </w:r>
-      <w:r>
-        <w:rPr>
-          <w:rFonts w:ascii="Times New Roman" w:hAnsi="Times New Roman" w:cs="Times New Roman"/>
-          <w:b/>
-          <w:bCs/>
-        </w:rPr>
-        <w:t xml:space="preserve"> – </w:t>
-      </w:r>
-      <w:r>
-        <w:rPr>
-          <w:rFonts w:ascii="Times New Roman" w:hAnsi="Times New Roman" w:cs="Times New Roman"/>
-          <w:b/>
-          <w:bCs/>
-        </w:rPr>
-        <w:t>Consultar</w:t>
-      </w:r>
-      <w:r>
-        <w:rPr>
-          <w:rFonts w:ascii="Times New Roman" w:hAnsi="Times New Roman" w:cs="Times New Roman"/>
-          <w:b/>
-          <w:bCs/>
-        </w:rPr>
-        <w:t xml:space="preserve"> usuario</w:t>
-      </w:r>
-      <w:r>
-        <w:rPr>
-          <w:rFonts w:ascii="Times New Roman" w:hAnsi="Times New Roman" w:cs="Times New Roman"/>
-          <w:b/>
-          <w:bCs/>
-        </w:rPr>
-        <w:t>s</w:t>
-      </w:r>
-      <w:r>
-        <w:rPr>
-          <w:rFonts w:ascii="Times New Roman" w:hAnsi="Times New Roman" w:cs="Times New Roman"/>
-          <w:b/>
-          <w:bCs/>
-        </w:rPr>
-        <w:t>.</w:t>
+        </w:rPr>
+      </w:pPr>
+      <w:r>
+        <w:rPr>
+          <w:rFonts w:ascii="Times New Roman" w:hAnsi="Times New Roman" w:cs="Times New Roman"/>
+        </w:rPr>
+        <w:t xml:space="preserve">Actor(es): </w:t>
+      </w:r>
+      <w:r>
+        <w:rPr>
+          <w:rFonts w:ascii="Times New Roman" w:hAnsi="Times New Roman" w:cs="Times New Roman"/>
+        </w:rPr>
+        <w:t>Administrador.</w:t>
       </w:r>
     </w:p>
     <w:p>
@@ -9506,26 +10633,7 @@
         <w:rPr>
           <w:rFonts w:ascii="Times New Roman" w:hAnsi="Times New Roman" w:cs="Times New Roman"/>
         </w:rPr>
-        <w:t xml:space="preserve">Actor(es): </w:t>
-      </w:r>
-      <w:r>
-        <w:rPr>
-          <w:rFonts w:ascii="Times New Roman" w:hAnsi="Times New Roman" w:cs="Times New Roman"/>
-        </w:rPr>
-        <w:t>Administrador.</w:t>
-      </w:r>
-    </w:p>
-    <w:p>
-      <w:pPr>
-        <w:jc w:val="both"/>
-        <w:rPr>
-          <w:rFonts w:ascii="Times New Roman" w:hAnsi="Times New Roman" w:cs="Times New Roman"/>
-        </w:rPr>
-      </w:pPr>
-      <w:r>
-        <w:rPr>
-          <w:rFonts w:ascii="Times New Roman" w:hAnsi="Times New Roman" w:cs="Times New Roman"/>
-        </w:rPr>
+        <w:lastRenderedPageBreak/>
         <w:t xml:space="preserve">Descripción: El administrador </w:t>
       </w:r>
       <w:r>
@@ -9904,7 +11012,6 @@
               <w:rPr>
                 <w:rFonts w:ascii="Times New Roman" w:hAnsi="Times New Roman" w:cs="Times New Roman"/>
               </w:rPr>
-              <w:lastRenderedPageBreak/>
               <w:t>El sistema consulta si hay usuarios registrados.</w:t>
             </w:r>
           </w:p>
@@ -10122,53 +11229,25 @@
     </w:p>
     <w:p>
       <w:pPr>
-        <w:jc w:val="both"/>
-        <w:rPr>
-          <w:rFonts w:ascii="Times New Roman" w:hAnsi="Times New Roman" w:cs="Times New Roman"/>
-          <w:b/>
-          <w:bCs/>
-        </w:rPr>
-      </w:pPr>
-      <w:r>
-        <w:rPr>
-          <w:rFonts w:ascii="Times New Roman" w:hAnsi="Times New Roman" w:cs="Times New Roman"/>
-          <w:b/>
-          <w:bCs/>
-        </w:rPr>
+        <w:pStyle w:val="Ttulo2"/>
+      </w:pPr>
+      <w:bookmarkStart w:id="16" w:name="_Toc201652171"/>
+      <w:r>
         <w:t>CU</w:t>
       </w:r>
       <w:r>
-        <w:rPr>
-          <w:rFonts w:ascii="Times New Roman" w:hAnsi="Times New Roman" w:cs="Times New Roman"/>
-          <w:b/>
-          <w:bCs/>
-        </w:rPr>
         <w:t>1</w:t>
       </w:r>
       <w:r>
-        <w:rPr>
-          <w:rFonts w:ascii="Times New Roman" w:hAnsi="Times New Roman" w:cs="Times New Roman"/>
-          <w:b/>
-          <w:bCs/>
-        </w:rPr>
         <w:t>7</w:t>
       </w:r>
       <w:r>
-        <w:rPr>
-          <w:rFonts w:ascii="Times New Roman" w:hAnsi="Times New Roman" w:cs="Times New Roman"/>
-          <w:b/>
-          <w:bCs/>
-        </w:rPr>
         <w:t xml:space="preserve"> – </w:t>
       </w:r>
       <w:r>
-        <w:rPr>
-          <w:rFonts w:ascii="Times New Roman" w:hAnsi="Times New Roman" w:cs="Times New Roman"/>
-          <w:b/>
-          <w:bCs/>
-        </w:rPr>
         <w:t>Modificar usuario.</w:t>
       </w:r>
+      <w:bookmarkEnd w:id="16"/>
     </w:p>
     <w:p>
       <w:pPr>
@@ -10317,6 +11396,7 @@
               <w:rPr>
                 <w:rFonts w:ascii="Times New Roman" w:hAnsi="Times New Roman" w:cs="Times New Roman"/>
               </w:rPr>
+              <w:lastRenderedPageBreak/>
               <w:t>Inicia el caso de uso.</w:t>
             </w:r>
           </w:p>
@@ -10453,7 +11533,21 @@
               <w:rPr>
                 <w:rFonts w:ascii="Times New Roman" w:hAnsi="Times New Roman" w:cs="Times New Roman"/>
               </w:rPr>
-              <w:t>El administrador rellena con nuevos datos la información del usuario.</w:t>
+              <w:t xml:space="preserve">El </w:t>
+            </w:r>
+            <w:proofErr w:type="gramStart"/>
+            <w:r>
+              <w:rPr>
+                <w:rFonts w:ascii="Times New Roman" w:hAnsi="Times New Roman" w:cs="Times New Roman"/>
+              </w:rPr>
+              <w:t>administrador rellena</w:t>
+            </w:r>
+            <w:proofErr w:type="gramEnd"/>
+            <w:r>
+              <w:rPr>
+                <w:rFonts w:ascii="Times New Roman" w:hAnsi="Times New Roman" w:cs="Times New Roman"/>
+              </w:rPr>
+              <w:t xml:space="preserve"> con nuevos datos la información del usuario.</w:t>
             </w:r>
           </w:p>
         </w:tc>
@@ -10589,14 +11683,7 @@
               <w:rPr>
                 <w:rFonts w:ascii="Times New Roman" w:hAnsi="Times New Roman" w:cs="Times New Roman"/>
               </w:rPr>
-              <w:t xml:space="preserve"> los datos de nombre, apellido, correo y fecha de </w:t>
-            </w:r>
-            <w:r>
-              <w:rPr>
-                <w:rFonts w:ascii="Times New Roman" w:hAnsi="Times New Roman" w:cs="Times New Roman"/>
-              </w:rPr>
-              <w:lastRenderedPageBreak/>
-              <w:t>creación del usuario que coincida con el ID previamente recuperado.</w:t>
+              <w:t xml:space="preserve"> los datos de nombre, apellido, correo y fecha de creación del usuario que coincida con el ID previamente recuperado.</w:t>
             </w:r>
           </w:p>
         </w:tc>
@@ -10913,53 +12000,25 @@
     </w:p>
     <w:p>
       <w:pPr>
-        <w:jc w:val="both"/>
-        <w:rPr>
-          <w:rFonts w:ascii="Times New Roman" w:hAnsi="Times New Roman" w:cs="Times New Roman"/>
-          <w:b/>
-          <w:bCs/>
-        </w:rPr>
-      </w:pPr>
-      <w:r>
-        <w:rPr>
-          <w:rFonts w:ascii="Times New Roman" w:hAnsi="Times New Roman" w:cs="Times New Roman"/>
-          <w:b/>
-          <w:bCs/>
-        </w:rPr>
+        <w:pStyle w:val="Ttulo2"/>
+      </w:pPr>
+      <w:bookmarkStart w:id="17" w:name="_Toc201652172"/>
+      <w:r>
         <w:t>CU</w:t>
       </w:r>
       <w:r>
-        <w:rPr>
-          <w:rFonts w:ascii="Times New Roman" w:hAnsi="Times New Roman" w:cs="Times New Roman"/>
-          <w:b/>
-          <w:bCs/>
-        </w:rPr>
         <w:t>1</w:t>
       </w:r>
       <w:r>
-        <w:rPr>
-          <w:rFonts w:ascii="Times New Roman" w:hAnsi="Times New Roman" w:cs="Times New Roman"/>
-          <w:b/>
-          <w:bCs/>
-        </w:rPr>
         <w:t>8</w:t>
       </w:r>
       <w:r>
-        <w:rPr>
-          <w:rFonts w:ascii="Times New Roman" w:hAnsi="Times New Roman" w:cs="Times New Roman"/>
-          <w:b/>
-          <w:bCs/>
-        </w:rPr>
         <w:t xml:space="preserve"> – </w:t>
       </w:r>
       <w:r>
-        <w:rPr>
-          <w:rFonts w:ascii="Times New Roman" w:hAnsi="Times New Roman" w:cs="Times New Roman"/>
-          <w:b/>
-          <w:bCs/>
-        </w:rPr>
         <w:t>Eliminar usuario.</w:t>
       </w:r>
+      <w:bookmarkEnd w:id="17"/>
     </w:p>
     <w:p>
       <w:pPr>
@@ -11136,6 +12195,7 @@
               <w:rPr>
                 <w:rFonts w:ascii="Times New Roman" w:hAnsi="Times New Roman" w:cs="Times New Roman"/>
               </w:rPr>
+              <w:lastRenderedPageBreak/>
               <w:t>El administrador selecciona un usuario en específico.</w:t>
             </w:r>
           </w:p>
@@ -11474,7 +12534,6 @@
         <w:rPr>
           <w:rFonts w:ascii="Times New Roman" w:hAnsi="Times New Roman" w:cs="Times New Roman"/>
         </w:rPr>
-        <w:lastRenderedPageBreak/>
         <w:t xml:space="preserve">Postcondiciones:  </w:t>
       </w:r>
       <w:r>
@@ -11996,7 +13055,6 @@
     <w:next w:val="Normal"/>
     <w:link w:val="Ttulo2Car"/>
     <w:uiPriority w:val="9"/>
-    <w:semiHidden/>
     <w:unhideWhenUsed/>
     <w:qFormat/>
     <w:rsid w:val="00101D3B"/>
@@ -12213,7 +13271,6 @@
     <w:basedOn w:val="Fuentedeprrafopredeter"/>
     <w:link w:val="Ttulo2"/>
     <w:uiPriority w:val="9"/>
-    <w:semiHidden/>
     <w:rsid w:val="00101D3B"/>
     <w:rPr>
       <w:rFonts w:asciiTheme="majorHAnsi" w:eastAsiaTheme="majorEastAsia" w:hAnsiTheme="majorHAnsi" w:cstheme="majorBidi"/>
@@ -12503,6 +13560,50 @@
         <w:insideV w:val="single" w:sz="4" w:space="0" w:color="auto"/>
       </w:tblBorders>
     </w:tblPr>
+  </w:style>
+  <w:style w:type="paragraph" w:styleId="TtuloTDC">
+    <w:name w:val="TOC Heading"/>
+    <w:basedOn w:val="Ttulo1"/>
+    <w:next w:val="Normal"/>
+    <w:uiPriority w:val="39"/>
+    <w:unhideWhenUsed/>
+    <w:qFormat/>
+    <w:rsid w:val="009237CC"/>
+    <w:pPr>
+      <w:spacing w:before="240" w:after="0" w:line="259" w:lineRule="auto"/>
+      <w:outlineLvl w:val="9"/>
+    </w:pPr>
+    <w:rPr>
+      <w:kern w:val="0"/>
+      <w:sz w:val="32"/>
+      <w:szCs w:val="32"/>
+      <w:lang w:eastAsia="es-MX"/>
+      <w14:ligatures w14:val="none"/>
+    </w:rPr>
+  </w:style>
+  <w:style w:type="paragraph" w:styleId="TDC2">
+    <w:name w:val="toc 2"/>
+    <w:basedOn w:val="Normal"/>
+    <w:next w:val="Normal"/>
+    <w:autoRedefine/>
+    <w:uiPriority w:val="39"/>
+    <w:unhideWhenUsed/>
+    <w:rsid w:val="009237CC"/>
+    <w:pPr>
+      <w:spacing w:after="100"/>
+      <w:ind w:left="240"/>
+    </w:pPr>
+  </w:style>
+  <w:style w:type="character" w:styleId="Hipervnculo">
+    <w:name w:val="Hyperlink"/>
+    <w:basedOn w:val="Fuentedeprrafopredeter"/>
+    <w:uiPriority w:val="99"/>
+    <w:unhideWhenUsed/>
+    <w:rsid w:val="009237CC"/>
+    <w:rPr>
+      <w:color w:val="467886" w:themeColor="hyperlink"/>
+      <w:u w:val="single"/>
+    </w:rPr>
   </w:style>
 </w:styles>
 </file>
@@ -12800,4 +13901,16 @@
     </a:ext>
   </a:extLst>
 </a:theme>
+</file>
+
+<file path=customXml/item1.xml><?xml version="1.0" encoding="utf-8"?>
+<b:Sources xmlns:b="http://schemas.openxmlformats.org/officeDocument/2006/bibliography" xmlns="http://schemas.openxmlformats.org/officeDocument/2006/bibliography" SelectedStyle="\APASixthEditionOfficeOnline.xsl" StyleName="APA" Version="6"/>
+</file>
+
+<file path=customXml/itemProps1.xml><?xml version="1.0" encoding="utf-8"?>
+<ds:datastoreItem xmlns:ds="http://schemas.openxmlformats.org/officeDocument/2006/customXml" ds:itemID="{BDCBBDE2-E433-45FF-8383-D345747EE523}">
+  <ds:schemaRefs>
+    <ds:schemaRef ds:uri="http://schemas.openxmlformats.org/officeDocument/2006/bibliography"/>
+  </ds:schemaRefs>
+</ds:datastoreItem>
 </file>
</xml_diff>

<commit_message>
Feature: diagrama de casos de uso 3 realizado y estructura cambiada en el documento de detallado de CU
</commit_message>
<xml_diff>
--- a/Detallado de casos de uso.docx
+++ b/Detallado de casos de uso.docx
@@ -5,7 +5,13 @@
     <w:sdt>
       <w:sdtPr>
         <w:rPr>
-          <w:lang w:val="es-ES"/>
+          <w:rFonts w:asciiTheme="minorHAnsi" w:eastAsiaTheme="minorHAnsi" w:hAnsiTheme="minorHAnsi" w:cstheme="minorBidi"/>
+          <w:color w:val="auto"/>
+          <w:kern w:val="2"/>
+          <w:sz w:val="24"/>
+          <w:szCs w:val="24"/>
+          <w:lang w:val="es-ES" w:eastAsia="en-US"/>
+          <w14:ligatures w14:val="standardContextual"/>
         </w:rPr>
         <w:id w:val="1128128591"/>
         <w:docPartObj>
@@ -15,15 +21,8 @@
       </w:sdtPr>
       <w:sdtEndPr>
         <w:rPr>
-          <w:rFonts w:asciiTheme="minorHAnsi" w:eastAsiaTheme="minorHAnsi" w:hAnsiTheme="minorHAnsi" w:cstheme="minorBidi"/>
           <w:b/>
           <w:bCs/>
-          <w:color w:val="auto"/>
-          <w:kern w:val="2"/>
-          <w:sz w:val="24"/>
-          <w:szCs w:val="24"/>
-          <w:lang w:eastAsia="en-US"/>
-          <w14:ligatures w14:val="standardContextual"/>
         </w:rPr>
       </w:sdtEndPr>
       <w:sdtContent>
@@ -45,7 +44,9 @@
               <w:tab w:val="right" w:leader="dot" w:pos="8828"/>
             </w:tabs>
             <w:rPr>
+              <w:rFonts w:eastAsiaTheme="minorEastAsia"/>
               <w:noProof/>
+              <w:lang w:eastAsia="es-MX"/>
             </w:rPr>
           </w:pPr>
           <w:r>
@@ -57,7 +58,7 @@
           <w:r>
             <w:fldChar w:fldCharType="separate"/>
           </w:r>
-          <w:hyperlink w:anchor="_Toc201652155" w:history="1">
+          <w:hyperlink w:anchor="_Toc201654121" w:history="1">
             <w:r>
               <w:rPr>
                 <w:rStyle w:val="Hipervnculo"/>
@@ -84,7 +85,7 @@
                 <w:noProof/>
                 <w:webHidden/>
               </w:rPr>
-              <w:instrText xml:space="preserve"> PAGEREF _Toc201652155 \h </w:instrText>
+              <w:instrText xml:space="preserve"> PAGEREF _Toc201654121 \h </w:instrText>
             </w:r>
             <w:r>
               <w:rPr>
@@ -105,6 +106,74 @@
                 <w:webHidden/>
               </w:rPr>
               <w:t>2</w:t>
+            </w:r>
+            <w:r>
+              <w:rPr>
+                <w:noProof/>
+                <w:webHidden/>
+              </w:rPr>
+              <w:fldChar w:fldCharType="end"/>
+            </w:r>
+          </w:hyperlink>
+        </w:p>
+        <w:p>
+          <w:pPr>
+            <w:pStyle w:val="TDC3"/>
+            <w:tabs>
+              <w:tab w:val="right" w:leader="dot" w:pos="8828"/>
+            </w:tabs>
+            <w:rPr>
+              <w:noProof/>
+            </w:rPr>
+          </w:pPr>
+          <w:hyperlink w:anchor="_Toc201654122" w:history="1">
+            <w:r>
+              <w:rPr>
+                <w:rStyle w:val="Hipervnculo"/>
+                <w:noProof/>
+              </w:rPr>
+              <w:t>Diagrama del CU01.</w:t>
+            </w:r>
+            <w:r>
+              <w:rPr>
+                <w:noProof/>
+                <w:webHidden/>
+              </w:rPr>
+              <w:tab/>
+            </w:r>
+            <w:r>
+              <w:rPr>
+                <w:noProof/>
+                <w:webHidden/>
+              </w:rPr>
+              <w:fldChar w:fldCharType="begin"/>
+            </w:r>
+            <w:r>
+              <w:rPr>
+                <w:noProof/>
+                <w:webHidden/>
+              </w:rPr>
+              <w:instrText xml:space="preserve"> PAGEREF _Toc201654122 \h </w:instrText>
+            </w:r>
+            <w:r>
+              <w:rPr>
+                <w:noProof/>
+                <w:webHidden/>
+              </w:rPr>
+            </w:r>
+            <w:r>
+              <w:rPr>
+                <w:noProof/>
+                <w:webHidden/>
+              </w:rPr>
+              <w:fldChar w:fldCharType="separate"/>
+            </w:r>
+            <w:r>
+              <w:rPr>
+                <w:noProof/>
+                <w:webHidden/>
+              </w:rPr>
+              <w:t>3</w:t>
             </w:r>
             <w:r>
               <w:rPr>
@@ -122,10 +191,12 @@
               <w:tab w:val="right" w:leader="dot" w:pos="8828"/>
             </w:tabs>
             <w:rPr>
+              <w:rFonts w:eastAsiaTheme="minorEastAsia"/>
               <w:noProof/>
+              <w:lang w:eastAsia="es-MX"/>
             </w:rPr>
           </w:pPr>
-          <w:hyperlink w:anchor="_Toc201652156" w:history="1">
+          <w:hyperlink w:anchor="_Toc201654123" w:history="1">
             <w:r>
               <w:rPr>
                 <w:rStyle w:val="Hipervnculo"/>
@@ -152,7 +223,7 @@
                 <w:noProof/>
                 <w:webHidden/>
               </w:rPr>
-              <w:instrText xml:space="preserve"> PAGEREF _Toc201652156 \h </w:instrText>
+              <w:instrText xml:space="preserve"> PAGEREF _Toc201654123 \h </w:instrText>
             </w:r>
             <w:r>
               <w:rPr>
@@ -190,10 +261,12 @@
               <w:tab w:val="right" w:leader="dot" w:pos="8828"/>
             </w:tabs>
             <w:rPr>
+              <w:rFonts w:eastAsiaTheme="minorEastAsia"/>
               <w:noProof/>
+              <w:lang w:eastAsia="es-MX"/>
             </w:rPr>
           </w:pPr>
-          <w:hyperlink w:anchor="_Toc201652157" w:history="1">
+          <w:hyperlink w:anchor="_Toc201654124" w:history="1">
             <w:r>
               <w:rPr>
                 <w:rStyle w:val="Hipervnculo"/>
@@ -220,7 +293,7 @@
                 <w:noProof/>
                 <w:webHidden/>
               </w:rPr>
-              <w:instrText xml:space="preserve"> PAGEREF _Toc201652157 \h </w:instrText>
+              <w:instrText xml:space="preserve"> PAGEREF _Toc201654124 \h </w:instrText>
             </w:r>
             <w:r>
               <w:rPr>
@@ -240,7 +313,7 @@
                 <w:noProof/>
                 <w:webHidden/>
               </w:rPr>
-              <w:t>4</w:t>
+              <w:t>6</w:t>
             </w:r>
             <w:r>
               <w:rPr>
@@ -258,10 +331,12 @@
               <w:tab w:val="right" w:leader="dot" w:pos="8828"/>
             </w:tabs>
             <w:rPr>
+              <w:rFonts w:eastAsiaTheme="minorEastAsia"/>
               <w:noProof/>
+              <w:lang w:eastAsia="es-MX"/>
             </w:rPr>
           </w:pPr>
-          <w:hyperlink w:anchor="_Toc201652158" w:history="1">
+          <w:hyperlink w:anchor="_Toc201654125" w:history="1">
             <w:r>
               <w:rPr>
                 <w:rStyle w:val="Hipervnculo"/>
@@ -288,7 +363,7 @@
                 <w:noProof/>
                 <w:webHidden/>
               </w:rPr>
-              <w:instrText xml:space="preserve"> PAGEREF _Toc201652158 \h </w:instrText>
+              <w:instrText xml:space="preserve"> PAGEREF _Toc201654125 \h </w:instrText>
             </w:r>
             <w:r>
               <w:rPr>
@@ -308,7 +383,7 @@
                 <w:noProof/>
                 <w:webHidden/>
               </w:rPr>
-              <w:t>5</w:t>
+              <w:t>8</w:t>
             </w:r>
             <w:r>
               <w:rPr>
@@ -326,10 +401,12 @@
               <w:tab w:val="right" w:leader="dot" w:pos="8828"/>
             </w:tabs>
             <w:rPr>
+              <w:rFonts w:eastAsiaTheme="minorEastAsia"/>
               <w:noProof/>
+              <w:lang w:eastAsia="es-MX"/>
             </w:rPr>
           </w:pPr>
-          <w:hyperlink w:anchor="_Toc201652159" w:history="1">
+          <w:hyperlink w:anchor="_Toc201654126" w:history="1">
             <w:r>
               <w:rPr>
                 <w:rStyle w:val="Hipervnculo"/>
@@ -356,7 +433,7 @@
                 <w:noProof/>
                 <w:webHidden/>
               </w:rPr>
-              <w:instrText xml:space="preserve"> PAGEREF _Toc201652159 \h </w:instrText>
+              <w:instrText xml:space="preserve"> PAGEREF _Toc201654126 \h </w:instrText>
             </w:r>
             <w:r>
               <w:rPr>
@@ -376,7 +453,7 @@
                 <w:noProof/>
                 <w:webHidden/>
               </w:rPr>
-              <w:t>6</w:t>
+              <w:t>8</w:t>
             </w:r>
             <w:r>
               <w:rPr>
@@ -394,10 +471,12 @@
               <w:tab w:val="right" w:leader="dot" w:pos="8828"/>
             </w:tabs>
             <w:rPr>
+              <w:rFonts w:eastAsiaTheme="minorEastAsia"/>
               <w:noProof/>
+              <w:lang w:eastAsia="es-MX"/>
             </w:rPr>
           </w:pPr>
-          <w:hyperlink w:anchor="_Toc201652160" w:history="1">
+          <w:hyperlink w:anchor="_Toc201654127" w:history="1">
             <w:r>
               <w:rPr>
                 <w:rStyle w:val="Hipervnculo"/>
@@ -424,7 +503,7 @@
                 <w:noProof/>
                 <w:webHidden/>
               </w:rPr>
-              <w:instrText xml:space="preserve"> PAGEREF _Toc201652160 \h </w:instrText>
+              <w:instrText xml:space="preserve"> PAGEREF _Toc201654127 \h </w:instrText>
             </w:r>
             <w:r>
               <w:rPr>
@@ -444,7 +523,7 @@
                 <w:noProof/>
                 <w:webHidden/>
               </w:rPr>
-              <w:t>7</w:t>
+              <w:t>9</w:t>
             </w:r>
             <w:r>
               <w:rPr>
@@ -462,10 +541,12 @@
               <w:tab w:val="right" w:leader="dot" w:pos="8828"/>
             </w:tabs>
             <w:rPr>
+              <w:rFonts w:eastAsiaTheme="minorEastAsia"/>
               <w:noProof/>
+              <w:lang w:eastAsia="es-MX"/>
             </w:rPr>
           </w:pPr>
-          <w:hyperlink w:anchor="_Toc201652161" w:history="1">
+          <w:hyperlink w:anchor="_Toc201654128" w:history="1">
             <w:r>
               <w:rPr>
                 <w:rStyle w:val="Hipervnculo"/>
@@ -492,7 +573,7 @@
                 <w:noProof/>
                 <w:webHidden/>
               </w:rPr>
-              <w:instrText xml:space="preserve"> PAGEREF _Toc201652161 \h </w:instrText>
+              <w:instrText xml:space="preserve"> PAGEREF _Toc201654128 \h </w:instrText>
             </w:r>
             <w:r>
               <w:rPr>
@@ -512,7 +593,7 @@
                 <w:noProof/>
                 <w:webHidden/>
               </w:rPr>
-              <w:t>8</w:t>
+              <w:t>10</w:t>
             </w:r>
             <w:r>
               <w:rPr>
@@ -530,10 +611,12 @@
               <w:tab w:val="right" w:leader="dot" w:pos="8828"/>
             </w:tabs>
             <w:rPr>
+              <w:rFonts w:eastAsiaTheme="minorEastAsia"/>
               <w:noProof/>
+              <w:lang w:eastAsia="es-MX"/>
             </w:rPr>
           </w:pPr>
-          <w:hyperlink w:anchor="_Toc201652162" w:history="1">
+          <w:hyperlink w:anchor="_Toc201654129" w:history="1">
             <w:r>
               <w:rPr>
                 <w:rStyle w:val="Hipervnculo"/>
@@ -560,7 +643,7 @@
                 <w:noProof/>
                 <w:webHidden/>
               </w:rPr>
-              <w:instrText xml:space="preserve"> PAGEREF _Toc201652162 \h </w:instrText>
+              <w:instrText xml:space="preserve"> PAGEREF _Toc201654129 \h </w:instrText>
             </w:r>
             <w:r>
               <w:rPr>
@@ -580,7 +663,7 @@
                 <w:noProof/>
                 <w:webHidden/>
               </w:rPr>
-              <w:t>9</w:t>
+              <w:t>11</w:t>
             </w:r>
             <w:r>
               <w:rPr>
@@ -598,10 +681,12 @@
               <w:tab w:val="right" w:leader="dot" w:pos="8828"/>
             </w:tabs>
             <w:rPr>
+              <w:rFonts w:eastAsiaTheme="minorEastAsia"/>
               <w:noProof/>
+              <w:lang w:eastAsia="es-MX"/>
             </w:rPr>
           </w:pPr>
-          <w:hyperlink w:anchor="_Toc201652163" w:history="1">
+          <w:hyperlink w:anchor="_Toc201654130" w:history="1">
             <w:r>
               <w:rPr>
                 <w:rStyle w:val="Hipervnculo"/>
@@ -628,7 +713,7 @@
                 <w:noProof/>
                 <w:webHidden/>
               </w:rPr>
-              <w:instrText xml:space="preserve"> PAGEREF _Toc201652163 \h </w:instrText>
+              <w:instrText xml:space="preserve"> PAGEREF _Toc201654130 \h </w:instrText>
             </w:r>
             <w:r>
               <w:rPr>
@@ -648,7 +733,7 @@
                 <w:noProof/>
                 <w:webHidden/>
               </w:rPr>
-              <w:t>10</w:t>
+              <w:t>12</w:t>
             </w:r>
             <w:r>
               <w:rPr>
@@ -666,10 +751,12 @@
               <w:tab w:val="right" w:leader="dot" w:pos="8828"/>
             </w:tabs>
             <w:rPr>
+              <w:rFonts w:eastAsiaTheme="minorEastAsia"/>
               <w:noProof/>
+              <w:lang w:eastAsia="es-MX"/>
             </w:rPr>
           </w:pPr>
-          <w:hyperlink w:anchor="_Toc201652164" w:history="1">
+          <w:hyperlink w:anchor="_Toc201654131" w:history="1">
             <w:r>
               <w:rPr>
                 <w:rStyle w:val="Hipervnculo"/>
@@ -696,7 +783,7 @@
                 <w:noProof/>
                 <w:webHidden/>
               </w:rPr>
-              <w:instrText xml:space="preserve"> PAGEREF _Toc201652164 \h </w:instrText>
+              <w:instrText xml:space="preserve"> PAGEREF _Toc201654131 \h </w:instrText>
             </w:r>
             <w:r>
               <w:rPr>
@@ -716,7 +803,7 @@
                 <w:noProof/>
                 <w:webHidden/>
               </w:rPr>
-              <w:t>11</w:t>
+              <w:t>13</w:t>
             </w:r>
             <w:r>
               <w:rPr>
@@ -734,10 +821,12 @@
               <w:tab w:val="right" w:leader="dot" w:pos="8828"/>
             </w:tabs>
             <w:rPr>
+              <w:rFonts w:eastAsiaTheme="minorEastAsia"/>
               <w:noProof/>
+              <w:lang w:eastAsia="es-MX"/>
             </w:rPr>
           </w:pPr>
-          <w:hyperlink w:anchor="_Toc201652165" w:history="1">
+          <w:hyperlink w:anchor="_Toc201654132" w:history="1">
             <w:r>
               <w:rPr>
                 <w:rStyle w:val="Hipervnculo"/>
@@ -764,7 +853,7 @@
                 <w:noProof/>
                 <w:webHidden/>
               </w:rPr>
-              <w:instrText xml:space="preserve"> PAGEREF _Toc201652165 \h </w:instrText>
+              <w:instrText xml:space="preserve"> PAGEREF _Toc201654132 \h </w:instrText>
             </w:r>
             <w:r>
               <w:rPr>
@@ -784,7 +873,7 @@
                 <w:noProof/>
                 <w:webHidden/>
               </w:rPr>
-              <w:t>12</w:t>
+              <w:t>14</w:t>
             </w:r>
             <w:r>
               <w:rPr>
@@ -802,10 +891,12 @@
               <w:tab w:val="right" w:leader="dot" w:pos="8828"/>
             </w:tabs>
             <w:rPr>
+              <w:rFonts w:eastAsiaTheme="minorEastAsia"/>
               <w:noProof/>
+              <w:lang w:eastAsia="es-MX"/>
             </w:rPr>
           </w:pPr>
-          <w:hyperlink w:anchor="_Toc201652166" w:history="1">
+          <w:hyperlink w:anchor="_Toc201654133" w:history="1">
             <w:r>
               <w:rPr>
                 <w:rStyle w:val="Hipervnculo"/>
@@ -832,7 +923,7 @@
                 <w:noProof/>
                 <w:webHidden/>
               </w:rPr>
-              <w:instrText xml:space="preserve"> PAGEREF _Toc201652166 \h </w:instrText>
+              <w:instrText xml:space="preserve"> PAGEREF _Toc201654133 \h </w:instrText>
             </w:r>
             <w:r>
               <w:rPr>
@@ -852,7 +943,7 @@
                 <w:noProof/>
                 <w:webHidden/>
               </w:rPr>
-              <w:t>13</w:t>
+              <w:t>15</w:t>
             </w:r>
             <w:r>
               <w:rPr>
@@ -870,10 +961,12 @@
               <w:tab w:val="right" w:leader="dot" w:pos="8828"/>
             </w:tabs>
             <w:rPr>
+              <w:rFonts w:eastAsiaTheme="minorEastAsia"/>
               <w:noProof/>
+              <w:lang w:eastAsia="es-MX"/>
             </w:rPr>
           </w:pPr>
-          <w:hyperlink w:anchor="_Toc201652167" w:history="1">
+          <w:hyperlink w:anchor="_Toc201654134" w:history="1">
             <w:r>
               <w:rPr>
                 <w:rStyle w:val="Hipervnculo"/>
@@ -900,7 +993,7 @@
                 <w:noProof/>
                 <w:webHidden/>
               </w:rPr>
-              <w:instrText xml:space="preserve"> PAGEREF _Toc201652167 \h </w:instrText>
+              <w:instrText xml:space="preserve"> PAGEREF _Toc201654134 \h </w:instrText>
             </w:r>
             <w:r>
               <w:rPr>
@@ -920,7 +1013,7 @@
                 <w:noProof/>
                 <w:webHidden/>
               </w:rPr>
-              <w:t>14</w:t>
+              <w:t>16</w:t>
             </w:r>
             <w:r>
               <w:rPr>
@@ -938,10 +1031,12 @@
               <w:tab w:val="right" w:leader="dot" w:pos="8828"/>
             </w:tabs>
             <w:rPr>
+              <w:rFonts w:eastAsiaTheme="minorEastAsia"/>
               <w:noProof/>
+              <w:lang w:eastAsia="es-MX"/>
             </w:rPr>
           </w:pPr>
-          <w:hyperlink w:anchor="_Toc201652168" w:history="1">
+          <w:hyperlink w:anchor="_Toc201654135" w:history="1">
             <w:r>
               <w:rPr>
                 <w:rStyle w:val="Hipervnculo"/>
@@ -968,7 +1063,7 @@
                 <w:noProof/>
                 <w:webHidden/>
               </w:rPr>
-              <w:instrText xml:space="preserve"> PAGEREF _Toc201652168 \h </w:instrText>
+              <w:instrText xml:space="preserve"> PAGEREF _Toc201654135 \h </w:instrText>
             </w:r>
             <w:r>
               <w:rPr>
@@ -988,7 +1083,7 @@
                 <w:noProof/>
                 <w:webHidden/>
               </w:rPr>
-              <w:t>15</w:t>
+              <w:t>17</w:t>
             </w:r>
             <w:r>
               <w:rPr>
@@ -1006,10 +1101,12 @@
               <w:tab w:val="right" w:leader="dot" w:pos="8828"/>
             </w:tabs>
             <w:rPr>
+              <w:rFonts w:eastAsiaTheme="minorEastAsia"/>
               <w:noProof/>
+              <w:lang w:eastAsia="es-MX"/>
             </w:rPr>
           </w:pPr>
-          <w:hyperlink w:anchor="_Toc201652169" w:history="1">
+          <w:hyperlink w:anchor="_Toc201654136" w:history="1">
             <w:r>
               <w:rPr>
                 <w:rStyle w:val="Hipervnculo"/>
@@ -1036,7 +1133,7 @@
                 <w:noProof/>
                 <w:webHidden/>
               </w:rPr>
-              <w:instrText xml:space="preserve"> PAGEREF _Toc201652169 \h </w:instrText>
+              <w:instrText xml:space="preserve"> PAGEREF _Toc201654136 \h </w:instrText>
             </w:r>
             <w:r>
               <w:rPr>
@@ -1056,7 +1153,7 @@
                 <w:noProof/>
                 <w:webHidden/>
               </w:rPr>
-              <w:t>16</w:t>
+              <w:t>18</w:t>
             </w:r>
             <w:r>
               <w:rPr>
@@ -1074,10 +1171,12 @@
               <w:tab w:val="right" w:leader="dot" w:pos="8828"/>
             </w:tabs>
             <w:rPr>
+              <w:rFonts w:eastAsiaTheme="minorEastAsia"/>
               <w:noProof/>
+              <w:lang w:eastAsia="es-MX"/>
             </w:rPr>
           </w:pPr>
-          <w:hyperlink w:anchor="_Toc201652170" w:history="1">
+          <w:hyperlink w:anchor="_Toc201654137" w:history="1">
             <w:r>
               <w:rPr>
                 <w:rStyle w:val="Hipervnculo"/>
@@ -1104,7 +1203,7 @@
                 <w:noProof/>
                 <w:webHidden/>
               </w:rPr>
-              <w:instrText xml:space="preserve"> PAGEREF _Toc201652170 \h </w:instrText>
+              <w:instrText xml:space="preserve"> PAGEREF _Toc201654137 \h </w:instrText>
             </w:r>
             <w:r>
               <w:rPr>
@@ -1124,7 +1223,7 @@
                 <w:noProof/>
                 <w:webHidden/>
               </w:rPr>
-              <w:t>16</w:t>
+              <w:t>19</w:t>
             </w:r>
             <w:r>
               <w:rPr>
@@ -1142,10 +1241,12 @@
               <w:tab w:val="right" w:leader="dot" w:pos="8828"/>
             </w:tabs>
             <w:rPr>
+              <w:rFonts w:eastAsiaTheme="minorEastAsia"/>
               <w:noProof/>
+              <w:lang w:eastAsia="es-MX"/>
             </w:rPr>
           </w:pPr>
-          <w:hyperlink w:anchor="_Toc201652171" w:history="1">
+          <w:hyperlink w:anchor="_Toc201654138" w:history="1">
             <w:r>
               <w:rPr>
                 <w:rStyle w:val="Hipervnculo"/>
@@ -1172,7 +1273,7 @@
                 <w:noProof/>
                 <w:webHidden/>
               </w:rPr>
-              <w:instrText xml:space="preserve"> PAGEREF _Toc201652171 \h </w:instrText>
+              <w:instrText xml:space="preserve"> PAGEREF _Toc201654138 \h </w:instrText>
             </w:r>
             <w:r>
               <w:rPr>
@@ -1192,7 +1293,7 @@
                 <w:noProof/>
                 <w:webHidden/>
               </w:rPr>
-              <w:t>17</w:t>
+              <w:t>20</w:t>
             </w:r>
             <w:r>
               <w:rPr>
@@ -1210,10 +1311,12 @@
               <w:tab w:val="right" w:leader="dot" w:pos="8828"/>
             </w:tabs>
             <w:rPr>
+              <w:rFonts w:eastAsiaTheme="minorEastAsia"/>
               <w:noProof/>
+              <w:lang w:eastAsia="es-MX"/>
             </w:rPr>
           </w:pPr>
-          <w:hyperlink w:anchor="_Toc201652172" w:history="1">
+          <w:hyperlink w:anchor="_Toc201654139" w:history="1">
             <w:r>
               <w:rPr>
                 <w:rStyle w:val="Hipervnculo"/>
@@ -1240,7 +1343,7 @@
                 <w:noProof/>
                 <w:webHidden/>
               </w:rPr>
-              <w:instrText xml:space="preserve"> PAGEREF _Toc201652172 \h </w:instrText>
+              <w:instrText xml:space="preserve"> PAGEREF _Toc201654139 \h </w:instrText>
             </w:r>
             <w:r>
               <w:rPr>
@@ -1260,7 +1363,7 @@
                 <w:noProof/>
                 <w:webHidden/>
               </w:rPr>
-              <w:t>18</w:t>
+              <w:t>21</w:t>
             </w:r>
             <w:r>
               <w:rPr>
@@ -1300,7 +1403,7 @@
       <w:pPr>
         <w:pStyle w:val="Ttulo2"/>
       </w:pPr>
-      <w:bookmarkStart w:id="0" w:name="_Toc201652155"/>
+      <w:bookmarkStart w:id="0" w:name="_Toc201654121"/>
       <w:r>
         <w:lastRenderedPageBreak/>
         <w:t xml:space="preserve">CU01 – </w:t>
@@ -1521,103 +1624,41 @@
               <w:rPr>
                 <w:rFonts w:ascii="Times New Roman" w:hAnsi="Times New Roman" w:cs="Times New Roman"/>
               </w:rPr>
-              <w:t xml:space="preserve">consulta la tabla de </w:t>
-            </w:r>
-            <w:proofErr w:type="spellStart"/>
-            <w:r>
-              <w:rPr>
-                <w:rFonts w:ascii="Times New Roman" w:hAnsi="Times New Roman" w:cs="Times New Roman"/>
-              </w:rPr>
-              <w:t>projects</w:t>
-            </w:r>
-            <w:proofErr w:type="spellEnd"/>
-            <w:r>
-              <w:rPr>
-                <w:rFonts w:ascii="Times New Roman" w:hAnsi="Times New Roman" w:cs="Times New Roman"/>
-              </w:rPr>
-              <w:t>, y la tabla de generics para obtener la información del proyecto.</w:t>
-            </w:r>
-          </w:p>
-        </w:tc>
-        <w:tc>
-          <w:tcPr>
-            <w:tcW w:w="4414" w:type="dxa"/>
-          </w:tcPr>
-          <w:p>
-            <w:pPr>
-              <w:jc w:val="both"/>
-              <w:rPr>
-                <w:rFonts w:ascii="Times New Roman" w:hAnsi="Times New Roman" w:cs="Times New Roman"/>
-              </w:rPr>
-            </w:pPr>
-          </w:p>
-        </w:tc>
-      </w:tr>
-      <w:tr>
-        <w:tc>
-          <w:tcPr>
-            <w:tcW w:w="4414" w:type="dxa"/>
-          </w:tcPr>
-          <w:p>
-            <w:pPr>
-              <w:jc w:val="both"/>
-              <w:rPr>
-                <w:rFonts w:ascii="Times New Roman" w:hAnsi="Times New Roman" w:cs="Times New Roman"/>
-              </w:rPr>
-            </w:pPr>
-            <w:r>
-              <w:rPr>
-                <w:rFonts w:ascii="Times New Roman" w:hAnsi="Times New Roman" w:cs="Times New Roman"/>
-              </w:rPr>
-              <w:t>El sistema</w:t>
-            </w:r>
-            <w:r>
-              <w:rPr>
-                <w:rFonts w:ascii="Times New Roman" w:hAnsi="Times New Roman" w:cs="Times New Roman"/>
-              </w:rPr>
-              <w:t xml:space="preserve"> consulta la tabla </w:t>
-            </w:r>
-            <w:proofErr w:type="spellStart"/>
-            <w:r>
-              <w:rPr>
-                <w:rFonts w:ascii="Times New Roman" w:hAnsi="Times New Roman" w:cs="Times New Roman"/>
-              </w:rPr>
-              <w:t>technologies</w:t>
-            </w:r>
-            <w:proofErr w:type="spellEnd"/>
-            <w:r>
-              <w:rPr>
-                <w:rFonts w:ascii="Times New Roman" w:hAnsi="Times New Roman" w:cs="Times New Roman"/>
-              </w:rPr>
-              <w:t xml:space="preserve">, </w:t>
-            </w:r>
-            <w:proofErr w:type="spellStart"/>
-            <w:r>
-              <w:rPr>
-                <w:rFonts w:ascii="Times New Roman" w:hAnsi="Times New Roman" w:cs="Times New Roman"/>
-              </w:rPr>
-              <w:t>skills</w:t>
-            </w:r>
-            <w:proofErr w:type="spellEnd"/>
-            <w:r>
-              <w:rPr>
-                <w:rFonts w:ascii="Times New Roman" w:hAnsi="Times New Roman" w:cs="Times New Roman"/>
-              </w:rPr>
-              <w:t xml:space="preserve"> y </w:t>
-            </w:r>
-            <w:proofErr w:type="spellStart"/>
-            <w:r>
-              <w:rPr>
-                <w:rFonts w:ascii="Times New Roman" w:hAnsi="Times New Roman" w:cs="Times New Roman"/>
-              </w:rPr>
-              <w:t>generics</w:t>
-            </w:r>
-            <w:proofErr w:type="spellEnd"/>
-            <w:r>
-              <w:rPr>
-                <w:rFonts w:ascii="Times New Roman" w:hAnsi="Times New Roman" w:cs="Times New Roman"/>
-              </w:rPr>
-              <w:t xml:space="preserve"> para obtener el nombre de las tecnologías usadas en el proyecto.</w:t>
+              <w:t>consulta la tabla de projects, y la tabla de generics para obtener la información del proyecto.</w:t>
+            </w:r>
+          </w:p>
+        </w:tc>
+        <w:tc>
+          <w:tcPr>
+            <w:tcW w:w="4414" w:type="dxa"/>
+          </w:tcPr>
+          <w:p>
+            <w:pPr>
+              <w:jc w:val="both"/>
+              <w:rPr>
+                <w:rFonts w:ascii="Times New Roman" w:hAnsi="Times New Roman" w:cs="Times New Roman"/>
+              </w:rPr>
+            </w:pPr>
+          </w:p>
+        </w:tc>
+      </w:tr>
+      <w:tr>
+        <w:tc>
+          <w:tcPr>
+            <w:tcW w:w="4414" w:type="dxa"/>
+          </w:tcPr>
+          <w:p>
+            <w:pPr>
+              <w:jc w:val="both"/>
+              <w:rPr>
+                <w:rFonts w:ascii="Times New Roman" w:hAnsi="Times New Roman" w:cs="Times New Roman"/>
+              </w:rPr>
+            </w:pPr>
+            <w:r>
+              <w:rPr>
+                <w:rFonts w:ascii="Times New Roman" w:hAnsi="Times New Roman" w:cs="Times New Roman"/>
+              </w:rPr>
+              <w:t>El sistema consulta la tabla technologies, skills y generics para obtener el nombre de las tecnologías usadas en el proyecto.</w:t>
             </w:r>
           </w:p>
         </w:tc>
@@ -1893,13 +1934,52 @@
           <w:rFonts w:ascii="Times New Roman" w:hAnsi="Times New Roman" w:cs="Times New Roman"/>
         </w:rPr>
       </w:pPr>
-      <w:r>
+    </w:p>
+    <w:p>
+      <w:pPr>
+        <w:jc w:val="center"/>
         <w:rPr>
           <w:noProof/>
         </w:rPr>
+      </w:pPr>
+    </w:p>
+    <w:p>
+      <w:pPr>
+        <w:rPr>
+          <w:noProof/>
+        </w:rPr>
+      </w:pPr>
+      <w:r>
+        <w:rPr>
+          <w:noProof/>
+        </w:rPr>
+        <w:br w:type="page"/>
+      </w:r>
+    </w:p>
+    <w:p>
+      <w:pPr>
+        <w:pStyle w:val="Ttulo3"/>
+      </w:pPr>
+      <w:bookmarkStart w:id="1" w:name="_Toc201654122"/>
+      <w:r>
         <w:lastRenderedPageBreak/>
+        <w:t>Diagrama del CU01.</w:t>
+      </w:r>
+      <w:bookmarkEnd w:id="1"/>
+    </w:p>
+    <w:p>
+      <w:pPr>
+        <w:jc w:val="center"/>
+        <w:rPr>
+          <w:rFonts w:ascii="Times New Roman" w:hAnsi="Times New Roman" w:cs="Times New Roman"/>
+        </w:rPr>
+      </w:pPr>
+      <w:r>
+        <w:rPr>
+          <w:noProof/>
+        </w:rPr>
         <w:drawing>
-          <wp:inline distT="0" distB="0" distL="0" distR="0" wp14:anchorId="5CBE0617" wp14:editId="52F6A2EB">
+          <wp:inline distT="0" distB="0" distL="0" distR="0" wp14:anchorId="41F8FA5E" wp14:editId="07A9C404">
             <wp:extent cx="5601522" cy="6734755"/>
             <wp:effectExtent l="0" t="0" r="0" b="9525"/>
             <wp:docPr id="1991162713" name="Imagen 1" descr="Diagrama&#10;&#10;El contenido generado por IA puede ser incorrecto."/>
@@ -1916,7 +1996,7 @@
                     </pic:cNvPicPr>
                   </pic:nvPicPr>
                   <pic:blipFill>
-                    <a:blip r:embed="rId5">
+                    <a:blip r:embed="rId7">
                       <a:extLst>
                         <a:ext uri="{28A0092B-C50C-407E-A947-70E740481C1C}">
                           <a14:useLocalDpi xmlns:a14="http://schemas.microsoft.com/office/drawing/2010/main" val="0"/>
@@ -1931,7 +2011,7 @@
                   <pic:spPr bwMode="auto">
                     <a:xfrm>
                       <a:off x="0" y="0"/>
-                      <a:ext cx="5635699" cy="6775847"/>
+                      <a:ext cx="5601522" cy="6734755"/>
                     </a:xfrm>
                     <a:prstGeom prst="rect">
                       <a:avLst/>
@@ -1987,7 +2067,7 @@
       <w:pPr>
         <w:pStyle w:val="Ttulo2"/>
       </w:pPr>
-      <w:bookmarkStart w:id="1" w:name="_Toc201652156"/>
+      <w:bookmarkStart w:id="2" w:name="_Toc201654123"/>
       <w:r>
         <w:lastRenderedPageBreak/>
         <w:t>CU0</w:t>
@@ -2001,7 +2081,7 @@
       <w:r>
         <w:t>Consultar habilidades.</w:t>
       </w:r>
-      <w:bookmarkEnd w:id="1"/>
+      <w:bookmarkEnd w:id="2"/>
     </w:p>
     <w:p>
       <w:pPr>
@@ -2449,11 +2529,89 @@
     </w:p>
     <w:p>
       <w:pPr>
+        <w:rPr>
+          <w:rFonts w:ascii="Times New Roman" w:hAnsi="Times New Roman" w:cs="Times New Roman"/>
+        </w:rPr>
+      </w:pPr>
+      <w:r>
+        <w:rPr>
+          <w:rFonts w:ascii="Times New Roman" w:hAnsi="Times New Roman" w:cs="Times New Roman"/>
+        </w:rPr>
+        <w:br w:type="page"/>
+      </w:r>
+    </w:p>
+    <w:p>
+      <w:pPr>
+        <w:pStyle w:val="Ttulo3"/>
+      </w:pPr>
+      <w:r>
+        <w:lastRenderedPageBreak/>
+        <w:t>Diagrama del CU02</w:t>
+      </w:r>
+      <w:r>
+        <w:t>.</w:t>
+      </w:r>
+    </w:p>
+    <w:p>
+      <w:pPr>
         <w:jc w:val="center"/>
         <w:rPr>
           <w:rFonts w:ascii="Times New Roman" w:hAnsi="Times New Roman" w:cs="Times New Roman"/>
         </w:rPr>
       </w:pPr>
+      <w:r>
+        <w:rPr>
+          <w:noProof/>
+        </w:rPr>
+        <w:drawing>
+          <wp:inline distT="0" distB="0" distL="0" distR="0" wp14:anchorId="7628251B" wp14:editId="1B839609">
+            <wp:extent cx="5612130" cy="4574283"/>
+            <wp:effectExtent l="0" t="0" r="7620" b="0"/>
+            <wp:docPr id="2052396099" name="Imagen 1" descr="Diagrama&#10;&#10;El contenido generado por IA puede ser incorrecto."/>
+            <wp:cNvGraphicFramePr>
+              <a:graphicFrameLocks xmlns:a="http://schemas.openxmlformats.org/drawingml/2006/main" noChangeAspect="1"/>
+            </wp:cNvGraphicFramePr>
+            <a:graphic xmlns:a="http://schemas.openxmlformats.org/drawingml/2006/main">
+              <a:graphicData uri="http://schemas.openxmlformats.org/drawingml/2006/picture">
+                <pic:pic xmlns:pic="http://schemas.openxmlformats.org/drawingml/2006/picture">
+                  <pic:nvPicPr>
+                    <pic:cNvPr id="2052396099" name="Imagen 1" descr="Diagrama&#10;&#10;El contenido generado por IA puede ser incorrecto."/>
+                    <pic:cNvPicPr>
+                      <a:picLocks noChangeAspect="1" noChangeArrowheads="1"/>
+                    </pic:cNvPicPr>
+                  </pic:nvPicPr>
+                  <pic:blipFill>
+                    <a:blip r:embed="rId8">
+                      <a:extLst>
+                        <a:ext uri="{28A0092B-C50C-407E-A947-70E740481C1C}">
+                          <a14:useLocalDpi xmlns:a14="http://schemas.microsoft.com/office/drawing/2010/main" val="0"/>
+                        </a:ext>
+                      </a:extLst>
+                    </a:blip>
+                    <a:srcRect/>
+                    <a:stretch>
+                      <a:fillRect/>
+                    </a:stretch>
+                  </pic:blipFill>
+                  <pic:spPr bwMode="auto">
+                    <a:xfrm>
+                      <a:off x="0" y="0"/>
+                      <a:ext cx="5612130" cy="4574283"/>
+                    </a:xfrm>
+                    <a:prstGeom prst="rect">
+                      <a:avLst/>
+                    </a:prstGeom>
+                    <a:noFill/>
+                    <a:ln>
+                      <a:noFill/>
+                    </a:ln>
+                  </pic:spPr>
+                </pic:pic>
+              </a:graphicData>
+            </a:graphic>
+          </wp:inline>
+        </w:drawing>
+      </w:r>
     </w:p>
     <w:p>
       <w:pPr>
@@ -2479,10 +2637,24 @@
     </w:p>
     <w:p>
       <w:pPr>
+        <w:rPr>
+          <w:rFonts w:ascii="Times New Roman" w:hAnsi="Times New Roman" w:cs="Times New Roman"/>
+        </w:rPr>
+      </w:pPr>
+      <w:r>
+        <w:rPr>
+          <w:rFonts w:ascii="Times New Roman" w:hAnsi="Times New Roman" w:cs="Times New Roman"/>
+        </w:rPr>
+        <w:br w:type="page"/>
+      </w:r>
+    </w:p>
+    <w:p>
+      <w:pPr>
         <w:pStyle w:val="Ttulo2"/>
       </w:pPr>
-      <w:bookmarkStart w:id="2" w:name="_Toc201652157"/>
-      <w:r>
+      <w:bookmarkStart w:id="3" w:name="_Toc201654124"/>
+      <w:r>
+        <w:lastRenderedPageBreak/>
         <w:t>CU0</w:t>
       </w:r>
       <w:r>
@@ -2494,7 +2666,7 @@
       <w:r>
         <w:t>Consultar experiencia y educación.</w:t>
       </w:r>
-      <w:bookmarkEnd w:id="2"/>
+      <w:bookmarkEnd w:id="3"/>
     </w:p>
     <w:p>
       <w:pPr>
@@ -2533,21 +2705,7 @@
         <w:rPr>
           <w:rFonts w:ascii="Times New Roman" w:hAnsi="Times New Roman" w:cs="Times New Roman"/>
         </w:rPr>
-        <w:t xml:space="preserve"> El usuario es capaz de ver la experiencia y educación, primeramente, como una barra con foto, nombre de la institución y fecha de inicio y/o fin. Posteriormente si da </w:t>
-      </w:r>
-      <w:proofErr w:type="gramStart"/>
-      <w:r>
-        <w:rPr>
-          <w:rFonts w:ascii="Times New Roman" w:hAnsi="Times New Roman" w:cs="Times New Roman"/>
-        </w:rPr>
-        <w:t>click</w:t>
-      </w:r>
-      <w:proofErr w:type="gramEnd"/>
-      <w:r>
-        <w:rPr>
-          <w:rFonts w:ascii="Times New Roman" w:hAnsi="Times New Roman" w:cs="Times New Roman"/>
-        </w:rPr>
-        <w:t xml:space="preserve"> a un botón se agrandará la barra y se le agregará la descripción de la experiencia.</w:t>
+        <w:t xml:space="preserve"> El usuario es capaz de ver la experiencia y educación, primeramente, como una barra con foto, nombre de la institución y fecha de inicio y/o fin. Posteriormente si da click a un botón se agrandará la barra y se le agregará la descripción de la experiencia.</w:t>
       </w:r>
     </w:p>
     <w:tbl>
@@ -2685,56 +2843,7 @@
               <w:rPr>
                 <w:rFonts w:ascii="Times New Roman" w:hAnsi="Times New Roman" w:cs="Times New Roman"/>
               </w:rPr>
-              <w:t xml:space="preserve">El sistema consulta la tabla de </w:t>
-            </w:r>
-            <w:proofErr w:type="spellStart"/>
-            <w:r>
-              <w:rPr>
-                <w:rFonts w:ascii="Times New Roman" w:hAnsi="Times New Roman" w:cs="Times New Roman"/>
-              </w:rPr>
-              <w:t>experiences</w:t>
-            </w:r>
-            <w:proofErr w:type="spellEnd"/>
-            <w:r>
-              <w:rPr>
-                <w:rFonts w:ascii="Times New Roman" w:hAnsi="Times New Roman" w:cs="Times New Roman"/>
-              </w:rPr>
-              <w:t xml:space="preserve">, </w:t>
-            </w:r>
-            <w:proofErr w:type="spellStart"/>
-            <w:r>
-              <w:rPr>
-                <w:rFonts w:ascii="Times New Roman" w:hAnsi="Times New Roman" w:cs="Times New Roman"/>
-              </w:rPr>
-              <w:t>generics</w:t>
-            </w:r>
-            <w:proofErr w:type="spellEnd"/>
-            <w:r>
-              <w:rPr>
-                <w:rFonts w:ascii="Times New Roman" w:hAnsi="Times New Roman" w:cs="Times New Roman"/>
-              </w:rPr>
-              <w:t xml:space="preserve"> y </w:t>
-            </w:r>
-            <w:proofErr w:type="spellStart"/>
-            <w:r>
-              <w:rPr>
-                <w:rFonts w:ascii="Times New Roman" w:hAnsi="Times New Roman" w:cs="Times New Roman"/>
-              </w:rPr>
-              <w:t>type_of</w:t>
-            </w:r>
-            <w:proofErr w:type="spellEnd"/>
-            <w:r>
-              <w:rPr>
-                <w:rFonts w:ascii="Times New Roman" w:hAnsi="Times New Roman" w:cs="Times New Roman"/>
-              </w:rPr>
-              <w:t xml:space="preserve"> para obtener la foto, nombre de la institución, descripción, tipo </w:t>
-            </w:r>
-            <w:r>
-              <w:rPr>
-                <w:rFonts w:ascii="Times New Roman" w:hAnsi="Times New Roman" w:cs="Times New Roman"/>
-              </w:rPr>
-              <w:lastRenderedPageBreak/>
-              <w:t>de experiencia, fecha de inicio y fecha de fin.</w:t>
+              <w:t>El sistema consulta la tabla de experiences, generics y type_of para obtener la foto, nombre de la institución, descripción, tipo de experiencia, fecha de inicio y fecha de fin.</w:t>
             </w:r>
           </w:p>
         </w:tc>
@@ -3011,11 +3120,86 @@
     </w:p>
     <w:p>
       <w:pPr>
+        <w:rPr>
+          <w:noProof/>
+        </w:rPr>
+      </w:pPr>
+      <w:r>
+        <w:rPr>
+          <w:noProof/>
+        </w:rPr>
+        <w:br w:type="page"/>
+      </w:r>
+    </w:p>
+    <w:p>
+      <w:pPr>
+        <w:pStyle w:val="Ttulo3"/>
+      </w:pPr>
+      <w:r>
+        <w:lastRenderedPageBreak/>
+        <w:t>Diagrama del CU03.</w:t>
+      </w:r>
+    </w:p>
+    <w:p>
+      <w:pPr>
         <w:jc w:val="center"/>
         <w:rPr>
           <w:rFonts w:ascii="Times New Roman" w:hAnsi="Times New Roman" w:cs="Times New Roman"/>
         </w:rPr>
       </w:pPr>
+      <w:r>
+        <w:rPr>
+          <w:noProof/>
+        </w:rPr>
+        <w:drawing>
+          <wp:inline distT="0" distB="0" distL="0" distR="0" wp14:anchorId="0B30FE2C" wp14:editId="3761FD20">
+            <wp:extent cx="5612130" cy="4836967"/>
+            <wp:effectExtent l="0" t="0" r="7620" b="1905"/>
+            <wp:docPr id="1332232480" name="Imagen 2" descr="Diagrama&#10;&#10;El contenido generado por IA puede ser incorrecto."/>
+            <wp:cNvGraphicFramePr>
+              <a:graphicFrameLocks xmlns:a="http://schemas.openxmlformats.org/drawingml/2006/main" noChangeAspect="1"/>
+            </wp:cNvGraphicFramePr>
+            <a:graphic xmlns:a="http://schemas.openxmlformats.org/drawingml/2006/main">
+              <a:graphicData uri="http://schemas.openxmlformats.org/drawingml/2006/picture">
+                <pic:pic xmlns:pic="http://schemas.openxmlformats.org/drawingml/2006/picture">
+                  <pic:nvPicPr>
+                    <pic:cNvPr id="1332232480" name="Imagen 2" descr="Diagrama&#10;&#10;El contenido generado por IA puede ser incorrecto."/>
+                    <pic:cNvPicPr>
+                      <a:picLocks noChangeAspect="1" noChangeArrowheads="1"/>
+                    </pic:cNvPicPr>
+                  </pic:nvPicPr>
+                  <pic:blipFill>
+                    <a:blip r:embed="rId9">
+                      <a:extLst>
+                        <a:ext uri="{28A0092B-C50C-407E-A947-70E740481C1C}">
+                          <a14:useLocalDpi xmlns:a14="http://schemas.microsoft.com/office/drawing/2010/main" val="0"/>
+                        </a:ext>
+                      </a:extLst>
+                    </a:blip>
+                    <a:srcRect/>
+                    <a:stretch>
+                      <a:fillRect/>
+                    </a:stretch>
+                  </pic:blipFill>
+                  <pic:spPr bwMode="auto">
+                    <a:xfrm>
+                      <a:off x="0" y="0"/>
+                      <a:ext cx="5612130" cy="4836967"/>
+                    </a:xfrm>
+                    <a:prstGeom prst="rect">
+                      <a:avLst/>
+                    </a:prstGeom>
+                    <a:noFill/>
+                    <a:ln>
+                      <a:noFill/>
+                    </a:ln>
+                  </pic:spPr>
+                </pic:pic>
+              </a:graphicData>
+            </a:graphic>
+          </wp:inline>
+        </w:drawing>
+      </w:r>
     </w:p>
     <w:p>
       <w:pPr>
@@ -3041,10 +3225,24 @@
     </w:p>
     <w:p>
       <w:pPr>
+        <w:rPr>
+          <w:rFonts w:ascii="Times New Roman" w:hAnsi="Times New Roman" w:cs="Times New Roman"/>
+        </w:rPr>
+      </w:pPr>
+      <w:r>
+        <w:rPr>
+          <w:rFonts w:ascii="Times New Roman" w:hAnsi="Times New Roman" w:cs="Times New Roman"/>
+        </w:rPr>
+        <w:br w:type="page"/>
+      </w:r>
+    </w:p>
+    <w:p>
+      <w:pPr>
         <w:pStyle w:val="Ttulo2"/>
       </w:pPr>
-      <w:bookmarkStart w:id="3" w:name="_Toc201652158"/>
-      <w:r>
+      <w:bookmarkStart w:id="4" w:name="_Toc201654125"/>
+      <w:r>
+        <w:lastRenderedPageBreak/>
         <w:t>CU0</w:t>
       </w:r>
       <w:r>
@@ -3056,7 +3254,7 @@
       <w:r>
         <w:t>Registrar mensaje por correo.</w:t>
       </w:r>
-      <w:bookmarkEnd w:id="3"/>
+      <w:bookmarkEnd w:id="4"/>
     </w:p>
     <w:p>
       <w:pPr>
@@ -3409,22 +3607,7 @@
               <w:rPr>
                 <w:rFonts w:ascii="Times New Roman" w:hAnsi="Times New Roman" w:cs="Times New Roman"/>
               </w:rPr>
-              <w:lastRenderedPageBreak/>
-              <w:t xml:space="preserve">[Si es válido] El sistema recopila los datos y busca el ID del usuario usando su correo y la tabla de </w:t>
-            </w:r>
-            <w:proofErr w:type="spellStart"/>
-            <w:r>
-              <w:rPr>
-                <w:rFonts w:ascii="Times New Roman" w:hAnsi="Times New Roman" w:cs="Times New Roman"/>
-              </w:rPr>
-              <w:t>users</w:t>
-            </w:r>
-            <w:proofErr w:type="spellEnd"/>
-            <w:r>
-              <w:rPr>
-                <w:rFonts w:ascii="Times New Roman" w:hAnsi="Times New Roman" w:cs="Times New Roman"/>
-              </w:rPr>
-              <w:t>.</w:t>
+              <w:t>[Si es válido] El sistema recopila los datos y busca el ID del usuario usando su correo y la tabla de users.</w:t>
             </w:r>
           </w:p>
         </w:tc>
@@ -3653,7 +3836,7 @@
       <w:pPr>
         <w:pStyle w:val="Ttulo2"/>
       </w:pPr>
-      <w:bookmarkStart w:id="4" w:name="_Toc201652159"/>
+      <w:bookmarkStart w:id="5" w:name="_Toc201654126"/>
       <w:r>
         <w:t>CU0</w:t>
       </w:r>
@@ -3666,7 +3849,7 @@
       <w:r>
         <w:t>Iniciar sesión.</w:t>
       </w:r>
-      <w:bookmarkEnd w:id="4"/>
+      <w:bookmarkEnd w:id="5"/>
     </w:p>
     <w:p>
       <w:pPr>
@@ -3734,6 +3917,7 @@
                 <w:b/>
                 <w:bCs/>
               </w:rPr>
+              <w:lastRenderedPageBreak/>
               <w:t>Flujo de eventos</w:t>
             </w:r>
           </w:p>
@@ -4007,21 +4191,7 @@
               <w:rPr>
                 <w:rFonts w:ascii="Times New Roman" w:hAnsi="Times New Roman" w:cs="Times New Roman"/>
               </w:rPr>
-              <w:t xml:space="preserve">[Si es válido] El sistema recopila la contraseña de la tabla </w:t>
-            </w:r>
-            <w:proofErr w:type="spellStart"/>
-            <w:r>
-              <w:rPr>
-                <w:rFonts w:ascii="Times New Roman" w:hAnsi="Times New Roman" w:cs="Times New Roman"/>
-              </w:rPr>
-              <w:t>users</w:t>
-            </w:r>
-            <w:proofErr w:type="spellEnd"/>
-            <w:r>
-              <w:rPr>
-                <w:rFonts w:ascii="Times New Roman" w:hAnsi="Times New Roman" w:cs="Times New Roman"/>
-              </w:rPr>
-              <w:t xml:space="preserve"> donde el correo sea igual al que ingresó el usuario.</w:t>
+              <w:t>[Si es válido] El sistema recopila la contraseña de la tabla users donde el correo sea igual al que ingresó el usuario.</w:t>
             </w:r>
           </w:p>
         </w:tc>
@@ -4095,7 +4265,6 @@
               <w:rPr>
                 <w:rFonts w:ascii="Times New Roman" w:hAnsi="Times New Roman" w:cs="Times New Roman"/>
               </w:rPr>
-              <w:lastRenderedPageBreak/>
               <w:t>[Si coincide] El sistema verifica el rol del usuario para determinar si es administrador.</w:t>
             </w:r>
           </w:p>
@@ -4240,21 +4409,7 @@
         <w:rPr>
           <w:rFonts w:ascii="Times New Roman" w:hAnsi="Times New Roman" w:cs="Times New Roman"/>
         </w:rPr>
-        <w:t xml:space="preserve"> El usuario tiene un registro en la tabla de </w:t>
-      </w:r>
-      <w:proofErr w:type="spellStart"/>
-      <w:r>
-        <w:rPr>
-          <w:rFonts w:ascii="Times New Roman" w:hAnsi="Times New Roman" w:cs="Times New Roman"/>
-        </w:rPr>
-        <w:t>users</w:t>
-      </w:r>
-      <w:proofErr w:type="spellEnd"/>
-      <w:r>
-        <w:rPr>
-          <w:rFonts w:ascii="Times New Roman" w:hAnsi="Times New Roman" w:cs="Times New Roman"/>
-        </w:rPr>
-        <w:t>.</w:t>
+        <w:t xml:space="preserve"> El usuario tiene un registro en la tabla de users.</w:t>
       </w:r>
     </w:p>
     <w:p>
@@ -4311,7 +4466,7 @@
       <w:pPr>
         <w:pStyle w:val="Ttulo2"/>
       </w:pPr>
-      <w:bookmarkStart w:id="5" w:name="_Toc201652160"/>
+      <w:bookmarkStart w:id="6" w:name="_Toc201654127"/>
       <w:r>
         <w:t>CU0</w:t>
       </w:r>
@@ -4324,7 +4479,7 @@
       <w:r>
         <w:t>Registrar usuario.</w:t>
       </w:r>
-      <w:bookmarkEnd w:id="5"/>
+      <w:bookmarkEnd w:id="6"/>
     </w:p>
     <w:p>
       <w:pPr>
@@ -4535,6 +4690,7 @@
               <w:rPr>
                 <w:rFonts w:ascii="Times New Roman" w:hAnsi="Times New Roman" w:cs="Times New Roman"/>
               </w:rPr>
+              <w:lastRenderedPageBreak/>
               <w:t>El sistema renderiza el formulario de registrar usuario.</w:t>
             </w:r>
           </w:p>
@@ -4671,21 +4827,7 @@
               <w:rPr>
                 <w:rFonts w:ascii="Times New Roman" w:hAnsi="Times New Roman" w:cs="Times New Roman"/>
               </w:rPr>
-              <w:t xml:space="preserve">[Si tienen contenido] El sistema crea un registro en la tabla de </w:t>
-            </w:r>
-            <w:proofErr w:type="spellStart"/>
-            <w:r>
-              <w:rPr>
-                <w:rFonts w:ascii="Times New Roman" w:hAnsi="Times New Roman" w:cs="Times New Roman"/>
-              </w:rPr>
-              <w:t>users</w:t>
-            </w:r>
-            <w:proofErr w:type="spellEnd"/>
-            <w:r>
-              <w:rPr>
-                <w:rFonts w:ascii="Times New Roman" w:hAnsi="Times New Roman" w:cs="Times New Roman"/>
-              </w:rPr>
-              <w:t xml:space="preserve"> con el nombre, apellido, correo, contraseña y fecha de creación.</w:t>
+              <w:t>[Si tienen contenido] El sistema crea un registro en la tabla de users con el nombre, apellido, correo, contraseña y fecha de creación.</w:t>
             </w:r>
           </w:p>
         </w:tc>
@@ -4803,7 +4945,6 @@
         <w:rPr>
           <w:rFonts w:ascii="Times New Roman" w:hAnsi="Times New Roman" w:cs="Times New Roman"/>
         </w:rPr>
-        <w:lastRenderedPageBreak/>
         <w:t>Requerimientos especiales:</w:t>
       </w:r>
       <w:r>
@@ -4816,21 +4957,7 @@
         <w:rPr>
           <w:rFonts w:ascii="Times New Roman" w:hAnsi="Times New Roman" w:cs="Times New Roman"/>
         </w:rPr>
-        <w:t xml:space="preserve">El caso de uso se accede desde el formulario de iniciar sesión, como un hipervínculo diciendo que si no tiene una cuenta creada, que la cree dando </w:t>
-      </w:r>
-      <w:proofErr w:type="gramStart"/>
-      <w:r>
-        <w:rPr>
-          <w:rFonts w:ascii="Times New Roman" w:hAnsi="Times New Roman" w:cs="Times New Roman"/>
-        </w:rPr>
-        <w:t>click</w:t>
-      </w:r>
-      <w:proofErr w:type="gramEnd"/>
-      <w:r>
-        <w:rPr>
-          <w:rFonts w:ascii="Times New Roman" w:hAnsi="Times New Roman" w:cs="Times New Roman"/>
-        </w:rPr>
-        <w:t xml:space="preserve"> ahí.</w:t>
+        <w:t>El caso de uso se accede desde el formulario de iniciar sesión, como un hipervínculo diciendo que si no tiene una cuenta creada, que la cree dando click ahí.</w:t>
       </w:r>
     </w:p>
     <w:p>
@@ -4907,7 +5034,7 @@
       <w:pPr>
         <w:pStyle w:val="Ttulo2"/>
       </w:pPr>
-      <w:bookmarkStart w:id="6" w:name="_Toc201652161"/>
+      <w:bookmarkStart w:id="7" w:name="_Toc201654128"/>
       <w:r>
         <w:t>CU0</w:t>
       </w:r>
@@ -4920,7 +5047,7 @@
       <w:r>
         <w:t>Registrar proyecto.</w:t>
       </w:r>
-      <w:bookmarkEnd w:id="6"/>
+      <w:bookmarkEnd w:id="7"/>
     </w:p>
     <w:p>
       <w:pPr>
@@ -5165,7 +5292,14 @@
               <w:rPr>
                 <w:rFonts w:ascii="Times New Roman" w:hAnsi="Times New Roman" w:cs="Times New Roman"/>
               </w:rPr>
-              <w:t>El administrador registra una foto del proyecto, el nombre del proyecto, descripción, fecha de inicio, fecha de fin y las tecnologías usadas.</w:t>
+              <w:t xml:space="preserve">El administrador registra una foto del proyecto, el nombre del proyecto, </w:t>
+            </w:r>
+            <w:r>
+              <w:rPr>
+                <w:rFonts w:ascii="Times New Roman" w:hAnsi="Times New Roman" w:cs="Times New Roman"/>
+              </w:rPr>
+              <w:lastRenderedPageBreak/>
+              <w:t>descripción, fecha de inicio, fecha de fin y las tecnologías usadas.</w:t>
             </w:r>
           </w:p>
         </w:tc>
@@ -5307,153 +5441,74 @@
               <w:rPr>
                 <w:rFonts w:ascii="Times New Roman" w:hAnsi="Times New Roman" w:cs="Times New Roman"/>
               </w:rPr>
-              <w:t xml:space="preserve">El sistema crea un registro en la tabla </w:t>
-            </w:r>
-            <w:proofErr w:type="spellStart"/>
-            <w:r>
-              <w:rPr>
-                <w:rFonts w:ascii="Times New Roman" w:hAnsi="Times New Roman" w:cs="Times New Roman"/>
-              </w:rPr>
-              <w:t>projects</w:t>
-            </w:r>
-            <w:proofErr w:type="spellEnd"/>
-            <w:r>
-              <w:rPr>
-                <w:rFonts w:ascii="Times New Roman" w:hAnsi="Times New Roman" w:cs="Times New Roman"/>
-              </w:rPr>
-              <w:t xml:space="preserve"> usando el </w:t>
-            </w:r>
-            <w:proofErr w:type="spellStart"/>
-            <w:r>
-              <w:rPr>
-                <w:rFonts w:ascii="Times New Roman" w:hAnsi="Times New Roman" w:cs="Times New Roman"/>
-              </w:rPr>
-              <w:t>ID_generic</w:t>
-            </w:r>
-            <w:proofErr w:type="spellEnd"/>
-            <w:r>
-              <w:rPr>
-                <w:rFonts w:ascii="Times New Roman" w:hAnsi="Times New Roman" w:cs="Times New Roman"/>
-              </w:rPr>
-              <w:t xml:space="preserve"> del registro previamente hecho y guarda también ambas fechas.</w:t>
-            </w:r>
-          </w:p>
-        </w:tc>
-        <w:tc>
-          <w:tcPr>
-            <w:tcW w:w="4414" w:type="dxa"/>
-          </w:tcPr>
-          <w:p>
-            <w:pPr>
-              <w:jc w:val="both"/>
-              <w:rPr>
-                <w:rFonts w:ascii="Times New Roman" w:hAnsi="Times New Roman" w:cs="Times New Roman"/>
-              </w:rPr>
-            </w:pPr>
-          </w:p>
-        </w:tc>
-      </w:tr>
-      <w:tr>
-        <w:tc>
-          <w:tcPr>
-            <w:tcW w:w="4414" w:type="dxa"/>
-          </w:tcPr>
-          <w:p>
-            <w:pPr>
-              <w:jc w:val="both"/>
-              <w:rPr>
-                <w:rFonts w:ascii="Times New Roman" w:hAnsi="Times New Roman" w:cs="Times New Roman"/>
-              </w:rPr>
-            </w:pPr>
-            <w:r>
-              <w:rPr>
-                <w:rFonts w:ascii="Times New Roman" w:hAnsi="Times New Roman" w:cs="Times New Roman"/>
-              </w:rPr>
-              <w:t xml:space="preserve">El sistema crea uno o varios registros en la tabla de </w:t>
-            </w:r>
-            <w:proofErr w:type="spellStart"/>
-            <w:r>
-              <w:rPr>
-                <w:rFonts w:ascii="Times New Roman" w:hAnsi="Times New Roman" w:cs="Times New Roman"/>
-              </w:rPr>
-              <w:t>technologies</w:t>
-            </w:r>
-            <w:proofErr w:type="spellEnd"/>
-            <w:r>
-              <w:rPr>
-                <w:rFonts w:ascii="Times New Roman" w:hAnsi="Times New Roman" w:cs="Times New Roman"/>
-              </w:rPr>
-              <w:t xml:space="preserve"> con el </w:t>
-            </w:r>
-            <w:proofErr w:type="spellStart"/>
-            <w:r>
-              <w:rPr>
-                <w:rFonts w:ascii="Times New Roman" w:hAnsi="Times New Roman" w:cs="Times New Roman"/>
-              </w:rPr>
-              <w:t>ID_project</w:t>
-            </w:r>
-            <w:proofErr w:type="spellEnd"/>
-            <w:r>
-              <w:rPr>
-                <w:rFonts w:ascii="Times New Roman" w:hAnsi="Times New Roman" w:cs="Times New Roman"/>
-              </w:rPr>
-              <w:t xml:space="preserve"> previamente creado y con el </w:t>
-            </w:r>
-            <w:proofErr w:type="spellStart"/>
-            <w:r>
-              <w:rPr>
-                <w:rFonts w:ascii="Times New Roman" w:hAnsi="Times New Roman" w:cs="Times New Roman"/>
-              </w:rPr>
-              <w:t>ID_</w:t>
-            </w:r>
-            <w:proofErr w:type="gramStart"/>
-            <w:r>
-              <w:rPr>
-                <w:rFonts w:ascii="Times New Roman" w:hAnsi="Times New Roman" w:cs="Times New Roman"/>
-              </w:rPr>
-              <w:t>skill</w:t>
-            </w:r>
-            <w:proofErr w:type="spellEnd"/>
-            <w:proofErr w:type="gramEnd"/>
-            <w:r>
-              <w:rPr>
-                <w:rFonts w:ascii="Times New Roman" w:hAnsi="Times New Roman" w:cs="Times New Roman"/>
-              </w:rPr>
-              <w:t xml:space="preserve"> de la tecnología que seleccionó el administrador.</w:t>
-            </w:r>
-          </w:p>
-        </w:tc>
-        <w:tc>
-          <w:tcPr>
-            <w:tcW w:w="4414" w:type="dxa"/>
-          </w:tcPr>
-          <w:p>
-            <w:pPr>
-              <w:jc w:val="both"/>
-              <w:rPr>
-                <w:rFonts w:ascii="Times New Roman" w:hAnsi="Times New Roman" w:cs="Times New Roman"/>
-              </w:rPr>
-            </w:pPr>
-          </w:p>
-        </w:tc>
-      </w:tr>
-      <w:tr>
-        <w:tc>
-          <w:tcPr>
-            <w:tcW w:w="4414" w:type="dxa"/>
-          </w:tcPr>
-          <w:p>
-            <w:pPr>
-              <w:jc w:val="both"/>
-              <w:rPr>
-                <w:rFonts w:ascii="Times New Roman" w:hAnsi="Times New Roman" w:cs="Times New Roman"/>
-              </w:rPr>
-            </w:pPr>
-            <w:r>
-              <w:rPr>
-                <w:rFonts w:ascii="Times New Roman" w:hAnsi="Times New Roman" w:cs="Times New Roman"/>
-              </w:rPr>
-              <w:lastRenderedPageBreak/>
+              <w:t>El sistema crea un registro en la tabla projects usando el ID_generic del registro previamente hecho y guarda también ambas fechas.</w:t>
+            </w:r>
+          </w:p>
+        </w:tc>
+        <w:tc>
+          <w:tcPr>
+            <w:tcW w:w="4414" w:type="dxa"/>
+          </w:tcPr>
+          <w:p>
+            <w:pPr>
+              <w:jc w:val="both"/>
+              <w:rPr>
+                <w:rFonts w:ascii="Times New Roman" w:hAnsi="Times New Roman" w:cs="Times New Roman"/>
+              </w:rPr>
+            </w:pPr>
+          </w:p>
+        </w:tc>
+      </w:tr>
+      <w:tr>
+        <w:tc>
+          <w:tcPr>
+            <w:tcW w:w="4414" w:type="dxa"/>
+          </w:tcPr>
+          <w:p>
+            <w:pPr>
+              <w:jc w:val="both"/>
+              <w:rPr>
+                <w:rFonts w:ascii="Times New Roman" w:hAnsi="Times New Roman" w:cs="Times New Roman"/>
+              </w:rPr>
+            </w:pPr>
+            <w:r>
+              <w:rPr>
+                <w:rFonts w:ascii="Times New Roman" w:hAnsi="Times New Roman" w:cs="Times New Roman"/>
+              </w:rPr>
+              <w:t>El sistema crea uno o varios registros en la tabla de technologies con el ID_project previamente creado y con el ID_skill de la tecnología que seleccionó el administrador.</w:t>
+            </w:r>
+          </w:p>
+        </w:tc>
+        <w:tc>
+          <w:tcPr>
+            <w:tcW w:w="4414" w:type="dxa"/>
+          </w:tcPr>
+          <w:p>
+            <w:pPr>
+              <w:jc w:val="both"/>
+              <w:rPr>
+                <w:rFonts w:ascii="Times New Roman" w:hAnsi="Times New Roman" w:cs="Times New Roman"/>
+              </w:rPr>
+            </w:pPr>
+          </w:p>
+        </w:tc>
+      </w:tr>
+      <w:tr>
+        <w:tc>
+          <w:tcPr>
+            <w:tcW w:w="4414" w:type="dxa"/>
+          </w:tcPr>
+          <w:p>
+            <w:pPr>
+              <w:jc w:val="both"/>
+              <w:rPr>
+                <w:rFonts w:ascii="Times New Roman" w:hAnsi="Times New Roman" w:cs="Times New Roman"/>
+              </w:rPr>
+            </w:pPr>
+            <w:r>
+              <w:rPr>
+                <w:rFonts w:ascii="Times New Roman" w:hAnsi="Times New Roman" w:cs="Times New Roman"/>
+              </w:rPr>
               <w:t>El sistema muestra mensaje de que el registro fue creado exitosamente y redirige a la pestaña de proyectos.</w:t>
             </w:r>
           </w:p>
@@ -5609,7 +5664,7 @@
       <w:pPr>
         <w:pStyle w:val="Ttulo2"/>
       </w:pPr>
-      <w:bookmarkStart w:id="7" w:name="_Toc201652162"/>
+      <w:bookmarkStart w:id="8" w:name="_Toc201654129"/>
       <w:r>
         <w:t>CU0</w:t>
       </w:r>
@@ -5622,7 +5677,7 @@
       <w:r>
         <w:t>Modificar proyecto.</w:t>
       </w:r>
-      <w:bookmarkEnd w:id="7"/>
+      <w:bookmarkEnd w:id="8"/>
     </w:p>
     <w:p>
       <w:pPr>
@@ -5885,6 +5940,7 @@
               <w:rPr>
                 <w:rFonts w:ascii="Times New Roman" w:hAnsi="Times New Roman" w:cs="Times New Roman"/>
               </w:rPr>
+              <w:lastRenderedPageBreak/>
               <w:t>El usuario selecciona el botón de modificar proyecto.</w:t>
             </w:r>
           </w:p>
@@ -5953,21 +6009,7 @@
               <w:rPr>
                 <w:rFonts w:ascii="Times New Roman" w:hAnsi="Times New Roman" w:cs="Times New Roman"/>
               </w:rPr>
-              <w:t xml:space="preserve">[Si están llenos] El sistema recupera los datos de enlace de una imagen, nombre del proyecto, descripción, ID_generic, fecha de inicio, fecha de fin, ID del proyecto y el </w:t>
-            </w:r>
-            <w:proofErr w:type="spellStart"/>
-            <w:r>
-              <w:rPr>
-                <w:rFonts w:ascii="Times New Roman" w:hAnsi="Times New Roman" w:cs="Times New Roman"/>
-              </w:rPr>
-              <w:t>ID’s</w:t>
-            </w:r>
-            <w:proofErr w:type="spellEnd"/>
-            <w:r>
-              <w:rPr>
-                <w:rFonts w:ascii="Times New Roman" w:hAnsi="Times New Roman" w:cs="Times New Roman"/>
-              </w:rPr>
-              <w:t xml:space="preserve"> de las tecnologías asociadas con el proyecto.</w:t>
+              <w:t>[Si están llenos] El sistema recupera los datos de enlace de una imagen, nombre del proyecto, descripción, ID_generic, fecha de inicio, fecha de fin, ID del proyecto y el ID’s de las tecnologías asociadas con el proyecto.</w:t>
             </w:r>
           </w:p>
         </w:tc>
@@ -6007,69 +6049,41 @@
               <w:rPr>
                 <w:rFonts w:ascii="Times New Roman" w:hAnsi="Times New Roman" w:cs="Times New Roman"/>
               </w:rPr>
-              <w:t xml:space="preserve">El sistema guarda el enlace con la foto, nombre del proyecto y descripción actualizados en el registro de la tabla </w:t>
-            </w:r>
-            <w:proofErr w:type="spellStart"/>
-            <w:r>
-              <w:rPr>
-                <w:rFonts w:ascii="Times New Roman" w:hAnsi="Times New Roman" w:cs="Times New Roman"/>
-              </w:rPr>
-              <w:t>generic</w:t>
-            </w:r>
-            <w:proofErr w:type="spellEnd"/>
-            <w:r>
-              <w:rPr>
-                <w:rFonts w:ascii="Times New Roman" w:hAnsi="Times New Roman" w:cs="Times New Roman"/>
-              </w:rPr>
-              <w:t>, que coincida con el ID_generic.</w:t>
-            </w:r>
-          </w:p>
-        </w:tc>
-        <w:tc>
-          <w:tcPr>
-            <w:tcW w:w="4414" w:type="dxa"/>
-          </w:tcPr>
-          <w:p>
-            <w:pPr>
-              <w:jc w:val="both"/>
-              <w:rPr>
-                <w:rFonts w:ascii="Times New Roman" w:hAnsi="Times New Roman" w:cs="Times New Roman"/>
-              </w:rPr>
-            </w:pPr>
-          </w:p>
-        </w:tc>
-      </w:tr>
-      <w:tr>
-        <w:tc>
-          <w:tcPr>
-            <w:tcW w:w="4414" w:type="dxa"/>
-          </w:tcPr>
-          <w:p>
-            <w:pPr>
-              <w:jc w:val="both"/>
-              <w:rPr>
-                <w:rFonts w:ascii="Times New Roman" w:hAnsi="Times New Roman" w:cs="Times New Roman"/>
-              </w:rPr>
-            </w:pPr>
-            <w:r>
-              <w:rPr>
-                <w:rFonts w:ascii="Times New Roman" w:hAnsi="Times New Roman" w:cs="Times New Roman"/>
-              </w:rPr>
-              <w:t xml:space="preserve">El sistema guarda la fecha de inicio y fecha de fin actualizados en el registro de la tabla </w:t>
-            </w:r>
-            <w:proofErr w:type="spellStart"/>
-            <w:r>
-              <w:rPr>
-                <w:rFonts w:ascii="Times New Roman" w:hAnsi="Times New Roman" w:cs="Times New Roman"/>
-              </w:rPr>
-              <w:t>projects</w:t>
-            </w:r>
-            <w:proofErr w:type="spellEnd"/>
-            <w:r>
-              <w:rPr>
-                <w:rFonts w:ascii="Times New Roman" w:hAnsi="Times New Roman" w:cs="Times New Roman"/>
-              </w:rPr>
-              <w:t xml:space="preserve"> que coincida con el ID_generic </w:t>
+              <w:t>El sistema guarda el enlace con la foto, nombre del proyecto y descripción actualizados en el registro de la tabla generic, que coincida con el ID_generic.</w:t>
+            </w:r>
+          </w:p>
+        </w:tc>
+        <w:tc>
+          <w:tcPr>
+            <w:tcW w:w="4414" w:type="dxa"/>
+          </w:tcPr>
+          <w:p>
+            <w:pPr>
+              <w:jc w:val="both"/>
+              <w:rPr>
+                <w:rFonts w:ascii="Times New Roman" w:hAnsi="Times New Roman" w:cs="Times New Roman"/>
+              </w:rPr>
+            </w:pPr>
+          </w:p>
+        </w:tc>
+      </w:tr>
+      <w:tr>
+        <w:tc>
+          <w:tcPr>
+            <w:tcW w:w="4414" w:type="dxa"/>
+          </w:tcPr>
+          <w:p>
+            <w:pPr>
+              <w:jc w:val="both"/>
+              <w:rPr>
+                <w:rFonts w:ascii="Times New Roman" w:hAnsi="Times New Roman" w:cs="Times New Roman"/>
+              </w:rPr>
+            </w:pPr>
+            <w:r>
+              <w:rPr>
+                <w:rFonts w:ascii="Times New Roman" w:hAnsi="Times New Roman" w:cs="Times New Roman"/>
+              </w:rPr>
+              <w:t xml:space="preserve">El sistema guarda la fecha de inicio y fecha de fin actualizados en el registro de la tabla projects que coincida con el ID_generic </w:t>
             </w:r>
             <w:r>
               <w:rPr>
@@ -6115,92 +6129,41 @@
               <w:rPr>
                 <w:rFonts w:ascii="Times New Roman" w:hAnsi="Times New Roman" w:cs="Times New Roman"/>
               </w:rPr>
-              <w:lastRenderedPageBreak/>
-              <w:t xml:space="preserve">El sistema elimina los registros de la tabla technologies que coincidan con el </w:t>
-            </w:r>
-            <w:proofErr w:type="spellStart"/>
-            <w:r>
-              <w:rPr>
-                <w:rFonts w:ascii="Times New Roman" w:hAnsi="Times New Roman" w:cs="Times New Roman"/>
-              </w:rPr>
-              <w:t>ID_project</w:t>
-            </w:r>
-            <w:proofErr w:type="spellEnd"/>
-            <w:r>
-              <w:rPr>
-                <w:rFonts w:ascii="Times New Roman" w:hAnsi="Times New Roman" w:cs="Times New Roman"/>
-              </w:rPr>
-              <w:t>.</w:t>
-            </w:r>
-          </w:p>
-        </w:tc>
-        <w:tc>
-          <w:tcPr>
-            <w:tcW w:w="4414" w:type="dxa"/>
-          </w:tcPr>
-          <w:p>
-            <w:pPr>
-              <w:jc w:val="both"/>
-              <w:rPr>
-                <w:rFonts w:ascii="Times New Roman" w:hAnsi="Times New Roman" w:cs="Times New Roman"/>
-              </w:rPr>
-            </w:pPr>
-          </w:p>
-        </w:tc>
-      </w:tr>
-      <w:tr>
-        <w:tc>
-          <w:tcPr>
-            <w:tcW w:w="4414" w:type="dxa"/>
-          </w:tcPr>
-          <w:p>
-            <w:pPr>
-              <w:jc w:val="both"/>
-              <w:rPr>
-                <w:rFonts w:ascii="Times New Roman" w:hAnsi="Times New Roman" w:cs="Times New Roman"/>
-              </w:rPr>
-            </w:pPr>
-            <w:r>
-              <w:rPr>
-                <w:rFonts w:ascii="Times New Roman" w:hAnsi="Times New Roman" w:cs="Times New Roman"/>
-              </w:rPr>
-              <w:t xml:space="preserve">El sistema guarda los registros que se hicieron de las tecnologías usadas, haciendo un registro con el </w:t>
-            </w:r>
-            <w:proofErr w:type="spellStart"/>
-            <w:r>
-              <w:rPr>
-                <w:rFonts w:ascii="Times New Roman" w:hAnsi="Times New Roman" w:cs="Times New Roman"/>
-              </w:rPr>
-              <w:t>ID_project</w:t>
-            </w:r>
-            <w:proofErr w:type="spellEnd"/>
-            <w:r>
-              <w:rPr>
-                <w:rFonts w:ascii="Times New Roman" w:hAnsi="Times New Roman" w:cs="Times New Roman"/>
-              </w:rPr>
-              <w:t xml:space="preserve"> y el </w:t>
-            </w:r>
-            <w:proofErr w:type="spellStart"/>
-            <w:r>
-              <w:rPr>
-                <w:rFonts w:ascii="Times New Roman" w:hAnsi="Times New Roman" w:cs="Times New Roman"/>
-              </w:rPr>
-              <w:t>ID_</w:t>
-            </w:r>
-            <w:proofErr w:type="gramStart"/>
-            <w:r>
-              <w:rPr>
-                <w:rFonts w:ascii="Times New Roman" w:hAnsi="Times New Roman" w:cs="Times New Roman"/>
-              </w:rPr>
-              <w:t>skill</w:t>
-            </w:r>
-            <w:proofErr w:type="spellEnd"/>
-            <w:proofErr w:type="gramEnd"/>
-            <w:r>
-              <w:rPr>
-                <w:rFonts w:ascii="Times New Roman" w:hAnsi="Times New Roman" w:cs="Times New Roman"/>
-              </w:rPr>
-              <w:t xml:space="preserve"> correspondiente.</w:t>
+              <w:t>El sistema elimina los registros de la tabla technologies que coincidan con el ID_project.</w:t>
+            </w:r>
+          </w:p>
+        </w:tc>
+        <w:tc>
+          <w:tcPr>
+            <w:tcW w:w="4414" w:type="dxa"/>
+          </w:tcPr>
+          <w:p>
+            <w:pPr>
+              <w:jc w:val="both"/>
+              <w:rPr>
+                <w:rFonts w:ascii="Times New Roman" w:hAnsi="Times New Roman" w:cs="Times New Roman"/>
+              </w:rPr>
+            </w:pPr>
+          </w:p>
+        </w:tc>
+      </w:tr>
+      <w:tr>
+        <w:tc>
+          <w:tcPr>
+            <w:tcW w:w="4414" w:type="dxa"/>
+          </w:tcPr>
+          <w:p>
+            <w:pPr>
+              <w:jc w:val="both"/>
+              <w:rPr>
+                <w:rFonts w:ascii="Times New Roman" w:hAnsi="Times New Roman" w:cs="Times New Roman"/>
+              </w:rPr>
+            </w:pPr>
+            <w:r>
+              <w:rPr>
+                <w:rFonts w:ascii="Times New Roman" w:hAnsi="Times New Roman" w:cs="Times New Roman"/>
+              </w:rPr>
+              <w:t>El sistema guarda los registros que se hicieron de las tecnologías usadas, haciendo un registro con el ID_project y el ID_skill correspondiente.</w:t>
             </w:r>
           </w:p>
         </w:tc>
@@ -6401,7 +6364,7 @@
       <w:pPr>
         <w:pStyle w:val="Ttulo2"/>
       </w:pPr>
-      <w:bookmarkStart w:id="8" w:name="_Toc201652163"/>
+      <w:bookmarkStart w:id="9" w:name="_Toc201654130"/>
       <w:r>
         <w:t>CU0</w:t>
       </w:r>
@@ -6414,7 +6377,7 @@
       <w:r>
         <w:t>Eliminar proyecto.</w:t>
       </w:r>
-      <w:bookmarkEnd w:id="8"/>
+      <w:bookmarkEnd w:id="9"/>
     </w:p>
     <w:p>
       <w:pPr>
@@ -6447,6 +6410,7 @@
         <w:rPr>
           <w:rFonts w:ascii="Times New Roman" w:hAnsi="Times New Roman" w:cs="Times New Roman"/>
         </w:rPr>
+        <w:lastRenderedPageBreak/>
         <w:t>Descripción:</w:t>
       </w:r>
       <w:r>
@@ -6643,35 +6607,7 @@
               <w:rPr>
                 <w:rFonts w:ascii="Times New Roman" w:hAnsi="Times New Roman" w:cs="Times New Roman"/>
               </w:rPr>
-              <w:t xml:space="preserve">El sistema recupera el </w:t>
-            </w:r>
-            <w:proofErr w:type="spellStart"/>
-            <w:r>
-              <w:rPr>
-                <w:rFonts w:ascii="Times New Roman" w:hAnsi="Times New Roman" w:cs="Times New Roman"/>
-              </w:rPr>
-              <w:t>ID_generic</w:t>
-            </w:r>
-            <w:proofErr w:type="spellEnd"/>
-            <w:r>
-              <w:rPr>
-                <w:rFonts w:ascii="Times New Roman" w:hAnsi="Times New Roman" w:cs="Times New Roman"/>
-              </w:rPr>
-              <w:t xml:space="preserve"> y el </w:t>
-            </w:r>
-            <w:proofErr w:type="spellStart"/>
-            <w:r>
-              <w:rPr>
-                <w:rFonts w:ascii="Times New Roman" w:hAnsi="Times New Roman" w:cs="Times New Roman"/>
-              </w:rPr>
-              <w:t>ID_project</w:t>
-            </w:r>
-            <w:proofErr w:type="spellEnd"/>
-            <w:r>
-              <w:rPr>
-                <w:rFonts w:ascii="Times New Roman" w:hAnsi="Times New Roman" w:cs="Times New Roman"/>
-              </w:rPr>
-              <w:t xml:space="preserve"> que están asociados con el proyecto.</w:t>
+              <w:t>El sistema recupera el ID_generic y el ID_project que están asociados con el proyecto.</w:t>
             </w:r>
           </w:p>
         </w:tc>
@@ -6739,84 +6675,47 @@
               <w:rPr>
                 <w:rFonts w:ascii="Times New Roman" w:hAnsi="Times New Roman" w:cs="Times New Roman"/>
               </w:rPr>
-              <w:t xml:space="preserve">El sistema elimina el registro de la tabla </w:t>
-            </w:r>
-            <w:proofErr w:type="spellStart"/>
-            <w:r>
-              <w:rPr>
-                <w:rFonts w:ascii="Times New Roman" w:hAnsi="Times New Roman" w:cs="Times New Roman"/>
-              </w:rPr>
-              <w:t>projects</w:t>
-            </w:r>
-            <w:proofErr w:type="spellEnd"/>
-            <w:r>
-              <w:rPr>
-                <w:rFonts w:ascii="Times New Roman" w:hAnsi="Times New Roman" w:cs="Times New Roman"/>
-              </w:rPr>
-              <w:t xml:space="preserve"> que coincida con el </w:t>
-            </w:r>
-            <w:proofErr w:type="spellStart"/>
-            <w:r>
-              <w:rPr>
-                <w:rFonts w:ascii="Times New Roman" w:hAnsi="Times New Roman" w:cs="Times New Roman"/>
-              </w:rPr>
-              <w:t>ID_project</w:t>
-            </w:r>
-            <w:proofErr w:type="spellEnd"/>
-            <w:r>
-              <w:rPr>
-                <w:rFonts w:ascii="Times New Roman" w:hAnsi="Times New Roman" w:cs="Times New Roman"/>
-              </w:rPr>
-              <w:t>.</w:t>
-            </w:r>
-          </w:p>
-        </w:tc>
-        <w:tc>
-          <w:tcPr>
-            <w:tcW w:w="4414" w:type="dxa"/>
-          </w:tcPr>
-          <w:p>
-            <w:pPr>
-              <w:jc w:val="both"/>
-              <w:rPr>
-                <w:rFonts w:ascii="Times New Roman" w:hAnsi="Times New Roman" w:cs="Times New Roman"/>
-              </w:rPr>
-            </w:pPr>
-          </w:p>
-        </w:tc>
-      </w:tr>
-      <w:tr>
-        <w:tc>
-          <w:tcPr>
-            <w:tcW w:w="4414" w:type="dxa"/>
-          </w:tcPr>
-          <w:p>
-            <w:pPr>
-              <w:jc w:val="both"/>
-              <w:rPr>
-                <w:rFonts w:ascii="Times New Roman" w:hAnsi="Times New Roman" w:cs="Times New Roman"/>
-              </w:rPr>
-            </w:pPr>
-            <w:r>
-              <w:rPr>
-                <w:rFonts w:ascii="Times New Roman" w:hAnsi="Times New Roman" w:cs="Times New Roman"/>
-              </w:rPr>
-              <w:lastRenderedPageBreak/>
+              <w:t>El sistema elimina el registro de la tabla projects que coincida con el ID_project.</w:t>
+            </w:r>
+          </w:p>
+        </w:tc>
+        <w:tc>
+          <w:tcPr>
+            <w:tcW w:w="4414" w:type="dxa"/>
+          </w:tcPr>
+          <w:p>
+            <w:pPr>
+              <w:jc w:val="both"/>
+              <w:rPr>
+                <w:rFonts w:ascii="Times New Roman" w:hAnsi="Times New Roman" w:cs="Times New Roman"/>
+              </w:rPr>
+            </w:pPr>
+          </w:p>
+        </w:tc>
+      </w:tr>
+      <w:tr>
+        <w:tc>
+          <w:tcPr>
+            <w:tcW w:w="4414" w:type="dxa"/>
+          </w:tcPr>
+          <w:p>
+            <w:pPr>
+              <w:jc w:val="both"/>
+              <w:rPr>
+                <w:rFonts w:ascii="Times New Roman" w:hAnsi="Times New Roman" w:cs="Times New Roman"/>
+              </w:rPr>
+            </w:pPr>
+            <w:r>
+              <w:rPr>
+                <w:rFonts w:ascii="Times New Roman" w:hAnsi="Times New Roman" w:cs="Times New Roman"/>
+              </w:rPr>
               <w:t xml:space="preserve">El sistema elimina el o los registros de la tabla technologies que coincidan con el </w:t>
             </w:r>
-            <w:proofErr w:type="spellStart"/>
-            <w:r>
-              <w:rPr>
-                <w:rFonts w:ascii="Times New Roman" w:hAnsi="Times New Roman" w:cs="Times New Roman"/>
-              </w:rPr>
-              <w:t>ID_project</w:t>
-            </w:r>
-            <w:proofErr w:type="spellEnd"/>
-            <w:r>
-              <w:rPr>
-                <w:rFonts w:ascii="Times New Roman" w:hAnsi="Times New Roman" w:cs="Times New Roman"/>
-              </w:rPr>
-              <w:t>.</w:t>
+            <w:r>
+              <w:rPr>
+                <w:rFonts w:ascii="Times New Roman" w:hAnsi="Times New Roman" w:cs="Times New Roman"/>
+              </w:rPr>
+              <w:t>ID_project.</w:t>
             </w:r>
           </w:p>
         </w:tc>
@@ -7005,7 +6904,7 @@
       <w:pPr>
         <w:pStyle w:val="Ttulo2"/>
       </w:pPr>
-      <w:bookmarkStart w:id="9" w:name="_Toc201652164"/>
+      <w:bookmarkStart w:id="10" w:name="_Toc201654131"/>
       <w:r>
         <w:t>CU</w:t>
       </w:r>
@@ -7018,7 +6917,7 @@
       <w:r>
         <w:t>Registrar experiencia y educación.</w:t>
       </w:r>
-      <w:bookmarkEnd w:id="9"/>
+      <w:bookmarkEnd w:id="10"/>
     </w:p>
     <w:p>
       <w:pPr>
@@ -7057,21 +6956,7 @@
         <w:rPr>
           <w:rFonts w:ascii="Times New Roman" w:hAnsi="Times New Roman" w:cs="Times New Roman"/>
         </w:rPr>
-        <w:t xml:space="preserve"> El administrador registra una nueva experiencia laboral, académica o de cualquier tipo que este registrada en la tabla </w:t>
-      </w:r>
-      <w:proofErr w:type="spellStart"/>
-      <w:r>
-        <w:rPr>
-          <w:rFonts w:ascii="Times New Roman" w:hAnsi="Times New Roman" w:cs="Times New Roman"/>
-        </w:rPr>
-        <w:t>Type_of</w:t>
-      </w:r>
-      <w:proofErr w:type="spellEnd"/>
-      <w:r>
-        <w:rPr>
-          <w:rFonts w:ascii="Times New Roman" w:hAnsi="Times New Roman" w:cs="Times New Roman"/>
-        </w:rPr>
-        <w:t>.</w:t>
+        <w:t xml:space="preserve"> El administrador registra una nueva experiencia laboral, académica o de cualquier tipo que este registrada en la tabla Type_of.</w:t>
       </w:r>
     </w:p>
     <w:tbl>
@@ -7243,6 +7128,7 @@
               <w:rPr>
                 <w:rFonts w:ascii="Times New Roman" w:hAnsi="Times New Roman" w:cs="Times New Roman"/>
               </w:rPr>
+              <w:lastRenderedPageBreak/>
               <w:t>El sistema renderiza el formulario de registrar experiencia.</w:t>
             </w:r>
           </w:p>
@@ -7379,55 +7265,40 @@
               <w:rPr>
                 <w:rFonts w:ascii="Times New Roman" w:hAnsi="Times New Roman" w:cs="Times New Roman"/>
               </w:rPr>
-              <w:t xml:space="preserve">El sistema guarda en un registro de la tabla experiences la fecha de inicio, fecha de fin, el ID_generic creado previamente y el </w:t>
-            </w:r>
-            <w:proofErr w:type="spellStart"/>
-            <w:r>
-              <w:rPr>
-                <w:rFonts w:ascii="Times New Roman" w:hAnsi="Times New Roman" w:cs="Times New Roman"/>
-              </w:rPr>
-              <w:t>ID_type</w:t>
-            </w:r>
-            <w:proofErr w:type="spellEnd"/>
-            <w:r>
-              <w:rPr>
-                <w:rFonts w:ascii="Times New Roman" w:hAnsi="Times New Roman" w:cs="Times New Roman"/>
-              </w:rPr>
-              <w:t xml:space="preserve"> perteneciente al tipo de experiencia que registro el administrador.</w:t>
-            </w:r>
-          </w:p>
-        </w:tc>
-        <w:tc>
-          <w:tcPr>
-            <w:tcW w:w="4414" w:type="dxa"/>
-          </w:tcPr>
-          <w:p>
-            <w:pPr>
-              <w:jc w:val="both"/>
-              <w:rPr>
-                <w:rFonts w:ascii="Times New Roman" w:hAnsi="Times New Roman" w:cs="Times New Roman"/>
-              </w:rPr>
-            </w:pPr>
-          </w:p>
-        </w:tc>
-      </w:tr>
-      <w:tr>
-        <w:tc>
-          <w:tcPr>
-            <w:tcW w:w="4414" w:type="dxa"/>
-          </w:tcPr>
-          <w:p>
-            <w:pPr>
-              <w:jc w:val="both"/>
-              <w:rPr>
-                <w:rFonts w:ascii="Times New Roman" w:hAnsi="Times New Roman" w:cs="Times New Roman"/>
-              </w:rPr>
-            </w:pPr>
-            <w:r>
-              <w:rPr>
-                <w:rFonts w:ascii="Times New Roman" w:hAnsi="Times New Roman" w:cs="Times New Roman"/>
-              </w:rPr>
-              <w:lastRenderedPageBreak/>
+              <w:t>El sistema guarda en un registro de la tabla experiences la fecha de inicio, fecha de fin, el ID_generic creado previamente y el ID_type perteneciente al tipo de experiencia que registro el administrador.</w:t>
+            </w:r>
+          </w:p>
+        </w:tc>
+        <w:tc>
+          <w:tcPr>
+            <w:tcW w:w="4414" w:type="dxa"/>
+          </w:tcPr>
+          <w:p>
+            <w:pPr>
+              <w:jc w:val="both"/>
+              <w:rPr>
+                <w:rFonts w:ascii="Times New Roman" w:hAnsi="Times New Roman" w:cs="Times New Roman"/>
+              </w:rPr>
+            </w:pPr>
+          </w:p>
+        </w:tc>
+      </w:tr>
+      <w:tr>
+        <w:tc>
+          <w:tcPr>
+            <w:tcW w:w="4414" w:type="dxa"/>
+          </w:tcPr>
+          <w:p>
+            <w:pPr>
+              <w:jc w:val="both"/>
+              <w:rPr>
+                <w:rFonts w:ascii="Times New Roman" w:hAnsi="Times New Roman" w:cs="Times New Roman"/>
+              </w:rPr>
+            </w:pPr>
+            <w:r>
+              <w:rPr>
+                <w:rFonts w:ascii="Times New Roman" w:hAnsi="Times New Roman" w:cs="Times New Roman"/>
+              </w:rPr>
               <w:t>El sistema muestra mensaje de que la experiencia fue registrada.</w:t>
             </w:r>
           </w:p>
@@ -7583,7 +7454,7 @@
       <w:pPr>
         <w:pStyle w:val="Ttulo2"/>
       </w:pPr>
-      <w:bookmarkStart w:id="10" w:name="_Toc201652165"/>
+      <w:bookmarkStart w:id="11" w:name="_Toc201654132"/>
       <w:r>
         <w:t>CU</w:t>
       </w:r>
@@ -7596,7 +7467,7 @@
       <w:r>
         <w:t>Modificar experiencia y educación.</w:t>
       </w:r>
-      <w:bookmarkEnd w:id="10"/>
+      <w:bookmarkEnd w:id="11"/>
     </w:p>
     <w:p>
       <w:pPr>
@@ -7841,6 +7712,7 @@
               <w:rPr>
                 <w:rFonts w:ascii="Times New Roman" w:hAnsi="Times New Roman" w:cs="Times New Roman"/>
               </w:rPr>
+              <w:lastRenderedPageBreak/>
               <w:t>El administrador registra valores diferentes a los actuales.</w:t>
             </w:r>
           </w:p>
@@ -7943,30 +7815,8 @@
               <w:rPr>
                 <w:rFonts w:ascii="Times New Roman" w:hAnsi="Times New Roman" w:cs="Times New Roman"/>
               </w:rPr>
-              <w:t xml:space="preserve">[Si están llenos] El sistema recupera los datos de enlace, nombre de la experiencia, descripción, fecha de inicio, fecha de fin, </w:t>
-            </w:r>
-            <w:proofErr w:type="spellStart"/>
-            <w:r>
-              <w:rPr>
-                <w:rFonts w:ascii="Times New Roman" w:hAnsi="Times New Roman" w:cs="Times New Roman"/>
-              </w:rPr>
-              <w:t>ID_generic</w:t>
-            </w:r>
-            <w:proofErr w:type="spellEnd"/>
-            <w:r>
-              <w:rPr>
-                <w:rFonts w:ascii="Times New Roman" w:hAnsi="Times New Roman" w:cs="Times New Roman"/>
-              </w:rPr>
-              <w:t xml:space="preserve"> y el </w:t>
-            </w:r>
-            <w:proofErr w:type="spellStart"/>
-            <w:r>
-              <w:rPr>
-                <w:rFonts w:ascii="Times New Roman" w:hAnsi="Times New Roman" w:cs="Times New Roman"/>
-              </w:rPr>
-              <w:t>ID_type</w:t>
-            </w:r>
-            <w:proofErr w:type="spellEnd"/>
+              <w:t>[Si están llenos] El sistema recupera los datos de enlace, nombre de la experiencia, descripción, fecha de inicio, fecha de fin, ID_generic y el ID_type</w:t>
+            </w:r>
           </w:p>
         </w:tc>
         <w:tc>
@@ -8039,22 +7889,7 @@
               <w:rPr>
                 <w:rFonts w:ascii="Times New Roman" w:hAnsi="Times New Roman" w:cs="Times New Roman"/>
               </w:rPr>
-              <w:lastRenderedPageBreak/>
-              <w:t xml:space="preserve">El sistema guarda en la tabla experiences los datos de fecha de inicio, fecha de fin y </w:t>
-            </w:r>
-            <w:proofErr w:type="spellStart"/>
-            <w:r>
-              <w:rPr>
-                <w:rFonts w:ascii="Times New Roman" w:hAnsi="Times New Roman" w:cs="Times New Roman"/>
-              </w:rPr>
-              <w:t>ID_type</w:t>
-            </w:r>
-            <w:proofErr w:type="spellEnd"/>
-            <w:r>
-              <w:rPr>
-                <w:rFonts w:ascii="Times New Roman" w:hAnsi="Times New Roman" w:cs="Times New Roman"/>
-              </w:rPr>
-              <w:t xml:space="preserve"> de la experiencia.</w:t>
+              <w:t>El sistema guarda en la tabla experiences los datos de fecha de inicio, fecha de fin y ID_type de la experiencia.</w:t>
             </w:r>
           </w:p>
         </w:tc>
@@ -8243,7 +8078,7 @@
       <w:pPr>
         <w:pStyle w:val="Ttulo2"/>
       </w:pPr>
-      <w:bookmarkStart w:id="11" w:name="_Toc201652166"/>
+      <w:bookmarkStart w:id="12" w:name="_Toc201654133"/>
       <w:r>
         <w:t>CU</w:t>
       </w:r>
@@ -8256,7 +8091,7 @@
       <w:r>
         <w:t>Eliminar experiencia y educación.</w:t>
       </w:r>
-      <w:bookmarkEnd w:id="11"/>
+      <w:bookmarkEnd w:id="12"/>
     </w:p>
     <w:p>
       <w:pPr>
@@ -8501,6 +8336,7 @@
               <w:rPr>
                 <w:rFonts w:ascii="Times New Roman" w:hAnsi="Times New Roman" w:cs="Times New Roman"/>
               </w:rPr>
+              <w:lastRenderedPageBreak/>
               <w:t>El sistema recupera el ID_generic y el ID de la experiencia seleccionada.</w:t>
             </w:r>
           </w:p>
@@ -8695,7 +8531,6 @@
         <w:rPr>
           <w:rFonts w:ascii="Times New Roman" w:hAnsi="Times New Roman" w:cs="Times New Roman"/>
         </w:rPr>
-        <w:lastRenderedPageBreak/>
         <w:t>Precondiciones:</w:t>
       </w:r>
       <w:r>
@@ -8759,7 +8594,7 @@
       <w:pPr>
         <w:pStyle w:val="Ttulo2"/>
       </w:pPr>
-      <w:bookmarkStart w:id="12" w:name="_Toc201652167"/>
+      <w:bookmarkStart w:id="13" w:name="_Toc201654134"/>
       <w:r>
         <w:t>CU</w:t>
       </w:r>
@@ -8772,7 +8607,7 @@
       <w:r>
         <w:t>Registrar habilidad.</w:t>
       </w:r>
-      <w:bookmarkEnd w:id="12"/>
+      <w:bookmarkEnd w:id="13"/>
     </w:p>
     <w:p>
       <w:pPr>
@@ -9125,6 +8960,7 @@
               <w:rPr>
                 <w:rFonts w:ascii="Times New Roman" w:hAnsi="Times New Roman" w:cs="Times New Roman"/>
               </w:rPr>
+              <w:lastRenderedPageBreak/>
               <w:t>El sistema crea un registro en la tabla generics, con los datos de enlace de la foto, nombre de la habilidad y descripción.</w:t>
             </w:r>
           </w:p>
@@ -9305,7 +9141,6 @@
         <w:rPr>
           <w:rFonts w:ascii="Times New Roman" w:hAnsi="Times New Roman" w:cs="Times New Roman"/>
         </w:rPr>
-        <w:lastRenderedPageBreak/>
         <w:t xml:space="preserve">Postcondiciones: </w:t>
       </w:r>
       <w:r>
@@ -9349,7 +9184,7 @@
       <w:pPr>
         <w:pStyle w:val="Ttulo2"/>
       </w:pPr>
-      <w:bookmarkStart w:id="13" w:name="_Toc201652168"/>
+      <w:bookmarkStart w:id="14" w:name="_Toc201654135"/>
       <w:r>
         <w:t>CU</w:t>
       </w:r>
@@ -9362,7 +9197,7 @@
       <w:r>
         <w:t>Modificar habilidad.</w:t>
       </w:r>
-      <w:bookmarkEnd w:id="13"/>
+      <w:bookmarkEnd w:id="14"/>
     </w:p>
     <w:p>
       <w:pPr>
@@ -9807,6 +9642,7 @@
               <w:rPr>
                 <w:rFonts w:ascii="Times New Roman" w:hAnsi="Times New Roman" w:cs="Times New Roman"/>
               </w:rPr>
+              <w:lastRenderedPageBreak/>
               <w:t xml:space="preserve">El sistema </w:t>
             </w:r>
             <w:r>
@@ -9993,7 +9829,6 @@
         <w:rPr>
           <w:rFonts w:ascii="Times New Roman" w:hAnsi="Times New Roman" w:cs="Times New Roman"/>
         </w:rPr>
-        <w:lastRenderedPageBreak/>
         <w:t xml:space="preserve">Postcondiciones: </w:t>
       </w:r>
       <w:r>
@@ -10037,7 +9872,7 @@
       <w:pPr>
         <w:pStyle w:val="Ttulo2"/>
       </w:pPr>
-      <w:bookmarkStart w:id="14" w:name="_Toc201652169"/>
+      <w:bookmarkStart w:id="15" w:name="_Toc201654136"/>
       <w:r>
         <w:t>CU</w:t>
       </w:r>
@@ -10050,7 +9885,7 @@
       <w:r>
         <w:t>Eliminar habilidad.</w:t>
       </w:r>
-      <w:bookmarkEnd w:id="14"/>
+      <w:bookmarkEnd w:id="15"/>
     </w:p>
     <w:p>
       <w:pPr>
@@ -10227,21 +10062,7 @@
               <w:rPr>
                 <w:rFonts w:ascii="Times New Roman" w:hAnsi="Times New Roman" w:cs="Times New Roman"/>
               </w:rPr>
-              <w:t xml:space="preserve">El administrador selecciona una habilidad en </w:t>
-            </w:r>
-            <w:proofErr w:type="spellStart"/>
-            <w:r>
-              <w:rPr>
-                <w:rFonts w:ascii="Times New Roman" w:hAnsi="Times New Roman" w:cs="Times New Roman"/>
-              </w:rPr>
-              <w:t>especifico</w:t>
-            </w:r>
-            <w:proofErr w:type="spellEnd"/>
-            <w:r>
-              <w:rPr>
-                <w:rFonts w:ascii="Times New Roman" w:hAnsi="Times New Roman" w:cs="Times New Roman"/>
-              </w:rPr>
-              <w:t>.</w:t>
+              <w:t>El administrador selecciona una habilidad en especifico.</w:t>
             </w:r>
           </w:p>
         </w:tc>
@@ -10475,6 +10296,7 @@
         <w:rPr>
           <w:rFonts w:ascii="Times New Roman" w:hAnsi="Times New Roman" w:cs="Times New Roman"/>
         </w:rPr>
+        <w:lastRenderedPageBreak/>
         <w:t>Puntos de extensión:</w:t>
       </w:r>
       <w:r>
@@ -10578,7 +10400,7 @@
       <w:pPr>
         <w:pStyle w:val="Ttulo2"/>
       </w:pPr>
-      <w:bookmarkStart w:id="15" w:name="_Toc201652170"/>
+      <w:bookmarkStart w:id="16" w:name="_Toc201654137"/>
       <w:r>
         <w:t>CU</w:t>
       </w:r>
@@ -10600,7 +10422,7 @@
       <w:r>
         <w:t>.</w:t>
       </w:r>
-      <w:bookmarkEnd w:id="15"/>
+      <w:bookmarkEnd w:id="16"/>
     </w:p>
     <w:p>
       <w:pPr>
@@ -10633,7 +10455,6 @@
         <w:rPr>
           <w:rFonts w:ascii="Times New Roman" w:hAnsi="Times New Roman" w:cs="Times New Roman"/>
         </w:rPr>
-        <w:lastRenderedPageBreak/>
         <w:t xml:space="preserve">Descripción: El administrador </w:t>
       </w:r>
       <w:r>
@@ -10814,171 +10635,79 @@
               </w:rPr>
               <w:t xml:space="preserve">El sistema consulta la tabla de </w:t>
             </w:r>
-            <w:proofErr w:type="spellStart"/>
-            <w:r>
-              <w:rPr>
-                <w:rFonts w:ascii="Times New Roman" w:hAnsi="Times New Roman" w:cs="Times New Roman"/>
-              </w:rPr>
-              <w:t>users</w:t>
-            </w:r>
-            <w:proofErr w:type="spellEnd"/>
-            <w:r>
-              <w:rPr>
-                <w:rFonts w:ascii="Times New Roman" w:hAnsi="Times New Roman" w:cs="Times New Roman"/>
-              </w:rPr>
-              <w:t xml:space="preserve"> para obtener el ID, nombre, apellido, correo, fecha de creación de los usuarios.</w:t>
-            </w:r>
-          </w:p>
-        </w:tc>
-        <w:tc>
-          <w:tcPr>
-            <w:tcW w:w="4414" w:type="dxa"/>
-          </w:tcPr>
-          <w:p>
-            <w:pPr>
-              <w:jc w:val="both"/>
-              <w:rPr>
-                <w:rFonts w:ascii="Times New Roman" w:hAnsi="Times New Roman" w:cs="Times New Roman"/>
-              </w:rPr>
-            </w:pPr>
-          </w:p>
-        </w:tc>
-      </w:tr>
-      <w:tr>
-        <w:tc>
-          <w:tcPr>
-            <w:tcW w:w="4414" w:type="dxa"/>
-          </w:tcPr>
-          <w:p>
-            <w:pPr>
-              <w:jc w:val="both"/>
-              <w:rPr>
-                <w:rFonts w:ascii="Times New Roman" w:hAnsi="Times New Roman" w:cs="Times New Roman"/>
-              </w:rPr>
-            </w:pPr>
-            <w:r>
-              <w:rPr>
-                <w:rFonts w:ascii="Times New Roman" w:hAnsi="Times New Roman" w:cs="Times New Roman"/>
-              </w:rPr>
-              <w:t xml:space="preserve">El sistema consulta la tabla de </w:t>
-            </w:r>
-            <w:proofErr w:type="spellStart"/>
-            <w:r>
-              <w:rPr>
-                <w:rFonts w:ascii="Times New Roman" w:hAnsi="Times New Roman" w:cs="Times New Roman"/>
-              </w:rPr>
-              <w:t>user_rol</w:t>
-            </w:r>
-            <w:proofErr w:type="spellEnd"/>
-            <w:r>
-              <w:rPr>
-                <w:rFonts w:ascii="Times New Roman" w:hAnsi="Times New Roman" w:cs="Times New Roman"/>
-              </w:rPr>
-              <w:t xml:space="preserve"> para obtener el </w:t>
-            </w:r>
-            <w:proofErr w:type="spellStart"/>
-            <w:r>
-              <w:rPr>
-                <w:rFonts w:ascii="Times New Roman" w:hAnsi="Times New Roman" w:cs="Times New Roman"/>
-              </w:rPr>
-              <w:t>ID_rol</w:t>
-            </w:r>
-            <w:proofErr w:type="spellEnd"/>
-            <w:r>
-              <w:rPr>
-                <w:rFonts w:ascii="Times New Roman" w:hAnsi="Times New Roman" w:cs="Times New Roman"/>
-              </w:rPr>
-              <w:t xml:space="preserve"> de los usuarios con ayuda del ID recuperado previamente de la tabla </w:t>
-            </w:r>
-            <w:proofErr w:type="spellStart"/>
-            <w:r>
-              <w:rPr>
-                <w:rFonts w:ascii="Times New Roman" w:hAnsi="Times New Roman" w:cs="Times New Roman"/>
-              </w:rPr>
-              <w:t>users</w:t>
-            </w:r>
-            <w:proofErr w:type="spellEnd"/>
-            <w:r>
-              <w:rPr>
-                <w:rFonts w:ascii="Times New Roman" w:hAnsi="Times New Roman" w:cs="Times New Roman"/>
-              </w:rPr>
-              <w:t>.</w:t>
-            </w:r>
-          </w:p>
-        </w:tc>
-        <w:tc>
-          <w:tcPr>
-            <w:tcW w:w="4414" w:type="dxa"/>
-          </w:tcPr>
-          <w:p>
-            <w:pPr>
-              <w:jc w:val="both"/>
-              <w:rPr>
-                <w:rFonts w:ascii="Times New Roman" w:hAnsi="Times New Roman" w:cs="Times New Roman"/>
-              </w:rPr>
-            </w:pPr>
-          </w:p>
-        </w:tc>
-      </w:tr>
-      <w:tr>
-        <w:tc>
-          <w:tcPr>
-            <w:tcW w:w="4414" w:type="dxa"/>
-          </w:tcPr>
-          <w:p>
-            <w:pPr>
-              <w:jc w:val="both"/>
-              <w:rPr>
-                <w:rFonts w:ascii="Times New Roman" w:hAnsi="Times New Roman" w:cs="Times New Roman"/>
-              </w:rPr>
-            </w:pPr>
-            <w:r>
-              <w:rPr>
-                <w:rFonts w:ascii="Times New Roman" w:hAnsi="Times New Roman" w:cs="Times New Roman"/>
-              </w:rPr>
-              <w:t xml:space="preserve">El sistema consulta la tabla de </w:t>
-            </w:r>
-            <w:proofErr w:type="spellStart"/>
-            <w:r>
-              <w:rPr>
-                <w:rFonts w:ascii="Times New Roman" w:hAnsi="Times New Roman" w:cs="Times New Roman"/>
-              </w:rPr>
-              <w:t>rols</w:t>
-            </w:r>
-            <w:proofErr w:type="spellEnd"/>
-            <w:r>
-              <w:rPr>
-                <w:rFonts w:ascii="Times New Roman" w:hAnsi="Times New Roman" w:cs="Times New Roman"/>
-              </w:rPr>
-              <w:t xml:space="preserve"> para obtener el titulo del rol con ayuda del </w:t>
-            </w:r>
-            <w:proofErr w:type="spellStart"/>
-            <w:r>
-              <w:rPr>
-                <w:rFonts w:ascii="Times New Roman" w:hAnsi="Times New Roman" w:cs="Times New Roman"/>
-              </w:rPr>
-              <w:t>ID_rol</w:t>
-            </w:r>
-            <w:proofErr w:type="spellEnd"/>
-            <w:r>
-              <w:rPr>
-                <w:rFonts w:ascii="Times New Roman" w:hAnsi="Times New Roman" w:cs="Times New Roman"/>
-              </w:rPr>
-              <w:t xml:space="preserve"> previamente recuperado de la tabla </w:t>
-            </w:r>
-            <w:proofErr w:type="spellStart"/>
-            <w:r>
-              <w:rPr>
-                <w:rFonts w:ascii="Times New Roman" w:hAnsi="Times New Roman" w:cs="Times New Roman"/>
-              </w:rPr>
-              <w:t>user_rol</w:t>
-            </w:r>
-            <w:proofErr w:type="spellEnd"/>
-            <w:r>
-              <w:rPr>
-                <w:rFonts w:ascii="Times New Roman" w:hAnsi="Times New Roman" w:cs="Times New Roman"/>
-              </w:rPr>
-              <w:t>.</w:t>
+            <w:r>
+              <w:rPr>
+                <w:rFonts w:ascii="Times New Roman" w:hAnsi="Times New Roman" w:cs="Times New Roman"/>
+              </w:rPr>
+              <w:t>users para obtener el ID, nombre, apellido, correo, fecha de creación de los usuarios.</w:t>
+            </w:r>
+          </w:p>
+        </w:tc>
+        <w:tc>
+          <w:tcPr>
+            <w:tcW w:w="4414" w:type="dxa"/>
+          </w:tcPr>
+          <w:p>
+            <w:pPr>
+              <w:jc w:val="both"/>
+              <w:rPr>
+                <w:rFonts w:ascii="Times New Roman" w:hAnsi="Times New Roman" w:cs="Times New Roman"/>
+              </w:rPr>
+            </w:pPr>
+          </w:p>
+        </w:tc>
+      </w:tr>
+      <w:tr>
+        <w:tc>
+          <w:tcPr>
+            <w:tcW w:w="4414" w:type="dxa"/>
+          </w:tcPr>
+          <w:p>
+            <w:pPr>
+              <w:jc w:val="both"/>
+              <w:rPr>
+                <w:rFonts w:ascii="Times New Roman" w:hAnsi="Times New Roman" w:cs="Times New Roman"/>
+              </w:rPr>
+            </w:pPr>
+            <w:r>
+              <w:rPr>
+                <w:rFonts w:ascii="Times New Roman" w:hAnsi="Times New Roman" w:cs="Times New Roman"/>
+              </w:rPr>
+              <w:t>El sistema consulta la tabla de user_rol para obtener el ID_rol de los usuarios con ayuda del ID recuperado previamente de la tabla users.</w:t>
+            </w:r>
+          </w:p>
+        </w:tc>
+        <w:tc>
+          <w:tcPr>
+            <w:tcW w:w="4414" w:type="dxa"/>
+          </w:tcPr>
+          <w:p>
+            <w:pPr>
+              <w:jc w:val="both"/>
+              <w:rPr>
+                <w:rFonts w:ascii="Times New Roman" w:hAnsi="Times New Roman" w:cs="Times New Roman"/>
+              </w:rPr>
+            </w:pPr>
+          </w:p>
+        </w:tc>
+      </w:tr>
+      <w:tr>
+        <w:tc>
+          <w:tcPr>
+            <w:tcW w:w="4414" w:type="dxa"/>
+          </w:tcPr>
+          <w:p>
+            <w:pPr>
+              <w:jc w:val="both"/>
+              <w:rPr>
+                <w:rFonts w:ascii="Times New Roman" w:hAnsi="Times New Roman" w:cs="Times New Roman"/>
+              </w:rPr>
+            </w:pPr>
+            <w:r>
+              <w:rPr>
+                <w:rFonts w:ascii="Times New Roman" w:hAnsi="Times New Roman" w:cs="Times New Roman"/>
+              </w:rPr>
+              <w:t>El sistema consulta la tabla de rols para obtener el titulo del rol con ayuda del ID_rol previamente recuperado de la tabla user_rol.</w:t>
             </w:r>
           </w:p>
         </w:tc>
@@ -11046,21 +10775,7 @@
               <w:rPr>
                 <w:rFonts w:ascii="Times New Roman" w:hAnsi="Times New Roman" w:cs="Times New Roman"/>
               </w:rPr>
-              <w:t xml:space="preserve">[Si hay usuarios] El sistema renderiza la página con la información de los usuarios, ID, </w:t>
-            </w:r>
-            <w:proofErr w:type="spellStart"/>
-            <w:r>
-              <w:rPr>
-                <w:rFonts w:ascii="Times New Roman" w:hAnsi="Times New Roman" w:cs="Times New Roman"/>
-              </w:rPr>
-              <w:t>ID_rol</w:t>
-            </w:r>
-            <w:proofErr w:type="spellEnd"/>
-            <w:r>
-              <w:rPr>
-                <w:rFonts w:ascii="Times New Roman" w:hAnsi="Times New Roman" w:cs="Times New Roman"/>
-              </w:rPr>
-              <w:t xml:space="preserve"> nombre, apellido, correo, fecha de creación y rol.</w:t>
+              <w:t>[Si hay usuarios] El sistema renderiza la página con la información de los usuarios, ID, ID_rol nombre, apellido, correo, fecha de creación y rol.</w:t>
             </w:r>
           </w:p>
         </w:tc>
@@ -11178,6 +10893,7 @@
         <w:rPr>
           <w:rFonts w:ascii="Times New Roman" w:hAnsi="Times New Roman" w:cs="Times New Roman"/>
         </w:rPr>
+        <w:lastRenderedPageBreak/>
         <w:t xml:space="preserve">Postcondiciones: </w:t>
       </w:r>
       <w:r>
@@ -11231,7 +10947,7 @@
       <w:pPr>
         <w:pStyle w:val="Ttulo2"/>
       </w:pPr>
-      <w:bookmarkStart w:id="16" w:name="_Toc201652171"/>
+      <w:bookmarkStart w:id="17" w:name="_Toc201654138"/>
       <w:r>
         <w:t>CU</w:t>
       </w:r>
@@ -11247,7 +10963,7 @@
       <w:r>
         <w:t>Modificar usuario.</w:t>
       </w:r>
-      <w:bookmarkEnd w:id="16"/>
+      <w:bookmarkEnd w:id="17"/>
     </w:p>
     <w:p>
       <w:pPr>
@@ -11396,7 +11112,6 @@
               <w:rPr>
                 <w:rFonts w:ascii="Times New Roman" w:hAnsi="Times New Roman" w:cs="Times New Roman"/>
               </w:rPr>
-              <w:lastRenderedPageBreak/>
               <w:t>Inicia el caso de uso.</w:t>
             </w:r>
           </w:p>
@@ -11533,21 +11248,7 @@
               <w:rPr>
                 <w:rFonts w:ascii="Times New Roman" w:hAnsi="Times New Roman" w:cs="Times New Roman"/>
               </w:rPr>
-              <w:t xml:space="preserve">El </w:t>
-            </w:r>
-            <w:proofErr w:type="gramStart"/>
-            <w:r>
-              <w:rPr>
-                <w:rFonts w:ascii="Times New Roman" w:hAnsi="Times New Roman" w:cs="Times New Roman"/>
-              </w:rPr>
-              <w:t>administrador rellena</w:t>
-            </w:r>
-            <w:proofErr w:type="gramEnd"/>
-            <w:r>
-              <w:rPr>
-                <w:rFonts w:ascii="Times New Roman" w:hAnsi="Times New Roman" w:cs="Times New Roman"/>
-              </w:rPr>
-              <w:t xml:space="preserve"> con nuevos datos la información del usuario.</w:t>
+              <w:t>El administrador rellena con nuevos datos la información del usuario.</w:t>
             </w:r>
           </w:p>
         </w:tc>
@@ -11615,21 +11316,7 @@
               <w:rPr>
                 <w:rFonts w:ascii="Times New Roman" w:hAnsi="Times New Roman" w:cs="Times New Roman"/>
               </w:rPr>
-              <w:t xml:space="preserve">[Si están llenos] El sistema recupera los nuevos datos de nombre, apellido, correo fecha de creación y </w:t>
-            </w:r>
-            <w:proofErr w:type="spellStart"/>
-            <w:r>
-              <w:rPr>
-                <w:rFonts w:ascii="Times New Roman" w:hAnsi="Times New Roman" w:cs="Times New Roman"/>
-              </w:rPr>
-              <w:t>ID_rol</w:t>
-            </w:r>
-            <w:proofErr w:type="spellEnd"/>
-            <w:r>
-              <w:rPr>
-                <w:rFonts w:ascii="Times New Roman" w:hAnsi="Times New Roman" w:cs="Times New Roman"/>
-              </w:rPr>
-              <w:t>, así como recuperar el ID del usuario.</w:t>
+              <w:t>[Si están llenos] El sistema recupera los nuevos datos de nombre, apellido, correo fecha de creación y ID_rol, así como recuperar el ID del usuario.</w:t>
             </w:r>
           </w:p>
         </w:tc>
@@ -11669,83 +11356,41 @@
               <w:rPr>
                 <w:rFonts w:ascii="Times New Roman" w:hAnsi="Times New Roman" w:cs="Times New Roman"/>
               </w:rPr>
-              <w:t xml:space="preserve">El sistema guarda en la tabla de </w:t>
-            </w:r>
-            <w:proofErr w:type="spellStart"/>
-            <w:r>
-              <w:rPr>
-                <w:rFonts w:ascii="Times New Roman" w:hAnsi="Times New Roman" w:cs="Times New Roman"/>
-              </w:rPr>
-              <w:t>users</w:t>
-            </w:r>
-            <w:proofErr w:type="spellEnd"/>
-            <w:r>
-              <w:rPr>
-                <w:rFonts w:ascii="Times New Roman" w:hAnsi="Times New Roman" w:cs="Times New Roman"/>
-              </w:rPr>
-              <w:t xml:space="preserve"> los datos de nombre, apellido, correo y fecha de creación del usuario que coincida con el ID previamente recuperado.</w:t>
-            </w:r>
-          </w:p>
-        </w:tc>
-        <w:tc>
-          <w:tcPr>
-            <w:tcW w:w="4414" w:type="dxa"/>
-          </w:tcPr>
-          <w:p>
-            <w:pPr>
-              <w:jc w:val="both"/>
-              <w:rPr>
-                <w:rFonts w:ascii="Times New Roman" w:hAnsi="Times New Roman" w:cs="Times New Roman"/>
-              </w:rPr>
-            </w:pPr>
-          </w:p>
-        </w:tc>
-      </w:tr>
-      <w:tr>
-        <w:tc>
-          <w:tcPr>
-            <w:tcW w:w="4414" w:type="dxa"/>
-          </w:tcPr>
-          <w:p>
-            <w:pPr>
-              <w:jc w:val="both"/>
-              <w:rPr>
-                <w:rFonts w:ascii="Times New Roman" w:hAnsi="Times New Roman" w:cs="Times New Roman"/>
-              </w:rPr>
-            </w:pPr>
-            <w:r>
-              <w:rPr>
-                <w:rFonts w:ascii="Times New Roman" w:hAnsi="Times New Roman" w:cs="Times New Roman"/>
-              </w:rPr>
-              <w:t xml:space="preserve">El sistema guarda en la tabla de </w:t>
-            </w:r>
-            <w:proofErr w:type="spellStart"/>
-            <w:r>
-              <w:rPr>
-                <w:rFonts w:ascii="Times New Roman" w:hAnsi="Times New Roman" w:cs="Times New Roman"/>
-              </w:rPr>
-              <w:t>user_rol</w:t>
-            </w:r>
-            <w:proofErr w:type="spellEnd"/>
-            <w:r>
-              <w:rPr>
-                <w:rFonts w:ascii="Times New Roman" w:hAnsi="Times New Roman" w:cs="Times New Roman"/>
-              </w:rPr>
-              <w:t xml:space="preserve"> el nuevo </w:t>
-            </w:r>
-            <w:proofErr w:type="spellStart"/>
-            <w:r>
-              <w:rPr>
-                <w:rFonts w:ascii="Times New Roman" w:hAnsi="Times New Roman" w:cs="Times New Roman"/>
-              </w:rPr>
-              <w:t>ID_rol</w:t>
-            </w:r>
-            <w:proofErr w:type="spellEnd"/>
-            <w:r>
-              <w:rPr>
-                <w:rFonts w:ascii="Times New Roman" w:hAnsi="Times New Roman" w:cs="Times New Roman"/>
-              </w:rPr>
-              <w:t xml:space="preserve"> que coincida con el ID del usuario previamente recuperado.</w:t>
+              <w:t>El sistema guarda en la tabla de users los datos de nombre, apellido, correo y fecha de creación del usuario que coincida con el ID previamente recuperado.</w:t>
+            </w:r>
+          </w:p>
+        </w:tc>
+        <w:tc>
+          <w:tcPr>
+            <w:tcW w:w="4414" w:type="dxa"/>
+          </w:tcPr>
+          <w:p>
+            <w:pPr>
+              <w:jc w:val="both"/>
+              <w:rPr>
+                <w:rFonts w:ascii="Times New Roman" w:hAnsi="Times New Roman" w:cs="Times New Roman"/>
+              </w:rPr>
+            </w:pPr>
+          </w:p>
+        </w:tc>
+      </w:tr>
+      <w:tr>
+        <w:tc>
+          <w:tcPr>
+            <w:tcW w:w="4414" w:type="dxa"/>
+          </w:tcPr>
+          <w:p>
+            <w:pPr>
+              <w:jc w:val="both"/>
+              <w:rPr>
+                <w:rFonts w:ascii="Times New Roman" w:hAnsi="Times New Roman" w:cs="Times New Roman"/>
+              </w:rPr>
+            </w:pPr>
+            <w:r>
+              <w:rPr>
+                <w:rFonts w:ascii="Times New Roman" w:hAnsi="Times New Roman" w:cs="Times New Roman"/>
+              </w:rPr>
+              <w:t>El sistema guarda en la tabla de user_rol el nuevo ID_rol que coincida con el ID del usuario previamente recuperado.</w:t>
             </w:r>
           </w:p>
         </w:tc>
@@ -11931,6 +11576,7 @@
         <w:rPr>
           <w:rFonts w:ascii="Times New Roman" w:hAnsi="Times New Roman" w:cs="Times New Roman"/>
         </w:rPr>
+        <w:lastRenderedPageBreak/>
         <w:t xml:space="preserve">Postcondiciones: </w:t>
       </w:r>
       <w:r>
@@ -12002,7 +11648,7 @@
       <w:pPr>
         <w:pStyle w:val="Ttulo2"/>
       </w:pPr>
-      <w:bookmarkStart w:id="17" w:name="_Toc201652172"/>
+      <w:bookmarkStart w:id="18" w:name="_Toc201654139"/>
       <w:r>
         <w:t>CU</w:t>
       </w:r>
@@ -12018,7 +11664,7 @@
       <w:r>
         <w:t>Eliminar usuario.</w:t>
       </w:r>
-      <w:bookmarkEnd w:id="17"/>
+      <w:bookmarkEnd w:id="18"/>
     </w:p>
     <w:p>
       <w:pPr>
@@ -12195,7 +11841,6 @@
               <w:rPr>
                 <w:rFonts w:ascii="Times New Roman" w:hAnsi="Times New Roman" w:cs="Times New Roman"/>
               </w:rPr>
-              <w:lastRenderedPageBreak/>
               <w:t>El administrador selecciona un usuario en específico.</w:t>
             </w:r>
           </w:p>
@@ -12298,69 +11943,41 @@
               <w:rPr>
                 <w:rFonts w:ascii="Times New Roman" w:hAnsi="Times New Roman" w:cs="Times New Roman"/>
               </w:rPr>
-              <w:t xml:space="preserve">El sistema elimina de la tabla </w:t>
-            </w:r>
-            <w:proofErr w:type="spellStart"/>
-            <w:r>
-              <w:rPr>
-                <w:rFonts w:ascii="Times New Roman" w:hAnsi="Times New Roman" w:cs="Times New Roman"/>
-              </w:rPr>
-              <w:t>users</w:t>
-            </w:r>
-            <w:proofErr w:type="spellEnd"/>
-            <w:r>
-              <w:rPr>
-                <w:rFonts w:ascii="Times New Roman" w:hAnsi="Times New Roman" w:cs="Times New Roman"/>
-              </w:rPr>
-              <w:t xml:space="preserve"> el registro que coincida con el ID del usuario.</w:t>
-            </w:r>
-          </w:p>
-        </w:tc>
-        <w:tc>
-          <w:tcPr>
-            <w:tcW w:w="4414" w:type="dxa"/>
-          </w:tcPr>
-          <w:p>
-            <w:pPr>
-              <w:jc w:val="both"/>
-              <w:rPr>
-                <w:rFonts w:ascii="Times New Roman" w:hAnsi="Times New Roman" w:cs="Times New Roman"/>
-              </w:rPr>
-            </w:pPr>
-          </w:p>
-        </w:tc>
-      </w:tr>
-      <w:tr>
-        <w:tc>
-          <w:tcPr>
-            <w:tcW w:w="4414" w:type="dxa"/>
-          </w:tcPr>
-          <w:p>
-            <w:pPr>
-              <w:jc w:val="both"/>
-              <w:rPr>
-                <w:rFonts w:ascii="Times New Roman" w:hAnsi="Times New Roman" w:cs="Times New Roman"/>
-              </w:rPr>
-            </w:pPr>
-            <w:r>
-              <w:rPr>
-                <w:rFonts w:ascii="Times New Roman" w:hAnsi="Times New Roman" w:cs="Times New Roman"/>
-              </w:rPr>
-              <w:t xml:space="preserve">El sistema elimina de la tabla </w:t>
-            </w:r>
-            <w:proofErr w:type="spellStart"/>
-            <w:r>
-              <w:rPr>
-                <w:rFonts w:ascii="Times New Roman" w:hAnsi="Times New Roman" w:cs="Times New Roman"/>
-              </w:rPr>
-              <w:t>user_rol</w:t>
-            </w:r>
-            <w:proofErr w:type="spellEnd"/>
-            <w:r>
-              <w:rPr>
-                <w:rFonts w:ascii="Times New Roman" w:hAnsi="Times New Roman" w:cs="Times New Roman"/>
-              </w:rPr>
-              <w:t xml:space="preserve"> el registro que coincida con el ID del usuario.</w:t>
+              <w:t>El sistema elimina de la tabla users el registro que coincida con el ID del usuario.</w:t>
+            </w:r>
+          </w:p>
+        </w:tc>
+        <w:tc>
+          <w:tcPr>
+            <w:tcW w:w="4414" w:type="dxa"/>
+          </w:tcPr>
+          <w:p>
+            <w:pPr>
+              <w:jc w:val="both"/>
+              <w:rPr>
+                <w:rFonts w:ascii="Times New Roman" w:hAnsi="Times New Roman" w:cs="Times New Roman"/>
+              </w:rPr>
+            </w:pPr>
+          </w:p>
+        </w:tc>
+      </w:tr>
+      <w:tr>
+        <w:tc>
+          <w:tcPr>
+            <w:tcW w:w="4414" w:type="dxa"/>
+          </w:tcPr>
+          <w:p>
+            <w:pPr>
+              <w:jc w:val="both"/>
+              <w:rPr>
+                <w:rFonts w:ascii="Times New Roman" w:hAnsi="Times New Roman" w:cs="Times New Roman"/>
+              </w:rPr>
+            </w:pPr>
+            <w:r>
+              <w:rPr>
+                <w:rFonts w:ascii="Times New Roman" w:hAnsi="Times New Roman" w:cs="Times New Roman"/>
+              </w:rPr>
+              <w:t>El sistema elimina de la tabla user_rol el registro que coincida con el ID del usuario.</w:t>
             </w:r>
           </w:p>
         </w:tc>
@@ -12625,6 +12242,56 @@
     </w:sectPr>
   </w:body>
 </w:document>
+</file>
+
+<file path=word/endnotes.xml><?xml version="1.0" encoding="utf-8"?>
+<w:endnotes xmlns:wpc="http://schemas.microsoft.com/office/word/2010/wordprocessingCanvas" xmlns:cx="http://schemas.microsoft.com/office/drawing/2014/chartex" xmlns:cx1="http://schemas.microsoft.com/office/drawing/2015/9/8/chartex" xmlns:cx2="http://schemas.microsoft.com/office/drawing/2015/10/21/chartex" xmlns:cx3="http://schemas.microsoft.com/office/drawing/2016/5/9/chartex" xmlns:cx4="http://schemas.microsoft.com/office/drawing/2016/5/10/chartex" xmlns:cx5="http://schemas.microsoft.com/office/drawing/2016/5/11/chartex" xmlns:cx6="http://schemas.microsoft.com/office/drawing/2016/5/12/chartex" xmlns:cx7="http://schemas.microsoft.com/office/drawing/2016/5/13/chartex" xmlns:cx8="http://schemas.microsoft.com/office/drawing/2016/5/14/chartex" xmlns:mc="http://schemas.openxmlformats.org/markup-compatibility/2006" xmlns:aink="http://schemas.microsoft.com/office/drawing/2016/ink" xmlns:am3d="http://schemas.microsoft.com/office/drawing/2017/model3d" xmlns:o="urn:schemas-microsoft-com:office:office" xmlns:oel="http://schemas.microsoft.com/office/2019/extlst" xmlns:r="http://schemas.openxmlformats.org/officeDocument/2006/relationships" xmlns:m="http://schemas.openxmlformats.org/officeDocument/2006/math" xmlns:v="urn:schemas-microsoft-com:vml" xmlns:wp14="http://schemas.microsoft.com/office/word/2010/wordprocessingDrawing" xmlns:wp="http://schemas.openxmlformats.org/drawingml/2006/wordprocessingDrawing" xmlns:w10="urn:schemas-microsoft-com:office:word" xmlns:w="http://schemas.openxmlformats.org/wordprocessingml/2006/main" xmlns:w14="http://schemas.microsoft.com/office/word/2010/wordml" xmlns:w15="http://schemas.microsoft.com/office/word/2012/wordml" xmlns:w16cex="http://schemas.microsoft.com/office/word/2018/wordml/cex" xmlns:w16cid="http://schemas.microsoft.com/office/word/2016/wordml/cid" xmlns:w16="http://schemas.microsoft.com/office/word/2018/wordml" xmlns:w16du="http://schemas.microsoft.com/office/word/2023/wordml/word16du" xmlns:w16sdtdh="http://schemas.microsoft.com/office/word/2020/wordml/sdtdatahash" xmlns:w16sdtfl="http://schemas.microsoft.com/office/word/2024/wordml/sdtformatlock" xmlns:w16se="http://schemas.microsoft.com/office/word/2015/wordml/symex" xmlns:wpg="http://schemas.microsoft.com/office/word/2010/wordprocessingGroup" xmlns:wpi="http://schemas.microsoft.com/office/word/2010/wordprocessingInk" xmlns:wne="http://schemas.microsoft.com/office/word/2006/wordml" xmlns:wps="http://schemas.microsoft.com/office/word/2010/wordprocessingShape" mc:Ignorable="w14 w15 w16se w16cid w16 w16cex w16sdtdh w16sdtfl w16du wp14">
+  <w:endnote w:type="separator" w:id="-1">
+    <w:p>
+      <w:pPr>
+        <w:spacing w:after="0" w:line="240" w:lineRule="auto"/>
+      </w:pPr>
+      <w:r>
+        <w:separator/>
+      </w:r>
+    </w:p>
+  </w:endnote>
+  <w:endnote w:type="continuationSeparator" w:id="0">
+    <w:p>
+      <w:pPr>
+        <w:spacing w:after="0" w:line="240" w:lineRule="auto"/>
+      </w:pPr>
+      <w:r>
+        <w:continuationSeparator/>
+      </w:r>
+    </w:p>
+  </w:endnote>
+</w:endnotes>
+</file>
+
+<file path=word/footnotes.xml><?xml version="1.0" encoding="utf-8"?>
+<w:footnotes xmlns:wpc="http://schemas.microsoft.com/office/word/2010/wordprocessingCanvas" xmlns:cx="http://schemas.microsoft.com/office/drawing/2014/chartex" xmlns:cx1="http://schemas.microsoft.com/office/drawing/2015/9/8/chartex" xmlns:cx2="http://schemas.microsoft.com/office/drawing/2015/10/21/chartex" xmlns:cx3="http://schemas.microsoft.com/office/drawing/2016/5/9/chartex" xmlns:cx4="http://schemas.microsoft.com/office/drawing/2016/5/10/chartex" xmlns:cx5="http://schemas.microsoft.com/office/drawing/2016/5/11/chartex" xmlns:cx6="http://schemas.microsoft.com/office/drawing/2016/5/12/chartex" xmlns:cx7="http://schemas.microsoft.com/office/drawing/2016/5/13/chartex" xmlns:cx8="http://schemas.microsoft.com/office/drawing/2016/5/14/chartex" xmlns:mc="http://schemas.openxmlformats.org/markup-compatibility/2006" xmlns:aink="http://schemas.microsoft.com/office/drawing/2016/ink" xmlns:am3d="http://schemas.microsoft.com/office/drawing/2017/model3d" xmlns:o="urn:schemas-microsoft-com:office:office" xmlns:oel="http://schemas.microsoft.com/office/2019/extlst" xmlns:r="http://schemas.openxmlformats.org/officeDocument/2006/relationships" xmlns:m="http://schemas.openxmlformats.org/officeDocument/2006/math" xmlns:v="urn:schemas-microsoft-com:vml" xmlns:wp14="http://schemas.microsoft.com/office/word/2010/wordprocessingDrawing" xmlns:wp="http://schemas.openxmlformats.org/drawingml/2006/wordprocessingDrawing" xmlns:w10="urn:schemas-microsoft-com:office:word" xmlns:w="http://schemas.openxmlformats.org/wordprocessingml/2006/main" xmlns:w14="http://schemas.microsoft.com/office/word/2010/wordml" xmlns:w15="http://schemas.microsoft.com/office/word/2012/wordml" xmlns:w16cex="http://schemas.microsoft.com/office/word/2018/wordml/cex" xmlns:w16cid="http://schemas.microsoft.com/office/word/2016/wordml/cid" xmlns:w16="http://schemas.microsoft.com/office/word/2018/wordml" xmlns:w16du="http://schemas.microsoft.com/office/word/2023/wordml/word16du" xmlns:w16sdtdh="http://schemas.microsoft.com/office/word/2020/wordml/sdtdatahash" xmlns:w16sdtfl="http://schemas.microsoft.com/office/word/2024/wordml/sdtformatlock" xmlns:w16se="http://schemas.microsoft.com/office/word/2015/wordml/symex" xmlns:wpg="http://schemas.microsoft.com/office/word/2010/wordprocessingGroup" xmlns:wpi="http://schemas.microsoft.com/office/word/2010/wordprocessingInk" xmlns:wne="http://schemas.microsoft.com/office/word/2006/wordml" xmlns:wps="http://schemas.microsoft.com/office/word/2010/wordprocessingShape" mc:Ignorable="w14 w15 w16se w16cid w16 w16cex w16sdtdh w16sdtfl w16du wp14">
+  <w:footnote w:type="separator" w:id="-1">
+    <w:p>
+      <w:pPr>
+        <w:spacing w:after="0" w:line="240" w:lineRule="auto"/>
+      </w:pPr>
+      <w:r>
+        <w:separator/>
+      </w:r>
+    </w:p>
+  </w:footnote>
+  <w:footnote w:type="continuationSeparator" w:id="0">
+    <w:p>
+      <w:pPr>
+        <w:spacing w:after="0" w:line="240" w:lineRule="auto"/>
+      </w:pPr>
+      <w:r>
+        <w:continuationSeparator/>
+      </w:r>
+    </w:p>
+  </w:footnote>
+</w:footnotes>
 </file>
 
 <file path=word/styles.xml><?xml version="1.0" encoding="utf-8"?>
@@ -13077,7 +12744,6 @@
     <w:next w:val="Normal"/>
     <w:link w:val="Ttulo3Car"/>
     <w:uiPriority w:val="9"/>
-    <w:semiHidden/>
     <w:unhideWhenUsed/>
     <w:qFormat/>
     <w:rsid w:val="00101D3B"/>
@@ -13284,7 +12950,6 @@
     <w:basedOn w:val="Fuentedeprrafopredeter"/>
     <w:link w:val="Ttulo3"/>
     <w:uiPriority w:val="9"/>
-    <w:semiHidden/>
     <w:rsid w:val="00101D3B"/>
     <w:rPr>
       <w:rFonts w:eastAsiaTheme="majorEastAsia" w:cstheme="majorBidi"/>
@@ -13605,6 +13270,63 @@
       <w:u w:val="single"/>
     </w:rPr>
   </w:style>
+  <w:style w:type="paragraph" w:styleId="Encabezado">
+    <w:name w:val="header"/>
+    <w:basedOn w:val="Normal"/>
+    <w:link w:val="EncabezadoCar"/>
+    <w:uiPriority w:val="99"/>
+    <w:unhideWhenUsed/>
+    <w:rsid w:val="00165AD6"/>
+    <w:pPr>
+      <w:tabs>
+        <w:tab w:val="center" w:pos="4419"/>
+        <w:tab w:val="right" w:pos="8838"/>
+      </w:tabs>
+      <w:spacing w:after="0" w:line="240" w:lineRule="auto"/>
+    </w:pPr>
+  </w:style>
+  <w:style w:type="character" w:customStyle="1" w:styleId="EncabezadoCar">
+    <w:name w:val="Encabezado Car"/>
+    <w:basedOn w:val="Fuentedeprrafopredeter"/>
+    <w:link w:val="Encabezado"/>
+    <w:uiPriority w:val="99"/>
+    <w:rsid w:val="00165AD6"/>
+  </w:style>
+  <w:style w:type="paragraph" w:styleId="Piedepgina">
+    <w:name w:val="footer"/>
+    <w:basedOn w:val="Normal"/>
+    <w:link w:val="PiedepginaCar"/>
+    <w:uiPriority w:val="99"/>
+    <w:unhideWhenUsed/>
+    <w:rsid w:val="00165AD6"/>
+    <w:pPr>
+      <w:tabs>
+        <w:tab w:val="center" w:pos="4419"/>
+        <w:tab w:val="right" w:pos="8838"/>
+      </w:tabs>
+      <w:spacing w:after="0" w:line="240" w:lineRule="auto"/>
+    </w:pPr>
+  </w:style>
+  <w:style w:type="character" w:customStyle="1" w:styleId="PiedepginaCar">
+    <w:name w:val="Pie de página Car"/>
+    <w:basedOn w:val="Fuentedeprrafopredeter"/>
+    <w:link w:val="Piedepgina"/>
+    <w:uiPriority w:val="99"/>
+    <w:rsid w:val="00165AD6"/>
+  </w:style>
+  <w:style w:type="paragraph" w:styleId="TDC3">
+    <w:name w:val="toc 3"/>
+    <w:basedOn w:val="Normal"/>
+    <w:next w:val="Normal"/>
+    <w:autoRedefine/>
+    <w:uiPriority w:val="39"/>
+    <w:unhideWhenUsed/>
+    <w:rsid w:val="00EE5071"/>
+    <w:pPr>
+      <w:spacing w:after="100"/>
+      <w:ind w:left="480"/>
+    </w:pPr>
+  </w:style>
 </w:styles>
 </file>
 

</xml_diff>

<commit_message>
Fix: agregado un stop en el diagrama de CU03
</commit_message>
<xml_diff>
--- a/Detallado de casos de uso.docx
+++ b/Detallado de casos de uso.docx
@@ -3152,10 +3152,10 @@
           <w:noProof/>
         </w:rPr>
         <w:drawing>
-          <wp:inline distT="0" distB="0" distL="0" distR="0" wp14:anchorId="0B30FE2C" wp14:editId="3761FD20">
-            <wp:extent cx="5612130" cy="4836967"/>
-            <wp:effectExtent l="0" t="0" r="7620" b="1905"/>
-            <wp:docPr id="1332232480" name="Imagen 2" descr="Diagrama&#10;&#10;El contenido generado por IA puede ser incorrecto."/>
+          <wp:inline distT="0" distB="0" distL="0" distR="0" wp14:anchorId="0FAFF78B" wp14:editId="7E4CE740">
+            <wp:extent cx="5612130" cy="5139690"/>
+            <wp:effectExtent l="0" t="0" r="7620" b="3810"/>
+            <wp:docPr id="359273738" name="Imagen 4" descr="Diagrama&#10;&#10;El contenido generado por IA puede ser incorrecto."/>
             <wp:cNvGraphicFramePr>
               <a:graphicFrameLocks xmlns:a="http://schemas.openxmlformats.org/drawingml/2006/main" noChangeAspect="1"/>
             </wp:cNvGraphicFramePr>
@@ -3163,7 +3163,7 @@
               <a:graphicData uri="http://schemas.openxmlformats.org/drawingml/2006/picture">
                 <pic:pic xmlns:pic="http://schemas.openxmlformats.org/drawingml/2006/picture">
                   <pic:nvPicPr>
-                    <pic:cNvPr id="1332232480" name="Imagen 2" descr="Diagrama&#10;&#10;El contenido generado por IA puede ser incorrecto."/>
+                    <pic:cNvPr id="359273738" name="Imagen 4" descr="Diagrama&#10;&#10;El contenido generado por IA puede ser incorrecto."/>
                     <pic:cNvPicPr>
                       <a:picLocks noChangeAspect="1" noChangeArrowheads="1"/>
                     </pic:cNvPicPr>
@@ -3184,7 +3184,7 @@
                   <pic:spPr bwMode="auto">
                     <a:xfrm>
                       <a:off x="0" y="0"/>
-                      <a:ext cx="5612130" cy="4836967"/>
+                      <a:ext cx="5612130" cy="5139690"/>
                     </a:xfrm>
                     <a:prstGeom prst="rect">
                       <a:avLst/>

</xml_diff>

<commit_message>
Feature: diagrama de caso de uso 4 realizado
</commit_message>
<xml_diff>
--- a/Detallado de casos de uso.docx
+++ b/Detallado de casos de uso.docx
@@ -3465,7 +3465,19 @@
               <w:rPr>
                 <w:rFonts w:ascii="Times New Roman" w:hAnsi="Times New Roman" w:cs="Times New Roman"/>
               </w:rPr>
-              <w:t>El usuario registra su nombre, apellido, correo y contraseña.</w:t>
+              <w:t xml:space="preserve">El usuario registra su nombre, apellido, correo y </w:t>
+            </w:r>
+            <w:r>
+              <w:rPr>
+                <w:rFonts w:ascii="Times New Roman" w:hAnsi="Times New Roman" w:cs="Times New Roman"/>
+              </w:rPr>
+              <w:t>mensaje</w:t>
+            </w:r>
+            <w:r>
+              <w:rPr>
+                <w:rFonts w:ascii="Times New Roman" w:hAnsi="Times New Roman" w:cs="Times New Roman"/>
+              </w:rPr>
+              <w:t>.</w:t>
             </w:r>
           </w:p>
         </w:tc>
@@ -3804,11 +3816,86 @@
     </w:p>
     <w:p>
       <w:pPr>
+        <w:rPr>
+          <w:rFonts w:ascii="Times New Roman" w:hAnsi="Times New Roman" w:cs="Times New Roman"/>
+        </w:rPr>
+      </w:pPr>
+      <w:r>
+        <w:rPr>
+          <w:rFonts w:ascii="Times New Roman" w:hAnsi="Times New Roman" w:cs="Times New Roman"/>
+        </w:rPr>
+        <w:br w:type="page"/>
+      </w:r>
+    </w:p>
+    <w:p>
+      <w:pPr>
+        <w:pStyle w:val="Ttulo3"/>
+      </w:pPr>
+      <w:r>
+        <w:lastRenderedPageBreak/>
+        <w:t>Diagrama de CU04.</w:t>
+      </w:r>
+    </w:p>
+    <w:p>
+      <w:pPr>
         <w:jc w:val="center"/>
         <w:rPr>
           <w:rFonts w:ascii="Times New Roman" w:hAnsi="Times New Roman" w:cs="Times New Roman"/>
         </w:rPr>
       </w:pPr>
+      <w:r>
+        <w:rPr>
+          <w:noProof/>
+        </w:rPr>
+        <w:drawing>
+          <wp:inline distT="0" distB="0" distL="0" distR="0" wp14:anchorId="290FD352" wp14:editId="4484AFBB">
+            <wp:extent cx="5612130" cy="4890135"/>
+            <wp:effectExtent l="0" t="0" r="7620" b="5715"/>
+            <wp:docPr id="1040732132" name="Imagen 5" descr="Interfaz de usuario gráfica, Texto, Aplicación&#10;&#10;El contenido generado por IA puede ser incorrecto."/>
+            <wp:cNvGraphicFramePr>
+              <a:graphicFrameLocks xmlns:a="http://schemas.openxmlformats.org/drawingml/2006/main" noChangeAspect="1"/>
+            </wp:cNvGraphicFramePr>
+            <a:graphic xmlns:a="http://schemas.openxmlformats.org/drawingml/2006/main">
+              <a:graphicData uri="http://schemas.openxmlformats.org/drawingml/2006/picture">
+                <pic:pic xmlns:pic="http://schemas.openxmlformats.org/drawingml/2006/picture">
+                  <pic:nvPicPr>
+                    <pic:cNvPr id="1040732132" name="Imagen 5" descr="Interfaz de usuario gráfica, Texto, Aplicación&#10;&#10;El contenido generado por IA puede ser incorrecto."/>
+                    <pic:cNvPicPr>
+                      <a:picLocks noChangeAspect="1" noChangeArrowheads="1"/>
+                    </pic:cNvPicPr>
+                  </pic:nvPicPr>
+                  <pic:blipFill>
+                    <a:blip r:embed="rId10">
+                      <a:extLst>
+                        <a:ext uri="{28A0092B-C50C-407E-A947-70E740481C1C}">
+                          <a14:useLocalDpi xmlns:a14="http://schemas.microsoft.com/office/drawing/2010/main" val="0"/>
+                        </a:ext>
+                      </a:extLst>
+                    </a:blip>
+                    <a:srcRect/>
+                    <a:stretch>
+                      <a:fillRect/>
+                    </a:stretch>
+                  </pic:blipFill>
+                  <pic:spPr bwMode="auto">
+                    <a:xfrm>
+                      <a:off x="0" y="0"/>
+                      <a:ext cx="5623208" cy="4899788"/>
+                    </a:xfrm>
+                    <a:prstGeom prst="rect">
+                      <a:avLst/>
+                    </a:prstGeom>
+                    <a:noFill/>
+                    <a:ln>
+                      <a:noFill/>
+                    </a:ln>
+                  </pic:spPr>
+                </pic:pic>
+              </a:graphicData>
+            </a:graphic>
+          </wp:inline>
+        </w:drawing>
+      </w:r>
     </w:p>
     <w:p>
       <w:pPr>
@@ -3834,10 +3921,24 @@
     </w:p>
     <w:p>
       <w:pPr>
+        <w:rPr>
+          <w:rFonts w:ascii="Times New Roman" w:hAnsi="Times New Roman" w:cs="Times New Roman"/>
+        </w:rPr>
+      </w:pPr>
+      <w:r>
+        <w:rPr>
+          <w:rFonts w:ascii="Times New Roman" w:hAnsi="Times New Roman" w:cs="Times New Roman"/>
+        </w:rPr>
+        <w:br w:type="page"/>
+      </w:r>
+    </w:p>
+    <w:p>
+      <w:pPr>
         <w:pStyle w:val="Ttulo2"/>
       </w:pPr>
       <w:bookmarkStart w:id="5" w:name="_Toc201654126"/>
       <w:r>
+        <w:lastRenderedPageBreak/>
         <w:t>CU0</w:t>
       </w:r>
       <w:r>
@@ -3868,7 +3969,7 @@
         <w:rPr>
           <w:rFonts w:ascii="Times New Roman" w:hAnsi="Times New Roman" w:cs="Times New Roman"/>
         </w:rPr>
-        <w:t xml:space="preserve">Visitante, no autenticado, Administrador. </w:t>
+        <w:t xml:space="preserve">no autenticado, Administrador. </w:t>
       </w:r>
     </w:p>
     <w:p>
@@ -3883,6 +3984,18 @@
           <w:rFonts w:ascii="Times New Roman" w:hAnsi="Times New Roman" w:cs="Times New Roman"/>
         </w:rPr>
         <w:t>Descripción:</w:t>
+      </w:r>
+      <w:r>
+        <w:rPr>
+          <w:rFonts w:ascii="Times New Roman" w:hAnsi="Times New Roman" w:cs="Times New Roman"/>
+        </w:rPr>
+        <w:t xml:space="preserve"> Un usuario no registrado puede iniciar sesión </w:t>
+      </w:r>
+      <w:r>
+        <w:rPr>
+          <w:rFonts w:ascii="Times New Roman" w:hAnsi="Times New Roman" w:cs="Times New Roman"/>
+        </w:rPr>
+        <w:t>en la aplicación.</w:t>
       </w:r>
     </w:p>
     <w:tbl>
@@ -3917,7 +4030,6 @@
                 <w:b/>
                 <w:bCs/>
               </w:rPr>
-              <w:lastRenderedPageBreak/>
               <w:t>Flujo de eventos</w:t>
             </w:r>
           </w:p>
@@ -4553,6 +4665,7 @@
                 <w:b/>
                 <w:bCs/>
               </w:rPr>
+              <w:lastRenderedPageBreak/>
               <w:t>Flujo de eventos</w:t>
             </w:r>
           </w:p>
@@ -4690,7 +4803,6 @@
               <w:rPr>
                 <w:rFonts w:ascii="Times New Roman" w:hAnsi="Times New Roman" w:cs="Times New Roman"/>
               </w:rPr>
-              <w:lastRenderedPageBreak/>
               <w:t>El sistema renderiza el formulario de registrar usuario.</w:t>
             </w:r>
           </w:p>
@@ -5258,6 +5370,7 @@
               <w:rPr>
                 <w:rFonts w:ascii="Times New Roman" w:hAnsi="Times New Roman" w:cs="Times New Roman"/>
               </w:rPr>
+              <w:lastRenderedPageBreak/>
               <w:t>El sistema renderiza el formulario de registra nuevo proyecto.</w:t>
             </w:r>
           </w:p>
@@ -5292,14 +5405,7 @@
               <w:rPr>
                 <w:rFonts w:ascii="Times New Roman" w:hAnsi="Times New Roman" w:cs="Times New Roman"/>
               </w:rPr>
-              <w:t xml:space="preserve">El administrador registra una foto del proyecto, el nombre del proyecto, </w:t>
-            </w:r>
-            <w:r>
-              <w:rPr>
-                <w:rFonts w:ascii="Times New Roman" w:hAnsi="Times New Roman" w:cs="Times New Roman"/>
-              </w:rPr>
-              <w:lastRenderedPageBreak/>
-              <w:t>descripción, fecha de inicio, fecha de fin y las tecnologías usadas.</w:t>
+              <w:t>El administrador registra una foto del proyecto, el nombre del proyecto, descripción, fecha de inicio, fecha de fin y las tecnologías usadas.</w:t>
             </w:r>
           </w:p>
         </w:tc>
@@ -5866,6 +5972,7 @@
               <w:rPr>
                 <w:rFonts w:ascii="Times New Roman" w:hAnsi="Times New Roman" w:cs="Times New Roman"/>
               </w:rPr>
+              <w:lastRenderedPageBreak/>
               <w:t>El sistema muestra la información del proyecto actual y permite editar.</w:t>
             </w:r>
           </w:p>
@@ -5940,7 +6047,6 @@
               <w:rPr>
                 <w:rFonts w:ascii="Times New Roman" w:hAnsi="Times New Roman" w:cs="Times New Roman"/>
               </w:rPr>
-              <w:lastRenderedPageBreak/>
               <w:t>El usuario selecciona el botón de modificar proyecto.</w:t>
             </w:r>
           </w:p>
@@ -6351,6 +6457,7 @@
           <w:b/>
           <w:bCs/>
         </w:rPr>
+        <w:lastRenderedPageBreak/>
         <w:t>Fig. 2.4.</w:t>
       </w:r>
       <w:r>
@@ -6410,7 +6517,6 @@
         <w:rPr>
           <w:rFonts w:ascii="Times New Roman" w:hAnsi="Times New Roman" w:cs="Times New Roman"/>
         </w:rPr>
-        <w:lastRenderedPageBreak/>
         <w:t>Descripción:</w:t>
       </w:r>
       <w:r>
@@ -7016,6 +7122,7 @@
                 <w:b/>
                 <w:bCs/>
               </w:rPr>
+              <w:lastRenderedPageBreak/>
               <w:t>Curso normal.</w:t>
             </w:r>
           </w:p>
@@ -7128,7 +7235,6 @@
               <w:rPr>
                 <w:rFonts w:ascii="Times New Roman" w:hAnsi="Times New Roman" w:cs="Times New Roman"/>
               </w:rPr>
-              <w:lastRenderedPageBreak/>
               <w:t>El sistema renderiza el formulario de registrar experiencia.</w:t>
             </w:r>
           </w:p>
@@ -7644,6 +7750,7 @@
               <w:rPr>
                 <w:rFonts w:ascii="Times New Roman" w:hAnsi="Times New Roman" w:cs="Times New Roman"/>
               </w:rPr>
+              <w:lastRenderedPageBreak/>
               <w:t>El administrador selecciona la opción de modificar experiencia y educación de una experiencia en específico.</w:t>
             </w:r>
           </w:p>
@@ -7712,7 +7819,6 @@
               <w:rPr>
                 <w:rFonts w:ascii="Times New Roman" w:hAnsi="Times New Roman" w:cs="Times New Roman"/>
               </w:rPr>
-              <w:lastRenderedPageBreak/>
               <w:t>El administrador registra valores diferentes a los actuales.</w:t>
             </w:r>
           </w:p>
@@ -8190,6 +8296,7 @@
                 <w:b/>
                 <w:bCs/>
               </w:rPr>
+              <w:lastRenderedPageBreak/>
               <w:t>Curso normal.</w:t>
             </w:r>
           </w:p>
@@ -8336,7 +8443,6 @@
               <w:rPr>
                 <w:rFonts w:ascii="Times New Roman" w:hAnsi="Times New Roman" w:cs="Times New Roman"/>
               </w:rPr>
-              <w:lastRenderedPageBreak/>
               <w:t>El sistema recupera el ID_generic y el ID de la experiencia seleccionada.</w:t>
             </w:r>
           </w:p>
@@ -8886,6 +8992,7 @@
               <w:rPr>
                 <w:rFonts w:ascii="Times New Roman" w:hAnsi="Times New Roman" w:cs="Times New Roman"/>
               </w:rPr>
+              <w:lastRenderedPageBreak/>
               <w:t>El sistema verifica que los campos no estén vacíos.</w:t>
             </w:r>
           </w:p>
@@ -8960,7 +9067,6 @@
               <w:rPr>
                 <w:rFonts w:ascii="Times New Roman" w:hAnsi="Times New Roman" w:cs="Times New Roman"/>
               </w:rPr>
-              <w:lastRenderedPageBreak/>
               <w:t>El sistema crea un registro en la tabla generics, con los datos de enlace de la foto, nombre de la habilidad y descripción.</w:t>
             </w:r>
           </w:p>
@@ -9544,6 +9650,7 @@
               <w:rPr>
                 <w:rFonts w:ascii="Times New Roman" w:hAnsi="Times New Roman" w:cs="Times New Roman"/>
               </w:rPr>
+              <w:lastRenderedPageBreak/>
               <w:t>El sistema verifica que los datos no estén vacíos.</w:t>
             </w:r>
           </w:p>
@@ -9642,7 +9749,6 @@
               <w:rPr>
                 <w:rFonts w:ascii="Times New Roman" w:hAnsi="Times New Roman" w:cs="Times New Roman"/>
               </w:rPr>
-              <w:lastRenderedPageBreak/>
               <w:t xml:space="preserve">El sistema </w:t>
             </w:r>
             <w:r>
@@ -10210,6 +10316,7 @@
               <w:rPr>
                 <w:rFonts w:ascii="Times New Roman" w:hAnsi="Times New Roman" w:cs="Times New Roman"/>
               </w:rPr>
+              <w:lastRenderedPageBreak/>
               <w:t>El sistema elimina el registro que coincida con el ID de la tabla skills.</w:t>
             </w:r>
           </w:p>
@@ -10296,7 +10403,6 @@
         <w:rPr>
           <w:rFonts w:ascii="Times New Roman" w:hAnsi="Times New Roman" w:cs="Times New Roman"/>
         </w:rPr>
-        <w:lastRenderedPageBreak/>
         <w:t>Puntos de extensión:</w:t>
       </w:r>
       <w:r>
@@ -10833,6 +10939,7 @@
         <w:rPr>
           <w:rFonts w:ascii="Times New Roman" w:hAnsi="Times New Roman" w:cs="Times New Roman"/>
         </w:rPr>
+        <w:lastRenderedPageBreak/>
         <w:t>Puntos de extensión:</w:t>
       </w:r>
       <w:r>
@@ -10893,7 +11000,6 @@
         <w:rPr>
           <w:rFonts w:ascii="Times New Roman" w:hAnsi="Times New Roman" w:cs="Times New Roman"/>
         </w:rPr>
-        <w:lastRenderedPageBreak/>
         <w:t xml:space="preserve">Postcondiciones: </w:t>
       </w:r>
       <w:r>
@@ -11504,6 +11610,7 @@
         <w:rPr>
           <w:rFonts w:ascii="Times New Roman" w:hAnsi="Times New Roman" w:cs="Times New Roman"/>
         </w:rPr>
+        <w:lastRenderedPageBreak/>
         <w:t>Puntos de extensión:</w:t>
       </w:r>
       <w:r>
@@ -11576,7 +11683,6 @@
         <w:rPr>
           <w:rFonts w:ascii="Times New Roman" w:hAnsi="Times New Roman" w:cs="Times New Roman"/>
         </w:rPr>
-        <w:lastRenderedPageBreak/>
         <w:t xml:space="preserve">Postcondiciones: </w:t>
       </w:r>
       <w:r>

</xml_diff>

<commit_message>
Feature: diagrama de casos de uso 5 finalizado
</commit_message>
<xml_diff>
--- a/Detallado de casos de uso.docx
+++ b/Detallado de casos de uso.docx
@@ -4377,7 +4377,13 @@
               <w:rPr>
                 <w:rFonts w:ascii="Times New Roman" w:hAnsi="Times New Roman" w:cs="Times New Roman"/>
               </w:rPr>
-              <w:t>[Si coincide] El sistema verifica el rol del usuario para determinar si es administrador.</w:t>
+              <w:t xml:space="preserve">[Si coincide] </w:t>
+            </w:r>
+            <w:r>
+              <w:rPr>
+                <w:rFonts w:ascii="Times New Roman" w:hAnsi="Times New Roman" w:cs="Times New Roman"/>
+              </w:rPr>
+              <w:t>El sistema recupera el ID_rol del usuario de la tabla user_rol que coincida con el ID del usuario obtenido previamente</w:t>
             </w:r>
           </w:p>
         </w:tc>
@@ -4398,6 +4404,75 @@
               </w:rPr>
               <w:t>[No coincide] El sistema muestra mensaje de que el correo o contraseña están incorrectos.</w:t>
             </w:r>
+          </w:p>
+        </w:tc>
+      </w:tr>
+      <w:tr>
+        <w:tc>
+          <w:tcPr>
+            <w:tcW w:w="4414" w:type="dxa"/>
+          </w:tcPr>
+          <w:p>
+            <w:pPr>
+              <w:jc w:val="both"/>
+              <w:rPr>
+                <w:rFonts w:ascii="Times New Roman" w:hAnsi="Times New Roman" w:cs="Times New Roman"/>
+                <w:u w:val="single"/>
+              </w:rPr>
+            </w:pPr>
+            <w:r>
+              <w:rPr>
+                <w:rFonts w:ascii="Times New Roman" w:hAnsi="Times New Roman" w:cs="Times New Roman"/>
+              </w:rPr>
+              <w:t>El sistema utiliza el ID_rol en la tabla rols para obtener el titulo del rol que coincida con ese ID_rol.</w:t>
+            </w:r>
+          </w:p>
+        </w:tc>
+        <w:tc>
+          <w:tcPr>
+            <w:tcW w:w="4414" w:type="dxa"/>
+          </w:tcPr>
+          <w:p>
+            <w:pPr>
+              <w:jc w:val="both"/>
+              <w:rPr>
+                <w:rFonts w:ascii="Times New Roman" w:hAnsi="Times New Roman" w:cs="Times New Roman"/>
+              </w:rPr>
+            </w:pPr>
+          </w:p>
+        </w:tc>
+      </w:tr>
+      <w:tr>
+        <w:tc>
+          <w:tcPr>
+            <w:tcW w:w="4414" w:type="dxa"/>
+          </w:tcPr>
+          <w:p>
+            <w:pPr>
+              <w:jc w:val="both"/>
+              <w:rPr>
+                <w:rFonts w:ascii="Times New Roman" w:hAnsi="Times New Roman" w:cs="Times New Roman"/>
+              </w:rPr>
+            </w:pPr>
+            <w:r>
+              <w:rPr>
+                <w:rFonts w:ascii="Times New Roman" w:hAnsi="Times New Roman" w:cs="Times New Roman"/>
+              </w:rPr>
+              <w:t>El sistema verifica el rol del usuario para determinar si es administrador.</w:t>
+            </w:r>
+          </w:p>
+        </w:tc>
+        <w:tc>
+          <w:tcPr>
+            <w:tcW w:w="4414" w:type="dxa"/>
+          </w:tcPr>
+          <w:p>
+            <w:pPr>
+              <w:jc w:val="both"/>
+              <w:rPr>
+                <w:rFonts w:ascii="Times New Roman" w:hAnsi="Times New Roman" w:cs="Times New Roman"/>
+              </w:rPr>
+            </w:pPr>
           </w:p>
         </w:tc>
       </w:tr>
@@ -4546,11 +4621,86 @@
     </w:p>
     <w:p>
       <w:pPr>
+        <w:rPr>
+          <w:rFonts w:ascii="Times New Roman" w:hAnsi="Times New Roman" w:cs="Times New Roman"/>
+        </w:rPr>
+      </w:pPr>
+      <w:r>
+        <w:rPr>
+          <w:rFonts w:ascii="Times New Roman" w:hAnsi="Times New Roman" w:cs="Times New Roman"/>
+        </w:rPr>
+        <w:br w:type="page"/>
+      </w:r>
+    </w:p>
+    <w:p>
+      <w:pPr>
+        <w:pStyle w:val="Ttulo3"/>
+      </w:pPr>
+      <w:r>
+        <w:lastRenderedPageBreak/>
+        <w:t>Diagrama de CU05.</w:t>
+      </w:r>
+    </w:p>
+    <w:p>
+      <w:pPr>
         <w:jc w:val="center"/>
         <w:rPr>
           <w:rFonts w:ascii="Times New Roman" w:hAnsi="Times New Roman" w:cs="Times New Roman"/>
         </w:rPr>
       </w:pPr>
+      <w:r>
+        <w:rPr>
+          <w:noProof/>
+        </w:rPr>
+        <w:drawing>
+          <wp:inline distT="0" distB="0" distL="0" distR="0" wp14:anchorId="656AD8F9" wp14:editId="70F9AFF7">
+            <wp:extent cx="5612130" cy="5281295"/>
+            <wp:effectExtent l="0" t="0" r="7620" b="0"/>
+            <wp:docPr id="771713600" name="Imagen 6" descr="Diagrama&#10;&#10;El contenido generado por IA puede ser incorrecto."/>
+            <wp:cNvGraphicFramePr>
+              <a:graphicFrameLocks xmlns:a="http://schemas.openxmlformats.org/drawingml/2006/main" noChangeAspect="1"/>
+            </wp:cNvGraphicFramePr>
+            <a:graphic xmlns:a="http://schemas.openxmlformats.org/drawingml/2006/main">
+              <a:graphicData uri="http://schemas.openxmlformats.org/drawingml/2006/picture">
+                <pic:pic xmlns:pic="http://schemas.openxmlformats.org/drawingml/2006/picture">
+                  <pic:nvPicPr>
+                    <pic:cNvPr id="771713600" name="Imagen 6" descr="Diagrama&#10;&#10;El contenido generado por IA puede ser incorrecto."/>
+                    <pic:cNvPicPr>
+                      <a:picLocks noChangeAspect="1" noChangeArrowheads="1"/>
+                    </pic:cNvPicPr>
+                  </pic:nvPicPr>
+                  <pic:blipFill>
+                    <a:blip r:embed="rId11">
+                      <a:extLst>
+                        <a:ext uri="{28A0092B-C50C-407E-A947-70E740481C1C}">
+                          <a14:useLocalDpi xmlns:a14="http://schemas.microsoft.com/office/drawing/2010/main" val="0"/>
+                        </a:ext>
+                      </a:extLst>
+                    </a:blip>
+                    <a:srcRect/>
+                    <a:stretch>
+                      <a:fillRect/>
+                    </a:stretch>
+                  </pic:blipFill>
+                  <pic:spPr bwMode="auto">
+                    <a:xfrm>
+                      <a:off x="0" y="0"/>
+                      <a:ext cx="5612130" cy="5281295"/>
+                    </a:xfrm>
+                    <a:prstGeom prst="rect">
+                      <a:avLst/>
+                    </a:prstGeom>
+                    <a:noFill/>
+                    <a:ln>
+                      <a:noFill/>
+                    </a:ln>
+                  </pic:spPr>
+                </pic:pic>
+              </a:graphicData>
+            </a:graphic>
+          </wp:inline>
+        </w:drawing>
+      </w:r>
     </w:p>
     <w:p>
       <w:pPr>
@@ -4665,7 +4815,6 @@
                 <w:b/>
                 <w:bCs/>
               </w:rPr>
-              <w:lastRenderedPageBreak/>
               <w:t>Flujo de eventos</w:t>
             </w:r>
           </w:p>
@@ -4837,6 +4986,7 @@
               <w:rPr>
                 <w:rFonts w:ascii="Times New Roman" w:hAnsi="Times New Roman" w:cs="Times New Roman"/>
               </w:rPr>
+              <w:lastRenderedPageBreak/>
               <w:t>El usuario ingresa su nombre, apellido, correo y contraseña.</w:t>
             </w:r>
           </w:p>
@@ -5370,75 +5520,75 @@
               <w:rPr>
                 <w:rFonts w:ascii="Times New Roman" w:hAnsi="Times New Roman" w:cs="Times New Roman"/>
               </w:rPr>
+              <w:t>El sistema renderiza el formulario de registra nuevo proyecto.</w:t>
+            </w:r>
+          </w:p>
+        </w:tc>
+        <w:tc>
+          <w:tcPr>
+            <w:tcW w:w="4414" w:type="dxa"/>
+          </w:tcPr>
+          <w:p>
+            <w:pPr>
+              <w:jc w:val="both"/>
+              <w:rPr>
+                <w:rFonts w:ascii="Times New Roman" w:hAnsi="Times New Roman" w:cs="Times New Roman"/>
+              </w:rPr>
+            </w:pPr>
+          </w:p>
+        </w:tc>
+      </w:tr>
+      <w:tr>
+        <w:tc>
+          <w:tcPr>
+            <w:tcW w:w="4414" w:type="dxa"/>
+          </w:tcPr>
+          <w:p>
+            <w:pPr>
+              <w:jc w:val="both"/>
+              <w:rPr>
+                <w:rFonts w:ascii="Times New Roman" w:hAnsi="Times New Roman" w:cs="Times New Roman"/>
+              </w:rPr>
+            </w:pPr>
+            <w:r>
+              <w:rPr>
+                <w:rFonts w:ascii="Times New Roman" w:hAnsi="Times New Roman" w:cs="Times New Roman"/>
+              </w:rPr>
+              <w:t>El administrador registra una foto del proyecto, el nombre del proyecto, descripción, fecha de inicio, fecha de fin y las tecnologías usadas.</w:t>
+            </w:r>
+          </w:p>
+        </w:tc>
+        <w:tc>
+          <w:tcPr>
+            <w:tcW w:w="4414" w:type="dxa"/>
+          </w:tcPr>
+          <w:p>
+            <w:pPr>
+              <w:jc w:val="both"/>
+              <w:rPr>
+                <w:rFonts w:ascii="Times New Roman" w:hAnsi="Times New Roman" w:cs="Times New Roman"/>
+              </w:rPr>
+            </w:pPr>
+          </w:p>
+        </w:tc>
+      </w:tr>
+      <w:tr>
+        <w:tc>
+          <w:tcPr>
+            <w:tcW w:w="4414" w:type="dxa"/>
+          </w:tcPr>
+          <w:p>
+            <w:pPr>
+              <w:jc w:val="both"/>
+              <w:rPr>
+                <w:rFonts w:ascii="Times New Roman" w:hAnsi="Times New Roman" w:cs="Times New Roman"/>
+              </w:rPr>
+            </w:pPr>
+            <w:r>
+              <w:rPr>
+                <w:rFonts w:ascii="Times New Roman" w:hAnsi="Times New Roman" w:cs="Times New Roman"/>
+              </w:rPr>
               <w:lastRenderedPageBreak/>
-              <w:t>El sistema renderiza el formulario de registra nuevo proyecto.</w:t>
-            </w:r>
-          </w:p>
-        </w:tc>
-        <w:tc>
-          <w:tcPr>
-            <w:tcW w:w="4414" w:type="dxa"/>
-          </w:tcPr>
-          <w:p>
-            <w:pPr>
-              <w:jc w:val="both"/>
-              <w:rPr>
-                <w:rFonts w:ascii="Times New Roman" w:hAnsi="Times New Roman" w:cs="Times New Roman"/>
-              </w:rPr>
-            </w:pPr>
-          </w:p>
-        </w:tc>
-      </w:tr>
-      <w:tr>
-        <w:tc>
-          <w:tcPr>
-            <w:tcW w:w="4414" w:type="dxa"/>
-          </w:tcPr>
-          <w:p>
-            <w:pPr>
-              <w:jc w:val="both"/>
-              <w:rPr>
-                <w:rFonts w:ascii="Times New Roman" w:hAnsi="Times New Roman" w:cs="Times New Roman"/>
-              </w:rPr>
-            </w:pPr>
-            <w:r>
-              <w:rPr>
-                <w:rFonts w:ascii="Times New Roman" w:hAnsi="Times New Roman" w:cs="Times New Roman"/>
-              </w:rPr>
-              <w:t>El administrador registra una foto del proyecto, el nombre del proyecto, descripción, fecha de inicio, fecha de fin y las tecnologías usadas.</w:t>
-            </w:r>
-          </w:p>
-        </w:tc>
-        <w:tc>
-          <w:tcPr>
-            <w:tcW w:w="4414" w:type="dxa"/>
-          </w:tcPr>
-          <w:p>
-            <w:pPr>
-              <w:jc w:val="both"/>
-              <w:rPr>
-                <w:rFonts w:ascii="Times New Roman" w:hAnsi="Times New Roman" w:cs="Times New Roman"/>
-              </w:rPr>
-            </w:pPr>
-          </w:p>
-        </w:tc>
-      </w:tr>
-      <w:tr>
-        <w:tc>
-          <w:tcPr>
-            <w:tcW w:w="4414" w:type="dxa"/>
-          </w:tcPr>
-          <w:p>
-            <w:pPr>
-              <w:jc w:val="both"/>
-              <w:rPr>
-                <w:rFonts w:ascii="Times New Roman" w:hAnsi="Times New Roman" w:cs="Times New Roman"/>
-              </w:rPr>
-            </w:pPr>
-            <w:r>
-              <w:rPr>
-                <w:rFonts w:ascii="Times New Roman" w:hAnsi="Times New Roman" w:cs="Times New Roman"/>
-              </w:rPr>
               <w:t>El administrador selecciona el botón de crear proyecto.</w:t>
             </w:r>
           </w:p>
@@ -5972,115 +6122,115 @@
               <w:rPr>
                 <w:rFonts w:ascii="Times New Roman" w:hAnsi="Times New Roman" w:cs="Times New Roman"/>
               </w:rPr>
+              <w:t>El sistema muestra la información del proyecto actual y permite editar.</w:t>
+            </w:r>
+          </w:p>
+        </w:tc>
+        <w:tc>
+          <w:tcPr>
+            <w:tcW w:w="4414" w:type="dxa"/>
+          </w:tcPr>
+          <w:p>
+            <w:pPr>
+              <w:jc w:val="both"/>
+              <w:rPr>
+                <w:rFonts w:ascii="Times New Roman" w:hAnsi="Times New Roman" w:cs="Times New Roman"/>
+              </w:rPr>
+            </w:pPr>
+          </w:p>
+        </w:tc>
+      </w:tr>
+      <w:tr>
+        <w:tc>
+          <w:tcPr>
+            <w:tcW w:w="4414" w:type="dxa"/>
+          </w:tcPr>
+          <w:p>
+            <w:pPr>
+              <w:jc w:val="both"/>
+              <w:rPr>
+                <w:rFonts w:ascii="Times New Roman" w:hAnsi="Times New Roman" w:cs="Times New Roman"/>
+              </w:rPr>
+            </w:pPr>
+            <w:r>
+              <w:rPr>
+                <w:rFonts w:ascii="Times New Roman" w:hAnsi="Times New Roman" w:cs="Times New Roman"/>
+              </w:rPr>
+              <w:t xml:space="preserve">El usuario realiza los cambios correspondientes </w:t>
+            </w:r>
+            <w:r>
+              <w:rPr>
+                <w:rFonts w:ascii="Times New Roman" w:hAnsi="Times New Roman" w:cs="Times New Roman"/>
+              </w:rPr>
+              <w:t>a los campos del formulario.</w:t>
+            </w:r>
+          </w:p>
+        </w:tc>
+        <w:tc>
+          <w:tcPr>
+            <w:tcW w:w="4414" w:type="dxa"/>
+          </w:tcPr>
+          <w:p>
+            <w:pPr>
+              <w:jc w:val="both"/>
+              <w:rPr>
+                <w:rFonts w:ascii="Times New Roman" w:hAnsi="Times New Roman" w:cs="Times New Roman"/>
+              </w:rPr>
+            </w:pPr>
+          </w:p>
+        </w:tc>
+      </w:tr>
+      <w:tr>
+        <w:tc>
+          <w:tcPr>
+            <w:tcW w:w="4414" w:type="dxa"/>
+          </w:tcPr>
+          <w:p>
+            <w:pPr>
+              <w:jc w:val="both"/>
+              <w:rPr>
+                <w:rFonts w:ascii="Times New Roman" w:hAnsi="Times New Roman" w:cs="Times New Roman"/>
+              </w:rPr>
+            </w:pPr>
+            <w:r>
+              <w:rPr>
+                <w:rFonts w:ascii="Times New Roman" w:hAnsi="Times New Roman" w:cs="Times New Roman"/>
+              </w:rPr>
+              <w:t>El usuario selecciona el botón de modificar proyecto.</w:t>
+            </w:r>
+          </w:p>
+        </w:tc>
+        <w:tc>
+          <w:tcPr>
+            <w:tcW w:w="4414" w:type="dxa"/>
+          </w:tcPr>
+          <w:p>
+            <w:pPr>
+              <w:jc w:val="both"/>
+              <w:rPr>
+                <w:rFonts w:ascii="Times New Roman" w:hAnsi="Times New Roman" w:cs="Times New Roman"/>
+              </w:rPr>
+            </w:pPr>
+          </w:p>
+        </w:tc>
+      </w:tr>
+      <w:tr>
+        <w:tc>
+          <w:tcPr>
+            <w:tcW w:w="4414" w:type="dxa"/>
+          </w:tcPr>
+          <w:p>
+            <w:pPr>
+              <w:jc w:val="both"/>
+              <w:rPr>
+                <w:rFonts w:ascii="Times New Roman" w:hAnsi="Times New Roman" w:cs="Times New Roman"/>
+              </w:rPr>
+            </w:pPr>
+            <w:r>
+              <w:rPr>
+                <w:rFonts w:ascii="Times New Roman" w:hAnsi="Times New Roman" w:cs="Times New Roman"/>
+              </w:rPr>
               <w:lastRenderedPageBreak/>
-              <w:t>El sistema muestra la información del proyecto actual y permite editar.</w:t>
-            </w:r>
-          </w:p>
-        </w:tc>
-        <w:tc>
-          <w:tcPr>
-            <w:tcW w:w="4414" w:type="dxa"/>
-          </w:tcPr>
-          <w:p>
-            <w:pPr>
-              <w:jc w:val="both"/>
-              <w:rPr>
-                <w:rFonts w:ascii="Times New Roman" w:hAnsi="Times New Roman" w:cs="Times New Roman"/>
-              </w:rPr>
-            </w:pPr>
-          </w:p>
-        </w:tc>
-      </w:tr>
-      <w:tr>
-        <w:tc>
-          <w:tcPr>
-            <w:tcW w:w="4414" w:type="dxa"/>
-          </w:tcPr>
-          <w:p>
-            <w:pPr>
-              <w:jc w:val="both"/>
-              <w:rPr>
-                <w:rFonts w:ascii="Times New Roman" w:hAnsi="Times New Roman" w:cs="Times New Roman"/>
-              </w:rPr>
-            </w:pPr>
-            <w:r>
-              <w:rPr>
-                <w:rFonts w:ascii="Times New Roman" w:hAnsi="Times New Roman" w:cs="Times New Roman"/>
-              </w:rPr>
-              <w:t xml:space="preserve">El usuario realiza los cambios correspondientes </w:t>
-            </w:r>
-            <w:r>
-              <w:rPr>
-                <w:rFonts w:ascii="Times New Roman" w:hAnsi="Times New Roman" w:cs="Times New Roman"/>
-              </w:rPr>
-              <w:t>a los campos del formulario.</w:t>
-            </w:r>
-          </w:p>
-        </w:tc>
-        <w:tc>
-          <w:tcPr>
-            <w:tcW w:w="4414" w:type="dxa"/>
-          </w:tcPr>
-          <w:p>
-            <w:pPr>
-              <w:jc w:val="both"/>
-              <w:rPr>
-                <w:rFonts w:ascii="Times New Roman" w:hAnsi="Times New Roman" w:cs="Times New Roman"/>
-              </w:rPr>
-            </w:pPr>
-          </w:p>
-        </w:tc>
-      </w:tr>
-      <w:tr>
-        <w:tc>
-          <w:tcPr>
-            <w:tcW w:w="4414" w:type="dxa"/>
-          </w:tcPr>
-          <w:p>
-            <w:pPr>
-              <w:jc w:val="both"/>
-              <w:rPr>
-                <w:rFonts w:ascii="Times New Roman" w:hAnsi="Times New Roman" w:cs="Times New Roman"/>
-              </w:rPr>
-            </w:pPr>
-            <w:r>
-              <w:rPr>
-                <w:rFonts w:ascii="Times New Roman" w:hAnsi="Times New Roman" w:cs="Times New Roman"/>
-              </w:rPr>
-              <w:t>El usuario selecciona el botón de modificar proyecto.</w:t>
-            </w:r>
-          </w:p>
-        </w:tc>
-        <w:tc>
-          <w:tcPr>
-            <w:tcW w:w="4414" w:type="dxa"/>
-          </w:tcPr>
-          <w:p>
-            <w:pPr>
-              <w:jc w:val="both"/>
-              <w:rPr>
-                <w:rFonts w:ascii="Times New Roman" w:hAnsi="Times New Roman" w:cs="Times New Roman"/>
-              </w:rPr>
-            </w:pPr>
-          </w:p>
-        </w:tc>
-      </w:tr>
-      <w:tr>
-        <w:tc>
-          <w:tcPr>
-            <w:tcW w:w="4414" w:type="dxa"/>
-          </w:tcPr>
-          <w:p>
-            <w:pPr>
-              <w:jc w:val="both"/>
-              <w:rPr>
-                <w:rFonts w:ascii="Times New Roman" w:hAnsi="Times New Roman" w:cs="Times New Roman"/>
-              </w:rPr>
-            </w:pPr>
-            <w:r>
-              <w:rPr>
-                <w:rFonts w:ascii="Times New Roman" w:hAnsi="Times New Roman" w:cs="Times New Roman"/>
-              </w:rPr>
               <w:t>El sistema verifica que no haya ningún campo vacío a excepción del enlace de la foto y fecha de fin.</w:t>
             </w:r>
           </w:p>
@@ -6457,7 +6607,6 @@
           <w:b/>
           <w:bCs/>
         </w:rPr>
-        <w:lastRenderedPageBreak/>
         <w:t>Fig. 2.4.</w:t>
       </w:r>
       <w:r>
@@ -6570,6 +6719,7 @@
                 <w:b/>
                 <w:bCs/>
               </w:rPr>
+              <w:lastRenderedPageBreak/>
               <w:t>Flujo de eventos</w:t>
             </w:r>
           </w:p>
@@ -7122,7 +7272,6 @@
                 <w:b/>
                 <w:bCs/>
               </w:rPr>
-              <w:lastRenderedPageBreak/>
               <w:t>Curso normal.</w:t>
             </w:r>
           </w:p>
@@ -7269,7 +7418,14 @@
               <w:rPr>
                 <w:rFonts w:ascii="Times New Roman" w:hAnsi="Times New Roman" w:cs="Times New Roman"/>
               </w:rPr>
-              <w:t>El administrador registra la información de enlace de foto, nombre de la experiencia, descripción, fecha de inicio, fecha de fin y tipo de experiencia.</w:t>
+              <w:t xml:space="preserve">El administrador registra la información de enlace de foto, nombre de la experiencia, </w:t>
+            </w:r>
+            <w:r>
+              <w:rPr>
+                <w:rFonts w:ascii="Times New Roman" w:hAnsi="Times New Roman" w:cs="Times New Roman"/>
+              </w:rPr>
+              <w:lastRenderedPageBreak/>
+              <w:t>descripción, fecha de inicio, fecha de fin y tipo de experiencia.</w:t>
             </w:r>
           </w:p>
         </w:tc>
@@ -7750,143 +7906,143 @@
               <w:rPr>
                 <w:rFonts w:ascii="Times New Roman" w:hAnsi="Times New Roman" w:cs="Times New Roman"/>
               </w:rPr>
+              <w:t>El administrador selecciona la opción de modificar experiencia y educación de una experiencia en específico.</w:t>
+            </w:r>
+          </w:p>
+        </w:tc>
+        <w:tc>
+          <w:tcPr>
+            <w:tcW w:w="4414" w:type="dxa"/>
+          </w:tcPr>
+          <w:p>
+            <w:pPr>
+              <w:jc w:val="both"/>
+              <w:rPr>
+                <w:rFonts w:ascii="Times New Roman" w:hAnsi="Times New Roman" w:cs="Times New Roman"/>
+              </w:rPr>
+            </w:pPr>
+          </w:p>
+        </w:tc>
+      </w:tr>
+      <w:tr>
+        <w:tc>
+          <w:tcPr>
+            <w:tcW w:w="4414" w:type="dxa"/>
+          </w:tcPr>
+          <w:p>
+            <w:pPr>
+              <w:jc w:val="both"/>
+              <w:rPr>
+                <w:rFonts w:ascii="Times New Roman" w:hAnsi="Times New Roman" w:cs="Times New Roman"/>
+              </w:rPr>
+            </w:pPr>
+            <w:r>
+              <w:rPr>
+                <w:rFonts w:ascii="Times New Roman" w:hAnsi="Times New Roman" w:cs="Times New Roman"/>
+              </w:rPr>
+              <w:t>El sistema muestra los datos actuales de la experiencia permitiendo editar al administrador.</w:t>
+            </w:r>
+          </w:p>
+        </w:tc>
+        <w:tc>
+          <w:tcPr>
+            <w:tcW w:w="4414" w:type="dxa"/>
+          </w:tcPr>
+          <w:p>
+            <w:pPr>
+              <w:jc w:val="both"/>
+              <w:rPr>
+                <w:rFonts w:ascii="Times New Roman" w:hAnsi="Times New Roman" w:cs="Times New Roman"/>
+              </w:rPr>
+            </w:pPr>
+          </w:p>
+        </w:tc>
+      </w:tr>
+      <w:tr>
+        <w:tc>
+          <w:tcPr>
+            <w:tcW w:w="4414" w:type="dxa"/>
+          </w:tcPr>
+          <w:p>
+            <w:pPr>
+              <w:jc w:val="both"/>
+              <w:rPr>
+                <w:rFonts w:ascii="Times New Roman" w:hAnsi="Times New Roman" w:cs="Times New Roman"/>
+              </w:rPr>
+            </w:pPr>
+            <w:r>
+              <w:rPr>
+                <w:rFonts w:ascii="Times New Roman" w:hAnsi="Times New Roman" w:cs="Times New Roman"/>
+              </w:rPr>
+              <w:t>El administrador registra valores diferentes a los actuales.</w:t>
+            </w:r>
+          </w:p>
+        </w:tc>
+        <w:tc>
+          <w:tcPr>
+            <w:tcW w:w="4414" w:type="dxa"/>
+          </w:tcPr>
+          <w:p>
+            <w:pPr>
+              <w:jc w:val="both"/>
+              <w:rPr>
+                <w:rFonts w:ascii="Times New Roman" w:hAnsi="Times New Roman" w:cs="Times New Roman"/>
+              </w:rPr>
+            </w:pPr>
+          </w:p>
+        </w:tc>
+      </w:tr>
+      <w:tr>
+        <w:tc>
+          <w:tcPr>
+            <w:tcW w:w="4414" w:type="dxa"/>
+          </w:tcPr>
+          <w:p>
+            <w:pPr>
+              <w:jc w:val="both"/>
+              <w:rPr>
+                <w:rFonts w:ascii="Times New Roman" w:hAnsi="Times New Roman" w:cs="Times New Roman"/>
+              </w:rPr>
+            </w:pPr>
+            <w:r>
+              <w:rPr>
+                <w:rFonts w:ascii="Times New Roman" w:hAnsi="Times New Roman" w:cs="Times New Roman"/>
+              </w:rPr>
+              <w:t>El administrador selecciona la opción de modificar experiencia.</w:t>
+            </w:r>
+          </w:p>
+        </w:tc>
+        <w:tc>
+          <w:tcPr>
+            <w:tcW w:w="4414" w:type="dxa"/>
+          </w:tcPr>
+          <w:p>
+            <w:pPr>
+              <w:jc w:val="both"/>
+              <w:rPr>
+                <w:rFonts w:ascii="Times New Roman" w:hAnsi="Times New Roman" w:cs="Times New Roman"/>
+              </w:rPr>
+            </w:pPr>
+          </w:p>
+        </w:tc>
+      </w:tr>
+      <w:tr>
+        <w:tc>
+          <w:tcPr>
+            <w:tcW w:w="4414" w:type="dxa"/>
+          </w:tcPr>
+          <w:p>
+            <w:pPr>
+              <w:jc w:val="both"/>
+              <w:rPr>
+                <w:rFonts w:ascii="Times New Roman" w:hAnsi="Times New Roman" w:cs="Times New Roman"/>
+              </w:rPr>
+            </w:pPr>
+            <w:r>
+              <w:rPr>
+                <w:rFonts w:ascii="Times New Roman" w:hAnsi="Times New Roman" w:cs="Times New Roman"/>
+              </w:rPr>
               <w:lastRenderedPageBreak/>
-              <w:t>El administrador selecciona la opción de modificar experiencia y educación de una experiencia en específico.</w:t>
-            </w:r>
-          </w:p>
-        </w:tc>
-        <w:tc>
-          <w:tcPr>
-            <w:tcW w:w="4414" w:type="dxa"/>
-          </w:tcPr>
-          <w:p>
-            <w:pPr>
-              <w:jc w:val="both"/>
-              <w:rPr>
-                <w:rFonts w:ascii="Times New Roman" w:hAnsi="Times New Roman" w:cs="Times New Roman"/>
-              </w:rPr>
-            </w:pPr>
-          </w:p>
-        </w:tc>
-      </w:tr>
-      <w:tr>
-        <w:tc>
-          <w:tcPr>
-            <w:tcW w:w="4414" w:type="dxa"/>
-          </w:tcPr>
-          <w:p>
-            <w:pPr>
-              <w:jc w:val="both"/>
-              <w:rPr>
-                <w:rFonts w:ascii="Times New Roman" w:hAnsi="Times New Roman" w:cs="Times New Roman"/>
-              </w:rPr>
-            </w:pPr>
-            <w:r>
-              <w:rPr>
-                <w:rFonts w:ascii="Times New Roman" w:hAnsi="Times New Roman" w:cs="Times New Roman"/>
-              </w:rPr>
-              <w:t>El sistema muestra los datos actuales de la experiencia permitiendo editar al administrador.</w:t>
-            </w:r>
-          </w:p>
-        </w:tc>
-        <w:tc>
-          <w:tcPr>
-            <w:tcW w:w="4414" w:type="dxa"/>
-          </w:tcPr>
-          <w:p>
-            <w:pPr>
-              <w:jc w:val="both"/>
-              <w:rPr>
-                <w:rFonts w:ascii="Times New Roman" w:hAnsi="Times New Roman" w:cs="Times New Roman"/>
-              </w:rPr>
-            </w:pPr>
-          </w:p>
-        </w:tc>
-      </w:tr>
-      <w:tr>
-        <w:tc>
-          <w:tcPr>
-            <w:tcW w:w="4414" w:type="dxa"/>
-          </w:tcPr>
-          <w:p>
-            <w:pPr>
-              <w:jc w:val="both"/>
-              <w:rPr>
-                <w:rFonts w:ascii="Times New Roman" w:hAnsi="Times New Roman" w:cs="Times New Roman"/>
-              </w:rPr>
-            </w:pPr>
-            <w:r>
-              <w:rPr>
-                <w:rFonts w:ascii="Times New Roman" w:hAnsi="Times New Roman" w:cs="Times New Roman"/>
-              </w:rPr>
-              <w:t>El administrador registra valores diferentes a los actuales.</w:t>
-            </w:r>
-          </w:p>
-        </w:tc>
-        <w:tc>
-          <w:tcPr>
-            <w:tcW w:w="4414" w:type="dxa"/>
-          </w:tcPr>
-          <w:p>
-            <w:pPr>
-              <w:jc w:val="both"/>
-              <w:rPr>
-                <w:rFonts w:ascii="Times New Roman" w:hAnsi="Times New Roman" w:cs="Times New Roman"/>
-              </w:rPr>
-            </w:pPr>
-          </w:p>
-        </w:tc>
-      </w:tr>
-      <w:tr>
-        <w:tc>
-          <w:tcPr>
-            <w:tcW w:w="4414" w:type="dxa"/>
-          </w:tcPr>
-          <w:p>
-            <w:pPr>
-              <w:jc w:val="both"/>
-              <w:rPr>
-                <w:rFonts w:ascii="Times New Roman" w:hAnsi="Times New Roman" w:cs="Times New Roman"/>
-              </w:rPr>
-            </w:pPr>
-            <w:r>
-              <w:rPr>
-                <w:rFonts w:ascii="Times New Roman" w:hAnsi="Times New Roman" w:cs="Times New Roman"/>
-              </w:rPr>
-              <w:t>El administrador selecciona la opción de modificar experiencia.</w:t>
-            </w:r>
-          </w:p>
-        </w:tc>
-        <w:tc>
-          <w:tcPr>
-            <w:tcW w:w="4414" w:type="dxa"/>
-          </w:tcPr>
-          <w:p>
-            <w:pPr>
-              <w:jc w:val="both"/>
-              <w:rPr>
-                <w:rFonts w:ascii="Times New Roman" w:hAnsi="Times New Roman" w:cs="Times New Roman"/>
-              </w:rPr>
-            </w:pPr>
-          </w:p>
-        </w:tc>
-      </w:tr>
-      <w:tr>
-        <w:tc>
-          <w:tcPr>
-            <w:tcW w:w="4414" w:type="dxa"/>
-          </w:tcPr>
-          <w:p>
-            <w:pPr>
-              <w:jc w:val="both"/>
-              <w:rPr>
-                <w:rFonts w:ascii="Times New Roman" w:hAnsi="Times New Roman" w:cs="Times New Roman"/>
-              </w:rPr>
-            </w:pPr>
-            <w:r>
-              <w:rPr>
-                <w:rFonts w:ascii="Times New Roman" w:hAnsi="Times New Roman" w:cs="Times New Roman"/>
-              </w:rPr>
               <w:t>El sistema verifica que los campos no estén vacíos, a excepción de la fecha de fin.</w:t>
             </w:r>
           </w:p>
@@ -8296,7 +8452,6 @@
                 <w:b/>
                 <w:bCs/>
               </w:rPr>
-              <w:lastRenderedPageBreak/>
               <w:t>Curso normal.</w:t>
             </w:r>
           </w:p>
@@ -8477,6 +8632,7 @@
               <w:rPr>
                 <w:rFonts w:ascii="Times New Roman" w:hAnsi="Times New Roman" w:cs="Times New Roman"/>
               </w:rPr>
+              <w:lastRenderedPageBreak/>
               <w:t>El sistema elimina el registro de la tabla generics que coincida con el ID_generic previamente obtenido.</w:t>
             </w:r>
           </w:p>
@@ -8992,81 +9148,81 @@
               <w:rPr>
                 <w:rFonts w:ascii="Times New Roman" w:hAnsi="Times New Roman" w:cs="Times New Roman"/>
               </w:rPr>
+              <w:t>El sistema verifica que los campos no estén vacíos.</w:t>
+            </w:r>
+          </w:p>
+        </w:tc>
+        <w:tc>
+          <w:tcPr>
+            <w:tcW w:w="4414" w:type="dxa"/>
+          </w:tcPr>
+          <w:p>
+            <w:pPr>
+              <w:jc w:val="both"/>
+              <w:rPr>
+                <w:rFonts w:ascii="Times New Roman" w:hAnsi="Times New Roman" w:cs="Times New Roman"/>
+              </w:rPr>
+            </w:pPr>
+          </w:p>
+        </w:tc>
+      </w:tr>
+      <w:tr>
+        <w:tc>
+          <w:tcPr>
+            <w:tcW w:w="4414" w:type="dxa"/>
+          </w:tcPr>
+          <w:p>
+            <w:pPr>
+              <w:jc w:val="both"/>
+              <w:rPr>
+                <w:rFonts w:ascii="Times New Roman" w:hAnsi="Times New Roman" w:cs="Times New Roman"/>
+              </w:rPr>
+            </w:pPr>
+            <w:r>
+              <w:rPr>
+                <w:rFonts w:ascii="Times New Roman" w:hAnsi="Times New Roman" w:cs="Times New Roman"/>
+              </w:rPr>
+              <w:t>[Si están llenos] El sistema recupera la información introducida por el usuario, enlace de foto, nombre de la habilidad, descripción y experiencia.</w:t>
+            </w:r>
+          </w:p>
+        </w:tc>
+        <w:tc>
+          <w:tcPr>
+            <w:tcW w:w="4414" w:type="dxa"/>
+          </w:tcPr>
+          <w:p>
+            <w:pPr>
+              <w:jc w:val="both"/>
+              <w:rPr>
+                <w:rFonts w:ascii="Times New Roman" w:hAnsi="Times New Roman" w:cs="Times New Roman"/>
+              </w:rPr>
+            </w:pPr>
+            <w:r>
+              <w:rPr>
+                <w:rFonts w:ascii="Times New Roman" w:hAnsi="Times New Roman" w:cs="Times New Roman"/>
+              </w:rPr>
+              <w:t>[No están llenos] El sistema muestra mensaje de que los campos están vacíos.</w:t>
+            </w:r>
+          </w:p>
+        </w:tc>
+      </w:tr>
+      <w:tr>
+        <w:tc>
+          <w:tcPr>
+            <w:tcW w:w="4414" w:type="dxa"/>
+          </w:tcPr>
+          <w:p>
+            <w:pPr>
+              <w:jc w:val="both"/>
+              <w:rPr>
+                <w:rFonts w:ascii="Times New Roman" w:hAnsi="Times New Roman" w:cs="Times New Roman"/>
+              </w:rPr>
+            </w:pPr>
+            <w:r>
+              <w:rPr>
+                <w:rFonts w:ascii="Times New Roman" w:hAnsi="Times New Roman" w:cs="Times New Roman"/>
+              </w:rPr>
               <w:lastRenderedPageBreak/>
-              <w:t>El sistema verifica que los campos no estén vacíos.</w:t>
-            </w:r>
-          </w:p>
-        </w:tc>
-        <w:tc>
-          <w:tcPr>
-            <w:tcW w:w="4414" w:type="dxa"/>
-          </w:tcPr>
-          <w:p>
-            <w:pPr>
-              <w:jc w:val="both"/>
-              <w:rPr>
-                <w:rFonts w:ascii="Times New Roman" w:hAnsi="Times New Roman" w:cs="Times New Roman"/>
-              </w:rPr>
-            </w:pPr>
-          </w:p>
-        </w:tc>
-      </w:tr>
-      <w:tr>
-        <w:tc>
-          <w:tcPr>
-            <w:tcW w:w="4414" w:type="dxa"/>
-          </w:tcPr>
-          <w:p>
-            <w:pPr>
-              <w:jc w:val="both"/>
-              <w:rPr>
-                <w:rFonts w:ascii="Times New Roman" w:hAnsi="Times New Roman" w:cs="Times New Roman"/>
-              </w:rPr>
-            </w:pPr>
-            <w:r>
-              <w:rPr>
-                <w:rFonts w:ascii="Times New Roman" w:hAnsi="Times New Roman" w:cs="Times New Roman"/>
-              </w:rPr>
-              <w:t>[Si están llenos] El sistema recupera la información introducida por el usuario, enlace de foto, nombre de la habilidad, descripción y experiencia.</w:t>
-            </w:r>
-          </w:p>
-        </w:tc>
-        <w:tc>
-          <w:tcPr>
-            <w:tcW w:w="4414" w:type="dxa"/>
-          </w:tcPr>
-          <w:p>
-            <w:pPr>
-              <w:jc w:val="both"/>
-              <w:rPr>
-                <w:rFonts w:ascii="Times New Roman" w:hAnsi="Times New Roman" w:cs="Times New Roman"/>
-              </w:rPr>
-            </w:pPr>
-            <w:r>
-              <w:rPr>
-                <w:rFonts w:ascii="Times New Roman" w:hAnsi="Times New Roman" w:cs="Times New Roman"/>
-              </w:rPr>
-              <w:t>[No están llenos] El sistema muestra mensaje de que los campos están vacíos.</w:t>
-            </w:r>
-          </w:p>
-        </w:tc>
-      </w:tr>
-      <w:tr>
-        <w:tc>
-          <w:tcPr>
-            <w:tcW w:w="4414" w:type="dxa"/>
-          </w:tcPr>
-          <w:p>
-            <w:pPr>
-              <w:jc w:val="both"/>
-              <w:rPr>
-                <w:rFonts w:ascii="Times New Roman" w:hAnsi="Times New Roman" w:cs="Times New Roman"/>
-              </w:rPr>
-            </w:pPr>
-            <w:r>
-              <w:rPr>
-                <w:rFonts w:ascii="Times New Roman" w:hAnsi="Times New Roman" w:cs="Times New Roman"/>
-              </w:rPr>
               <w:t>El sistema crea un registro en la tabla generics, con los datos de enlace de la foto, nombre de la habilidad y descripción.</w:t>
             </w:r>
           </w:p>
@@ -9650,105 +9806,105 @@
               <w:rPr>
                 <w:rFonts w:ascii="Times New Roman" w:hAnsi="Times New Roman" w:cs="Times New Roman"/>
               </w:rPr>
+              <w:t>El sistema verifica que los datos no estén vacíos.</w:t>
+            </w:r>
+          </w:p>
+        </w:tc>
+        <w:tc>
+          <w:tcPr>
+            <w:tcW w:w="4414" w:type="dxa"/>
+          </w:tcPr>
+          <w:p>
+            <w:pPr>
+              <w:jc w:val="both"/>
+              <w:rPr>
+                <w:rFonts w:ascii="Times New Roman" w:hAnsi="Times New Roman" w:cs="Times New Roman"/>
+              </w:rPr>
+            </w:pPr>
+          </w:p>
+        </w:tc>
+      </w:tr>
+      <w:tr>
+        <w:tc>
+          <w:tcPr>
+            <w:tcW w:w="4414" w:type="dxa"/>
+          </w:tcPr>
+          <w:p>
+            <w:pPr>
+              <w:jc w:val="both"/>
+              <w:rPr>
+                <w:rFonts w:ascii="Times New Roman" w:hAnsi="Times New Roman" w:cs="Times New Roman"/>
+              </w:rPr>
+            </w:pPr>
+            <w:r>
+              <w:rPr>
+                <w:rFonts w:ascii="Times New Roman" w:hAnsi="Times New Roman" w:cs="Times New Roman"/>
+              </w:rPr>
+              <w:t>[Si están llenos] El sistema recupera los datos de enlace de foto, nombre de la habilidad, descripción</w:t>
+            </w:r>
+            <w:r>
+              <w:rPr>
+                <w:rFonts w:ascii="Times New Roman" w:hAnsi="Times New Roman" w:cs="Times New Roman"/>
+              </w:rPr>
+              <w:t xml:space="preserve">, </w:t>
+            </w:r>
+            <w:r>
+              <w:rPr>
+                <w:rFonts w:ascii="Times New Roman" w:hAnsi="Times New Roman" w:cs="Times New Roman"/>
+              </w:rPr>
+              <w:t>experiencia</w:t>
+            </w:r>
+            <w:r>
+              <w:rPr>
+                <w:rFonts w:ascii="Times New Roman" w:hAnsi="Times New Roman" w:cs="Times New Roman"/>
+              </w:rPr>
+              <w:t>, ID_generic y el ID de la tabla skills</w:t>
+            </w:r>
+            <w:r>
+              <w:rPr>
+                <w:rFonts w:ascii="Times New Roman" w:hAnsi="Times New Roman" w:cs="Times New Roman"/>
+              </w:rPr>
+              <w:t xml:space="preserve">. </w:t>
+            </w:r>
+          </w:p>
+        </w:tc>
+        <w:tc>
+          <w:tcPr>
+            <w:tcW w:w="4414" w:type="dxa"/>
+          </w:tcPr>
+          <w:p>
+            <w:pPr>
+              <w:jc w:val="both"/>
+              <w:rPr>
+                <w:rFonts w:ascii="Times New Roman" w:hAnsi="Times New Roman" w:cs="Times New Roman"/>
+              </w:rPr>
+            </w:pPr>
+            <w:r>
+              <w:rPr>
+                <w:rFonts w:ascii="Times New Roman" w:hAnsi="Times New Roman" w:cs="Times New Roman"/>
+              </w:rPr>
+              <w:t>[No están llenos] El sistema muestra mensaje de que uno o varios campos están vacíos.</w:t>
+            </w:r>
+          </w:p>
+        </w:tc>
+      </w:tr>
+      <w:tr>
+        <w:tc>
+          <w:tcPr>
+            <w:tcW w:w="4414" w:type="dxa"/>
+          </w:tcPr>
+          <w:p>
+            <w:pPr>
+              <w:jc w:val="both"/>
+              <w:rPr>
+                <w:rFonts w:ascii="Times New Roman" w:hAnsi="Times New Roman" w:cs="Times New Roman"/>
+              </w:rPr>
+            </w:pPr>
+            <w:r>
+              <w:rPr>
+                <w:rFonts w:ascii="Times New Roman" w:hAnsi="Times New Roman" w:cs="Times New Roman"/>
+              </w:rPr>
               <w:lastRenderedPageBreak/>
-              <w:t>El sistema verifica que los datos no estén vacíos.</w:t>
-            </w:r>
-          </w:p>
-        </w:tc>
-        <w:tc>
-          <w:tcPr>
-            <w:tcW w:w="4414" w:type="dxa"/>
-          </w:tcPr>
-          <w:p>
-            <w:pPr>
-              <w:jc w:val="both"/>
-              <w:rPr>
-                <w:rFonts w:ascii="Times New Roman" w:hAnsi="Times New Roman" w:cs="Times New Roman"/>
-              </w:rPr>
-            </w:pPr>
-          </w:p>
-        </w:tc>
-      </w:tr>
-      <w:tr>
-        <w:tc>
-          <w:tcPr>
-            <w:tcW w:w="4414" w:type="dxa"/>
-          </w:tcPr>
-          <w:p>
-            <w:pPr>
-              <w:jc w:val="both"/>
-              <w:rPr>
-                <w:rFonts w:ascii="Times New Roman" w:hAnsi="Times New Roman" w:cs="Times New Roman"/>
-              </w:rPr>
-            </w:pPr>
-            <w:r>
-              <w:rPr>
-                <w:rFonts w:ascii="Times New Roman" w:hAnsi="Times New Roman" w:cs="Times New Roman"/>
-              </w:rPr>
-              <w:t>[Si están llenos] El sistema recupera los datos de enlace de foto, nombre de la habilidad, descripción</w:t>
-            </w:r>
-            <w:r>
-              <w:rPr>
-                <w:rFonts w:ascii="Times New Roman" w:hAnsi="Times New Roman" w:cs="Times New Roman"/>
-              </w:rPr>
-              <w:t xml:space="preserve">, </w:t>
-            </w:r>
-            <w:r>
-              <w:rPr>
-                <w:rFonts w:ascii="Times New Roman" w:hAnsi="Times New Roman" w:cs="Times New Roman"/>
-              </w:rPr>
-              <w:t>experiencia</w:t>
-            </w:r>
-            <w:r>
-              <w:rPr>
-                <w:rFonts w:ascii="Times New Roman" w:hAnsi="Times New Roman" w:cs="Times New Roman"/>
-              </w:rPr>
-              <w:t>, ID_generic y el ID de la tabla skills</w:t>
-            </w:r>
-            <w:r>
-              <w:rPr>
-                <w:rFonts w:ascii="Times New Roman" w:hAnsi="Times New Roman" w:cs="Times New Roman"/>
-              </w:rPr>
-              <w:t xml:space="preserve">. </w:t>
-            </w:r>
-          </w:p>
-        </w:tc>
-        <w:tc>
-          <w:tcPr>
-            <w:tcW w:w="4414" w:type="dxa"/>
-          </w:tcPr>
-          <w:p>
-            <w:pPr>
-              <w:jc w:val="both"/>
-              <w:rPr>
-                <w:rFonts w:ascii="Times New Roman" w:hAnsi="Times New Roman" w:cs="Times New Roman"/>
-              </w:rPr>
-            </w:pPr>
-            <w:r>
-              <w:rPr>
-                <w:rFonts w:ascii="Times New Roman" w:hAnsi="Times New Roman" w:cs="Times New Roman"/>
-              </w:rPr>
-              <w:t>[No están llenos] El sistema muestra mensaje de que uno o varios campos están vacíos.</w:t>
-            </w:r>
-          </w:p>
-        </w:tc>
-      </w:tr>
-      <w:tr>
-        <w:tc>
-          <w:tcPr>
-            <w:tcW w:w="4414" w:type="dxa"/>
-          </w:tcPr>
-          <w:p>
-            <w:pPr>
-              <w:jc w:val="both"/>
-              <w:rPr>
-                <w:rFonts w:ascii="Times New Roman" w:hAnsi="Times New Roman" w:cs="Times New Roman"/>
-              </w:rPr>
-            </w:pPr>
-            <w:r>
-              <w:rPr>
-                <w:rFonts w:ascii="Times New Roman" w:hAnsi="Times New Roman" w:cs="Times New Roman"/>
-              </w:rPr>
               <w:t xml:space="preserve">El sistema </w:t>
             </w:r>
             <w:r>
@@ -10316,7 +10472,6 @@
               <w:rPr>
                 <w:rFonts w:ascii="Times New Roman" w:hAnsi="Times New Roman" w:cs="Times New Roman"/>
               </w:rPr>
-              <w:lastRenderedPageBreak/>
               <w:t>El sistema elimina el registro que coincida con el ID de la tabla skills.</w:t>
             </w:r>
           </w:p>
@@ -10403,6 +10558,7 @@
         <w:rPr>
           <w:rFonts w:ascii="Times New Roman" w:hAnsi="Times New Roman" w:cs="Times New Roman"/>
         </w:rPr>
+        <w:lastRenderedPageBreak/>
         <w:t>Puntos de extensión:</w:t>
       </w:r>
       <w:r>
@@ -10939,67 +11095,67 @@
         <w:rPr>
           <w:rFonts w:ascii="Times New Roman" w:hAnsi="Times New Roman" w:cs="Times New Roman"/>
         </w:rPr>
+        <w:t>Puntos de extensión:</w:t>
+      </w:r>
+      <w:r>
+        <w:rPr>
+          <w:rFonts w:ascii="Times New Roman" w:hAnsi="Times New Roman" w:cs="Times New Roman"/>
+        </w:rPr>
+        <w:t xml:space="preserve"> NA</w:t>
+      </w:r>
+    </w:p>
+    <w:p>
+      <w:pPr>
+        <w:jc w:val="both"/>
+        <w:rPr>
+          <w:rFonts w:ascii="Times New Roman" w:hAnsi="Times New Roman" w:cs="Times New Roman"/>
+        </w:rPr>
+      </w:pPr>
+      <w:r>
+        <w:rPr>
+          <w:rFonts w:ascii="Times New Roman" w:hAnsi="Times New Roman" w:cs="Times New Roman"/>
+        </w:rPr>
+        <w:t>Requerimientos especiales:</w:t>
+      </w:r>
+      <w:r>
+        <w:rPr>
+          <w:rFonts w:ascii="Times New Roman" w:hAnsi="Times New Roman" w:cs="Times New Roman"/>
+        </w:rPr>
+        <w:t xml:space="preserve"> NA</w:t>
+      </w:r>
+    </w:p>
+    <w:p>
+      <w:pPr>
+        <w:jc w:val="both"/>
+        <w:rPr>
+          <w:rFonts w:ascii="Times New Roman" w:hAnsi="Times New Roman" w:cs="Times New Roman"/>
+        </w:rPr>
+      </w:pPr>
+      <w:r>
+        <w:rPr>
+          <w:rFonts w:ascii="Times New Roman" w:hAnsi="Times New Roman" w:cs="Times New Roman"/>
+        </w:rPr>
+        <w:t>Precondiciones:</w:t>
+      </w:r>
+      <w:r>
+        <w:rPr>
+          <w:rFonts w:ascii="Times New Roman" w:hAnsi="Times New Roman" w:cs="Times New Roman"/>
+        </w:rPr>
+        <w:t xml:space="preserve"> El usuario está activo y con rol de administrador.</w:t>
+      </w:r>
+    </w:p>
+    <w:p>
+      <w:pPr>
+        <w:jc w:val="both"/>
+        <w:rPr>
+          <w:rFonts w:ascii="Times New Roman" w:hAnsi="Times New Roman" w:cs="Times New Roman"/>
+        </w:rPr>
+      </w:pPr>
+      <w:r>
+        <w:rPr>
+          <w:rFonts w:ascii="Times New Roman" w:hAnsi="Times New Roman" w:cs="Times New Roman"/>
+        </w:rPr>
         <w:lastRenderedPageBreak/>
-        <w:t>Puntos de extensión:</w:t>
-      </w:r>
-      <w:r>
-        <w:rPr>
-          <w:rFonts w:ascii="Times New Roman" w:hAnsi="Times New Roman" w:cs="Times New Roman"/>
-        </w:rPr>
-        <w:t xml:space="preserve"> NA</w:t>
-      </w:r>
-    </w:p>
-    <w:p>
-      <w:pPr>
-        <w:jc w:val="both"/>
-        <w:rPr>
-          <w:rFonts w:ascii="Times New Roman" w:hAnsi="Times New Roman" w:cs="Times New Roman"/>
-        </w:rPr>
-      </w:pPr>
-      <w:r>
-        <w:rPr>
-          <w:rFonts w:ascii="Times New Roman" w:hAnsi="Times New Roman" w:cs="Times New Roman"/>
-        </w:rPr>
-        <w:t>Requerimientos especiales:</w:t>
-      </w:r>
-      <w:r>
-        <w:rPr>
-          <w:rFonts w:ascii="Times New Roman" w:hAnsi="Times New Roman" w:cs="Times New Roman"/>
-        </w:rPr>
-        <w:t xml:space="preserve"> NA</w:t>
-      </w:r>
-    </w:p>
-    <w:p>
-      <w:pPr>
-        <w:jc w:val="both"/>
-        <w:rPr>
-          <w:rFonts w:ascii="Times New Roman" w:hAnsi="Times New Roman" w:cs="Times New Roman"/>
-        </w:rPr>
-      </w:pPr>
-      <w:r>
-        <w:rPr>
-          <w:rFonts w:ascii="Times New Roman" w:hAnsi="Times New Roman" w:cs="Times New Roman"/>
-        </w:rPr>
-        <w:t>Precondiciones:</w:t>
-      </w:r>
-      <w:r>
-        <w:rPr>
-          <w:rFonts w:ascii="Times New Roman" w:hAnsi="Times New Roman" w:cs="Times New Roman"/>
-        </w:rPr>
-        <w:t xml:space="preserve"> El usuario está activo y con rol de administrador.</w:t>
-      </w:r>
-    </w:p>
-    <w:p>
-      <w:pPr>
-        <w:jc w:val="both"/>
-        <w:rPr>
-          <w:rFonts w:ascii="Times New Roman" w:hAnsi="Times New Roman" w:cs="Times New Roman"/>
-        </w:rPr>
-      </w:pPr>
-      <w:r>
-        <w:rPr>
-          <w:rFonts w:ascii="Times New Roman" w:hAnsi="Times New Roman" w:cs="Times New Roman"/>
-        </w:rPr>
         <w:t xml:space="preserve">Postcondiciones: </w:t>
       </w:r>
       <w:r>
@@ -11610,79 +11766,79 @@
         <w:rPr>
           <w:rFonts w:ascii="Times New Roman" w:hAnsi="Times New Roman" w:cs="Times New Roman"/>
         </w:rPr>
+        <w:t>Puntos de extensión:</w:t>
+      </w:r>
+      <w:r>
+        <w:rPr>
+          <w:rFonts w:ascii="Times New Roman" w:hAnsi="Times New Roman" w:cs="Times New Roman"/>
+        </w:rPr>
+        <w:t xml:space="preserve"> Consultar usuarios.</w:t>
+      </w:r>
+    </w:p>
+    <w:p>
+      <w:pPr>
+        <w:jc w:val="both"/>
+        <w:rPr>
+          <w:rFonts w:ascii="Times New Roman" w:hAnsi="Times New Roman" w:cs="Times New Roman"/>
+        </w:rPr>
+      </w:pPr>
+      <w:r>
+        <w:rPr>
+          <w:rFonts w:ascii="Times New Roman" w:hAnsi="Times New Roman" w:cs="Times New Roman"/>
+        </w:rPr>
+        <w:t>Requerimientos especiales:</w:t>
+      </w:r>
+      <w:r>
+        <w:rPr>
+          <w:rFonts w:ascii="Times New Roman" w:hAnsi="Times New Roman" w:cs="Times New Roman"/>
+        </w:rPr>
+        <w:t xml:space="preserve"> </w:t>
+      </w:r>
+      <w:r>
+        <w:rPr>
+          <w:rFonts w:ascii="Times New Roman" w:hAnsi="Times New Roman" w:cs="Times New Roman"/>
+        </w:rPr>
+        <w:t>NA</w:t>
+      </w:r>
+    </w:p>
+    <w:p>
+      <w:pPr>
+        <w:jc w:val="both"/>
+        <w:rPr>
+          <w:rFonts w:ascii="Times New Roman" w:hAnsi="Times New Roman" w:cs="Times New Roman"/>
+        </w:rPr>
+      </w:pPr>
+      <w:r>
+        <w:rPr>
+          <w:rFonts w:ascii="Times New Roman" w:hAnsi="Times New Roman" w:cs="Times New Roman"/>
+        </w:rPr>
+        <w:t>Precondiciones:</w:t>
+      </w:r>
+      <w:r>
+        <w:rPr>
+          <w:rFonts w:ascii="Times New Roman" w:hAnsi="Times New Roman" w:cs="Times New Roman"/>
+        </w:rPr>
+        <w:t xml:space="preserve"> El usuario </w:t>
+      </w:r>
+      <w:r>
+        <w:rPr>
+          <w:rFonts w:ascii="Times New Roman" w:hAnsi="Times New Roman" w:cs="Times New Roman"/>
+        </w:rPr>
+        <w:t>está activo y con rol de administrador.</w:t>
+      </w:r>
+    </w:p>
+    <w:p>
+      <w:pPr>
+        <w:jc w:val="both"/>
+        <w:rPr>
+          <w:rFonts w:ascii="Times New Roman" w:hAnsi="Times New Roman" w:cs="Times New Roman"/>
+        </w:rPr>
+      </w:pPr>
+      <w:r>
+        <w:rPr>
+          <w:rFonts w:ascii="Times New Roman" w:hAnsi="Times New Roman" w:cs="Times New Roman"/>
+        </w:rPr>
         <w:lastRenderedPageBreak/>
-        <w:t>Puntos de extensión:</w:t>
-      </w:r>
-      <w:r>
-        <w:rPr>
-          <w:rFonts w:ascii="Times New Roman" w:hAnsi="Times New Roman" w:cs="Times New Roman"/>
-        </w:rPr>
-        <w:t xml:space="preserve"> Consultar usuarios.</w:t>
-      </w:r>
-    </w:p>
-    <w:p>
-      <w:pPr>
-        <w:jc w:val="both"/>
-        <w:rPr>
-          <w:rFonts w:ascii="Times New Roman" w:hAnsi="Times New Roman" w:cs="Times New Roman"/>
-        </w:rPr>
-      </w:pPr>
-      <w:r>
-        <w:rPr>
-          <w:rFonts w:ascii="Times New Roman" w:hAnsi="Times New Roman" w:cs="Times New Roman"/>
-        </w:rPr>
-        <w:t>Requerimientos especiales:</w:t>
-      </w:r>
-      <w:r>
-        <w:rPr>
-          <w:rFonts w:ascii="Times New Roman" w:hAnsi="Times New Roman" w:cs="Times New Roman"/>
-        </w:rPr>
-        <w:t xml:space="preserve"> </w:t>
-      </w:r>
-      <w:r>
-        <w:rPr>
-          <w:rFonts w:ascii="Times New Roman" w:hAnsi="Times New Roman" w:cs="Times New Roman"/>
-        </w:rPr>
-        <w:t>NA</w:t>
-      </w:r>
-    </w:p>
-    <w:p>
-      <w:pPr>
-        <w:jc w:val="both"/>
-        <w:rPr>
-          <w:rFonts w:ascii="Times New Roman" w:hAnsi="Times New Roman" w:cs="Times New Roman"/>
-        </w:rPr>
-      </w:pPr>
-      <w:r>
-        <w:rPr>
-          <w:rFonts w:ascii="Times New Roman" w:hAnsi="Times New Roman" w:cs="Times New Roman"/>
-        </w:rPr>
-        <w:t>Precondiciones:</w:t>
-      </w:r>
-      <w:r>
-        <w:rPr>
-          <w:rFonts w:ascii="Times New Roman" w:hAnsi="Times New Roman" w:cs="Times New Roman"/>
-        </w:rPr>
-        <w:t xml:space="preserve"> El usuario </w:t>
-      </w:r>
-      <w:r>
-        <w:rPr>
-          <w:rFonts w:ascii="Times New Roman" w:hAnsi="Times New Roman" w:cs="Times New Roman"/>
-        </w:rPr>
-        <w:t>está activo y con rol de administrador.</w:t>
-      </w:r>
-    </w:p>
-    <w:p>
-      <w:pPr>
-        <w:jc w:val="both"/>
-        <w:rPr>
-          <w:rFonts w:ascii="Times New Roman" w:hAnsi="Times New Roman" w:cs="Times New Roman"/>
-        </w:rPr>
-      </w:pPr>
-      <w:r>
-        <w:rPr>
-          <w:rFonts w:ascii="Times New Roman" w:hAnsi="Times New Roman" w:cs="Times New Roman"/>
-        </w:rPr>
         <w:t xml:space="preserve">Postcondiciones: </w:t>
       </w:r>
       <w:r>

</xml_diff>

<commit_message>
Feature: diagrama de caso de uso 6 realizado
</commit_message>
<xml_diff>
--- a/Detallado de casos de uso.docx
+++ b/Detallado de casos de uso.docx
@@ -58,7 +58,7 @@
           <w:r>
             <w:fldChar w:fldCharType="separate"/>
           </w:r>
-          <w:hyperlink w:anchor="_Toc201654121" w:history="1">
+          <w:hyperlink w:anchor="_Toc201656064" w:history="1">
             <w:r>
               <w:rPr>
                 <w:rStyle w:val="Hipervnculo"/>
@@ -85,7 +85,7 @@
                 <w:noProof/>
                 <w:webHidden/>
               </w:rPr>
-              <w:instrText xml:space="preserve"> PAGEREF _Toc201654121 \h </w:instrText>
+              <w:instrText xml:space="preserve"> PAGEREF _Toc201656064 \h </w:instrText>
             </w:r>
             <w:r>
               <w:rPr>
@@ -123,10 +123,12 @@
               <w:tab w:val="right" w:leader="dot" w:pos="8828"/>
             </w:tabs>
             <w:rPr>
+              <w:rFonts w:eastAsiaTheme="minorEastAsia"/>
               <w:noProof/>
+              <w:lang w:eastAsia="es-MX"/>
             </w:rPr>
           </w:pPr>
-          <w:hyperlink w:anchor="_Toc201654122" w:history="1">
+          <w:hyperlink w:anchor="_Toc201656065" w:history="1">
             <w:r>
               <w:rPr>
                 <w:rStyle w:val="Hipervnculo"/>
@@ -153,7 +155,7 @@
                 <w:noProof/>
                 <w:webHidden/>
               </w:rPr>
-              <w:instrText xml:space="preserve"> PAGEREF _Toc201654122 \h </w:instrText>
+              <w:instrText xml:space="preserve"> PAGEREF _Toc201656065 \h </w:instrText>
             </w:r>
             <w:r>
               <w:rPr>
@@ -196,7 +198,7 @@
               <w:lang w:eastAsia="es-MX"/>
             </w:rPr>
           </w:pPr>
-          <w:hyperlink w:anchor="_Toc201654123" w:history="1">
+          <w:hyperlink w:anchor="_Toc201656066" w:history="1">
             <w:r>
               <w:rPr>
                 <w:rStyle w:val="Hipervnculo"/>
@@ -223,7 +225,7 @@
                 <w:noProof/>
                 <w:webHidden/>
               </w:rPr>
-              <w:instrText xml:space="preserve"> PAGEREF _Toc201654123 \h </w:instrText>
+              <w:instrText xml:space="preserve"> PAGEREF _Toc201656066 \h </w:instrText>
             </w:r>
             <w:r>
               <w:rPr>
@@ -244,6 +246,76 @@
                 <w:webHidden/>
               </w:rPr>
               <w:t>4</w:t>
+            </w:r>
+            <w:r>
+              <w:rPr>
+                <w:noProof/>
+                <w:webHidden/>
+              </w:rPr>
+              <w:fldChar w:fldCharType="end"/>
+            </w:r>
+          </w:hyperlink>
+        </w:p>
+        <w:p>
+          <w:pPr>
+            <w:pStyle w:val="TDC3"/>
+            <w:tabs>
+              <w:tab w:val="right" w:leader="dot" w:pos="8828"/>
+            </w:tabs>
+            <w:rPr>
+              <w:rFonts w:eastAsiaTheme="minorEastAsia"/>
+              <w:noProof/>
+              <w:lang w:eastAsia="es-MX"/>
+            </w:rPr>
+          </w:pPr>
+          <w:hyperlink w:anchor="_Toc201656067" w:history="1">
+            <w:r>
+              <w:rPr>
+                <w:rStyle w:val="Hipervnculo"/>
+                <w:noProof/>
+              </w:rPr>
+              <w:t>Diagrama del CU02.</w:t>
+            </w:r>
+            <w:r>
+              <w:rPr>
+                <w:noProof/>
+                <w:webHidden/>
+              </w:rPr>
+              <w:tab/>
+            </w:r>
+            <w:r>
+              <w:rPr>
+                <w:noProof/>
+                <w:webHidden/>
+              </w:rPr>
+              <w:fldChar w:fldCharType="begin"/>
+            </w:r>
+            <w:r>
+              <w:rPr>
+                <w:noProof/>
+                <w:webHidden/>
+              </w:rPr>
+              <w:instrText xml:space="preserve"> PAGEREF _Toc201656067 \h </w:instrText>
+            </w:r>
+            <w:r>
+              <w:rPr>
+                <w:noProof/>
+                <w:webHidden/>
+              </w:rPr>
+            </w:r>
+            <w:r>
+              <w:rPr>
+                <w:noProof/>
+                <w:webHidden/>
+              </w:rPr>
+              <w:fldChar w:fldCharType="separate"/>
+            </w:r>
+            <w:r>
+              <w:rPr>
+                <w:noProof/>
+                <w:webHidden/>
+              </w:rPr>
+              <w:t>5</w:t>
             </w:r>
             <w:r>
               <w:rPr>
@@ -266,7 +338,7 @@
               <w:lang w:eastAsia="es-MX"/>
             </w:rPr>
           </w:pPr>
-          <w:hyperlink w:anchor="_Toc201654124" w:history="1">
+          <w:hyperlink w:anchor="_Toc201656068" w:history="1">
             <w:r>
               <w:rPr>
                 <w:rStyle w:val="Hipervnculo"/>
@@ -293,7 +365,7 @@
                 <w:noProof/>
                 <w:webHidden/>
               </w:rPr>
-              <w:instrText xml:space="preserve"> PAGEREF _Toc201654124 \h </w:instrText>
+              <w:instrText xml:space="preserve"> PAGEREF _Toc201656068 \h </w:instrText>
             </w:r>
             <w:r>
               <w:rPr>
@@ -314,6 +386,76 @@
                 <w:webHidden/>
               </w:rPr>
               <w:t>6</w:t>
+            </w:r>
+            <w:r>
+              <w:rPr>
+                <w:noProof/>
+                <w:webHidden/>
+              </w:rPr>
+              <w:fldChar w:fldCharType="end"/>
+            </w:r>
+          </w:hyperlink>
+        </w:p>
+        <w:p>
+          <w:pPr>
+            <w:pStyle w:val="TDC3"/>
+            <w:tabs>
+              <w:tab w:val="right" w:leader="dot" w:pos="8828"/>
+            </w:tabs>
+            <w:rPr>
+              <w:rFonts w:eastAsiaTheme="minorEastAsia"/>
+              <w:noProof/>
+              <w:lang w:eastAsia="es-MX"/>
+            </w:rPr>
+          </w:pPr>
+          <w:hyperlink w:anchor="_Toc201656069" w:history="1">
+            <w:r>
+              <w:rPr>
+                <w:rStyle w:val="Hipervnculo"/>
+                <w:noProof/>
+              </w:rPr>
+              <w:t>Diagrama del CU03.</w:t>
+            </w:r>
+            <w:r>
+              <w:rPr>
+                <w:noProof/>
+                <w:webHidden/>
+              </w:rPr>
+              <w:tab/>
+            </w:r>
+            <w:r>
+              <w:rPr>
+                <w:noProof/>
+                <w:webHidden/>
+              </w:rPr>
+              <w:fldChar w:fldCharType="begin"/>
+            </w:r>
+            <w:r>
+              <w:rPr>
+                <w:noProof/>
+                <w:webHidden/>
+              </w:rPr>
+              <w:instrText xml:space="preserve"> PAGEREF _Toc201656069 \h </w:instrText>
+            </w:r>
+            <w:r>
+              <w:rPr>
+                <w:noProof/>
+                <w:webHidden/>
+              </w:rPr>
+            </w:r>
+            <w:r>
+              <w:rPr>
+                <w:noProof/>
+                <w:webHidden/>
+              </w:rPr>
+              <w:fldChar w:fldCharType="separate"/>
+            </w:r>
+            <w:r>
+              <w:rPr>
+                <w:noProof/>
+                <w:webHidden/>
+              </w:rPr>
+              <w:t>7</w:t>
             </w:r>
             <w:r>
               <w:rPr>
@@ -336,7 +478,7 @@
               <w:lang w:eastAsia="es-MX"/>
             </w:rPr>
           </w:pPr>
-          <w:hyperlink w:anchor="_Toc201654125" w:history="1">
+          <w:hyperlink w:anchor="_Toc201656070" w:history="1">
             <w:r>
               <w:rPr>
                 <w:rStyle w:val="Hipervnculo"/>
@@ -363,7 +505,7 @@
                 <w:noProof/>
                 <w:webHidden/>
               </w:rPr>
-              <w:instrText xml:space="preserve"> PAGEREF _Toc201654125 \h </w:instrText>
+              <w:instrText xml:space="preserve"> PAGEREF _Toc201656070 \h </w:instrText>
             </w:r>
             <w:r>
               <w:rPr>
@@ -384,6 +526,76 @@
                 <w:webHidden/>
               </w:rPr>
               <w:t>8</w:t>
+            </w:r>
+            <w:r>
+              <w:rPr>
+                <w:noProof/>
+                <w:webHidden/>
+              </w:rPr>
+              <w:fldChar w:fldCharType="end"/>
+            </w:r>
+          </w:hyperlink>
+        </w:p>
+        <w:p>
+          <w:pPr>
+            <w:pStyle w:val="TDC3"/>
+            <w:tabs>
+              <w:tab w:val="right" w:leader="dot" w:pos="8828"/>
+            </w:tabs>
+            <w:rPr>
+              <w:rFonts w:eastAsiaTheme="minorEastAsia"/>
+              <w:noProof/>
+              <w:lang w:eastAsia="es-MX"/>
+            </w:rPr>
+          </w:pPr>
+          <w:hyperlink w:anchor="_Toc201656071" w:history="1">
+            <w:r>
+              <w:rPr>
+                <w:rStyle w:val="Hipervnculo"/>
+                <w:noProof/>
+              </w:rPr>
+              <w:t>Diagrama de CU04.</w:t>
+            </w:r>
+            <w:r>
+              <w:rPr>
+                <w:noProof/>
+                <w:webHidden/>
+              </w:rPr>
+              <w:tab/>
+            </w:r>
+            <w:r>
+              <w:rPr>
+                <w:noProof/>
+                <w:webHidden/>
+              </w:rPr>
+              <w:fldChar w:fldCharType="begin"/>
+            </w:r>
+            <w:r>
+              <w:rPr>
+                <w:noProof/>
+                <w:webHidden/>
+              </w:rPr>
+              <w:instrText xml:space="preserve"> PAGEREF _Toc201656071 \h </w:instrText>
+            </w:r>
+            <w:r>
+              <w:rPr>
+                <w:noProof/>
+                <w:webHidden/>
+              </w:rPr>
+            </w:r>
+            <w:r>
+              <w:rPr>
+                <w:noProof/>
+                <w:webHidden/>
+              </w:rPr>
+              <w:fldChar w:fldCharType="separate"/>
+            </w:r>
+            <w:r>
+              <w:rPr>
+                <w:noProof/>
+                <w:webHidden/>
+              </w:rPr>
+              <w:t>9</w:t>
             </w:r>
             <w:r>
               <w:rPr>
@@ -406,7 +618,7 @@
               <w:lang w:eastAsia="es-MX"/>
             </w:rPr>
           </w:pPr>
-          <w:hyperlink w:anchor="_Toc201654126" w:history="1">
+          <w:hyperlink w:anchor="_Toc201656072" w:history="1">
             <w:r>
               <w:rPr>
                 <w:rStyle w:val="Hipervnculo"/>
@@ -433,7 +645,7 @@
                 <w:noProof/>
                 <w:webHidden/>
               </w:rPr>
-              <w:instrText xml:space="preserve"> PAGEREF _Toc201654126 \h </w:instrText>
+              <w:instrText xml:space="preserve"> PAGEREF _Toc201656072 \h </w:instrText>
             </w:r>
             <w:r>
               <w:rPr>
@@ -453,7 +665,77 @@
                 <w:noProof/>
                 <w:webHidden/>
               </w:rPr>
-              <w:t>8</w:t>
+              <w:t>10</w:t>
+            </w:r>
+            <w:r>
+              <w:rPr>
+                <w:noProof/>
+                <w:webHidden/>
+              </w:rPr>
+              <w:fldChar w:fldCharType="end"/>
+            </w:r>
+          </w:hyperlink>
+        </w:p>
+        <w:p>
+          <w:pPr>
+            <w:pStyle w:val="TDC3"/>
+            <w:tabs>
+              <w:tab w:val="right" w:leader="dot" w:pos="8828"/>
+            </w:tabs>
+            <w:rPr>
+              <w:rFonts w:eastAsiaTheme="minorEastAsia"/>
+              <w:noProof/>
+              <w:lang w:eastAsia="es-MX"/>
+            </w:rPr>
+          </w:pPr>
+          <w:hyperlink w:anchor="_Toc201656073" w:history="1">
+            <w:r>
+              <w:rPr>
+                <w:rStyle w:val="Hipervnculo"/>
+                <w:noProof/>
+              </w:rPr>
+              <w:t>Diagrama de CU05.</w:t>
+            </w:r>
+            <w:r>
+              <w:rPr>
+                <w:noProof/>
+                <w:webHidden/>
+              </w:rPr>
+              <w:tab/>
+            </w:r>
+            <w:r>
+              <w:rPr>
+                <w:noProof/>
+                <w:webHidden/>
+              </w:rPr>
+              <w:fldChar w:fldCharType="begin"/>
+            </w:r>
+            <w:r>
+              <w:rPr>
+                <w:noProof/>
+                <w:webHidden/>
+              </w:rPr>
+              <w:instrText xml:space="preserve"> PAGEREF _Toc201656073 \h </w:instrText>
+            </w:r>
+            <w:r>
+              <w:rPr>
+                <w:noProof/>
+                <w:webHidden/>
+              </w:rPr>
+            </w:r>
+            <w:r>
+              <w:rPr>
+                <w:noProof/>
+                <w:webHidden/>
+              </w:rPr>
+              <w:fldChar w:fldCharType="separate"/>
+            </w:r>
+            <w:r>
+              <w:rPr>
+                <w:noProof/>
+                <w:webHidden/>
+              </w:rPr>
+              <w:t>11</w:t>
             </w:r>
             <w:r>
               <w:rPr>
@@ -476,13 +758,27 @@
               <w:lang w:eastAsia="es-MX"/>
             </w:rPr>
           </w:pPr>
-          <w:hyperlink w:anchor="_Toc201654127" w:history="1">
+          <w:hyperlink w:anchor="_Toc201656074" w:history="1">
             <w:r>
               <w:rPr>
                 <w:rStyle w:val="Hipervnculo"/>
                 <w:noProof/>
               </w:rPr>
-              <w:t>CU06 – Registrar usuario.</w:t>
+              <w:t>CU06 – Registra</w:t>
+            </w:r>
+            <w:r>
+              <w:rPr>
+                <w:rStyle w:val="Hipervnculo"/>
+                <w:noProof/>
+              </w:rPr>
+              <w:t>r</w:t>
+            </w:r>
+            <w:r>
+              <w:rPr>
+                <w:rStyle w:val="Hipervnculo"/>
+                <w:noProof/>
+              </w:rPr>
+              <w:t xml:space="preserve"> usuario.</w:t>
             </w:r>
             <w:r>
               <w:rPr>
@@ -503,7 +799,7 @@
                 <w:noProof/>
                 <w:webHidden/>
               </w:rPr>
-              <w:instrText xml:space="preserve"> PAGEREF _Toc201654127 \h </w:instrText>
+              <w:instrText xml:space="preserve"> PAGEREF _Toc201656074 \h </w:instrText>
             </w:r>
             <w:r>
               <w:rPr>
@@ -523,7 +819,7 @@
                 <w:noProof/>
                 <w:webHidden/>
               </w:rPr>
-              <w:t>9</w:t>
+              <w:t>11</w:t>
             </w:r>
             <w:r>
               <w:rPr>
@@ -546,7 +842,7 @@
               <w:lang w:eastAsia="es-MX"/>
             </w:rPr>
           </w:pPr>
-          <w:hyperlink w:anchor="_Toc201654128" w:history="1">
+          <w:hyperlink w:anchor="_Toc201656075" w:history="1">
             <w:r>
               <w:rPr>
                 <w:rStyle w:val="Hipervnculo"/>
@@ -573,7 +869,7 @@
                 <w:noProof/>
                 <w:webHidden/>
               </w:rPr>
-              <w:instrText xml:space="preserve"> PAGEREF _Toc201654128 \h </w:instrText>
+              <w:instrText xml:space="preserve"> PAGEREF _Toc201656075 \h </w:instrText>
             </w:r>
             <w:r>
               <w:rPr>
@@ -593,7 +889,7 @@
                 <w:noProof/>
                 <w:webHidden/>
               </w:rPr>
-              <w:t>10</w:t>
+              <w:t>12</w:t>
             </w:r>
             <w:r>
               <w:rPr>
@@ -616,7 +912,7 @@
               <w:lang w:eastAsia="es-MX"/>
             </w:rPr>
           </w:pPr>
-          <w:hyperlink w:anchor="_Toc201654129" w:history="1">
+          <w:hyperlink w:anchor="_Toc201656076" w:history="1">
             <w:r>
               <w:rPr>
                 <w:rStyle w:val="Hipervnculo"/>
@@ -643,7 +939,7 @@
                 <w:noProof/>
                 <w:webHidden/>
               </w:rPr>
-              <w:instrText xml:space="preserve"> PAGEREF _Toc201654129 \h </w:instrText>
+              <w:instrText xml:space="preserve"> PAGEREF _Toc201656076 \h </w:instrText>
             </w:r>
             <w:r>
               <w:rPr>
@@ -663,7 +959,7 @@
                 <w:noProof/>
                 <w:webHidden/>
               </w:rPr>
-              <w:t>11</w:t>
+              <w:t>13</w:t>
             </w:r>
             <w:r>
               <w:rPr>
@@ -686,7 +982,7 @@
               <w:lang w:eastAsia="es-MX"/>
             </w:rPr>
           </w:pPr>
-          <w:hyperlink w:anchor="_Toc201654130" w:history="1">
+          <w:hyperlink w:anchor="_Toc201656077" w:history="1">
             <w:r>
               <w:rPr>
                 <w:rStyle w:val="Hipervnculo"/>
@@ -713,7 +1009,7 @@
                 <w:noProof/>
                 <w:webHidden/>
               </w:rPr>
-              <w:instrText xml:space="preserve"> PAGEREF _Toc201654130 \h </w:instrText>
+              <w:instrText xml:space="preserve"> PAGEREF _Toc201656077 \h </w:instrText>
             </w:r>
             <w:r>
               <w:rPr>
@@ -733,7 +1029,7 @@
                 <w:noProof/>
                 <w:webHidden/>
               </w:rPr>
-              <w:t>12</w:t>
+              <w:t>14</w:t>
             </w:r>
             <w:r>
               <w:rPr>
@@ -756,7 +1052,7 @@
               <w:lang w:eastAsia="es-MX"/>
             </w:rPr>
           </w:pPr>
-          <w:hyperlink w:anchor="_Toc201654131" w:history="1">
+          <w:hyperlink w:anchor="_Toc201656078" w:history="1">
             <w:r>
               <w:rPr>
                 <w:rStyle w:val="Hipervnculo"/>
@@ -783,7 +1079,7 @@
                 <w:noProof/>
                 <w:webHidden/>
               </w:rPr>
-              <w:instrText xml:space="preserve"> PAGEREF _Toc201654131 \h </w:instrText>
+              <w:instrText xml:space="preserve"> PAGEREF _Toc201656078 \h </w:instrText>
             </w:r>
             <w:r>
               <w:rPr>
@@ -803,7 +1099,7 @@
                 <w:noProof/>
                 <w:webHidden/>
               </w:rPr>
-              <w:t>13</w:t>
+              <w:t>15</w:t>
             </w:r>
             <w:r>
               <w:rPr>
@@ -826,7 +1122,7 @@
               <w:lang w:eastAsia="es-MX"/>
             </w:rPr>
           </w:pPr>
-          <w:hyperlink w:anchor="_Toc201654132" w:history="1">
+          <w:hyperlink w:anchor="_Toc201656079" w:history="1">
             <w:r>
               <w:rPr>
                 <w:rStyle w:val="Hipervnculo"/>
@@ -853,7 +1149,7 @@
                 <w:noProof/>
                 <w:webHidden/>
               </w:rPr>
-              <w:instrText xml:space="preserve"> PAGEREF _Toc201654132 \h </w:instrText>
+              <w:instrText xml:space="preserve"> PAGEREF _Toc201656079 \h </w:instrText>
             </w:r>
             <w:r>
               <w:rPr>
@@ -873,7 +1169,7 @@
                 <w:noProof/>
                 <w:webHidden/>
               </w:rPr>
-              <w:t>14</w:t>
+              <w:t>16</w:t>
             </w:r>
             <w:r>
               <w:rPr>
@@ -896,7 +1192,7 @@
               <w:lang w:eastAsia="es-MX"/>
             </w:rPr>
           </w:pPr>
-          <w:hyperlink w:anchor="_Toc201654133" w:history="1">
+          <w:hyperlink w:anchor="_Toc201656080" w:history="1">
             <w:r>
               <w:rPr>
                 <w:rStyle w:val="Hipervnculo"/>
@@ -923,7 +1219,7 @@
                 <w:noProof/>
                 <w:webHidden/>
               </w:rPr>
-              <w:instrText xml:space="preserve"> PAGEREF _Toc201654133 \h </w:instrText>
+              <w:instrText xml:space="preserve"> PAGEREF _Toc201656080 \h </w:instrText>
             </w:r>
             <w:r>
               <w:rPr>
@@ -943,7 +1239,7 @@
                 <w:noProof/>
                 <w:webHidden/>
               </w:rPr>
-              <w:t>15</w:t>
+              <w:t>17</w:t>
             </w:r>
             <w:r>
               <w:rPr>
@@ -966,7 +1262,7 @@
               <w:lang w:eastAsia="es-MX"/>
             </w:rPr>
           </w:pPr>
-          <w:hyperlink w:anchor="_Toc201654134" w:history="1">
+          <w:hyperlink w:anchor="_Toc201656081" w:history="1">
             <w:r>
               <w:rPr>
                 <w:rStyle w:val="Hipervnculo"/>
@@ -993,7 +1289,7 @@
                 <w:noProof/>
                 <w:webHidden/>
               </w:rPr>
-              <w:instrText xml:space="preserve"> PAGEREF _Toc201654134 \h </w:instrText>
+              <w:instrText xml:space="preserve"> PAGEREF _Toc201656081 \h </w:instrText>
             </w:r>
             <w:r>
               <w:rPr>
@@ -1013,7 +1309,7 @@
                 <w:noProof/>
                 <w:webHidden/>
               </w:rPr>
-              <w:t>16</w:t>
+              <w:t>18</w:t>
             </w:r>
             <w:r>
               <w:rPr>
@@ -1036,7 +1332,7 @@
               <w:lang w:eastAsia="es-MX"/>
             </w:rPr>
           </w:pPr>
-          <w:hyperlink w:anchor="_Toc201654135" w:history="1">
+          <w:hyperlink w:anchor="_Toc201656082" w:history="1">
             <w:r>
               <w:rPr>
                 <w:rStyle w:val="Hipervnculo"/>
@@ -1063,7 +1359,7 @@
                 <w:noProof/>
                 <w:webHidden/>
               </w:rPr>
-              <w:instrText xml:space="preserve"> PAGEREF _Toc201654135 \h </w:instrText>
+              <w:instrText xml:space="preserve"> PAGEREF _Toc201656082 \h </w:instrText>
             </w:r>
             <w:r>
               <w:rPr>
@@ -1083,7 +1379,7 @@
                 <w:noProof/>
                 <w:webHidden/>
               </w:rPr>
-              <w:t>17</w:t>
+              <w:t>19</w:t>
             </w:r>
             <w:r>
               <w:rPr>
@@ -1106,7 +1402,7 @@
               <w:lang w:eastAsia="es-MX"/>
             </w:rPr>
           </w:pPr>
-          <w:hyperlink w:anchor="_Toc201654136" w:history="1">
+          <w:hyperlink w:anchor="_Toc201656083" w:history="1">
             <w:r>
               <w:rPr>
                 <w:rStyle w:val="Hipervnculo"/>
@@ -1133,7 +1429,7 @@
                 <w:noProof/>
                 <w:webHidden/>
               </w:rPr>
-              <w:instrText xml:space="preserve"> PAGEREF _Toc201654136 \h </w:instrText>
+              <w:instrText xml:space="preserve"> PAGEREF _Toc201656083 \h </w:instrText>
             </w:r>
             <w:r>
               <w:rPr>
@@ -1153,7 +1449,7 @@
                 <w:noProof/>
                 <w:webHidden/>
               </w:rPr>
-              <w:t>18</w:t>
+              <w:t>20</w:t>
             </w:r>
             <w:r>
               <w:rPr>
@@ -1176,7 +1472,7 @@
               <w:lang w:eastAsia="es-MX"/>
             </w:rPr>
           </w:pPr>
-          <w:hyperlink w:anchor="_Toc201654137" w:history="1">
+          <w:hyperlink w:anchor="_Toc201656084" w:history="1">
             <w:r>
               <w:rPr>
                 <w:rStyle w:val="Hipervnculo"/>
@@ -1203,7 +1499,7 @@
                 <w:noProof/>
                 <w:webHidden/>
               </w:rPr>
-              <w:instrText xml:space="preserve"> PAGEREF _Toc201654137 \h </w:instrText>
+              <w:instrText xml:space="preserve"> PAGEREF _Toc201656084 \h </w:instrText>
             </w:r>
             <w:r>
               <w:rPr>
@@ -1223,7 +1519,7 @@
                 <w:noProof/>
                 <w:webHidden/>
               </w:rPr>
-              <w:t>19</w:t>
+              <w:t>21</w:t>
             </w:r>
             <w:r>
               <w:rPr>
@@ -1246,7 +1542,7 @@
               <w:lang w:eastAsia="es-MX"/>
             </w:rPr>
           </w:pPr>
-          <w:hyperlink w:anchor="_Toc201654138" w:history="1">
+          <w:hyperlink w:anchor="_Toc201656085" w:history="1">
             <w:r>
               <w:rPr>
                 <w:rStyle w:val="Hipervnculo"/>
@@ -1273,7 +1569,7 @@
                 <w:noProof/>
                 <w:webHidden/>
               </w:rPr>
-              <w:instrText xml:space="preserve"> PAGEREF _Toc201654138 \h </w:instrText>
+              <w:instrText xml:space="preserve"> PAGEREF _Toc201656085 \h </w:instrText>
             </w:r>
             <w:r>
               <w:rPr>
@@ -1293,7 +1589,7 @@
                 <w:noProof/>
                 <w:webHidden/>
               </w:rPr>
-              <w:t>20</w:t>
+              <w:t>22</w:t>
             </w:r>
             <w:r>
               <w:rPr>
@@ -1316,7 +1612,7 @@
               <w:lang w:eastAsia="es-MX"/>
             </w:rPr>
           </w:pPr>
-          <w:hyperlink w:anchor="_Toc201654139" w:history="1">
+          <w:hyperlink w:anchor="_Toc201656086" w:history="1">
             <w:r>
               <w:rPr>
                 <w:rStyle w:val="Hipervnculo"/>
@@ -1343,7 +1639,7 @@
                 <w:noProof/>
                 <w:webHidden/>
               </w:rPr>
-              <w:instrText xml:space="preserve"> PAGEREF _Toc201654139 \h </w:instrText>
+              <w:instrText xml:space="preserve"> PAGEREF _Toc201656086 \h </w:instrText>
             </w:r>
             <w:r>
               <w:rPr>
@@ -1363,7 +1659,7 @@
                 <w:noProof/>
                 <w:webHidden/>
               </w:rPr>
-              <w:t>21</w:t>
+              <w:t>23</w:t>
             </w:r>
             <w:r>
               <w:rPr>
@@ -1403,7 +1699,7 @@
       <w:pPr>
         <w:pStyle w:val="Ttulo2"/>
       </w:pPr>
-      <w:bookmarkStart w:id="0" w:name="_Toc201654121"/>
+      <w:bookmarkStart w:id="0" w:name="_Toc201656064"/>
       <w:r>
         <w:lastRenderedPageBreak/>
         <w:t xml:space="preserve">CU01 – </w:t>
@@ -1624,41 +1920,97 @@
               <w:rPr>
                 <w:rFonts w:ascii="Times New Roman" w:hAnsi="Times New Roman" w:cs="Times New Roman"/>
               </w:rPr>
-              <w:t>consulta la tabla de projects, y la tabla de generics para obtener la información del proyecto.</w:t>
-            </w:r>
-          </w:p>
-        </w:tc>
-        <w:tc>
-          <w:tcPr>
-            <w:tcW w:w="4414" w:type="dxa"/>
-          </w:tcPr>
-          <w:p>
-            <w:pPr>
-              <w:jc w:val="both"/>
-              <w:rPr>
-                <w:rFonts w:ascii="Times New Roman" w:hAnsi="Times New Roman" w:cs="Times New Roman"/>
-              </w:rPr>
-            </w:pPr>
-          </w:p>
-        </w:tc>
-      </w:tr>
-      <w:tr>
-        <w:tc>
-          <w:tcPr>
-            <w:tcW w:w="4414" w:type="dxa"/>
-          </w:tcPr>
-          <w:p>
-            <w:pPr>
-              <w:jc w:val="both"/>
-              <w:rPr>
-                <w:rFonts w:ascii="Times New Roman" w:hAnsi="Times New Roman" w:cs="Times New Roman"/>
-              </w:rPr>
-            </w:pPr>
-            <w:r>
-              <w:rPr>
-                <w:rFonts w:ascii="Times New Roman" w:hAnsi="Times New Roman" w:cs="Times New Roman"/>
-              </w:rPr>
-              <w:t>El sistema consulta la tabla technologies, skills y generics para obtener el nombre de las tecnologías usadas en el proyecto.</w:t>
+              <w:t xml:space="preserve">consulta la tabla de </w:t>
+            </w:r>
+            <w:proofErr w:type="spellStart"/>
+            <w:r>
+              <w:rPr>
+                <w:rFonts w:ascii="Times New Roman" w:hAnsi="Times New Roman" w:cs="Times New Roman"/>
+              </w:rPr>
+              <w:t>projects</w:t>
+            </w:r>
+            <w:proofErr w:type="spellEnd"/>
+            <w:r>
+              <w:rPr>
+                <w:rFonts w:ascii="Times New Roman" w:hAnsi="Times New Roman" w:cs="Times New Roman"/>
+              </w:rPr>
+              <w:t>, y la tabla de generics para obtener la información del proyecto.</w:t>
+            </w:r>
+          </w:p>
+        </w:tc>
+        <w:tc>
+          <w:tcPr>
+            <w:tcW w:w="4414" w:type="dxa"/>
+          </w:tcPr>
+          <w:p>
+            <w:pPr>
+              <w:jc w:val="both"/>
+              <w:rPr>
+                <w:rFonts w:ascii="Times New Roman" w:hAnsi="Times New Roman" w:cs="Times New Roman"/>
+              </w:rPr>
+            </w:pPr>
+          </w:p>
+        </w:tc>
+      </w:tr>
+      <w:tr>
+        <w:tc>
+          <w:tcPr>
+            <w:tcW w:w="4414" w:type="dxa"/>
+          </w:tcPr>
+          <w:p>
+            <w:pPr>
+              <w:jc w:val="both"/>
+              <w:rPr>
+                <w:rFonts w:ascii="Times New Roman" w:hAnsi="Times New Roman" w:cs="Times New Roman"/>
+              </w:rPr>
+            </w:pPr>
+            <w:r>
+              <w:rPr>
+                <w:rFonts w:ascii="Times New Roman" w:hAnsi="Times New Roman" w:cs="Times New Roman"/>
+              </w:rPr>
+              <w:t xml:space="preserve">El sistema consulta la tabla </w:t>
+            </w:r>
+            <w:proofErr w:type="spellStart"/>
+            <w:r>
+              <w:rPr>
+                <w:rFonts w:ascii="Times New Roman" w:hAnsi="Times New Roman" w:cs="Times New Roman"/>
+              </w:rPr>
+              <w:t>technologies</w:t>
+            </w:r>
+            <w:proofErr w:type="spellEnd"/>
+            <w:r>
+              <w:rPr>
+                <w:rFonts w:ascii="Times New Roman" w:hAnsi="Times New Roman" w:cs="Times New Roman"/>
+              </w:rPr>
+              <w:t xml:space="preserve">, </w:t>
+            </w:r>
+            <w:proofErr w:type="spellStart"/>
+            <w:r>
+              <w:rPr>
+                <w:rFonts w:ascii="Times New Roman" w:hAnsi="Times New Roman" w:cs="Times New Roman"/>
+              </w:rPr>
+              <w:t>skills</w:t>
+            </w:r>
+            <w:proofErr w:type="spellEnd"/>
+            <w:r>
+              <w:rPr>
+                <w:rFonts w:ascii="Times New Roman" w:hAnsi="Times New Roman" w:cs="Times New Roman"/>
+              </w:rPr>
+              <w:t xml:space="preserve"> y </w:t>
+            </w:r>
+            <w:proofErr w:type="spellStart"/>
+            <w:r>
+              <w:rPr>
+                <w:rFonts w:ascii="Times New Roman" w:hAnsi="Times New Roman" w:cs="Times New Roman"/>
+              </w:rPr>
+              <w:t>generics</w:t>
+            </w:r>
+            <w:proofErr w:type="spellEnd"/>
+            <w:r>
+              <w:rPr>
+                <w:rFonts w:ascii="Times New Roman" w:hAnsi="Times New Roman" w:cs="Times New Roman"/>
+              </w:rPr>
+              <w:t xml:space="preserve"> para obtener el nombre de las tecnologías usadas en el proyecto.</w:t>
             </w:r>
           </w:p>
         </w:tc>
@@ -1960,7 +2312,7 @@
       <w:pPr>
         <w:pStyle w:val="Ttulo3"/>
       </w:pPr>
-      <w:bookmarkStart w:id="1" w:name="_Toc201654122"/>
+      <w:bookmarkStart w:id="1" w:name="_Toc201656065"/>
       <w:r>
         <w:lastRenderedPageBreak/>
         <w:t>Diagrama del CU01.</w:t>
@@ -2067,7 +2419,7 @@
       <w:pPr>
         <w:pStyle w:val="Ttulo2"/>
       </w:pPr>
-      <w:bookmarkStart w:id="2" w:name="_Toc201654123"/>
+      <w:bookmarkStart w:id="2" w:name="_Toc201656066"/>
       <w:r>
         <w:lastRenderedPageBreak/>
         <w:t>CU0</w:t>
@@ -2544,6 +2896,7 @@
       <w:pPr>
         <w:pStyle w:val="Ttulo3"/>
       </w:pPr>
+      <w:bookmarkStart w:id="3" w:name="_Toc201656067"/>
       <w:r>
         <w:lastRenderedPageBreak/>
         <w:t>Diagrama del CU02</w:t>
@@ -2551,6 +2904,7 @@
       <w:r>
         <w:t>.</w:t>
       </w:r>
+      <w:bookmarkEnd w:id="3"/>
     </w:p>
     <w:p>
       <w:pPr>
@@ -2652,7 +3006,7 @@
       <w:pPr>
         <w:pStyle w:val="Ttulo2"/>
       </w:pPr>
-      <w:bookmarkStart w:id="3" w:name="_Toc201654124"/>
+      <w:bookmarkStart w:id="4" w:name="_Toc201656068"/>
       <w:r>
         <w:lastRenderedPageBreak/>
         <w:t>CU0</w:t>
@@ -2666,7 +3020,7 @@
       <w:r>
         <w:t>Consultar experiencia y educación.</w:t>
       </w:r>
-      <w:bookmarkEnd w:id="3"/>
+      <w:bookmarkEnd w:id="4"/>
     </w:p>
     <w:p>
       <w:pPr>
@@ -2705,7 +3059,21 @@
         <w:rPr>
           <w:rFonts w:ascii="Times New Roman" w:hAnsi="Times New Roman" w:cs="Times New Roman"/>
         </w:rPr>
-        <w:t xml:space="preserve"> El usuario es capaz de ver la experiencia y educación, primeramente, como una barra con foto, nombre de la institución y fecha de inicio y/o fin. Posteriormente si da click a un botón se agrandará la barra y se le agregará la descripción de la experiencia.</w:t>
+        <w:t xml:space="preserve"> El usuario es capaz de ver la experiencia y educación, primeramente, como una barra con foto, nombre de la institución y fecha de inicio y/o fin. Posteriormente si da </w:t>
+      </w:r>
+      <w:proofErr w:type="gramStart"/>
+      <w:r>
+        <w:rPr>
+          <w:rFonts w:ascii="Times New Roman" w:hAnsi="Times New Roman" w:cs="Times New Roman"/>
+        </w:rPr>
+        <w:t>click</w:t>
+      </w:r>
+      <w:proofErr w:type="gramEnd"/>
+      <w:r>
+        <w:rPr>
+          <w:rFonts w:ascii="Times New Roman" w:hAnsi="Times New Roman" w:cs="Times New Roman"/>
+        </w:rPr>
+        <w:t xml:space="preserve"> a un botón se agrandará la barra y se le agregará la descripción de la experiencia.</w:t>
       </w:r>
     </w:p>
     <w:tbl>
@@ -2843,7 +3211,49 @@
               <w:rPr>
                 <w:rFonts w:ascii="Times New Roman" w:hAnsi="Times New Roman" w:cs="Times New Roman"/>
               </w:rPr>
-              <w:t>El sistema consulta la tabla de experiences, generics y type_of para obtener la foto, nombre de la institución, descripción, tipo de experiencia, fecha de inicio y fecha de fin.</w:t>
+              <w:t xml:space="preserve">El sistema consulta la tabla de </w:t>
+            </w:r>
+            <w:proofErr w:type="spellStart"/>
+            <w:r>
+              <w:rPr>
+                <w:rFonts w:ascii="Times New Roman" w:hAnsi="Times New Roman" w:cs="Times New Roman"/>
+              </w:rPr>
+              <w:t>experiences</w:t>
+            </w:r>
+            <w:proofErr w:type="spellEnd"/>
+            <w:r>
+              <w:rPr>
+                <w:rFonts w:ascii="Times New Roman" w:hAnsi="Times New Roman" w:cs="Times New Roman"/>
+              </w:rPr>
+              <w:t xml:space="preserve">, </w:t>
+            </w:r>
+            <w:proofErr w:type="spellStart"/>
+            <w:r>
+              <w:rPr>
+                <w:rFonts w:ascii="Times New Roman" w:hAnsi="Times New Roman" w:cs="Times New Roman"/>
+              </w:rPr>
+              <w:t>generics</w:t>
+            </w:r>
+            <w:proofErr w:type="spellEnd"/>
+            <w:r>
+              <w:rPr>
+                <w:rFonts w:ascii="Times New Roman" w:hAnsi="Times New Roman" w:cs="Times New Roman"/>
+              </w:rPr>
+              <w:t xml:space="preserve"> y </w:t>
+            </w:r>
+            <w:proofErr w:type="spellStart"/>
+            <w:r>
+              <w:rPr>
+                <w:rFonts w:ascii="Times New Roman" w:hAnsi="Times New Roman" w:cs="Times New Roman"/>
+              </w:rPr>
+              <w:t>type_of</w:t>
+            </w:r>
+            <w:proofErr w:type="spellEnd"/>
+            <w:r>
+              <w:rPr>
+                <w:rFonts w:ascii="Times New Roman" w:hAnsi="Times New Roman" w:cs="Times New Roman"/>
+              </w:rPr>
+              <w:t xml:space="preserve"> para obtener la foto, nombre de la institución, descripción, tipo de experiencia, fecha de inicio y fecha de fin.</w:t>
             </w:r>
           </w:p>
         </w:tc>
@@ -3135,10 +3545,12 @@
       <w:pPr>
         <w:pStyle w:val="Ttulo3"/>
       </w:pPr>
+      <w:bookmarkStart w:id="5" w:name="_Toc201656069"/>
       <w:r>
         <w:lastRenderedPageBreak/>
         <w:t>Diagrama del CU03.</w:t>
       </w:r>
+      <w:bookmarkEnd w:id="5"/>
     </w:p>
     <w:p>
       <w:pPr>
@@ -3240,7 +3652,7 @@
       <w:pPr>
         <w:pStyle w:val="Ttulo2"/>
       </w:pPr>
-      <w:bookmarkStart w:id="4" w:name="_Toc201654125"/>
+      <w:bookmarkStart w:id="6" w:name="_Toc201656070"/>
       <w:r>
         <w:lastRenderedPageBreak/>
         <w:t>CU0</w:t>
@@ -3254,7 +3666,7 @@
       <w:r>
         <w:t>Registrar mensaje por correo.</w:t>
       </w:r>
-      <w:bookmarkEnd w:id="4"/>
+      <w:bookmarkEnd w:id="6"/>
     </w:p>
     <w:p>
       <w:pPr>
@@ -3619,7 +4031,21 @@
               <w:rPr>
                 <w:rFonts w:ascii="Times New Roman" w:hAnsi="Times New Roman" w:cs="Times New Roman"/>
               </w:rPr>
-              <w:t>[Si es válido] El sistema recopila los datos y busca el ID del usuario usando su correo y la tabla de users.</w:t>
+              <w:t xml:space="preserve">[Si es válido] El sistema recopila los datos y busca el ID del usuario usando su correo y la tabla de </w:t>
+            </w:r>
+            <w:proofErr w:type="spellStart"/>
+            <w:r>
+              <w:rPr>
+                <w:rFonts w:ascii="Times New Roman" w:hAnsi="Times New Roman" w:cs="Times New Roman"/>
+              </w:rPr>
+              <w:t>users</w:t>
+            </w:r>
+            <w:proofErr w:type="spellEnd"/>
+            <w:r>
+              <w:rPr>
+                <w:rFonts w:ascii="Times New Roman" w:hAnsi="Times New Roman" w:cs="Times New Roman"/>
+              </w:rPr>
+              <w:t>.</w:t>
             </w:r>
           </w:p>
         </w:tc>
@@ -3831,10 +4257,12 @@
       <w:pPr>
         <w:pStyle w:val="Ttulo3"/>
       </w:pPr>
+      <w:bookmarkStart w:id="7" w:name="_Toc201656071"/>
       <w:r>
         <w:lastRenderedPageBreak/>
         <w:t>Diagrama de CU04.</w:t>
       </w:r>
+      <w:bookmarkEnd w:id="7"/>
     </w:p>
     <w:p>
       <w:pPr>
@@ -3936,7 +4364,7 @@
       <w:pPr>
         <w:pStyle w:val="Ttulo2"/>
       </w:pPr>
-      <w:bookmarkStart w:id="5" w:name="_Toc201654126"/>
+      <w:bookmarkStart w:id="8" w:name="_Toc201656072"/>
       <w:r>
         <w:lastRenderedPageBreak/>
         <w:t>CU0</w:t>
@@ -3950,7 +4378,7 @@
       <w:r>
         <w:t>Iniciar sesión.</w:t>
       </w:r>
-      <w:bookmarkEnd w:id="5"/>
+      <w:bookmarkEnd w:id="8"/>
     </w:p>
     <w:p>
       <w:pPr>
@@ -4303,7 +4731,21 @@
               <w:rPr>
                 <w:rFonts w:ascii="Times New Roman" w:hAnsi="Times New Roman" w:cs="Times New Roman"/>
               </w:rPr>
-              <w:t>[Si es válido] El sistema recopila la contraseña de la tabla users donde el correo sea igual al que ingresó el usuario.</w:t>
+              <w:t xml:space="preserve">[Si es válido] El sistema recopila la contraseña de la tabla </w:t>
+            </w:r>
+            <w:proofErr w:type="spellStart"/>
+            <w:r>
+              <w:rPr>
+                <w:rFonts w:ascii="Times New Roman" w:hAnsi="Times New Roman" w:cs="Times New Roman"/>
+              </w:rPr>
+              <w:t>users</w:t>
+            </w:r>
+            <w:proofErr w:type="spellEnd"/>
+            <w:r>
+              <w:rPr>
+                <w:rFonts w:ascii="Times New Roman" w:hAnsi="Times New Roman" w:cs="Times New Roman"/>
+              </w:rPr>
+              <w:t xml:space="preserve"> donde el correo sea igual al que ingresó el usuario.</w:t>
             </w:r>
           </w:p>
         </w:tc>
@@ -4383,7 +4825,35 @@
               <w:rPr>
                 <w:rFonts w:ascii="Times New Roman" w:hAnsi="Times New Roman" w:cs="Times New Roman"/>
               </w:rPr>
-              <w:t>El sistema recupera el ID_rol del usuario de la tabla user_rol que coincida con el ID del usuario obtenido previamente</w:t>
+              <w:t xml:space="preserve">El sistema recupera el </w:t>
+            </w:r>
+            <w:proofErr w:type="spellStart"/>
+            <w:r>
+              <w:rPr>
+                <w:rFonts w:ascii="Times New Roman" w:hAnsi="Times New Roman" w:cs="Times New Roman"/>
+              </w:rPr>
+              <w:t>ID_rol</w:t>
+            </w:r>
+            <w:proofErr w:type="spellEnd"/>
+            <w:r>
+              <w:rPr>
+                <w:rFonts w:ascii="Times New Roman" w:hAnsi="Times New Roman" w:cs="Times New Roman"/>
+              </w:rPr>
+              <w:t xml:space="preserve"> del usuario de la tabla </w:t>
+            </w:r>
+            <w:proofErr w:type="spellStart"/>
+            <w:r>
+              <w:rPr>
+                <w:rFonts w:ascii="Times New Roman" w:hAnsi="Times New Roman" w:cs="Times New Roman"/>
+              </w:rPr>
+              <w:t>user_rol</w:t>
+            </w:r>
+            <w:proofErr w:type="spellEnd"/>
+            <w:r>
+              <w:rPr>
+                <w:rFonts w:ascii="Times New Roman" w:hAnsi="Times New Roman" w:cs="Times New Roman"/>
+              </w:rPr>
+              <w:t xml:space="preserve"> que coincida con el ID del usuario obtenido previamente</w:t>
             </w:r>
           </w:p>
         </w:tc>
@@ -4424,7 +4894,49 @@
               <w:rPr>
                 <w:rFonts w:ascii="Times New Roman" w:hAnsi="Times New Roman" w:cs="Times New Roman"/>
               </w:rPr>
-              <w:t>El sistema utiliza el ID_rol en la tabla rols para obtener el titulo del rol que coincida con ese ID_rol.</w:t>
+              <w:t xml:space="preserve">El sistema utiliza el </w:t>
+            </w:r>
+            <w:proofErr w:type="spellStart"/>
+            <w:r>
+              <w:rPr>
+                <w:rFonts w:ascii="Times New Roman" w:hAnsi="Times New Roman" w:cs="Times New Roman"/>
+              </w:rPr>
+              <w:t>ID_rol</w:t>
+            </w:r>
+            <w:proofErr w:type="spellEnd"/>
+            <w:r>
+              <w:rPr>
+                <w:rFonts w:ascii="Times New Roman" w:hAnsi="Times New Roman" w:cs="Times New Roman"/>
+              </w:rPr>
+              <w:t xml:space="preserve"> en la tabla </w:t>
+            </w:r>
+            <w:proofErr w:type="spellStart"/>
+            <w:r>
+              <w:rPr>
+                <w:rFonts w:ascii="Times New Roman" w:hAnsi="Times New Roman" w:cs="Times New Roman"/>
+              </w:rPr>
+              <w:t>rols</w:t>
+            </w:r>
+            <w:proofErr w:type="spellEnd"/>
+            <w:r>
+              <w:rPr>
+                <w:rFonts w:ascii="Times New Roman" w:hAnsi="Times New Roman" w:cs="Times New Roman"/>
+              </w:rPr>
+              <w:t xml:space="preserve"> para obtener el titulo del rol que coincida con ese </w:t>
+            </w:r>
+            <w:proofErr w:type="spellStart"/>
+            <w:r>
+              <w:rPr>
+                <w:rFonts w:ascii="Times New Roman" w:hAnsi="Times New Roman" w:cs="Times New Roman"/>
+              </w:rPr>
+              <w:t>ID_rol</w:t>
+            </w:r>
+            <w:proofErr w:type="spellEnd"/>
+            <w:r>
+              <w:rPr>
+                <w:rFonts w:ascii="Times New Roman" w:hAnsi="Times New Roman" w:cs="Times New Roman"/>
+              </w:rPr>
+              <w:t>.</w:t>
             </w:r>
           </w:p>
         </w:tc>
@@ -4596,7 +5108,21 @@
         <w:rPr>
           <w:rFonts w:ascii="Times New Roman" w:hAnsi="Times New Roman" w:cs="Times New Roman"/>
         </w:rPr>
-        <w:t xml:space="preserve"> El usuario tiene un registro en la tabla de users.</w:t>
+        <w:t xml:space="preserve"> El usuario tiene un registro en la tabla de </w:t>
+      </w:r>
+      <w:proofErr w:type="spellStart"/>
+      <w:r>
+        <w:rPr>
+          <w:rFonts w:ascii="Times New Roman" w:hAnsi="Times New Roman" w:cs="Times New Roman"/>
+        </w:rPr>
+        <w:t>users</w:t>
+      </w:r>
+      <w:proofErr w:type="spellEnd"/>
+      <w:r>
+        <w:rPr>
+          <w:rFonts w:ascii="Times New Roman" w:hAnsi="Times New Roman" w:cs="Times New Roman"/>
+        </w:rPr>
+        <w:t>.</w:t>
       </w:r>
     </w:p>
     <w:p>
@@ -4636,10 +5162,12 @@
       <w:pPr>
         <w:pStyle w:val="Ttulo3"/>
       </w:pPr>
+      <w:bookmarkStart w:id="9" w:name="_Toc201656073"/>
       <w:r>
         <w:lastRenderedPageBreak/>
         <w:t>Diagrama de CU05.</w:t>
       </w:r>
+      <w:bookmarkEnd w:id="9"/>
     </w:p>
     <w:p>
       <w:pPr>
@@ -4726,10 +5254,24 @@
     </w:p>
     <w:p>
       <w:pPr>
+        <w:rPr>
+          <w:rFonts w:asciiTheme="majorHAnsi" w:eastAsiaTheme="majorEastAsia" w:hAnsiTheme="majorHAnsi" w:cstheme="majorBidi"/>
+          <w:color w:val="0F4761" w:themeColor="accent1" w:themeShade="BF"/>
+          <w:sz w:val="32"/>
+          <w:szCs w:val="32"/>
+        </w:rPr>
+      </w:pPr>
+      <w:bookmarkStart w:id="10" w:name="_Toc201656074"/>
+      <w:r>
+        <w:br w:type="page"/>
+      </w:r>
+    </w:p>
+    <w:p>
+      <w:pPr>
         <w:pStyle w:val="Ttulo2"/>
       </w:pPr>
-      <w:bookmarkStart w:id="6" w:name="_Toc201654127"/>
-      <w:r>
+      <w:r>
+        <w:lastRenderedPageBreak/>
         <w:t>CU0</w:t>
       </w:r>
       <w:r>
@@ -4741,7 +5283,7 @@
       <w:r>
         <w:t>Registrar usuario.</w:t>
       </w:r>
-      <w:bookmarkEnd w:id="6"/>
+      <w:bookmarkEnd w:id="10"/>
     </w:p>
     <w:p>
       <w:pPr>
@@ -4986,7 +5528,6 @@
               <w:rPr>
                 <w:rFonts w:ascii="Times New Roman" w:hAnsi="Times New Roman" w:cs="Times New Roman"/>
               </w:rPr>
-              <w:lastRenderedPageBreak/>
               <w:t>El usuario ingresa su nombre, apellido, correo y contraseña.</w:t>
             </w:r>
           </w:p>
@@ -5055,6 +5596,40 @@
               <w:rPr>
                 <w:rFonts w:ascii="Times New Roman" w:hAnsi="Times New Roman" w:cs="Times New Roman"/>
               </w:rPr>
+              <w:t>El sistema recupera los datos ingresados por el usuario</w:t>
+            </w:r>
+          </w:p>
+        </w:tc>
+        <w:tc>
+          <w:tcPr>
+            <w:tcW w:w="4414" w:type="dxa"/>
+          </w:tcPr>
+          <w:p>
+            <w:pPr>
+              <w:jc w:val="both"/>
+              <w:rPr>
+                <w:rFonts w:ascii="Times New Roman" w:hAnsi="Times New Roman" w:cs="Times New Roman"/>
+              </w:rPr>
+            </w:pPr>
+          </w:p>
+        </w:tc>
+      </w:tr>
+      <w:tr>
+        <w:tc>
+          <w:tcPr>
+            <w:tcW w:w="4414" w:type="dxa"/>
+          </w:tcPr>
+          <w:p>
+            <w:pPr>
+              <w:jc w:val="both"/>
+              <w:rPr>
+                <w:rFonts w:ascii="Times New Roman" w:hAnsi="Times New Roman" w:cs="Times New Roman"/>
+              </w:rPr>
+            </w:pPr>
+            <w:r>
+              <w:rPr>
+                <w:rFonts w:ascii="Times New Roman" w:hAnsi="Times New Roman" w:cs="Times New Roman"/>
+              </w:rPr>
               <w:t>El sistema valida que los campos no estén vacíos.</w:t>
             </w:r>
           </w:p>
@@ -5089,7 +5664,21 @@
               <w:rPr>
                 <w:rFonts w:ascii="Times New Roman" w:hAnsi="Times New Roman" w:cs="Times New Roman"/>
               </w:rPr>
-              <w:t>[Si tienen contenido] El sistema crea un registro en la tabla de users con el nombre, apellido, correo, contraseña y fecha de creación.</w:t>
+              <w:t xml:space="preserve">[Si tienen contenido] El sistema crea un registro en la tabla de </w:t>
+            </w:r>
+            <w:proofErr w:type="spellStart"/>
+            <w:r>
+              <w:rPr>
+                <w:rFonts w:ascii="Times New Roman" w:hAnsi="Times New Roman" w:cs="Times New Roman"/>
+              </w:rPr>
+              <w:t>users</w:t>
+            </w:r>
+            <w:proofErr w:type="spellEnd"/>
+            <w:r>
+              <w:rPr>
+                <w:rFonts w:ascii="Times New Roman" w:hAnsi="Times New Roman" w:cs="Times New Roman"/>
+              </w:rPr>
+              <w:t xml:space="preserve"> con el nombre, apellido, correo, contraseña y fecha de creación.</w:t>
             </w:r>
           </w:p>
         </w:tc>
@@ -5219,7 +5808,21 @@
         <w:rPr>
           <w:rFonts w:ascii="Times New Roman" w:hAnsi="Times New Roman" w:cs="Times New Roman"/>
         </w:rPr>
-        <w:t>El caso de uso se accede desde el formulario de iniciar sesión, como un hipervínculo diciendo que si no tiene una cuenta creada, que la cree dando click ahí.</w:t>
+        <w:t xml:space="preserve">El caso de uso se accede desde el formulario de iniciar sesión, como un hipervínculo diciendo que si no tiene una cuenta creada, que la cree dando </w:t>
+      </w:r>
+      <w:proofErr w:type="gramStart"/>
+      <w:r>
+        <w:rPr>
+          <w:rFonts w:ascii="Times New Roman" w:hAnsi="Times New Roman" w:cs="Times New Roman"/>
+        </w:rPr>
+        <w:t>click</w:t>
+      </w:r>
+      <w:proofErr w:type="gramEnd"/>
+      <w:r>
+        <w:rPr>
+          <w:rFonts w:ascii="Times New Roman" w:hAnsi="Times New Roman" w:cs="Times New Roman"/>
+        </w:rPr>
+        <w:t xml:space="preserve"> ahí.</w:t>
       </w:r>
     </w:p>
     <w:p>
@@ -5264,11 +5867,86 @@
     </w:p>
     <w:p>
       <w:pPr>
+        <w:rPr>
+          <w:rFonts w:ascii="Times New Roman" w:hAnsi="Times New Roman" w:cs="Times New Roman"/>
+        </w:rPr>
+      </w:pPr>
+      <w:r>
+        <w:rPr>
+          <w:rFonts w:ascii="Times New Roman" w:hAnsi="Times New Roman" w:cs="Times New Roman"/>
+        </w:rPr>
+        <w:br w:type="page"/>
+      </w:r>
+    </w:p>
+    <w:p>
+      <w:pPr>
+        <w:pStyle w:val="Ttulo3"/>
+      </w:pPr>
+      <w:r>
+        <w:lastRenderedPageBreak/>
+        <w:t>Diagrama de CU06.</w:t>
+      </w:r>
+    </w:p>
+    <w:p>
+      <w:pPr>
         <w:jc w:val="center"/>
         <w:rPr>
           <w:rFonts w:ascii="Times New Roman" w:hAnsi="Times New Roman" w:cs="Times New Roman"/>
         </w:rPr>
       </w:pPr>
+      <w:r>
+        <w:rPr>
+          <w:noProof/>
+        </w:rPr>
+        <w:drawing>
+          <wp:inline distT="0" distB="0" distL="0" distR="0" wp14:anchorId="03483A3B" wp14:editId="3D59BECE">
+            <wp:extent cx="5612130" cy="5471160"/>
+            <wp:effectExtent l="0" t="0" r="7620" b="0"/>
+            <wp:docPr id="511521726" name="Imagen 7" descr="Diagrama&#10;&#10;El contenido generado por IA puede ser incorrecto."/>
+            <wp:cNvGraphicFramePr>
+              <a:graphicFrameLocks xmlns:a="http://schemas.openxmlformats.org/drawingml/2006/main" noChangeAspect="1"/>
+            </wp:cNvGraphicFramePr>
+            <a:graphic xmlns:a="http://schemas.openxmlformats.org/drawingml/2006/main">
+              <a:graphicData uri="http://schemas.openxmlformats.org/drawingml/2006/picture">
+                <pic:pic xmlns:pic="http://schemas.openxmlformats.org/drawingml/2006/picture">
+                  <pic:nvPicPr>
+                    <pic:cNvPr id="511521726" name="Imagen 7" descr="Diagrama&#10;&#10;El contenido generado por IA puede ser incorrecto."/>
+                    <pic:cNvPicPr>
+                      <a:picLocks noChangeAspect="1" noChangeArrowheads="1"/>
+                    </pic:cNvPicPr>
+                  </pic:nvPicPr>
+                  <pic:blipFill>
+                    <a:blip r:embed="rId12">
+                      <a:extLst>
+                        <a:ext uri="{28A0092B-C50C-407E-A947-70E740481C1C}">
+                          <a14:useLocalDpi xmlns:a14="http://schemas.microsoft.com/office/drawing/2010/main" val="0"/>
+                        </a:ext>
+                      </a:extLst>
+                    </a:blip>
+                    <a:srcRect/>
+                    <a:stretch>
+                      <a:fillRect/>
+                    </a:stretch>
+                  </pic:blipFill>
+                  <pic:spPr bwMode="auto">
+                    <a:xfrm>
+                      <a:off x="0" y="0"/>
+                      <a:ext cx="5612130" cy="5471160"/>
+                    </a:xfrm>
+                    <a:prstGeom prst="rect">
+                      <a:avLst/>
+                    </a:prstGeom>
+                    <a:noFill/>
+                    <a:ln>
+                      <a:noFill/>
+                    </a:ln>
+                  </pic:spPr>
+                </pic:pic>
+              </a:graphicData>
+            </a:graphic>
+          </wp:inline>
+        </w:drawing>
+      </w:r>
     </w:p>
     <w:p>
       <w:pPr>
@@ -5294,10 +5972,24 @@
     </w:p>
     <w:p>
       <w:pPr>
+        <w:rPr>
+          <w:rFonts w:asciiTheme="majorHAnsi" w:eastAsiaTheme="majorEastAsia" w:hAnsiTheme="majorHAnsi" w:cstheme="majorBidi"/>
+          <w:color w:val="0F4761" w:themeColor="accent1" w:themeShade="BF"/>
+          <w:sz w:val="32"/>
+          <w:szCs w:val="32"/>
+        </w:rPr>
+      </w:pPr>
+      <w:bookmarkStart w:id="11" w:name="_Toc201656075"/>
+      <w:r>
+        <w:br w:type="page"/>
+      </w:r>
+    </w:p>
+    <w:p>
+      <w:pPr>
         <w:pStyle w:val="Ttulo2"/>
       </w:pPr>
-      <w:bookmarkStart w:id="7" w:name="_Toc201654128"/>
-      <w:r>
+      <w:r>
+        <w:lastRenderedPageBreak/>
         <w:t>CU0</w:t>
       </w:r>
       <w:r>
@@ -5309,7 +6001,7 @@
       <w:r>
         <w:t>Registrar proyecto.</w:t>
       </w:r>
-      <w:bookmarkEnd w:id="7"/>
+      <w:bookmarkEnd w:id="11"/>
     </w:p>
     <w:p>
       <w:pPr>
@@ -5588,7 +6280,6 @@
               <w:rPr>
                 <w:rFonts w:ascii="Times New Roman" w:hAnsi="Times New Roman" w:cs="Times New Roman"/>
               </w:rPr>
-              <w:lastRenderedPageBreak/>
               <w:t>El administrador selecciona el botón de crear proyecto.</w:t>
             </w:r>
           </w:p>
@@ -5697,41 +6388,119 @@
               <w:rPr>
                 <w:rFonts w:ascii="Times New Roman" w:hAnsi="Times New Roman" w:cs="Times New Roman"/>
               </w:rPr>
-              <w:t>El sistema crea un registro en la tabla projects usando el ID_generic del registro previamente hecho y guarda también ambas fechas.</w:t>
-            </w:r>
-          </w:p>
-        </w:tc>
-        <w:tc>
-          <w:tcPr>
-            <w:tcW w:w="4414" w:type="dxa"/>
-          </w:tcPr>
-          <w:p>
-            <w:pPr>
-              <w:jc w:val="both"/>
-              <w:rPr>
-                <w:rFonts w:ascii="Times New Roman" w:hAnsi="Times New Roman" w:cs="Times New Roman"/>
-              </w:rPr>
-            </w:pPr>
-          </w:p>
-        </w:tc>
-      </w:tr>
-      <w:tr>
-        <w:tc>
-          <w:tcPr>
-            <w:tcW w:w="4414" w:type="dxa"/>
-          </w:tcPr>
-          <w:p>
-            <w:pPr>
-              <w:jc w:val="both"/>
-              <w:rPr>
-                <w:rFonts w:ascii="Times New Roman" w:hAnsi="Times New Roman" w:cs="Times New Roman"/>
-              </w:rPr>
-            </w:pPr>
-            <w:r>
-              <w:rPr>
-                <w:rFonts w:ascii="Times New Roman" w:hAnsi="Times New Roman" w:cs="Times New Roman"/>
-              </w:rPr>
-              <w:t>El sistema crea uno o varios registros en la tabla de technologies con el ID_project previamente creado y con el ID_skill de la tecnología que seleccionó el administrador.</w:t>
+              <w:t xml:space="preserve">El sistema crea un registro en la tabla </w:t>
+            </w:r>
+            <w:proofErr w:type="spellStart"/>
+            <w:r>
+              <w:rPr>
+                <w:rFonts w:ascii="Times New Roman" w:hAnsi="Times New Roman" w:cs="Times New Roman"/>
+              </w:rPr>
+              <w:t>projects</w:t>
+            </w:r>
+            <w:proofErr w:type="spellEnd"/>
+            <w:r>
+              <w:rPr>
+                <w:rFonts w:ascii="Times New Roman" w:hAnsi="Times New Roman" w:cs="Times New Roman"/>
+              </w:rPr>
+              <w:t xml:space="preserve"> usando el </w:t>
+            </w:r>
+            <w:proofErr w:type="spellStart"/>
+            <w:r>
+              <w:rPr>
+                <w:rFonts w:ascii="Times New Roman" w:hAnsi="Times New Roman" w:cs="Times New Roman"/>
+              </w:rPr>
+              <w:t>ID_generic</w:t>
+            </w:r>
+            <w:proofErr w:type="spellEnd"/>
+            <w:r>
+              <w:rPr>
+                <w:rFonts w:ascii="Times New Roman" w:hAnsi="Times New Roman" w:cs="Times New Roman"/>
+              </w:rPr>
+              <w:t xml:space="preserve"> del registro previamente hecho y guarda también ambas fechas.</w:t>
+            </w:r>
+          </w:p>
+        </w:tc>
+        <w:tc>
+          <w:tcPr>
+            <w:tcW w:w="4414" w:type="dxa"/>
+          </w:tcPr>
+          <w:p>
+            <w:pPr>
+              <w:jc w:val="both"/>
+              <w:rPr>
+                <w:rFonts w:ascii="Times New Roman" w:hAnsi="Times New Roman" w:cs="Times New Roman"/>
+              </w:rPr>
+            </w:pPr>
+          </w:p>
+        </w:tc>
+      </w:tr>
+      <w:tr>
+        <w:tc>
+          <w:tcPr>
+            <w:tcW w:w="4414" w:type="dxa"/>
+          </w:tcPr>
+          <w:p>
+            <w:pPr>
+              <w:jc w:val="both"/>
+              <w:rPr>
+                <w:rFonts w:ascii="Times New Roman" w:hAnsi="Times New Roman" w:cs="Times New Roman"/>
+              </w:rPr>
+            </w:pPr>
+            <w:r>
+              <w:rPr>
+                <w:rFonts w:ascii="Times New Roman" w:hAnsi="Times New Roman" w:cs="Times New Roman"/>
+              </w:rPr>
+              <w:t xml:space="preserve">El sistema crea uno o varios registros en la tabla de </w:t>
+            </w:r>
+            <w:proofErr w:type="spellStart"/>
+            <w:r>
+              <w:rPr>
+                <w:rFonts w:ascii="Times New Roman" w:hAnsi="Times New Roman" w:cs="Times New Roman"/>
+              </w:rPr>
+              <w:t>technologies</w:t>
+            </w:r>
+            <w:proofErr w:type="spellEnd"/>
+            <w:r>
+              <w:rPr>
+                <w:rFonts w:ascii="Times New Roman" w:hAnsi="Times New Roman" w:cs="Times New Roman"/>
+              </w:rPr>
+              <w:t xml:space="preserve"> con el </w:t>
+            </w:r>
+            <w:proofErr w:type="spellStart"/>
+            <w:r>
+              <w:rPr>
+                <w:rFonts w:ascii="Times New Roman" w:hAnsi="Times New Roman" w:cs="Times New Roman"/>
+              </w:rPr>
+              <w:t>ID_project</w:t>
+            </w:r>
+            <w:proofErr w:type="spellEnd"/>
+            <w:r>
+              <w:rPr>
+                <w:rFonts w:ascii="Times New Roman" w:hAnsi="Times New Roman" w:cs="Times New Roman"/>
+              </w:rPr>
+              <w:t xml:space="preserve"> previamente creado y con el </w:t>
+            </w:r>
+            <w:proofErr w:type="spellStart"/>
+            <w:r>
+              <w:rPr>
+                <w:rFonts w:ascii="Times New Roman" w:hAnsi="Times New Roman" w:cs="Times New Roman"/>
+              </w:rPr>
+              <w:t>ID_</w:t>
+            </w:r>
+            <w:proofErr w:type="gramStart"/>
+            <w:r>
+              <w:rPr>
+                <w:rFonts w:ascii="Times New Roman" w:hAnsi="Times New Roman" w:cs="Times New Roman"/>
+              </w:rPr>
+              <w:t>skill</w:t>
+            </w:r>
+            <w:proofErr w:type="spellEnd"/>
+            <w:proofErr w:type="gramEnd"/>
+            <w:r>
+              <w:rPr>
+                <w:rFonts w:ascii="Times New Roman" w:hAnsi="Times New Roman" w:cs="Times New Roman"/>
+              </w:rPr>
+              <w:t xml:space="preserve"> de la tecnología que seleccionó el administrador.</w:t>
             </w:r>
           </w:p>
         </w:tc>
@@ -5907,6 +6676,7 @@
           <w:b/>
           <w:bCs/>
         </w:rPr>
+        <w:lastRenderedPageBreak/>
         <w:t>Fig. 2.2.</w:t>
       </w:r>
       <w:r>
@@ -5920,7 +6690,7 @@
       <w:pPr>
         <w:pStyle w:val="Ttulo2"/>
       </w:pPr>
-      <w:bookmarkStart w:id="8" w:name="_Toc201654129"/>
+      <w:bookmarkStart w:id="12" w:name="_Toc201656076"/>
       <w:r>
         <w:t>CU0</w:t>
       </w:r>
@@ -5933,7 +6703,7 @@
       <w:r>
         <w:t>Modificar proyecto.</w:t>
       </w:r>
-      <w:bookmarkEnd w:id="8"/>
+      <w:bookmarkEnd w:id="12"/>
     </w:p>
     <w:p>
       <w:pPr>
@@ -6230,7 +7000,6 @@
               <w:rPr>
                 <w:rFonts w:ascii="Times New Roman" w:hAnsi="Times New Roman" w:cs="Times New Roman"/>
               </w:rPr>
-              <w:lastRenderedPageBreak/>
               <w:t>El sistema verifica que no haya ningún campo vacío a excepción del enlace de la foto y fecha de fin.</w:t>
             </w:r>
           </w:p>
@@ -6265,7 +7034,21 @@
               <w:rPr>
                 <w:rFonts w:ascii="Times New Roman" w:hAnsi="Times New Roman" w:cs="Times New Roman"/>
               </w:rPr>
-              <w:t>[Si están llenos] El sistema recupera los datos de enlace de una imagen, nombre del proyecto, descripción, ID_generic, fecha de inicio, fecha de fin, ID del proyecto y el ID’s de las tecnologías asociadas con el proyecto.</w:t>
+              <w:t xml:space="preserve">[Si están llenos] El sistema recupera los datos de enlace de una imagen, nombre del proyecto, descripción, ID_generic, fecha de inicio, fecha de fin, ID del proyecto y el </w:t>
+            </w:r>
+            <w:proofErr w:type="spellStart"/>
+            <w:r>
+              <w:rPr>
+                <w:rFonts w:ascii="Times New Roman" w:hAnsi="Times New Roman" w:cs="Times New Roman"/>
+              </w:rPr>
+              <w:t>ID’s</w:t>
+            </w:r>
+            <w:proofErr w:type="spellEnd"/>
+            <w:r>
+              <w:rPr>
+                <w:rFonts w:ascii="Times New Roman" w:hAnsi="Times New Roman" w:cs="Times New Roman"/>
+              </w:rPr>
+              <w:t xml:space="preserve"> de las tecnologías asociadas con el proyecto.</w:t>
             </w:r>
           </w:p>
         </w:tc>
@@ -6305,41 +7088,69 @@
               <w:rPr>
                 <w:rFonts w:ascii="Times New Roman" w:hAnsi="Times New Roman" w:cs="Times New Roman"/>
               </w:rPr>
-              <w:t>El sistema guarda el enlace con la foto, nombre del proyecto y descripción actualizados en el registro de la tabla generic, que coincida con el ID_generic.</w:t>
-            </w:r>
-          </w:p>
-        </w:tc>
-        <w:tc>
-          <w:tcPr>
-            <w:tcW w:w="4414" w:type="dxa"/>
-          </w:tcPr>
-          <w:p>
-            <w:pPr>
-              <w:jc w:val="both"/>
-              <w:rPr>
-                <w:rFonts w:ascii="Times New Roman" w:hAnsi="Times New Roman" w:cs="Times New Roman"/>
-              </w:rPr>
-            </w:pPr>
-          </w:p>
-        </w:tc>
-      </w:tr>
-      <w:tr>
-        <w:tc>
-          <w:tcPr>
-            <w:tcW w:w="4414" w:type="dxa"/>
-          </w:tcPr>
-          <w:p>
-            <w:pPr>
-              <w:jc w:val="both"/>
-              <w:rPr>
-                <w:rFonts w:ascii="Times New Roman" w:hAnsi="Times New Roman" w:cs="Times New Roman"/>
-              </w:rPr>
-            </w:pPr>
-            <w:r>
-              <w:rPr>
-                <w:rFonts w:ascii="Times New Roman" w:hAnsi="Times New Roman" w:cs="Times New Roman"/>
-              </w:rPr>
-              <w:t xml:space="preserve">El sistema guarda la fecha de inicio y fecha de fin actualizados en el registro de la tabla projects que coincida con el ID_generic </w:t>
+              <w:t xml:space="preserve">El sistema guarda el enlace con la foto, nombre del proyecto y descripción actualizados en el registro de la tabla </w:t>
+            </w:r>
+            <w:proofErr w:type="spellStart"/>
+            <w:r>
+              <w:rPr>
+                <w:rFonts w:ascii="Times New Roman" w:hAnsi="Times New Roman" w:cs="Times New Roman"/>
+              </w:rPr>
+              <w:t>generic</w:t>
+            </w:r>
+            <w:proofErr w:type="spellEnd"/>
+            <w:r>
+              <w:rPr>
+                <w:rFonts w:ascii="Times New Roman" w:hAnsi="Times New Roman" w:cs="Times New Roman"/>
+              </w:rPr>
+              <w:t>, que coincida con el ID_generic.</w:t>
+            </w:r>
+          </w:p>
+        </w:tc>
+        <w:tc>
+          <w:tcPr>
+            <w:tcW w:w="4414" w:type="dxa"/>
+          </w:tcPr>
+          <w:p>
+            <w:pPr>
+              <w:jc w:val="both"/>
+              <w:rPr>
+                <w:rFonts w:ascii="Times New Roman" w:hAnsi="Times New Roman" w:cs="Times New Roman"/>
+              </w:rPr>
+            </w:pPr>
+          </w:p>
+        </w:tc>
+      </w:tr>
+      <w:tr>
+        <w:tc>
+          <w:tcPr>
+            <w:tcW w:w="4414" w:type="dxa"/>
+          </w:tcPr>
+          <w:p>
+            <w:pPr>
+              <w:jc w:val="both"/>
+              <w:rPr>
+                <w:rFonts w:ascii="Times New Roman" w:hAnsi="Times New Roman" w:cs="Times New Roman"/>
+              </w:rPr>
+            </w:pPr>
+            <w:r>
+              <w:rPr>
+                <w:rFonts w:ascii="Times New Roman" w:hAnsi="Times New Roman" w:cs="Times New Roman"/>
+              </w:rPr>
+              <w:t xml:space="preserve">El sistema guarda la fecha de inicio y fecha de fin actualizados en el registro de la tabla </w:t>
+            </w:r>
+            <w:proofErr w:type="spellStart"/>
+            <w:r>
+              <w:rPr>
+                <w:rFonts w:ascii="Times New Roman" w:hAnsi="Times New Roman" w:cs="Times New Roman"/>
+              </w:rPr>
+              <w:t>projects</w:t>
+            </w:r>
+            <w:proofErr w:type="spellEnd"/>
+            <w:r>
+              <w:rPr>
+                <w:rFonts w:ascii="Times New Roman" w:hAnsi="Times New Roman" w:cs="Times New Roman"/>
+              </w:rPr>
+              <w:t xml:space="preserve"> que coincida con el ID_generic </w:t>
             </w:r>
             <w:r>
               <w:rPr>
@@ -6385,41 +7196,91 @@
               <w:rPr>
                 <w:rFonts w:ascii="Times New Roman" w:hAnsi="Times New Roman" w:cs="Times New Roman"/>
               </w:rPr>
-              <w:t>El sistema elimina los registros de la tabla technologies que coincidan con el ID_project.</w:t>
-            </w:r>
-          </w:p>
-        </w:tc>
-        <w:tc>
-          <w:tcPr>
-            <w:tcW w:w="4414" w:type="dxa"/>
-          </w:tcPr>
-          <w:p>
-            <w:pPr>
-              <w:jc w:val="both"/>
-              <w:rPr>
-                <w:rFonts w:ascii="Times New Roman" w:hAnsi="Times New Roman" w:cs="Times New Roman"/>
-              </w:rPr>
-            </w:pPr>
-          </w:p>
-        </w:tc>
-      </w:tr>
-      <w:tr>
-        <w:tc>
-          <w:tcPr>
-            <w:tcW w:w="4414" w:type="dxa"/>
-          </w:tcPr>
-          <w:p>
-            <w:pPr>
-              <w:jc w:val="both"/>
-              <w:rPr>
-                <w:rFonts w:ascii="Times New Roman" w:hAnsi="Times New Roman" w:cs="Times New Roman"/>
-              </w:rPr>
-            </w:pPr>
-            <w:r>
-              <w:rPr>
-                <w:rFonts w:ascii="Times New Roman" w:hAnsi="Times New Roman" w:cs="Times New Roman"/>
-              </w:rPr>
-              <w:t>El sistema guarda los registros que se hicieron de las tecnologías usadas, haciendo un registro con el ID_project y el ID_skill correspondiente.</w:t>
+              <w:t xml:space="preserve">El sistema elimina los registros de la tabla technologies que coincidan con el </w:t>
+            </w:r>
+            <w:proofErr w:type="spellStart"/>
+            <w:r>
+              <w:rPr>
+                <w:rFonts w:ascii="Times New Roman" w:hAnsi="Times New Roman" w:cs="Times New Roman"/>
+              </w:rPr>
+              <w:t>ID_project</w:t>
+            </w:r>
+            <w:proofErr w:type="spellEnd"/>
+            <w:r>
+              <w:rPr>
+                <w:rFonts w:ascii="Times New Roman" w:hAnsi="Times New Roman" w:cs="Times New Roman"/>
+              </w:rPr>
+              <w:t>.</w:t>
+            </w:r>
+          </w:p>
+        </w:tc>
+        <w:tc>
+          <w:tcPr>
+            <w:tcW w:w="4414" w:type="dxa"/>
+          </w:tcPr>
+          <w:p>
+            <w:pPr>
+              <w:jc w:val="both"/>
+              <w:rPr>
+                <w:rFonts w:ascii="Times New Roman" w:hAnsi="Times New Roman" w:cs="Times New Roman"/>
+              </w:rPr>
+            </w:pPr>
+          </w:p>
+        </w:tc>
+      </w:tr>
+      <w:tr>
+        <w:tc>
+          <w:tcPr>
+            <w:tcW w:w="4414" w:type="dxa"/>
+          </w:tcPr>
+          <w:p>
+            <w:pPr>
+              <w:jc w:val="both"/>
+              <w:rPr>
+                <w:rFonts w:ascii="Times New Roman" w:hAnsi="Times New Roman" w:cs="Times New Roman"/>
+              </w:rPr>
+            </w:pPr>
+            <w:r>
+              <w:rPr>
+                <w:rFonts w:ascii="Times New Roman" w:hAnsi="Times New Roman" w:cs="Times New Roman"/>
+              </w:rPr>
+              <w:t xml:space="preserve">El sistema guarda los registros que se hicieron de las tecnologías usadas, haciendo un registro con el </w:t>
+            </w:r>
+            <w:proofErr w:type="spellStart"/>
+            <w:r>
+              <w:rPr>
+                <w:rFonts w:ascii="Times New Roman" w:hAnsi="Times New Roman" w:cs="Times New Roman"/>
+              </w:rPr>
+              <w:t>ID_project</w:t>
+            </w:r>
+            <w:proofErr w:type="spellEnd"/>
+            <w:r>
+              <w:rPr>
+                <w:rFonts w:ascii="Times New Roman" w:hAnsi="Times New Roman" w:cs="Times New Roman"/>
+              </w:rPr>
+              <w:t xml:space="preserve"> y el </w:t>
+            </w:r>
+            <w:proofErr w:type="spellStart"/>
+            <w:r>
+              <w:rPr>
+                <w:rFonts w:ascii="Times New Roman" w:hAnsi="Times New Roman" w:cs="Times New Roman"/>
+              </w:rPr>
+              <w:t>ID_</w:t>
+            </w:r>
+            <w:proofErr w:type="gramStart"/>
+            <w:r>
+              <w:rPr>
+                <w:rFonts w:ascii="Times New Roman" w:hAnsi="Times New Roman" w:cs="Times New Roman"/>
+              </w:rPr>
+              <w:t>skill</w:t>
+            </w:r>
+            <w:proofErr w:type="spellEnd"/>
+            <w:proofErr w:type="gramEnd"/>
+            <w:r>
+              <w:rPr>
+                <w:rFonts w:ascii="Times New Roman" w:hAnsi="Times New Roman" w:cs="Times New Roman"/>
+              </w:rPr>
+              <w:t xml:space="preserve"> correspondiente.</w:t>
             </w:r>
           </w:p>
         </w:tc>
@@ -6531,6 +7392,7 @@
         <w:rPr>
           <w:rFonts w:ascii="Times New Roman" w:hAnsi="Times New Roman" w:cs="Times New Roman"/>
         </w:rPr>
+        <w:lastRenderedPageBreak/>
         <w:t>Requerimientos especiales:</w:t>
       </w:r>
       <w:r>
@@ -6620,7 +7482,7 @@
       <w:pPr>
         <w:pStyle w:val="Ttulo2"/>
       </w:pPr>
-      <w:bookmarkStart w:id="9" w:name="_Toc201654130"/>
+      <w:bookmarkStart w:id="13" w:name="_Toc201656077"/>
       <w:r>
         <w:t>CU0</w:t>
       </w:r>
@@ -6633,7 +7495,7 @@
       <w:r>
         <w:t>Eliminar proyecto.</w:t>
       </w:r>
-      <w:bookmarkEnd w:id="9"/>
+      <w:bookmarkEnd w:id="13"/>
     </w:p>
     <w:p>
       <w:pPr>
@@ -6719,7 +7581,6 @@
                 <w:b/>
                 <w:bCs/>
               </w:rPr>
-              <w:lastRenderedPageBreak/>
               <w:t>Flujo de eventos</w:t>
             </w:r>
           </w:p>
@@ -6863,7 +7724,35 @@
               <w:rPr>
                 <w:rFonts w:ascii="Times New Roman" w:hAnsi="Times New Roman" w:cs="Times New Roman"/>
               </w:rPr>
-              <w:t>El sistema recupera el ID_generic y el ID_project que están asociados con el proyecto.</w:t>
+              <w:t xml:space="preserve">El sistema recupera el </w:t>
+            </w:r>
+            <w:proofErr w:type="spellStart"/>
+            <w:r>
+              <w:rPr>
+                <w:rFonts w:ascii="Times New Roman" w:hAnsi="Times New Roman" w:cs="Times New Roman"/>
+              </w:rPr>
+              <w:t>ID_generic</w:t>
+            </w:r>
+            <w:proofErr w:type="spellEnd"/>
+            <w:r>
+              <w:rPr>
+                <w:rFonts w:ascii="Times New Roman" w:hAnsi="Times New Roman" w:cs="Times New Roman"/>
+              </w:rPr>
+              <w:t xml:space="preserve"> y el </w:t>
+            </w:r>
+            <w:proofErr w:type="spellStart"/>
+            <w:r>
+              <w:rPr>
+                <w:rFonts w:ascii="Times New Roman" w:hAnsi="Times New Roman" w:cs="Times New Roman"/>
+              </w:rPr>
+              <w:t>ID_project</w:t>
+            </w:r>
+            <w:proofErr w:type="spellEnd"/>
+            <w:r>
+              <w:rPr>
+                <w:rFonts w:ascii="Times New Roman" w:hAnsi="Times New Roman" w:cs="Times New Roman"/>
+              </w:rPr>
+              <w:t xml:space="preserve"> que están asociados con el proyecto.</w:t>
             </w:r>
           </w:p>
         </w:tc>
@@ -6931,7 +7820,35 @@
               <w:rPr>
                 <w:rFonts w:ascii="Times New Roman" w:hAnsi="Times New Roman" w:cs="Times New Roman"/>
               </w:rPr>
-              <w:t>El sistema elimina el registro de la tabla projects que coincida con el ID_project.</w:t>
+              <w:t xml:space="preserve">El sistema elimina el registro de la tabla </w:t>
+            </w:r>
+            <w:proofErr w:type="spellStart"/>
+            <w:r>
+              <w:rPr>
+                <w:rFonts w:ascii="Times New Roman" w:hAnsi="Times New Roman" w:cs="Times New Roman"/>
+              </w:rPr>
+              <w:t>projects</w:t>
+            </w:r>
+            <w:proofErr w:type="spellEnd"/>
+            <w:r>
+              <w:rPr>
+                <w:rFonts w:ascii="Times New Roman" w:hAnsi="Times New Roman" w:cs="Times New Roman"/>
+              </w:rPr>
+              <w:t xml:space="preserve"> que coincida con el </w:t>
+            </w:r>
+            <w:proofErr w:type="spellStart"/>
+            <w:r>
+              <w:rPr>
+                <w:rFonts w:ascii="Times New Roman" w:hAnsi="Times New Roman" w:cs="Times New Roman"/>
+              </w:rPr>
+              <w:t>ID_project</w:t>
+            </w:r>
+            <w:proofErr w:type="spellEnd"/>
+            <w:r>
+              <w:rPr>
+                <w:rFonts w:ascii="Times New Roman" w:hAnsi="Times New Roman" w:cs="Times New Roman"/>
+              </w:rPr>
+              <w:t>.</w:t>
             </w:r>
           </w:p>
         </w:tc>
@@ -6967,11 +7884,19 @@
               </w:rPr>
               <w:t xml:space="preserve">El sistema elimina el o los registros de la tabla technologies que coincidan con el </w:t>
             </w:r>
-            <w:r>
-              <w:rPr>
-                <w:rFonts w:ascii="Times New Roman" w:hAnsi="Times New Roman" w:cs="Times New Roman"/>
-              </w:rPr>
-              <w:t>ID_project.</w:t>
+            <w:proofErr w:type="spellStart"/>
+            <w:r>
+              <w:rPr>
+                <w:rFonts w:ascii="Times New Roman" w:hAnsi="Times New Roman" w:cs="Times New Roman"/>
+              </w:rPr>
+              <w:t>ID_project</w:t>
+            </w:r>
+            <w:proofErr w:type="spellEnd"/>
+            <w:r>
+              <w:rPr>
+                <w:rFonts w:ascii="Times New Roman" w:hAnsi="Times New Roman" w:cs="Times New Roman"/>
+              </w:rPr>
+              <w:t>.</w:t>
             </w:r>
           </w:p>
         </w:tc>
@@ -7147,6 +8072,7 @@
           <w:b/>
           <w:bCs/>
         </w:rPr>
+        <w:lastRenderedPageBreak/>
         <w:t>Fig. 2.6.</w:t>
       </w:r>
       <w:r>
@@ -7160,7 +8086,7 @@
       <w:pPr>
         <w:pStyle w:val="Ttulo2"/>
       </w:pPr>
-      <w:bookmarkStart w:id="10" w:name="_Toc201654131"/>
+      <w:bookmarkStart w:id="14" w:name="_Toc201656078"/>
       <w:r>
         <w:t>CU</w:t>
       </w:r>
@@ -7173,7 +8099,7 @@
       <w:r>
         <w:t>Registrar experiencia y educación.</w:t>
       </w:r>
-      <w:bookmarkEnd w:id="10"/>
+      <w:bookmarkEnd w:id="14"/>
     </w:p>
     <w:p>
       <w:pPr>
@@ -7212,7 +8138,21 @@
         <w:rPr>
           <w:rFonts w:ascii="Times New Roman" w:hAnsi="Times New Roman" w:cs="Times New Roman"/>
         </w:rPr>
-        <w:t xml:space="preserve"> El administrador registra una nueva experiencia laboral, académica o de cualquier tipo que este registrada en la tabla Type_of.</w:t>
+        <w:t xml:space="preserve"> El administrador registra una nueva experiencia laboral, académica o de cualquier tipo que este registrada en la tabla </w:t>
+      </w:r>
+      <w:proofErr w:type="spellStart"/>
+      <w:r>
+        <w:rPr>
+          <w:rFonts w:ascii="Times New Roman" w:hAnsi="Times New Roman" w:cs="Times New Roman"/>
+        </w:rPr>
+        <w:t>Type_of</w:t>
+      </w:r>
+      <w:proofErr w:type="spellEnd"/>
+      <w:r>
+        <w:rPr>
+          <w:rFonts w:ascii="Times New Roman" w:hAnsi="Times New Roman" w:cs="Times New Roman"/>
+        </w:rPr>
+        <w:t>.</w:t>
       </w:r>
     </w:p>
     <w:tbl>
@@ -7418,14 +8358,7 @@
               <w:rPr>
                 <w:rFonts w:ascii="Times New Roman" w:hAnsi="Times New Roman" w:cs="Times New Roman"/>
               </w:rPr>
-              <w:t xml:space="preserve">El administrador registra la información de enlace de foto, nombre de la experiencia, </w:t>
-            </w:r>
-            <w:r>
-              <w:rPr>
-                <w:rFonts w:ascii="Times New Roman" w:hAnsi="Times New Roman" w:cs="Times New Roman"/>
-              </w:rPr>
-              <w:lastRenderedPageBreak/>
-              <w:t>descripción, fecha de inicio, fecha de fin y tipo de experiencia.</w:t>
+              <w:t>El administrador registra la información de enlace de foto, nombre de la experiencia, descripción, fecha de inicio, fecha de fin y tipo de experiencia.</w:t>
             </w:r>
           </w:p>
         </w:tc>
@@ -7527,7 +8460,21 @@
               <w:rPr>
                 <w:rFonts w:ascii="Times New Roman" w:hAnsi="Times New Roman" w:cs="Times New Roman"/>
               </w:rPr>
-              <w:t>El sistema guarda en un registro de la tabla experiences la fecha de inicio, fecha de fin, el ID_generic creado previamente y el ID_type perteneciente al tipo de experiencia que registro el administrador.</w:t>
+              <w:t xml:space="preserve">El sistema guarda en un registro de la tabla experiences la fecha de inicio, fecha de fin, el ID_generic creado previamente y el </w:t>
+            </w:r>
+            <w:proofErr w:type="spellStart"/>
+            <w:r>
+              <w:rPr>
+                <w:rFonts w:ascii="Times New Roman" w:hAnsi="Times New Roman" w:cs="Times New Roman"/>
+              </w:rPr>
+              <w:t>ID_type</w:t>
+            </w:r>
+            <w:proofErr w:type="spellEnd"/>
+            <w:r>
+              <w:rPr>
+                <w:rFonts w:ascii="Times New Roman" w:hAnsi="Times New Roman" w:cs="Times New Roman"/>
+              </w:rPr>
+              <w:t xml:space="preserve"> perteneciente al tipo de experiencia que registro el administrador.</w:t>
             </w:r>
           </w:p>
         </w:tc>
@@ -7716,7 +8663,7 @@
       <w:pPr>
         <w:pStyle w:val="Ttulo2"/>
       </w:pPr>
-      <w:bookmarkStart w:id="11" w:name="_Toc201654132"/>
+      <w:bookmarkStart w:id="15" w:name="_Toc201656079"/>
       <w:r>
         <w:t>CU</w:t>
       </w:r>
@@ -7729,7 +8676,7 @@
       <w:r>
         <w:t>Modificar experiencia y educación.</w:t>
       </w:r>
-      <w:bookmarkEnd w:id="11"/>
+      <w:bookmarkEnd w:id="15"/>
     </w:p>
     <w:p>
       <w:pPr>
@@ -7762,6 +8709,7 @@
         <w:rPr>
           <w:rFonts w:ascii="Times New Roman" w:hAnsi="Times New Roman" w:cs="Times New Roman"/>
         </w:rPr>
+        <w:lastRenderedPageBreak/>
         <w:t>Descripción:</w:t>
       </w:r>
       <w:r>
@@ -8042,7 +8990,6 @@
               <w:rPr>
                 <w:rFonts w:ascii="Times New Roman" w:hAnsi="Times New Roman" w:cs="Times New Roman"/>
               </w:rPr>
-              <w:lastRenderedPageBreak/>
               <w:t>El sistema verifica que los campos no estén vacíos, a excepción de la fecha de fin.</w:t>
             </w:r>
           </w:p>
@@ -8077,8 +9024,30 @@
               <w:rPr>
                 <w:rFonts w:ascii="Times New Roman" w:hAnsi="Times New Roman" w:cs="Times New Roman"/>
               </w:rPr>
-              <w:t>[Si están llenos] El sistema recupera los datos de enlace, nombre de la experiencia, descripción, fecha de inicio, fecha de fin, ID_generic y el ID_type</w:t>
-            </w:r>
+              <w:t xml:space="preserve">[Si están llenos] El sistema recupera los datos de enlace, nombre de la experiencia, descripción, fecha de inicio, fecha de fin, </w:t>
+            </w:r>
+            <w:proofErr w:type="spellStart"/>
+            <w:r>
+              <w:rPr>
+                <w:rFonts w:ascii="Times New Roman" w:hAnsi="Times New Roman" w:cs="Times New Roman"/>
+              </w:rPr>
+              <w:t>ID_generic</w:t>
+            </w:r>
+            <w:proofErr w:type="spellEnd"/>
+            <w:r>
+              <w:rPr>
+                <w:rFonts w:ascii="Times New Roman" w:hAnsi="Times New Roman" w:cs="Times New Roman"/>
+              </w:rPr>
+              <w:t xml:space="preserve"> y el </w:t>
+            </w:r>
+            <w:proofErr w:type="spellStart"/>
+            <w:r>
+              <w:rPr>
+                <w:rFonts w:ascii="Times New Roman" w:hAnsi="Times New Roman" w:cs="Times New Roman"/>
+              </w:rPr>
+              <w:t>ID_type</w:t>
+            </w:r>
+            <w:proofErr w:type="spellEnd"/>
           </w:p>
         </w:tc>
         <w:tc>
@@ -8151,7 +9120,21 @@
               <w:rPr>
                 <w:rFonts w:ascii="Times New Roman" w:hAnsi="Times New Roman" w:cs="Times New Roman"/>
               </w:rPr>
-              <w:t>El sistema guarda en la tabla experiences los datos de fecha de inicio, fecha de fin y ID_type de la experiencia.</w:t>
+              <w:t xml:space="preserve">El sistema guarda en la tabla experiences los datos de fecha de inicio, fecha de fin y </w:t>
+            </w:r>
+            <w:proofErr w:type="spellStart"/>
+            <w:r>
+              <w:rPr>
+                <w:rFonts w:ascii="Times New Roman" w:hAnsi="Times New Roman" w:cs="Times New Roman"/>
+              </w:rPr>
+              <w:t>ID_type</w:t>
+            </w:r>
+            <w:proofErr w:type="spellEnd"/>
+            <w:r>
+              <w:rPr>
+                <w:rFonts w:ascii="Times New Roman" w:hAnsi="Times New Roman" w:cs="Times New Roman"/>
+              </w:rPr>
+              <w:t xml:space="preserve"> de la experiencia.</w:t>
             </w:r>
           </w:p>
         </w:tc>
@@ -8340,8 +9323,9 @@
       <w:pPr>
         <w:pStyle w:val="Ttulo2"/>
       </w:pPr>
-      <w:bookmarkStart w:id="12" w:name="_Toc201654133"/>
-      <w:r>
+      <w:bookmarkStart w:id="16" w:name="_Toc201656080"/>
+      <w:r>
+        <w:lastRenderedPageBreak/>
         <w:t>CU</w:t>
       </w:r>
       <w:r>
@@ -8353,7 +9337,7 @@
       <w:r>
         <w:t>Eliminar experiencia y educación.</w:t>
       </w:r>
-      <w:bookmarkEnd w:id="12"/>
+      <w:bookmarkEnd w:id="16"/>
     </w:p>
     <w:p>
       <w:pPr>
@@ -8632,7 +9616,6 @@
               <w:rPr>
                 <w:rFonts w:ascii="Times New Roman" w:hAnsi="Times New Roman" w:cs="Times New Roman"/>
               </w:rPr>
-              <w:lastRenderedPageBreak/>
               <w:t>El sistema elimina el registro de la tabla generics que coincida con el ID_generic previamente obtenido.</w:t>
             </w:r>
           </w:p>
@@ -8856,7 +9839,7 @@
       <w:pPr>
         <w:pStyle w:val="Ttulo2"/>
       </w:pPr>
-      <w:bookmarkStart w:id="13" w:name="_Toc201654134"/>
+      <w:bookmarkStart w:id="17" w:name="_Toc201656081"/>
       <w:r>
         <w:t>CU</w:t>
       </w:r>
@@ -8869,7 +9852,7 @@
       <w:r>
         <w:t>Registrar habilidad.</w:t>
       </w:r>
-      <w:bookmarkEnd w:id="13"/>
+      <w:bookmarkEnd w:id="17"/>
     </w:p>
     <w:p>
       <w:pPr>
@@ -9046,6 +10029,7 @@
               <w:rPr>
                 <w:rFonts w:ascii="Times New Roman" w:hAnsi="Times New Roman" w:cs="Times New Roman"/>
               </w:rPr>
+              <w:lastRenderedPageBreak/>
               <w:t>El administrador selecciona la opción de registrar habilidad.</w:t>
             </w:r>
           </w:p>
@@ -9222,7 +10206,6 @@
               <w:rPr>
                 <w:rFonts w:ascii="Times New Roman" w:hAnsi="Times New Roman" w:cs="Times New Roman"/>
               </w:rPr>
-              <w:lastRenderedPageBreak/>
               <w:t>El sistema crea un registro en la tabla generics, con los datos de enlace de la foto, nombre de la habilidad y descripción.</w:t>
             </w:r>
           </w:p>
@@ -9446,7 +10429,7 @@
       <w:pPr>
         <w:pStyle w:val="Ttulo2"/>
       </w:pPr>
-      <w:bookmarkStart w:id="14" w:name="_Toc201654135"/>
+      <w:bookmarkStart w:id="18" w:name="_Toc201656082"/>
       <w:r>
         <w:t>CU</w:t>
       </w:r>
@@ -9459,7 +10442,7 @@
       <w:r>
         <w:t>Modificar habilidad.</w:t>
       </w:r>
-      <w:bookmarkEnd w:id="14"/>
+      <w:bookmarkEnd w:id="18"/>
     </w:p>
     <w:p>
       <w:pPr>
@@ -9670,6 +10653,7 @@
               <w:rPr>
                 <w:rFonts w:ascii="Times New Roman" w:hAnsi="Times New Roman" w:cs="Times New Roman"/>
               </w:rPr>
+              <w:lastRenderedPageBreak/>
               <w:t>El administrador selecciona la opción de modificar habilidad.</w:t>
             </w:r>
           </w:p>
@@ -9904,7 +10888,6 @@
               <w:rPr>
                 <w:rFonts w:ascii="Times New Roman" w:hAnsi="Times New Roman" w:cs="Times New Roman"/>
               </w:rPr>
-              <w:lastRenderedPageBreak/>
               <w:t xml:space="preserve">El sistema </w:t>
             </w:r>
             <w:r>
@@ -10134,7 +11117,7 @@
       <w:pPr>
         <w:pStyle w:val="Ttulo2"/>
       </w:pPr>
-      <w:bookmarkStart w:id="15" w:name="_Toc201654136"/>
+      <w:bookmarkStart w:id="19" w:name="_Toc201656083"/>
       <w:r>
         <w:t>CU</w:t>
       </w:r>
@@ -10147,7 +11130,7 @@
       <w:r>
         <w:t>Eliminar habilidad.</w:t>
       </w:r>
-      <w:bookmarkEnd w:id="15"/>
+      <w:bookmarkEnd w:id="19"/>
     </w:p>
     <w:p>
       <w:pPr>
@@ -10324,7 +11307,22 @@
               <w:rPr>
                 <w:rFonts w:ascii="Times New Roman" w:hAnsi="Times New Roman" w:cs="Times New Roman"/>
               </w:rPr>
-              <w:t>El administrador selecciona una habilidad en especifico.</w:t>
+              <w:lastRenderedPageBreak/>
+              <w:t xml:space="preserve">El administrador selecciona una habilidad en </w:t>
+            </w:r>
+            <w:proofErr w:type="spellStart"/>
+            <w:r>
+              <w:rPr>
+                <w:rFonts w:ascii="Times New Roman" w:hAnsi="Times New Roman" w:cs="Times New Roman"/>
+              </w:rPr>
+              <w:t>especifico</w:t>
+            </w:r>
+            <w:proofErr w:type="spellEnd"/>
+            <w:r>
+              <w:rPr>
+                <w:rFonts w:ascii="Times New Roman" w:hAnsi="Times New Roman" w:cs="Times New Roman"/>
+              </w:rPr>
+              <w:t>.</w:t>
             </w:r>
           </w:p>
         </w:tc>
@@ -10558,7 +11556,6 @@
         <w:rPr>
           <w:rFonts w:ascii="Times New Roman" w:hAnsi="Times New Roman" w:cs="Times New Roman"/>
         </w:rPr>
-        <w:lastRenderedPageBreak/>
         <w:t>Puntos de extensión:</w:t>
       </w:r>
       <w:r>
@@ -10662,7 +11659,7 @@
       <w:pPr>
         <w:pStyle w:val="Ttulo2"/>
       </w:pPr>
-      <w:bookmarkStart w:id="16" w:name="_Toc201654137"/>
+      <w:bookmarkStart w:id="20" w:name="_Toc201656084"/>
       <w:r>
         <w:t>CU</w:t>
       </w:r>
@@ -10684,7 +11681,7 @@
       <w:r>
         <w:t>.</w:t>
       </w:r>
-      <w:bookmarkEnd w:id="16"/>
+      <w:bookmarkEnd w:id="20"/>
     </w:p>
     <w:p>
       <w:pPr>
@@ -10897,79 +11894,172 @@
               </w:rPr>
               <w:t xml:space="preserve">El sistema consulta la tabla de </w:t>
             </w:r>
-            <w:r>
-              <w:rPr>
-                <w:rFonts w:ascii="Times New Roman" w:hAnsi="Times New Roman" w:cs="Times New Roman"/>
-              </w:rPr>
-              <w:t>users para obtener el ID, nombre, apellido, correo, fecha de creación de los usuarios.</w:t>
-            </w:r>
-          </w:p>
-        </w:tc>
-        <w:tc>
-          <w:tcPr>
-            <w:tcW w:w="4414" w:type="dxa"/>
-          </w:tcPr>
-          <w:p>
-            <w:pPr>
-              <w:jc w:val="both"/>
-              <w:rPr>
-                <w:rFonts w:ascii="Times New Roman" w:hAnsi="Times New Roman" w:cs="Times New Roman"/>
-              </w:rPr>
-            </w:pPr>
-          </w:p>
-        </w:tc>
-      </w:tr>
-      <w:tr>
-        <w:tc>
-          <w:tcPr>
-            <w:tcW w:w="4414" w:type="dxa"/>
-          </w:tcPr>
-          <w:p>
-            <w:pPr>
-              <w:jc w:val="both"/>
-              <w:rPr>
-                <w:rFonts w:ascii="Times New Roman" w:hAnsi="Times New Roman" w:cs="Times New Roman"/>
-              </w:rPr>
-            </w:pPr>
-            <w:r>
-              <w:rPr>
-                <w:rFonts w:ascii="Times New Roman" w:hAnsi="Times New Roman" w:cs="Times New Roman"/>
-              </w:rPr>
-              <w:t>El sistema consulta la tabla de user_rol para obtener el ID_rol de los usuarios con ayuda del ID recuperado previamente de la tabla users.</w:t>
-            </w:r>
-          </w:p>
-        </w:tc>
-        <w:tc>
-          <w:tcPr>
-            <w:tcW w:w="4414" w:type="dxa"/>
-          </w:tcPr>
-          <w:p>
-            <w:pPr>
-              <w:jc w:val="both"/>
-              <w:rPr>
-                <w:rFonts w:ascii="Times New Roman" w:hAnsi="Times New Roman" w:cs="Times New Roman"/>
-              </w:rPr>
-            </w:pPr>
-          </w:p>
-        </w:tc>
-      </w:tr>
-      <w:tr>
-        <w:tc>
-          <w:tcPr>
-            <w:tcW w:w="4414" w:type="dxa"/>
-          </w:tcPr>
-          <w:p>
-            <w:pPr>
-              <w:jc w:val="both"/>
-              <w:rPr>
-                <w:rFonts w:ascii="Times New Roman" w:hAnsi="Times New Roman" w:cs="Times New Roman"/>
-              </w:rPr>
-            </w:pPr>
-            <w:r>
-              <w:rPr>
-                <w:rFonts w:ascii="Times New Roman" w:hAnsi="Times New Roman" w:cs="Times New Roman"/>
-              </w:rPr>
-              <w:t>El sistema consulta la tabla de rols para obtener el titulo del rol con ayuda del ID_rol previamente recuperado de la tabla user_rol.</w:t>
+            <w:proofErr w:type="spellStart"/>
+            <w:r>
+              <w:rPr>
+                <w:rFonts w:ascii="Times New Roman" w:hAnsi="Times New Roman" w:cs="Times New Roman"/>
+              </w:rPr>
+              <w:t>users</w:t>
+            </w:r>
+            <w:proofErr w:type="spellEnd"/>
+            <w:r>
+              <w:rPr>
+                <w:rFonts w:ascii="Times New Roman" w:hAnsi="Times New Roman" w:cs="Times New Roman"/>
+              </w:rPr>
+              <w:t xml:space="preserve"> para obtener el ID, nombre, apellido, correo, fecha de creación de los usuarios.</w:t>
+            </w:r>
+          </w:p>
+        </w:tc>
+        <w:tc>
+          <w:tcPr>
+            <w:tcW w:w="4414" w:type="dxa"/>
+          </w:tcPr>
+          <w:p>
+            <w:pPr>
+              <w:jc w:val="both"/>
+              <w:rPr>
+                <w:rFonts w:ascii="Times New Roman" w:hAnsi="Times New Roman" w:cs="Times New Roman"/>
+              </w:rPr>
+            </w:pPr>
+          </w:p>
+        </w:tc>
+      </w:tr>
+      <w:tr>
+        <w:tc>
+          <w:tcPr>
+            <w:tcW w:w="4414" w:type="dxa"/>
+          </w:tcPr>
+          <w:p>
+            <w:pPr>
+              <w:jc w:val="both"/>
+              <w:rPr>
+                <w:rFonts w:ascii="Times New Roman" w:hAnsi="Times New Roman" w:cs="Times New Roman"/>
+              </w:rPr>
+            </w:pPr>
+            <w:r>
+              <w:rPr>
+                <w:rFonts w:ascii="Times New Roman" w:hAnsi="Times New Roman" w:cs="Times New Roman"/>
+              </w:rPr>
+              <w:t xml:space="preserve">El sistema consulta la tabla de </w:t>
+            </w:r>
+            <w:proofErr w:type="spellStart"/>
+            <w:r>
+              <w:rPr>
+                <w:rFonts w:ascii="Times New Roman" w:hAnsi="Times New Roman" w:cs="Times New Roman"/>
+              </w:rPr>
+              <w:t>user_rol</w:t>
+            </w:r>
+            <w:proofErr w:type="spellEnd"/>
+            <w:r>
+              <w:rPr>
+                <w:rFonts w:ascii="Times New Roman" w:hAnsi="Times New Roman" w:cs="Times New Roman"/>
+              </w:rPr>
+              <w:t xml:space="preserve"> para obtener el </w:t>
+            </w:r>
+            <w:proofErr w:type="spellStart"/>
+            <w:r>
+              <w:rPr>
+                <w:rFonts w:ascii="Times New Roman" w:hAnsi="Times New Roman" w:cs="Times New Roman"/>
+              </w:rPr>
+              <w:t>ID_rol</w:t>
+            </w:r>
+            <w:proofErr w:type="spellEnd"/>
+            <w:r>
+              <w:rPr>
+                <w:rFonts w:ascii="Times New Roman" w:hAnsi="Times New Roman" w:cs="Times New Roman"/>
+              </w:rPr>
+              <w:t xml:space="preserve"> de los usuarios con ayuda del ID recuperado previamente de la tabla </w:t>
+            </w:r>
+            <w:proofErr w:type="spellStart"/>
+            <w:r>
+              <w:rPr>
+                <w:rFonts w:ascii="Times New Roman" w:hAnsi="Times New Roman" w:cs="Times New Roman"/>
+              </w:rPr>
+              <w:t>users</w:t>
+            </w:r>
+            <w:proofErr w:type="spellEnd"/>
+            <w:r>
+              <w:rPr>
+                <w:rFonts w:ascii="Times New Roman" w:hAnsi="Times New Roman" w:cs="Times New Roman"/>
+              </w:rPr>
+              <w:t>.</w:t>
+            </w:r>
+          </w:p>
+        </w:tc>
+        <w:tc>
+          <w:tcPr>
+            <w:tcW w:w="4414" w:type="dxa"/>
+          </w:tcPr>
+          <w:p>
+            <w:pPr>
+              <w:jc w:val="both"/>
+              <w:rPr>
+                <w:rFonts w:ascii="Times New Roman" w:hAnsi="Times New Roman" w:cs="Times New Roman"/>
+              </w:rPr>
+            </w:pPr>
+          </w:p>
+        </w:tc>
+      </w:tr>
+      <w:tr>
+        <w:tc>
+          <w:tcPr>
+            <w:tcW w:w="4414" w:type="dxa"/>
+          </w:tcPr>
+          <w:p>
+            <w:pPr>
+              <w:jc w:val="both"/>
+              <w:rPr>
+                <w:rFonts w:ascii="Times New Roman" w:hAnsi="Times New Roman" w:cs="Times New Roman"/>
+              </w:rPr>
+            </w:pPr>
+            <w:r>
+              <w:rPr>
+                <w:rFonts w:ascii="Times New Roman" w:hAnsi="Times New Roman" w:cs="Times New Roman"/>
+              </w:rPr>
+              <w:lastRenderedPageBreak/>
+              <w:t xml:space="preserve">El sistema consulta la tabla de </w:t>
+            </w:r>
+            <w:proofErr w:type="spellStart"/>
+            <w:r>
+              <w:rPr>
+                <w:rFonts w:ascii="Times New Roman" w:hAnsi="Times New Roman" w:cs="Times New Roman"/>
+              </w:rPr>
+              <w:t>rols</w:t>
+            </w:r>
+            <w:proofErr w:type="spellEnd"/>
+            <w:r>
+              <w:rPr>
+                <w:rFonts w:ascii="Times New Roman" w:hAnsi="Times New Roman" w:cs="Times New Roman"/>
+              </w:rPr>
+              <w:t xml:space="preserve"> para obtener el titulo del rol con ayuda del </w:t>
+            </w:r>
+            <w:proofErr w:type="spellStart"/>
+            <w:r>
+              <w:rPr>
+                <w:rFonts w:ascii="Times New Roman" w:hAnsi="Times New Roman" w:cs="Times New Roman"/>
+              </w:rPr>
+              <w:t>ID_rol</w:t>
+            </w:r>
+            <w:proofErr w:type="spellEnd"/>
+            <w:r>
+              <w:rPr>
+                <w:rFonts w:ascii="Times New Roman" w:hAnsi="Times New Roman" w:cs="Times New Roman"/>
+              </w:rPr>
+              <w:t xml:space="preserve"> previamente recuperado de la tabla </w:t>
+            </w:r>
+            <w:proofErr w:type="spellStart"/>
+            <w:r>
+              <w:rPr>
+                <w:rFonts w:ascii="Times New Roman" w:hAnsi="Times New Roman" w:cs="Times New Roman"/>
+              </w:rPr>
+              <w:t>user_rol</w:t>
+            </w:r>
+            <w:proofErr w:type="spellEnd"/>
+            <w:r>
+              <w:rPr>
+                <w:rFonts w:ascii="Times New Roman" w:hAnsi="Times New Roman" w:cs="Times New Roman"/>
+              </w:rPr>
+              <w:t>.</w:t>
             </w:r>
           </w:p>
         </w:tc>
@@ -11037,7 +12127,21 @@
               <w:rPr>
                 <w:rFonts w:ascii="Times New Roman" w:hAnsi="Times New Roman" w:cs="Times New Roman"/>
               </w:rPr>
-              <w:t>[Si hay usuarios] El sistema renderiza la página con la información de los usuarios, ID, ID_rol nombre, apellido, correo, fecha de creación y rol.</w:t>
+              <w:t xml:space="preserve">[Si hay usuarios] El sistema renderiza la página con la información de los usuarios, ID, </w:t>
+            </w:r>
+            <w:proofErr w:type="spellStart"/>
+            <w:r>
+              <w:rPr>
+                <w:rFonts w:ascii="Times New Roman" w:hAnsi="Times New Roman" w:cs="Times New Roman"/>
+              </w:rPr>
+              <w:t>ID_rol</w:t>
+            </w:r>
+            <w:proofErr w:type="spellEnd"/>
+            <w:r>
+              <w:rPr>
+                <w:rFonts w:ascii="Times New Roman" w:hAnsi="Times New Roman" w:cs="Times New Roman"/>
+              </w:rPr>
+              <w:t xml:space="preserve"> nombre, apellido, correo, fecha de creación y rol.</w:t>
             </w:r>
           </w:p>
         </w:tc>
@@ -11155,7 +12259,6 @@
         <w:rPr>
           <w:rFonts w:ascii="Times New Roman" w:hAnsi="Times New Roman" w:cs="Times New Roman"/>
         </w:rPr>
-        <w:lastRenderedPageBreak/>
         <w:t xml:space="preserve">Postcondiciones: </w:t>
       </w:r>
       <w:r>
@@ -11209,7 +12312,7 @@
       <w:pPr>
         <w:pStyle w:val="Ttulo2"/>
       </w:pPr>
-      <w:bookmarkStart w:id="17" w:name="_Toc201654138"/>
+      <w:bookmarkStart w:id="21" w:name="_Toc201656085"/>
       <w:r>
         <w:t>CU</w:t>
       </w:r>
@@ -11225,7 +12328,7 @@
       <w:r>
         <w:t>Modificar usuario.</w:t>
       </w:r>
-      <w:bookmarkEnd w:id="17"/>
+      <w:bookmarkEnd w:id="21"/>
     </w:p>
     <w:p>
       <w:pPr>
@@ -11510,7 +12613,21 @@
               <w:rPr>
                 <w:rFonts w:ascii="Times New Roman" w:hAnsi="Times New Roman" w:cs="Times New Roman"/>
               </w:rPr>
-              <w:t>El administrador rellena con nuevos datos la información del usuario.</w:t>
+              <w:t xml:space="preserve">El </w:t>
+            </w:r>
+            <w:proofErr w:type="gramStart"/>
+            <w:r>
+              <w:rPr>
+                <w:rFonts w:ascii="Times New Roman" w:hAnsi="Times New Roman" w:cs="Times New Roman"/>
+              </w:rPr>
+              <w:t>administrador rellena</w:t>
+            </w:r>
+            <w:proofErr w:type="gramEnd"/>
+            <w:r>
+              <w:rPr>
+                <w:rFonts w:ascii="Times New Roman" w:hAnsi="Times New Roman" w:cs="Times New Roman"/>
+              </w:rPr>
+              <w:t xml:space="preserve"> con nuevos datos la información del usuario.</w:t>
             </w:r>
           </w:p>
         </w:tc>
@@ -11578,7 +12695,21 @@
               <w:rPr>
                 <w:rFonts w:ascii="Times New Roman" w:hAnsi="Times New Roman" w:cs="Times New Roman"/>
               </w:rPr>
-              <w:t>[Si están llenos] El sistema recupera los nuevos datos de nombre, apellido, correo fecha de creación y ID_rol, así como recuperar el ID del usuario.</w:t>
+              <w:t xml:space="preserve">[Si están llenos] El sistema recupera los nuevos datos de nombre, apellido, correo fecha de creación y </w:t>
+            </w:r>
+            <w:proofErr w:type="spellStart"/>
+            <w:r>
+              <w:rPr>
+                <w:rFonts w:ascii="Times New Roman" w:hAnsi="Times New Roman" w:cs="Times New Roman"/>
+              </w:rPr>
+              <w:t>ID_rol</w:t>
+            </w:r>
+            <w:proofErr w:type="spellEnd"/>
+            <w:r>
+              <w:rPr>
+                <w:rFonts w:ascii="Times New Roman" w:hAnsi="Times New Roman" w:cs="Times New Roman"/>
+              </w:rPr>
+              <w:t>, así como recuperar el ID del usuario.</w:t>
             </w:r>
           </w:p>
         </w:tc>
@@ -11618,41 +12749,84 @@
               <w:rPr>
                 <w:rFonts w:ascii="Times New Roman" w:hAnsi="Times New Roman" w:cs="Times New Roman"/>
               </w:rPr>
-              <w:t>El sistema guarda en la tabla de users los datos de nombre, apellido, correo y fecha de creación del usuario que coincida con el ID previamente recuperado.</w:t>
-            </w:r>
-          </w:p>
-        </w:tc>
-        <w:tc>
-          <w:tcPr>
-            <w:tcW w:w="4414" w:type="dxa"/>
-          </w:tcPr>
-          <w:p>
-            <w:pPr>
-              <w:jc w:val="both"/>
-              <w:rPr>
-                <w:rFonts w:ascii="Times New Roman" w:hAnsi="Times New Roman" w:cs="Times New Roman"/>
-              </w:rPr>
-            </w:pPr>
-          </w:p>
-        </w:tc>
-      </w:tr>
-      <w:tr>
-        <w:tc>
-          <w:tcPr>
-            <w:tcW w:w="4414" w:type="dxa"/>
-          </w:tcPr>
-          <w:p>
-            <w:pPr>
-              <w:jc w:val="both"/>
-              <w:rPr>
-                <w:rFonts w:ascii="Times New Roman" w:hAnsi="Times New Roman" w:cs="Times New Roman"/>
-              </w:rPr>
-            </w:pPr>
-            <w:r>
-              <w:rPr>
-                <w:rFonts w:ascii="Times New Roman" w:hAnsi="Times New Roman" w:cs="Times New Roman"/>
-              </w:rPr>
-              <w:t>El sistema guarda en la tabla de user_rol el nuevo ID_rol que coincida con el ID del usuario previamente recuperado.</w:t>
+              <w:lastRenderedPageBreak/>
+              <w:t xml:space="preserve">El sistema guarda en la tabla de </w:t>
+            </w:r>
+            <w:proofErr w:type="spellStart"/>
+            <w:r>
+              <w:rPr>
+                <w:rFonts w:ascii="Times New Roman" w:hAnsi="Times New Roman" w:cs="Times New Roman"/>
+              </w:rPr>
+              <w:t>users</w:t>
+            </w:r>
+            <w:proofErr w:type="spellEnd"/>
+            <w:r>
+              <w:rPr>
+                <w:rFonts w:ascii="Times New Roman" w:hAnsi="Times New Roman" w:cs="Times New Roman"/>
+              </w:rPr>
+              <w:t xml:space="preserve"> los datos de nombre, apellido, correo y fecha de creación del usuario que coincida con el ID previamente recuperado.</w:t>
+            </w:r>
+          </w:p>
+        </w:tc>
+        <w:tc>
+          <w:tcPr>
+            <w:tcW w:w="4414" w:type="dxa"/>
+          </w:tcPr>
+          <w:p>
+            <w:pPr>
+              <w:jc w:val="both"/>
+              <w:rPr>
+                <w:rFonts w:ascii="Times New Roman" w:hAnsi="Times New Roman" w:cs="Times New Roman"/>
+              </w:rPr>
+            </w:pPr>
+          </w:p>
+        </w:tc>
+      </w:tr>
+      <w:tr>
+        <w:tc>
+          <w:tcPr>
+            <w:tcW w:w="4414" w:type="dxa"/>
+          </w:tcPr>
+          <w:p>
+            <w:pPr>
+              <w:jc w:val="both"/>
+              <w:rPr>
+                <w:rFonts w:ascii="Times New Roman" w:hAnsi="Times New Roman" w:cs="Times New Roman"/>
+              </w:rPr>
+            </w:pPr>
+            <w:r>
+              <w:rPr>
+                <w:rFonts w:ascii="Times New Roman" w:hAnsi="Times New Roman" w:cs="Times New Roman"/>
+              </w:rPr>
+              <w:t xml:space="preserve">El sistema guarda en la tabla de </w:t>
+            </w:r>
+            <w:proofErr w:type="spellStart"/>
+            <w:r>
+              <w:rPr>
+                <w:rFonts w:ascii="Times New Roman" w:hAnsi="Times New Roman" w:cs="Times New Roman"/>
+              </w:rPr>
+              <w:t>user_rol</w:t>
+            </w:r>
+            <w:proofErr w:type="spellEnd"/>
+            <w:r>
+              <w:rPr>
+                <w:rFonts w:ascii="Times New Roman" w:hAnsi="Times New Roman" w:cs="Times New Roman"/>
+              </w:rPr>
+              <w:t xml:space="preserve"> el nuevo </w:t>
+            </w:r>
+            <w:proofErr w:type="spellStart"/>
+            <w:r>
+              <w:rPr>
+                <w:rFonts w:ascii="Times New Roman" w:hAnsi="Times New Roman" w:cs="Times New Roman"/>
+              </w:rPr>
+              <w:t>ID_rol</w:t>
+            </w:r>
+            <w:proofErr w:type="spellEnd"/>
+            <w:r>
+              <w:rPr>
+                <w:rFonts w:ascii="Times New Roman" w:hAnsi="Times New Roman" w:cs="Times New Roman"/>
+              </w:rPr>
+              <w:t xml:space="preserve"> que coincida con el ID del usuario previamente recuperado.</w:t>
             </w:r>
           </w:p>
         </w:tc>
@@ -11838,7 +13012,6 @@
         <w:rPr>
           <w:rFonts w:ascii="Times New Roman" w:hAnsi="Times New Roman" w:cs="Times New Roman"/>
         </w:rPr>
-        <w:lastRenderedPageBreak/>
         <w:t xml:space="preserve">Postcondiciones: </w:t>
       </w:r>
       <w:r>
@@ -11910,7 +13083,7 @@
       <w:pPr>
         <w:pStyle w:val="Ttulo2"/>
       </w:pPr>
-      <w:bookmarkStart w:id="18" w:name="_Toc201654139"/>
+      <w:bookmarkStart w:id="22" w:name="_Toc201656086"/>
       <w:r>
         <w:t>CU</w:t>
       </w:r>
@@ -11926,7 +13099,7 @@
       <w:r>
         <w:t>Eliminar usuario.</w:t>
       </w:r>
-      <w:bookmarkEnd w:id="18"/>
+      <w:bookmarkEnd w:id="22"/>
     </w:p>
     <w:p>
       <w:pPr>
@@ -12205,41 +13378,69 @@
               <w:rPr>
                 <w:rFonts w:ascii="Times New Roman" w:hAnsi="Times New Roman" w:cs="Times New Roman"/>
               </w:rPr>
-              <w:t>El sistema elimina de la tabla users el registro que coincida con el ID del usuario.</w:t>
-            </w:r>
-          </w:p>
-        </w:tc>
-        <w:tc>
-          <w:tcPr>
-            <w:tcW w:w="4414" w:type="dxa"/>
-          </w:tcPr>
-          <w:p>
-            <w:pPr>
-              <w:jc w:val="both"/>
-              <w:rPr>
-                <w:rFonts w:ascii="Times New Roman" w:hAnsi="Times New Roman" w:cs="Times New Roman"/>
-              </w:rPr>
-            </w:pPr>
-          </w:p>
-        </w:tc>
-      </w:tr>
-      <w:tr>
-        <w:tc>
-          <w:tcPr>
-            <w:tcW w:w="4414" w:type="dxa"/>
-          </w:tcPr>
-          <w:p>
-            <w:pPr>
-              <w:jc w:val="both"/>
-              <w:rPr>
-                <w:rFonts w:ascii="Times New Roman" w:hAnsi="Times New Roman" w:cs="Times New Roman"/>
-              </w:rPr>
-            </w:pPr>
-            <w:r>
-              <w:rPr>
-                <w:rFonts w:ascii="Times New Roman" w:hAnsi="Times New Roman" w:cs="Times New Roman"/>
-              </w:rPr>
-              <w:t>El sistema elimina de la tabla user_rol el registro que coincida con el ID del usuario.</w:t>
+              <w:t xml:space="preserve">El sistema elimina de la tabla </w:t>
+            </w:r>
+            <w:proofErr w:type="spellStart"/>
+            <w:r>
+              <w:rPr>
+                <w:rFonts w:ascii="Times New Roman" w:hAnsi="Times New Roman" w:cs="Times New Roman"/>
+              </w:rPr>
+              <w:t>users</w:t>
+            </w:r>
+            <w:proofErr w:type="spellEnd"/>
+            <w:r>
+              <w:rPr>
+                <w:rFonts w:ascii="Times New Roman" w:hAnsi="Times New Roman" w:cs="Times New Roman"/>
+              </w:rPr>
+              <w:t xml:space="preserve"> el registro que coincida con el ID del usuario.</w:t>
+            </w:r>
+          </w:p>
+        </w:tc>
+        <w:tc>
+          <w:tcPr>
+            <w:tcW w:w="4414" w:type="dxa"/>
+          </w:tcPr>
+          <w:p>
+            <w:pPr>
+              <w:jc w:val="both"/>
+              <w:rPr>
+                <w:rFonts w:ascii="Times New Roman" w:hAnsi="Times New Roman" w:cs="Times New Roman"/>
+              </w:rPr>
+            </w:pPr>
+          </w:p>
+        </w:tc>
+      </w:tr>
+      <w:tr>
+        <w:tc>
+          <w:tcPr>
+            <w:tcW w:w="4414" w:type="dxa"/>
+          </w:tcPr>
+          <w:p>
+            <w:pPr>
+              <w:jc w:val="both"/>
+              <w:rPr>
+                <w:rFonts w:ascii="Times New Roman" w:hAnsi="Times New Roman" w:cs="Times New Roman"/>
+              </w:rPr>
+            </w:pPr>
+            <w:r>
+              <w:rPr>
+                <w:rFonts w:ascii="Times New Roman" w:hAnsi="Times New Roman" w:cs="Times New Roman"/>
+              </w:rPr>
+              <w:t xml:space="preserve">El sistema elimina de la tabla </w:t>
+            </w:r>
+            <w:proofErr w:type="spellStart"/>
+            <w:r>
+              <w:rPr>
+                <w:rFonts w:ascii="Times New Roman" w:hAnsi="Times New Roman" w:cs="Times New Roman"/>
+              </w:rPr>
+              <w:t>user_rol</w:t>
+            </w:r>
+            <w:proofErr w:type="spellEnd"/>
+            <w:r>
+              <w:rPr>
+                <w:rFonts w:ascii="Times New Roman" w:hAnsi="Times New Roman" w:cs="Times New Roman"/>
+              </w:rPr>
+              <w:t xml:space="preserve"> el registro que coincida con el ID del usuario.</w:t>
             </w:r>
           </w:p>
         </w:tc>
@@ -12393,6 +13594,7 @@
         <w:rPr>
           <w:rFonts w:ascii="Times New Roman" w:hAnsi="Times New Roman" w:cs="Times New Roman"/>
         </w:rPr>
+        <w:lastRenderedPageBreak/>
         <w:t>Precondiciones:</w:t>
       </w:r>
       <w:r>

</xml_diff>

<commit_message>
Feature: diagramas de CU 07, 08, 09 agregados
</commit_message>
<xml_diff>
--- a/Detallado de casos de uso.docx
+++ b/Detallado de casos de uso.docx
@@ -764,21 +764,7 @@
                 <w:rStyle w:val="Hipervnculo"/>
                 <w:noProof/>
               </w:rPr>
-              <w:t>CU06 – Registra</w:t>
-            </w:r>
-            <w:r>
-              <w:rPr>
-                <w:rStyle w:val="Hipervnculo"/>
-                <w:noProof/>
-              </w:rPr>
-              <w:t>r</w:t>
-            </w:r>
-            <w:r>
-              <w:rPr>
-                <w:rStyle w:val="Hipervnculo"/>
-                <w:noProof/>
-              </w:rPr>
-              <w:t xml:space="preserve"> usuario.</w:t>
+              <w:t>CU06 – Registrar usuario.</w:t>
             </w:r>
             <w:r>
               <w:rPr>
@@ -1920,97 +1906,41 @@
               <w:rPr>
                 <w:rFonts w:ascii="Times New Roman" w:hAnsi="Times New Roman" w:cs="Times New Roman"/>
               </w:rPr>
-              <w:t xml:space="preserve">consulta la tabla de </w:t>
-            </w:r>
-            <w:proofErr w:type="spellStart"/>
-            <w:r>
-              <w:rPr>
-                <w:rFonts w:ascii="Times New Roman" w:hAnsi="Times New Roman" w:cs="Times New Roman"/>
-              </w:rPr>
-              <w:t>projects</w:t>
-            </w:r>
-            <w:proofErr w:type="spellEnd"/>
-            <w:r>
-              <w:rPr>
-                <w:rFonts w:ascii="Times New Roman" w:hAnsi="Times New Roman" w:cs="Times New Roman"/>
-              </w:rPr>
-              <w:t>, y la tabla de generics para obtener la información del proyecto.</w:t>
-            </w:r>
-          </w:p>
-        </w:tc>
-        <w:tc>
-          <w:tcPr>
-            <w:tcW w:w="4414" w:type="dxa"/>
-          </w:tcPr>
-          <w:p>
-            <w:pPr>
-              <w:jc w:val="both"/>
-              <w:rPr>
-                <w:rFonts w:ascii="Times New Roman" w:hAnsi="Times New Roman" w:cs="Times New Roman"/>
-              </w:rPr>
-            </w:pPr>
-          </w:p>
-        </w:tc>
-      </w:tr>
-      <w:tr>
-        <w:tc>
-          <w:tcPr>
-            <w:tcW w:w="4414" w:type="dxa"/>
-          </w:tcPr>
-          <w:p>
-            <w:pPr>
-              <w:jc w:val="both"/>
-              <w:rPr>
-                <w:rFonts w:ascii="Times New Roman" w:hAnsi="Times New Roman" w:cs="Times New Roman"/>
-              </w:rPr>
-            </w:pPr>
-            <w:r>
-              <w:rPr>
-                <w:rFonts w:ascii="Times New Roman" w:hAnsi="Times New Roman" w:cs="Times New Roman"/>
-              </w:rPr>
-              <w:t xml:space="preserve">El sistema consulta la tabla </w:t>
-            </w:r>
-            <w:proofErr w:type="spellStart"/>
-            <w:r>
-              <w:rPr>
-                <w:rFonts w:ascii="Times New Roman" w:hAnsi="Times New Roman" w:cs="Times New Roman"/>
-              </w:rPr>
-              <w:t>technologies</w:t>
-            </w:r>
-            <w:proofErr w:type="spellEnd"/>
-            <w:r>
-              <w:rPr>
-                <w:rFonts w:ascii="Times New Roman" w:hAnsi="Times New Roman" w:cs="Times New Roman"/>
-              </w:rPr>
-              <w:t xml:space="preserve">, </w:t>
-            </w:r>
-            <w:proofErr w:type="spellStart"/>
-            <w:r>
-              <w:rPr>
-                <w:rFonts w:ascii="Times New Roman" w:hAnsi="Times New Roman" w:cs="Times New Roman"/>
-              </w:rPr>
-              <w:t>skills</w:t>
-            </w:r>
-            <w:proofErr w:type="spellEnd"/>
-            <w:r>
-              <w:rPr>
-                <w:rFonts w:ascii="Times New Roman" w:hAnsi="Times New Roman" w:cs="Times New Roman"/>
-              </w:rPr>
-              <w:t xml:space="preserve"> y </w:t>
-            </w:r>
-            <w:proofErr w:type="spellStart"/>
-            <w:r>
-              <w:rPr>
-                <w:rFonts w:ascii="Times New Roman" w:hAnsi="Times New Roman" w:cs="Times New Roman"/>
-              </w:rPr>
-              <w:t>generics</w:t>
-            </w:r>
-            <w:proofErr w:type="spellEnd"/>
-            <w:r>
-              <w:rPr>
-                <w:rFonts w:ascii="Times New Roman" w:hAnsi="Times New Roman" w:cs="Times New Roman"/>
-              </w:rPr>
-              <w:t xml:space="preserve"> para obtener el nombre de las tecnologías usadas en el proyecto.</w:t>
+              <w:t>consulta la tabla de projects, y la tabla de generics para obtener la información del proyecto.</w:t>
+            </w:r>
+          </w:p>
+        </w:tc>
+        <w:tc>
+          <w:tcPr>
+            <w:tcW w:w="4414" w:type="dxa"/>
+          </w:tcPr>
+          <w:p>
+            <w:pPr>
+              <w:jc w:val="both"/>
+              <w:rPr>
+                <w:rFonts w:ascii="Times New Roman" w:hAnsi="Times New Roman" w:cs="Times New Roman"/>
+              </w:rPr>
+            </w:pPr>
+          </w:p>
+        </w:tc>
+      </w:tr>
+      <w:tr>
+        <w:tc>
+          <w:tcPr>
+            <w:tcW w:w="4414" w:type="dxa"/>
+          </w:tcPr>
+          <w:p>
+            <w:pPr>
+              <w:jc w:val="both"/>
+              <w:rPr>
+                <w:rFonts w:ascii="Times New Roman" w:hAnsi="Times New Roman" w:cs="Times New Roman"/>
+              </w:rPr>
+            </w:pPr>
+            <w:r>
+              <w:rPr>
+                <w:rFonts w:ascii="Times New Roman" w:hAnsi="Times New Roman" w:cs="Times New Roman"/>
+              </w:rPr>
+              <w:t>El sistema consulta la tabla technologies, skills y generics para obtener el nombre de las tecnologías usadas en el proyecto.</w:t>
             </w:r>
           </w:p>
         </w:tc>
@@ -3059,21 +2989,7 @@
         <w:rPr>
           <w:rFonts w:ascii="Times New Roman" w:hAnsi="Times New Roman" w:cs="Times New Roman"/>
         </w:rPr>
-        <w:t xml:space="preserve"> El usuario es capaz de ver la experiencia y educación, primeramente, como una barra con foto, nombre de la institución y fecha de inicio y/o fin. Posteriormente si da </w:t>
-      </w:r>
-      <w:proofErr w:type="gramStart"/>
-      <w:r>
-        <w:rPr>
-          <w:rFonts w:ascii="Times New Roman" w:hAnsi="Times New Roman" w:cs="Times New Roman"/>
-        </w:rPr>
-        <w:t>click</w:t>
-      </w:r>
-      <w:proofErr w:type="gramEnd"/>
-      <w:r>
-        <w:rPr>
-          <w:rFonts w:ascii="Times New Roman" w:hAnsi="Times New Roman" w:cs="Times New Roman"/>
-        </w:rPr>
-        <w:t xml:space="preserve"> a un botón se agrandará la barra y se le agregará la descripción de la experiencia.</w:t>
+        <w:t xml:space="preserve"> El usuario es capaz de ver la experiencia y educación, primeramente, como una barra con foto, nombre de la institución y fecha de inicio y/o fin. Posteriormente si da click a un botón se agrandará la barra y se le agregará la descripción de la experiencia.</w:t>
       </w:r>
     </w:p>
     <w:tbl>
@@ -3211,49 +3127,7 @@
               <w:rPr>
                 <w:rFonts w:ascii="Times New Roman" w:hAnsi="Times New Roman" w:cs="Times New Roman"/>
               </w:rPr>
-              <w:t xml:space="preserve">El sistema consulta la tabla de </w:t>
-            </w:r>
-            <w:proofErr w:type="spellStart"/>
-            <w:r>
-              <w:rPr>
-                <w:rFonts w:ascii="Times New Roman" w:hAnsi="Times New Roman" w:cs="Times New Roman"/>
-              </w:rPr>
-              <w:t>experiences</w:t>
-            </w:r>
-            <w:proofErr w:type="spellEnd"/>
-            <w:r>
-              <w:rPr>
-                <w:rFonts w:ascii="Times New Roman" w:hAnsi="Times New Roman" w:cs="Times New Roman"/>
-              </w:rPr>
-              <w:t xml:space="preserve">, </w:t>
-            </w:r>
-            <w:proofErr w:type="spellStart"/>
-            <w:r>
-              <w:rPr>
-                <w:rFonts w:ascii="Times New Roman" w:hAnsi="Times New Roman" w:cs="Times New Roman"/>
-              </w:rPr>
-              <w:t>generics</w:t>
-            </w:r>
-            <w:proofErr w:type="spellEnd"/>
-            <w:r>
-              <w:rPr>
-                <w:rFonts w:ascii="Times New Roman" w:hAnsi="Times New Roman" w:cs="Times New Roman"/>
-              </w:rPr>
-              <w:t xml:space="preserve"> y </w:t>
-            </w:r>
-            <w:proofErr w:type="spellStart"/>
-            <w:r>
-              <w:rPr>
-                <w:rFonts w:ascii="Times New Roman" w:hAnsi="Times New Roman" w:cs="Times New Roman"/>
-              </w:rPr>
-              <w:t>type_of</w:t>
-            </w:r>
-            <w:proofErr w:type="spellEnd"/>
-            <w:r>
-              <w:rPr>
-                <w:rFonts w:ascii="Times New Roman" w:hAnsi="Times New Roman" w:cs="Times New Roman"/>
-              </w:rPr>
-              <w:t xml:space="preserve"> para obtener la foto, nombre de la institución, descripción, tipo de experiencia, fecha de inicio y fecha de fin.</w:t>
+              <w:t>El sistema consulta la tabla de experiences, generics y type_of para obtener la foto, nombre de la institución, descripción, tipo de experiencia, fecha de inicio y fecha de fin.</w:t>
             </w:r>
           </w:p>
         </w:tc>
@@ -4031,21 +3905,7 @@
               <w:rPr>
                 <w:rFonts w:ascii="Times New Roman" w:hAnsi="Times New Roman" w:cs="Times New Roman"/>
               </w:rPr>
-              <w:t xml:space="preserve">[Si es válido] El sistema recopila los datos y busca el ID del usuario usando su correo y la tabla de </w:t>
-            </w:r>
-            <w:proofErr w:type="spellStart"/>
-            <w:r>
-              <w:rPr>
-                <w:rFonts w:ascii="Times New Roman" w:hAnsi="Times New Roman" w:cs="Times New Roman"/>
-              </w:rPr>
-              <w:t>users</w:t>
-            </w:r>
-            <w:proofErr w:type="spellEnd"/>
-            <w:r>
-              <w:rPr>
-                <w:rFonts w:ascii="Times New Roman" w:hAnsi="Times New Roman" w:cs="Times New Roman"/>
-              </w:rPr>
-              <w:t>.</w:t>
+              <w:t>[Si es válido] El sistema recopila los datos y busca el ID del usuario usando su correo y la tabla de users.</w:t>
             </w:r>
           </w:p>
         </w:tc>
@@ -4731,21 +4591,7 @@
               <w:rPr>
                 <w:rFonts w:ascii="Times New Roman" w:hAnsi="Times New Roman" w:cs="Times New Roman"/>
               </w:rPr>
-              <w:t xml:space="preserve">[Si es válido] El sistema recopila la contraseña de la tabla </w:t>
-            </w:r>
-            <w:proofErr w:type="spellStart"/>
-            <w:r>
-              <w:rPr>
-                <w:rFonts w:ascii="Times New Roman" w:hAnsi="Times New Roman" w:cs="Times New Roman"/>
-              </w:rPr>
-              <w:t>users</w:t>
-            </w:r>
-            <w:proofErr w:type="spellEnd"/>
-            <w:r>
-              <w:rPr>
-                <w:rFonts w:ascii="Times New Roman" w:hAnsi="Times New Roman" w:cs="Times New Roman"/>
-              </w:rPr>
-              <w:t xml:space="preserve"> donde el correo sea igual al que ingresó el usuario.</w:t>
+              <w:t>[Si es válido] El sistema recopila la contraseña de la tabla users donde el correo sea igual al que ingresó el usuario.</w:t>
             </w:r>
           </w:p>
         </w:tc>
@@ -4825,35 +4671,7 @@
               <w:rPr>
                 <w:rFonts w:ascii="Times New Roman" w:hAnsi="Times New Roman" w:cs="Times New Roman"/>
               </w:rPr>
-              <w:t xml:space="preserve">El sistema recupera el </w:t>
-            </w:r>
-            <w:proofErr w:type="spellStart"/>
-            <w:r>
-              <w:rPr>
-                <w:rFonts w:ascii="Times New Roman" w:hAnsi="Times New Roman" w:cs="Times New Roman"/>
-              </w:rPr>
-              <w:t>ID_rol</w:t>
-            </w:r>
-            <w:proofErr w:type="spellEnd"/>
-            <w:r>
-              <w:rPr>
-                <w:rFonts w:ascii="Times New Roman" w:hAnsi="Times New Roman" w:cs="Times New Roman"/>
-              </w:rPr>
-              <w:t xml:space="preserve"> del usuario de la tabla </w:t>
-            </w:r>
-            <w:proofErr w:type="spellStart"/>
-            <w:r>
-              <w:rPr>
-                <w:rFonts w:ascii="Times New Roman" w:hAnsi="Times New Roman" w:cs="Times New Roman"/>
-              </w:rPr>
-              <w:t>user_rol</w:t>
-            </w:r>
-            <w:proofErr w:type="spellEnd"/>
-            <w:r>
-              <w:rPr>
-                <w:rFonts w:ascii="Times New Roman" w:hAnsi="Times New Roman" w:cs="Times New Roman"/>
-              </w:rPr>
-              <w:t xml:space="preserve"> que coincida con el ID del usuario obtenido previamente</w:t>
+              <w:t>El sistema recupera el ID_rol del usuario de la tabla user_rol que coincida con el ID del usuario obtenido previamente</w:t>
             </w:r>
           </w:p>
         </w:tc>
@@ -4894,49 +4712,7 @@
               <w:rPr>
                 <w:rFonts w:ascii="Times New Roman" w:hAnsi="Times New Roman" w:cs="Times New Roman"/>
               </w:rPr>
-              <w:t xml:space="preserve">El sistema utiliza el </w:t>
-            </w:r>
-            <w:proofErr w:type="spellStart"/>
-            <w:r>
-              <w:rPr>
-                <w:rFonts w:ascii="Times New Roman" w:hAnsi="Times New Roman" w:cs="Times New Roman"/>
-              </w:rPr>
-              <w:t>ID_rol</w:t>
-            </w:r>
-            <w:proofErr w:type="spellEnd"/>
-            <w:r>
-              <w:rPr>
-                <w:rFonts w:ascii="Times New Roman" w:hAnsi="Times New Roman" w:cs="Times New Roman"/>
-              </w:rPr>
-              <w:t xml:space="preserve"> en la tabla </w:t>
-            </w:r>
-            <w:proofErr w:type="spellStart"/>
-            <w:r>
-              <w:rPr>
-                <w:rFonts w:ascii="Times New Roman" w:hAnsi="Times New Roman" w:cs="Times New Roman"/>
-              </w:rPr>
-              <w:t>rols</w:t>
-            </w:r>
-            <w:proofErr w:type="spellEnd"/>
-            <w:r>
-              <w:rPr>
-                <w:rFonts w:ascii="Times New Roman" w:hAnsi="Times New Roman" w:cs="Times New Roman"/>
-              </w:rPr>
-              <w:t xml:space="preserve"> para obtener el titulo del rol que coincida con ese </w:t>
-            </w:r>
-            <w:proofErr w:type="spellStart"/>
-            <w:r>
-              <w:rPr>
-                <w:rFonts w:ascii="Times New Roman" w:hAnsi="Times New Roman" w:cs="Times New Roman"/>
-              </w:rPr>
-              <w:t>ID_rol</w:t>
-            </w:r>
-            <w:proofErr w:type="spellEnd"/>
-            <w:r>
-              <w:rPr>
-                <w:rFonts w:ascii="Times New Roman" w:hAnsi="Times New Roman" w:cs="Times New Roman"/>
-              </w:rPr>
-              <w:t>.</w:t>
+              <w:t>El sistema utiliza el ID_rol en la tabla rols para obtener el titulo del rol que coincida con ese ID_rol.</w:t>
             </w:r>
           </w:p>
         </w:tc>
@@ -5108,21 +4884,7 @@
         <w:rPr>
           <w:rFonts w:ascii="Times New Roman" w:hAnsi="Times New Roman" w:cs="Times New Roman"/>
         </w:rPr>
-        <w:t xml:space="preserve"> El usuario tiene un registro en la tabla de </w:t>
-      </w:r>
-      <w:proofErr w:type="spellStart"/>
-      <w:r>
-        <w:rPr>
-          <w:rFonts w:ascii="Times New Roman" w:hAnsi="Times New Roman" w:cs="Times New Roman"/>
-        </w:rPr>
-        <w:t>users</w:t>
-      </w:r>
-      <w:proofErr w:type="spellEnd"/>
-      <w:r>
-        <w:rPr>
-          <w:rFonts w:ascii="Times New Roman" w:hAnsi="Times New Roman" w:cs="Times New Roman"/>
-        </w:rPr>
-        <w:t>.</w:t>
+        <w:t xml:space="preserve"> El usuario tiene un registro en la tabla de users.</w:t>
       </w:r>
     </w:p>
     <w:p>
@@ -5664,21 +5426,7 @@
               <w:rPr>
                 <w:rFonts w:ascii="Times New Roman" w:hAnsi="Times New Roman" w:cs="Times New Roman"/>
               </w:rPr>
-              <w:t xml:space="preserve">[Si tienen contenido] El sistema crea un registro en la tabla de </w:t>
-            </w:r>
-            <w:proofErr w:type="spellStart"/>
-            <w:r>
-              <w:rPr>
-                <w:rFonts w:ascii="Times New Roman" w:hAnsi="Times New Roman" w:cs="Times New Roman"/>
-              </w:rPr>
-              <w:t>users</w:t>
-            </w:r>
-            <w:proofErr w:type="spellEnd"/>
-            <w:r>
-              <w:rPr>
-                <w:rFonts w:ascii="Times New Roman" w:hAnsi="Times New Roman" w:cs="Times New Roman"/>
-              </w:rPr>
-              <w:t xml:space="preserve"> con el nombre, apellido, correo, contraseña y fecha de creación.</w:t>
+              <w:t>[Si tienen contenido] El sistema crea un registro en la tabla de users con el nombre, apellido, correo, contraseña y fecha de creación.</w:t>
             </w:r>
           </w:p>
         </w:tc>
@@ -5808,21 +5556,7 @@
         <w:rPr>
           <w:rFonts w:ascii="Times New Roman" w:hAnsi="Times New Roman" w:cs="Times New Roman"/>
         </w:rPr>
-        <w:t xml:space="preserve">El caso de uso se accede desde el formulario de iniciar sesión, como un hipervínculo diciendo que si no tiene una cuenta creada, que la cree dando </w:t>
-      </w:r>
-      <w:proofErr w:type="gramStart"/>
-      <w:r>
-        <w:rPr>
-          <w:rFonts w:ascii="Times New Roman" w:hAnsi="Times New Roman" w:cs="Times New Roman"/>
-        </w:rPr>
-        <w:t>click</w:t>
-      </w:r>
-      <w:proofErr w:type="gramEnd"/>
-      <w:r>
-        <w:rPr>
-          <w:rFonts w:ascii="Times New Roman" w:hAnsi="Times New Roman" w:cs="Times New Roman"/>
-        </w:rPr>
-        <w:t xml:space="preserve"> ahí.</w:t>
+        <w:t>El caso de uso se accede desde el formulario de iniciar sesión, como un hipervínculo diciendo que si no tiene una cuenta creada, que la cree dando click ahí.</w:t>
       </w:r>
     </w:p>
     <w:p>
@@ -6388,119 +6122,41 @@
               <w:rPr>
                 <w:rFonts w:ascii="Times New Roman" w:hAnsi="Times New Roman" w:cs="Times New Roman"/>
               </w:rPr>
-              <w:t xml:space="preserve">El sistema crea un registro en la tabla </w:t>
-            </w:r>
-            <w:proofErr w:type="spellStart"/>
-            <w:r>
-              <w:rPr>
-                <w:rFonts w:ascii="Times New Roman" w:hAnsi="Times New Roman" w:cs="Times New Roman"/>
-              </w:rPr>
-              <w:t>projects</w:t>
-            </w:r>
-            <w:proofErr w:type="spellEnd"/>
-            <w:r>
-              <w:rPr>
-                <w:rFonts w:ascii="Times New Roman" w:hAnsi="Times New Roman" w:cs="Times New Roman"/>
-              </w:rPr>
-              <w:t xml:space="preserve"> usando el </w:t>
-            </w:r>
-            <w:proofErr w:type="spellStart"/>
-            <w:r>
-              <w:rPr>
-                <w:rFonts w:ascii="Times New Roman" w:hAnsi="Times New Roman" w:cs="Times New Roman"/>
-              </w:rPr>
-              <w:t>ID_generic</w:t>
-            </w:r>
-            <w:proofErr w:type="spellEnd"/>
-            <w:r>
-              <w:rPr>
-                <w:rFonts w:ascii="Times New Roman" w:hAnsi="Times New Roman" w:cs="Times New Roman"/>
-              </w:rPr>
-              <w:t xml:space="preserve"> del registro previamente hecho y guarda también ambas fechas.</w:t>
-            </w:r>
-          </w:p>
-        </w:tc>
-        <w:tc>
-          <w:tcPr>
-            <w:tcW w:w="4414" w:type="dxa"/>
-          </w:tcPr>
-          <w:p>
-            <w:pPr>
-              <w:jc w:val="both"/>
-              <w:rPr>
-                <w:rFonts w:ascii="Times New Roman" w:hAnsi="Times New Roman" w:cs="Times New Roman"/>
-              </w:rPr>
-            </w:pPr>
-          </w:p>
-        </w:tc>
-      </w:tr>
-      <w:tr>
-        <w:tc>
-          <w:tcPr>
-            <w:tcW w:w="4414" w:type="dxa"/>
-          </w:tcPr>
-          <w:p>
-            <w:pPr>
-              <w:jc w:val="both"/>
-              <w:rPr>
-                <w:rFonts w:ascii="Times New Roman" w:hAnsi="Times New Roman" w:cs="Times New Roman"/>
-              </w:rPr>
-            </w:pPr>
-            <w:r>
-              <w:rPr>
-                <w:rFonts w:ascii="Times New Roman" w:hAnsi="Times New Roman" w:cs="Times New Roman"/>
-              </w:rPr>
-              <w:t xml:space="preserve">El sistema crea uno o varios registros en la tabla de </w:t>
-            </w:r>
-            <w:proofErr w:type="spellStart"/>
-            <w:r>
-              <w:rPr>
-                <w:rFonts w:ascii="Times New Roman" w:hAnsi="Times New Roman" w:cs="Times New Roman"/>
-              </w:rPr>
-              <w:t>technologies</w:t>
-            </w:r>
-            <w:proofErr w:type="spellEnd"/>
-            <w:r>
-              <w:rPr>
-                <w:rFonts w:ascii="Times New Roman" w:hAnsi="Times New Roman" w:cs="Times New Roman"/>
-              </w:rPr>
-              <w:t xml:space="preserve"> con el </w:t>
-            </w:r>
-            <w:proofErr w:type="spellStart"/>
-            <w:r>
-              <w:rPr>
-                <w:rFonts w:ascii="Times New Roman" w:hAnsi="Times New Roman" w:cs="Times New Roman"/>
-              </w:rPr>
-              <w:t>ID_project</w:t>
-            </w:r>
-            <w:proofErr w:type="spellEnd"/>
-            <w:r>
-              <w:rPr>
-                <w:rFonts w:ascii="Times New Roman" w:hAnsi="Times New Roman" w:cs="Times New Roman"/>
-              </w:rPr>
-              <w:t xml:space="preserve"> previamente creado y con el </w:t>
-            </w:r>
-            <w:proofErr w:type="spellStart"/>
-            <w:r>
-              <w:rPr>
-                <w:rFonts w:ascii="Times New Roman" w:hAnsi="Times New Roman" w:cs="Times New Roman"/>
-              </w:rPr>
-              <w:t>ID_</w:t>
-            </w:r>
-            <w:proofErr w:type="gramStart"/>
-            <w:r>
-              <w:rPr>
-                <w:rFonts w:ascii="Times New Roman" w:hAnsi="Times New Roman" w:cs="Times New Roman"/>
-              </w:rPr>
-              <w:t>skill</w:t>
-            </w:r>
-            <w:proofErr w:type="spellEnd"/>
-            <w:proofErr w:type="gramEnd"/>
-            <w:r>
-              <w:rPr>
-                <w:rFonts w:ascii="Times New Roman" w:hAnsi="Times New Roman" w:cs="Times New Roman"/>
-              </w:rPr>
-              <w:t xml:space="preserve"> de la tecnología que seleccionó el administrador.</w:t>
+              <w:t>El sistema crea un registro en la tabla projects usando el ID_generic del registro previamente hecho y guarda también ambas fechas.</w:t>
+            </w:r>
+          </w:p>
+        </w:tc>
+        <w:tc>
+          <w:tcPr>
+            <w:tcW w:w="4414" w:type="dxa"/>
+          </w:tcPr>
+          <w:p>
+            <w:pPr>
+              <w:jc w:val="both"/>
+              <w:rPr>
+                <w:rFonts w:ascii="Times New Roman" w:hAnsi="Times New Roman" w:cs="Times New Roman"/>
+              </w:rPr>
+            </w:pPr>
+          </w:p>
+        </w:tc>
+      </w:tr>
+      <w:tr>
+        <w:tc>
+          <w:tcPr>
+            <w:tcW w:w="4414" w:type="dxa"/>
+          </w:tcPr>
+          <w:p>
+            <w:pPr>
+              <w:jc w:val="both"/>
+              <w:rPr>
+                <w:rFonts w:ascii="Times New Roman" w:hAnsi="Times New Roman" w:cs="Times New Roman"/>
+              </w:rPr>
+            </w:pPr>
+            <w:r>
+              <w:rPr>
+                <w:rFonts w:ascii="Times New Roman" w:hAnsi="Times New Roman" w:cs="Times New Roman"/>
+              </w:rPr>
+              <w:t>El sistema crea uno o varios registros en la tabla de technologies con el ID_project previamente creado y con el ID_skill de la tecnología que seleccionó el administrador.</w:t>
             </w:r>
           </w:p>
         </w:tc>
@@ -6665,6 +6321,76 @@
     </w:p>
     <w:p>
       <w:pPr>
+        <w:pStyle w:val="Ttulo3"/>
+      </w:pPr>
+      <w:r>
+        <w:lastRenderedPageBreak/>
+        <w:t>Diagrama de CU07.</w:t>
+      </w:r>
+    </w:p>
+    <w:p>
+      <w:pPr>
+        <w:jc w:val="center"/>
+        <w:rPr>
+          <w:rFonts w:ascii="Times New Roman" w:hAnsi="Times New Roman" w:cs="Times New Roman"/>
+        </w:rPr>
+      </w:pPr>
+      <w:r>
+        <w:rPr>
+          <w:noProof/>
+        </w:rPr>
+        <w:drawing>
+          <wp:inline distT="0" distB="0" distL="0" distR="0" wp14:anchorId="554A9FDA" wp14:editId="5A2DFA96">
+            <wp:extent cx="5612130" cy="6563995"/>
+            <wp:effectExtent l="0" t="0" r="7620" b="8255"/>
+            <wp:docPr id="1751289557" name="Imagen 1" descr="Diagrama&#10;&#10;El contenido generado por IA puede ser incorrecto."/>
+            <wp:cNvGraphicFramePr>
+              <a:graphicFrameLocks xmlns:a="http://schemas.openxmlformats.org/drawingml/2006/main" noChangeAspect="1"/>
+            </wp:cNvGraphicFramePr>
+            <a:graphic xmlns:a="http://schemas.openxmlformats.org/drawingml/2006/main">
+              <a:graphicData uri="http://schemas.openxmlformats.org/drawingml/2006/picture">
+                <pic:pic xmlns:pic="http://schemas.openxmlformats.org/drawingml/2006/picture">
+                  <pic:nvPicPr>
+                    <pic:cNvPr id="1751289557" name="Imagen 1" descr="Diagrama&#10;&#10;El contenido generado por IA puede ser incorrecto."/>
+                    <pic:cNvPicPr>
+                      <a:picLocks noChangeAspect="1" noChangeArrowheads="1"/>
+                    </pic:cNvPicPr>
+                  </pic:nvPicPr>
+                  <pic:blipFill>
+                    <a:blip r:embed="rId13">
+                      <a:extLst>
+                        <a:ext uri="{28A0092B-C50C-407E-A947-70E740481C1C}">
+                          <a14:useLocalDpi xmlns:a14="http://schemas.microsoft.com/office/drawing/2010/main" val="0"/>
+                        </a:ext>
+                      </a:extLst>
+                    </a:blip>
+                    <a:srcRect/>
+                    <a:stretch>
+                      <a:fillRect/>
+                    </a:stretch>
+                  </pic:blipFill>
+                  <pic:spPr bwMode="auto">
+                    <a:xfrm>
+                      <a:off x="0" y="0"/>
+                      <a:ext cx="5612130" cy="6563995"/>
+                    </a:xfrm>
+                    <a:prstGeom prst="rect">
+                      <a:avLst/>
+                    </a:prstGeom>
+                    <a:noFill/>
+                    <a:ln>
+                      <a:noFill/>
+                    </a:ln>
+                  </pic:spPr>
+                </pic:pic>
+              </a:graphicData>
+            </a:graphic>
+          </wp:inline>
+        </w:drawing>
+      </w:r>
+    </w:p>
+    <w:p>
+      <w:pPr>
         <w:jc w:val="center"/>
         <w:rPr>
           <w:rFonts w:ascii="Times New Roman" w:hAnsi="Times New Roman" w:cs="Times New Roman"/>
@@ -6676,22 +6402,35 @@
           <w:b/>
           <w:bCs/>
         </w:rPr>
+        <w:t>Fig. 2.2.</w:t>
+      </w:r>
+      <w:r>
+        <w:rPr>
+          <w:rFonts w:ascii="Times New Roman" w:hAnsi="Times New Roman" w:cs="Times New Roman"/>
+        </w:rPr>
+        <w:t xml:space="preserve"> Diagrama de actividades para el CU07.</w:t>
+      </w:r>
+    </w:p>
+    <w:p>
+      <w:pPr>
+        <w:rPr>
+          <w:rFonts w:asciiTheme="majorHAnsi" w:eastAsiaTheme="majorEastAsia" w:hAnsiTheme="majorHAnsi" w:cstheme="majorBidi"/>
+          <w:color w:val="0F4761" w:themeColor="accent1" w:themeShade="BF"/>
+          <w:sz w:val="32"/>
+          <w:szCs w:val="32"/>
+        </w:rPr>
+      </w:pPr>
+      <w:bookmarkStart w:id="12" w:name="_Toc201656076"/>
+      <w:r>
+        <w:br w:type="page"/>
+      </w:r>
+    </w:p>
+    <w:p>
+      <w:pPr>
+        <w:pStyle w:val="Ttulo2"/>
+      </w:pPr>
+      <w:r>
         <w:lastRenderedPageBreak/>
-        <w:t>Fig. 2.2.</w:t>
-      </w:r>
-      <w:r>
-        <w:rPr>
-          <w:rFonts w:ascii="Times New Roman" w:hAnsi="Times New Roman" w:cs="Times New Roman"/>
-        </w:rPr>
-        <w:t xml:space="preserve"> Diagrama de actividades para el CU07.</w:t>
-      </w:r>
-    </w:p>
-    <w:p>
-      <w:pPr>
-        <w:pStyle w:val="Ttulo2"/>
-      </w:pPr>
-      <w:bookmarkStart w:id="12" w:name="_Toc201656076"/>
-      <w:r>
         <w:t>CU0</w:t>
       </w:r>
       <w:r>
@@ -6892,6 +6631,74 @@
               <w:rPr>
                 <w:rFonts w:ascii="Times New Roman" w:hAnsi="Times New Roman" w:cs="Times New Roman"/>
               </w:rPr>
+              <w:t>El usuario selecciona un proyecto en específico y selecciona modificar proyecto.</w:t>
+            </w:r>
+          </w:p>
+        </w:tc>
+        <w:tc>
+          <w:tcPr>
+            <w:tcW w:w="4414" w:type="dxa"/>
+          </w:tcPr>
+          <w:p>
+            <w:pPr>
+              <w:jc w:val="both"/>
+              <w:rPr>
+                <w:rFonts w:ascii="Times New Roman" w:hAnsi="Times New Roman" w:cs="Times New Roman"/>
+              </w:rPr>
+            </w:pPr>
+          </w:p>
+        </w:tc>
+      </w:tr>
+      <w:tr>
+        <w:tc>
+          <w:tcPr>
+            <w:tcW w:w="4414" w:type="dxa"/>
+          </w:tcPr>
+          <w:p>
+            <w:pPr>
+              <w:jc w:val="both"/>
+              <w:rPr>
+                <w:rFonts w:ascii="Times New Roman" w:hAnsi="Times New Roman" w:cs="Times New Roman"/>
+              </w:rPr>
+            </w:pPr>
+            <w:r>
+              <w:rPr>
+                <w:rFonts w:ascii="Times New Roman" w:hAnsi="Times New Roman" w:cs="Times New Roman"/>
+              </w:rPr>
+              <w:t>El sistema recupera la información de ese proyecto.</w:t>
+            </w:r>
+          </w:p>
+        </w:tc>
+        <w:tc>
+          <w:tcPr>
+            <w:tcW w:w="4414" w:type="dxa"/>
+          </w:tcPr>
+          <w:p>
+            <w:pPr>
+              <w:jc w:val="both"/>
+              <w:rPr>
+                <w:rFonts w:ascii="Times New Roman" w:hAnsi="Times New Roman" w:cs="Times New Roman"/>
+              </w:rPr>
+            </w:pPr>
+          </w:p>
+        </w:tc>
+      </w:tr>
+      <w:tr>
+        <w:tc>
+          <w:tcPr>
+            <w:tcW w:w="4414" w:type="dxa"/>
+          </w:tcPr>
+          <w:p>
+            <w:pPr>
+              <w:jc w:val="both"/>
+              <w:rPr>
+                <w:rFonts w:ascii="Times New Roman" w:hAnsi="Times New Roman" w:cs="Times New Roman"/>
+              </w:rPr>
+            </w:pPr>
+            <w:r>
+              <w:rPr>
+                <w:rFonts w:ascii="Times New Roman" w:hAnsi="Times New Roman" w:cs="Times New Roman"/>
+              </w:rPr>
               <w:t>El sistema muestra la información del proyecto actual y permite editar.</w:t>
             </w:r>
           </w:p>
@@ -7034,21 +6841,7 @@
               <w:rPr>
                 <w:rFonts w:ascii="Times New Roman" w:hAnsi="Times New Roman" w:cs="Times New Roman"/>
               </w:rPr>
-              <w:t xml:space="preserve">[Si están llenos] El sistema recupera los datos de enlace de una imagen, nombre del proyecto, descripción, ID_generic, fecha de inicio, fecha de fin, ID del proyecto y el </w:t>
-            </w:r>
-            <w:proofErr w:type="spellStart"/>
-            <w:r>
-              <w:rPr>
-                <w:rFonts w:ascii="Times New Roman" w:hAnsi="Times New Roman" w:cs="Times New Roman"/>
-              </w:rPr>
-              <w:t>ID’s</w:t>
-            </w:r>
-            <w:proofErr w:type="spellEnd"/>
-            <w:r>
-              <w:rPr>
-                <w:rFonts w:ascii="Times New Roman" w:hAnsi="Times New Roman" w:cs="Times New Roman"/>
-              </w:rPr>
-              <w:t xml:space="preserve"> de las tecnologías asociadas con el proyecto.</w:t>
+              <w:t>[Si están llenos] El sistema recupera los datos de enlace de una imagen, nombre del proyecto, descripción, ID_generic, fecha de inicio, fecha de fin, ID del proyecto y el ID’s de las tecnologías asociadas con el proyecto.</w:t>
             </w:r>
           </w:p>
         </w:tc>
@@ -7088,69 +6881,41 @@
               <w:rPr>
                 <w:rFonts w:ascii="Times New Roman" w:hAnsi="Times New Roman" w:cs="Times New Roman"/>
               </w:rPr>
-              <w:t xml:space="preserve">El sistema guarda el enlace con la foto, nombre del proyecto y descripción actualizados en el registro de la tabla </w:t>
-            </w:r>
-            <w:proofErr w:type="spellStart"/>
-            <w:r>
-              <w:rPr>
-                <w:rFonts w:ascii="Times New Roman" w:hAnsi="Times New Roman" w:cs="Times New Roman"/>
-              </w:rPr>
-              <w:t>generic</w:t>
-            </w:r>
-            <w:proofErr w:type="spellEnd"/>
-            <w:r>
-              <w:rPr>
-                <w:rFonts w:ascii="Times New Roman" w:hAnsi="Times New Roman" w:cs="Times New Roman"/>
-              </w:rPr>
-              <w:t>, que coincida con el ID_generic.</w:t>
-            </w:r>
-          </w:p>
-        </w:tc>
-        <w:tc>
-          <w:tcPr>
-            <w:tcW w:w="4414" w:type="dxa"/>
-          </w:tcPr>
-          <w:p>
-            <w:pPr>
-              <w:jc w:val="both"/>
-              <w:rPr>
-                <w:rFonts w:ascii="Times New Roman" w:hAnsi="Times New Roman" w:cs="Times New Roman"/>
-              </w:rPr>
-            </w:pPr>
-          </w:p>
-        </w:tc>
-      </w:tr>
-      <w:tr>
-        <w:tc>
-          <w:tcPr>
-            <w:tcW w:w="4414" w:type="dxa"/>
-          </w:tcPr>
-          <w:p>
-            <w:pPr>
-              <w:jc w:val="both"/>
-              <w:rPr>
-                <w:rFonts w:ascii="Times New Roman" w:hAnsi="Times New Roman" w:cs="Times New Roman"/>
-              </w:rPr>
-            </w:pPr>
-            <w:r>
-              <w:rPr>
-                <w:rFonts w:ascii="Times New Roman" w:hAnsi="Times New Roman" w:cs="Times New Roman"/>
-              </w:rPr>
-              <w:t xml:space="preserve">El sistema guarda la fecha de inicio y fecha de fin actualizados en el registro de la tabla </w:t>
-            </w:r>
-            <w:proofErr w:type="spellStart"/>
-            <w:r>
-              <w:rPr>
-                <w:rFonts w:ascii="Times New Roman" w:hAnsi="Times New Roman" w:cs="Times New Roman"/>
-              </w:rPr>
-              <w:t>projects</w:t>
-            </w:r>
-            <w:proofErr w:type="spellEnd"/>
-            <w:r>
-              <w:rPr>
-                <w:rFonts w:ascii="Times New Roman" w:hAnsi="Times New Roman" w:cs="Times New Roman"/>
-              </w:rPr>
-              <w:t xml:space="preserve"> que coincida con el ID_generic </w:t>
+              <w:t>El sistema guarda el enlace con la foto, nombre del proyecto y descripción actualizados en el registro de la tabla generic, que coincida con el ID_generic.</w:t>
+            </w:r>
+          </w:p>
+        </w:tc>
+        <w:tc>
+          <w:tcPr>
+            <w:tcW w:w="4414" w:type="dxa"/>
+          </w:tcPr>
+          <w:p>
+            <w:pPr>
+              <w:jc w:val="both"/>
+              <w:rPr>
+                <w:rFonts w:ascii="Times New Roman" w:hAnsi="Times New Roman" w:cs="Times New Roman"/>
+              </w:rPr>
+            </w:pPr>
+          </w:p>
+        </w:tc>
+      </w:tr>
+      <w:tr>
+        <w:tc>
+          <w:tcPr>
+            <w:tcW w:w="4414" w:type="dxa"/>
+          </w:tcPr>
+          <w:p>
+            <w:pPr>
+              <w:jc w:val="both"/>
+              <w:rPr>
+                <w:rFonts w:ascii="Times New Roman" w:hAnsi="Times New Roman" w:cs="Times New Roman"/>
+              </w:rPr>
+            </w:pPr>
+            <w:r>
+              <w:rPr>
+                <w:rFonts w:ascii="Times New Roman" w:hAnsi="Times New Roman" w:cs="Times New Roman"/>
+              </w:rPr>
+              <w:t xml:space="preserve">El sistema guarda la fecha de inicio y fecha de fin actualizados en el registro de la tabla projects que coincida con el ID_generic </w:t>
             </w:r>
             <w:r>
               <w:rPr>
@@ -7196,91 +6961,41 @@
               <w:rPr>
                 <w:rFonts w:ascii="Times New Roman" w:hAnsi="Times New Roman" w:cs="Times New Roman"/>
               </w:rPr>
-              <w:t xml:space="preserve">El sistema elimina los registros de la tabla technologies que coincidan con el </w:t>
-            </w:r>
-            <w:proofErr w:type="spellStart"/>
-            <w:r>
-              <w:rPr>
-                <w:rFonts w:ascii="Times New Roman" w:hAnsi="Times New Roman" w:cs="Times New Roman"/>
-              </w:rPr>
-              <w:t>ID_project</w:t>
-            </w:r>
-            <w:proofErr w:type="spellEnd"/>
-            <w:r>
-              <w:rPr>
-                <w:rFonts w:ascii="Times New Roman" w:hAnsi="Times New Roman" w:cs="Times New Roman"/>
-              </w:rPr>
-              <w:t>.</w:t>
-            </w:r>
-          </w:p>
-        </w:tc>
-        <w:tc>
-          <w:tcPr>
-            <w:tcW w:w="4414" w:type="dxa"/>
-          </w:tcPr>
-          <w:p>
-            <w:pPr>
-              <w:jc w:val="both"/>
-              <w:rPr>
-                <w:rFonts w:ascii="Times New Roman" w:hAnsi="Times New Roman" w:cs="Times New Roman"/>
-              </w:rPr>
-            </w:pPr>
-          </w:p>
-        </w:tc>
-      </w:tr>
-      <w:tr>
-        <w:tc>
-          <w:tcPr>
-            <w:tcW w:w="4414" w:type="dxa"/>
-          </w:tcPr>
-          <w:p>
-            <w:pPr>
-              <w:jc w:val="both"/>
-              <w:rPr>
-                <w:rFonts w:ascii="Times New Roman" w:hAnsi="Times New Roman" w:cs="Times New Roman"/>
-              </w:rPr>
-            </w:pPr>
-            <w:r>
-              <w:rPr>
-                <w:rFonts w:ascii="Times New Roman" w:hAnsi="Times New Roman" w:cs="Times New Roman"/>
-              </w:rPr>
-              <w:t xml:space="preserve">El sistema guarda los registros que se hicieron de las tecnologías usadas, haciendo un registro con el </w:t>
-            </w:r>
-            <w:proofErr w:type="spellStart"/>
-            <w:r>
-              <w:rPr>
-                <w:rFonts w:ascii="Times New Roman" w:hAnsi="Times New Roman" w:cs="Times New Roman"/>
-              </w:rPr>
-              <w:t>ID_project</w:t>
-            </w:r>
-            <w:proofErr w:type="spellEnd"/>
-            <w:r>
-              <w:rPr>
-                <w:rFonts w:ascii="Times New Roman" w:hAnsi="Times New Roman" w:cs="Times New Roman"/>
-              </w:rPr>
-              <w:t xml:space="preserve"> y el </w:t>
-            </w:r>
-            <w:proofErr w:type="spellStart"/>
-            <w:r>
-              <w:rPr>
-                <w:rFonts w:ascii="Times New Roman" w:hAnsi="Times New Roman" w:cs="Times New Roman"/>
-              </w:rPr>
-              <w:t>ID_</w:t>
-            </w:r>
-            <w:proofErr w:type="gramStart"/>
-            <w:r>
-              <w:rPr>
-                <w:rFonts w:ascii="Times New Roman" w:hAnsi="Times New Roman" w:cs="Times New Roman"/>
-              </w:rPr>
-              <w:t>skill</w:t>
-            </w:r>
-            <w:proofErr w:type="spellEnd"/>
-            <w:proofErr w:type="gramEnd"/>
-            <w:r>
-              <w:rPr>
-                <w:rFonts w:ascii="Times New Roman" w:hAnsi="Times New Roman" w:cs="Times New Roman"/>
-              </w:rPr>
-              <w:t xml:space="preserve"> correspondiente.</w:t>
+              <w:t>El sistema elimina los registros de la tabla technologies que coincidan con el ID_project.</w:t>
+            </w:r>
+          </w:p>
+        </w:tc>
+        <w:tc>
+          <w:tcPr>
+            <w:tcW w:w="4414" w:type="dxa"/>
+          </w:tcPr>
+          <w:p>
+            <w:pPr>
+              <w:jc w:val="both"/>
+              <w:rPr>
+                <w:rFonts w:ascii="Times New Roman" w:hAnsi="Times New Roman" w:cs="Times New Roman"/>
+              </w:rPr>
+            </w:pPr>
+          </w:p>
+        </w:tc>
+      </w:tr>
+      <w:tr>
+        <w:tc>
+          <w:tcPr>
+            <w:tcW w:w="4414" w:type="dxa"/>
+          </w:tcPr>
+          <w:p>
+            <w:pPr>
+              <w:jc w:val="both"/>
+              <w:rPr>
+                <w:rFonts w:ascii="Times New Roman" w:hAnsi="Times New Roman" w:cs="Times New Roman"/>
+              </w:rPr>
+            </w:pPr>
+            <w:r>
+              <w:rPr>
+                <w:rFonts w:ascii="Times New Roman" w:hAnsi="Times New Roman" w:cs="Times New Roman"/>
+              </w:rPr>
+              <w:t>El sistema guarda los registros que se hicieron de las tecnologías usadas, haciendo un registro con el ID_project y el ID_skill correspondiente.</w:t>
             </w:r>
           </w:p>
         </w:tc>
@@ -7366,6 +7081,7 @@
         <w:rPr>
           <w:rFonts w:ascii="Times New Roman" w:hAnsi="Times New Roman" w:cs="Times New Roman"/>
         </w:rPr>
+        <w:lastRenderedPageBreak/>
         <w:t>Puntos de extensión:</w:t>
       </w:r>
       <w:r>
@@ -7392,7 +7108,6 @@
         <w:rPr>
           <w:rFonts w:ascii="Times New Roman" w:hAnsi="Times New Roman" w:cs="Times New Roman"/>
         </w:rPr>
-        <w:lastRenderedPageBreak/>
         <w:t>Requerimientos especiales:</w:t>
       </w:r>
       <w:r>
@@ -7450,11 +7165,72 @@
     </w:p>
     <w:p>
       <w:pPr>
+        <w:pStyle w:val="Ttulo3"/>
+      </w:pPr>
+      <w:r>
+        <w:t>Diagrama de CU08.</w:t>
+      </w:r>
+    </w:p>
+    <w:p>
+      <w:pPr>
         <w:jc w:val="center"/>
         <w:rPr>
           <w:rFonts w:ascii="Times New Roman" w:hAnsi="Times New Roman" w:cs="Times New Roman"/>
         </w:rPr>
       </w:pPr>
+      <w:r>
+        <w:rPr>
+          <w:noProof/>
+        </w:rPr>
+        <w:drawing>
+          <wp:inline distT="0" distB="0" distL="0" distR="0" wp14:anchorId="55766672" wp14:editId="11051959">
+            <wp:extent cx="3927945" cy="5807963"/>
+            <wp:effectExtent l="0" t="0" r="0" b="2540"/>
+            <wp:docPr id="1691248453" name="Imagen 2" descr="Diagrama&#10;&#10;El contenido generado por IA puede ser incorrecto."/>
+            <wp:cNvGraphicFramePr>
+              <a:graphicFrameLocks xmlns:a="http://schemas.openxmlformats.org/drawingml/2006/main" noChangeAspect="1"/>
+            </wp:cNvGraphicFramePr>
+            <a:graphic xmlns:a="http://schemas.openxmlformats.org/drawingml/2006/main">
+              <a:graphicData uri="http://schemas.openxmlformats.org/drawingml/2006/picture">
+                <pic:pic xmlns:pic="http://schemas.openxmlformats.org/drawingml/2006/picture">
+                  <pic:nvPicPr>
+                    <pic:cNvPr id="1691248453" name="Imagen 2" descr="Diagrama&#10;&#10;El contenido generado por IA puede ser incorrecto."/>
+                    <pic:cNvPicPr>
+                      <a:picLocks noChangeAspect="1" noChangeArrowheads="1"/>
+                    </pic:cNvPicPr>
+                  </pic:nvPicPr>
+                  <pic:blipFill>
+                    <a:blip r:embed="rId14">
+                      <a:extLst>
+                        <a:ext uri="{28A0092B-C50C-407E-A947-70E740481C1C}">
+                          <a14:useLocalDpi xmlns:a14="http://schemas.microsoft.com/office/drawing/2010/main" val="0"/>
+                        </a:ext>
+                      </a:extLst>
+                    </a:blip>
+                    <a:srcRect/>
+                    <a:stretch>
+                      <a:fillRect/>
+                    </a:stretch>
+                  </pic:blipFill>
+                  <pic:spPr bwMode="auto">
+                    <a:xfrm>
+                      <a:off x="0" y="0"/>
+                      <a:ext cx="3944483" cy="5832416"/>
+                    </a:xfrm>
+                    <a:prstGeom prst="rect">
+                      <a:avLst/>
+                    </a:prstGeom>
+                    <a:noFill/>
+                    <a:ln>
+                      <a:noFill/>
+                    </a:ln>
+                  </pic:spPr>
+                </pic:pic>
+              </a:graphicData>
+            </a:graphic>
+          </wp:inline>
+        </w:drawing>
+      </w:r>
     </w:p>
     <w:p>
       <w:pPr>
@@ -7484,6 +7260,7 @@
       </w:pPr>
       <w:bookmarkStart w:id="13" w:name="_Toc201656077"/>
       <w:r>
+        <w:lastRenderedPageBreak/>
         <w:t>CU0</w:t>
       </w:r>
       <w:r>
@@ -7724,35 +7501,7 @@
               <w:rPr>
                 <w:rFonts w:ascii="Times New Roman" w:hAnsi="Times New Roman" w:cs="Times New Roman"/>
               </w:rPr>
-              <w:t xml:space="preserve">El sistema recupera el </w:t>
-            </w:r>
-            <w:proofErr w:type="spellStart"/>
-            <w:r>
-              <w:rPr>
-                <w:rFonts w:ascii="Times New Roman" w:hAnsi="Times New Roman" w:cs="Times New Roman"/>
-              </w:rPr>
-              <w:t>ID_generic</w:t>
-            </w:r>
-            <w:proofErr w:type="spellEnd"/>
-            <w:r>
-              <w:rPr>
-                <w:rFonts w:ascii="Times New Roman" w:hAnsi="Times New Roman" w:cs="Times New Roman"/>
-              </w:rPr>
-              <w:t xml:space="preserve"> y el </w:t>
-            </w:r>
-            <w:proofErr w:type="spellStart"/>
-            <w:r>
-              <w:rPr>
-                <w:rFonts w:ascii="Times New Roman" w:hAnsi="Times New Roman" w:cs="Times New Roman"/>
-              </w:rPr>
-              <w:t>ID_project</w:t>
-            </w:r>
-            <w:proofErr w:type="spellEnd"/>
-            <w:r>
-              <w:rPr>
-                <w:rFonts w:ascii="Times New Roman" w:hAnsi="Times New Roman" w:cs="Times New Roman"/>
-              </w:rPr>
-              <w:t xml:space="preserve"> que están asociados con el proyecto.</w:t>
+              <w:t>El sistema recupera el ID_generic y el ID_project que están asociados con el proyecto.</w:t>
             </w:r>
           </w:p>
         </w:tc>
@@ -7820,35 +7569,7 @@
               <w:rPr>
                 <w:rFonts w:ascii="Times New Roman" w:hAnsi="Times New Roman" w:cs="Times New Roman"/>
               </w:rPr>
-              <w:t xml:space="preserve">El sistema elimina el registro de la tabla </w:t>
-            </w:r>
-            <w:proofErr w:type="spellStart"/>
-            <w:r>
-              <w:rPr>
-                <w:rFonts w:ascii="Times New Roman" w:hAnsi="Times New Roman" w:cs="Times New Roman"/>
-              </w:rPr>
-              <w:t>projects</w:t>
-            </w:r>
-            <w:proofErr w:type="spellEnd"/>
-            <w:r>
-              <w:rPr>
-                <w:rFonts w:ascii="Times New Roman" w:hAnsi="Times New Roman" w:cs="Times New Roman"/>
-              </w:rPr>
-              <w:t xml:space="preserve"> que coincida con el </w:t>
-            </w:r>
-            <w:proofErr w:type="spellStart"/>
-            <w:r>
-              <w:rPr>
-                <w:rFonts w:ascii="Times New Roman" w:hAnsi="Times New Roman" w:cs="Times New Roman"/>
-              </w:rPr>
-              <w:t>ID_project</w:t>
-            </w:r>
-            <w:proofErr w:type="spellEnd"/>
-            <w:r>
-              <w:rPr>
-                <w:rFonts w:ascii="Times New Roman" w:hAnsi="Times New Roman" w:cs="Times New Roman"/>
-              </w:rPr>
-              <w:t>.</w:t>
+              <w:t>El sistema elimina el registro de la tabla projects que coincida con el ID_project.</w:t>
             </w:r>
           </w:p>
         </w:tc>
@@ -7884,19 +7605,11 @@
               </w:rPr>
               <w:t xml:space="preserve">El sistema elimina el o los registros de la tabla technologies que coincidan con el </w:t>
             </w:r>
-            <w:proofErr w:type="spellStart"/>
-            <w:r>
-              <w:rPr>
-                <w:rFonts w:ascii="Times New Roman" w:hAnsi="Times New Roman" w:cs="Times New Roman"/>
-              </w:rPr>
-              <w:t>ID_project</w:t>
-            </w:r>
-            <w:proofErr w:type="spellEnd"/>
-            <w:r>
-              <w:rPr>
-                <w:rFonts w:ascii="Times New Roman" w:hAnsi="Times New Roman" w:cs="Times New Roman"/>
-              </w:rPr>
-              <w:t>.</w:t>
+            <w:r>
+              <w:rPr>
+                <w:rFonts w:ascii="Times New Roman" w:hAnsi="Times New Roman" w:cs="Times New Roman"/>
+              </w:rPr>
+              <w:t>ID_project.</w:t>
             </w:r>
           </w:p>
         </w:tc>
@@ -8053,11 +7766,86 @@
     </w:p>
     <w:p>
       <w:pPr>
+        <w:rPr>
+          <w:rFonts w:ascii="Times New Roman" w:hAnsi="Times New Roman" w:cs="Times New Roman"/>
+        </w:rPr>
+      </w:pPr>
+      <w:r>
+        <w:rPr>
+          <w:rFonts w:ascii="Times New Roman" w:hAnsi="Times New Roman" w:cs="Times New Roman"/>
+        </w:rPr>
+        <w:br w:type="page"/>
+      </w:r>
+    </w:p>
+    <w:p>
+      <w:pPr>
+        <w:pStyle w:val="Ttulo3"/>
+      </w:pPr>
+      <w:r>
+        <w:lastRenderedPageBreak/>
+        <w:t>Diagrama de CU09.</w:t>
+      </w:r>
+    </w:p>
+    <w:p>
+      <w:pPr>
         <w:jc w:val="center"/>
         <w:rPr>
           <w:rFonts w:ascii="Times New Roman" w:hAnsi="Times New Roman" w:cs="Times New Roman"/>
         </w:rPr>
       </w:pPr>
+      <w:r>
+        <w:rPr>
+          <w:noProof/>
+        </w:rPr>
+        <w:drawing>
+          <wp:inline distT="0" distB="0" distL="0" distR="0" wp14:anchorId="2AF7676A" wp14:editId="7B34A662">
+            <wp:extent cx="5612130" cy="5029835"/>
+            <wp:effectExtent l="0" t="0" r="7620" b="0"/>
+            <wp:docPr id="839549996" name="Imagen 3" descr="Diagrama&#10;&#10;El contenido generado por IA puede ser incorrecto."/>
+            <wp:cNvGraphicFramePr>
+              <a:graphicFrameLocks xmlns:a="http://schemas.openxmlformats.org/drawingml/2006/main" noChangeAspect="1"/>
+            </wp:cNvGraphicFramePr>
+            <a:graphic xmlns:a="http://schemas.openxmlformats.org/drawingml/2006/main">
+              <a:graphicData uri="http://schemas.openxmlformats.org/drawingml/2006/picture">
+                <pic:pic xmlns:pic="http://schemas.openxmlformats.org/drawingml/2006/picture">
+                  <pic:nvPicPr>
+                    <pic:cNvPr id="839549996" name="Imagen 3" descr="Diagrama&#10;&#10;El contenido generado por IA puede ser incorrecto."/>
+                    <pic:cNvPicPr>
+                      <a:picLocks noChangeAspect="1" noChangeArrowheads="1"/>
+                    </pic:cNvPicPr>
+                  </pic:nvPicPr>
+                  <pic:blipFill>
+                    <a:blip r:embed="rId15">
+                      <a:extLst>
+                        <a:ext uri="{28A0092B-C50C-407E-A947-70E740481C1C}">
+                          <a14:useLocalDpi xmlns:a14="http://schemas.microsoft.com/office/drawing/2010/main" val="0"/>
+                        </a:ext>
+                      </a:extLst>
+                    </a:blip>
+                    <a:srcRect/>
+                    <a:stretch>
+                      <a:fillRect/>
+                    </a:stretch>
+                  </pic:blipFill>
+                  <pic:spPr bwMode="auto">
+                    <a:xfrm>
+                      <a:off x="0" y="0"/>
+                      <a:ext cx="5612130" cy="5029835"/>
+                    </a:xfrm>
+                    <a:prstGeom prst="rect">
+                      <a:avLst/>
+                    </a:prstGeom>
+                    <a:noFill/>
+                    <a:ln>
+                      <a:noFill/>
+                    </a:ln>
+                  </pic:spPr>
+                </pic:pic>
+              </a:graphicData>
+            </a:graphic>
+          </wp:inline>
+        </w:drawing>
+      </w:r>
     </w:p>
     <w:p>
       <w:pPr>
@@ -8072,22 +7860,35 @@
           <w:b/>
           <w:bCs/>
         </w:rPr>
+        <w:t>Fig. 2.6.</w:t>
+      </w:r>
+      <w:r>
+        <w:rPr>
+          <w:rFonts w:ascii="Times New Roman" w:hAnsi="Times New Roman" w:cs="Times New Roman"/>
+        </w:rPr>
+        <w:t xml:space="preserve"> Diagrama de actividades para el CU09.</w:t>
+      </w:r>
+    </w:p>
+    <w:p>
+      <w:pPr>
+        <w:rPr>
+          <w:rFonts w:asciiTheme="majorHAnsi" w:eastAsiaTheme="majorEastAsia" w:hAnsiTheme="majorHAnsi" w:cstheme="majorBidi"/>
+          <w:color w:val="0F4761" w:themeColor="accent1" w:themeShade="BF"/>
+          <w:sz w:val="32"/>
+          <w:szCs w:val="32"/>
+        </w:rPr>
+      </w:pPr>
+      <w:bookmarkStart w:id="14" w:name="_Toc201656078"/>
+      <w:r>
+        <w:br w:type="page"/>
+      </w:r>
+    </w:p>
+    <w:p>
+      <w:pPr>
+        <w:pStyle w:val="Ttulo2"/>
+      </w:pPr>
+      <w:r>
         <w:lastRenderedPageBreak/>
-        <w:t>Fig. 2.6.</w:t>
-      </w:r>
-      <w:r>
-        <w:rPr>
-          <w:rFonts w:ascii="Times New Roman" w:hAnsi="Times New Roman" w:cs="Times New Roman"/>
-        </w:rPr>
-        <w:t xml:space="preserve"> Diagrama de actividades para el CU09.</w:t>
-      </w:r>
-    </w:p>
-    <w:p>
-      <w:pPr>
-        <w:pStyle w:val="Ttulo2"/>
-      </w:pPr>
-      <w:bookmarkStart w:id="14" w:name="_Toc201656078"/>
-      <w:r>
         <w:t>CU</w:t>
       </w:r>
       <w:r>
@@ -8138,21 +7939,7 @@
         <w:rPr>
           <w:rFonts w:ascii="Times New Roman" w:hAnsi="Times New Roman" w:cs="Times New Roman"/>
         </w:rPr>
-        <w:t xml:space="preserve"> El administrador registra una nueva experiencia laboral, académica o de cualquier tipo que este registrada en la tabla </w:t>
-      </w:r>
-      <w:proofErr w:type="spellStart"/>
-      <w:r>
-        <w:rPr>
-          <w:rFonts w:ascii="Times New Roman" w:hAnsi="Times New Roman" w:cs="Times New Roman"/>
-        </w:rPr>
-        <w:t>Type_of</w:t>
-      </w:r>
-      <w:proofErr w:type="spellEnd"/>
-      <w:r>
-        <w:rPr>
-          <w:rFonts w:ascii="Times New Roman" w:hAnsi="Times New Roman" w:cs="Times New Roman"/>
-        </w:rPr>
-        <w:t>.</w:t>
+        <w:t xml:space="preserve"> El administrador registra una nueva experiencia laboral, académica o de cualquier tipo que este registrada en la tabla Type_of.</w:t>
       </w:r>
     </w:p>
     <w:tbl>
@@ -8460,21 +8247,7 @@
               <w:rPr>
                 <w:rFonts w:ascii="Times New Roman" w:hAnsi="Times New Roman" w:cs="Times New Roman"/>
               </w:rPr>
-              <w:t xml:space="preserve">El sistema guarda en un registro de la tabla experiences la fecha de inicio, fecha de fin, el ID_generic creado previamente y el </w:t>
-            </w:r>
-            <w:proofErr w:type="spellStart"/>
-            <w:r>
-              <w:rPr>
-                <w:rFonts w:ascii="Times New Roman" w:hAnsi="Times New Roman" w:cs="Times New Roman"/>
-              </w:rPr>
-              <w:t>ID_type</w:t>
-            </w:r>
-            <w:proofErr w:type="spellEnd"/>
-            <w:r>
-              <w:rPr>
-                <w:rFonts w:ascii="Times New Roman" w:hAnsi="Times New Roman" w:cs="Times New Roman"/>
-              </w:rPr>
-              <w:t xml:space="preserve"> perteneciente al tipo de experiencia que registro el administrador.</w:t>
+              <w:t>El sistema guarda en un registro de la tabla experiences la fecha de inicio, fecha de fin, el ID_generic creado previamente y el ID_type perteneciente al tipo de experiencia que registro el administrador.</w:t>
             </w:r>
           </w:p>
         </w:tc>
@@ -9024,30 +8797,8 @@
               <w:rPr>
                 <w:rFonts w:ascii="Times New Roman" w:hAnsi="Times New Roman" w:cs="Times New Roman"/>
               </w:rPr>
-              <w:t xml:space="preserve">[Si están llenos] El sistema recupera los datos de enlace, nombre de la experiencia, descripción, fecha de inicio, fecha de fin, </w:t>
-            </w:r>
-            <w:proofErr w:type="spellStart"/>
-            <w:r>
-              <w:rPr>
-                <w:rFonts w:ascii="Times New Roman" w:hAnsi="Times New Roman" w:cs="Times New Roman"/>
-              </w:rPr>
-              <w:t>ID_generic</w:t>
-            </w:r>
-            <w:proofErr w:type="spellEnd"/>
-            <w:r>
-              <w:rPr>
-                <w:rFonts w:ascii="Times New Roman" w:hAnsi="Times New Roman" w:cs="Times New Roman"/>
-              </w:rPr>
-              <w:t xml:space="preserve"> y el </w:t>
-            </w:r>
-            <w:proofErr w:type="spellStart"/>
-            <w:r>
-              <w:rPr>
-                <w:rFonts w:ascii="Times New Roman" w:hAnsi="Times New Roman" w:cs="Times New Roman"/>
-              </w:rPr>
-              <w:t>ID_type</w:t>
-            </w:r>
-            <w:proofErr w:type="spellEnd"/>
+              <w:t>[Si están llenos] El sistema recupera los datos de enlace, nombre de la experiencia, descripción, fecha de inicio, fecha de fin, ID_generic y el ID_type</w:t>
+            </w:r>
           </w:p>
         </w:tc>
         <w:tc>
@@ -9120,21 +8871,7 @@
               <w:rPr>
                 <w:rFonts w:ascii="Times New Roman" w:hAnsi="Times New Roman" w:cs="Times New Roman"/>
               </w:rPr>
-              <w:t xml:space="preserve">El sistema guarda en la tabla experiences los datos de fecha de inicio, fecha de fin y </w:t>
-            </w:r>
-            <w:proofErr w:type="spellStart"/>
-            <w:r>
-              <w:rPr>
-                <w:rFonts w:ascii="Times New Roman" w:hAnsi="Times New Roman" w:cs="Times New Roman"/>
-              </w:rPr>
-              <w:t>ID_type</w:t>
-            </w:r>
-            <w:proofErr w:type="spellEnd"/>
-            <w:r>
-              <w:rPr>
-                <w:rFonts w:ascii="Times New Roman" w:hAnsi="Times New Roman" w:cs="Times New Roman"/>
-              </w:rPr>
-              <w:t xml:space="preserve"> de la experiencia.</w:t>
+              <w:t>El sistema guarda en la tabla experiences los datos de fecha de inicio, fecha de fin y ID_type de la experiencia.</w:t>
             </w:r>
           </w:p>
         </w:tc>
@@ -11308,21 +11045,7 @@
                 <w:rFonts w:ascii="Times New Roman" w:hAnsi="Times New Roman" w:cs="Times New Roman"/>
               </w:rPr>
               <w:lastRenderedPageBreak/>
-              <w:t xml:space="preserve">El administrador selecciona una habilidad en </w:t>
-            </w:r>
-            <w:proofErr w:type="spellStart"/>
-            <w:r>
-              <w:rPr>
-                <w:rFonts w:ascii="Times New Roman" w:hAnsi="Times New Roman" w:cs="Times New Roman"/>
-              </w:rPr>
-              <w:t>especifico</w:t>
-            </w:r>
-            <w:proofErr w:type="spellEnd"/>
-            <w:r>
-              <w:rPr>
-                <w:rFonts w:ascii="Times New Roman" w:hAnsi="Times New Roman" w:cs="Times New Roman"/>
-              </w:rPr>
-              <w:t>.</w:t>
+              <w:t>El administrador selecciona una habilidad en especifico.</w:t>
             </w:r>
           </w:p>
         </w:tc>
@@ -11894,95 +11617,45 @@
               </w:rPr>
               <w:t xml:space="preserve">El sistema consulta la tabla de </w:t>
             </w:r>
-            <w:proofErr w:type="spellStart"/>
-            <w:r>
-              <w:rPr>
-                <w:rFonts w:ascii="Times New Roman" w:hAnsi="Times New Roman" w:cs="Times New Roman"/>
-              </w:rPr>
-              <w:t>users</w:t>
-            </w:r>
-            <w:proofErr w:type="spellEnd"/>
-            <w:r>
-              <w:rPr>
-                <w:rFonts w:ascii="Times New Roman" w:hAnsi="Times New Roman" w:cs="Times New Roman"/>
-              </w:rPr>
-              <w:t xml:space="preserve"> para obtener el ID, nombre, apellido, correo, fecha de creación de los usuarios.</w:t>
-            </w:r>
-          </w:p>
-        </w:tc>
-        <w:tc>
-          <w:tcPr>
-            <w:tcW w:w="4414" w:type="dxa"/>
-          </w:tcPr>
-          <w:p>
-            <w:pPr>
-              <w:jc w:val="both"/>
-              <w:rPr>
-                <w:rFonts w:ascii="Times New Roman" w:hAnsi="Times New Roman" w:cs="Times New Roman"/>
-              </w:rPr>
-            </w:pPr>
-          </w:p>
-        </w:tc>
-      </w:tr>
-      <w:tr>
-        <w:tc>
-          <w:tcPr>
-            <w:tcW w:w="4414" w:type="dxa"/>
-          </w:tcPr>
-          <w:p>
-            <w:pPr>
-              <w:jc w:val="both"/>
-              <w:rPr>
-                <w:rFonts w:ascii="Times New Roman" w:hAnsi="Times New Roman" w:cs="Times New Roman"/>
-              </w:rPr>
-            </w:pPr>
-            <w:r>
-              <w:rPr>
-                <w:rFonts w:ascii="Times New Roman" w:hAnsi="Times New Roman" w:cs="Times New Roman"/>
-              </w:rPr>
-              <w:t xml:space="preserve">El sistema consulta la tabla de </w:t>
-            </w:r>
-            <w:proofErr w:type="spellStart"/>
-            <w:r>
-              <w:rPr>
-                <w:rFonts w:ascii="Times New Roman" w:hAnsi="Times New Roman" w:cs="Times New Roman"/>
-              </w:rPr>
-              <w:t>user_rol</w:t>
-            </w:r>
-            <w:proofErr w:type="spellEnd"/>
-            <w:r>
-              <w:rPr>
-                <w:rFonts w:ascii="Times New Roman" w:hAnsi="Times New Roman" w:cs="Times New Roman"/>
-              </w:rPr>
-              <w:t xml:space="preserve"> para obtener el </w:t>
-            </w:r>
-            <w:proofErr w:type="spellStart"/>
-            <w:r>
-              <w:rPr>
-                <w:rFonts w:ascii="Times New Roman" w:hAnsi="Times New Roman" w:cs="Times New Roman"/>
-              </w:rPr>
-              <w:t>ID_rol</w:t>
-            </w:r>
-            <w:proofErr w:type="spellEnd"/>
-            <w:r>
-              <w:rPr>
-                <w:rFonts w:ascii="Times New Roman" w:hAnsi="Times New Roman" w:cs="Times New Roman"/>
-              </w:rPr>
-              <w:t xml:space="preserve"> de los usuarios con ayuda del ID recuperado previamente de la tabla </w:t>
-            </w:r>
-            <w:proofErr w:type="spellStart"/>
-            <w:r>
-              <w:rPr>
-                <w:rFonts w:ascii="Times New Roman" w:hAnsi="Times New Roman" w:cs="Times New Roman"/>
-              </w:rPr>
-              <w:t>users</w:t>
-            </w:r>
-            <w:proofErr w:type="spellEnd"/>
-            <w:r>
-              <w:rPr>
-                <w:rFonts w:ascii="Times New Roman" w:hAnsi="Times New Roman" w:cs="Times New Roman"/>
-              </w:rPr>
-              <w:t>.</w:t>
+            <w:r>
+              <w:rPr>
+                <w:rFonts w:ascii="Times New Roman" w:hAnsi="Times New Roman" w:cs="Times New Roman"/>
+              </w:rPr>
+              <w:t>users para obtener el ID, nombre, apellido, correo, fecha de creación de los usuarios.</w:t>
+            </w:r>
+          </w:p>
+        </w:tc>
+        <w:tc>
+          <w:tcPr>
+            <w:tcW w:w="4414" w:type="dxa"/>
+          </w:tcPr>
+          <w:p>
+            <w:pPr>
+              <w:jc w:val="both"/>
+              <w:rPr>
+                <w:rFonts w:ascii="Times New Roman" w:hAnsi="Times New Roman" w:cs="Times New Roman"/>
+              </w:rPr>
+            </w:pPr>
+          </w:p>
+        </w:tc>
+      </w:tr>
+      <w:tr>
+        <w:tc>
+          <w:tcPr>
+            <w:tcW w:w="4414" w:type="dxa"/>
+          </w:tcPr>
+          <w:p>
+            <w:pPr>
+              <w:jc w:val="both"/>
+              <w:rPr>
+                <w:rFonts w:ascii="Times New Roman" w:hAnsi="Times New Roman" w:cs="Times New Roman"/>
+              </w:rPr>
+            </w:pPr>
+            <w:r>
+              <w:rPr>
+                <w:rFonts w:ascii="Times New Roman" w:hAnsi="Times New Roman" w:cs="Times New Roman"/>
+              </w:rPr>
+              <w:t>El sistema consulta la tabla de user_rol para obtener el ID_rol de los usuarios con ayuda del ID recuperado previamente de la tabla users.</w:t>
             </w:r>
           </w:p>
         </w:tc>
@@ -12017,49 +11690,7 @@
                 <w:rFonts w:ascii="Times New Roman" w:hAnsi="Times New Roman" w:cs="Times New Roman"/>
               </w:rPr>
               <w:lastRenderedPageBreak/>
-              <w:t xml:space="preserve">El sistema consulta la tabla de </w:t>
-            </w:r>
-            <w:proofErr w:type="spellStart"/>
-            <w:r>
-              <w:rPr>
-                <w:rFonts w:ascii="Times New Roman" w:hAnsi="Times New Roman" w:cs="Times New Roman"/>
-              </w:rPr>
-              <w:t>rols</w:t>
-            </w:r>
-            <w:proofErr w:type="spellEnd"/>
-            <w:r>
-              <w:rPr>
-                <w:rFonts w:ascii="Times New Roman" w:hAnsi="Times New Roman" w:cs="Times New Roman"/>
-              </w:rPr>
-              <w:t xml:space="preserve"> para obtener el titulo del rol con ayuda del </w:t>
-            </w:r>
-            <w:proofErr w:type="spellStart"/>
-            <w:r>
-              <w:rPr>
-                <w:rFonts w:ascii="Times New Roman" w:hAnsi="Times New Roman" w:cs="Times New Roman"/>
-              </w:rPr>
-              <w:t>ID_rol</w:t>
-            </w:r>
-            <w:proofErr w:type="spellEnd"/>
-            <w:r>
-              <w:rPr>
-                <w:rFonts w:ascii="Times New Roman" w:hAnsi="Times New Roman" w:cs="Times New Roman"/>
-              </w:rPr>
-              <w:t xml:space="preserve"> previamente recuperado de la tabla </w:t>
-            </w:r>
-            <w:proofErr w:type="spellStart"/>
-            <w:r>
-              <w:rPr>
-                <w:rFonts w:ascii="Times New Roman" w:hAnsi="Times New Roman" w:cs="Times New Roman"/>
-              </w:rPr>
-              <w:t>user_rol</w:t>
-            </w:r>
-            <w:proofErr w:type="spellEnd"/>
-            <w:r>
-              <w:rPr>
-                <w:rFonts w:ascii="Times New Roman" w:hAnsi="Times New Roman" w:cs="Times New Roman"/>
-              </w:rPr>
-              <w:t>.</w:t>
+              <w:t>El sistema consulta la tabla de rols para obtener el titulo del rol con ayuda del ID_rol previamente recuperado de la tabla user_rol.</w:t>
             </w:r>
           </w:p>
         </w:tc>
@@ -12127,21 +11758,7 @@
               <w:rPr>
                 <w:rFonts w:ascii="Times New Roman" w:hAnsi="Times New Roman" w:cs="Times New Roman"/>
               </w:rPr>
-              <w:t xml:space="preserve">[Si hay usuarios] El sistema renderiza la página con la información de los usuarios, ID, </w:t>
-            </w:r>
-            <w:proofErr w:type="spellStart"/>
-            <w:r>
-              <w:rPr>
-                <w:rFonts w:ascii="Times New Roman" w:hAnsi="Times New Roman" w:cs="Times New Roman"/>
-              </w:rPr>
-              <w:t>ID_rol</w:t>
-            </w:r>
-            <w:proofErr w:type="spellEnd"/>
-            <w:r>
-              <w:rPr>
-                <w:rFonts w:ascii="Times New Roman" w:hAnsi="Times New Roman" w:cs="Times New Roman"/>
-              </w:rPr>
-              <w:t xml:space="preserve"> nombre, apellido, correo, fecha de creación y rol.</w:t>
+              <w:t>[Si hay usuarios] El sistema renderiza la página con la información de los usuarios, ID, ID_rol nombre, apellido, correo, fecha de creación y rol.</w:t>
             </w:r>
           </w:p>
         </w:tc>
@@ -12613,21 +12230,7 @@
               <w:rPr>
                 <w:rFonts w:ascii="Times New Roman" w:hAnsi="Times New Roman" w:cs="Times New Roman"/>
               </w:rPr>
-              <w:t xml:space="preserve">El </w:t>
-            </w:r>
-            <w:proofErr w:type="gramStart"/>
-            <w:r>
-              <w:rPr>
-                <w:rFonts w:ascii="Times New Roman" w:hAnsi="Times New Roman" w:cs="Times New Roman"/>
-              </w:rPr>
-              <w:t>administrador rellena</w:t>
-            </w:r>
-            <w:proofErr w:type="gramEnd"/>
-            <w:r>
-              <w:rPr>
-                <w:rFonts w:ascii="Times New Roman" w:hAnsi="Times New Roman" w:cs="Times New Roman"/>
-              </w:rPr>
-              <w:t xml:space="preserve"> con nuevos datos la información del usuario.</w:t>
+              <w:t>El administrador rellena con nuevos datos la información del usuario.</w:t>
             </w:r>
           </w:p>
         </w:tc>
@@ -12695,21 +12298,7 @@
               <w:rPr>
                 <w:rFonts w:ascii="Times New Roman" w:hAnsi="Times New Roman" w:cs="Times New Roman"/>
               </w:rPr>
-              <w:t xml:space="preserve">[Si están llenos] El sistema recupera los nuevos datos de nombre, apellido, correo fecha de creación y </w:t>
-            </w:r>
-            <w:proofErr w:type="spellStart"/>
-            <w:r>
-              <w:rPr>
-                <w:rFonts w:ascii="Times New Roman" w:hAnsi="Times New Roman" w:cs="Times New Roman"/>
-              </w:rPr>
-              <w:t>ID_rol</w:t>
-            </w:r>
-            <w:proofErr w:type="spellEnd"/>
-            <w:r>
-              <w:rPr>
-                <w:rFonts w:ascii="Times New Roman" w:hAnsi="Times New Roman" w:cs="Times New Roman"/>
-              </w:rPr>
-              <w:t>, así como recuperar el ID del usuario.</w:t>
+              <w:t>[Si están llenos] El sistema recupera los nuevos datos de nombre, apellido, correo fecha de creación y ID_rol, así como recuperar el ID del usuario.</w:t>
             </w:r>
           </w:p>
         </w:tc>
@@ -12750,83 +12339,41 @@
                 <w:rFonts w:ascii="Times New Roman" w:hAnsi="Times New Roman" w:cs="Times New Roman"/>
               </w:rPr>
               <w:lastRenderedPageBreak/>
-              <w:t xml:space="preserve">El sistema guarda en la tabla de </w:t>
-            </w:r>
-            <w:proofErr w:type="spellStart"/>
-            <w:r>
-              <w:rPr>
-                <w:rFonts w:ascii="Times New Roman" w:hAnsi="Times New Roman" w:cs="Times New Roman"/>
-              </w:rPr>
-              <w:t>users</w:t>
-            </w:r>
-            <w:proofErr w:type="spellEnd"/>
-            <w:r>
-              <w:rPr>
-                <w:rFonts w:ascii="Times New Roman" w:hAnsi="Times New Roman" w:cs="Times New Roman"/>
-              </w:rPr>
-              <w:t xml:space="preserve"> los datos de nombre, apellido, correo y fecha de creación del usuario que coincida con el ID previamente recuperado.</w:t>
-            </w:r>
-          </w:p>
-        </w:tc>
-        <w:tc>
-          <w:tcPr>
-            <w:tcW w:w="4414" w:type="dxa"/>
-          </w:tcPr>
-          <w:p>
-            <w:pPr>
-              <w:jc w:val="both"/>
-              <w:rPr>
-                <w:rFonts w:ascii="Times New Roman" w:hAnsi="Times New Roman" w:cs="Times New Roman"/>
-              </w:rPr>
-            </w:pPr>
-          </w:p>
-        </w:tc>
-      </w:tr>
-      <w:tr>
-        <w:tc>
-          <w:tcPr>
-            <w:tcW w:w="4414" w:type="dxa"/>
-          </w:tcPr>
-          <w:p>
-            <w:pPr>
-              <w:jc w:val="both"/>
-              <w:rPr>
-                <w:rFonts w:ascii="Times New Roman" w:hAnsi="Times New Roman" w:cs="Times New Roman"/>
-              </w:rPr>
-            </w:pPr>
-            <w:r>
-              <w:rPr>
-                <w:rFonts w:ascii="Times New Roman" w:hAnsi="Times New Roman" w:cs="Times New Roman"/>
-              </w:rPr>
-              <w:t xml:space="preserve">El sistema guarda en la tabla de </w:t>
-            </w:r>
-            <w:proofErr w:type="spellStart"/>
-            <w:r>
-              <w:rPr>
-                <w:rFonts w:ascii="Times New Roman" w:hAnsi="Times New Roman" w:cs="Times New Roman"/>
-              </w:rPr>
-              <w:t>user_rol</w:t>
-            </w:r>
-            <w:proofErr w:type="spellEnd"/>
-            <w:r>
-              <w:rPr>
-                <w:rFonts w:ascii="Times New Roman" w:hAnsi="Times New Roman" w:cs="Times New Roman"/>
-              </w:rPr>
-              <w:t xml:space="preserve"> el nuevo </w:t>
-            </w:r>
-            <w:proofErr w:type="spellStart"/>
-            <w:r>
-              <w:rPr>
-                <w:rFonts w:ascii="Times New Roman" w:hAnsi="Times New Roman" w:cs="Times New Roman"/>
-              </w:rPr>
-              <w:t>ID_rol</w:t>
-            </w:r>
-            <w:proofErr w:type="spellEnd"/>
-            <w:r>
-              <w:rPr>
-                <w:rFonts w:ascii="Times New Roman" w:hAnsi="Times New Roman" w:cs="Times New Roman"/>
-              </w:rPr>
-              <w:t xml:space="preserve"> que coincida con el ID del usuario previamente recuperado.</w:t>
+              <w:t>El sistema guarda en la tabla de users los datos de nombre, apellido, correo y fecha de creación del usuario que coincida con el ID previamente recuperado.</w:t>
+            </w:r>
+          </w:p>
+        </w:tc>
+        <w:tc>
+          <w:tcPr>
+            <w:tcW w:w="4414" w:type="dxa"/>
+          </w:tcPr>
+          <w:p>
+            <w:pPr>
+              <w:jc w:val="both"/>
+              <w:rPr>
+                <w:rFonts w:ascii="Times New Roman" w:hAnsi="Times New Roman" w:cs="Times New Roman"/>
+              </w:rPr>
+            </w:pPr>
+          </w:p>
+        </w:tc>
+      </w:tr>
+      <w:tr>
+        <w:tc>
+          <w:tcPr>
+            <w:tcW w:w="4414" w:type="dxa"/>
+          </w:tcPr>
+          <w:p>
+            <w:pPr>
+              <w:jc w:val="both"/>
+              <w:rPr>
+                <w:rFonts w:ascii="Times New Roman" w:hAnsi="Times New Roman" w:cs="Times New Roman"/>
+              </w:rPr>
+            </w:pPr>
+            <w:r>
+              <w:rPr>
+                <w:rFonts w:ascii="Times New Roman" w:hAnsi="Times New Roman" w:cs="Times New Roman"/>
+              </w:rPr>
+              <w:t>El sistema guarda en la tabla de user_rol el nuevo ID_rol que coincida con el ID del usuario previamente recuperado.</w:t>
             </w:r>
           </w:p>
         </w:tc>
@@ -13378,69 +12925,41 @@
               <w:rPr>
                 <w:rFonts w:ascii="Times New Roman" w:hAnsi="Times New Roman" w:cs="Times New Roman"/>
               </w:rPr>
-              <w:t xml:space="preserve">El sistema elimina de la tabla </w:t>
-            </w:r>
-            <w:proofErr w:type="spellStart"/>
-            <w:r>
-              <w:rPr>
-                <w:rFonts w:ascii="Times New Roman" w:hAnsi="Times New Roman" w:cs="Times New Roman"/>
-              </w:rPr>
-              <w:t>users</w:t>
-            </w:r>
-            <w:proofErr w:type="spellEnd"/>
-            <w:r>
-              <w:rPr>
-                <w:rFonts w:ascii="Times New Roman" w:hAnsi="Times New Roman" w:cs="Times New Roman"/>
-              </w:rPr>
-              <w:t xml:space="preserve"> el registro que coincida con el ID del usuario.</w:t>
-            </w:r>
-          </w:p>
-        </w:tc>
-        <w:tc>
-          <w:tcPr>
-            <w:tcW w:w="4414" w:type="dxa"/>
-          </w:tcPr>
-          <w:p>
-            <w:pPr>
-              <w:jc w:val="both"/>
-              <w:rPr>
-                <w:rFonts w:ascii="Times New Roman" w:hAnsi="Times New Roman" w:cs="Times New Roman"/>
-              </w:rPr>
-            </w:pPr>
-          </w:p>
-        </w:tc>
-      </w:tr>
-      <w:tr>
-        <w:tc>
-          <w:tcPr>
-            <w:tcW w:w="4414" w:type="dxa"/>
-          </w:tcPr>
-          <w:p>
-            <w:pPr>
-              <w:jc w:val="both"/>
-              <w:rPr>
-                <w:rFonts w:ascii="Times New Roman" w:hAnsi="Times New Roman" w:cs="Times New Roman"/>
-              </w:rPr>
-            </w:pPr>
-            <w:r>
-              <w:rPr>
-                <w:rFonts w:ascii="Times New Roman" w:hAnsi="Times New Roman" w:cs="Times New Roman"/>
-              </w:rPr>
-              <w:t xml:space="preserve">El sistema elimina de la tabla </w:t>
-            </w:r>
-            <w:proofErr w:type="spellStart"/>
-            <w:r>
-              <w:rPr>
-                <w:rFonts w:ascii="Times New Roman" w:hAnsi="Times New Roman" w:cs="Times New Roman"/>
-              </w:rPr>
-              <w:t>user_rol</w:t>
-            </w:r>
-            <w:proofErr w:type="spellEnd"/>
-            <w:r>
-              <w:rPr>
-                <w:rFonts w:ascii="Times New Roman" w:hAnsi="Times New Roman" w:cs="Times New Roman"/>
-              </w:rPr>
-              <w:t xml:space="preserve"> el registro que coincida con el ID del usuario.</w:t>
+              <w:t>El sistema elimina de la tabla users el registro que coincida con el ID del usuario.</w:t>
+            </w:r>
+          </w:p>
+        </w:tc>
+        <w:tc>
+          <w:tcPr>
+            <w:tcW w:w="4414" w:type="dxa"/>
+          </w:tcPr>
+          <w:p>
+            <w:pPr>
+              <w:jc w:val="both"/>
+              <w:rPr>
+                <w:rFonts w:ascii="Times New Roman" w:hAnsi="Times New Roman" w:cs="Times New Roman"/>
+              </w:rPr>
+            </w:pPr>
+          </w:p>
+        </w:tc>
+      </w:tr>
+      <w:tr>
+        <w:tc>
+          <w:tcPr>
+            <w:tcW w:w="4414" w:type="dxa"/>
+          </w:tcPr>
+          <w:p>
+            <w:pPr>
+              <w:jc w:val="both"/>
+              <w:rPr>
+                <w:rFonts w:ascii="Times New Roman" w:hAnsi="Times New Roman" w:cs="Times New Roman"/>
+              </w:rPr>
+            </w:pPr>
+            <w:r>
+              <w:rPr>
+                <w:rFonts w:ascii="Times New Roman" w:hAnsi="Times New Roman" w:cs="Times New Roman"/>
+              </w:rPr>
+              <w:t>El sistema elimina de la tabla user_rol el registro que coincida con el ID del usuario.</w:t>
             </w:r>
           </w:p>
         </w:tc>

</xml_diff>

<commit_message>
Feature: diagramas de CU 10 y 11 agregados
</commit_message>
<xml_diff>
--- a/Detallado de casos de uso.docx
+++ b/Detallado de casos de uso.docx
@@ -2989,7 +2989,21 @@
         <w:rPr>
           <w:rFonts w:ascii="Times New Roman" w:hAnsi="Times New Roman" w:cs="Times New Roman"/>
         </w:rPr>
-        <w:t xml:space="preserve"> El usuario es capaz de ver la experiencia y educación, primeramente, como una barra con foto, nombre de la institución y fecha de inicio y/o fin. Posteriormente si da click a un botón se agrandará la barra y se le agregará la descripción de la experiencia.</w:t>
+        <w:t xml:space="preserve"> El usuario es capaz de ver la experiencia y educación, primeramente, como una barra con foto, nombre de la institución y fecha de inicio y/o fin. Posteriormente si da </w:t>
+      </w:r>
+      <w:proofErr w:type="gramStart"/>
+      <w:r>
+        <w:rPr>
+          <w:rFonts w:ascii="Times New Roman" w:hAnsi="Times New Roman" w:cs="Times New Roman"/>
+        </w:rPr>
+        <w:t>click</w:t>
+      </w:r>
+      <w:proofErr w:type="gramEnd"/>
+      <w:r>
+        <w:rPr>
+          <w:rFonts w:ascii="Times New Roman" w:hAnsi="Times New Roman" w:cs="Times New Roman"/>
+        </w:rPr>
+        <w:t xml:space="preserve"> a un botón se agrandará la barra y se le agregará la descripción de la experiencia.</w:t>
       </w:r>
     </w:p>
     <w:tbl>
@@ -5556,7 +5570,21 @@
         <w:rPr>
           <w:rFonts w:ascii="Times New Roman" w:hAnsi="Times New Roman" w:cs="Times New Roman"/>
         </w:rPr>
-        <w:t>El caso de uso se accede desde el formulario de iniciar sesión, como un hipervínculo diciendo que si no tiene una cuenta creada, que la cree dando click ahí.</w:t>
+        <w:t xml:space="preserve">El caso de uso se accede desde el formulario de iniciar sesión, como un hipervínculo diciendo que si no tiene una cuenta creada, que la cree dando </w:t>
+      </w:r>
+      <w:proofErr w:type="gramStart"/>
+      <w:r>
+        <w:rPr>
+          <w:rFonts w:ascii="Times New Roman" w:hAnsi="Times New Roman" w:cs="Times New Roman"/>
+        </w:rPr>
+        <w:t>click</w:t>
+      </w:r>
+      <w:proofErr w:type="gramEnd"/>
+      <w:r>
+        <w:rPr>
+          <w:rFonts w:ascii="Times New Roman" w:hAnsi="Times New Roman" w:cs="Times New Roman"/>
+        </w:rPr>
+        <w:t xml:space="preserve"> ahí.</w:t>
       </w:r>
     </w:p>
     <w:p>
@@ -6156,7 +6184,21 @@
               <w:rPr>
                 <w:rFonts w:ascii="Times New Roman" w:hAnsi="Times New Roman" w:cs="Times New Roman"/>
               </w:rPr>
-              <w:t>El sistema crea uno o varios registros en la tabla de technologies con el ID_project previamente creado y con el ID_skill de la tecnología que seleccionó el administrador.</w:t>
+              <w:t>El sistema crea uno o varios registros en la tabla de technologies con el ID_project previamente creado y con el ID_</w:t>
+            </w:r>
+            <w:proofErr w:type="gramStart"/>
+            <w:r>
+              <w:rPr>
+                <w:rFonts w:ascii="Times New Roman" w:hAnsi="Times New Roman" w:cs="Times New Roman"/>
+              </w:rPr>
+              <w:t>skill</w:t>
+            </w:r>
+            <w:proofErr w:type="gramEnd"/>
+            <w:r>
+              <w:rPr>
+                <w:rFonts w:ascii="Times New Roman" w:hAnsi="Times New Roman" w:cs="Times New Roman"/>
+              </w:rPr>
+              <w:t xml:space="preserve"> de la tecnología que seleccionó el administrador.</w:t>
             </w:r>
           </w:p>
         </w:tc>
@@ -6995,7 +7037,21 @@
               <w:rPr>
                 <w:rFonts w:ascii="Times New Roman" w:hAnsi="Times New Roman" w:cs="Times New Roman"/>
               </w:rPr>
-              <w:t>El sistema guarda los registros que se hicieron de las tecnologías usadas, haciendo un registro con el ID_project y el ID_skill correspondiente.</w:t>
+              <w:t>El sistema guarda los registros que se hicieron de las tecnologías usadas, haciendo un registro con el ID_project y el ID_</w:t>
+            </w:r>
+            <w:proofErr w:type="gramStart"/>
+            <w:r>
+              <w:rPr>
+                <w:rFonts w:ascii="Times New Roman" w:hAnsi="Times New Roman" w:cs="Times New Roman"/>
+              </w:rPr>
+              <w:t>skill</w:t>
+            </w:r>
+            <w:proofErr w:type="gramEnd"/>
+            <w:r>
+              <w:rPr>
+                <w:rFonts w:ascii="Times New Roman" w:hAnsi="Times New Roman" w:cs="Times New Roman"/>
+              </w:rPr>
+              <w:t xml:space="preserve"> correspondiente.</w:t>
             </w:r>
           </w:p>
         </w:tc>
@@ -8404,11 +8460,86 @@
     </w:p>
     <w:p>
       <w:pPr>
+        <w:rPr>
+          <w:rFonts w:ascii="Times New Roman" w:hAnsi="Times New Roman" w:cs="Times New Roman"/>
+        </w:rPr>
+      </w:pPr>
+      <w:r>
+        <w:rPr>
+          <w:rFonts w:ascii="Times New Roman" w:hAnsi="Times New Roman" w:cs="Times New Roman"/>
+        </w:rPr>
+        <w:br w:type="page"/>
+      </w:r>
+    </w:p>
+    <w:p>
+      <w:pPr>
+        <w:pStyle w:val="Ttulo3"/>
+      </w:pPr>
+      <w:r>
+        <w:lastRenderedPageBreak/>
+        <w:t>Diagrama de CU10.</w:t>
+      </w:r>
+    </w:p>
+    <w:p>
+      <w:pPr>
         <w:jc w:val="center"/>
         <w:rPr>
           <w:rFonts w:ascii="Times New Roman" w:hAnsi="Times New Roman" w:cs="Times New Roman"/>
         </w:rPr>
       </w:pPr>
+      <w:r>
+        <w:rPr>
+          <w:noProof/>
+        </w:rPr>
+        <w:drawing>
+          <wp:inline distT="0" distB="0" distL="0" distR="0" wp14:anchorId="4C854A2F" wp14:editId="0917DA4B">
+            <wp:extent cx="5612130" cy="7279005"/>
+            <wp:effectExtent l="0" t="0" r="7620" b="0"/>
+            <wp:docPr id="857379552" name="Imagen 4" descr="Diagrama&#10;&#10;El contenido generado por IA puede ser incorrecto."/>
+            <wp:cNvGraphicFramePr>
+              <a:graphicFrameLocks xmlns:a="http://schemas.openxmlformats.org/drawingml/2006/main" noChangeAspect="1"/>
+            </wp:cNvGraphicFramePr>
+            <a:graphic xmlns:a="http://schemas.openxmlformats.org/drawingml/2006/main">
+              <a:graphicData uri="http://schemas.openxmlformats.org/drawingml/2006/picture">
+                <pic:pic xmlns:pic="http://schemas.openxmlformats.org/drawingml/2006/picture">
+                  <pic:nvPicPr>
+                    <pic:cNvPr id="857379552" name="Imagen 4" descr="Diagrama&#10;&#10;El contenido generado por IA puede ser incorrecto."/>
+                    <pic:cNvPicPr>
+                      <a:picLocks noChangeAspect="1" noChangeArrowheads="1"/>
+                    </pic:cNvPicPr>
+                  </pic:nvPicPr>
+                  <pic:blipFill>
+                    <a:blip r:embed="rId16">
+                      <a:extLst>
+                        <a:ext uri="{28A0092B-C50C-407E-A947-70E740481C1C}">
+                          <a14:useLocalDpi xmlns:a14="http://schemas.microsoft.com/office/drawing/2010/main" val="0"/>
+                        </a:ext>
+                      </a:extLst>
+                    </a:blip>
+                    <a:srcRect/>
+                    <a:stretch>
+                      <a:fillRect/>
+                    </a:stretch>
+                  </pic:blipFill>
+                  <pic:spPr bwMode="auto">
+                    <a:xfrm>
+                      <a:off x="0" y="0"/>
+                      <a:ext cx="5612130" cy="7279005"/>
+                    </a:xfrm>
+                    <a:prstGeom prst="rect">
+                      <a:avLst/>
+                    </a:prstGeom>
+                    <a:noFill/>
+                    <a:ln>
+                      <a:noFill/>
+                    </a:ln>
+                  </pic:spPr>
+                </pic:pic>
+              </a:graphicData>
+            </a:graphic>
+          </wp:inline>
+        </w:drawing>
+      </w:r>
     </w:p>
     <w:p>
       <w:pPr>
@@ -8438,6 +8569,7 @@
       </w:pPr>
       <w:bookmarkStart w:id="15" w:name="_Toc201656079"/>
       <w:r>
+        <w:lastRenderedPageBreak/>
         <w:t>CU</w:t>
       </w:r>
       <w:r>
@@ -8482,7 +8614,6 @@
         <w:rPr>
           <w:rFonts w:ascii="Times New Roman" w:hAnsi="Times New Roman" w:cs="Times New Roman"/>
         </w:rPr>
-        <w:lastRenderedPageBreak/>
         <w:t>Descripción:</w:t>
       </w:r>
       <w:r>
@@ -9028,11 +9159,86 @@
     </w:p>
     <w:p>
       <w:pPr>
+        <w:rPr>
+          <w:rFonts w:ascii="Times New Roman" w:hAnsi="Times New Roman" w:cs="Times New Roman"/>
+        </w:rPr>
+      </w:pPr>
+      <w:r>
+        <w:rPr>
+          <w:rFonts w:ascii="Times New Roman" w:hAnsi="Times New Roman" w:cs="Times New Roman"/>
+        </w:rPr>
+        <w:br w:type="page"/>
+      </w:r>
+    </w:p>
+    <w:p>
+      <w:pPr>
+        <w:pStyle w:val="Ttulo3"/>
+      </w:pPr>
+      <w:r>
+        <w:lastRenderedPageBreak/>
+        <w:t>Diagrama de CU10.</w:t>
+      </w:r>
+    </w:p>
+    <w:p>
+      <w:pPr>
         <w:jc w:val="center"/>
         <w:rPr>
           <w:rFonts w:ascii="Times New Roman" w:hAnsi="Times New Roman" w:cs="Times New Roman"/>
         </w:rPr>
       </w:pPr>
+      <w:r>
+        <w:rPr>
+          <w:noProof/>
+        </w:rPr>
+        <w:drawing>
+          <wp:inline distT="0" distB="0" distL="0" distR="0" wp14:anchorId="4D6078F2" wp14:editId="59B13549">
+            <wp:extent cx="5612130" cy="7630795"/>
+            <wp:effectExtent l="0" t="0" r="7620" b="8255"/>
+            <wp:docPr id="275031555" name="Imagen 5" descr="Diagrama&#10;&#10;El contenido generado por IA puede ser incorrecto."/>
+            <wp:cNvGraphicFramePr>
+              <a:graphicFrameLocks xmlns:a="http://schemas.openxmlformats.org/drawingml/2006/main" noChangeAspect="1"/>
+            </wp:cNvGraphicFramePr>
+            <a:graphic xmlns:a="http://schemas.openxmlformats.org/drawingml/2006/main">
+              <a:graphicData uri="http://schemas.openxmlformats.org/drawingml/2006/picture">
+                <pic:pic xmlns:pic="http://schemas.openxmlformats.org/drawingml/2006/picture">
+                  <pic:nvPicPr>
+                    <pic:cNvPr id="275031555" name="Imagen 5" descr="Diagrama&#10;&#10;El contenido generado por IA puede ser incorrecto."/>
+                    <pic:cNvPicPr>
+                      <a:picLocks noChangeAspect="1" noChangeArrowheads="1"/>
+                    </pic:cNvPicPr>
+                  </pic:nvPicPr>
+                  <pic:blipFill>
+                    <a:blip r:embed="rId17">
+                      <a:extLst>
+                        <a:ext uri="{28A0092B-C50C-407E-A947-70E740481C1C}">
+                          <a14:useLocalDpi xmlns:a14="http://schemas.microsoft.com/office/drawing/2010/main" val="0"/>
+                        </a:ext>
+                      </a:extLst>
+                    </a:blip>
+                    <a:srcRect/>
+                    <a:stretch>
+                      <a:fillRect/>
+                    </a:stretch>
+                  </pic:blipFill>
+                  <pic:spPr bwMode="auto">
+                    <a:xfrm>
+                      <a:off x="0" y="0"/>
+                      <a:ext cx="5612130" cy="7630795"/>
+                    </a:xfrm>
+                    <a:prstGeom prst="rect">
+                      <a:avLst/>
+                    </a:prstGeom>
+                    <a:noFill/>
+                    <a:ln>
+                      <a:noFill/>
+                    </a:ln>
+                  </pic:spPr>
+                </pic:pic>
+              </a:graphicData>
+            </a:graphic>
+          </wp:inline>
+        </w:drawing>
+      </w:r>
     </w:p>
     <w:p>
       <w:pPr>
@@ -9055,12 +9261,12 @@
         </w:rPr>
         <w:t xml:space="preserve"> Diagrama de actividades para el CU11.</w:t>
       </w:r>
+      <w:bookmarkStart w:id="16" w:name="_Toc201656080"/>
     </w:p>
     <w:p>
       <w:pPr>
         <w:pStyle w:val="Ttulo2"/>
       </w:pPr>
-      <w:bookmarkStart w:id="16" w:name="_Toc201656080"/>
       <w:r>
         <w:lastRenderedPageBreak/>
         <w:t>CU</w:t>
@@ -12230,7 +12436,21 @@
               <w:rPr>
                 <w:rFonts w:ascii="Times New Roman" w:hAnsi="Times New Roman" w:cs="Times New Roman"/>
               </w:rPr>
-              <w:t>El administrador rellena con nuevos datos la información del usuario.</w:t>
+              <w:t xml:space="preserve">El </w:t>
+            </w:r>
+            <w:proofErr w:type="gramStart"/>
+            <w:r>
+              <w:rPr>
+                <w:rFonts w:ascii="Times New Roman" w:hAnsi="Times New Roman" w:cs="Times New Roman"/>
+              </w:rPr>
+              <w:t>administrador rellena</w:t>
+            </w:r>
+            <w:proofErr w:type="gramEnd"/>
+            <w:r>
+              <w:rPr>
+                <w:rFonts w:ascii="Times New Roman" w:hAnsi="Times New Roman" w:cs="Times New Roman"/>
+              </w:rPr>
+              <w:t xml:space="preserve"> con nuevos datos la información del usuario.</w:t>
             </w:r>
           </w:p>
         </w:tc>

</xml_diff>

<commit_message>
Feature: diagrama de CU 12 agregado
</commit_message>
<xml_diff>
--- a/Detallado de casos de uso.docx
+++ b/Detallado de casos de uso.docx
@@ -2989,21 +2989,7 @@
         <w:rPr>
           <w:rFonts w:ascii="Times New Roman" w:hAnsi="Times New Roman" w:cs="Times New Roman"/>
         </w:rPr>
-        <w:t xml:space="preserve"> El usuario es capaz de ver la experiencia y educación, primeramente, como una barra con foto, nombre de la institución y fecha de inicio y/o fin. Posteriormente si da </w:t>
-      </w:r>
-      <w:proofErr w:type="gramStart"/>
-      <w:r>
-        <w:rPr>
-          <w:rFonts w:ascii="Times New Roman" w:hAnsi="Times New Roman" w:cs="Times New Roman"/>
-        </w:rPr>
-        <w:t>click</w:t>
-      </w:r>
-      <w:proofErr w:type="gramEnd"/>
-      <w:r>
-        <w:rPr>
-          <w:rFonts w:ascii="Times New Roman" w:hAnsi="Times New Roman" w:cs="Times New Roman"/>
-        </w:rPr>
-        <w:t xml:space="preserve"> a un botón se agrandará la barra y se le agregará la descripción de la experiencia.</w:t>
+        <w:t xml:space="preserve"> El usuario es capaz de ver la experiencia y educación, primeramente, como una barra con foto, nombre de la institución y fecha de inicio y/o fin. Posteriormente si da click a un botón se agrandará la barra y se le agregará la descripción de la experiencia.</w:t>
       </w:r>
     </w:p>
     <w:tbl>
@@ -5570,21 +5556,7 @@
         <w:rPr>
           <w:rFonts w:ascii="Times New Roman" w:hAnsi="Times New Roman" w:cs="Times New Roman"/>
         </w:rPr>
-        <w:t xml:space="preserve">El caso de uso se accede desde el formulario de iniciar sesión, como un hipervínculo diciendo que si no tiene una cuenta creada, que la cree dando </w:t>
-      </w:r>
-      <w:proofErr w:type="gramStart"/>
-      <w:r>
-        <w:rPr>
-          <w:rFonts w:ascii="Times New Roman" w:hAnsi="Times New Roman" w:cs="Times New Roman"/>
-        </w:rPr>
-        <w:t>click</w:t>
-      </w:r>
-      <w:proofErr w:type="gramEnd"/>
-      <w:r>
-        <w:rPr>
-          <w:rFonts w:ascii="Times New Roman" w:hAnsi="Times New Roman" w:cs="Times New Roman"/>
-        </w:rPr>
-        <w:t xml:space="preserve"> ahí.</w:t>
+        <w:t>El caso de uso se accede desde el formulario de iniciar sesión, como un hipervínculo diciendo que si no tiene una cuenta creada, que la cree dando click ahí.</w:t>
       </w:r>
     </w:p>
     <w:p>
@@ -6184,21 +6156,7 @@
               <w:rPr>
                 <w:rFonts w:ascii="Times New Roman" w:hAnsi="Times New Roman" w:cs="Times New Roman"/>
               </w:rPr>
-              <w:t>El sistema crea uno o varios registros en la tabla de technologies con el ID_project previamente creado y con el ID_</w:t>
-            </w:r>
-            <w:proofErr w:type="gramStart"/>
-            <w:r>
-              <w:rPr>
-                <w:rFonts w:ascii="Times New Roman" w:hAnsi="Times New Roman" w:cs="Times New Roman"/>
-              </w:rPr>
-              <w:t>skill</w:t>
-            </w:r>
-            <w:proofErr w:type="gramEnd"/>
-            <w:r>
-              <w:rPr>
-                <w:rFonts w:ascii="Times New Roman" w:hAnsi="Times New Roman" w:cs="Times New Roman"/>
-              </w:rPr>
-              <w:t xml:space="preserve"> de la tecnología que seleccionó el administrador.</w:t>
+              <w:t>El sistema crea uno o varios registros en la tabla de technologies con el ID_project previamente creado y con el ID_skill de la tecnología que seleccionó el administrador.</w:t>
             </w:r>
           </w:p>
         </w:tc>
@@ -7037,21 +6995,7 @@
               <w:rPr>
                 <w:rFonts w:ascii="Times New Roman" w:hAnsi="Times New Roman" w:cs="Times New Roman"/>
               </w:rPr>
-              <w:t>El sistema guarda los registros que se hicieron de las tecnologías usadas, haciendo un registro con el ID_project y el ID_</w:t>
-            </w:r>
-            <w:proofErr w:type="gramStart"/>
-            <w:r>
-              <w:rPr>
-                <w:rFonts w:ascii="Times New Roman" w:hAnsi="Times New Roman" w:cs="Times New Roman"/>
-              </w:rPr>
-              <w:t>skill</w:t>
-            </w:r>
-            <w:proofErr w:type="gramEnd"/>
-            <w:r>
-              <w:rPr>
-                <w:rFonts w:ascii="Times New Roman" w:hAnsi="Times New Roman" w:cs="Times New Roman"/>
-              </w:rPr>
-              <w:t xml:space="preserve"> correspondiente.</w:t>
+              <w:t>El sistema guarda los registros que se hicieron de las tecnologías usadas, haciendo un registro con el ID_project y el ID_skill correspondiente.</w:t>
             </w:r>
           </w:p>
         </w:tc>
@@ -9750,11 +9694,86 @@
     </w:p>
     <w:p>
       <w:pPr>
+        <w:rPr>
+          <w:rFonts w:ascii="Times New Roman" w:hAnsi="Times New Roman" w:cs="Times New Roman"/>
+        </w:rPr>
+      </w:pPr>
+      <w:r>
+        <w:rPr>
+          <w:rFonts w:ascii="Times New Roman" w:hAnsi="Times New Roman" w:cs="Times New Roman"/>
+        </w:rPr>
+        <w:br w:type="page"/>
+      </w:r>
+    </w:p>
+    <w:p>
+      <w:pPr>
+        <w:pStyle w:val="Ttulo3"/>
+      </w:pPr>
+      <w:r>
+        <w:lastRenderedPageBreak/>
+        <w:t>Diagrama de CU12.</w:t>
+      </w:r>
+    </w:p>
+    <w:p>
+      <w:pPr>
         <w:jc w:val="center"/>
         <w:rPr>
           <w:rFonts w:ascii="Times New Roman" w:hAnsi="Times New Roman" w:cs="Times New Roman"/>
         </w:rPr>
       </w:pPr>
+      <w:r>
+        <w:rPr>
+          <w:noProof/>
+        </w:rPr>
+        <w:drawing>
+          <wp:inline distT="0" distB="0" distL="0" distR="0" wp14:anchorId="2C49EBE5" wp14:editId="23D45C7A">
+            <wp:extent cx="5612130" cy="5085715"/>
+            <wp:effectExtent l="0" t="0" r="7620" b="635"/>
+            <wp:docPr id="1376425797" name="Imagen 6" descr="Diagrama&#10;&#10;El contenido generado por IA puede ser incorrecto."/>
+            <wp:cNvGraphicFramePr>
+              <a:graphicFrameLocks xmlns:a="http://schemas.openxmlformats.org/drawingml/2006/main" noChangeAspect="1"/>
+            </wp:cNvGraphicFramePr>
+            <a:graphic xmlns:a="http://schemas.openxmlformats.org/drawingml/2006/main">
+              <a:graphicData uri="http://schemas.openxmlformats.org/drawingml/2006/picture">
+                <pic:pic xmlns:pic="http://schemas.openxmlformats.org/drawingml/2006/picture">
+                  <pic:nvPicPr>
+                    <pic:cNvPr id="1376425797" name="Imagen 6" descr="Diagrama&#10;&#10;El contenido generado por IA puede ser incorrecto."/>
+                    <pic:cNvPicPr>
+                      <a:picLocks noChangeAspect="1" noChangeArrowheads="1"/>
+                    </pic:cNvPicPr>
+                  </pic:nvPicPr>
+                  <pic:blipFill>
+                    <a:blip r:embed="rId18">
+                      <a:extLst>
+                        <a:ext uri="{28A0092B-C50C-407E-A947-70E740481C1C}">
+                          <a14:useLocalDpi xmlns:a14="http://schemas.microsoft.com/office/drawing/2010/main" val="0"/>
+                        </a:ext>
+                      </a:extLst>
+                    </a:blip>
+                    <a:srcRect/>
+                    <a:stretch>
+                      <a:fillRect/>
+                    </a:stretch>
+                  </pic:blipFill>
+                  <pic:spPr bwMode="auto">
+                    <a:xfrm>
+                      <a:off x="0" y="0"/>
+                      <a:ext cx="5612130" cy="5085715"/>
+                    </a:xfrm>
+                    <a:prstGeom prst="rect">
+                      <a:avLst/>
+                    </a:prstGeom>
+                    <a:noFill/>
+                    <a:ln>
+                      <a:noFill/>
+                    </a:ln>
+                  </pic:spPr>
+                </pic:pic>
+              </a:graphicData>
+            </a:graphic>
+          </wp:inline>
+        </w:drawing>
+      </w:r>
     </w:p>
     <w:p>
       <w:pPr>
@@ -9780,10 +9799,24 @@
     </w:p>
     <w:p>
       <w:pPr>
+        <w:rPr>
+          <w:rFonts w:asciiTheme="majorHAnsi" w:eastAsiaTheme="majorEastAsia" w:hAnsiTheme="majorHAnsi" w:cstheme="majorBidi"/>
+          <w:color w:val="0F4761" w:themeColor="accent1" w:themeShade="BF"/>
+          <w:sz w:val="32"/>
+          <w:szCs w:val="32"/>
+        </w:rPr>
+      </w:pPr>
+      <w:bookmarkStart w:id="17" w:name="_Toc201656081"/>
+      <w:r>
+        <w:br w:type="page"/>
+      </w:r>
+    </w:p>
+    <w:p>
+      <w:pPr>
         <w:pStyle w:val="Ttulo2"/>
       </w:pPr>
-      <w:bookmarkStart w:id="17" w:name="_Toc201656081"/>
-      <w:r>
+      <w:r>
+        <w:lastRenderedPageBreak/>
         <w:t>CU</w:t>
       </w:r>
       <w:r>
@@ -9972,7 +10005,6 @@
               <w:rPr>
                 <w:rFonts w:ascii="Times New Roman" w:hAnsi="Times New Roman" w:cs="Times New Roman"/>
               </w:rPr>
-              <w:lastRenderedPageBreak/>
               <w:t>El administrador selecciona la opción de registrar habilidad.</w:t>
             </w:r>
           </w:p>
@@ -10374,6 +10406,7 @@
       </w:pPr>
       <w:bookmarkStart w:id="18" w:name="_Toc201656082"/>
       <w:r>
+        <w:lastRenderedPageBreak/>
         <w:t>CU</w:t>
       </w:r>
       <w:r>
@@ -10596,7 +10629,6 @@
               <w:rPr>
                 <w:rFonts w:ascii="Times New Roman" w:hAnsi="Times New Roman" w:cs="Times New Roman"/>
               </w:rPr>
-              <w:lastRenderedPageBreak/>
               <w:t>El administrador selecciona la opción de modificar habilidad.</w:t>
             </w:r>
           </w:p>
@@ -11062,6 +11094,7 @@
       </w:pPr>
       <w:bookmarkStart w:id="19" w:name="_Toc201656083"/>
       <w:r>
+        <w:lastRenderedPageBreak/>
         <w:t>CU</w:t>
       </w:r>
       <w:r>
@@ -11250,7 +11283,6 @@
               <w:rPr>
                 <w:rFonts w:ascii="Times New Roman" w:hAnsi="Times New Roman" w:cs="Times New Roman"/>
               </w:rPr>
-              <w:lastRenderedPageBreak/>
               <w:t>El administrador selecciona una habilidad en especifico.</w:t>
             </w:r>
           </w:p>
@@ -11821,6 +11853,7 @@
               <w:rPr>
                 <w:rFonts w:ascii="Times New Roman" w:hAnsi="Times New Roman" w:cs="Times New Roman"/>
               </w:rPr>
+              <w:lastRenderedPageBreak/>
               <w:t xml:space="preserve">El sistema consulta la tabla de </w:t>
             </w:r>
             <w:r>
@@ -11895,7 +11928,6 @@
               <w:rPr>
                 <w:rFonts w:ascii="Times New Roman" w:hAnsi="Times New Roman" w:cs="Times New Roman"/>
               </w:rPr>
-              <w:lastRenderedPageBreak/>
               <w:t>El sistema consulta la tabla de rols para obtener el titulo del rol con ayuda del ID_rol previamente recuperado de la tabla user_rol.</w:t>
             </w:r>
           </w:p>
@@ -12436,21 +12468,8 @@
               <w:rPr>
                 <w:rFonts w:ascii="Times New Roman" w:hAnsi="Times New Roman" w:cs="Times New Roman"/>
               </w:rPr>
-              <w:t xml:space="preserve">El </w:t>
-            </w:r>
-            <w:proofErr w:type="gramStart"/>
-            <w:r>
-              <w:rPr>
-                <w:rFonts w:ascii="Times New Roman" w:hAnsi="Times New Roman" w:cs="Times New Roman"/>
-              </w:rPr>
-              <w:t>administrador rellena</w:t>
-            </w:r>
-            <w:proofErr w:type="gramEnd"/>
-            <w:r>
-              <w:rPr>
-                <w:rFonts w:ascii="Times New Roman" w:hAnsi="Times New Roman" w:cs="Times New Roman"/>
-              </w:rPr>
-              <w:t xml:space="preserve"> con nuevos datos la información del usuario.</w:t>
+              <w:lastRenderedPageBreak/>
+              <w:t>El administrador rellena con nuevos datos la información del usuario.</w:t>
             </w:r>
           </w:p>
         </w:tc>
@@ -12558,7 +12577,6 @@
               <w:rPr>
                 <w:rFonts w:ascii="Times New Roman" w:hAnsi="Times New Roman" w:cs="Times New Roman"/>
               </w:rPr>
-              <w:lastRenderedPageBreak/>
               <w:t>El sistema guarda en la tabla de users los datos de nombre, apellido, correo y fecha de creación del usuario que coincida con el ID previamente recuperado.</w:t>
             </w:r>
           </w:p>
@@ -13179,6 +13197,7 @@
               <w:rPr>
                 <w:rFonts w:ascii="Times New Roman" w:hAnsi="Times New Roman" w:cs="Times New Roman"/>
               </w:rPr>
+              <w:lastRenderedPageBreak/>
               <w:t>El sistema elimina de la tabla user_rol el registro que coincida con el ID del usuario.</w:t>
             </w:r>
           </w:p>
@@ -13333,7 +13352,6 @@
         <w:rPr>
           <w:rFonts w:ascii="Times New Roman" w:hAnsi="Times New Roman" w:cs="Times New Roman"/>
         </w:rPr>
-        <w:lastRenderedPageBreak/>
         <w:t>Precondiciones:</w:t>
       </w:r>
       <w:r>

</xml_diff>

<commit_message>
Feature: diagrama de CU 13 agregado
</commit_message>
<xml_diff>
--- a/Detallado de casos de uso.docx
+++ b/Detallado de casos de uso.docx
@@ -58,7 +58,7 @@
           <w:r>
             <w:fldChar w:fldCharType="separate"/>
           </w:r>
-          <w:hyperlink w:anchor="_Toc201656064" w:history="1">
+          <w:hyperlink w:anchor="_Toc201669420" w:history="1">
             <w:r>
               <w:rPr>
                 <w:rStyle w:val="Hipervnculo"/>
@@ -85,7 +85,7 @@
                 <w:noProof/>
                 <w:webHidden/>
               </w:rPr>
-              <w:instrText xml:space="preserve"> PAGEREF _Toc201656064 \h </w:instrText>
+              <w:instrText xml:space="preserve"> PAGEREF _Toc201669420 \h </w:instrText>
             </w:r>
             <w:r>
               <w:rPr>
@@ -105,7 +105,7 @@
                 <w:noProof/>
                 <w:webHidden/>
               </w:rPr>
-              <w:t>2</w:t>
+              <w:t>3</w:t>
             </w:r>
             <w:r>
               <w:rPr>
@@ -128,7 +128,7 @@
               <w:lang w:eastAsia="es-MX"/>
             </w:rPr>
           </w:pPr>
-          <w:hyperlink w:anchor="_Toc201656065" w:history="1">
+          <w:hyperlink w:anchor="_Toc201669421" w:history="1">
             <w:r>
               <w:rPr>
                 <w:rStyle w:val="Hipervnculo"/>
@@ -155,7 +155,7 @@
                 <w:noProof/>
                 <w:webHidden/>
               </w:rPr>
-              <w:instrText xml:space="preserve"> PAGEREF _Toc201656065 \h </w:instrText>
+              <w:instrText xml:space="preserve"> PAGEREF _Toc201669421 \h </w:instrText>
             </w:r>
             <w:r>
               <w:rPr>
@@ -175,7 +175,7 @@
                 <w:noProof/>
                 <w:webHidden/>
               </w:rPr>
-              <w:t>3</w:t>
+              <w:t>4</w:t>
             </w:r>
             <w:r>
               <w:rPr>
@@ -198,7 +198,7 @@
               <w:lang w:eastAsia="es-MX"/>
             </w:rPr>
           </w:pPr>
-          <w:hyperlink w:anchor="_Toc201656066" w:history="1">
+          <w:hyperlink w:anchor="_Toc201669422" w:history="1">
             <w:r>
               <w:rPr>
                 <w:rStyle w:val="Hipervnculo"/>
@@ -225,7 +225,7 @@
                 <w:noProof/>
                 <w:webHidden/>
               </w:rPr>
-              <w:instrText xml:space="preserve"> PAGEREF _Toc201656066 \h </w:instrText>
+              <w:instrText xml:space="preserve"> PAGEREF _Toc201669422 \h </w:instrText>
             </w:r>
             <w:r>
               <w:rPr>
@@ -245,7 +245,7 @@
                 <w:noProof/>
                 <w:webHidden/>
               </w:rPr>
-              <w:t>4</w:t>
+              <w:t>5</w:t>
             </w:r>
             <w:r>
               <w:rPr>
@@ -268,7 +268,7 @@
               <w:lang w:eastAsia="es-MX"/>
             </w:rPr>
           </w:pPr>
-          <w:hyperlink w:anchor="_Toc201656067" w:history="1">
+          <w:hyperlink w:anchor="_Toc201669423" w:history="1">
             <w:r>
               <w:rPr>
                 <w:rStyle w:val="Hipervnculo"/>
@@ -295,7 +295,7 @@
                 <w:noProof/>
                 <w:webHidden/>
               </w:rPr>
-              <w:instrText xml:space="preserve"> PAGEREF _Toc201656067 \h </w:instrText>
+              <w:instrText xml:space="preserve"> PAGEREF _Toc201669423 \h </w:instrText>
             </w:r>
             <w:r>
               <w:rPr>
@@ -315,7 +315,7 @@
                 <w:noProof/>
                 <w:webHidden/>
               </w:rPr>
-              <w:t>5</w:t>
+              <w:t>6</w:t>
             </w:r>
             <w:r>
               <w:rPr>
@@ -338,7 +338,7 @@
               <w:lang w:eastAsia="es-MX"/>
             </w:rPr>
           </w:pPr>
-          <w:hyperlink w:anchor="_Toc201656068" w:history="1">
+          <w:hyperlink w:anchor="_Toc201669424" w:history="1">
             <w:r>
               <w:rPr>
                 <w:rStyle w:val="Hipervnculo"/>
@@ -365,7 +365,7 @@
                 <w:noProof/>
                 <w:webHidden/>
               </w:rPr>
-              <w:instrText xml:space="preserve"> PAGEREF _Toc201656068 \h </w:instrText>
+              <w:instrText xml:space="preserve"> PAGEREF _Toc201669424 \h </w:instrText>
             </w:r>
             <w:r>
               <w:rPr>
@@ -385,7 +385,7 @@
                 <w:noProof/>
                 <w:webHidden/>
               </w:rPr>
-              <w:t>6</w:t>
+              <w:t>7</w:t>
             </w:r>
             <w:r>
               <w:rPr>
@@ -408,7 +408,7 @@
               <w:lang w:eastAsia="es-MX"/>
             </w:rPr>
           </w:pPr>
-          <w:hyperlink w:anchor="_Toc201656069" w:history="1">
+          <w:hyperlink w:anchor="_Toc201669425" w:history="1">
             <w:r>
               <w:rPr>
                 <w:rStyle w:val="Hipervnculo"/>
@@ -435,7 +435,7 @@
                 <w:noProof/>
                 <w:webHidden/>
               </w:rPr>
-              <w:instrText xml:space="preserve"> PAGEREF _Toc201656069 \h </w:instrText>
+              <w:instrText xml:space="preserve"> PAGEREF _Toc201669425 \h </w:instrText>
             </w:r>
             <w:r>
               <w:rPr>
@@ -455,7 +455,7 @@
                 <w:noProof/>
                 <w:webHidden/>
               </w:rPr>
-              <w:t>7</w:t>
+              <w:t>8</w:t>
             </w:r>
             <w:r>
               <w:rPr>
@@ -478,7 +478,7 @@
               <w:lang w:eastAsia="es-MX"/>
             </w:rPr>
           </w:pPr>
-          <w:hyperlink w:anchor="_Toc201656070" w:history="1">
+          <w:hyperlink w:anchor="_Toc201669426" w:history="1">
             <w:r>
               <w:rPr>
                 <w:rStyle w:val="Hipervnculo"/>
@@ -505,7 +505,7 @@
                 <w:noProof/>
                 <w:webHidden/>
               </w:rPr>
-              <w:instrText xml:space="preserve"> PAGEREF _Toc201656070 \h </w:instrText>
+              <w:instrText xml:space="preserve"> PAGEREF _Toc201669426 \h </w:instrText>
             </w:r>
             <w:r>
               <w:rPr>
@@ -525,7 +525,7 @@
                 <w:noProof/>
                 <w:webHidden/>
               </w:rPr>
-              <w:t>8</w:t>
+              <w:t>9</w:t>
             </w:r>
             <w:r>
               <w:rPr>
@@ -548,13 +548,27 @@
               <w:lang w:eastAsia="es-MX"/>
             </w:rPr>
           </w:pPr>
-          <w:hyperlink w:anchor="_Toc201656071" w:history="1">
+          <w:hyperlink w:anchor="_Toc201669427" w:history="1">
             <w:r>
               <w:rPr>
                 <w:rStyle w:val="Hipervnculo"/>
                 <w:noProof/>
               </w:rPr>
-              <w:t>Diagrama de CU04.</w:t>
+              <w:t>Diagrama de</w:t>
+            </w:r>
+            <w:r>
+              <w:rPr>
+                <w:rStyle w:val="Hipervnculo"/>
+                <w:noProof/>
+              </w:rPr>
+              <w:t xml:space="preserve"> </w:t>
+            </w:r>
+            <w:r>
+              <w:rPr>
+                <w:rStyle w:val="Hipervnculo"/>
+                <w:noProof/>
+              </w:rPr>
+              <w:t>CU04.</w:t>
             </w:r>
             <w:r>
               <w:rPr>
@@ -575,7 +589,7 @@
                 <w:noProof/>
                 <w:webHidden/>
               </w:rPr>
-              <w:instrText xml:space="preserve"> PAGEREF _Toc201656071 \h </w:instrText>
+              <w:instrText xml:space="preserve"> PAGEREF _Toc201669427 \h </w:instrText>
             </w:r>
             <w:r>
               <w:rPr>
@@ -595,7 +609,7 @@
                 <w:noProof/>
                 <w:webHidden/>
               </w:rPr>
-              <w:t>9</w:t>
+              <w:t>10</w:t>
             </w:r>
             <w:r>
               <w:rPr>
@@ -618,7 +632,7 @@
               <w:lang w:eastAsia="es-MX"/>
             </w:rPr>
           </w:pPr>
-          <w:hyperlink w:anchor="_Toc201656072" w:history="1">
+          <w:hyperlink w:anchor="_Toc201669428" w:history="1">
             <w:r>
               <w:rPr>
                 <w:rStyle w:val="Hipervnculo"/>
@@ -645,7 +659,7 @@
                 <w:noProof/>
                 <w:webHidden/>
               </w:rPr>
-              <w:instrText xml:space="preserve"> PAGEREF _Toc201656072 \h </w:instrText>
+              <w:instrText xml:space="preserve"> PAGEREF _Toc201669428 \h </w:instrText>
             </w:r>
             <w:r>
               <w:rPr>
@@ -665,7 +679,7 @@
                 <w:noProof/>
                 <w:webHidden/>
               </w:rPr>
-              <w:t>10</w:t>
+              <w:t>11</w:t>
             </w:r>
             <w:r>
               <w:rPr>
@@ -688,7 +702,7 @@
               <w:lang w:eastAsia="es-MX"/>
             </w:rPr>
           </w:pPr>
-          <w:hyperlink w:anchor="_Toc201656073" w:history="1">
+          <w:hyperlink w:anchor="_Toc201669429" w:history="1">
             <w:r>
               <w:rPr>
                 <w:rStyle w:val="Hipervnculo"/>
@@ -715,7 +729,7 @@
                 <w:noProof/>
                 <w:webHidden/>
               </w:rPr>
-              <w:instrText xml:space="preserve"> PAGEREF _Toc201656073 \h </w:instrText>
+              <w:instrText xml:space="preserve"> PAGEREF _Toc201669429 \h </w:instrText>
             </w:r>
             <w:r>
               <w:rPr>
@@ -735,7 +749,7 @@
                 <w:noProof/>
                 <w:webHidden/>
               </w:rPr>
-              <w:t>11</w:t>
+              <w:t>12</w:t>
             </w:r>
             <w:r>
               <w:rPr>
@@ -758,7 +772,7 @@
               <w:lang w:eastAsia="es-MX"/>
             </w:rPr>
           </w:pPr>
-          <w:hyperlink w:anchor="_Toc201656074" w:history="1">
+          <w:hyperlink w:anchor="_Toc201669430" w:history="1">
             <w:r>
               <w:rPr>
                 <w:rStyle w:val="Hipervnculo"/>
@@ -785,7 +799,7 @@
                 <w:noProof/>
                 <w:webHidden/>
               </w:rPr>
-              <w:instrText xml:space="preserve"> PAGEREF _Toc201656074 \h </w:instrText>
+              <w:instrText xml:space="preserve"> PAGEREF _Toc201669430 \h </w:instrText>
             </w:r>
             <w:r>
               <w:rPr>
@@ -805,7 +819,77 @@
                 <w:noProof/>
                 <w:webHidden/>
               </w:rPr>
-              <w:t>11</w:t>
+              <w:t>13</w:t>
+            </w:r>
+            <w:r>
+              <w:rPr>
+                <w:noProof/>
+                <w:webHidden/>
+              </w:rPr>
+              <w:fldChar w:fldCharType="end"/>
+            </w:r>
+          </w:hyperlink>
+        </w:p>
+        <w:p>
+          <w:pPr>
+            <w:pStyle w:val="TDC3"/>
+            <w:tabs>
+              <w:tab w:val="right" w:leader="dot" w:pos="8828"/>
+            </w:tabs>
+            <w:rPr>
+              <w:rFonts w:eastAsiaTheme="minorEastAsia"/>
+              <w:noProof/>
+              <w:lang w:eastAsia="es-MX"/>
+            </w:rPr>
+          </w:pPr>
+          <w:hyperlink w:anchor="_Toc201669431" w:history="1">
+            <w:r>
+              <w:rPr>
+                <w:rStyle w:val="Hipervnculo"/>
+                <w:noProof/>
+              </w:rPr>
+              <w:t>Diagrama de CU06.</w:t>
+            </w:r>
+            <w:r>
+              <w:rPr>
+                <w:noProof/>
+                <w:webHidden/>
+              </w:rPr>
+              <w:tab/>
+            </w:r>
+            <w:r>
+              <w:rPr>
+                <w:noProof/>
+                <w:webHidden/>
+              </w:rPr>
+              <w:fldChar w:fldCharType="begin"/>
+            </w:r>
+            <w:r>
+              <w:rPr>
+                <w:noProof/>
+                <w:webHidden/>
+              </w:rPr>
+              <w:instrText xml:space="preserve"> PAGEREF _Toc201669431 \h </w:instrText>
+            </w:r>
+            <w:r>
+              <w:rPr>
+                <w:noProof/>
+                <w:webHidden/>
+              </w:rPr>
+            </w:r>
+            <w:r>
+              <w:rPr>
+                <w:noProof/>
+                <w:webHidden/>
+              </w:rPr>
+              <w:fldChar w:fldCharType="separate"/>
+            </w:r>
+            <w:r>
+              <w:rPr>
+                <w:noProof/>
+                <w:webHidden/>
+              </w:rPr>
+              <w:t>14</w:t>
             </w:r>
             <w:r>
               <w:rPr>
@@ -828,7 +912,7 @@
               <w:lang w:eastAsia="es-MX"/>
             </w:rPr>
           </w:pPr>
-          <w:hyperlink w:anchor="_Toc201656075" w:history="1">
+          <w:hyperlink w:anchor="_Toc201669432" w:history="1">
             <w:r>
               <w:rPr>
                 <w:rStyle w:val="Hipervnculo"/>
@@ -855,7 +939,7 @@
                 <w:noProof/>
                 <w:webHidden/>
               </w:rPr>
-              <w:instrText xml:space="preserve"> PAGEREF _Toc201656075 \h </w:instrText>
+              <w:instrText xml:space="preserve"> PAGEREF _Toc201669432 \h </w:instrText>
             </w:r>
             <w:r>
               <w:rPr>
@@ -875,7 +959,77 @@
                 <w:noProof/>
                 <w:webHidden/>
               </w:rPr>
-              <w:t>12</w:t>
+              <w:t>15</w:t>
+            </w:r>
+            <w:r>
+              <w:rPr>
+                <w:noProof/>
+                <w:webHidden/>
+              </w:rPr>
+              <w:fldChar w:fldCharType="end"/>
+            </w:r>
+          </w:hyperlink>
+        </w:p>
+        <w:p>
+          <w:pPr>
+            <w:pStyle w:val="TDC3"/>
+            <w:tabs>
+              <w:tab w:val="right" w:leader="dot" w:pos="8828"/>
+            </w:tabs>
+            <w:rPr>
+              <w:rFonts w:eastAsiaTheme="minorEastAsia"/>
+              <w:noProof/>
+              <w:lang w:eastAsia="es-MX"/>
+            </w:rPr>
+          </w:pPr>
+          <w:hyperlink w:anchor="_Toc201669433" w:history="1">
+            <w:r>
+              <w:rPr>
+                <w:rStyle w:val="Hipervnculo"/>
+                <w:noProof/>
+              </w:rPr>
+              <w:t>Diagrama de CU07.</w:t>
+            </w:r>
+            <w:r>
+              <w:rPr>
+                <w:noProof/>
+                <w:webHidden/>
+              </w:rPr>
+              <w:tab/>
+            </w:r>
+            <w:r>
+              <w:rPr>
+                <w:noProof/>
+                <w:webHidden/>
+              </w:rPr>
+              <w:fldChar w:fldCharType="begin"/>
+            </w:r>
+            <w:r>
+              <w:rPr>
+                <w:noProof/>
+                <w:webHidden/>
+              </w:rPr>
+              <w:instrText xml:space="preserve"> PAGEREF _Toc201669433 \h </w:instrText>
+            </w:r>
+            <w:r>
+              <w:rPr>
+                <w:noProof/>
+                <w:webHidden/>
+              </w:rPr>
+            </w:r>
+            <w:r>
+              <w:rPr>
+                <w:noProof/>
+                <w:webHidden/>
+              </w:rPr>
+              <w:fldChar w:fldCharType="separate"/>
+            </w:r>
+            <w:r>
+              <w:rPr>
+                <w:noProof/>
+                <w:webHidden/>
+              </w:rPr>
+              <w:t>16</w:t>
             </w:r>
             <w:r>
               <w:rPr>
@@ -898,7 +1052,7 @@
               <w:lang w:eastAsia="es-MX"/>
             </w:rPr>
           </w:pPr>
-          <w:hyperlink w:anchor="_Toc201656076" w:history="1">
+          <w:hyperlink w:anchor="_Toc201669434" w:history="1">
             <w:r>
               <w:rPr>
                 <w:rStyle w:val="Hipervnculo"/>
@@ -925,7 +1079,7 @@
                 <w:noProof/>
                 <w:webHidden/>
               </w:rPr>
-              <w:instrText xml:space="preserve"> PAGEREF _Toc201656076 \h </w:instrText>
+              <w:instrText xml:space="preserve"> PAGEREF _Toc201669434 \h </w:instrText>
             </w:r>
             <w:r>
               <w:rPr>
@@ -945,7 +1099,77 @@
                 <w:noProof/>
                 <w:webHidden/>
               </w:rPr>
-              <w:t>13</w:t>
+              <w:t>17</w:t>
+            </w:r>
+            <w:r>
+              <w:rPr>
+                <w:noProof/>
+                <w:webHidden/>
+              </w:rPr>
+              <w:fldChar w:fldCharType="end"/>
+            </w:r>
+          </w:hyperlink>
+        </w:p>
+        <w:p>
+          <w:pPr>
+            <w:pStyle w:val="TDC3"/>
+            <w:tabs>
+              <w:tab w:val="right" w:leader="dot" w:pos="8828"/>
+            </w:tabs>
+            <w:rPr>
+              <w:rFonts w:eastAsiaTheme="minorEastAsia"/>
+              <w:noProof/>
+              <w:lang w:eastAsia="es-MX"/>
+            </w:rPr>
+          </w:pPr>
+          <w:hyperlink w:anchor="_Toc201669435" w:history="1">
+            <w:r>
+              <w:rPr>
+                <w:rStyle w:val="Hipervnculo"/>
+                <w:noProof/>
+              </w:rPr>
+              <w:t>Diagrama de CU08.</w:t>
+            </w:r>
+            <w:r>
+              <w:rPr>
+                <w:noProof/>
+                <w:webHidden/>
+              </w:rPr>
+              <w:tab/>
+            </w:r>
+            <w:r>
+              <w:rPr>
+                <w:noProof/>
+                <w:webHidden/>
+              </w:rPr>
+              <w:fldChar w:fldCharType="begin"/>
+            </w:r>
+            <w:r>
+              <w:rPr>
+                <w:noProof/>
+                <w:webHidden/>
+              </w:rPr>
+              <w:instrText xml:space="preserve"> PAGEREF _Toc201669435 \h </w:instrText>
+            </w:r>
+            <w:r>
+              <w:rPr>
+                <w:noProof/>
+                <w:webHidden/>
+              </w:rPr>
+            </w:r>
+            <w:r>
+              <w:rPr>
+                <w:noProof/>
+                <w:webHidden/>
+              </w:rPr>
+              <w:fldChar w:fldCharType="separate"/>
+            </w:r>
+            <w:r>
+              <w:rPr>
+                <w:noProof/>
+                <w:webHidden/>
+              </w:rPr>
+              <w:t>18</w:t>
             </w:r>
             <w:r>
               <w:rPr>
@@ -968,7 +1192,7 @@
               <w:lang w:eastAsia="es-MX"/>
             </w:rPr>
           </w:pPr>
-          <w:hyperlink w:anchor="_Toc201656077" w:history="1">
+          <w:hyperlink w:anchor="_Toc201669436" w:history="1">
             <w:r>
               <w:rPr>
                 <w:rStyle w:val="Hipervnculo"/>
@@ -995,7 +1219,7 @@
                 <w:noProof/>
                 <w:webHidden/>
               </w:rPr>
-              <w:instrText xml:space="preserve"> PAGEREF _Toc201656077 \h </w:instrText>
+              <w:instrText xml:space="preserve"> PAGEREF _Toc201669436 \h </w:instrText>
             </w:r>
             <w:r>
               <w:rPr>
@@ -1015,7 +1239,77 @@
                 <w:noProof/>
                 <w:webHidden/>
               </w:rPr>
-              <w:t>14</w:t>
+              <w:t>19</w:t>
+            </w:r>
+            <w:r>
+              <w:rPr>
+                <w:noProof/>
+                <w:webHidden/>
+              </w:rPr>
+              <w:fldChar w:fldCharType="end"/>
+            </w:r>
+          </w:hyperlink>
+        </w:p>
+        <w:p>
+          <w:pPr>
+            <w:pStyle w:val="TDC3"/>
+            <w:tabs>
+              <w:tab w:val="right" w:leader="dot" w:pos="8828"/>
+            </w:tabs>
+            <w:rPr>
+              <w:rFonts w:eastAsiaTheme="minorEastAsia"/>
+              <w:noProof/>
+              <w:lang w:eastAsia="es-MX"/>
+            </w:rPr>
+          </w:pPr>
+          <w:hyperlink w:anchor="_Toc201669437" w:history="1">
+            <w:r>
+              <w:rPr>
+                <w:rStyle w:val="Hipervnculo"/>
+                <w:noProof/>
+              </w:rPr>
+              <w:t>Diagrama de CU09.</w:t>
+            </w:r>
+            <w:r>
+              <w:rPr>
+                <w:noProof/>
+                <w:webHidden/>
+              </w:rPr>
+              <w:tab/>
+            </w:r>
+            <w:r>
+              <w:rPr>
+                <w:noProof/>
+                <w:webHidden/>
+              </w:rPr>
+              <w:fldChar w:fldCharType="begin"/>
+            </w:r>
+            <w:r>
+              <w:rPr>
+                <w:noProof/>
+                <w:webHidden/>
+              </w:rPr>
+              <w:instrText xml:space="preserve"> PAGEREF _Toc201669437 \h </w:instrText>
+            </w:r>
+            <w:r>
+              <w:rPr>
+                <w:noProof/>
+                <w:webHidden/>
+              </w:rPr>
+            </w:r>
+            <w:r>
+              <w:rPr>
+                <w:noProof/>
+                <w:webHidden/>
+              </w:rPr>
+              <w:fldChar w:fldCharType="separate"/>
+            </w:r>
+            <w:r>
+              <w:rPr>
+                <w:noProof/>
+                <w:webHidden/>
+              </w:rPr>
+              <w:t>20</w:t>
             </w:r>
             <w:r>
               <w:rPr>
@@ -1038,7 +1332,7 @@
               <w:lang w:eastAsia="es-MX"/>
             </w:rPr>
           </w:pPr>
-          <w:hyperlink w:anchor="_Toc201656078" w:history="1">
+          <w:hyperlink w:anchor="_Toc201669438" w:history="1">
             <w:r>
               <w:rPr>
                 <w:rStyle w:val="Hipervnculo"/>
@@ -1065,7 +1359,7 @@
                 <w:noProof/>
                 <w:webHidden/>
               </w:rPr>
-              <w:instrText xml:space="preserve"> PAGEREF _Toc201656078 \h </w:instrText>
+              <w:instrText xml:space="preserve"> PAGEREF _Toc201669438 \h </w:instrText>
             </w:r>
             <w:r>
               <w:rPr>
@@ -1085,7 +1379,77 @@
                 <w:noProof/>
                 <w:webHidden/>
               </w:rPr>
-              <w:t>15</w:t>
+              <w:t>21</w:t>
+            </w:r>
+            <w:r>
+              <w:rPr>
+                <w:noProof/>
+                <w:webHidden/>
+              </w:rPr>
+              <w:fldChar w:fldCharType="end"/>
+            </w:r>
+          </w:hyperlink>
+        </w:p>
+        <w:p>
+          <w:pPr>
+            <w:pStyle w:val="TDC3"/>
+            <w:tabs>
+              <w:tab w:val="right" w:leader="dot" w:pos="8828"/>
+            </w:tabs>
+            <w:rPr>
+              <w:rFonts w:eastAsiaTheme="minorEastAsia"/>
+              <w:noProof/>
+              <w:lang w:eastAsia="es-MX"/>
+            </w:rPr>
+          </w:pPr>
+          <w:hyperlink w:anchor="_Toc201669439" w:history="1">
+            <w:r>
+              <w:rPr>
+                <w:rStyle w:val="Hipervnculo"/>
+                <w:noProof/>
+              </w:rPr>
+              <w:t>Diagrama de CU10.</w:t>
+            </w:r>
+            <w:r>
+              <w:rPr>
+                <w:noProof/>
+                <w:webHidden/>
+              </w:rPr>
+              <w:tab/>
+            </w:r>
+            <w:r>
+              <w:rPr>
+                <w:noProof/>
+                <w:webHidden/>
+              </w:rPr>
+              <w:fldChar w:fldCharType="begin"/>
+            </w:r>
+            <w:r>
+              <w:rPr>
+                <w:noProof/>
+                <w:webHidden/>
+              </w:rPr>
+              <w:instrText xml:space="preserve"> PAGEREF _Toc201669439 \h </w:instrText>
+            </w:r>
+            <w:r>
+              <w:rPr>
+                <w:noProof/>
+                <w:webHidden/>
+              </w:rPr>
+            </w:r>
+            <w:r>
+              <w:rPr>
+                <w:noProof/>
+                <w:webHidden/>
+              </w:rPr>
+              <w:fldChar w:fldCharType="separate"/>
+            </w:r>
+            <w:r>
+              <w:rPr>
+                <w:noProof/>
+                <w:webHidden/>
+              </w:rPr>
+              <w:t>22</w:t>
             </w:r>
             <w:r>
               <w:rPr>
@@ -1108,7 +1472,7 @@
               <w:lang w:eastAsia="es-MX"/>
             </w:rPr>
           </w:pPr>
-          <w:hyperlink w:anchor="_Toc201656079" w:history="1">
+          <w:hyperlink w:anchor="_Toc201669440" w:history="1">
             <w:r>
               <w:rPr>
                 <w:rStyle w:val="Hipervnculo"/>
@@ -1135,7 +1499,7 @@
                 <w:noProof/>
                 <w:webHidden/>
               </w:rPr>
-              <w:instrText xml:space="preserve"> PAGEREF _Toc201656079 \h </w:instrText>
+              <w:instrText xml:space="preserve"> PAGEREF _Toc201669440 \h </w:instrText>
             </w:r>
             <w:r>
               <w:rPr>
@@ -1155,7 +1519,77 @@
                 <w:noProof/>
                 <w:webHidden/>
               </w:rPr>
-              <w:t>16</w:t>
+              <w:t>23</w:t>
+            </w:r>
+            <w:r>
+              <w:rPr>
+                <w:noProof/>
+                <w:webHidden/>
+              </w:rPr>
+              <w:fldChar w:fldCharType="end"/>
+            </w:r>
+          </w:hyperlink>
+        </w:p>
+        <w:p>
+          <w:pPr>
+            <w:pStyle w:val="TDC3"/>
+            <w:tabs>
+              <w:tab w:val="right" w:leader="dot" w:pos="8828"/>
+            </w:tabs>
+            <w:rPr>
+              <w:rFonts w:eastAsiaTheme="minorEastAsia"/>
+              <w:noProof/>
+              <w:lang w:eastAsia="es-MX"/>
+            </w:rPr>
+          </w:pPr>
+          <w:hyperlink w:anchor="_Toc201669441" w:history="1">
+            <w:r>
+              <w:rPr>
+                <w:rStyle w:val="Hipervnculo"/>
+                <w:noProof/>
+              </w:rPr>
+              <w:t>Diagrama de CU10.</w:t>
+            </w:r>
+            <w:r>
+              <w:rPr>
+                <w:noProof/>
+                <w:webHidden/>
+              </w:rPr>
+              <w:tab/>
+            </w:r>
+            <w:r>
+              <w:rPr>
+                <w:noProof/>
+                <w:webHidden/>
+              </w:rPr>
+              <w:fldChar w:fldCharType="begin"/>
+            </w:r>
+            <w:r>
+              <w:rPr>
+                <w:noProof/>
+                <w:webHidden/>
+              </w:rPr>
+              <w:instrText xml:space="preserve"> PAGEREF _Toc201669441 \h </w:instrText>
+            </w:r>
+            <w:r>
+              <w:rPr>
+                <w:noProof/>
+                <w:webHidden/>
+              </w:rPr>
+            </w:r>
+            <w:r>
+              <w:rPr>
+                <w:noProof/>
+                <w:webHidden/>
+              </w:rPr>
+              <w:fldChar w:fldCharType="separate"/>
+            </w:r>
+            <w:r>
+              <w:rPr>
+                <w:noProof/>
+                <w:webHidden/>
+              </w:rPr>
+              <w:t>24</w:t>
             </w:r>
             <w:r>
               <w:rPr>
@@ -1178,7 +1612,7 @@
               <w:lang w:eastAsia="es-MX"/>
             </w:rPr>
           </w:pPr>
-          <w:hyperlink w:anchor="_Toc201656080" w:history="1">
+          <w:hyperlink w:anchor="_Toc201669442" w:history="1">
             <w:r>
               <w:rPr>
                 <w:rStyle w:val="Hipervnculo"/>
@@ -1205,7 +1639,7 @@
                 <w:noProof/>
                 <w:webHidden/>
               </w:rPr>
-              <w:instrText xml:space="preserve"> PAGEREF _Toc201656080 \h </w:instrText>
+              <w:instrText xml:space="preserve"> PAGEREF _Toc201669442 \h </w:instrText>
             </w:r>
             <w:r>
               <w:rPr>
@@ -1225,7 +1659,77 @@
                 <w:noProof/>
                 <w:webHidden/>
               </w:rPr>
-              <w:t>17</w:t>
+              <w:t>25</w:t>
+            </w:r>
+            <w:r>
+              <w:rPr>
+                <w:noProof/>
+                <w:webHidden/>
+              </w:rPr>
+              <w:fldChar w:fldCharType="end"/>
+            </w:r>
+          </w:hyperlink>
+        </w:p>
+        <w:p>
+          <w:pPr>
+            <w:pStyle w:val="TDC3"/>
+            <w:tabs>
+              <w:tab w:val="right" w:leader="dot" w:pos="8828"/>
+            </w:tabs>
+            <w:rPr>
+              <w:rFonts w:eastAsiaTheme="minorEastAsia"/>
+              <w:noProof/>
+              <w:lang w:eastAsia="es-MX"/>
+            </w:rPr>
+          </w:pPr>
+          <w:hyperlink w:anchor="_Toc201669443" w:history="1">
+            <w:r>
+              <w:rPr>
+                <w:rStyle w:val="Hipervnculo"/>
+                <w:noProof/>
+              </w:rPr>
+              <w:t>Diagrama de CU12.</w:t>
+            </w:r>
+            <w:r>
+              <w:rPr>
+                <w:noProof/>
+                <w:webHidden/>
+              </w:rPr>
+              <w:tab/>
+            </w:r>
+            <w:r>
+              <w:rPr>
+                <w:noProof/>
+                <w:webHidden/>
+              </w:rPr>
+              <w:fldChar w:fldCharType="begin"/>
+            </w:r>
+            <w:r>
+              <w:rPr>
+                <w:noProof/>
+                <w:webHidden/>
+              </w:rPr>
+              <w:instrText xml:space="preserve"> PAGEREF _Toc201669443 \h </w:instrText>
+            </w:r>
+            <w:r>
+              <w:rPr>
+                <w:noProof/>
+                <w:webHidden/>
+              </w:rPr>
+            </w:r>
+            <w:r>
+              <w:rPr>
+                <w:noProof/>
+                <w:webHidden/>
+              </w:rPr>
+              <w:fldChar w:fldCharType="separate"/>
+            </w:r>
+            <w:r>
+              <w:rPr>
+                <w:noProof/>
+                <w:webHidden/>
+              </w:rPr>
+              <w:t>26</w:t>
             </w:r>
             <w:r>
               <w:rPr>
@@ -1248,7 +1752,7 @@
               <w:lang w:eastAsia="es-MX"/>
             </w:rPr>
           </w:pPr>
-          <w:hyperlink w:anchor="_Toc201656081" w:history="1">
+          <w:hyperlink w:anchor="_Toc201669444" w:history="1">
             <w:r>
               <w:rPr>
                 <w:rStyle w:val="Hipervnculo"/>
@@ -1275,7 +1779,7 @@
                 <w:noProof/>
                 <w:webHidden/>
               </w:rPr>
-              <w:instrText xml:space="preserve"> PAGEREF _Toc201656081 \h </w:instrText>
+              <w:instrText xml:space="preserve"> PAGEREF _Toc201669444 \h </w:instrText>
             </w:r>
             <w:r>
               <w:rPr>
@@ -1295,7 +1799,77 @@
                 <w:noProof/>
                 <w:webHidden/>
               </w:rPr>
-              <w:t>18</w:t>
+              <w:t>27</w:t>
+            </w:r>
+            <w:r>
+              <w:rPr>
+                <w:noProof/>
+                <w:webHidden/>
+              </w:rPr>
+              <w:fldChar w:fldCharType="end"/>
+            </w:r>
+          </w:hyperlink>
+        </w:p>
+        <w:p>
+          <w:pPr>
+            <w:pStyle w:val="TDC3"/>
+            <w:tabs>
+              <w:tab w:val="right" w:leader="dot" w:pos="8828"/>
+            </w:tabs>
+            <w:rPr>
+              <w:rFonts w:eastAsiaTheme="minorEastAsia"/>
+              <w:noProof/>
+              <w:lang w:eastAsia="es-MX"/>
+            </w:rPr>
+          </w:pPr>
+          <w:hyperlink w:anchor="_Toc201669445" w:history="1">
+            <w:r>
+              <w:rPr>
+                <w:rStyle w:val="Hipervnculo"/>
+                <w:noProof/>
+              </w:rPr>
+              <w:t>Diagrama del CU13.</w:t>
+            </w:r>
+            <w:r>
+              <w:rPr>
+                <w:noProof/>
+                <w:webHidden/>
+              </w:rPr>
+              <w:tab/>
+            </w:r>
+            <w:r>
+              <w:rPr>
+                <w:noProof/>
+                <w:webHidden/>
+              </w:rPr>
+              <w:fldChar w:fldCharType="begin"/>
+            </w:r>
+            <w:r>
+              <w:rPr>
+                <w:noProof/>
+                <w:webHidden/>
+              </w:rPr>
+              <w:instrText xml:space="preserve"> PAGEREF _Toc201669445 \h </w:instrText>
+            </w:r>
+            <w:r>
+              <w:rPr>
+                <w:noProof/>
+                <w:webHidden/>
+              </w:rPr>
+            </w:r>
+            <w:r>
+              <w:rPr>
+                <w:noProof/>
+                <w:webHidden/>
+              </w:rPr>
+              <w:fldChar w:fldCharType="separate"/>
+            </w:r>
+            <w:r>
+              <w:rPr>
+                <w:noProof/>
+                <w:webHidden/>
+              </w:rPr>
+              <w:t>28</w:t>
             </w:r>
             <w:r>
               <w:rPr>
@@ -1318,7 +1892,7 @@
               <w:lang w:eastAsia="es-MX"/>
             </w:rPr>
           </w:pPr>
-          <w:hyperlink w:anchor="_Toc201656082" w:history="1">
+          <w:hyperlink w:anchor="_Toc201669446" w:history="1">
             <w:r>
               <w:rPr>
                 <w:rStyle w:val="Hipervnculo"/>
@@ -1345,7 +1919,7 @@
                 <w:noProof/>
                 <w:webHidden/>
               </w:rPr>
-              <w:instrText xml:space="preserve"> PAGEREF _Toc201656082 \h </w:instrText>
+              <w:instrText xml:space="preserve"> PAGEREF _Toc201669446 \h </w:instrText>
             </w:r>
             <w:r>
               <w:rPr>
@@ -1365,7 +1939,7 @@
                 <w:noProof/>
                 <w:webHidden/>
               </w:rPr>
-              <w:t>19</w:t>
+              <w:t>29</w:t>
             </w:r>
             <w:r>
               <w:rPr>
@@ -1388,7 +1962,7 @@
               <w:lang w:eastAsia="es-MX"/>
             </w:rPr>
           </w:pPr>
-          <w:hyperlink w:anchor="_Toc201656083" w:history="1">
+          <w:hyperlink w:anchor="_Toc201669447" w:history="1">
             <w:r>
               <w:rPr>
                 <w:rStyle w:val="Hipervnculo"/>
@@ -1415,7 +1989,7 @@
                 <w:noProof/>
                 <w:webHidden/>
               </w:rPr>
-              <w:instrText xml:space="preserve"> PAGEREF _Toc201656083 \h </w:instrText>
+              <w:instrText xml:space="preserve"> PAGEREF _Toc201669447 \h </w:instrText>
             </w:r>
             <w:r>
               <w:rPr>
@@ -1435,7 +2009,7 @@
                 <w:noProof/>
                 <w:webHidden/>
               </w:rPr>
-              <w:t>20</w:t>
+              <w:t>30</w:t>
             </w:r>
             <w:r>
               <w:rPr>
@@ -1458,7 +2032,7 @@
               <w:lang w:eastAsia="es-MX"/>
             </w:rPr>
           </w:pPr>
-          <w:hyperlink w:anchor="_Toc201656084" w:history="1">
+          <w:hyperlink w:anchor="_Toc201669448" w:history="1">
             <w:r>
               <w:rPr>
                 <w:rStyle w:val="Hipervnculo"/>
@@ -1485,7 +2059,7 @@
                 <w:noProof/>
                 <w:webHidden/>
               </w:rPr>
-              <w:instrText xml:space="preserve"> PAGEREF _Toc201656084 \h </w:instrText>
+              <w:instrText xml:space="preserve"> PAGEREF _Toc201669448 \h </w:instrText>
             </w:r>
             <w:r>
               <w:rPr>
@@ -1505,7 +2079,7 @@
                 <w:noProof/>
                 <w:webHidden/>
               </w:rPr>
-              <w:t>21</w:t>
+              <w:t>30</w:t>
             </w:r>
             <w:r>
               <w:rPr>
@@ -1528,7 +2102,7 @@
               <w:lang w:eastAsia="es-MX"/>
             </w:rPr>
           </w:pPr>
-          <w:hyperlink w:anchor="_Toc201656085" w:history="1">
+          <w:hyperlink w:anchor="_Toc201669449" w:history="1">
             <w:r>
               <w:rPr>
                 <w:rStyle w:val="Hipervnculo"/>
@@ -1555,7 +2129,7 @@
                 <w:noProof/>
                 <w:webHidden/>
               </w:rPr>
-              <w:instrText xml:space="preserve"> PAGEREF _Toc201656085 \h </w:instrText>
+              <w:instrText xml:space="preserve"> PAGEREF _Toc201669449 \h </w:instrText>
             </w:r>
             <w:r>
               <w:rPr>
@@ -1575,7 +2149,7 @@
                 <w:noProof/>
                 <w:webHidden/>
               </w:rPr>
-              <w:t>22</w:t>
+              <w:t>31</w:t>
             </w:r>
             <w:r>
               <w:rPr>
@@ -1598,7 +2172,7 @@
               <w:lang w:eastAsia="es-MX"/>
             </w:rPr>
           </w:pPr>
-          <w:hyperlink w:anchor="_Toc201656086" w:history="1">
+          <w:hyperlink w:anchor="_Toc201669450" w:history="1">
             <w:r>
               <w:rPr>
                 <w:rStyle w:val="Hipervnculo"/>
@@ -1625,7 +2199,7 @@
                 <w:noProof/>
                 <w:webHidden/>
               </w:rPr>
-              <w:instrText xml:space="preserve"> PAGEREF _Toc201656086 \h </w:instrText>
+              <w:instrText xml:space="preserve"> PAGEREF _Toc201669450 \h </w:instrText>
             </w:r>
             <w:r>
               <w:rPr>
@@ -1645,7 +2219,7 @@
                 <w:noProof/>
                 <w:webHidden/>
               </w:rPr>
-              <w:t>23</w:t>
+              <w:t>32</w:t>
             </w:r>
             <w:r>
               <w:rPr>
@@ -1685,7 +2259,7 @@
       <w:pPr>
         <w:pStyle w:val="Ttulo2"/>
       </w:pPr>
-      <w:bookmarkStart w:id="0" w:name="_Toc201656064"/>
+      <w:bookmarkStart w:id="0" w:name="_Toc201669420"/>
       <w:r>
         <w:lastRenderedPageBreak/>
         <w:t xml:space="preserve">CU01 – </w:t>
@@ -2242,7 +2816,7 @@
       <w:pPr>
         <w:pStyle w:val="Ttulo3"/>
       </w:pPr>
-      <w:bookmarkStart w:id="1" w:name="_Toc201656065"/>
+      <w:bookmarkStart w:id="1" w:name="_Toc201669421"/>
       <w:r>
         <w:lastRenderedPageBreak/>
         <w:t>Diagrama del CU01.</w:t>
@@ -2349,7 +2923,7 @@
       <w:pPr>
         <w:pStyle w:val="Ttulo2"/>
       </w:pPr>
-      <w:bookmarkStart w:id="2" w:name="_Toc201656066"/>
+      <w:bookmarkStart w:id="2" w:name="_Toc201669422"/>
       <w:r>
         <w:lastRenderedPageBreak/>
         <w:t>CU0</w:t>
@@ -2826,7 +3400,7 @@
       <w:pPr>
         <w:pStyle w:val="Ttulo3"/>
       </w:pPr>
-      <w:bookmarkStart w:id="3" w:name="_Toc201656067"/>
+      <w:bookmarkStart w:id="3" w:name="_Toc201669423"/>
       <w:r>
         <w:lastRenderedPageBreak/>
         <w:t>Diagrama del CU02</w:t>
@@ -2936,7 +3510,7 @@
       <w:pPr>
         <w:pStyle w:val="Ttulo2"/>
       </w:pPr>
-      <w:bookmarkStart w:id="4" w:name="_Toc201656068"/>
+      <w:bookmarkStart w:id="4" w:name="_Toc201669424"/>
       <w:r>
         <w:lastRenderedPageBreak/>
         <w:t>CU0</w:t>
@@ -3419,7 +3993,7 @@
       <w:pPr>
         <w:pStyle w:val="Ttulo3"/>
       </w:pPr>
-      <w:bookmarkStart w:id="5" w:name="_Toc201656069"/>
+      <w:bookmarkStart w:id="5" w:name="_Toc201669425"/>
       <w:r>
         <w:lastRenderedPageBreak/>
         <w:t>Diagrama del CU03.</w:t>
@@ -3526,7 +4100,7 @@
       <w:pPr>
         <w:pStyle w:val="Ttulo2"/>
       </w:pPr>
-      <w:bookmarkStart w:id="6" w:name="_Toc201656070"/>
+      <w:bookmarkStart w:id="6" w:name="_Toc201669426"/>
       <w:r>
         <w:lastRenderedPageBreak/>
         <w:t>CU0</w:t>
@@ -4117,10 +4691,16 @@
       <w:pPr>
         <w:pStyle w:val="Ttulo3"/>
       </w:pPr>
-      <w:bookmarkStart w:id="7" w:name="_Toc201656071"/>
+      <w:bookmarkStart w:id="7" w:name="_Toc201669427"/>
       <w:r>
         <w:lastRenderedPageBreak/>
-        <w:t>Diagrama de CU04.</w:t>
+        <w:t>Diagrama de</w:t>
+      </w:r>
+      <w:r>
+        <w:t>l</w:t>
+      </w:r>
+      <w:r>
+        <w:t xml:space="preserve"> CU04.</w:t>
       </w:r>
       <w:bookmarkEnd w:id="7"/>
     </w:p>
@@ -4224,7 +4804,7 @@
       <w:pPr>
         <w:pStyle w:val="Ttulo2"/>
       </w:pPr>
-      <w:bookmarkStart w:id="8" w:name="_Toc201656072"/>
+      <w:bookmarkStart w:id="8" w:name="_Toc201669428"/>
       <w:r>
         <w:lastRenderedPageBreak/>
         <w:t>CU0</w:t>
@@ -4924,10 +5504,16 @@
       <w:pPr>
         <w:pStyle w:val="Ttulo3"/>
       </w:pPr>
-      <w:bookmarkStart w:id="9" w:name="_Toc201656073"/>
+      <w:bookmarkStart w:id="9" w:name="_Toc201669429"/>
       <w:r>
         <w:lastRenderedPageBreak/>
-        <w:t>Diagrama de CU05.</w:t>
+        <w:t>Diagrama de</w:t>
+      </w:r>
+      <w:r>
+        <w:t>l</w:t>
+      </w:r>
+      <w:r>
+        <w:t xml:space="preserve"> CU05.</w:t>
       </w:r>
       <w:bookmarkEnd w:id="9"/>
     </w:p>
@@ -5023,7 +5609,6 @@
           <w:szCs w:val="32"/>
         </w:rPr>
       </w:pPr>
-      <w:bookmarkStart w:id="10" w:name="_Toc201656074"/>
       <w:r>
         <w:br w:type="page"/>
       </w:r>
@@ -5032,6 +5617,7 @@
       <w:pPr>
         <w:pStyle w:val="Ttulo2"/>
       </w:pPr>
+      <w:bookmarkStart w:id="10" w:name="_Toc201669430"/>
       <w:r>
         <w:lastRenderedPageBreak/>
         <w:t>CU0</w:t>
@@ -5616,10 +6202,18 @@
       <w:pPr>
         <w:pStyle w:val="Ttulo3"/>
       </w:pPr>
+      <w:bookmarkStart w:id="11" w:name="_Toc201669431"/>
       <w:r>
         <w:lastRenderedPageBreak/>
-        <w:t>Diagrama de CU06.</w:t>
-      </w:r>
+        <w:t>Diagrama de</w:t>
+      </w:r>
+      <w:r>
+        <w:t>l</w:t>
+      </w:r>
+      <w:r>
+        <w:t xml:space="preserve"> CU06.</w:t>
+      </w:r>
+      <w:bookmarkEnd w:id="11"/>
     </w:p>
     <w:p>
       <w:pPr>
@@ -5713,7 +6307,6 @@
           <w:szCs w:val="32"/>
         </w:rPr>
       </w:pPr>
-      <w:bookmarkStart w:id="11" w:name="_Toc201656075"/>
       <w:r>
         <w:br w:type="page"/>
       </w:r>
@@ -5722,6 +6315,7 @@
       <w:pPr>
         <w:pStyle w:val="Ttulo2"/>
       </w:pPr>
+      <w:bookmarkStart w:id="12" w:name="_Toc201669432"/>
       <w:r>
         <w:lastRenderedPageBreak/>
         <w:t>CU0</w:t>
@@ -5735,7 +6329,7 @@
       <w:r>
         <w:t>Registrar proyecto.</w:t>
       </w:r>
-      <w:bookmarkEnd w:id="11"/>
+      <w:bookmarkEnd w:id="12"/>
     </w:p>
     <w:p>
       <w:pPr>
@@ -6323,10 +6917,18 @@
       <w:pPr>
         <w:pStyle w:val="Ttulo3"/>
       </w:pPr>
+      <w:bookmarkStart w:id="13" w:name="_Toc201669433"/>
       <w:r>
         <w:lastRenderedPageBreak/>
-        <w:t>Diagrama de CU07.</w:t>
-      </w:r>
+        <w:t>Diagrama de</w:t>
+      </w:r>
+      <w:r>
+        <w:t>l</w:t>
+      </w:r>
+      <w:r>
+        <w:t xml:space="preserve"> CU07.</w:t>
+      </w:r>
+      <w:bookmarkEnd w:id="13"/>
     </w:p>
     <w:p>
       <w:pPr>
@@ -6420,7 +7022,6 @@
           <w:szCs w:val="32"/>
         </w:rPr>
       </w:pPr>
-      <w:bookmarkStart w:id="12" w:name="_Toc201656076"/>
       <w:r>
         <w:br w:type="page"/>
       </w:r>
@@ -6429,6 +7030,7 @@
       <w:pPr>
         <w:pStyle w:val="Ttulo2"/>
       </w:pPr>
+      <w:bookmarkStart w:id="14" w:name="_Toc201669434"/>
       <w:r>
         <w:lastRenderedPageBreak/>
         <w:t>CU0</w:t>
@@ -6442,7 +7044,7 @@
       <w:r>
         <w:t>Modificar proyecto.</w:t>
       </w:r>
-      <w:bookmarkEnd w:id="12"/>
+      <w:bookmarkEnd w:id="14"/>
     </w:p>
     <w:p>
       <w:pPr>
@@ -7167,9 +7769,17 @@
       <w:pPr>
         <w:pStyle w:val="Ttulo3"/>
       </w:pPr>
-      <w:r>
-        <w:t>Diagrama de CU08.</w:t>
-      </w:r>
+      <w:bookmarkStart w:id="15" w:name="_Toc201669435"/>
+      <w:r>
+        <w:t>Diagrama de</w:t>
+      </w:r>
+      <w:r>
+        <w:t>l</w:t>
+      </w:r>
+      <w:r>
+        <w:t xml:space="preserve"> CU08.</w:t>
+      </w:r>
+      <w:bookmarkEnd w:id="15"/>
     </w:p>
     <w:p>
       <w:pPr>
@@ -7258,7 +7868,7 @@
       <w:pPr>
         <w:pStyle w:val="Ttulo2"/>
       </w:pPr>
-      <w:bookmarkStart w:id="13" w:name="_Toc201656077"/>
+      <w:bookmarkStart w:id="16" w:name="_Toc201669436"/>
       <w:r>
         <w:lastRenderedPageBreak/>
         <w:t>CU0</w:t>
@@ -7272,7 +7882,7 @@
       <w:r>
         <w:t>Eliminar proyecto.</w:t>
       </w:r>
-      <w:bookmarkEnd w:id="13"/>
+      <w:bookmarkEnd w:id="16"/>
     </w:p>
     <w:p>
       <w:pPr>
@@ -7781,10 +8391,18 @@
       <w:pPr>
         <w:pStyle w:val="Ttulo3"/>
       </w:pPr>
+      <w:bookmarkStart w:id="17" w:name="_Toc201669437"/>
       <w:r>
         <w:lastRenderedPageBreak/>
-        <w:t>Diagrama de CU09.</w:t>
-      </w:r>
+        <w:t>Diagrama de</w:t>
+      </w:r>
+      <w:r>
+        <w:t>l</w:t>
+      </w:r>
+      <w:r>
+        <w:t xml:space="preserve"> CU09.</w:t>
+      </w:r>
+      <w:bookmarkEnd w:id="17"/>
     </w:p>
     <w:p>
       <w:pPr>
@@ -7878,7 +8496,6 @@
           <w:szCs w:val="32"/>
         </w:rPr>
       </w:pPr>
-      <w:bookmarkStart w:id="14" w:name="_Toc201656078"/>
       <w:r>
         <w:br w:type="page"/>
       </w:r>
@@ -7887,6 +8504,7 @@
       <w:pPr>
         <w:pStyle w:val="Ttulo2"/>
       </w:pPr>
+      <w:bookmarkStart w:id="18" w:name="_Toc201669438"/>
       <w:r>
         <w:lastRenderedPageBreak/>
         <w:t>CU</w:t>
@@ -7900,7 +8518,7 @@
       <w:r>
         <w:t>Registrar experiencia y educación.</w:t>
       </w:r>
-      <w:bookmarkEnd w:id="14"/>
+      <w:bookmarkEnd w:id="18"/>
     </w:p>
     <w:p>
       <w:pPr>
@@ -8419,10 +9037,18 @@
       <w:pPr>
         <w:pStyle w:val="Ttulo3"/>
       </w:pPr>
+      <w:bookmarkStart w:id="19" w:name="_Toc201669439"/>
       <w:r>
         <w:lastRenderedPageBreak/>
-        <w:t>Diagrama de CU10.</w:t>
-      </w:r>
+        <w:t>Diagrama de</w:t>
+      </w:r>
+      <w:r>
+        <w:t>l</w:t>
+      </w:r>
+      <w:r>
+        <w:t xml:space="preserve"> CU10.</w:t>
+      </w:r>
+      <w:bookmarkEnd w:id="19"/>
     </w:p>
     <w:p>
       <w:pPr>
@@ -8511,7 +9137,7 @@
       <w:pPr>
         <w:pStyle w:val="Ttulo2"/>
       </w:pPr>
-      <w:bookmarkStart w:id="15" w:name="_Toc201656079"/>
+      <w:bookmarkStart w:id="20" w:name="_Toc201669440"/>
       <w:r>
         <w:lastRenderedPageBreak/>
         <w:t>CU</w:t>
@@ -8525,7 +9151,7 @@
       <w:r>
         <w:t>Modificar experiencia y educación.</w:t>
       </w:r>
-      <w:bookmarkEnd w:id="15"/>
+      <w:bookmarkEnd w:id="20"/>
     </w:p>
     <w:p>
       <w:pPr>
@@ -9118,10 +9744,18 @@
       <w:pPr>
         <w:pStyle w:val="Ttulo3"/>
       </w:pPr>
+      <w:bookmarkStart w:id="21" w:name="_Toc201669441"/>
       <w:r>
         <w:lastRenderedPageBreak/>
-        <w:t>Diagrama de CU10.</w:t>
-      </w:r>
+        <w:t>Diagrama de</w:t>
+      </w:r>
+      <w:r>
+        <w:t>l</w:t>
+      </w:r>
+      <w:r>
+        <w:t xml:space="preserve"> CU10.</w:t>
+      </w:r>
+      <w:bookmarkEnd w:id="21"/>
     </w:p>
     <w:p>
       <w:pPr>
@@ -9205,12 +9839,12 @@
         </w:rPr>
         <w:t xml:space="preserve"> Diagrama de actividades para el CU11.</w:t>
       </w:r>
-      <w:bookmarkStart w:id="16" w:name="_Toc201656080"/>
     </w:p>
     <w:p>
       <w:pPr>
         <w:pStyle w:val="Ttulo2"/>
       </w:pPr>
+      <w:bookmarkStart w:id="22" w:name="_Toc201669442"/>
       <w:r>
         <w:lastRenderedPageBreak/>
         <w:t>CU</w:t>
@@ -9224,7 +9858,7 @@
       <w:r>
         <w:t>Eliminar experiencia y educación.</w:t>
       </w:r>
-      <w:bookmarkEnd w:id="16"/>
+      <w:bookmarkEnd w:id="22"/>
     </w:p>
     <w:p>
       <w:pPr>
@@ -9709,10 +10343,18 @@
       <w:pPr>
         <w:pStyle w:val="Ttulo3"/>
       </w:pPr>
+      <w:bookmarkStart w:id="23" w:name="_Toc201669443"/>
       <w:r>
         <w:lastRenderedPageBreak/>
-        <w:t>Diagrama de CU12.</w:t>
-      </w:r>
+        <w:t>Diagrama de</w:t>
+      </w:r>
+      <w:r>
+        <w:t>l</w:t>
+      </w:r>
+      <w:r>
+        <w:t xml:space="preserve"> CU12.</w:t>
+      </w:r>
+      <w:bookmarkEnd w:id="23"/>
     </w:p>
     <w:p>
       <w:pPr>
@@ -9806,7 +10448,6 @@
           <w:szCs w:val="32"/>
         </w:rPr>
       </w:pPr>
-      <w:bookmarkStart w:id="17" w:name="_Toc201656081"/>
       <w:r>
         <w:br w:type="page"/>
       </w:r>
@@ -9815,6 +10456,7 @@
       <w:pPr>
         <w:pStyle w:val="Ttulo2"/>
       </w:pPr>
+      <w:bookmarkStart w:id="24" w:name="_Toc201669444"/>
       <w:r>
         <w:lastRenderedPageBreak/>
         <w:t>CU</w:t>
@@ -9828,7 +10470,7 @@
       <w:r>
         <w:t>Registrar habilidad.</w:t>
       </w:r>
-      <w:bookmarkEnd w:id="17"/>
+      <w:bookmarkEnd w:id="24"/>
     </w:p>
     <w:p>
       <w:pPr>
@@ -10372,11 +11014,88 @@
     </w:p>
     <w:p>
       <w:pPr>
+        <w:rPr>
+          <w:rFonts w:ascii="Times New Roman" w:hAnsi="Times New Roman" w:cs="Times New Roman"/>
+        </w:rPr>
+      </w:pPr>
+      <w:r>
+        <w:rPr>
+          <w:rFonts w:ascii="Times New Roman" w:hAnsi="Times New Roman" w:cs="Times New Roman"/>
+        </w:rPr>
+        <w:br w:type="page"/>
+      </w:r>
+    </w:p>
+    <w:p>
+      <w:pPr>
+        <w:pStyle w:val="Ttulo3"/>
+      </w:pPr>
+      <w:bookmarkStart w:id="25" w:name="_Toc201669445"/>
+      <w:r>
+        <w:lastRenderedPageBreak/>
+        <w:t>Diagrama del CU13.</w:t>
+      </w:r>
+      <w:bookmarkEnd w:id="25"/>
+    </w:p>
+    <w:p>
+      <w:pPr>
         <w:jc w:val="center"/>
         <w:rPr>
           <w:rFonts w:ascii="Times New Roman" w:hAnsi="Times New Roman" w:cs="Times New Roman"/>
         </w:rPr>
       </w:pPr>
+      <w:r>
+        <w:rPr>
+          <w:noProof/>
+        </w:rPr>
+        <w:drawing>
+          <wp:inline distT="0" distB="0" distL="0" distR="0" wp14:anchorId="76F4D2E9" wp14:editId="6D4366DD">
+            <wp:extent cx="5843142" cy="6257676"/>
+            <wp:effectExtent l="0" t="0" r="5715" b="0"/>
+            <wp:docPr id="475649456" name="Imagen 7" descr="Diagrama&#10;&#10;El contenido generado por IA puede ser incorrecto."/>
+            <wp:cNvGraphicFramePr>
+              <a:graphicFrameLocks xmlns:a="http://schemas.openxmlformats.org/drawingml/2006/main" noChangeAspect="1"/>
+            </wp:cNvGraphicFramePr>
+            <a:graphic xmlns:a="http://schemas.openxmlformats.org/drawingml/2006/main">
+              <a:graphicData uri="http://schemas.openxmlformats.org/drawingml/2006/picture">
+                <pic:pic xmlns:pic="http://schemas.openxmlformats.org/drawingml/2006/picture">
+                  <pic:nvPicPr>
+                    <pic:cNvPr id="475649456" name="Imagen 7" descr="Diagrama&#10;&#10;El contenido generado por IA puede ser incorrecto."/>
+                    <pic:cNvPicPr>
+                      <a:picLocks noChangeAspect="1" noChangeArrowheads="1"/>
+                    </pic:cNvPicPr>
+                  </pic:nvPicPr>
+                  <pic:blipFill>
+                    <a:blip r:embed="rId19">
+                      <a:extLst>
+                        <a:ext uri="{28A0092B-C50C-407E-A947-70E740481C1C}">
+                          <a14:useLocalDpi xmlns:a14="http://schemas.microsoft.com/office/drawing/2010/main" val="0"/>
+                        </a:ext>
+                      </a:extLst>
+                    </a:blip>
+                    <a:srcRect/>
+                    <a:stretch>
+                      <a:fillRect/>
+                    </a:stretch>
+                  </pic:blipFill>
+                  <pic:spPr bwMode="auto">
+                    <a:xfrm>
+                      <a:off x="0" y="0"/>
+                      <a:ext cx="5846257" cy="6261012"/>
+                    </a:xfrm>
+                    <a:prstGeom prst="rect">
+                      <a:avLst/>
+                    </a:prstGeom>
+                    <a:noFill/>
+                    <a:ln>
+                      <a:noFill/>
+                    </a:ln>
+                  </pic:spPr>
+                </pic:pic>
+              </a:graphicData>
+            </a:graphic>
+          </wp:inline>
+        </w:drawing>
+      </w:r>
     </w:p>
     <w:p>
       <w:pPr>
@@ -10402,9 +11121,22 @@
     </w:p>
     <w:p>
       <w:pPr>
+        <w:rPr>
+          <w:rFonts w:asciiTheme="majorHAnsi" w:eastAsiaTheme="majorEastAsia" w:hAnsiTheme="majorHAnsi" w:cstheme="majorBidi"/>
+          <w:color w:val="0F4761" w:themeColor="accent1" w:themeShade="BF"/>
+          <w:sz w:val="32"/>
+          <w:szCs w:val="32"/>
+        </w:rPr>
+      </w:pPr>
+      <w:r>
+        <w:br w:type="page"/>
+      </w:r>
+    </w:p>
+    <w:p>
+      <w:pPr>
         <w:pStyle w:val="Ttulo2"/>
       </w:pPr>
-      <w:bookmarkStart w:id="18" w:name="_Toc201656082"/>
+      <w:bookmarkStart w:id="26" w:name="_Toc201669446"/>
       <w:r>
         <w:lastRenderedPageBreak/>
         <w:t>CU</w:t>
@@ -10418,7 +11150,7 @@
       <w:r>
         <w:t>Modificar habilidad.</w:t>
       </w:r>
-      <w:bookmarkEnd w:id="18"/>
+      <w:bookmarkEnd w:id="26"/>
     </w:p>
     <w:p>
       <w:pPr>
@@ -11092,7 +11824,7 @@
       <w:pPr>
         <w:pStyle w:val="Ttulo2"/>
       </w:pPr>
-      <w:bookmarkStart w:id="19" w:name="_Toc201656083"/>
+      <w:bookmarkStart w:id="27" w:name="_Toc201669447"/>
       <w:r>
         <w:lastRenderedPageBreak/>
         <w:t>CU</w:t>
@@ -11106,7 +11838,7 @@
       <w:r>
         <w:t>Eliminar habilidad.</w:t>
       </w:r>
-      <w:bookmarkEnd w:id="19"/>
+      <w:bookmarkEnd w:id="27"/>
     </w:p>
     <w:p>
       <w:pPr>
@@ -11620,7 +12352,7 @@
       <w:pPr>
         <w:pStyle w:val="Ttulo2"/>
       </w:pPr>
-      <w:bookmarkStart w:id="20" w:name="_Toc201656084"/>
+      <w:bookmarkStart w:id="28" w:name="_Toc201669448"/>
       <w:r>
         <w:t>CU</w:t>
       </w:r>
@@ -11642,7 +12374,7 @@
       <w:r>
         <w:t>.</w:t>
       </w:r>
-      <w:bookmarkEnd w:id="20"/>
+      <w:bookmarkEnd w:id="28"/>
     </w:p>
     <w:p>
       <w:pPr>
@@ -12167,7 +12899,7 @@
       <w:pPr>
         <w:pStyle w:val="Ttulo2"/>
       </w:pPr>
-      <w:bookmarkStart w:id="21" w:name="_Toc201656085"/>
+      <w:bookmarkStart w:id="29" w:name="_Toc201669449"/>
       <w:r>
         <w:t>CU</w:t>
       </w:r>
@@ -12183,7 +12915,7 @@
       <w:r>
         <w:t>Modificar usuario.</w:t>
       </w:r>
-      <w:bookmarkEnd w:id="21"/>
+      <w:bookmarkEnd w:id="29"/>
     </w:p>
     <w:p>
       <w:pPr>
@@ -12868,7 +13600,7 @@
       <w:pPr>
         <w:pStyle w:val="Ttulo2"/>
       </w:pPr>
-      <w:bookmarkStart w:id="22" w:name="_Toc201656086"/>
+      <w:bookmarkStart w:id="30" w:name="_Toc201669450"/>
       <w:r>
         <w:t>CU</w:t>
       </w:r>
@@ -12884,7 +13616,7 @@
       <w:r>
         <w:t>Eliminar usuario.</w:t>
       </w:r>
-      <w:bookmarkEnd w:id="22"/>
+      <w:bookmarkEnd w:id="30"/>
     </w:p>
     <w:p>
       <w:pPr>

</xml_diff>

<commit_message>
Update: actualizacion a CU13 para brindar mayor claridad en los pasos que hace el administrador
</commit_message>
<xml_diff>
--- a/Detallado de casos de uso.docx
+++ b/Detallado de casos de uso.docx
@@ -10749,6 +10749,40 @@
               <w:rPr>
                 <w:rFonts w:ascii="Times New Roman" w:hAnsi="Times New Roman" w:cs="Times New Roman"/>
               </w:rPr>
+              <w:t>El administrador selecciona la opción de registrar habilidad.</w:t>
+            </w:r>
+          </w:p>
+        </w:tc>
+        <w:tc>
+          <w:tcPr>
+            <w:tcW w:w="4414" w:type="dxa"/>
+          </w:tcPr>
+          <w:p>
+            <w:pPr>
+              <w:jc w:val="both"/>
+              <w:rPr>
+                <w:rFonts w:ascii="Times New Roman" w:hAnsi="Times New Roman" w:cs="Times New Roman"/>
+              </w:rPr>
+            </w:pPr>
+          </w:p>
+        </w:tc>
+      </w:tr>
+      <w:tr>
+        <w:tc>
+          <w:tcPr>
+            <w:tcW w:w="4414" w:type="dxa"/>
+          </w:tcPr>
+          <w:p>
+            <w:pPr>
+              <w:jc w:val="both"/>
+              <w:rPr>
+                <w:rFonts w:ascii="Times New Roman" w:hAnsi="Times New Roman" w:cs="Times New Roman"/>
+              </w:rPr>
+            </w:pPr>
+            <w:r>
+              <w:rPr>
+                <w:rFonts w:ascii="Times New Roman" w:hAnsi="Times New Roman" w:cs="Times New Roman"/>
+              </w:rPr>
               <w:t>El sistema verifica que los campos no estén vacíos.</w:t>
             </w:r>
           </w:p>
@@ -11048,10 +11082,10 @@
           <w:noProof/>
         </w:rPr>
         <w:drawing>
-          <wp:inline distT="0" distB="0" distL="0" distR="0" wp14:anchorId="76F4D2E9" wp14:editId="6D4366DD">
-            <wp:extent cx="5843142" cy="6257676"/>
-            <wp:effectExtent l="0" t="0" r="5715" b="0"/>
-            <wp:docPr id="475649456" name="Imagen 7" descr="Diagrama&#10;&#10;El contenido generado por IA puede ser incorrecto."/>
+          <wp:inline distT="0" distB="0" distL="0" distR="0" wp14:anchorId="141DFEF6" wp14:editId="32132EF8">
+            <wp:extent cx="5846252" cy="6663193"/>
+            <wp:effectExtent l="0" t="0" r="2540" b="4445"/>
+            <wp:docPr id="1117755131" name="Imagen 8" descr="Diagrama&#10;&#10;El contenido generado por IA puede ser incorrecto."/>
             <wp:cNvGraphicFramePr>
               <a:graphicFrameLocks xmlns:a="http://schemas.openxmlformats.org/drawingml/2006/main" noChangeAspect="1"/>
             </wp:cNvGraphicFramePr>
@@ -11059,7 +11093,7 @@
               <a:graphicData uri="http://schemas.openxmlformats.org/drawingml/2006/picture">
                 <pic:pic xmlns:pic="http://schemas.openxmlformats.org/drawingml/2006/picture">
                   <pic:nvPicPr>
-                    <pic:cNvPr id="475649456" name="Imagen 7" descr="Diagrama&#10;&#10;El contenido generado por IA puede ser incorrecto."/>
+                    <pic:cNvPr id="1117755131" name="Imagen 8" descr="Diagrama&#10;&#10;El contenido generado por IA puede ser incorrecto."/>
                     <pic:cNvPicPr>
                       <a:picLocks noChangeAspect="1" noChangeArrowheads="1"/>
                     </pic:cNvPicPr>
@@ -11080,7 +11114,7 @@
                   <pic:spPr bwMode="auto">
                     <a:xfrm>
                       <a:off x="0" y="0"/>
-                      <a:ext cx="5846257" cy="6261012"/>
+                      <a:ext cx="5849810" cy="6667248"/>
                     </a:xfrm>
                     <a:prstGeom prst="rect">
                       <a:avLst/>

</xml_diff>

<commit_message>
Feature: diagrama de CU 14 agregado
</commit_message>
<xml_diff>
--- a/Detallado de casos de uso.docx
+++ b/Detallado de casos de uso.docx
@@ -11826,11 +11826,86 @@
     </w:p>
     <w:p>
       <w:pPr>
+        <w:rPr>
+          <w:rFonts w:ascii="Times New Roman" w:hAnsi="Times New Roman" w:cs="Times New Roman"/>
+        </w:rPr>
+      </w:pPr>
+      <w:r>
+        <w:rPr>
+          <w:rFonts w:ascii="Times New Roman" w:hAnsi="Times New Roman" w:cs="Times New Roman"/>
+        </w:rPr>
+        <w:br w:type="page"/>
+      </w:r>
+    </w:p>
+    <w:p>
+      <w:pPr>
+        <w:pStyle w:val="Ttulo3"/>
+      </w:pPr>
+      <w:r>
+        <w:lastRenderedPageBreak/>
+        <w:t>Diagrama del CU14.</w:t>
+      </w:r>
+    </w:p>
+    <w:p>
+      <w:pPr>
         <w:jc w:val="center"/>
         <w:rPr>
           <w:rFonts w:ascii="Times New Roman" w:hAnsi="Times New Roman" w:cs="Times New Roman"/>
         </w:rPr>
       </w:pPr>
+      <w:r>
+        <w:rPr>
+          <w:noProof/>
+        </w:rPr>
+        <w:drawing>
+          <wp:inline distT="0" distB="0" distL="0" distR="0" wp14:anchorId="194CF240" wp14:editId="0E6A8F21">
+            <wp:extent cx="5612130" cy="7531100"/>
+            <wp:effectExtent l="0" t="0" r="7620" b="0"/>
+            <wp:docPr id="2136213384" name="Imagen 9" descr="Diagrama, Tabla&#10;&#10;El contenido generado por IA puede ser incorrecto."/>
+            <wp:cNvGraphicFramePr>
+              <a:graphicFrameLocks xmlns:a="http://schemas.openxmlformats.org/drawingml/2006/main" noChangeAspect="1"/>
+            </wp:cNvGraphicFramePr>
+            <a:graphic xmlns:a="http://schemas.openxmlformats.org/drawingml/2006/main">
+              <a:graphicData uri="http://schemas.openxmlformats.org/drawingml/2006/picture">
+                <pic:pic xmlns:pic="http://schemas.openxmlformats.org/drawingml/2006/picture">
+                  <pic:nvPicPr>
+                    <pic:cNvPr id="2136213384" name="Imagen 9" descr="Diagrama, Tabla&#10;&#10;El contenido generado por IA puede ser incorrecto."/>
+                    <pic:cNvPicPr>
+                      <a:picLocks noChangeAspect="1" noChangeArrowheads="1"/>
+                    </pic:cNvPicPr>
+                  </pic:nvPicPr>
+                  <pic:blipFill>
+                    <a:blip r:embed="rId20">
+                      <a:extLst>
+                        <a:ext uri="{28A0092B-C50C-407E-A947-70E740481C1C}">
+                          <a14:useLocalDpi xmlns:a14="http://schemas.microsoft.com/office/drawing/2010/main" val="0"/>
+                        </a:ext>
+                      </a:extLst>
+                    </a:blip>
+                    <a:srcRect/>
+                    <a:stretch>
+                      <a:fillRect/>
+                    </a:stretch>
+                  </pic:blipFill>
+                  <pic:spPr bwMode="auto">
+                    <a:xfrm>
+                      <a:off x="0" y="0"/>
+                      <a:ext cx="5612130" cy="7531100"/>
+                    </a:xfrm>
+                    <a:prstGeom prst="rect">
+                      <a:avLst/>
+                    </a:prstGeom>
+                    <a:noFill/>
+                    <a:ln>
+                      <a:noFill/>
+                    </a:ln>
+                  </pic:spPr>
+                </pic:pic>
+              </a:graphicData>
+            </a:graphic>
+          </wp:inline>
+        </w:drawing>
+      </w:r>
     </w:p>
     <w:p>
       <w:pPr>
@@ -12354,6 +12429,28 @@
     </w:p>
     <w:p>
       <w:pPr>
+        <w:rPr>
+          <w:rFonts w:ascii="Times New Roman" w:hAnsi="Times New Roman" w:cs="Times New Roman"/>
+        </w:rPr>
+      </w:pPr>
+      <w:r>
+        <w:rPr>
+          <w:rFonts w:ascii="Times New Roman" w:hAnsi="Times New Roman" w:cs="Times New Roman"/>
+        </w:rPr>
+        <w:br w:type="page"/>
+      </w:r>
+    </w:p>
+    <w:p>
+      <w:pPr>
+        <w:pStyle w:val="Ttulo3"/>
+      </w:pPr>
+      <w:r>
+        <w:lastRenderedPageBreak/>
+        <w:t>Diagrama del CU15.</w:t>
+      </w:r>
+    </w:p>
+    <w:p>
+      <w:pPr>
         <w:jc w:val="center"/>
         <w:rPr>
           <w:rFonts w:ascii="Times New Roman" w:hAnsi="Times New Roman" w:cs="Times New Roman"/>
@@ -12384,10 +12481,24 @@
     </w:p>
     <w:p>
       <w:pPr>
+        <w:rPr>
+          <w:rFonts w:asciiTheme="majorHAnsi" w:eastAsiaTheme="majorEastAsia" w:hAnsiTheme="majorHAnsi" w:cstheme="majorBidi"/>
+          <w:color w:val="0F4761" w:themeColor="accent1" w:themeShade="BF"/>
+          <w:sz w:val="32"/>
+          <w:szCs w:val="32"/>
+        </w:rPr>
+      </w:pPr>
+      <w:bookmarkStart w:id="28" w:name="_Toc201669448"/>
+      <w:r>
+        <w:br w:type="page"/>
+      </w:r>
+    </w:p>
+    <w:p>
+      <w:pPr>
         <w:pStyle w:val="Ttulo2"/>
       </w:pPr>
-      <w:bookmarkStart w:id="28" w:name="_Toc201669448"/>
-      <w:r>
+      <w:r>
+        <w:lastRenderedPageBreak/>
         <w:t>CU</w:t>
       </w:r>
       <w:r>
@@ -12619,7 +12730,6 @@
               <w:rPr>
                 <w:rFonts w:ascii="Times New Roman" w:hAnsi="Times New Roman" w:cs="Times New Roman"/>
               </w:rPr>
-              <w:lastRenderedPageBreak/>
               <w:t xml:space="preserve">El sistema consulta la tabla de </w:t>
             </w:r>
             <w:r>
@@ -12982,6 +13092,7 @@
         <w:rPr>
           <w:rFonts w:ascii="Times New Roman" w:hAnsi="Times New Roman" w:cs="Times New Roman"/>
         </w:rPr>
+        <w:lastRenderedPageBreak/>
         <w:t>Descripción:</w:t>
       </w:r>
       <w:r>
@@ -13234,7 +13345,6 @@
               <w:rPr>
                 <w:rFonts w:ascii="Times New Roman" w:hAnsi="Times New Roman" w:cs="Times New Roman"/>
               </w:rPr>
-              <w:lastRenderedPageBreak/>
               <w:t>El administrador rellena con nuevos datos la información del usuario.</w:t>
             </w:r>
           </w:p>
@@ -13724,6 +13834,7 @@
                 <w:b/>
                 <w:bCs/>
               </w:rPr>
+              <w:lastRenderedPageBreak/>
               <w:t>Flujo de eventos</w:t>
             </w:r>
           </w:p>
@@ -13963,7 +14074,6 @@
               <w:rPr>
                 <w:rFonts w:ascii="Times New Roman" w:hAnsi="Times New Roman" w:cs="Times New Roman"/>
               </w:rPr>
-              <w:lastRenderedPageBreak/>
               <w:t>El sistema elimina de la tabla user_rol el registro que coincida con el ID del usuario.</w:t>
             </w:r>
           </w:p>

</xml_diff>

<commit_message>
Feature: diagramas de CU 15 y 16 agregados
</commit_message>
<xml_diff>
--- a/Detallado de casos de uso.docx
+++ b/Detallado de casos de uso.docx
@@ -2480,41 +2480,97 @@
               <w:rPr>
                 <w:rFonts w:ascii="Times New Roman" w:hAnsi="Times New Roman" w:cs="Times New Roman"/>
               </w:rPr>
-              <w:t>consulta la tabla de projects, y la tabla de generics para obtener la información del proyecto.</w:t>
-            </w:r>
-          </w:p>
-        </w:tc>
-        <w:tc>
-          <w:tcPr>
-            <w:tcW w:w="4414" w:type="dxa"/>
-          </w:tcPr>
-          <w:p>
-            <w:pPr>
-              <w:jc w:val="both"/>
-              <w:rPr>
-                <w:rFonts w:ascii="Times New Roman" w:hAnsi="Times New Roman" w:cs="Times New Roman"/>
-              </w:rPr>
-            </w:pPr>
-          </w:p>
-        </w:tc>
-      </w:tr>
-      <w:tr>
-        <w:tc>
-          <w:tcPr>
-            <w:tcW w:w="4414" w:type="dxa"/>
-          </w:tcPr>
-          <w:p>
-            <w:pPr>
-              <w:jc w:val="both"/>
-              <w:rPr>
-                <w:rFonts w:ascii="Times New Roman" w:hAnsi="Times New Roman" w:cs="Times New Roman"/>
-              </w:rPr>
-            </w:pPr>
-            <w:r>
-              <w:rPr>
-                <w:rFonts w:ascii="Times New Roman" w:hAnsi="Times New Roman" w:cs="Times New Roman"/>
-              </w:rPr>
-              <w:t>El sistema consulta la tabla technologies, skills y generics para obtener el nombre de las tecnologías usadas en el proyecto.</w:t>
+              <w:t xml:space="preserve">consulta la tabla de </w:t>
+            </w:r>
+            <w:proofErr w:type="spellStart"/>
+            <w:r>
+              <w:rPr>
+                <w:rFonts w:ascii="Times New Roman" w:hAnsi="Times New Roman" w:cs="Times New Roman"/>
+              </w:rPr>
+              <w:t>projects</w:t>
+            </w:r>
+            <w:proofErr w:type="spellEnd"/>
+            <w:r>
+              <w:rPr>
+                <w:rFonts w:ascii="Times New Roman" w:hAnsi="Times New Roman" w:cs="Times New Roman"/>
+              </w:rPr>
+              <w:t>, y la tabla de generics para obtener la información del proyecto.</w:t>
+            </w:r>
+          </w:p>
+        </w:tc>
+        <w:tc>
+          <w:tcPr>
+            <w:tcW w:w="4414" w:type="dxa"/>
+          </w:tcPr>
+          <w:p>
+            <w:pPr>
+              <w:jc w:val="both"/>
+              <w:rPr>
+                <w:rFonts w:ascii="Times New Roman" w:hAnsi="Times New Roman" w:cs="Times New Roman"/>
+              </w:rPr>
+            </w:pPr>
+          </w:p>
+        </w:tc>
+      </w:tr>
+      <w:tr>
+        <w:tc>
+          <w:tcPr>
+            <w:tcW w:w="4414" w:type="dxa"/>
+          </w:tcPr>
+          <w:p>
+            <w:pPr>
+              <w:jc w:val="both"/>
+              <w:rPr>
+                <w:rFonts w:ascii="Times New Roman" w:hAnsi="Times New Roman" w:cs="Times New Roman"/>
+              </w:rPr>
+            </w:pPr>
+            <w:r>
+              <w:rPr>
+                <w:rFonts w:ascii="Times New Roman" w:hAnsi="Times New Roman" w:cs="Times New Roman"/>
+              </w:rPr>
+              <w:t xml:space="preserve">El sistema consulta la tabla </w:t>
+            </w:r>
+            <w:proofErr w:type="spellStart"/>
+            <w:r>
+              <w:rPr>
+                <w:rFonts w:ascii="Times New Roman" w:hAnsi="Times New Roman" w:cs="Times New Roman"/>
+              </w:rPr>
+              <w:t>technologies</w:t>
+            </w:r>
+            <w:proofErr w:type="spellEnd"/>
+            <w:r>
+              <w:rPr>
+                <w:rFonts w:ascii="Times New Roman" w:hAnsi="Times New Roman" w:cs="Times New Roman"/>
+              </w:rPr>
+              <w:t xml:space="preserve">, </w:t>
+            </w:r>
+            <w:proofErr w:type="spellStart"/>
+            <w:r>
+              <w:rPr>
+                <w:rFonts w:ascii="Times New Roman" w:hAnsi="Times New Roman" w:cs="Times New Roman"/>
+              </w:rPr>
+              <w:t>skills</w:t>
+            </w:r>
+            <w:proofErr w:type="spellEnd"/>
+            <w:r>
+              <w:rPr>
+                <w:rFonts w:ascii="Times New Roman" w:hAnsi="Times New Roman" w:cs="Times New Roman"/>
+              </w:rPr>
+              <w:t xml:space="preserve"> y </w:t>
+            </w:r>
+            <w:proofErr w:type="spellStart"/>
+            <w:r>
+              <w:rPr>
+                <w:rFonts w:ascii="Times New Roman" w:hAnsi="Times New Roman" w:cs="Times New Roman"/>
+              </w:rPr>
+              <w:t>generics</w:t>
+            </w:r>
+            <w:proofErr w:type="spellEnd"/>
+            <w:r>
+              <w:rPr>
+                <w:rFonts w:ascii="Times New Roman" w:hAnsi="Times New Roman" w:cs="Times New Roman"/>
+              </w:rPr>
+              <w:t xml:space="preserve"> para obtener el nombre de las tecnologías usadas en el proyecto.</w:t>
             </w:r>
           </w:p>
         </w:tc>
@@ -3563,7 +3619,21 @@
         <w:rPr>
           <w:rFonts w:ascii="Times New Roman" w:hAnsi="Times New Roman" w:cs="Times New Roman"/>
         </w:rPr>
-        <w:t xml:space="preserve"> El usuario es capaz de ver la experiencia y educación, primeramente, como una barra con foto, nombre de la institución y fecha de inicio y/o fin. Posteriormente si da click a un botón se agrandará la barra y se le agregará la descripción de la experiencia.</w:t>
+        <w:t xml:space="preserve"> El usuario es capaz de ver la experiencia y educación, primeramente, como una barra con foto, nombre de la institución y fecha de inicio y/o fin. Posteriormente si da </w:t>
+      </w:r>
+      <w:proofErr w:type="gramStart"/>
+      <w:r>
+        <w:rPr>
+          <w:rFonts w:ascii="Times New Roman" w:hAnsi="Times New Roman" w:cs="Times New Roman"/>
+        </w:rPr>
+        <w:t>click</w:t>
+      </w:r>
+      <w:proofErr w:type="gramEnd"/>
+      <w:r>
+        <w:rPr>
+          <w:rFonts w:ascii="Times New Roman" w:hAnsi="Times New Roman" w:cs="Times New Roman"/>
+        </w:rPr>
+        <w:t xml:space="preserve"> a un botón se agrandará la barra y se le agregará la descripción de la experiencia.</w:t>
       </w:r>
     </w:p>
     <w:tbl>
@@ -3701,7 +3771,49 @@
               <w:rPr>
                 <w:rFonts w:ascii="Times New Roman" w:hAnsi="Times New Roman" w:cs="Times New Roman"/>
               </w:rPr>
-              <w:t>El sistema consulta la tabla de experiences, generics y type_of para obtener la foto, nombre de la institución, descripción, tipo de experiencia, fecha de inicio y fecha de fin.</w:t>
+              <w:t xml:space="preserve">El sistema consulta la tabla de </w:t>
+            </w:r>
+            <w:proofErr w:type="spellStart"/>
+            <w:r>
+              <w:rPr>
+                <w:rFonts w:ascii="Times New Roman" w:hAnsi="Times New Roman" w:cs="Times New Roman"/>
+              </w:rPr>
+              <w:t>experiences</w:t>
+            </w:r>
+            <w:proofErr w:type="spellEnd"/>
+            <w:r>
+              <w:rPr>
+                <w:rFonts w:ascii="Times New Roman" w:hAnsi="Times New Roman" w:cs="Times New Roman"/>
+              </w:rPr>
+              <w:t xml:space="preserve">, </w:t>
+            </w:r>
+            <w:proofErr w:type="spellStart"/>
+            <w:r>
+              <w:rPr>
+                <w:rFonts w:ascii="Times New Roman" w:hAnsi="Times New Roman" w:cs="Times New Roman"/>
+              </w:rPr>
+              <w:t>generics</w:t>
+            </w:r>
+            <w:proofErr w:type="spellEnd"/>
+            <w:r>
+              <w:rPr>
+                <w:rFonts w:ascii="Times New Roman" w:hAnsi="Times New Roman" w:cs="Times New Roman"/>
+              </w:rPr>
+              <w:t xml:space="preserve"> y </w:t>
+            </w:r>
+            <w:proofErr w:type="spellStart"/>
+            <w:r>
+              <w:rPr>
+                <w:rFonts w:ascii="Times New Roman" w:hAnsi="Times New Roman" w:cs="Times New Roman"/>
+              </w:rPr>
+              <w:t>type_of</w:t>
+            </w:r>
+            <w:proofErr w:type="spellEnd"/>
+            <w:r>
+              <w:rPr>
+                <w:rFonts w:ascii="Times New Roman" w:hAnsi="Times New Roman" w:cs="Times New Roman"/>
+              </w:rPr>
+              <w:t xml:space="preserve"> para obtener la foto, nombre de la institución, descripción, tipo de experiencia, fecha de inicio y fecha de fin.</w:t>
             </w:r>
           </w:p>
         </w:tc>
@@ -4479,7 +4591,21 @@
               <w:rPr>
                 <w:rFonts w:ascii="Times New Roman" w:hAnsi="Times New Roman" w:cs="Times New Roman"/>
               </w:rPr>
-              <w:t>[Si es válido] El sistema recopila los datos y busca el ID del usuario usando su correo y la tabla de users.</w:t>
+              <w:t xml:space="preserve">[Si es válido] El sistema recopila los datos y busca el ID del usuario usando su correo y la tabla de </w:t>
+            </w:r>
+            <w:proofErr w:type="spellStart"/>
+            <w:r>
+              <w:rPr>
+                <w:rFonts w:ascii="Times New Roman" w:hAnsi="Times New Roman" w:cs="Times New Roman"/>
+              </w:rPr>
+              <w:t>users</w:t>
+            </w:r>
+            <w:proofErr w:type="spellEnd"/>
+            <w:r>
+              <w:rPr>
+                <w:rFonts w:ascii="Times New Roman" w:hAnsi="Times New Roman" w:cs="Times New Roman"/>
+              </w:rPr>
+              <w:t>.</w:t>
             </w:r>
           </w:p>
         </w:tc>
@@ -5171,7 +5297,21 @@
               <w:rPr>
                 <w:rFonts w:ascii="Times New Roman" w:hAnsi="Times New Roman" w:cs="Times New Roman"/>
               </w:rPr>
-              <w:t>[Si es válido] El sistema recopila la contraseña de la tabla users donde el correo sea igual al que ingresó el usuario.</w:t>
+              <w:t xml:space="preserve">[Si es válido] El sistema recopila la contraseña de la tabla </w:t>
+            </w:r>
+            <w:proofErr w:type="spellStart"/>
+            <w:r>
+              <w:rPr>
+                <w:rFonts w:ascii="Times New Roman" w:hAnsi="Times New Roman" w:cs="Times New Roman"/>
+              </w:rPr>
+              <w:t>users</w:t>
+            </w:r>
+            <w:proofErr w:type="spellEnd"/>
+            <w:r>
+              <w:rPr>
+                <w:rFonts w:ascii="Times New Roman" w:hAnsi="Times New Roman" w:cs="Times New Roman"/>
+              </w:rPr>
+              <w:t xml:space="preserve"> donde el correo sea igual al que ingresó el usuario.</w:t>
             </w:r>
           </w:p>
         </w:tc>
@@ -5251,7 +5391,35 @@
               <w:rPr>
                 <w:rFonts w:ascii="Times New Roman" w:hAnsi="Times New Roman" w:cs="Times New Roman"/>
               </w:rPr>
-              <w:t>El sistema recupera el ID_rol del usuario de la tabla user_rol que coincida con el ID del usuario obtenido previamente</w:t>
+              <w:t xml:space="preserve">El sistema recupera el </w:t>
+            </w:r>
+            <w:proofErr w:type="spellStart"/>
+            <w:r>
+              <w:rPr>
+                <w:rFonts w:ascii="Times New Roman" w:hAnsi="Times New Roman" w:cs="Times New Roman"/>
+              </w:rPr>
+              <w:t>ID_rol</w:t>
+            </w:r>
+            <w:proofErr w:type="spellEnd"/>
+            <w:r>
+              <w:rPr>
+                <w:rFonts w:ascii="Times New Roman" w:hAnsi="Times New Roman" w:cs="Times New Roman"/>
+              </w:rPr>
+              <w:t xml:space="preserve"> del usuario de la tabla </w:t>
+            </w:r>
+            <w:proofErr w:type="spellStart"/>
+            <w:r>
+              <w:rPr>
+                <w:rFonts w:ascii="Times New Roman" w:hAnsi="Times New Roman" w:cs="Times New Roman"/>
+              </w:rPr>
+              <w:t>user_rol</w:t>
+            </w:r>
+            <w:proofErr w:type="spellEnd"/>
+            <w:r>
+              <w:rPr>
+                <w:rFonts w:ascii="Times New Roman" w:hAnsi="Times New Roman" w:cs="Times New Roman"/>
+              </w:rPr>
+              <w:t xml:space="preserve"> que coincida con el ID del usuario obtenido previamente</w:t>
             </w:r>
           </w:p>
         </w:tc>
@@ -5292,7 +5460,49 @@
               <w:rPr>
                 <w:rFonts w:ascii="Times New Roman" w:hAnsi="Times New Roman" w:cs="Times New Roman"/>
               </w:rPr>
-              <w:t>El sistema utiliza el ID_rol en la tabla rols para obtener el titulo del rol que coincida con ese ID_rol.</w:t>
+              <w:t xml:space="preserve">El sistema utiliza el </w:t>
+            </w:r>
+            <w:proofErr w:type="spellStart"/>
+            <w:r>
+              <w:rPr>
+                <w:rFonts w:ascii="Times New Roman" w:hAnsi="Times New Roman" w:cs="Times New Roman"/>
+              </w:rPr>
+              <w:t>ID_rol</w:t>
+            </w:r>
+            <w:proofErr w:type="spellEnd"/>
+            <w:r>
+              <w:rPr>
+                <w:rFonts w:ascii="Times New Roman" w:hAnsi="Times New Roman" w:cs="Times New Roman"/>
+              </w:rPr>
+              <w:t xml:space="preserve"> en la tabla </w:t>
+            </w:r>
+            <w:proofErr w:type="spellStart"/>
+            <w:r>
+              <w:rPr>
+                <w:rFonts w:ascii="Times New Roman" w:hAnsi="Times New Roman" w:cs="Times New Roman"/>
+              </w:rPr>
+              <w:t>rols</w:t>
+            </w:r>
+            <w:proofErr w:type="spellEnd"/>
+            <w:r>
+              <w:rPr>
+                <w:rFonts w:ascii="Times New Roman" w:hAnsi="Times New Roman" w:cs="Times New Roman"/>
+              </w:rPr>
+              <w:t xml:space="preserve"> para obtener el titulo del rol que coincida con ese </w:t>
+            </w:r>
+            <w:proofErr w:type="spellStart"/>
+            <w:r>
+              <w:rPr>
+                <w:rFonts w:ascii="Times New Roman" w:hAnsi="Times New Roman" w:cs="Times New Roman"/>
+              </w:rPr>
+              <w:t>ID_rol</w:t>
+            </w:r>
+            <w:proofErr w:type="spellEnd"/>
+            <w:r>
+              <w:rPr>
+                <w:rFonts w:ascii="Times New Roman" w:hAnsi="Times New Roman" w:cs="Times New Roman"/>
+              </w:rPr>
+              <w:t>.</w:t>
             </w:r>
           </w:p>
         </w:tc>
@@ -5464,7 +5674,21 @@
         <w:rPr>
           <w:rFonts w:ascii="Times New Roman" w:hAnsi="Times New Roman" w:cs="Times New Roman"/>
         </w:rPr>
-        <w:t xml:space="preserve"> El usuario tiene un registro en la tabla de users.</w:t>
+        <w:t xml:space="preserve"> El usuario tiene un registro en la tabla de </w:t>
+      </w:r>
+      <w:proofErr w:type="spellStart"/>
+      <w:r>
+        <w:rPr>
+          <w:rFonts w:ascii="Times New Roman" w:hAnsi="Times New Roman" w:cs="Times New Roman"/>
+        </w:rPr>
+        <w:t>users</w:t>
+      </w:r>
+      <w:proofErr w:type="spellEnd"/>
+      <w:r>
+        <w:rPr>
+          <w:rFonts w:ascii="Times New Roman" w:hAnsi="Times New Roman" w:cs="Times New Roman"/>
+        </w:rPr>
+        <w:t>.</w:t>
       </w:r>
     </w:p>
     <w:p>
@@ -6012,7 +6236,21 @@
               <w:rPr>
                 <w:rFonts w:ascii="Times New Roman" w:hAnsi="Times New Roman" w:cs="Times New Roman"/>
               </w:rPr>
-              <w:t>[Si tienen contenido] El sistema crea un registro en la tabla de users con el nombre, apellido, correo, contraseña y fecha de creación.</w:t>
+              <w:t xml:space="preserve">[Si tienen contenido] El sistema crea un registro en la tabla de </w:t>
+            </w:r>
+            <w:proofErr w:type="spellStart"/>
+            <w:r>
+              <w:rPr>
+                <w:rFonts w:ascii="Times New Roman" w:hAnsi="Times New Roman" w:cs="Times New Roman"/>
+              </w:rPr>
+              <w:t>users</w:t>
+            </w:r>
+            <w:proofErr w:type="spellEnd"/>
+            <w:r>
+              <w:rPr>
+                <w:rFonts w:ascii="Times New Roman" w:hAnsi="Times New Roman" w:cs="Times New Roman"/>
+              </w:rPr>
+              <w:t xml:space="preserve"> con el nombre, apellido, correo, contraseña y fecha de creación.</w:t>
             </w:r>
           </w:p>
         </w:tc>
@@ -6142,7 +6380,21 @@
         <w:rPr>
           <w:rFonts w:ascii="Times New Roman" w:hAnsi="Times New Roman" w:cs="Times New Roman"/>
         </w:rPr>
-        <w:t>El caso de uso se accede desde el formulario de iniciar sesión, como un hipervínculo diciendo que si no tiene una cuenta creada, que la cree dando click ahí.</w:t>
+        <w:t xml:space="preserve">El caso de uso se accede desde el formulario de iniciar sesión, como un hipervínculo diciendo que si no tiene una cuenta creada, que la cree dando </w:t>
+      </w:r>
+      <w:proofErr w:type="gramStart"/>
+      <w:r>
+        <w:rPr>
+          <w:rFonts w:ascii="Times New Roman" w:hAnsi="Times New Roman" w:cs="Times New Roman"/>
+        </w:rPr>
+        <w:t>click</w:t>
+      </w:r>
+      <w:proofErr w:type="gramEnd"/>
+      <w:r>
+        <w:rPr>
+          <w:rFonts w:ascii="Times New Roman" w:hAnsi="Times New Roman" w:cs="Times New Roman"/>
+        </w:rPr>
+        <w:t xml:space="preserve"> ahí.</w:t>
       </w:r>
     </w:p>
     <w:p>
@@ -6716,41 +6968,119 @@
               <w:rPr>
                 <w:rFonts w:ascii="Times New Roman" w:hAnsi="Times New Roman" w:cs="Times New Roman"/>
               </w:rPr>
-              <w:t>El sistema crea un registro en la tabla projects usando el ID_generic del registro previamente hecho y guarda también ambas fechas.</w:t>
-            </w:r>
-          </w:p>
-        </w:tc>
-        <w:tc>
-          <w:tcPr>
-            <w:tcW w:w="4414" w:type="dxa"/>
-          </w:tcPr>
-          <w:p>
-            <w:pPr>
-              <w:jc w:val="both"/>
-              <w:rPr>
-                <w:rFonts w:ascii="Times New Roman" w:hAnsi="Times New Roman" w:cs="Times New Roman"/>
-              </w:rPr>
-            </w:pPr>
-          </w:p>
-        </w:tc>
-      </w:tr>
-      <w:tr>
-        <w:tc>
-          <w:tcPr>
-            <w:tcW w:w="4414" w:type="dxa"/>
-          </w:tcPr>
-          <w:p>
-            <w:pPr>
-              <w:jc w:val="both"/>
-              <w:rPr>
-                <w:rFonts w:ascii="Times New Roman" w:hAnsi="Times New Roman" w:cs="Times New Roman"/>
-              </w:rPr>
-            </w:pPr>
-            <w:r>
-              <w:rPr>
-                <w:rFonts w:ascii="Times New Roman" w:hAnsi="Times New Roman" w:cs="Times New Roman"/>
-              </w:rPr>
-              <w:t>El sistema crea uno o varios registros en la tabla de technologies con el ID_project previamente creado y con el ID_skill de la tecnología que seleccionó el administrador.</w:t>
+              <w:t xml:space="preserve">El sistema crea un registro en la tabla </w:t>
+            </w:r>
+            <w:proofErr w:type="spellStart"/>
+            <w:r>
+              <w:rPr>
+                <w:rFonts w:ascii="Times New Roman" w:hAnsi="Times New Roman" w:cs="Times New Roman"/>
+              </w:rPr>
+              <w:t>projects</w:t>
+            </w:r>
+            <w:proofErr w:type="spellEnd"/>
+            <w:r>
+              <w:rPr>
+                <w:rFonts w:ascii="Times New Roman" w:hAnsi="Times New Roman" w:cs="Times New Roman"/>
+              </w:rPr>
+              <w:t xml:space="preserve"> usando el </w:t>
+            </w:r>
+            <w:proofErr w:type="spellStart"/>
+            <w:r>
+              <w:rPr>
+                <w:rFonts w:ascii="Times New Roman" w:hAnsi="Times New Roman" w:cs="Times New Roman"/>
+              </w:rPr>
+              <w:t>ID_generic</w:t>
+            </w:r>
+            <w:proofErr w:type="spellEnd"/>
+            <w:r>
+              <w:rPr>
+                <w:rFonts w:ascii="Times New Roman" w:hAnsi="Times New Roman" w:cs="Times New Roman"/>
+              </w:rPr>
+              <w:t xml:space="preserve"> del registro previamente hecho y guarda también ambas fechas.</w:t>
+            </w:r>
+          </w:p>
+        </w:tc>
+        <w:tc>
+          <w:tcPr>
+            <w:tcW w:w="4414" w:type="dxa"/>
+          </w:tcPr>
+          <w:p>
+            <w:pPr>
+              <w:jc w:val="both"/>
+              <w:rPr>
+                <w:rFonts w:ascii="Times New Roman" w:hAnsi="Times New Roman" w:cs="Times New Roman"/>
+              </w:rPr>
+            </w:pPr>
+          </w:p>
+        </w:tc>
+      </w:tr>
+      <w:tr>
+        <w:tc>
+          <w:tcPr>
+            <w:tcW w:w="4414" w:type="dxa"/>
+          </w:tcPr>
+          <w:p>
+            <w:pPr>
+              <w:jc w:val="both"/>
+              <w:rPr>
+                <w:rFonts w:ascii="Times New Roman" w:hAnsi="Times New Roman" w:cs="Times New Roman"/>
+              </w:rPr>
+            </w:pPr>
+            <w:r>
+              <w:rPr>
+                <w:rFonts w:ascii="Times New Roman" w:hAnsi="Times New Roman" w:cs="Times New Roman"/>
+              </w:rPr>
+              <w:t xml:space="preserve">El sistema crea uno o varios registros en la tabla de </w:t>
+            </w:r>
+            <w:proofErr w:type="spellStart"/>
+            <w:r>
+              <w:rPr>
+                <w:rFonts w:ascii="Times New Roman" w:hAnsi="Times New Roman" w:cs="Times New Roman"/>
+              </w:rPr>
+              <w:t>technologies</w:t>
+            </w:r>
+            <w:proofErr w:type="spellEnd"/>
+            <w:r>
+              <w:rPr>
+                <w:rFonts w:ascii="Times New Roman" w:hAnsi="Times New Roman" w:cs="Times New Roman"/>
+              </w:rPr>
+              <w:t xml:space="preserve"> con el </w:t>
+            </w:r>
+            <w:proofErr w:type="spellStart"/>
+            <w:r>
+              <w:rPr>
+                <w:rFonts w:ascii="Times New Roman" w:hAnsi="Times New Roman" w:cs="Times New Roman"/>
+              </w:rPr>
+              <w:t>ID_project</w:t>
+            </w:r>
+            <w:proofErr w:type="spellEnd"/>
+            <w:r>
+              <w:rPr>
+                <w:rFonts w:ascii="Times New Roman" w:hAnsi="Times New Roman" w:cs="Times New Roman"/>
+              </w:rPr>
+              <w:t xml:space="preserve"> previamente creado y con el </w:t>
+            </w:r>
+            <w:proofErr w:type="spellStart"/>
+            <w:r>
+              <w:rPr>
+                <w:rFonts w:ascii="Times New Roman" w:hAnsi="Times New Roman" w:cs="Times New Roman"/>
+              </w:rPr>
+              <w:t>ID_</w:t>
+            </w:r>
+            <w:proofErr w:type="gramStart"/>
+            <w:r>
+              <w:rPr>
+                <w:rFonts w:ascii="Times New Roman" w:hAnsi="Times New Roman" w:cs="Times New Roman"/>
+              </w:rPr>
+              <w:t>skill</w:t>
+            </w:r>
+            <w:proofErr w:type="spellEnd"/>
+            <w:proofErr w:type="gramEnd"/>
+            <w:r>
+              <w:rPr>
+                <w:rFonts w:ascii="Times New Roman" w:hAnsi="Times New Roman" w:cs="Times New Roman"/>
+              </w:rPr>
+              <w:t xml:space="preserve"> de la tecnología que seleccionó el administrador.</w:t>
             </w:r>
           </w:p>
         </w:tc>
@@ -7443,7 +7773,21 @@
               <w:rPr>
                 <w:rFonts w:ascii="Times New Roman" w:hAnsi="Times New Roman" w:cs="Times New Roman"/>
               </w:rPr>
-              <w:t>[Si están llenos] El sistema recupera los datos de enlace de una imagen, nombre del proyecto, descripción, ID_generic, fecha de inicio, fecha de fin, ID del proyecto y el ID’s de las tecnologías asociadas con el proyecto.</w:t>
+              <w:t xml:space="preserve">[Si están llenos] El sistema recupera los datos de enlace de una imagen, nombre del proyecto, descripción, ID_generic, fecha de inicio, fecha de fin, ID del proyecto y el </w:t>
+            </w:r>
+            <w:proofErr w:type="spellStart"/>
+            <w:r>
+              <w:rPr>
+                <w:rFonts w:ascii="Times New Roman" w:hAnsi="Times New Roman" w:cs="Times New Roman"/>
+              </w:rPr>
+              <w:t>ID’s</w:t>
+            </w:r>
+            <w:proofErr w:type="spellEnd"/>
+            <w:r>
+              <w:rPr>
+                <w:rFonts w:ascii="Times New Roman" w:hAnsi="Times New Roman" w:cs="Times New Roman"/>
+              </w:rPr>
+              <w:t xml:space="preserve"> de las tecnologías asociadas con el proyecto.</w:t>
             </w:r>
           </w:p>
         </w:tc>
@@ -7483,41 +7827,69 @@
               <w:rPr>
                 <w:rFonts w:ascii="Times New Roman" w:hAnsi="Times New Roman" w:cs="Times New Roman"/>
               </w:rPr>
-              <w:t>El sistema guarda el enlace con la foto, nombre del proyecto y descripción actualizados en el registro de la tabla generic, que coincida con el ID_generic.</w:t>
-            </w:r>
-          </w:p>
-        </w:tc>
-        <w:tc>
-          <w:tcPr>
-            <w:tcW w:w="4414" w:type="dxa"/>
-          </w:tcPr>
-          <w:p>
-            <w:pPr>
-              <w:jc w:val="both"/>
-              <w:rPr>
-                <w:rFonts w:ascii="Times New Roman" w:hAnsi="Times New Roman" w:cs="Times New Roman"/>
-              </w:rPr>
-            </w:pPr>
-          </w:p>
-        </w:tc>
-      </w:tr>
-      <w:tr>
-        <w:tc>
-          <w:tcPr>
-            <w:tcW w:w="4414" w:type="dxa"/>
-          </w:tcPr>
-          <w:p>
-            <w:pPr>
-              <w:jc w:val="both"/>
-              <w:rPr>
-                <w:rFonts w:ascii="Times New Roman" w:hAnsi="Times New Roman" w:cs="Times New Roman"/>
-              </w:rPr>
-            </w:pPr>
-            <w:r>
-              <w:rPr>
-                <w:rFonts w:ascii="Times New Roman" w:hAnsi="Times New Roman" w:cs="Times New Roman"/>
-              </w:rPr>
-              <w:t xml:space="preserve">El sistema guarda la fecha de inicio y fecha de fin actualizados en el registro de la tabla projects que coincida con el ID_generic </w:t>
+              <w:t xml:space="preserve">El sistema guarda el enlace con la foto, nombre del proyecto y descripción actualizados en el registro de la tabla </w:t>
+            </w:r>
+            <w:proofErr w:type="spellStart"/>
+            <w:r>
+              <w:rPr>
+                <w:rFonts w:ascii="Times New Roman" w:hAnsi="Times New Roman" w:cs="Times New Roman"/>
+              </w:rPr>
+              <w:t>generic</w:t>
+            </w:r>
+            <w:proofErr w:type="spellEnd"/>
+            <w:r>
+              <w:rPr>
+                <w:rFonts w:ascii="Times New Roman" w:hAnsi="Times New Roman" w:cs="Times New Roman"/>
+              </w:rPr>
+              <w:t>, que coincida con el ID_generic.</w:t>
+            </w:r>
+          </w:p>
+        </w:tc>
+        <w:tc>
+          <w:tcPr>
+            <w:tcW w:w="4414" w:type="dxa"/>
+          </w:tcPr>
+          <w:p>
+            <w:pPr>
+              <w:jc w:val="both"/>
+              <w:rPr>
+                <w:rFonts w:ascii="Times New Roman" w:hAnsi="Times New Roman" w:cs="Times New Roman"/>
+              </w:rPr>
+            </w:pPr>
+          </w:p>
+        </w:tc>
+      </w:tr>
+      <w:tr>
+        <w:tc>
+          <w:tcPr>
+            <w:tcW w:w="4414" w:type="dxa"/>
+          </w:tcPr>
+          <w:p>
+            <w:pPr>
+              <w:jc w:val="both"/>
+              <w:rPr>
+                <w:rFonts w:ascii="Times New Roman" w:hAnsi="Times New Roman" w:cs="Times New Roman"/>
+              </w:rPr>
+            </w:pPr>
+            <w:r>
+              <w:rPr>
+                <w:rFonts w:ascii="Times New Roman" w:hAnsi="Times New Roman" w:cs="Times New Roman"/>
+              </w:rPr>
+              <w:t xml:space="preserve">El sistema guarda la fecha de inicio y fecha de fin actualizados en el registro de la tabla </w:t>
+            </w:r>
+            <w:proofErr w:type="spellStart"/>
+            <w:r>
+              <w:rPr>
+                <w:rFonts w:ascii="Times New Roman" w:hAnsi="Times New Roman" w:cs="Times New Roman"/>
+              </w:rPr>
+              <w:t>projects</w:t>
+            </w:r>
+            <w:proofErr w:type="spellEnd"/>
+            <w:r>
+              <w:rPr>
+                <w:rFonts w:ascii="Times New Roman" w:hAnsi="Times New Roman" w:cs="Times New Roman"/>
+              </w:rPr>
+              <w:t xml:space="preserve"> que coincida con el ID_generic </w:t>
             </w:r>
             <w:r>
               <w:rPr>
@@ -7563,41 +7935,91 @@
               <w:rPr>
                 <w:rFonts w:ascii="Times New Roman" w:hAnsi="Times New Roman" w:cs="Times New Roman"/>
               </w:rPr>
-              <w:t>El sistema elimina los registros de la tabla technologies que coincidan con el ID_project.</w:t>
-            </w:r>
-          </w:p>
-        </w:tc>
-        <w:tc>
-          <w:tcPr>
-            <w:tcW w:w="4414" w:type="dxa"/>
-          </w:tcPr>
-          <w:p>
-            <w:pPr>
-              <w:jc w:val="both"/>
-              <w:rPr>
-                <w:rFonts w:ascii="Times New Roman" w:hAnsi="Times New Roman" w:cs="Times New Roman"/>
-              </w:rPr>
-            </w:pPr>
-          </w:p>
-        </w:tc>
-      </w:tr>
-      <w:tr>
-        <w:tc>
-          <w:tcPr>
-            <w:tcW w:w="4414" w:type="dxa"/>
-          </w:tcPr>
-          <w:p>
-            <w:pPr>
-              <w:jc w:val="both"/>
-              <w:rPr>
-                <w:rFonts w:ascii="Times New Roman" w:hAnsi="Times New Roman" w:cs="Times New Roman"/>
-              </w:rPr>
-            </w:pPr>
-            <w:r>
-              <w:rPr>
-                <w:rFonts w:ascii="Times New Roman" w:hAnsi="Times New Roman" w:cs="Times New Roman"/>
-              </w:rPr>
-              <w:t>El sistema guarda los registros que se hicieron de las tecnologías usadas, haciendo un registro con el ID_project y el ID_skill correspondiente.</w:t>
+              <w:t xml:space="preserve">El sistema elimina los registros de la tabla technologies que coincidan con el </w:t>
+            </w:r>
+            <w:proofErr w:type="spellStart"/>
+            <w:r>
+              <w:rPr>
+                <w:rFonts w:ascii="Times New Roman" w:hAnsi="Times New Roman" w:cs="Times New Roman"/>
+              </w:rPr>
+              <w:t>ID_project</w:t>
+            </w:r>
+            <w:proofErr w:type="spellEnd"/>
+            <w:r>
+              <w:rPr>
+                <w:rFonts w:ascii="Times New Roman" w:hAnsi="Times New Roman" w:cs="Times New Roman"/>
+              </w:rPr>
+              <w:t>.</w:t>
+            </w:r>
+          </w:p>
+        </w:tc>
+        <w:tc>
+          <w:tcPr>
+            <w:tcW w:w="4414" w:type="dxa"/>
+          </w:tcPr>
+          <w:p>
+            <w:pPr>
+              <w:jc w:val="both"/>
+              <w:rPr>
+                <w:rFonts w:ascii="Times New Roman" w:hAnsi="Times New Roman" w:cs="Times New Roman"/>
+              </w:rPr>
+            </w:pPr>
+          </w:p>
+        </w:tc>
+      </w:tr>
+      <w:tr>
+        <w:tc>
+          <w:tcPr>
+            <w:tcW w:w="4414" w:type="dxa"/>
+          </w:tcPr>
+          <w:p>
+            <w:pPr>
+              <w:jc w:val="both"/>
+              <w:rPr>
+                <w:rFonts w:ascii="Times New Roman" w:hAnsi="Times New Roman" w:cs="Times New Roman"/>
+              </w:rPr>
+            </w:pPr>
+            <w:r>
+              <w:rPr>
+                <w:rFonts w:ascii="Times New Roman" w:hAnsi="Times New Roman" w:cs="Times New Roman"/>
+              </w:rPr>
+              <w:t xml:space="preserve">El sistema guarda los registros que se hicieron de las tecnologías usadas, haciendo un registro con el </w:t>
+            </w:r>
+            <w:proofErr w:type="spellStart"/>
+            <w:r>
+              <w:rPr>
+                <w:rFonts w:ascii="Times New Roman" w:hAnsi="Times New Roman" w:cs="Times New Roman"/>
+              </w:rPr>
+              <w:t>ID_project</w:t>
+            </w:r>
+            <w:proofErr w:type="spellEnd"/>
+            <w:r>
+              <w:rPr>
+                <w:rFonts w:ascii="Times New Roman" w:hAnsi="Times New Roman" w:cs="Times New Roman"/>
+              </w:rPr>
+              <w:t xml:space="preserve"> y el </w:t>
+            </w:r>
+            <w:proofErr w:type="spellStart"/>
+            <w:r>
+              <w:rPr>
+                <w:rFonts w:ascii="Times New Roman" w:hAnsi="Times New Roman" w:cs="Times New Roman"/>
+              </w:rPr>
+              <w:t>ID_</w:t>
+            </w:r>
+            <w:proofErr w:type="gramStart"/>
+            <w:r>
+              <w:rPr>
+                <w:rFonts w:ascii="Times New Roman" w:hAnsi="Times New Roman" w:cs="Times New Roman"/>
+              </w:rPr>
+              <w:t>skill</w:t>
+            </w:r>
+            <w:proofErr w:type="spellEnd"/>
+            <w:proofErr w:type="gramEnd"/>
+            <w:r>
+              <w:rPr>
+                <w:rFonts w:ascii="Times New Roman" w:hAnsi="Times New Roman" w:cs="Times New Roman"/>
+              </w:rPr>
+              <w:t xml:space="preserve"> correspondiente.</w:t>
             </w:r>
           </w:p>
         </w:tc>
@@ -8111,7 +8533,35 @@
               <w:rPr>
                 <w:rFonts w:ascii="Times New Roman" w:hAnsi="Times New Roman" w:cs="Times New Roman"/>
               </w:rPr>
-              <w:t>El sistema recupera el ID_generic y el ID_project que están asociados con el proyecto.</w:t>
+              <w:t xml:space="preserve">El sistema recupera el </w:t>
+            </w:r>
+            <w:proofErr w:type="spellStart"/>
+            <w:r>
+              <w:rPr>
+                <w:rFonts w:ascii="Times New Roman" w:hAnsi="Times New Roman" w:cs="Times New Roman"/>
+              </w:rPr>
+              <w:t>ID_generic</w:t>
+            </w:r>
+            <w:proofErr w:type="spellEnd"/>
+            <w:r>
+              <w:rPr>
+                <w:rFonts w:ascii="Times New Roman" w:hAnsi="Times New Roman" w:cs="Times New Roman"/>
+              </w:rPr>
+              <w:t xml:space="preserve"> y el </w:t>
+            </w:r>
+            <w:proofErr w:type="spellStart"/>
+            <w:r>
+              <w:rPr>
+                <w:rFonts w:ascii="Times New Roman" w:hAnsi="Times New Roman" w:cs="Times New Roman"/>
+              </w:rPr>
+              <w:t>ID_project</w:t>
+            </w:r>
+            <w:proofErr w:type="spellEnd"/>
+            <w:r>
+              <w:rPr>
+                <w:rFonts w:ascii="Times New Roman" w:hAnsi="Times New Roman" w:cs="Times New Roman"/>
+              </w:rPr>
+              <w:t xml:space="preserve"> que están asociados con el proyecto.</w:t>
             </w:r>
           </w:p>
         </w:tc>
@@ -8179,7 +8629,35 @@
               <w:rPr>
                 <w:rFonts w:ascii="Times New Roman" w:hAnsi="Times New Roman" w:cs="Times New Roman"/>
               </w:rPr>
-              <w:t>El sistema elimina el registro de la tabla projects que coincida con el ID_project.</w:t>
+              <w:t xml:space="preserve">El sistema elimina el registro de la tabla </w:t>
+            </w:r>
+            <w:proofErr w:type="spellStart"/>
+            <w:r>
+              <w:rPr>
+                <w:rFonts w:ascii="Times New Roman" w:hAnsi="Times New Roman" w:cs="Times New Roman"/>
+              </w:rPr>
+              <w:t>projects</w:t>
+            </w:r>
+            <w:proofErr w:type="spellEnd"/>
+            <w:r>
+              <w:rPr>
+                <w:rFonts w:ascii="Times New Roman" w:hAnsi="Times New Roman" w:cs="Times New Roman"/>
+              </w:rPr>
+              <w:t xml:space="preserve"> que coincida con el </w:t>
+            </w:r>
+            <w:proofErr w:type="spellStart"/>
+            <w:r>
+              <w:rPr>
+                <w:rFonts w:ascii="Times New Roman" w:hAnsi="Times New Roman" w:cs="Times New Roman"/>
+              </w:rPr>
+              <w:t>ID_project</w:t>
+            </w:r>
+            <w:proofErr w:type="spellEnd"/>
+            <w:r>
+              <w:rPr>
+                <w:rFonts w:ascii="Times New Roman" w:hAnsi="Times New Roman" w:cs="Times New Roman"/>
+              </w:rPr>
+              <w:t>.</w:t>
             </w:r>
           </w:p>
         </w:tc>
@@ -8215,11 +8693,19 @@
               </w:rPr>
               <w:t xml:space="preserve">El sistema elimina el o los registros de la tabla technologies que coincidan con el </w:t>
             </w:r>
-            <w:r>
-              <w:rPr>
-                <w:rFonts w:ascii="Times New Roman" w:hAnsi="Times New Roman" w:cs="Times New Roman"/>
-              </w:rPr>
-              <w:t>ID_project.</w:t>
+            <w:proofErr w:type="spellStart"/>
+            <w:r>
+              <w:rPr>
+                <w:rFonts w:ascii="Times New Roman" w:hAnsi="Times New Roman" w:cs="Times New Roman"/>
+              </w:rPr>
+              <w:t>ID_project</w:t>
+            </w:r>
+            <w:proofErr w:type="spellEnd"/>
+            <w:r>
+              <w:rPr>
+                <w:rFonts w:ascii="Times New Roman" w:hAnsi="Times New Roman" w:cs="Times New Roman"/>
+              </w:rPr>
+              <w:t>.</w:t>
             </w:r>
           </w:p>
         </w:tc>
@@ -8557,7 +9043,21 @@
         <w:rPr>
           <w:rFonts w:ascii="Times New Roman" w:hAnsi="Times New Roman" w:cs="Times New Roman"/>
         </w:rPr>
-        <w:t xml:space="preserve"> El administrador registra una nueva experiencia laboral, académica o de cualquier tipo que este registrada en la tabla Type_of.</w:t>
+        <w:t xml:space="preserve"> El administrador registra una nueva experiencia laboral, académica o de cualquier tipo que este registrada en la tabla </w:t>
+      </w:r>
+      <w:proofErr w:type="spellStart"/>
+      <w:r>
+        <w:rPr>
+          <w:rFonts w:ascii="Times New Roman" w:hAnsi="Times New Roman" w:cs="Times New Roman"/>
+        </w:rPr>
+        <w:t>Type_of</w:t>
+      </w:r>
+      <w:proofErr w:type="spellEnd"/>
+      <w:r>
+        <w:rPr>
+          <w:rFonts w:ascii="Times New Roman" w:hAnsi="Times New Roman" w:cs="Times New Roman"/>
+        </w:rPr>
+        <w:t>.</w:t>
       </w:r>
     </w:p>
     <w:tbl>
@@ -8865,7 +9365,21 @@
               <w:rPr>
                 <w:rFonts w:ascii="Times New Roman" w:hAnsi="Times New Roman" w:cs="Times New Roman"/>
               </w:rPr>
-              <w:t>El sistema guarda en un registro de la tabla experiences la fecha de inicio, fecha de fin, el ID_generic creado previamente y el ID_type perteneciente al tipo de experiencia que registro el administrador.</w:t>
+              <w:t xml:space="preserve">El sistema guarda en un registro de la tabla experiences la fecha de inicio, fecha de fin, el ID_generic creado previamente y el </w:t>
+            </w:r>
+            <w:proofErr w:type="spellStart"/>
+            <w:r>
+              <w:rPr>
+                <w:rFonts w:ascii="Times New Roman" w:hAnsi="Times New Roman" w:cs="Times New Roman"/>
+              </w:rPr>
+              <w:t>ID_type</w:t>
+            </w:r>
+            <w:proofErr w:type="spellEnd"/>
+            <w:r>
+              <w:rPr>
+                <w:rFonts w:ascii="Times New Roman" w:hAnsi="Times New Roman" w:cs="Times New Roman"/>
+              </w:rPr>
+              <w:t xml:space="preserve"> perteneciente al tipo de experiencia que registro el administrador.</w:t>
             </w:r>
           </w:p>
         </w:tc>
@@ -9498,8 +10012,30 @@
               <w:rPr>
                 <w:rFonts w:ascii="Times New Roman" w:hAnsi="Times New Roman" w:cs="Times New Roman"/>
               </w:rPr>
-              <w:t>[Si están llenos] El sistema recupera los datos de enlace, nombre de la experiencia, descripción, fecha de inicio, fecha de fin, ID_generic y el ID_type</w:t>
-            </w:r>
+              <w:t xml:space="preserve">[Si están llenos] El sistema recupera los datos de enlace, nombre de la experiencia, descripción, fecha de inicio, fecha de fin, </w:t>
+            </w:r>
+            <w:proofErr w:type="spellStart"/>
+            <w:r>
+              <w:rPr>
+                <w:rFonts w:ascii="Times New Roman" w:hAnsi="Times New Roman" w:cs="Times New Roman"/>
+              </w:rPr>
+              <w:t>ID_generic</w:t>
+            </w:r>
+            <w:proofErr w:type="spellEnd"/>
+            <w:r>
+              <w:rPr>
+                <w:rFonts w:ascii="Times New Roman" w:hAnsi="Times New Roman" w:cs="Times New Roman"/>
+              </w:rPr>
+              <w:t xml:space="preserve"> y el </w:t>
+            </w:r>
+            <w:proofErr w:type="spellStart"/>
+            <w:r>
+              <w:rPr>
+                <w:rFonts w:ascii="Times New Roman" w:hAnsi="Times New Roman" w:cs="Times New Roman"/>
+              </w:rPr>
+              <w:t>ID_type</w:t>
+            </w:r>
+            <w:proofErr w:type="spellEnd"/>
           </w:p>
         </w:tc>
         <w:tc>
@@ -9572,7 +10108,21 @@
               <w:rPr>
                 <w:rFonts w:ascii="Times New Roman" w:hAnsi="Times New Roman" w:cs="Times New Roman"/>
               </w:rPr>
-              <w:t>El sistema guarda en la tabla experiences los datos de fecha de inicio, fecha de fin y ID_type de la experiencia.</w:t>
+              <w:t xml:space="preserve">El sistema guarda en la tabla experiences los datos de fecha de inicio, fecha de fin y </w:t>
+            </w:r>
+            <w:proofErr w:type="spellStart"/>
+            <w:r>
+              <w:rPr>
+                <w:rFonts w:ascii="Times New Roman" w:hAnsi="Times New Roman" w:cs="Times New Roman"/>
+              </w:rPr>
+              <w:t>ID_type</w:t>
+            </w:r>
+            <w:proofErr w:type="spellEnd"/>
+            <w:r>
+              <w:rPr>
+                <w:rFonts w:ascii="Times New Roman" w:hAnsi="Times New Roman" w:cs="Times New Roman"/>
+              </w:rPr>
+              <w:t xml:space="preserve"> de la experiencia.</w:t>
             </w:r>
           </w:p>
         </w:tc>
@@ -12124,7 +12674,21 @@
               <w:rPr>
                 <w:rFonts w:ascii="Times New Roman" w:hAnsi="Times New Roman" w:cs="Times New Roman"/>
               </w:rPr>
-              <w:t>El administrador selecciona una habilidad en especifico.</w:t>
+              <w:t xml:space="preserve">El administrador selecciona una habilidad en </w:t>
+            </w:r>
+            <w:proofErr w:type="spellStart"/>
+            <w:r>
+              <w:rPr>
+                <w:rFonts w:ascii="Times New Roman" w:hAnsi="Times New Roman" w:cs="Times New Roman"/>
+              </w:rPr>
+              <w:t>especifico</w:t>
+            </w:r>
+            <w:proofErr w:type="spellEnd"/>
+            <w:r>
+              <w:rPr>
+                <w:rFonts w:ascii="Times New Roman" w:hAnsi="Times New Roman" w:cs="Times New Roman"/>
+              </w:rPr>
+              <w:t>.</w:t>
             </w:r>
           </w:p>
         </w:tc>
@@ -12456,6 +13020,59 @@
           <w:rFonts w:ascii="Times New Roman" w:hAnsi="Times New Roman" w:cs="Times New Roman"/>
         </w:rPr>
       </w:pPr>
+      <w:r>
+        <w:rPr>
+          <w:noProof/>
+        </w:rPr>
+        <w:drawing>
+          <wp:inline distT="0" distB="0" distL="0" distR="0" wp14:anchorId="5A37A47F" wp14:editId="057281C4">
+            <wp:extent cx="5612130" cy="5399405"/>
+            <wp:effectExtent l="0" t="0" r="7620" b="0"/>
+            <wp:docPr id="1224634371" name="Imagen 10" descr="Diagrama&#10;&#10;El contenido generado por IA puede ser incorrecto."/>
+            <wp:cNvGraphicFramePr>
+              <a:graphicFrameLocks xmlns:a="http://schemas.openxmlformats.org/drawingml/2006/main" noChangeAspect="1"/>
+            </wp:cNvGraphicFramePr>
+            <a:graphic xmlns:a="http://schemas.openxmlformats.org/drawingml/2006/main">
+              <a:graphicData uri="http://schemas.openxmlformats.org/drawingml/2006/picture">
+                <pic:pic xmlns:pic="http://schemas.openxmlformats.org/drawingml/2006/picture">
+                  <pic:nvPicPr>
+                    <pic:cNvPr id="1224634371" name="Imagen 10" descr="Diagrama&#10;&#10;El contenido generado por IA puede ser incorrecto."/>
+                    <pic:cNvPicPr>
+                      <a:picLocks noChangeAspect="1" noChangeArrowheads="1"/>
+                    </pic:cNvPicPr>
+                  </pic:nvPicPr>
+                  <pic:blipFill>
+                    <a:blip r:embed="rId21">
+                      <a:extLst>
+                        <a:ext uri="{28A0092B-C50C-407E-A947-70E740481C1C}">
+                          <a14:useLocalDpi xmlns:a14="http://schemas.microsoft.com/office/drawing/2010/main" val="0"/>
+                        </a:ext>
+                      </a:extLst>
+                    </a:blip>
+                    <a:srcRect/>
+                    <a:stretch>
+                      <a:fillRect/>
+                    </a:stretch>
+                  </pic:blipFill>
+                  <pic:spPr bwMode="auto">
+                    <a:xfrm>
+                      <a:off x="0" y="0"/>
+                      <a:ext cx="5612130" cy="5399405"/>
+                    </a:xfrm>
+                    <a:prstGeom prst="rect">
+                      <a:avLst/>
+                    </a:prstGeom>
+                    <a:noFill/>
+                    <a:ln>
+                      <a:noFill/>
+                    </a:ln>
+                  </pic:spPr>
+                </pic:pic>
+              </a:graphicData>
+            </a:graphic>
+          </wp:inline>
+        </w:drawing>
+      </w:r>
     </w:p>
     <w:p>
       <w:pPr>
@@ -12732,79 +13349,171 @@
               </w:rPr>
               <w:t xml:space="preserve">El sistema consulta la tabla de </w:t>
             </w:r>
-            <w:r>
-              <w:rPr>
-                <w:rFonts w:ascii="Times New Roman" w:hAnsi="Times New Roman" w:cs="Times New Roman"/>
-              </w:rPr>
-              <w:t>users para obtener el ID, nombre, apellido, correo, fecha de creación de los usuarios.</w:t>
-            </w:r>
-          </w:p>
-        </w:tc>
-        <w:tc>
-          <w:tcPr>
-            <w:tcW w:w="4414" w:type="dxa"/>
-          </w:tcPr>
-          <w:p>
-            <w:pPr>
-              <w:jc w:val="both"/>
-              <w:rPr>
-                <w:rFonts w:ascii="Times New Roman" w:hAnsi="Times New Roman" w:cs="Times New Roman"/>
-              </w:rPr>
-            </w:pPr>
-          </w:p>
-        </w:tc>
-      </w:tr>
-      <w:tr>
-        <w:tc>
-          <w:tcPr>
-            <w:tcW w:w="4414" w:type="dxa"/>
-          </w:tcPr>
-          <w:p>
-            <w:pPr>
-              <w:jc w:val="both"/>
-              <w:rPr>
-                <w:rFonts w:ascii="Times New Roman" w:hAnsi="Times New Roman" w:cs="Times New Roman"/>
-              </w:rPr>
-            </w:pPr>
-            <w:r>
-              <w:rPr>
-                <w:rFonts w:ascii="Times New Roman" w:hAnsi="Times New Roman" w:cs="Times New Roman"/>
-              </w:rPr>
-              <w:t>El sistema consulta la tabla de user_rol para obtener el ID_rol de los usuarios con ayuda del ID recuperado previamente de la tabla users.</w:t>
-            </w:r>
-          </w:p>
-        </w:tc>
-        <w:tc>
-          <w:tcPr>
-            <w:tcW w:w="4414" w:type="dxa"/>
-          </w:tcPr>
-          <w:p>
-            <w:pPr>
-              <w:jc w:val="both"/>
-              <w:rPr>
-                <w:rFonts w:ascii="Times New Roman" w:hAnsi="Times New Roman" w:cs="Times New Roman"/>
-              </w:rPr>
-            </w:pPr>
-          </w:p>
-        </w:tc>
-      </w:tr>
-      <w:tr>
-        <w:tc>
-          <w:tcPr>
-            <w:tcW w:w="4414" w:type="dxa"/>
-          </w:tcPr>
-          <w:p>
-            <w:pPr>
-              <w:jc w:val="both"/>
-              <w:rPr>
-                <w:rFonts w:ascii="Times New Roman" w:hAnsi="Times New Roman" w:cs="Times New Roman"/>
-              </w:rPr>
-            </w:pPr>
-            <w:r>
-              <w:rPr>
-                <w:rFonts w:ascii="Times New Roman" w:hAnsi="Times New Roman" w:cs="Times New Roman"/>
-              </w:rPr>
-              <w:t>El sistema consulta la tabla de rols para obtener el titulo del rol con ayuda del ID_rol previamente recuperado de la tabla user_rol.</w:t>
+            <w:proofErr w:type="spellStart"/>
+            <w:r>
+              <w:rPr>
+                <w:rFonts w:ascii="Times New Roman" w:hAnsi="Times New Roman" w:cs="Times New Roman"/>
+              </w:rPr>
+              <w:t>users</w:t>
+            </w:r>
+            <w:proofErr w:type="spellEnd"/>
+            <w:r>
+              <w:rPr>
+                <w:rFonts w:ascii="Times New Roman" w:hAnsi="Times New Roman" w:cs="Times New Roman"/>
+              </w:rPr>
+              <w:t xml:space="preserve"> para obtener el ID, nombre, apellido, correo, fecha de creación de los usuarios.</w:t>
+            </w:r>
+          </w:p>
+        </w:tc>
+        <w:tc>
+          <w:tcPr>
+            <w:tcW w:w="4414" w:type="dxa"/>
+          </w:tcPr>
+          <w:p>
+            <w:pPr>
+              <w:jc w:val="both"/>
+              <w:rPr>
+                <w:rFonts w:ascii="Times New Roman" w:hAnsi="Times New Roman" w:cs="Times New Roman"/>
+              </w:rPr>
+            </w:pPr>
+          </w:p>
+        </w:tc>
+      </w:tr>
+      <w:tr>
+        <w:tc>
+          <w:tcPr>
+            <w:tcW w:w="4414" w:type="dxa"/>
+          </w:tcPr>
+          <w:p>
+            <w:pPr>
+              <w:jc w:val="both"/>
+              <w:rPr>
+                <w:rFonts w:ascii="Times New Roman" w:hAnsi="Times New Roman" w:cs="Times New Roman"/>
+              </w:rPr>
+            </w:pPr>
+            <w:r>
+              <w:rPr>
+                <w:rFonts w:ascii="Times New Roman" w:hAnsi="Times New Roman" w:cs="Times New Roman"/>
+              </w:rPr>
+              <w:t xml:space="preserve">El sistema consulta la tabla de </w:t>
+            </w:r>
+            <w:proofErr w:type="spellStart"/>
+            <w:r>
+              <w:rPr>
+                <w:rFonts w:ascii="Times New Roman" w:hAnsi="Times New Roman" w:cs="Times New Roman"/>
+              </w:rPr>
+              <w:t>user_rol</w:t>
+            </w:r>
+            <w:proofErr w:type="spellEnd"/>
+            <w:r>
+              <w:rPr>
+                <w:rFonts w:ascii="Times New Roman" w:hAnsi="Times New Roman" w:cs="Times New Roman"/>
+              </w:rPr>
+              <w:t xml:space="preserve"> para obtener el </w:t>
+            </w:r>
+            <w:proofErr w:type="spellStart"/>
+            <w:r>
+              <w:rPr>
+                <w:rFonts w:ascii="Times New Roman" w:hAnsi="Times New Roman" w:cs="Times New Roman"/>
+              </w:rPr>
+              <w:t>ID_rol</w:t>
+            </w:r>
+            <w:proofErr w:type="spellEnd"/>
+            <w:r>
+              <w:rPr>
+                <w:rFonts w:ascii="Times New Roman" w:hAnsi="Times New Roman" w:cs="Times New Roman"/>
+              </w:rPr>
+              <w:t xml:space="preserve"> de los usuarios con ayuda del ID recuperado previamente de la tabla </w:t>
+            </w:r>
+            <w:proofErr w:type="spellStart"/>
+            <w:r>
+              <w:rPr>
+                <w:rFonts w:ascii="Times New Roman" w:hAnsi="Times New Roman" w:cs="Times New Roman"/>
+              </w:rPr>
+              <w:t>users</w:t>
+            </w:r>
+            <w:proofErr w:type="spellEnd"/>
+            <w:r>
+              <w:rPr>
+                <w:rFonts w:ascii="Times New Roman" w:hAnsi="Times New Roman" w:cs="Times New Roman"/>
+              </w:rPr>
+              <w:t>.</w:t>
+            </w:r>
+          </w:p>
+        </w:tc>
+        <w:tc>
+          <w:tcPr>
+            <w:tcW w:w="4414" w:type="dxa"/>
+          </w:tcPr>
+          <w:p>
+            <w:pPr>
+              <w:jc w:val="both"/>
+              <w:rPr>
+                <w:rFonts w:ascii="Times New Roman" w:hAnsi="Times New Roman" w:cs="Times New Roman"/>
+              </w:rPr>
+            </w:pPr>
+          </w:p>
+        </w:tc>
+      </w:tr>
+      <w:tr>
+        <w:tc>
+          <w:tcPr>
+            <w:tcW w:w="4414" w:type="dxa"/>
+          </w:tcPr>
+          <w:p>
+            <w:pPr>
+              <w:jc w:val="both"/>
+              <w:rPr>
+                <w:rFonts w:ascii="Times New Roman" w:hAnsi="Times New Roman" w:cs="Times New Roman"/>
+              </w:rPr>
+            </w:pPr>
+            <w:r>
+              <w:rPr>
+                <w:rFonts w:ascii="Times New Roman" w:hAnsi="Times New Roman" w:cs="Times New Roman"/>
+              </w:rPr>
+              <w:t xml:space="preserve">El sistema consulta la tabla de </w:t>
+            </w:r>
+            <w:proofErr w:type="spellStart"/>
+            <w:r>
+              <w:rPr>
+                <w:rFonts w:ascii="Times New Roman" w:hAnsi="Times New Roman" w:cs="Times New Roman"/>
+              </w:rPr>
+              <w:t>rols</w:t>
+            </w:r>
+            <w:proofErr w:type="spellEnd"/>
+            <w:r>
+              <w:rPr>
+                <w:rFonts w:ascii="Times New Roman" w:hAnsi="Times New Roman" w:cs="Times New Roman"/>
+              </w:rPr>
+              <w:t xml:space="preserve"> para obtener el titulo del rol con ayuda del </w:t>
+            </w:r>
+            <w:proofErr w:type="spellStart"/>
+            <w:r>
+              <w:rPr>
+                <w:rFonts w:ascii="Times New Roman" w:hAnsi="Times New Roman" w:cs="Times New Roman"/>
+              </w:rPr>
+              <w:t>ID_rol</w:t>
+            </w:r>
+            <w:proofErr w:type="spellEnd"/>
+            <w:r>
+              <w:rPr>
+                <w:rFonts w:ascii="Times New Roman" w:hAnsi="Times New Roman" w:cs="Times New Roman"/>
+              </w:rPr>
+              <w:t xml:space="preserve"> previamente recuperado de la tabla </w:t>
+            </w:r>
+            <w:proofErr w:type="spellStart"/>
+            <w:r>
+              <w:rPr>
+                <w:rFonts w:ascii="Times New Roman" w:hAnsi="Times New Roman" w:cs="Times New Roman"/>
+              </w:rPr>
+              <w:t>user_rol</w:t>
+            </w:r>
+            <w:proofErr w:type="spellEnd"/>
+            <w:r>
+              <w:rPr>
+                <w:rFonts w:ascii="Times New Roman" w:hAnsi="Times New Roman" w:cs="Times New Roman"/>
+              </w:rPr>
+              <w:t>.</w:t>
             </w:r>
           </w:p>
         </w:tc>
@@ -12872,7 +13581,21 @@
               <w:rPr>
                 <w:rFonts w:ascii="Times New Roman" w:hAnsi="Times New Roman" w:cs="Times New Roman"/>
               </w:rPr>
-              <w:t>[Si hay usuarios] El sistema renderiza la página con la información de los usuarios, ID, ID_rol nombre, apellido, correo, fecha de creación y rol.</w:t>
+              <w:t xml:space="preserve">[Si hay usuarios] El sistema renderiza la página con la información de los usuarios, ID, </w:t>
+            </w:r>
+            <w:proofErr w:type="spellStart"/>
+            <w:r>
+              <w:rPr>
+                <w:rFonts w:ascii="Times New Roman" w:hAnsi="Times New Roman" w:cs="Times New Roman"/>
+              </w:rPr>
+              <w:t>ID_rol</w:t>
+            </w:r>
+            <w:proofErr w:type="spellEnd"/>
+            <w:r>
+              <w:rPr>
+                <w:rFonts w:ascii="Times New Roman" w:hAnsi="Times New Roman" w:cs="Times New Roman"/>
+              </w:rPr>
+              <w:t xml:space="preserve"> nombre, apellido, correo, fecha de creación y rol.</w:t>
             </w:r>
           </w:p>
         </w:tc>
@@ -13001,11 +13724,86 @@
     </w:p>
     <w:p>
       <w:pPr>
+        <w:rPr>
+          <w:rFonts w:ascii="Times New Roman" w:hAnsi="Times New Roman" w:cs="Times New Roman"/>
+        </w:rPr>
+      </w:pPr>
+      <w:r>
+        <w:rPr>
+          <w:rFonts w:ascii="Times New Roman" w:hAnsi="Times New Roman" w:cs="Times New Roman"/>
+        </w:rPr>
+        <w:br w:type="page"/>
+      </w:r>
+    </w:p>
+    <w:p>
+      <w:pPr>
+        <w:pStyle w:val="Ttulo3"/>
+      </w:pPr>
+      <w:r>
+        <w:lastRenderedPageBreak/>
+        <w:t>Diagrama del CU16.</w:t>
+      </w:r>
+    </w:p>
+    <w:p>
+      <w:pPr>
         <w:jc w:val="center"/>
         <w:rPr>
           <w:rFonts w:ascii="Times New Roman" w:hAnsi="Times New Roman" w:cs="Times New Roman"/>
         </w:rPr>
       </w:pPr>
+      <w:r>
+        <w:rPr>
+          <w:noProof/>
+        </w:rPr>
+        <w:drawing>
+          <wp:inline distT="0" distB="0" distL="0" distR="0" wp14:anchorId="2BF80CFD" wp14:editId="44C739B2">
+            <wp:extent cx="5612130" cy="5454650"/>
+            <wp:effectExtent l="0" t="0" r="7620" b="0"/>
+            <wp:docPr id="749507201" name="Imagen 11" descr="Diagrama&#10;&#10;El contenido generado por IA puede ser incorrecto."/>
+            <wp:cNvGraphicFramePr>
+              <a:graphicFrameLocks xmlns:a="http://schemas.openxmlformats.org/drawingml/2006/main" noChangeAspect="1"/>
+            </wp:cNvGraphicFramePr>
+            <a:graphic xmlns:a="http://schemas.openxmlformats.org/drawingml/2006/main">
+              <a:graphicData uri="http://schemas.openxmlformats.org/drawingml/2006/picture">
+                <pic:pic xmlns:pic="http://schemas.openxmlformats.org/drawingml/2006/picture">
+                  <pic:nvPicPr>
+                    <pic:cNvPr id="749507201" name="Imagen 11" descr="Diagrama&#10;&#10;El contenido generado por IA puede ser incorrecto."/>
+                    <pic:cNvPicPr>
+                      <a:picLocks noChangeAspect="1" noChangeArrowheads="1"/>
+                    </pic:cNvPicPr>
+                  </pic:nvPicPr>
+                  <pic:blipFill>
+                    <a:blip r:embed="rId22">
+                      <a:extLst>
+                        <a:ext uri="{28A0092B-C50C-407E-A947-70E740481C1C}">
+                          <a14:useLocalDpi xmlns:a14="http://schemas.microsoft.com/office/drawing/2010/main" val="0"/>
+                        </a:ext>
+                      </a:extLst>
+                    </a:blip>
+                    <a:srcRect/>
+                    <a:stretch>
+                      <a:fillRect/>
+                    </a:stretch>
+                  </pic:blipFill>
+                  <pic:spPr bwMode="auto">
+                    <a:xfrm>
+                      <a:off x="0" y="0"/>
+                      <a:ext cx="5612130" cy="5454650"/>
+                    </a:xfrm>
+                    <a:prstGeom prst="rect">
+                      <a:avLst/>
+                    </a:prstGeom>
+                    <a:noFill/>
+                    <a:ln>
+                      <a:noFill/>
+                    </a:ln>
+                  </pic:spPr>
+                </pic:pic>
+              </a:graphicData>
+            </a:graphic>
+          </wp:inline>
+        </w:drawing>
+      </w:r>
     </w:p>
     <w:p>
       <w:pPr>
@@ -13041,10 +13839,24 @@
     </w:p>
     <w:p>
       <w:pPr>
+        <w:rPr>
+          <w:rFonts w:asciiTheme="majorHAnsi" w:eastAsiaTheme="majorEastAsia" w:hAnsiTheme="majorHAnsi" w:cstheme="majorBidi"/>
+          <w:color w:val="0F4761" w:themeColor="accent1" w:themeShade="BF"/>
+          <w:sz w:val="32"/>
+          <w:szCs w:val="32"/>
+        </w:rPr>
+      </w:pPr>
+      <w:bookmarkStart w:id="29" w:name="_Toc201669449"/>
+      <w:r>
+        <w:br w:type="page"/>
+      </w:r>
+    </w:p>
+    <w:p>
+      <w:pPr>
         <w:pStyle w:val="Ttulo2"/>
       </w:pPr>
-      <w:bookmarkStart w:id="29" w:name="_Toc201669449"/>
-      <w:r>
+      <w:r>
+        <w:lastRenderedPageBreak/>
         <w:t>CU</w:t>
       </w:r>
       <w:r>
@@ -13092,7 +13904,6 @@
         <w:rPr>
           <w:rFonts w:ascii="Times New Roman" w:hAnsi="Times New Roman" w:cs="Times New Roman"/>
         </w:rPr>
-        <w:lastRenderedPageBreak/>
         <w:t>Descripción:</w:t>
       </w:r>
       <w:r>
@@ -13345,7 +14156,21 @@
               <w:rPr>
                 <w:rFonts w:ascii="Times New Roman" w:hAnsi="Times New Roman" w:cs="Times New Roman"/>
               </w:rPr>
-              <w:t>El administrador rellena con nuevos datos la información del usuario.</w:t>
+              <w:t xml:space="preserve">El </w:t>
+            </w:r>
+            <w:proofErr w:type="gramStart"/>
+            <w:r>
+              <w:rPr>
+                <w:rFonts w:ascii="Times New Roman" w:hAnsi="Times New Roman" w:cs="Times New Roman"/>
+              </w:rPr>
+              <w:t>administrador rellena</w:t>
+            </w:r>
+            <w:proofErr w:type="gramEnd"/>
+            <w:r>
+              <w:rPr>
+                <w:rFonts w:ascii="Times New Roman" w:hAnsi="Times New Roman" w:cs="Times New Roman"/>
+              </w:rPr>
+              <w:t xml:space="preserve"> con nuevos datos la información del usuario.</w:t>
             </w:r>
           </w:p>
         </w:tc>
@@ -13413,7 +14238,21 @@
               <w:rPr>
                 <w:rFonts w:ascii="Times New Roman" w:hAnsi="Times New Roman" w:cs="Times New Roman"/>
               </w:rPr>
-              <w:t>[Si están llenos] El sistema recupera los nuevos datos de nombre, apellido, correo fecha de creación y ID_rol, así como recuperar el ID del usuario.</w:t>
+              <w:t xml:space="preserve">[Si están llenos] El sistema recupera los nuevos datos de nombre, apellido, correo fecha de creación y </w:t>
+            </w:r>
+            <w:proofErr w:type="spellStart"/>
+            <w:r>
+              <w:rPr>
+                <w:rFonts w:ascii="Times New Roman" w:hAnsi="Times New Roman" w:cs="Times New Roman"/>
+              </w:rPr>
+              <w:t>ID_rol</w:t>
+            </w:r>
+            <w:proofErr w:type="spellEnd"/>
+            <w:r>
+              <w:rPr>
+                <w:rFonts w:ascii="Times New Roman" w:hAnsi="Times New Roman" w:cs="Times New Roman"/>
+              </w:rPr>
+              <w:t>, así como recuperar el ID del usuario.</w:t>
             </w:r>
           </w:p>
         </w:tc>
@@ -13453,41 +14292,83 @@
               <w:rPr>
                 <w:rFonts w:ascii="Times New Roman" w:hAnsi="Times New Roman" w:cs="Times New Roman"/>
               </w:rPr>
-              <w:t>El sistema guarda en la tabla de users los datos de nombre, apellido, correo y fecha de creación del usuario que coincida con el ID previamente recuperado.</w:t>
-            </w:r>
-          </w:p>
-        </w:tc>
-        <w:tc>
-          <w:tcPr>
-            <w:tcW w:w="4414" w:type="dxa"/>
-          </w:tcPr>
-          <w:p>
-            <w:pPr>
-              <w:jc w:val="both"/>
-              <w:rPr>
-                <w:rFonts w:ascii="Times New Roman" w:hAnsi="Times New Roman" w:cs="Times New Roman"/>
-              </w:rPr>
-            </w:pPr>
-          </w:p>
-        </w:tc>
-      </w:tr>
-      <w:tr>
-        <w:tc>
-          <w:tcPr>
-            <w:tcW w:w="4414" w:type="dxa"/>
-          </w:tcPr>
-          <w:p>
-            <w:pPr>
-              <w:jc w:val="both"/>
-              <w:rPr>
-                <w:rFonts w:ascii="Times New Roman" w:hAnsi="Times New Roman" w:cs="Times New Roman"/>
-              </w:rPr>
-            </w:pPr>
-            <w:r>
-              <w:rPr>
-                <w:rFonts w:ascii="Times New Roman" w:hAnsi="Times New Roman" w:cs="Times New Roman"/>
-              </w:rPr>
-              <w:t>El sistema guarda en la tabla de user_rol el nuevo ID_rol que coincida con el ID del usuario previamente recuperado.</w:t>
+              <w:t xml:space="preserve">El sistema guarda en la tabla de </w:t>
+            </w:r>
+            <w:proofErr w:type="spellStart"/>
+            <w:r>
+              <w:rPr>
+                <w:rFonts w:ascii="Times New Roman" w:hAnsi="Times New Roman" w:cs="Times New Roman"/>
+              </w:rPr>
+              <w:t>users</w:t>
+            </w:r>
+            <w:proofErr w:type="spellEnd"/>
+            <w:r>
+              <w:rPr>
+                <w:rFonts w:ascii="Times New Roman" w:hAnsi="Times New Roman" w:cs="Times New Roman"/>
+              </w:rPr>
+              <w:t xml:space="preserve"> los datos de nombre, apellido, correo y fecha de creación del usuario que coincida con el ID previamente recuperado.</w:t>
+            </w:r>
+          </w:p>
+        </w:tc>
+        <w:tc>
+          <w:tcPr>
+            <w:tcW w:w="4414" w:type="dxa"/>
+          </w:tcPr>
+          <w:p>
+            <w:pPr>
+              <w:jc w:val="both"/>
+              <w:rPr>
+                <w:rFonts w:ascii="Times New Roman" w:hAnsi="Times New Roman" w:cs="Times New Roman"/>
+              </w:rPr>
+            </w:pPr>
+          </w:p>
+        </w:tc>
+      </w:tr>
+      <w:tr>
+        <w:tc>
+          <w:tcPr>
+            <w:tcW w:w="4414" w:type="dxa"/>
+          </w:tcPr>
+          <w:p>
+            <w:pPr>
+              <w:jc w:val="both"/>
+              <w:rPr>
+                <w:rFonts w:ascii="Times New Roman" w:hAnsi="Times New Roman" w:cs="Times New Roman"/>
+              </w:rPr>
+            </w:pPr>
+            <w:r>
+              <w:rPr>
+                <w:rFonts w:ascii="Times New Roman" w:hAnsi="Times New Roman" w:cs="Times New Roman"/>
+              </w:rPr>
+              <w:t xml:space="preserve">El sistema guarda en la tabla de </w:t>
+            </w:r>
+            <w:proofErr w:type="spellStart"/>
+            <w:r>
+              <w:rPr>
+                <w:rFonts w:ascii="Times New Roman" w:hAnsi="Times New Roman" w:cs="Times New Roman"/>
+              </w:rPr>
+              <w:t>user_rol</w:t>
+            </w:r>
+            <w:proofErr w:type="spellEnd"/>
+            <w:r>
+              <w:rPr>
+                <w:rFonts w:ascii="Times New Roman" w:hAnsi="Times New Roman" w:cs="Times New Roman"/>
+              </w:rPr>
+              <w:t xml:space="preserve"> el nuevo </w:t>
+            </w:r>
+            <w:proofErr w:type="spellStart"/>
+            <w:r>
+              <w:rPr>
+                <w:rFonts w:ascii="Times New Roman" w:hAnsi="Times New Roman" w:cs="Times New Roman"/>
+              </w:rPr>
+              <w:t>ID_rol</w:t>
+            </w:r>
+            <w:proofErr w:type="spellEnd"/>
+            <w:r>
+              <w:rPr>
+                <w:rFonts w:ascii="Times New Roman" w:hAnsi="Times New Roman" w:cs="Times New Roman"/>
+              </w:rPr>
+              <w:t xml:space="preserve"> que coincida con el ID del usuario previamente recuperado.</w:t>
             </w:r>
           </w:p>
         </w:tc>
@@ -13746,6 +14627,7 @@
       </w:pPr>
       <w:bookmarkStart w:id="30" w:name="_Toc201669450"/>
       <w:r>
+        <w:lastRenderedPageBreak/>
         <w:t>CU</w:t>
       </w:r>
       <w:r>
@@ -13834,7 +14716,6 @@
                 <w:b/>
                 <w:bCs/>
               </w:rPr>
-              <w:lastRenderedPageBreak/>
               <w:t>Flujo de eventos</w:t>
             </w:r>
           </w:p>
@@ -14040,41 +14921,69 @@
               <w:rPr>
                 <w:rFonts w:ascii="Times New Roman" w:hAnsi="Times New Roman" w:cs="Times New Roman"/>
               </w:rPr>
-              <w:t>El sistema elimina de la tabla users el registro que coincida con el ID del usuario.</w:t>
-            </w:r>
-          </w:p>
-        </w:tc>
-        <w:tc>
-          <w:tcPr>
-            <w:tcW w:w="4414" w:type="dxa"/>
-          </w:tcPr>
-          <w:p>
-            <w:pPr>
-              <w:jc w:val="both"/>
-              <w:rPr>
-                <w:rFonts w:ascii="Times New Roman" w:hAnsi="Times New Roman" w:cs="Times New Roman"/>
-              </w:rPr>
-            </w:pPr>
-          </w:p>
-        </w:tc>
-      </w:tr>
-      <w:tr>
-        <w:tc>
-          <w:tcPr>
-            <w:tcW w:w="4414" w:type="dxa"/>
-          </w:tcPr>
-          <w:p>
-            <w:pPr>
-              <w:jc w:val="both"/>
-              <w:rPr>
-                <w:rFonts w:ascii="Times New Roman" w:hAnsi="Times New Roman" w:cs="Times New Roman"/>
-              </w:rPr>
-            </w:pPr>
-            <w:r>
-              <w:rPr>
-                <w:rFonts w:ascii="Times New Roman" w:hAnsi="Times New Roman" w:cs="Times New Roman"/>
-              </w:rPr>
-              <w:t>El sistema elimina de la tabla user_rol el registro que coincida con el ID del usuario.</w:t>
+              <w:t xml:space="preserve">El sistema elimina de la tabla </w:t>
+            </w:r>
+            <w:proofErr w:type="spellStart"/>
+            <w:r>
+              <w:rPr>
+                <w:rFonts w:ascii="Times New Roman" w:hAnsi="Times New Roman" w:cs="Times New Roman"/>
+              </w:rPr>
+              <w:t>users</w:t>
+            </w:r>
+            <w:proofErr w:type="spellEnd"/>
+            <w:r>
+              <w:rPr>
+                <w:rFonts w:ascii="Times New Roman" w:hAnsi="Times New Roman" w:cs="Times New Roman"/>
+              </w:rPr>
+              <w:t xml:space="preserve"> el registro que coincida con el ID del usuario.</w:t>
+            </w:r>
+          </w:p>
+        </w:tc>
+        <w:tc>
+          <w:tcPr>
+            <w:tcW w:w="4414" w:type="dxa"/>
+          </w:tcPr>
+          <w:p>
+            <w:pPr>
+              <w:jc w:val="both"/>
+              <w:rPr>
+                <w:rFonts w:ascii="Times New Roman" w:hAnsi="Times New Roman" w:cs="Times New Roman"/>
+              </w:rPr>
+            </w:pPr>
+          </w:p>
+        </w:tc>
+      </w:tr>
+      <w:tr>
+        <w:tc>
+          <w:tcPr>
+            <w:tcW w:w="4414" w:type="dxa"/>
+          </w:tcPr>
+          <w:p>
+            <w:pPr>
+              <w:jc w:val="both"/>
+              <w:rPr>
+                <w:rFonts w:ascii="Times New Roman" w:hAnsi="Times New Roman" w:cs="Times New Roman"/>
+              </w:rPr>
+            </w:pPr>
+            <w:r>
+              <w:rPr>
+                <w:rFonts w:ascii="Times New Roman" w:hAnsi="Times New Roman" w:cs="Times New Roman"/>
+              </w:rPr>
+              <w:t xml:space="preserve">El sistema elimina de la tabla </w:t>
+            </w:r>
+            <w:proofErr w:type="spellStart"/>
+            <w:r>
+              <w:rPr>
+                <w:rFonts w:ascii="Times New Roman" w:hAnsi="Times New Roman" w:cs="Times New Roman"/>
+              </w:rPr>
+              <w:t>user_rol</w:t>
+            </w:r>
+            <w:proofErr w:type="spellEnd"/>
+            <w:r>
+              <w:rPr>
+                <w:rFonts w:ascii="Times New Roman" w:hAnsi="Times New Roman" w:cs="Times New Roman"/>
+              </w:rPr>
+              <w:t xml:space="preserve"> el registro que coincida con el ID del usuario.</w:t>
             </w:r>
           </w:p>
         </w:tc>

</xml_diff>